<commit_message>
Se incorporan las sugerencias realizadas por Soporte N3 tras la evaluación de la Rev4 de AutoFirma 1.4.2 para Linux y OS X.
</commit_message>
<xml_diff>
--- a/AF_manual_instalacion_y_gestion_ES.docx
+++ b/AF_manual_instalacion_y_gestion_ES.docx
@@ -74,6 +74,8 @@
         <w:pStyle w:val="TDC1"/>
       </w:pPr>
     </w:p>
+    <w:bookmarkStart w:id="0" w:name="_GoBack"/>
+    <w:bookmarkEnd w:id="0"/>
     <w:p>
       <w:pPr>
         <w:pStyle w:val="TDC1"/>
@@ -92,7 +94,7 @@
       <w:r>
         <w:fldChar w:fldCharType="separate"/>
       </w:r>
-      <w:hyperlink w:anchor="_Toc451337144" w:history="1">
+      <w:hyperlink w:anchor="_Toc451933117" w:history="1">
         <w:r>
           <w:rPr>
             <w:rStyle w:val="Hipervnculo"/>
@@ -134,7 +136,7 @@
             <w:noProof/>
             <w:webHidden/>
           </w:rPr>
-          <w:instrText xml:space="preserve"> PAGEREF _Toc451337144 \h </w:instrText>
+          <w:instrText xml:space="preserve"> PAGEREF _Toc451933117 \h </w:instrText>
         </w:r>
         <w:r>
           <w:rPr>
@@ -174,7 +176,7 @@
           <w:lang w:eastAsia="es-ES"/>
         </w:rPr>
       </w:pPr>
-      <w:hyperlink w:anchor="_Toc451337145" w:history="1">
+      <w:hyperlink w:anchor="_Toc451933118" w:history="1">
         <w:r>
           <w:rPr>
             <w:rStyle w:val="Hipervnculo"/>
@@ -216,7 +218,7 @@
             <w:noProof/>
             <w:webHidden/>
           </w:rPr>
-          <w:instrText xml:space="preserve"> PAGEREF _Toc451337145 \h </w:instrText>
+          <w:instrText xml:space="preserve"> PAGEREF _Toc451933118 \h </w:instrText>
         </w:r>
         <w:r>
           <w:rPr>
@@ -260,7 +262,7 @@
           <w:lang w:eastAsia="es-ES"/>
         </w:rPr>
       </w:pPr>
-      <w:hyperlink w:anchor="_Toc451337146" w:history="1">
+      <w:hyperlink w:anchor="_Toc451933119" w:history="1">
         <w:r>
           <w:rPr>
             <w:rStyle w:val="Hipervnculo"/>
@@ -302,7 +304,7 @@
             <w:noProof/>
             <w:webHidden/>
           </w:rPr>
-          <w:instrText xml:space="preserve"> PAGEREF _Toc451337146 \h </w:instrText>
+          <w:instrText xml:space="preserve"> PAGEREF _Toc451933119 \h </w:instrText>
         </w:r>
         <w:r>
           <w:rPr>
@@ -346,7 +348,7 @@
           <w:lang w:eastAsia="es-ES"/>
         </w:rPr>
       </w:pPr>
-      <w:hyperlink w:anchor="_Toc451337147" w:history="1">
+      <w:hyperlink w:anchor="_Toc451933120" w:history="1">
         <w:r>
           <w:rPr>
             <w:rStyle w:val="Hipervnculo"/>
@@ -388,7 +390,7 @@
             <w:noProof/>
             <w:webHidden/>
           </w:rPr>
-          <w:instrText xml:space="preserve"> PAGEREF _Toc451337147 \h </w:instrText>
+          <w:instrText xml:space="preserve"> PAGEREF _Toc451933120 \h </w:instrText>
         </w:r>
         <w:r>
           <w:rPr>
@@ -428,7 +430,7 @@
           <w:lang w:eastAsia="es-ES"/>
         </w:rPr>
       </w:pPr>
-      <w:hyperlink w:anchor="_Toc451337148" w:history="1">
+      <w:hyperlink w:anchor="_Toc451933121" w:history="1">
         <w:r>
           <w:rPr>
             <w:rStyle w:val="Hipervnculo"/>
@@ -470,7 +472,7 @@
             <w:noProof/>
             <w:webHidden/>
           </w:rPr>
-          <w:instrText xml:space="preserve"> PAGEREF _Toc451337148 \h </w:instrText>
+          <w:instrText xml:space="preserve"> PAGEREF _Toc451933121 \h </w:instrText>
         </w:r>
         <w:r>
           <w:rPr>
@@ -510,7 +512,7 @@
           <w:lang w:eastAsia="es-ES"/>
         </w:rPr>
       </w:pPr>
-      <w:hyperlink w:anchor="_Toc451337149" w:history="1">
+      <w:hyperlink w:anchor="_Toc451933122" w:history="1">
         <w:r>
           <w:rPr>
             <w:rStyle w:val="Hipervnculo"/>
@@ -552,7 +554,7 @@
             <w:noProof/>
             <w:webHidden/>
           </w:rPr>
-          <w:instrText xml:space="preserve"> PAGEREF _Toc451337149 \h </w:instrText>
+          <w:instrText xml:space="preserve"> PAGEREF _Toc451933122 \h </w:instrText>
         </w:r>
         <w:r>
           <w:rPr>
@@ -596,7 +598,7 @@
           <w:lang w:eastAsia="es-ES"/>
         </w:rPr>
       </w:pPr>
-      <w:hyperlink w:anchor="_Toc451337150" w:history="1">
+      <w:hyperlink w:anchor="_Toc451933123" w:history="1">
         <w:r>
           <w:rPr>
             <w:rStyle w:val="Hipervnculo"/>
@@ -638,7 +640,7 @@
             <w:noProof/>
             <w:webHidden/>
           </w:rPr>
-          <w:instrText xml:space="preserve"> PAGEREF _Toc451337150 \h </w:instrText>
+          <w:instrText xml:space="preserve"> PAGEREF _Toc451933123 \h </w:instrText>
         </w:r>
         <w:r>
           <w:rPr>
@@ -682,7 +684,7 @@
           <w:lang w:eastAsia="es-ES"/>
         </w:rPr>
       </w:pPr>
-      <w:hyperlink w:anchor="_Toc451337151" w:history="1">
+      <w:hyperlink w:anchor="_Toc451933124" w:history="1">
         <w:r>
           <w:rPr>
             <w:rStyle w:val="Hipervnculo"/>
@@ -724,7 +726,7 @@
             <w:noProof/>
             <w:webHidden/>
           </w:rPr>
-          <w:instrText xml:space="preserve"> PAGEREF _Toc451337151 \h </w:instrText>
+          <w:instrText xml:space="preserve"> PAGEREF _Toc451933124 \h </w:instrText>
         </w:r>
         <w:r>
           <w:rPr>
@@ -768,7 +770,7 @@
           <w:lang w:eastAsia="es-ES"/>
         </w:rPr>
       </w:pPr>
-      <w:hyperlink w:anchor="_Toc451337152" w:history="1">
+      <w:hyperlink w:anchor="_Toc451933125" w:history="1">
         <w:r>
           <w:rPr>
             <w:rStyle w:val="Hipervnculo"/>
@@ -810,7 +812,7 @@
             <w:noProof/>
             <w:webHidden/>
           </w:rPr>
-          <w:instrText xml:space="preserve"> PAGEREF _Toc451337152 \h </w:instrText>
+          <w:instrText xml:space="preserve"> PAGEREF _Toc451933125 \h </w:instrText>
         </w:r>
         <w:r>
           <w:rPr>
@@ -850,7 +852,7 @@
           <w:lang w:eastAsia="es-ES"/>
         </w:rPr>
       </w:pPr>
-      <w:hyperlink w:anchor="_Toc451337153" w:history="1">
+      <w:hyperlink w:anchor="_Toc451933126" w:history="1">
         <w:r>
           <w:rPr>
             <w:rStyle w:val="Hipervnculo"/>
@@ -892,7 +894,7 @@
             <w:noProof/>
             <w:webHidden/>
           </w:rPr>
-          <w:instrText xml:space="preserve"> PAGEREF _Toc451337153 \h </w:instrText>
+          <w:instrText xml:space="preserve"> PAGEREF _Toc451933126 \h </w:instrText>
         </w:r>
         <w:r>
           <w:rPr>
@@ -936,7 +938,7 @@
           <w:lang w:eastAsia="es-ES"/>
         </w:rPr>
       </w:pPr>
-      <w:hyperlink w:anchor="_Toc451337154" w:history="1">
+      <w:hyperlink w:anchor="_Toc451933127" w:history="1">
         <w:r>
           <w:rPr>
             <w:rStyle w:val="Hipervnculo"/>
@@ -978,7 +980,7 @@
             <w:noProof/>
             <w:webHidden/>
           </w:rPr>
-          <w:instrText xml:space="preserve"> PAGEREF _Toc451337154 \h </w:instrText>
+          <w:instrText xml:space="preserve"> PAGEREF _Toc451933127 \h </w:instrText>
         </w:r>
         <w:r>
           <w:rPr>
@@ -998,7 +1000,7 @@
             <w:noProof/>
             <w:webHidden/>
           </w:rPr>
-          <w:t>7</w:t>
+          <w:t>8</w:t>
         </w:r>
         <w:r>
           <w:rPr>
@@ -1022,7 +1024,7 @@
           <w:lang w:eastAsia="es-ES"/>
         </w:rPr>
       </w:pPr>
-      <w:hyperlink w:anchor="_Toc451337155" w:history="1">
+      <w:hyperlink w:anchor="_Toc451933128" w:history="1">
         <w:r>
           <w:rPr>
             <w:rStyle w:val="Hipervnculo"/>
@@ -1064,7 +1066,7 @@
             <w:noProof/>
             <w:webHidden/>
           </w:rPr>
-          <w:instrText xml:space="preserve"> PAGEREF _Toc451337155 \h </w:instrText>
+          <w:instrText xml:space="preserve"> PAGEREF _Toc451933128 \h </w:instrText>
         </w:r>
         <w:r>
           <w:rPr>
@@ -1108,7 +1110,7 @@
           <w:lang w:eastAsia="es-ES"/>
         </w:rPr>
       </w:pPr>
-      <w:hyperlink w:anchor="_Toc451337156" w:history="1">
+      <w:hyperlink w:anchor="_Toc451933129" w:history="1">
         <w:r>
           <w:rPr>
             <w:rStyle w:val="Hipervnculo"/>
@@ -1150,7 +1152,7 @@
             <w:noProof/>
             <w:webHidden/>
           </w:rPr>
-          <w:instrText xml:space="preserve"> PAGEREF _Toc451337156 \h </w:instrText>
+          <w:instrText xml:space="preserve"> PAGEREF _Toc451933129 \h </w:instrText>
         </w:r>
         <w:r>
           <w:rPr>
@@ -1194,7 +1196,7 @@
           <w:lang w:eastAsia="es-ES"/>
         </w:rPr>
       </w:pPr>
-      <w:hyperlink w:anchor="_Toc451337157" w:history="1">
+      <w:hyperlink w:anchor="_Toc451933130" w:history="1">
         <w:r>
           <w:rPr>
             <w:rStyle w:val="Hipervnculo"/>
@@ -1236,7 +1238,7 @@
             <w:noProof/>
             <w:webHidden/>
           </w:rPr>
-          <w:instrText xml:space="preserve"> PAGEREF _Toc451337157 \h </w:instrText>
+          <w:instrText xml:space="preserve"> PAGEREF _Toc451933130 \h </w:instrText>
         </w:r>
         <w:r>
           <w:rPr>
@@ -1280,7 +1282,7 @@
           <w:lang w:eastAsia="es-ES"/>
         </w:rPr>
       </w:pPr>
-      <w:hyperlink w:anchor="_Toc451337158" w:history="1">
+      <w:hyperlink w:anchor="_Toc451933131" w:history="1">
         <w:r>
           <w:rPr>
             <w:rStyle w:val="Hipervnculo"/>
@@ -1322,7 +1324,7 @@
             <w:noProof/>
             <w:webHidden/>
           </w:rPr>
-          <w:instrText xml:space="preserve"> PAGEREF _Toc451337158 \h </w:instrText>
+          <w:instrText xml:space="preserve"> PAGEREF _Toc451933131 \h </w:instrText>
         </w:r>
         <w:r>
           <w:rPr>
@@ -1366,7 +1368,7 @@
           <w:lang w:eastAsia="es-ES"/>
         </w:rPr>
       </w:pPr>
-      <w:hyperlink w:anchor="_Toc451337159" w:history="1">
+      <w:hyperlink w:anchor="_Toc451933132" w:history="1">
         <w:r>
           <w:rPr>
             <w:rStyle w:val="Hipervnculo"/>
@@ -1408,7 +1410,7 @@
             <w:noProof/>
             <w:webHidden/>
           </w:rPr>
-          <w:instrText xml:space="preserve"> PAGEREF _Toc451337159 \h </w:instrText>
+          <w:instrText xml:space="preserve"> PAGEREF _Toc451933132 \h </w:instrText>
         </w:r>
         <w:r>
           <w:rPr>
@@ -1452,7 +1454,7 @@
           <w:lang w:eastAsia="es-ES"/>
         </w:rPr>
       </w:pPr>
-      <w:hyperlink w:anchor="_Toc451337160" w:history="1">
+      <w:hyperlink w:anchor="_Toc451933133" w:history="1">
         <w:r>
           <w:rPr>
             <w:rStyle w:val="Hipervnculo"/>
@@ -1494,7 +1496,7 @@
             <w:noProof/>
             <w:webHidden/>
           </w:rPr>
-          <w:instrText xml:space="preserve"> PAGEREF _Toc451337160 \h </w:instrText>
+          <w:instrText xml:space="preserve"> PAGEREF _Toc451933133 \h </w:instrText>
         </w:r>
         <w:r>
           <w:rPr>
@@ -1538,7 +1540,7 @@
           <w:lang w:eastAsia="es-ES"/>
         </w:rPr>
       </w:pPr>
-      <w:hyperlink w:anchor="_Toc451337161" w:history="1">
+      <w:hyperlink w:anchor="_Toc451933134" w:history="1">
         <w:r>
           <w:rPr>
             <w:rStyle w:val="Hipervnculo"/>
@@ -1580,7 +1582,7 @@
             <w:noProof/>
             <w:webHidden/>
           </w:rPr>
-          <w:instrText xml:space="preserve"> PAGEREF _Toc451337161 \h </w:instrText>
+          <w:instrText xml:space="preserve"> PAGEREF _Toc451933134 \h </w:instrText>
         </w:r>
         <w:r>
           <w:rPr>
@@ -1620,7 +1622,7 @@
           <w:lang w:eastAsia="es-ES"/>
         </w:rPr>
       </w:pPr>
-      <w:hyperlink w:anchor="_Toc451337162" w:history="1">
+      <w:hyperlink w:anchor="_Toc451933135" w:history="1">
         <w:r>
           <w:rPr>
             <w:rStyle w:val="Hipervnculo"/>
@@ -1662,7 +1664,7 @@
             <w:noProof/>
             <w:webHidden/>
           </w:rPr>
-          <w:instrText xml:space="preserve"> PAGEREF _Toc451337162 \h </w:instrText>
+          <w:instrText xml:space="preserve"> PAGEREF _Toc451933135 \h </w:instrText>
         </w:r>
         <w:r>
           <w:rPr>
@@ -1706,7 +1708,7 @@
           <w:lang w:eastAsia="es-ES"/>
         </w:rPr>
       </w:pPr>
-      <w:hyperlink w:anchor="_Toc451337163" w:history="1">
+      <w:hyperlink w:anchor="_Toc451933136" w:history="1">
         <w:r>
           <w:rPr>
             <w:rStyle w:val="Hipervnculo"/>
@@ -1748,7 +1750,7 @@
             <w:noProof/>
             <w:webHidden/>
           </w:rPr>
-          <w:instrText xml:space="preserve"> PAGEREF _Toc451337163 \h </w:instrText>
+          <w:instrText xml:space="preserve"> PAGEREF _Toc451933136 \h </w:instrText>
         </w:r>
         <w:r>
           <w:rPr>
@@ -1788,7 +1790,7 @@
           <w:lang w:eastAsia="es-ES"/>
         </w:rPr>
       </w:pPr>
-      <w:hyperlink w:anchor="_Toc451337164" w:history="1">
+      <w:hyperlink w:anchor="_Toc451933137" w:history="1">
         <w:r>
           <w:rPr>
             <w:rStyle w:val="Hipervnculo"/>
@@ -1830,7 +1832,7 @@
             <w:noProof/>
             <w:webHidden/>
           </w:rPr>
-          <w:instrText xml:space="preserve"> PAGEREF _Toc451337164 \h </w:instrText>
+          <w:instrText xml:space="preserve"> PAGEREF _Toc451933137 \h </w:instrText>
         </w:r>
         <w:r>
           <w:rPr>
@@ -1870,7 +1872,7 @@
           <w:lang w:eastAsia="es-ES"/>
         </w:rPr>
       </w:pPr>
-      <w:hyperlink w:anchor="_Toc451337165" w:history="1">
+      <w:hyperlink w:anchor="_Toc451933138" w:history="1">
         <w:r>
           <w:rPr>
             <w:rStyle w:val="Hipervnculo"/>
@@ -1912,7 +1914,7 @@
             <w:noProof/>
             <w:webHidden/>
           </w:rPr>
-          <w:instrText xml:space="preserve"> PAGEREF _Toc451337165 \h </w:instrText>
+          <w:instrText xml:space="preserve"> PAGEREF _Toc451933138 \h </w:instrText>
         </w:r>
         <w:r>
           <w:rPr>
@@ -1956,7 +1958,7 @@
           <w:lang w:eastAsia="es-ES"/>
         </w:rPr>
       </w:pPr>
-      <w:hyperlink w:anchor="_Toc451337166" w:history="1">
+      <w:hyperlink w:anchor="_Toc451933139" w:history="1">
         <w:r>
           <w:rPr>
             <w:rStyle w:val="Hipervnculo"/>
@@ -1998,7 +2000,7 @@
             <w:noProof/>
             <w:webHidden/>
           </w:rPr>
-          <w:instrText xml:space="preserve"> PAGEREF _Toc451337166 \h </w:instrText>
+          <w:instrText xml:space="preserve"> PAGEREF _Toc451933139 \h </w:instrText>
         </w:r>
         <w:r>
           <w:rPr>
@@ -2042,7 +2044,7 @@
           <w:lang w:eastAsia="es-ES"/>
         </w:rPr>
       </w:pPr>
-      <w:hyperlink w:anchor="_Toc451337167" w:history="1">
+      <w:hyperlink w:anchor="_Toc451933140" w:history="1">
         <w:r>
           <w:rPr>
             <w:rStyle w:val="Hipervnculo"/>
@@ -2084,7 +2086,7 @@
             <w:noProof/>
             <w:webHidden/>
           </w:rPr>
-          <w:instrText xml:space="preserve"> PAGEREF _Toc451337167 \h </w:instrText>
+          <w:instrText xml:space="preserve"> PAGEREF _Toc451933140 \h </w:instrText>
         </w:r>
         <w:r>
           <w:rPr>
@@ -2128,7 +2130,7 @@
           <w:lang w:eastAsia="es-ES"/>
         </w:rPr>
       </w:pPr>
-      <w:hyperlink w:anchor="_Toc451337168" w:history="1">
+      <w:hyperlink w:anchor="_Toc451933141" w:history="1">
         <w:r>
           <w:rPr>
             <w:rStyle w:val="Hipervnculo"/>
@@ -2170,7 +2172,93 @@
             <w:noProof/>
             <w:webHidden/>
           </w:rPr>
-          <w:instrText xml:space="preserve"> PAGEREF _Toc451337168 \h </w:instrText>
+          <w:instrText xml:space="preserve"> PAGEREF _Toc451933141 \h </w:instrText>
+        </w:r>
+        <w:r>
+          <w:rPr>
+            <w:noProof/>
+            <w:webHidden/>
+          </w:rPr>
+        </w:r>
+        <w:r>
+          <w:rPr>
+            <w:noProof/>
+            <w:webHidden/>
+          </w:rPr>
+          <w:fldChar w:fldCharType="separate"/>
+        </w:r>
+        <w:r>
+          <w:rPr>
+            <w:noProof/>
+            <w:webHidden/>
+          </w:rPr>
+          <w:t>20</w:t>
+        </w:r>
+        <w:r>
+          <w:rPr>
+            <w:noProof/>
+            <w:webHidden/>
+          </w:rPr>
+          <w:fldChar w:fldCharType="end"/>
+        </w:r>
+      </w:hyperlink>
+    </w:p>
+    <w:p>
+      <w:pPr>
+        <w:pStyle w:val="TDC2"/>
+        <w:tabs>
+          <w:tab w:val="left" w:pos="660"/>
+          <w:tab w:val="right" w:leader="dot" w:pos="8949"/>
+        </w:tabs>
+        <w:rPr>
+          <w:rFonts w:eastAsiaTheme="minorEastAsia"/>
+          <w:noProof/>
+          <w:lang w:eastAsia="es-ES"/>
+        </w:rPr>
+      </w:pPr>
+      <w:hyperlink w:anchor="_Toc451933142" w:history="1">
+        <w:r>
+          <w:rPr>
+            <w:rStyle w:val="Hipervnculo"/>
+            <w:noProof/>
+          </w:rPr>
+          <w:t>8.4</w:t>
+        </w:r>
+        <w:r>
+          <w:rPr>
+            <w:rFonts w:eastAsiaTheme="minorEastAsia"/>
+            <w:noProof/>
+            <w:lang w:eastAsia="es-ES"/>
+          </w:rPr>
+          <w:tab/>
+        </w:r>
+        <w:r>
+          <w:rPr>
+            <w:rStyle w:val="Hipervnculo"/>
+            <w:noProof/>
+          </w:rPr>
+          <w:t>AutoFirma en OS X no muestra el título de los diálogos de cargar y guardado de ficheros</w:t>
+        </w:r>
+        <w:r>
+          <w:rPr>
+            <w:noProof/>
+            <w:webHidden/>
+          </w:rPr>
+          <w:tab/>
+        </w:r>
+        <w:r>
+          <w:rPr>
+            <w:noProof/>
+            <w:webHidden/>
+          </w:rPr>
+          <w:fldChar w:fldCharType="begin"/>
+        </w:r>
+        <w:r>
+          <w:rPr>
+            <w:noProof/>
+            <w:webHidden/>
+          </w:rPr>
+          <w:instrText xml:space="preserve"> PAGEREF _Toc451933142 \h </w:instrText>
         </w:r>
         <w:r>
           <w:rPr>
@@ -2225,20 +2313,20 @@
         <w:spacing w:after="240"/>
         <w:ind w:left="431" w:hanging="431"/>
       </w:pPr>
-      <w:bookmarkStart w:id="0" w:name="_Toc414390325"/>
-      <w:bookmarkStart w:id="1" w:name="_Toc424848867"/>
-      <w:bookmarkStart w:id="2" w:name="_Toc425144388"/>
-      <w:bookmarkStart w:id="3" w:name="_Toc429737795"/>
-      <w:bookmarkStart w:id="4" w:name="_Toc451337144"/>
+      <w:bookmarkStart w:id="1" w:name="_Toc414390325"/>
+      <w:bookmarkStart w:id="2" w:name="_Toc424848867"/>
+      <w:bookmarkStart w:id="3" w:name="_Toc425144388"/>
+      <w:bookmarkStart w:id="4" w:name="_Toc429737795"/>
+      <w:bookmarkStart w:id="5" w:name="_Toc451933117"/>
       <w:r>
         <w:lastRenderedPageBreak/>
         <w:t>Introducción</w:t>
       </w:r>
-      <w:bookmarkEnd w:id="0"/>
       <w:bookmarkEnd w:id="1"/>
       <w:bookmarkEnd w:id="2"/>
       <w:bookmarkEnd w:id="3"/>
       <w:bookmarkEnd w:id="4"/>
+      <w:bookmarkEnd w:id="5"/>
     </w:p>
     <w:p>
       <w:pPr>
@@ -2629,36 +2717,18 @@
         <w:t>de la aplicación en la siguiente dirección Web:</w:t>
       </w:r>
     </w:p>
-    <w:bookmarkStart w:id="5" w:name="_GoBack"/>
-    <w:bookmarkEnd w:id="5"/>
     <w:p>
       <w:pPr>
         <w:jc w:val="center"/>
       </w:pPr>
-      <w:r>
-        <w:fldChar w:fldCharType="begin"/>
-      </w:r>
-      <w:r>
-        <w:instrText xml:space="preserve"> HYPERLINK "</w:instrText>
-      </w:r>
-      <w:r>
-        <w:instrText>http://administracionelectronica.gob.es/es/ctt/clienteafirma</w:instrText>
-      </w:r>
-      <w:r>
-        <w:instrText xml:space="preserve">" </w:instrText>
-      </w:r>
-      <w:r>
-        <w:fldChar w:fldCharType="separate"/>
-      </w:r>
-      <w:r>
-        <w:rPr>
-          <w:rStyle w:val="Hipervnculo"/>
-        </w:rPr>
-        <w:t>http://administracionelectronica.gob.es/es/ctt/clienteafirma</w:t>
-      </w:r>
-      <w:r>
-        <w:fldChar w:fldCharType="end"/>
-      </w:r>
+      <w:hyperlink r:id="rId10" w:history="1">
+        <w:r>
+          <w:rPr>
+            <w:rStyle w:val="Hipervnculo"/>
+          </w:rPr>
+          <w:t>http://administracionelectronica.gob.es/es/ctt/clienteafirma</w:t>
+        </w:r>
+      </w:hyperlink>
     </w:p>
     <w:p>
       <w:pPr>
@@ -2668,7 +2738,7 @@
       <w:bookmarkStart w:id="7" w:name="_Toc424848869"/>
       <w:bookmarkStart w:id="8" w:name="_Toc425144390"/>
       <w:bookmarkStart w:id="9" w:name="_Toc429737797"/>
-      <w:bookmarkStart w:id="10" w:name="_Toc451337145"/>
+      <w:bookmarkStart w:id="10" w:name="_Toc451933118"/>
       <w:r>
         <w:lastRenderedPageBreak/>
         <w:t>Requisitos mínimos</w:t>
@@ -2688,7 +2758,7 @@
       <w:bookmarkStart w:id="13" w:name="_Toc424848870"/>
       <w:bookmarkStart w:id="14" w:name="_Toc425144391"/>
       <w:bookmarkStart w:id="15" w:name="_Toc429737798"/>
-      <w:bookmarkStart w:id="16" w:name="_Toc451337146"/>
+      <w:bookmarkStart w:id="16" w:name="_Toc451933119"/>
       <w:r>
         <w:t>Entorno Cliente</w:t>
       </w:r>
@@ -2703,16 +2773,16 @@
       <w:pPr>
         <w:pStyle w:val="Ttulo3"/>
       </w:pPr>
-      <w:bookmarkStart w:id="17" w:name="_Toc451337147"/>
-      <w:bookmarkStart w:id="18" w:name="_Toc414390332"/>
-      <w:bookmarkStart w:id="19" w:name="_Toc424848874"/>
-      <w:bookmarkStart w:id="20" w:name="_Toc425144395"/>
-      <w:bookmarkStart w:id="21" w:name="_Toc429737802"/>
+      <w:bookmarkStart w:id="17" w:name="_Toc414390332"/>
+      <w:bookmarkStart w:id="18" w:name="_Toc424848874"/>
+      <w:bookmarkStart w:id="19" w:name="_Toc425144395"/>
+      <w:bookmarkStart w:id="20" w:name="_Toc429737802"/>
+      <w:bookmarkStart w:id="21" w:name="_Toc451933120"/>
       <w:proofErr w:type="spellStart"/>
       <w:r>
         <w:t>AutoFirma</w:t>
       </w:r>
-      <w:bookmarkEnd w:id="17"/>
+      <w:bookmarkEnd w:id="21"/>
       <w:proofErr w:type="spellEnd"/>
     </w:p>
     <w:p>
@@ -3068,10 +3138,10 @@
         <w:t xml:space="preserve"> (mediante su instalador integrado).</w:t>
       </w:r>
     </w:p>
+    <w:bookmarkEnd w:id="17"/>
     <w:bookmarkEnd w:id="18"/>
     <w:bookmarkEnd w:id="19"/>
     <w:bookmarkEnd w:id="20"/>
-    <w:bookmarkEnd w:id="21"/>
     <w:p>
       <w:pPr>
         <w:jc w:val="both"/>
@@ -3092,11 +3162,11 @@
       <w:pPr>
         <w:pStyle w:val="Ttulo1"/>
       </w:pPr>
-      <w:bookmarkStart w:id="22" w:name="_Toc451337148"/>
-      <w:bookmarkStart w:id="23" w:name="_Toc414390351"/>
-      <w:bookmarkStart w:id="24" w:name="_Toc424848897"/>
-      <w:bookmarkStart w:id="25" w:name="_Toc425144418"/>
-      <w:bookmarkStart w:id="26" w:name="_Toc429737825"/>
+      <w:bookmarkStart w:id="22" w:name="_Toc414390351"/>
+      <w:bookmarkStart w:id="23" w:name="_Toc424848897"/>
+      <w:bookmarkStart w:id="24" w:name="_Toc425144418"/>
+      <w:bookmarkStart w:id="25" w:name="_Toc429737825"/>
+      <w:bookmarkStart w:id="26" w:name="_Toc451933121"/>
       <w:r>
         <w:lastRenderedPageBreak/>
         <w:t>Funcionamiento de</w:t>
@@ -3108,7 +3178,7 @@
       <w:r>
         <w:t>AutoFirma</w:t>
       </w:r>
-      <w:bookmarkEnd w:id="22"/>
+      <w:bookmarkEnd w:id="26"/>
       <w:proofErr w:type="spellEnd"/>
     </w:p>
     <w:p>
@@ -3202,10 +3272,89 @@
     </w:p>
     <w:p>
       <w:pPr>
+        <w:jc w:val="both"/>
+      </w:pPr>
+      <w:r>
+        <w:t xml:space="preserve">Ya se ejecute </w:t>
+      </w:r>
+      <w:proofErr w:type="spellStart"/>
+      <w:r>
+        <w:t>AutoFirma</w:t>
+      </w:r>
+      <w:proofErr w:type="spellEnd"/>
+      <w:r>
+        <w:t xml:space="preserve"> como aplicación de escritorio o sea lanzada por el navegador web, </w:t>
+      </w:r>
+      <w:proofErr w:type="spellStart"/>
+      <w:r>
+        <w:t>AutoFirma</w:t>
+      </w:r>
+      <w:proofErr w:type="spellEnd"/>
+      <w:r>
+        <w:t xml:space="preserve"> registra la operativa de su última ejecución en un fichero de trazas en el subdirectorio oculto “</w:t>
+      </w:r>
+      <w:r>
+        <w:rPr>
+          <w:i/>
+        </w:rPr>
+        <w:t>.afirma</w:t>
+      </w:r>
+      <w:r>
+        <w:t>” del directorio del usuario. Por ejemplo, “</w:t>
+      </w:r>
+      <w:r>
+        <w:rPr>
+          <w:i/>
+        </w:rPr>
+        <w:t>C:\</w:t>
+      </w:r>
+      <w:proofErr w:type="spellStart"/>
+      <w:r>
+        <w:rPr>
+          <w:i/>
+        </w:rPr>
+        <w:t>Users</w:t>
+      </w:r>
+      <w:proofErr w:type="spellEnd"/>
+      <w:r>
+        <w:rPr>
+          <w:i/>
+        </w:rPr>
+        <w:t>\</w:t>
+      </w:r>
+      <w:proofErr w:type="spellStart"/>
+      <w:r>
+        <w:rPr>
+          <w:i/>
+        </w:rPr>
+        <w:t>miusuario</w:t>
+      </w:r>
+      <w:proofErr w:type="spellEnd"/>
+      <w:r>
+        <w:rPr>
+          <w:i/>
+        </w:rPr>
+        <w:t>\.afirma</w:t>
+      </w:r>
+      <w:r>
+        <w:t>”. El fichero generado tiene el nombre “</w:t>
+      </w:r>
+      <w:r>
+        <w:rPr>
+          <w:i/>
+        </w:rPr>
+        <w:t>AUTOFIRMA.afirma.log.xml</w:t>
+      </w:r>
+      <w:r>
+        <w:t xml:space="preserve">”. Los ficheros de trazas del Cliente @firma en ningún caso almacenan información de carácter personal. </w:t>
+      </w:r>
+    </w:p>
+    <w:p>
+      <w:pPr>
         <w:pStyle w:val="Ttulo1"/>
       </w:pPr>
       <w:bookmarkStart w:id="27" w:name="_Toc434222911"/>
-      <w:bookmarkStart w:id="28" w:name="_Toc451337149"/>
+      <w:bookmarkStart w:id="28" w:name="_Toc451933122"/>
       <w:r>
         <w:t>Enlaces de descarga</w:t>
       </w:r>
@@ -3225,7 +3374,7 @@
         <w:pStyle w:val="Ttulo2"/>
       </w:pPr>
       <w:bookmarkStart w:id="29" w:name="_Toc434222912"/>
-      <w:bookmarkStart w:id="30" w:name="_Toc451337150"/>
+      <w:bookmarkStart w:id="30" w:name="_Toc451933123"/>
       <w:r>
         <w:t>Enlaces Android</w:t>
       </w:r>
@@ -3296,7 +3445,7 @@
                           </pic:cNvPicPr>
                         </pic:nvPicPr>
                         <pic:blipFill>
-                          <a:blip r:embed="rId10">
+                          <a:blip r:embed="rId11">
                             <a:extLst>
                               <a:ext uri="{28A0092B-C50C-407E-A947-70E740481C1C}">
                                 <a14:useLocalDpi xmlns:a14="http://schemas.microsoft.com/office/drawing/2010/main" val="0"/>
@@ -3500,7 +3649,7 @@
                           </pic:cNvPicPr>
                         </pic:nvPicPr>
                         <pic:blipFill>
-                          <a:blip r:embed="rId11">
+                          <a:blip r:embed="rId12">
                             <a:extLst>
                               <a:ext uri="{28A0092B-C50C-407E-A947-70E740481C1C}">
                                 <a14:useLocalDpi xmlns:a14="http://schemas.microsoft.com/office/drawing/2010/main" val="0"/>
@@ -3705,7 +3854,7 @@
                           </pic:cNvPicPr>
                         </pic:nvPicPr>
                         <pic:blipFill>
-                          <a:blip r:embed="rId12">
+                          <a:blip r:embed="rId13">
                             <a:extLst>
                               <a:ext uri="{28A0092B-C50C-407E-A947-70E740481C1C}">
                                 <a14:useLocalDpi xmlns:a14="http://schemas.microsoft.com/office/drawing/2010/main" val="0"/>
@@ -3764,7 +3913,6 @@
                 <w:sz w:val="20"/>
                 <w:lang w:val="en-US"/>
               </w:rPr>
-              <w:lastRenderedPageBreak/>
               <w:t>&lt;a href="https://play.google.com/store/apps/details?id=es.gob.afirma"&gt;</w:t>
             </w:r>
           </w:p>
@@ -3910,7 +4058,7 @@
                           </pic:cNvPicPr>
                         </pic:nvPicPr>
                         <pic:blipFill>
-                          <a:blip r:embed="rId13">
+                          <a:blip r:embed="rId14">
                             <a:extLst>
                               <a:ext uri="{28A0092B-C50C-407E-A947-70E740481C1C}">
                                 <a14:useLocalDpi xmlns:a14="http://schemas.microsoft.com/office/drawing/2010/main" val="0"/>
@@ -4070,7 +4218,7 @@
         <w:pStyle w:val="Ttulo2"/>
       </w:pPr>
       <w:bookmarkStart w:id="31" w:name="_Toc434222913"/>
-      <w:bookmarkStart w:id="32" w:name="_Toc451337151"/>
+      <w:bookmarkStart w:id="32" w:name="_Toc451933124"/>
       <w:r>
         <w:t>Enlaces iOS</w:t>
       </w:r>
@@ -4134,7 +4282,7 @@
                           </pic:cNvPicPr>
                         </pic:nvPicPr>
                         <pic:blipFill>
-                          <a:blip r:embed="rId14">
+                          <a:blip r:embed="rId15">
                             <a:extLst>
                               <a:ext uri="{28A0092B-C50C-407E-A947-70E740481C1C}">
                                 <a14:useLocalDpi xmlns:a14="http://schemas.microsoft.com/office/drawing/2010/main" val="0"/>
@@ -4271,7 +4419,7 @@
                           </pic:cNvPicPr>
                         </pic:nvPicPr>
                         <pic:blipFill>
-                          <a:blip r:embed="rId15">
+                          <a:blip r:embed="rId16">
                             <a:extLst>
                               <a:ext uri="{28A0092B-C50C-407E-A947-70E740481C1C}">
                                 <a14:useLocalDpi xmlns:a14="http://schemas.microsoft.com/office/drawing/2010/main" val="0"/>
@@ -4330,7 +4478,16 @@
                 <w:sz w:val="20"/>
                 <w:lang w:val="en-US"/>
               </w:rPr>
-              <w:t>&lt;a href="https://itunes.apple.com/es/app/cliente-firma-movil/id627410001?mt=8&amp;uo=4" target="itunes_store"style="display:inline-block;overflow:hidden;background:url(https://linkmaker.itunes.apple.com/htmlResources/assets/es_es//images/web/linkmaker/badge_appstore-lrg.png) no-repeat;width:135px;height:40px;@media only screen{background-image:url(https://linkmaker.itunes.apple.com/htmlResources/assets/es_es//images/web/linkmaker/badge_appstore-lrg.svg);}"&gt;&lt;/a&gt;</w:t>
+              <w:t>&lt;a href="https://itunes.apple.com/es/app/cliente-firma-movil/id627410001?mt=8&amp;uo=4" target="itunes_store"style="display:inline-block;overflow:hidden;background:url(https://linkmaker.itunes.apple.com/htmlResources/assets/es_es//images/web/linkmaker/badge_appstore-lrg.png) no-repeat;width:135px;height:40px;@media only screen{background-image:url(https://linkmaker.itunes.apple.com/htmlResources/assets/es_es//i</w:t>
+            </w:r>
+            <w:r>
+              <w:rPr>
+                <w:rFonts w:ascii="Courier New" w:hAnsi="Courier New" w:cs="Courier New"/>
+                <w:sz w:val="20"/>
+                <w:lang w:val="en-US"/>
+              </w:rPr>
+              <w:lastRenderedPageBreak/>
+              <w:t>mages/web/linkmaker/badge_appstore-lrg.svg);}"&gt;&lt;/a&gt;</w:t>
             </w:r>
           </w:p>
         </w:tc>
@@ -4367,7 +4524,7 @@
             </w:tcBorders>
           </w:tcPr>
           <w:p>
-            <w:hyperlink r:id="rId16" w:tgtFrame="itunes_store" w:history="1">
+            <w:hyperlink r:id="rId17" w:tgtFrame="itunes_store" w:history="1">
               <w:r>
                 <w:rPr>
                   <w:rStyle w:val="Hipervnculo"/>
@@ -4407,7 +4564,6 @@
                 <w:rFonts w:ascii="Courier New" w:hAnsi="Courier New" w:cs="Courier New"/>
                 <w:sz w:val="20"/>
               </w:rPr>
-              <w:lastRenderedPageBreak/>
               <w:t>&lt;a href="https://itunes.apple.com/es/app/cliente-firma-movil/id627410001?mt=8&amp;uo=4" target="</w:t>
             </w:r>
             <w:proofErr w:type="spellStart"/>
@@ -4464,7 +4620,7 @@
         <w:pStyle w:val="Ttulo2"/>
       </w:pPr>
       <w:bookmarkStart w:id="33" w:name="_Toc434222914"/>
-      <w:bookmarkStart w:id="34" w:name="_Toc451337152"/>
+      <w:bookmarkStart w:id="34" w:name="_Toc451933125"/>
       <w:r>
         <w:t xml:space="preserve">Enlaces </w:t>
       </w:r>
@@ -4490,7 +4646,7 @@
       </w:r>
     </w:p>
     <w:p>
-      <w:hyperlink r:id="rId17" w:history="1">
+      <w:hyperlink r:id="rId18" w:history="1">
         <w:r>
           <w:rPr>
             <w:rStyle w:val="Hipervnculo"/>
@@ -4503,13 +4659,16 @@
       <w:pPr>
         <w:pStyle w:val="Ttulo1"/>
       </w:pPr>
-      <w:bookmarkStart w:id="35" w:name="_Toc451337153"/>
+      <w:bookmarkStart w:id="35" w:name="_Toc451933126"/>
       <w:r>
         <w:t>Instalación local</w:t>
       </w:r>
       <w:bookmarkEnd w:id="35"/>
     </w:p>
     <w:p>
+      <w:pPr>
+        <w:jc w:val="both"/>
+      </w:pPr>
       <w:r>
         <w:t xml:space="preserve">La instalación </w:t>
       </w:r>
@@ -4526,6 +4685,9 @@
       </w:r>
     </w:p>
     <w:p>
+      <w:pPr>
+        <w:jc w:val="both"/>
+      </w:pPr>
       <w:r>
         <w:t xml:space="preserve">La comunicación entre la página web y </w:t>
       </w:r>
@@ -4552,15 +4714,108 @@
         <w:t>se almacene en disco y que el certificado generado sea dado de alta en los almacenes de confianza de los navegadores del sistema. Debido a las medidas de seguridad establecidas por cada navegador web, es posible que esto implique la aparición de un diálogo gráfico de seguridad en el que se debe conceder permisos para realizar esta operación.</w:t>
       </w:r>
     </w:p>
-    <w:p/>
+    <w:p>
+      <w:pPr>
+        <w:jc w:val="both"/>
+      </w:pPr>
+      <w:r>
+        <w:t xml:space="preserve">El proceso de instalación y configuración de </w:t>
+      </w:r>
+      <w:proofErr w:type="spellStart"/>
+      <w:r>
+        <w:t>AutoFirma</w:t>
+      </w:r>
+      <w:proofErr w:type="spellEnd"/>
+      <w:r>
+        <w:t xml:space="preserve"> registra el resultado de la operativa de generación del par de claves y su instalación en los almacenes de confianza del sistema. Este fichero se almacena por defecto en el directorio “</w:t>
+      </w:r>
+      <w:r>
+        <w:rPr>
+          <w:i/>
+        </w:rPr>
+        <w:t>.afirma</w:t>
+      </w:r>
+      <w:r>
+        <w:t>” dentro del directorio de usuario del usuario que instaló la aplicación.</w:t>
+      </w:r>
+      <w:r>
+        <w:t xml:space="preserve"> El nombre del fichero de trazas es “</w:t>
+      </w:r>
+      <w:r>
+        <w:rPr>
+          <w:i/>
+        </w:rPr>
+        <w:t>AUTOFIRMA_CONFIGURATOR.afirma.log.xml</w:t>
+      </w:r>
+      <w:r>
+        <w:t>”.</w:t>
+      </w:r>
+    </w:p>
+    <w:p>
+      <w:pPr>
+        <w:jc w:val="both"/>
+      </w:pPr>
+      <w:r>
+        <w:t>En el caso de Linux y OS X, la instalación se realiza con el usuario administrador y log se guarda en el directorio temporal del sistema o</w:t>
+      </w:r>
+      <w:r>
+        <w:t>, si no se puede ahí,</w:t>
+      </w:r>
+      <w:r>
+        <w:t xml:space="preserve"> en </w:t>
+      </w:r>
+      <w:r>
+        <w:t>“</w:t>
+      </w:r>
+      <w:r>
+        <w:rPr>
+          <w:i/>
+        </w:rPr>
+        <w:t>/</w:t>
+      </w:r>
+      <w:proofErr w:type="spellStart"/>
+      <w:r>
+        <w:rPr>
+          <w:i/>
+        </w:rPr>
+        <w:t>var</w:t>
+      </w:r>
+      <w:proofErr w:type="spellEnd"/>
+      <w:r>
+        <w:rPr>
+          <w:i/>
+        </w:rPr>
+        <w:t>/</w:t>
+      </w:r>
+      <w:proofErr w:type="spellStart"/>
+      <w:r>
+        <w:rPr>
+          <w:i/>
+        </w:rPr>
+        <w:t>tmp</w:t>
+      </w:r>
+      <w:proofErr w:type="spellEnd"/>
+      <w:proofErr w:type="gramStart"/>
+      <w:r>
+        <w:t xml:space="preserve">“ </w:t>
+      </w:r>
+      <w:r>
+        <w:t>para</w:t>
+      </w:r>
+      <w:proofErr w:type="gramEnd"/>
+      <w:r>
+        <w:t xml:space="preserve"> facilitar su acceso. </w:t>
+      </w:r>
+    </w:p>
     <w:p>
       <w:pPr>
         <w:pStyle w:val="Ttulo2"/>
         <w:spacing w:after="240"/>
         <w:ind w:left="578" w:hanging="578"/>
       </w:pPr>
-      <w:bookmarkStart w:id="36" w:name="_Toc451337154"/>
-      <w:r>
+      <w:bookmarkStart w:id="36" w:name="_Toc451933127"/>
+      <w:r>
+        <w:lastRenderedPageBreak/>
         <w:t>Microsoft Windows</w:t>
       </w:r>
       <w:bookmarkEnd w:id="36"/>
@@ -4791,7 +5046,6 @@
         <w:jc w:val="both"/>
       </w:pPr>
       <w:r>
-        <w:lastRenderedPageBreak/>
         <w:t xml:space="preserve">Microsoft </w:t>
       </w:r>
       <w:proofErr w:type="spellStart"/>
@@ -4841,53 +5095,6 @@
             <wp:extent cx="4791075" cy="3676650"/>
             <wp:effectExtent l="0" t="0" r="9525" b="0"/>
             <wp:docPr id="10" name="Picture 10"/>
-            <wp:cNvGraphicFramePr>
-              <a:graphicFrameLocks xmlns:a="http://schemas.openxmlformats.org/drawingml/2006/main" noChangeAspect="1"/>
-            </wp:cNvGraphicFramePr>
-            <a:graphic xmlns:a="http://schemas.openxmlformats.org/drawingml/2006/main">
-              <a:graphicData uri="http://schemas.openxmlformats.org/drawingml/2006/picture">
-                <pic:pic xmlns:pic="http://schemas.openxmlformats.org/drawingml/2006/picture">
-                  <pic:nvPicPr>
-                    <pic:cNvPr id="0" name=""/>
-                    <pic:cNvPicPr/>
-                  </pic:nvPicPr>
-                  <pic:blipFill>
-                    <a:blip r:embed="rId18"/>
-                    <a:stretch>
-                      <a:fillRect/>
-                    </a:stretch>
-                  </pic:blipFill>
-                  <pic:spPr>
-                    <a:xfrm>
-                      <a:off x="0" y="0"/>
-                      <a:ext cx="4791075" cy="3676650"/>
-                    </a:xfrm>
-                    <a:prstGeom prst="rect">
-                      <a:avLst/>
-                    </a:prstGeom>
-                  </pic:spPr>
-                </pic:pic>
-              </a:graphicData>
-            </a:graphic>
-          </wp:inline>
-        </w:drawing>
-      </w:r>
-    </w:p>
-    <w:p>
-      <w:pPr>
-        <w:jc w:val="both"/>
-      </w:pPr>
-      <w:r>
-        <w:rPr>
-          <w:noProof/>
-          <w:lang w:eastAsia="es-ES"/>
-        </w:rPr>
-        <w:lastRenderedPageBreak/>
-        <w:drawing>
-          <wp:inline distT="0" distB="0" distL="0" distR="0">
-            <wp:extent cx="4791075" cy="3676650"/>
-            <wp:effectExtent l="0" t="0" r="9525" b="0"/>
-            <wp:docPr id="13" name="Picture 13"/>
             <wp:cNvGraphicFramePr>
               <a:graphicFrameLocks xmlns:a="http://schemas.openxmlformats.org/drawingml/2006/main" noChangeAspect="1"/>
             </wp:cNvGraphicFramePr>
@@ -4925,23 +5132,16 @@
         <w:jc w:val="both"/>
       </w:pPr>
       <w:r>
-        <w:t>En este punto el usuario debe aceptar el acuerdo de licencia de la aplicación.</w:t>
-      </w:r>
-    </w:p>
-    <w:p>
-      <w:pPr>
-        <w:jc w:val="both"/>
-      </w:pPr>
-      <w:r>
         <w:rPr>
           <w:noProof/>
           <w:lang w:eastAsia="es-ES"/>
         </w:rPr>
+        <w:lastRenderedPageBreak/>
         <w:drawing>
           <wp:inline distT="0" distB="0" distL="0" distR="0">
             <wp:extent cx="4791075" cy="3676650"/>
             <wp:effectExtent l="0" t="0" r="9525" b="0"/>
-            <wp:docPr id="15" name="Picture 15"/>
+            <wp:docPr id="13" name="Picture 13"/>
             <wp:cNvGraphicFramePr>
               <a:graphicFrameLocks xmlns:a="http://schemas.openxmlformats.org/drawingml/2006/main" noChangeAspect="1"/>
             </wp:cNvGraphicFramePr>
@@ -4979,8 +5179,7 @@
         <w:jc w:val="both"/>
       </w:pPr>
       <w:r>
-        <w:lastRenderedPageBreak/>
-        <w:t>El usuario puede en este paso cambiar el directorio de instalación por defecto.</w:t>
+        <w:t>En este punto el usuario debe aceptar el acuerdo de licencia de la aplicación.</w:t>
       </w:r>
     </w:p>
     <w:p>
@@ -4996,7 +5195,7 @@
           <wp:inline distT="0" distB="0" distL="0" distR="0">
             <wp:extent cx="4791075" cy="3676650"/>
             <wp:effectExtent l="0" t="0" r="9525" b="0"/>
-            <wp:docPr id="19" name="Picture 19"/>
+            <wp:docPr id="15" name="Picture 15"/>
             <wp:cNvGraphicFramePr>
               <a:graphicFrameLocks xmlns:a="http://schemas.openxmlformats.org/drawingml/2006/main" noChangeAspect="1"/>
             </wp:cNvGraphicFramePr>
@@ -5034,7 +5233,8 @@
         <w:jc w:val="both"/>
       </w:pPr>
       <w:r>
-        <w:t>El proceso de instalación extrae y copia los ficheros necesarios.</w:t>
+        <w:lastRenderedPageBreak/>
+        <w:t>El usuario puede en este paso cambiar el directorio de instalación por defecto.</w:t>
       </w:r>
     </w:p>
     <w:p>
@@ -5048,9 +5248,9 @@
         </w:rPr>
         <w:drawing>
           <wp:inline distT="0" distB="0" distL="0" distR="0">
-            <wp:extent cx="3933825" cy="3429000"/>
+            <wp:extent cx="4791075" cy="3676650"/>
             <wp:effectExtent l="0" t="0" r="9525" b="0"/>
-            <wp:docPr id="21" name="Picture 21"/>
+            <wp:docPr id="19" name="Picture 19"/>
             <wp:cNvGraphicFramePr>
               <a:graphicFrameLocks xmlns:a="http://schemas.openxmlformats.org/drawingml/2006/main" noChangeAspect="1"/>
             </wp:cNvGraphicFramePr>
@@ -5070,7 +5270,7 @@
                   <pic:spPr>
                     <a:xfrm>
                       <a:off x="0" y="0"/>
-                      <a:ext cx="3933825" cy="3429000"/>
+                      <a:ext cx="4791075" cy="3676650"/>
                     </a:xfrm>
                     <a:prstGeom prst="rect">
                       <a:avLst/>
@@ -5088,20 +5288,7 @@
         <w:jc w:val="both"/>
       </w:pPr>
       <w:r>
-        <w:lastRenderedPageBreak/>
-        <w:t xml:space="preserve">Tras la instalación, el programa necesita instalar un certificado SSL </w:t>
-      </w:r>
-      <w:r>
-        <w:t xml:space="preserve">como de confianza para la aplicación local (IP 127.0.0.1), para lo que se le pide permiso. </w:t>
-      </w:r>
-      <w:r>
-        <w:rPr>
-          <w:b/>
-        </w:rPr>
-        <w:t>Es obligatorio que el usuario conceda este permiso</w:t>
-      </w:r>
-      <w:r>
-        <w:t>.</w:t>
+        <w:t>El proceso de instalación extrae y copia los ficheros necesarios.</w:t>
       </w:r>
     </w:p>
     <w:p>
@@ -5115,9 +5302,9 @@
         </w:rPr>
         <w:drawing>
           <wp:inline distT="0" distB="0" distL="0" distR="0">
-            <wp:extent cx="4791075" cy="3676650"/>
+            <wp:extent cx="3933825" cy="3429000"/>
             <wp:effectExtent l="0" t="0" r="9525" b="0"/>
-            <wp:docPr id="22" name="Picture 22"/>
+            <wp:docPr id="21" name="Picture 21"/>
             <wp:cNvGraphicFramePr>
               <a:graphicFrameLocks xmlns:a="http://schemas.openxmlformats.org/drawingml/2006/main" noChangeAspect="1"/>
             </wp:cNvGraphicFramePr>
@@ -5137,7 +5324,7 @@
                   <pic:spPr>
                     <a:xfrm>
                       <a:off x="0" y="0"/>
-                      <a:ext cx="4791075" cy="3676650"/>
+                      <a:ext cx="3933825" cy="3429000"/>
                     </a:xfrm>
                     <a:prstGeom prst="rect">
                       <a:avLst/>
@@ -5155,16 +5342,36 @@
         <w:jc w:val="both"/>
       </w:pPr>
       <w:r>
+        <w:lastRenderedPageBreak/>
+        <w:t xml:space="preserve">Tras la instalación, el programa necesita instalar un certificado SSL </w:t>
+      </w:r>
+      <w:r>
+        <w:t xml:space="preserve">como de confianza para la aplicación local (IP 127.0.0.1), para lo que se le pide permiso. </w:t>
+      </w:r>
+      <w:r>
+        <w:rPr>
+          <w:b/>
+        </w:rPr>
+        <w:t>Es obligatorio que el usuario conceda este permiso</w:t>
+      </w:r>
+      <w:r>
+        <w:t>.</w:t>
+      </w:r>
+    </w:p>
+    <w:p>
+      <w:pPr>
+        <w:jc w:val="both"/>
+      </w:pPr>
+      <w:r>
         <w:rPr>
           <w:noProof/>
           <w:lang w:eastAsia="es-ES"/>
         </w:rPr>
-        <w:lastRenderedPageBreak/>
         <w:drawing>
           <wp:inline distT="0" distB="0" distL="0" distR="0">
             <wp:extent cx="4791075" cy="3676650"/>
             <wp:effectExtent l="0" t="0" r="9525" b="0"/>
-            <wp:docPr id="23" name="Picture 23"/>
+            <wp:docPr id="22" name="Picture 22"/>
             <wp:cNvGraphicFramePr>
               <a:graphicFrameLocks xmlns:a="http://schemas.openxmlformats.org/drawingml/2006/main" noChangeAspect="1"/>
             </wp:cNvGraphicFramePr>
@@ -5202,6 +5409,53 @@
         <w:jc w:val="both"/>
       </w:pPr>
       <w:r>
+        <w:rPr>
+          <w:noProof/>
+          <w:lang w:eastAsia="es-ES"/>
+        </w:rPr>
+        <w:lastRenderedPageBreak/>
+        <w:drawing>
+          <wp:inline distT="0" distB="0" distL="0" distR="0">
+            <wp:extent cx="4791075" cy="3676650"/>
+            <wp:effectExtent l="0" t="0" r="9525" b="0"/>
+            <wp:docPr id="23" name="Picture 23"/>
+            <wp:cNvGraphicFramePr>
+              <a:graphicFrameLocks xmlns:a="http://schemas.openxmlformats.org/drawingml/2006/main" noChangeAspect="1"/>
+            </wp:cNvGraphicFramePr>
+            <a:graphic xmlns:a="http://schemas.openxmlformats.org/drawingml/2006/main">
+              <a:graphicData uri="http://schemas.openxmlformats.org/drawingml/2006/picture">
+                <pic:pic xmlns:pic="http://schemas.openxmlformats.org/drawingml/2006/picture">
+                  <pic:nvPicPr>
+                    <pic:cNvPr id="0" name=""/>
+                    <pic:cNvPicPr/>
+                  </pic:nvPicPr>
+                  <pic:blipFill>
+                    <a:blip r:embed="rId25"/>
+                    <a:stretch>
+                      <a:fillRect/>
+                    </a:stretch>
+                  </pic:blipFill>
+                  <pic:spPr>
+                    <a:xfrm>
+                      <a:off x="0" y="0"/>
+                      <a:ext cx="4791075" cy="3676650"/>
+                    </a:xfrm>
+                    <a:prstGeom prst="rect">
+                      <a:avLst/>
+                    </a:prstGeom>
+                  </pic:spPr>
+                </pic:pic>
+              </a:graphicData>
+            </a:graphic>
+          </wp:inline>
+        </w:drawing>
+      </w:r>
+    </w:p>
+    <w:p>
+      <w:pPr>
+        <w:jc w:val="both"/>
+      </w:pPr>
+      <w:r>
         <w:t xml:space="preserve">Cuando el asistente termina, la instalación ha finalizado, y las aplicaciones Web configuradas para el MiniApplet Cliente @firma podrán funcionar también con </w:t>
       </w:r>
       <w:proofErr w:type="spellStart"/>
@@ -5217,7 +5471,7 @@
       <w:pPr>
         <w:pStyle w:val="Ttulo3"/>
       </w:pPr>
-      <w:bookmarkStart w:id="37" w:name="_Toc451337155"/>
+      <w:bookmarkStart w:id="37" w:name="_Toc451933128"/>
       <w:r>
         <w:t>Desinstalación</w:t>
       </w:r>
@@ -5265,7 +5519,7 @@
                     </pic:cNvPicPr>
                   </pic:nvPicPr>
                   <pic:blipFill>
-                    <a:blip r:embed="rId25">
+                    <a:blip r:embed="rId26">
                       <a:extLst>
                         <a:ext uri="{28A0092B-C50C-407E-A947-70E740481C1C}">
                           <a14:useLocalDpi xmlns:a14="http://schemas.microsoft.com/office/drawing/2010/main" val="0"/>
@@ -5324,53 +5578,6 @@
             <wp:extent cx="4791075" cy="3676650"/>
             <wp:effectExtent l="0" t="0" r="9525" b="0"/>
             <wp:docPr id="25" name="Picture 25"/>
-            <wp:cNvGraphicFramePr>
-              <a:graphicFrameLocks xmlns:a="http://schemas.openxmlformats.org/drawingml/2006/main" noChangeAspect="1"/>
-            </wp:cNvGraphicFramePr>
-            <a:graphic xmlns:a="http://schemas.openxmlformats.org/drawingml/2006/main">
-              <a:graphicData uri="http://schemas.openxmlformats.org/drawingml/2006/picture">
-                <pic:pic xmlns:pic="http://schemas.openxmlformats.org/drawingml/2006/picture">
-                  <pic:nvPicPr>
-                    <pic:cNvPr id="0" name=""/>
-                    <pic:cNvPicPr/>
-                  </pic:nvPicPr>
-                  <pic:blipFill>
-                    <a:blip r:embed="rId26"/>
-                    <a:stretch>
-                      <a:fillRect/>
-                    </a:stretch>
-                  </pic:blipFill>
-                  <pic:spPr>
-                    <a:xfrm>
-                      <a:off x="0" y="0"/>
-                      <a:ext cx="4791075" cy="3676650"/>
-                    </a:xfrm>
-                    <a:prstGeom prst="rect">
-                      <a:avLst/>
-                    </a:prstGeom>
-                  </pic:spPr>
-                </pic:pic>
-              </a:graphicData>
-            </a:graphic>
-          </wp:inline>
-        </w:drawing>
-      </w:r>
-    </w:p>
-    <w:p>
-      <w:pPr>
-        <w:jc w:val="both"/>
-      </w:pPr>
-      <w:r>
-        <w:rPr>
-          <w:noProof/>
-          <w:lang w:eastAsia="es-ES"/>
-        </w:rPr>
-        <w:lastRenderedPageBreak/>
-        <w:drawing>
-          <wp:inline distT="0" distB="0" distL="0" distR="0">
-            <wp:extent cx="4791075" cy="3676650"/>
-            <wp:effectExtent l="0" t="0" r="9525" b="0"/>
-            <wp:docPr id="27" name="Picture 27"/>
             <wp:cNvGraphicFramePr>
               <a:graphicFrameLocks xmlns:a="http://schemas.openxmlformats.org/drawingml/2006/main" noChangeAspect="1"/>
             </wp:cNvGraphicFramePr>
@@ -5412,11 +5619,12 @@
           <w:noProof/>
           <w:lang w:eastAsia="es-ES"/>
         </w:rPr>
+        <w:lastRenderedPageBreak/>
         <w:drawing>
           <wp:inline distT="0" distB="0" distL="0" distR="0">
             <wp:extent cx="4791075" cy="3676650"/>
             <wp:effectExtent l="0" t="0" r="9525" b="0"/>
-            <wp:docPr id="29" name="Picture 29"/>
+            <wp:docPr id="27" name="Picture 27"/>
             <wp:cNvGraphicFramePr>
               <a:graphicFrameLocks xmlns:a="http://schemas.openxmlformats.org/drawingml/2006/main" noChangeAspect="1"/>
             </wp:cNvGraphicFramePr>
@@ -5454,32 +5662,15 @@
         <w:jc w:val="both"/>
       </w:pPr>
       <w:r>
-        <w:t xml:space="preserve">El </w:t>
-      </w:r>
-      <w:proofErr w:type="spellStart"/>
-      <w:r>
-        <w:t>desinstalador</w:t>
-      </w:r>
-      <w:proofErr w:type="spellEnd"/>
-      <w:r>
-        <w:t xml:space="preserve"> muestra el proceso de desinstalación de la aplicación.</w:t>
-      </w:r>
-    </w:p>
-    <w:p>
-      <w:pPr>
-        <w:jc w:val="both"/>
-      </w:pPr>
-      <w:r>
         <w:rPr>
           <w:noProof/>
           <w:lang w:eastAsia="es-ES"/>
         </w:rPr>
-        <w:lastRenderedPageBreak/>
         <w:drawing>
           <wp:inline distT="0" distB="0" distL="0" distR="0">
-            <wp:extent cx="3914775" cy="2438400"/>
+            <wp:extent cx="4791075" cy="3676650"/>
             <wp:effectExtent l="0" t="0" r="9525" b="0"/>
-            <wp:docPr id="30" name="Picture 30"/>
+            <wp:docPr id="29" name="Picture 29"/>
             <wp:cNvGraphicFramePr>
               <a:graphicFrameLocks xmlns:a="http://schemas.openxmlformats.org/drawingml/2006/main" noChangeAspect="1"/>
             </wp:cNvGraphicFramePr>
@@ -5499,7 +5690,7 @@
                   <pic:spPr>
                     <a:xfrm>
                       <a:off x="0" y="0"/>
-                      <a:ext cx="3914775" cy="2438400"/>
+                      <a:ext cx="4791075" cy="3676650"/>
                     </a:xfrm>
                     <a:prstGeom prst="rect">
                       <a:avLst/>
@@ -5517,7 +5708,15 @@
         <w:jc w:val="both"/>
       </w:pPr>
       <w:r>
-        <w:t>Al finalizar el proceso, se pide permiso al usuario para eliminar el certificado que se añadió durante la instalación.</w:t>
+        <w:t xml:space="preserve">El </w:t>
+      </w:r>
+      <w:proofErr w:type="spellStart"/>
+      <w:r>
+        <w:t>desinstalador</w:t>
+      </w:r>
+      <w:proofErr w:type="spellEnd"/>
+      <w:r>
+        <w:t xml:space="preserve"> muestra el proceso de desinstalación de la aplicación.</w:t>
       </w:r>
     </w:p>
     <w:p>
@@ -5529,11 +5728,12 @@
           <w:noProof/>
           <w:lang w:eastAsia="es-ES"/>
         </w:rPr>
+        <w:lastRenderedPageBreak/>
         <w:drawing>
           <wp:inline distT="0" distB="0" distL="0" distR="0">
-            <wp:extent cx="4791075" cy="3676650"/>
+            <wp:extent cx="3914775" cy="2438400"/>
             <wp:effectExtent l="0" t="0" r="9525" b="0"/>
-            <wp:docPr id="31" name="Picture 31"/>
+            <wp:docPr id="30" name="Picture 30"/>
             <wp:cNvGraphicFramePr>
               <a:graphicFrameLocks xmlns:a="http://schemas.openxmlformats.org/drawingml/2006/main" noChangeAspect="1"/>
             </wp:cNvGraphicFramePr>
@@ -5553,6 +5753,60 @@
                   <pic:spPr>
                     <a:xfrm>
                       <a:off x="0" y="0"/>
+                      <a:ext cx="3914775" cy="2438400"/>
+                    </a:xfrm>
+                    <a:prstGeom prst="rect">
+                      <a:avLst/>
+                    </a:prstGeom>
+                  </pic:spPr>
+                </pic:pic>
+              </a:graphicData>
+            </a:graphic>
+          </wp:inline>
+        </w:drawing>
+      </w:r>
+    </w:p>
+    <w:p>
+      <w:pPr>
+        <w:jc w:val="both"/>
+      </w:pPr>
+      <w:r>
+        <w:t>Al finalizar el proceso, se pide permiso al usuario para eliminar el certificado que se añadió durante la instalación.</w:t>
+      </w:r>
+    </w:p>
+    <w:p>
+      <w:pPr>
+        <w:jc w:val="both"/>
+      </w:pPr>
+      <w:r>
+        <w:rPr>
+          <w:noProof/>
+          <w:lang w:eastAsia="es-ES"/>
+        </w:rPr>
+        <w:drawing>
+          <wp:inline distT="0" distB="0" distL="0" distR="0">
+            <wp:extent cx="4791075" cy="3676650"/>
+            <wp:effectExtent l="0" t="0" r="9525" b="0"/>
+            <wp:docPr id="31" name="Picture 31"/>
+            <wp:cNvGraphicFramePr>
+              <a:graphicFrameLocks xmlns:a="http://schemas.openxmlformats.org/drawingml/2006/main" noChangeAspect="1"/>
+            </wp:cNvGraphicFramePr>
+            <a:graphic xmlns:a="http://schemas.openxmlformats.org/drawingml/2006/main">
+              <a:graphicData uri="http://schemas.openxmlformats.org/drawingml/2006/picture">
+                <pic:pic xmlns:pic="http://schemas.openxmlformats.org/drawingml/2006/picture">
+                  <pic:nvPicPr>
+                    <pic:cNvPr id="0" name=""/>
+                    <pic:cNvPicPr/>
+                  </pic:nvPicPr>
+                  <pic:blipFill>
+                    <a:blip r:embed="rId31"/>
+                    <a:stretch>
+                      <a:fillRect/>
+                    </a:stretch>
+                  </pic:blipFill>
+                  <pic:spPr>
+                    <a:xfrm>
+                      <a:off x="0" y="0"/>
                       <a:ext cx="4791075" cy="3676650"/>
                     </a:xfrm>
                     <a:prstGeom prst="rect">
@@ -5590,7 +5844,7 @@
         <w:spacing w:after="240"/>
         <w:ind w:left="578" w:hanging="578"/>
       </w:pPr>
-      <w:bookmarkStart w:id="38" w:name="_Toc451337156"/>
+      <w:bookmarkStart w:id="38" w:name="_Toc451933129"/>
       <w:r>
         <w:t>Linux</w:t>
       </w:r>
@@ -5993,7 +6247,7 @@
         <w:pStyle w:val="Ttulo3"/>
         <w:spacing w:after="120"/>
       </w:pPr>
-      <w:bookmarkStart w:id="39" w:name="_Toc451337157"/>
+      <w:bookmarkStart w:id="39" w:name="_Toc451933130"/>
       <w:r>
         <w:t>Instalación por línea de comandos</w:t>
       </w:r>
@@ -6341,7 +6595,7 @@
         <w:pStyle w:val="Ttulo3"/>
         <w:spacing w:after="120"/>
       </w:pPr>
-      <w:bookmarkStart w:id="40" w:name="_Toc451337158"/>
+      <w:bookmarkStart w:id="40" w:name="_Toc451933131"/>
       <w:r>
         <w:lastRenderedPageBreak/>
         <w:t>Instalación mediante el asistente de paquetes de Ubuntu/</w:t>
@@ -6405,7 +6659,7 @@
                     </pic:cNvPicPr>
                   </pic:nvPicPr>
                   <pic:blipFill>
-                    <a:blip r:embed="rId31">
+                    <a:blip r:embed="rId32">
                       <a:extLst>
                         <a:ext uri="{28A0092B-C50C-407E-A947-70E740481C1C}">
                           <a14:useLocalDpi xmlns:a14="http://schemas.microsoft.com/office/drawing/2010/main" val="0"/>
@@ -6499,7 +6753,7 @@
                     </pic:cNvPicPr>
                   </pic:nvPicPr>
                   <pic:blipFill>
-                    <a:blip r:embed="rId32">
+                    <a:blip r:embed="rId33">
                       <a:extLst>
                         <a:ext uri="{28A0092B-C50C-407E-A947-70E740481C1C}">
                           <a14:useLocalDpi xmlns:a14="http://schemas.microsoft.com/office/drawing/2010/main" val="0"/>
@@ -6567,7 +6821,7 @@
                     </pic:cNvPicPr>
                   </pic:nvPicPr>
                   <pic:blipFill>
-                    <a:blip r:embed="rId33">
+                    <a:blip r:embed="rId34">
                       <a:extLst>
                         <a:ext uri="{28A0092B-C50C-407E-A947-70E740481C1C}">
                           <a14:useLocalDpi xmlns:a14="http://schemas.microsoft.com/office/drawing/2010/main" val="0"/>
@@ -6604,7 +6858,7 @@
       <w:pPr>
         <w:pStyle w:val="Ttulo3"/>
       </w:pPr>
-      <w:bookmarkStart w:id="41" w:name="_Toc451337159"/>
+      <w:bookmarkStart w:id="41" w:name="_Toc451933132"/>
       <w:r>
         <w:t>Desinstalación</w:t>
       </w:r>
@@ -6725,7 +6979,7 @@
         <w:spacing w:after="240"/>
         <w:ind w:left="578" w:hanging="578"/>
       </w:pPr>
-      <w:bookmarkStart w:id="42" w:name="_Toc451337160"/>
+      <w:bookmarkStart w:id="42" w:name="_Toc451933133"/>
       <w:r>
         <w:t>Apple OS X</w:t>
       </w:r>
@@ -6951,7 +7205,7 @@
       <w:pPr>
         <w:pStyle w:val="Ttulo3"/>
       </w:pPr>
-      <w:bookmarkStart w:id="43" w:name="_Toc451337161"/>
+      <w:bookmarkStart w:id="43" w:name="_Toc451933134"/>
       <w:r>
         <w:t>Desinstalación</w:t>
       </w:r>
@@ -6974,7 +7228,7 @@
       <w:pPr>
         <w:pStyle w:val="Ttulo1"/>
       </w:pPr>
-      <w:bookmarkStart w:id="44" w:name="_Toc451337162"/>
+      <w:bookmarkStart w:id="44" w:name="_Toc451933135"/>
       <w:r>
         <w:lastRenderedPageBreak/>
         <w:t xml:space="preserve">Gestión de </w:t>
@@ -6991,7 +7245,7 @@
         <w:pStyle w:val="Ttulo3"/>
         <w:jc w:val="both"/>
       </w:pPr>
-      <w:bookmarkStart w:id="45" w:name="_Toc451337163"/>
+      <w:bookmarkStart w:id="45" w:name="_Toc451933136"/>
       <w:r>
         <w:t>Comprobaciones de nuevas versiones al inicio de la aplicación</w:t>
       </w:r>
@@ -7063,12 +7317,12 @@
       <w:bookmarkStart w:id="47" w:name="_Toc424848952"/>
       <w:bookmarkStart w:id="48" w:name="_Toc425144473"/>
       <w:bookmarkStart w:id="49" w:name="_Toc433022415"/>
-      <w:bookmarkStart w:id="50" w:name="_Toc451337164"/>
-      <w:bookmarkStart w:id="51" w:name="_Ref313876725"/>
+      <w:bookmarkStart w:id="50" w:name="_Ref313876725"/>
+      <w:bookmarkStart w:id="51" w:name="_Toc451933137"/>
+      <w:bookmarkEnd w:id="22"/>
       <w:bookmarkEnd w:id="23"/>
       <w:bookmarkEnd w:id="24"/>
       <w:bookmarkEnd w:id="25"/>
-      <w:bookmarkEnd w:id="26"/>
       <w:r>
         <w:t xml:space="preserve">Compatibilidad del MiniApplet @firma con aplicaciones móviles y </w:t>
       </w:r>
@@ -7080,7 +7334,7 @@
       <w:bookmarkEnd w:id="47"/>
       <w:bookmarkEnd w:id="48"/>
       <w:bookmarkEnd w:id="49"/>
-      <w:bookmarkEnd w:id="50"/>
+      <w:bookmarkEnd w:id="51"/>
       <w:proofErr w:type="spellEnd"/>
     </w:p>
     <w:p/>
@@ -7194,7 +7448,7 @@
       <w:pPr>
         <w:pStyle w:val="Ttulo1"/>
       </w:pPr>
-      <w:bookmarkStart w:id="52" w:name="_Toc451337165"/>
+      <w:bookmarkStart w:id="52" w:name="_Toc451933138"/>
       <w:r>
         <w:t>Problemas conocidos</w:t>
       </w:r>
@@ -7204,7 +7458,7 @@
       <w:pPr>
         <w:pStyle w:val="Ttulo2"/>
       </w:pPr>
-      <w:bookmarkStart w:id="53" w:name="_Toc451337166"/>
+      <w:bookmarkStart w:id="53" w:name="_Toc451933139"/>
       <w:r>
         <w:t xml:space="preserve">No se puede instalar </w:t>
       </w:r>
@@ -7240,7 +7494,7 @@
       <w:pPr>
         <w:pStyle w:val="Ttulo2"/>
       </w:pPr>
-      <w:bookmarkStart w:id="54" w:name="_Toc451337167"/>
+      <w:bookmarkStart w:id="54" w:name="_Toc451933140"/>
       <w:r>
         <w:t xml:space="preserve">Al instalar </w:t>
       </w:r>
@@ -7303,7 +7557,7 @@
                     <pic:cNvPicPr/>
                   </pic:nvPicPr>
                   <pic:blipFill>
-                    <a:blip r:embed="rId34"/>
+                    <a:blip r:embed="rId35"/>
                     <a:stretch>
                       <a:fillRect/>
                     </a:stretch>
@@ -7371,7 +7625,7 @@
       <w:pPr>
         <w:pStyle w:val="Ttulo2"/>
       </w:pPr>
-      <w:bookmarkStart w:id="55" w:name="_Toc451337168"/>
+      <w:bookmarkStart w:id="55" w:name="_Toc451933141"/>
       <w:r>
         <w:t xml:space="preserve">Cuando se instala Mozilla Firefox o se crea un nuevo perfil de usuario sobre una instalación después de la instalación de </w:t>
       </w:r>
@@ -7482,7 +7736,38 @@
         <w:t>.</w:t>
       </w:r>
     </w:p>
-    <w:bookmarkEnd w:id="51"/>
+    <w:p>
+      <w:pPr>
+        <w:pStyle w:val="Ttulo2"/>
+      </w:pPr>
+      <w:bookmarkStart w:id="56" w:name="_Toc451933142"/>
+      <w:bookmarkEnd w:id="50"/>
+      <w:proofErr w:type="spellStart"/>
+      <w:r>
+        <w:t>AutoFirma</w:t>
+      </w:r>
+      <w:proofErr w:type="spellEnd"/>
+      <w:r>
+        <w:t xml:space="preserve"> en OS X no muestra el título de los diálogos de cargar y guardado de ficheros</w:t>
+      </w:r>
+      <w:bookmarkEnd w:id="56"/>
+    </w:p>
+    <w:p>
+      <w:pPr>
+        <w:jc w:val="both"/>
+      </w:pPr>
+      <w:r>
+        <w:t xml:space="preserve">Las nuevas versiones de OS X omiten el título de los diálogos de carga y guardado de ficheros. En caso en que el integrador delegue en </w:t>
+      </w:r>
+      <w:proofErr w:type="spellStart"/>
+      <w:r>
+        <w:t>AutoFirma</w:t>
+      </w:r>
+      <w:proofErr w:type="spellEnd"/>
+      <w:r>
+        <w:t xml:space="preserve"> la selección y el guardado de las firmas generadas, debería tener la precaución de informar al usuario de esto para que en todo momento sepa que operación está realizando (carga de un fichero de datos para firma, carga de un fichero de firma para cofirma/contrafirma, guardado de una firma generada…).</w:t>
+      </w:r>
+    </w:p>
     <w:p>
       <w:pPr>
         <w:rPr>
@@ -7761,7 +8046,7 @@
             <wp:extent cx="838200" cy="295275"/>
             <wp:effectExtent l="0" t="0" r="0" b="9525"/>
             <wp:docPr id="4" name="Imagen 4" descr="Creative Commons License">
-              <a:hlinkClick xmlns:a="http://schemas.openxmlformats.org/drawingml/2006/main" r:id="rId35"/>
+              <a:hlinkClick xmlns:a="http://schemas.openxmlformats.org/drawingml/2006/main" r:id="rId36"/>
             </wp:docPr>
             <wp:cNvGraphicFramePr>
               <a:graphicFrameLocks xmlns:a="http://schemas.openxmlformats.org/drawingml/2006/main" noChangeAspect="1"/>
@@ -7776,7 +8061,7 @@
                     </pic:cNvPicPr>
                   </pic:nvPicPr>
                   <pic:blipFill>
-                    <a:blip r:embed="rId36" r:link="rId37">
+                    <a:blip r:embed="rId37" r:link="rId38">
                       <a:extLst>
                         <a:ext uri="{28A0092B-C50C-407E-A947-70E740481C1C}">
                           <a14:useLocalDpi xmlns:a14="http://schemas.microsoft.com/office/drawing/2010/main" val="0"/>
@@ -7946,9 +8231,9 @@
       </w:pPr>
     </w:p>
     <w:sectPr>
-      <w:headerReference w:type="default" r:id="rId38"/>
-      <w:footerReference w:type="default" r:id="rId39"/>
-      <w:headerReference w:type="first" r:id="rId40"/>
+      <w:headerReference w:type="default" r:id="rId39"/>
+      <w:footerReference w:type="default" r:id="rId40"/>
+      <w:headerReference w:type="first" r:id="rId41"/>
       <w:pgSz w:w="11907" w:h="16839" w:code="9"/>
       <w:pgMar w:top="2892" w:right="1134" w:bottom="1418" w:left="1814" w:header="1531" w:footer="737" w:gutter="0"/>
       <w:cols w:space="708"/>
@@ -8021,7 +8306,7 @@
         <v:shape id="_x0000_i1026" type="#_x0000_t75" style="width:41.25pt;height:19.5pt" o:ole="">
           <v:imagedata r:id="rId1" o:title=""/>
         </v:shape>
-        <o:OLEObject Type="Embed" ProgID="PBrush" ShapeID="_x0000_i1026" DrawAspect="Content" ObjectID="_1525156085" r:id="rId2"/>
+        <o:OLEObject Type="Embed" ProgID="PBrush" ShapeID="_x0000_i1026" DrawAspect="Content" ObjectID="_1525674962" r:id="rId2"/>
       </w:object>
     </w:r>
     <w:r>
@@ -8043,7 +8328,7 @@
       <w:rPr>
         <w:noProof/>
       </w:rPr>
-      <w:t>4</w:t>
+      <w:t>2</w:t>
     </w:r>
     <w:r>
       <w:fldChar w:fldCharType="end"/>
@@ -8157,7 +8442,7 @@
               <v:shape id="_x0000_i1025" type="#_x0000_t75" style="width:60pt;height:33pt" o:ole="">
                 <v:imagedata r:id="rId1" o:title=""/>
               </v:shape>
-              <o:OLEObject Type="Embed" ProgID="PBrush" ShapeID="_x0000_i1025" DrawAspect="Content" ObjectID="_1525156084" r:id="rId2"/>
+              <o:OLEObject Type="Embed" ProgID="PBrush" ShapeID="_x0000_i1025" DrawAspect="Content" ObjectID="_1525674961" r:id="rId2"/>
             </w:object>
           </w:r>
         </w:p>
@@ -8342,7 +8627,7 @@
               <v:shape id="_x0000_i1027" type="#_x0000_t75" style="width:102pt;height:57pt" o:ole="">
                 <v:imagedata r:id="rId1" o:title=""/>
               </v:shape>
-              <o:OLEObject Type="Embed" ProgID="PBrush" ShapeID="_x0000_i1027" DrawAspect="Content" ObjectID="_1525156086" r:id="rId2"/>
+              <o:OLEObject Type="Embed" ProgID="PBrush" ShapeID="_x0000_i1027" DrawAspect="Content" ObjectID="_1525674963" r:id="rId2"/>
             </w:object>
           </w:r>
         </w:p>
@@ -12333,7 +12618,7 @@
 </file>
 
 <file path=customXml/itemProps1.xml><?xml version="1.0" encoding="utf-8"?>
-<ds:datastoreItem xmlns:ds="http://schemas.openxmlformats.org/officeDocument/2006/customXml" ds:itemID="{BDB50B5B-731F-4478-A8BD-DB844F6018BE}">
+<ds:datastoreItem xmlns:ds="http://schemas.openxmlformats.org/officeDocument/2006/customXml" ds:itemID="{98081185-A3FD-4F44-9134-B4FCB6396368}">
   <ds:schemaRefs>
     <ds:schemaRef ds:uri="http://schemas.openxmlformats.org/officeDocument/2006/bibliography"/>
   </ds:schemaRefs>
@@ -12341,7 +12626,7 @@
 </file>
 
 <file path=customXml/itemProps2.xml><?xml version="1.0" encoding="utf-8"?>
-<ds:datastoreItem xmlns:ds="http://schemas.openxmlformats.org/officeDocument/2006/customXml" ds:itemID="{8168F158-1924-4871-BA0C-CA3F0FEEBD44}">
+<ds:datastoreItem xmlns:ds="http://schemas.openxmlformats.org/officeDocument/2006/customXml" ds:itemID="{853E50B2-1405-40DF-B5D9-434626ADB65A}">
   <ds:schemaRefs>
     <ds:schemaRef ds:uri="http://schemas.openxmlformats.org/officeDocument/2006/bibliography"/>
   </ds:schemaRefs>

</xml_diff>

<commit_message>
Se corrige el nombre de fichero de los instaladores.
</commit_message>
<xml_diff>
--- a/AF_manual_instalacion_y_gestion_ES.docx
+++ b/AF_manual_instalacion_y_gestion_ES.docx
@@ -1,6 +1,6 @@
 
 <file path=word/document.xml><?xml version="1.0" encoding="utf-8"?>
-<w:document xmlns:wpc="http://schemas.microsoft.com/office/word/2010/wordprocessingCanvas" xmlns:mc="http://schemas.openxmlformats.org/markup-compatibility/2006" xmlns:o="urn:schemas-microsoft-com:office:office" xmlns:r="http://schemas.openxmlformats.org/officeDocument/2006/relationships" xmlns:m="http://schemas.openxmlformats.org/officeDocument/2006/math" xmlns:v="urn:schemas-microsoft-com:vml" xmlns:wp14="http://schemas.microsoft.com/office/word/2010/wordprocessingDrawing" xmlns:wp="http://schemas.openxmlformats.org/drawingml/2006/wordprocessingDrawing" xmlns:w10="urn:schemas-microsoft-com:office:word" xmlns:w="http://schemas.openxmlformats.org/wordprocessingml/2006/main" xmlns:w14="http://schemas.microsoft.com/office/word/2010/wordml" xmlns:wpg="http://schemas.microsoft.com/office/word/2010/wordprocessingGroup" xmlns:wpi="http://schemas.microsoft.com/office/word/2010/wordprocessingInk" xmlns:wne="http://schemas.microsoft.com/office/word/2006/wordml" xmlns:wps="http://schemas.microsoft.com/office/word/2010/wordprocessingShape" mc:Ignorable="w14 wp14">
+<w:document xmlns:ve="http://schemas.openxmlformats.org/markup-compatibility/2006" xmlns:o="urn:schemas-microsoft-com:office:office" xmlns:r="http://schemas.openxmlformats.org/officeDocument/2006/relationships" xmlns:m="http://schemas.openxmlformats.org/officeDocument/2006/math" xmlns:v="urn:schemas-microsoft-com:vml" xmlns:wp="http://schemas.openxmlformats.org/drawingml/2006/wordprocessingDrawing" xmlns:w10="urn:schemas-microsoft-com:office:word" xmlns:w="http://schemas.openxmlformats.org/wordprocessingml/2006/main" xmlns:wne="http://schemas.microsoft.com/office/word/2006/wordml">
   <w:body>
     <w:p>
       <w:pPr>
@@ -1000,7 +1000,7 @@
             <w:noProof/>
             <w:webHidden/>
           </w:rPr>
-          <w:t>8</w:t>
+          <w:t>7</w:t>
         </w:r>
         <w:r>
           <w:rPr>
@@ -1172,7 +1172,7 @@
             <w:noProof/>
             <w:webHidden/>
           </w:rPr>
-          <w:t>16</w:t>
+          <w:t>15</w:t>
         </w:r>
         <w:r>
           <w:rPr>
@@ -1258,7 +1258,7 @@
             <w:noProof/>
             <w:webHidden/>
           </w:rPr>
-          <w:t>16</w:t>
+          <w:t>15</w:t>
         </w:r>
         <w:r>
           <w:rPr>
@@ -1344,7 +1344,7 @@
             <w:noProof/>
             <w:webHidden/>
           </w:rPr>
-          <w:t>17</w:t>
+          <w:t>16</w:t>
         </w:r>
         <w:r>
           <w:rPr>
@@ -1430,7 +1430,7 @@
             <w:noProof/>
             <w:webHidden/>
           </w:rPr>
-          <w:t>18</w:t>
+          <w:t>17</w:t>
         </w:r>
         <w:r>
           <w:rPr>
@@ -1516,7 +1516,7 @@
             <w:noProof/>
             <w:webHidden/>
           </w:rPr>
-          <w:t>18</w:t>
+          <w:t>17</w:t>
         </w:r>
         <w:r>
           <w:rPr>
@@ -1602,7 +1602,7 @@
             <w:noProof/>
             <w:webHidden/>
           </w:rPr>
-          <w:t>18</w:t>
+          <w:t>17</w:t>
         </w:r>
         <w:r>
           <w:rPr>
@@ -1684,7 +1684,7 @@
             <w:noProof/>
             <w:webHidden/>
           </w:rPr>
-          <w:t>19</w:t>
+          <w:t>18</w:t>
         </w:r>
         <w:r>
           <w:rPr>
@@ -1770,7 +1770,7 @@
             <w:noProof/>
             <w:webHidden/>
           </w:rPr>
-          <w:t>19</w:t>
+          <w:t>18</w:t>
         </w:r>
         <w:r>
           <w:rPr>
@@ -1852,7 +1852,7 @@
             <w:noProof/>
             <w:webHidden/>
           </w:rPr>
-          <w:t>19</w:t>
+          <w:t>18</w:t>
         </w:r>
         <w:r>
           <w:rPr>
@@ -1934,7 +1934,7 @@
             <w:noProof/>
             <w:webHidden/>
           </w:rPr>
-          <w:t>19</w:t>
+          <w:t>18</w:t>
         </w:r>
         <w:r>
           <w:rPr>
@@ -2020,7 +2020,7 @@
             <w:noProof/>
             <w:webHidden/>
           </w:rPr>
-          <w:t>19</w:t>
+          <w:t>18</w:t>
         </w:r>
         <w:r>
           <w:rPr>
@@ -2106,7 +2106,7 @@
             <w:noProof/>
             <w:webHidden/>
           </w:rPr>
-          <w:t>19</w:t>
+          <w:t>18</w:t>
         </w:r>
         <w:r>
           <w:rPr>
@@ -2192,7 +2192,7 @@
             <w:noProof/>
             <w:webHidden/>
           </w:rPr>
-          <w:t>20</w:t>
+          <w:t>19</w:t>
         </w:r>
         <w:r>
           <w:rPr>
@@ -2278,7 +2278,7 @@
             <w:noProof/>
             <w:webHidden/>
           </w:rPr>
-          <w:t>20</w:t>
+          <w:t>19</w:t>
         </w:r>
         <w:r>
           <w:rPr>
@@ -2721,7 +2721,7 @@
       <w:pPr>
         <w:jc w:val="center"/>
       </w:pPr>
-      <w:hyperlink r:id="rId10" w:history="1">
+      <w:hyperlink r:id="rId9" w:history="1">
         <w:r>
           <w:rPr>
             <w:rStyle w:val="Hipervnculo"/>
@@ -2773,16 +2773,16 @@
       <w:pPr>
         <w:pStyle w:val="Ttulo3"/>
       </w:pPr>
-      <w:bookmarkStart w:id="17" w:name="_Toc414390332"/>
-      <w:bookmarkStart w:id="18" w:name="_Toc424848874"/>
-      <w:bookmarkStart w:id="19" w:name="_Toc425144395"/>
-      <w:bookmarkStart w:id="20" w:name="_Toc429737802"/>
-      <w:bookmarkStart w:id="21" w:name="_Toc451933120"/>
+      <w:bookmarkStart w:id="17" w:name="_Toc451933120"/>
+      <w:bookmarkStart w:id="18" w:name="_Toc414390332"/>
+      <w:bookmarkStart w:id="19" w:name="_Toc424848874"/>
+      <w:bookmarkStart w:id="20" w:name="_Toc425144395"/>
+      <w:bookmarkStart w:id="21" w:name="_Toc429737802"/>
       <w:proofErr w:type="spellStart"/>
       <w:r>
         <w:t>AutoFirma</w:t>
       </w:r>
-      <w:bookmarkEnd w:id="21"/>
+      <w:bookmarkEnd w:id="17"/>
       <w:proofErr w:type="spellEnd"/>
     </w:p>
     <w:p>
@@ -3138,10 +3138,10 @@
         <w:t xml:space="preserve"> (mediante su instalador integrado).</w:t>
       </w:r>
     </w:p>
-    <w:bookmarkEnd w:id="17"/>
     <w:bookmarkEnd w:id="18"/>
     <w:bookmarkEnd w:id="19"/>
     <w:bookmarkEnd w:id="20"/>
+    <w:bookmarkEnd w:id="21"/>
     <w:p>
       <w:pPr>
         <w:jc w:val="both"/>
@@ -3162,11 +3162,11 @@
       <w:pPr>
         <w:pStyle w:val="Ttulo1"/>
       </w:pPr>
-      <w:bookmarkStart w:id="22" w:name="_Toc414390351"/>
-      <w:bookmarkStart w:id="23" w:name="_Toc424848897"/>
-      <w:bookmarkStart w:id="24" w:name="_Toc425144418"/>
-      <w:bookmarkStart w:id="25" w:name="_Toc429737825"/>
-      <w:bookmarkStart w:id="26" w:name="_Toc451933121"/>
+      <w:bookmarkStart w:id="22" w:name="_Toc451933121"/>
+      <w:bookmarkStart w:id="23" w:name="_Toc414390351"/>
+      <w:bookmarkStart w:id="24" w:name="_Toc424848897"/>
+      <w:bookmarkStart w:id="25" w:name="_Toc425144418"/>
+      <w:bookmarkStart w:id="26" w:name="_Toc429737825"/>
       <w:r>
         <w:lastRenderedPageBreak/>
         <w:t>Funcionamiento de</w:t>
@@ -3178,7 +3178,7 @@
       <w:r>
         <w:t>AutoFirma</w:t>
       </w:r>
-      <w:bookmarkEnd w:id="26"/>
+      <w:bookmarkEnd w:id="22"/>
       <w:proofErr w:type="spellEnd"/>
     </w:p>
     <w:p>
@@ -3306,35 +3306,7 @@
         <w:rPr>
           <w:i/>
         </w:rPr>
-        <w:t>C:\</w:t>
-      </w:r>
-      <w:proofErr w:type="spellStart"/>
-      <w:r>
-        <w:rPr>
-          <w:i/>
-        </w:rPr>
-        <w:t>Users</w:t>
-      </w:r>
-      <w:proofErr w:type="spellEnd"/>
-      <w:r>
-        <w:rPr>
-          <w:i/>
-        </w:rPr>
-        <w:t>\</w:t>
-      </w:r>
-      <w:proofErr w:type="spellStart"/>
-      <w:r>
-        <w:rPr>
-          <w:i/>
-        </w:rPr>
-        <w:t>miusuario</w:t>
-      </w:r>
-      <w:proofErr w:type="spellEnd"/>
-      <w:r>
-        <w:rPr>
-          <w:i/>
-        </w:rPr>
-        <w:t>\.afirma</w:t>
+        <w:t>C:\Users\miusuario\.afirma</w:t>
       </w:r>
       <w:r>
         <w:t>”. El fichero generado tiene el nombre “</w:t>
@@ -3376,18 +3348,15 @@
       <w:bookmarkStart w:id="29" w:name="_Toc434222912"/>
       <w:bookmarkStart w:id="30" w:name="_Toc451933123"/>
       <w:r>
-        <w:t>Enlaces Android</w:t>
+        <w:t xml:space="preserve">Enlaces </w:t>
+      </w:r>
+      <w:proofErr w:type="spellStart"/>
+      <w:r>
+        <w:t>Android</w:t>
       </w:r>
       <w:bookmarkEnd w:id="29"/>
       <w:bookmarkEnd w:id="30"/>
-    </w:p>
-    <w:p>
-      <w:pPr>
-        <w:rPr>
-          <w:b/>
-          <w:color w:val="FF0000"/>
-        </w:rPr>
-      </w:pPr>
+      <w:proofErr w:type="spellEnd"/>
     </w:p>
     <w:tbl>
       <w:tblPr>
@@ -3405,7 +3374,7 @@
           <w:top w:w="142" w:type="dxa"/>
           <w:bottom w:w="142" w:type="dxa"/>
         </w:tblCellMar>
-        <w:tblLook w:val="04A0" w:firstRow="1" w:lastRow="0" w:firstColumn="1" w:lastColumn="0" w:noHBand="0" w:noVBand="1"/>
+        <w:tblLook w:val="04A0"/>
       </w:tblPr>
       <w:tblGrid>
         <w:gridCol w:w="9322"/>
@@ -3428,7 +3397,7 @@
                 <w:lang w:eastAsia="es-ES"/>
               </w:rPr>
               <w:drawing>
-                <wp:inline distT="0" distB="0" distL="0" distR="0" wp14:anchorId="3D24E6CE" wp14:editId="4BB747CC">
+                <wp:inline distT="0" distB="0" distL="0" distR="0">
                   <wp:extent cx="1238250" cy="428625"/>
                   <wp:effectExtent l="0" t="0" r="0" b="9525"/>
                   <wp:docPr id="2" name="Imagen 2" descr="Android app on Google Play (small)"/>
@@ -3445,10 +3414,10 @@
                           </pic:cNvPicPr>
                         </pic:nvPicPr>
                         <pic:blipFill>
-                          <a:blip r:embed="rId11">
+                          <a:blip r:embed="rId10">
                             <a:extLst>
                               <a:ext uri="{28A0092B-C50C-407E-A947-70E740481C1C}">
-                                <a14:useLocalDpi xmlns:a14="http://schemas.microsoft.com/office/drawing/2010/main" val="0"/>
+                                <a14:useLocalDpi xmlns:a14="http://schemas.microsoft.com/office/drawing/2010/main" xmlns:wps="http://schemas.microsoft.com/office/word/2010/wordprocessingShape" xmlns:wpi="http://schemas.microsoft.com/office/word/2010/wordprocessingInk" xmlns:wpg="http://schemas.microsoft.com/office/word/2010/wordprocessingGroup" xmlns:w14="http://schemas.microsoft.com/office/word/2010/wordml" xmlns:w="http://schemas.openxmlformats.org/wordprocessingml/2006/main" xmlns:w10="urn:schemas-microsoft-com:office:word" xmlns:wp14="http://schemas.microsoft.com/office/word/2010/wordprocessingDrawing" xmlns:v="urn:schemas-microsoft-com:vml" xmlns:o="urn:schemas-microsoft-com:office:office" xmlns:mc="http://schemas.openxmlformats.org/markup-compatibility/2006" xmlns:wpc="http://schemas.microsoft.com/office/word/2010/wordprocessingCanvas" xmlns="" val="0"/>
                               </a:ext>
                             </a:extLst>
                           </a:blip>
@@ -3632,7 +3601,7 @@
                 <w:lang w:eastAsia="es-ES"/>
               </w:rPr>
               <w:drawing>
-                <wp:inline distT="0" distB="0" distL="0" distR="0" wp14:anchorId="25EEDA7C" wp14:editId="57408D41">
+                <wp:inline distT="0" distB="0" distL="0" distR="0">
                   <wp:extent cx="1228725" cy="428625"/>
                   <wp:effectExtent l="0" t="0" r="9525" b="9525"/>
                   <wp:docPr id="3" name="Imagen 3" descr="Get it on Google Play (small)"/>
@@ -3649,10 +3618,10 @@
                           </pic:cNvPicPr>
                         </pic:nvPicPr>
                         <pic:blipFill>
-                          <a:blip r:embed="rId12">
+                          <a:blip r:embed="rId11">
                             <a:extLst>
                               <a:ext uri="{28A0092B-C50C-407E-A947-70E740481C1C}">
-                                <a14:useLocalDpi xmlns:a14="http://schemas.microsoft.com/office/drawing/2010/main" val="0"/>
+                                <a14:useLocalDpi xmlns:a14="http://schemas.microsoft.com/office/drawing/2010/main" xmlns:wps="http://schemas.microsoft.com/office/word/2010/wordprocessingShape" xmlns:wpi="http://schemas.microsoft.com/office/word/2010/wordprocessingInk" xmlns:wpg="http://schemas.microsoft.com/office/word/2010/wordprocessingGroup" xmlns:w14="http://schemas.microsoft.com/office/word/2010/wordml" xmlns:w="http://schemas.openxmlformats.org/wordprocessingml/2006/main" xmlns:w10="urn:schemas-microsoft-com:office:word" xmlns:wp14="http://schemas.microsoft.com/office/word/2010/wordprocessingDrawing" xmlns:v="urn:schemas-microsoft-com:vml" xmlns:o="urn:schemas-microsoft-com:office:office" xmlns:mc="http://schemas.openxmlformats.org/markup-compatibility/2006" xmlns:wpc="http://schemas.microsoft.com/office/word/2010/wordprocessingCanvas" xmlns="" val="0"/>
                               </a:ext>
                             </a:extLst>
                           </a:blip>
@@ -3836,8 +3805,9 @@
                 <w:noProof/>
                 <w:lang w:eastAsia="es-ES"/>
               </w:rPr>
+              <w:lastRenderedPageBreak/>
               <w:drawing>
-                <wp:inline distT="0" distB="0" distL="0" distR="0" wp14:anchorId="524A2C06" wp14:editId="0287D0DA">
+                <wp:inline distT="0" distB="0" distL="0" distR="0">
                   <wp:extent cx="1647825" cy="571500"/>
                   <wp:effectExtent l="0" t="0" r="9525" b="0"/>
                   <wp:docPr id="5" name="Imagen 5" descr="Android app on Google Play (large)"/>
@@ -3854,10 +3824,10 @@
                           </pic:cNvPicPr>
                         </pic:nvPicPr>
                         <pic:blipFill>
-                          <a:blip r:embed="rId13">
+                          <a:blip r:embed="rId12">
                             <a:extLst>
                               <a:ext uri="{28A0092B-C50C-407E-A947-70E740481C1C}">
-                                <a14:useLocalDpi xmlns:a14="http://schemas.microsoft.com/office/drawing/2010/main" val="0"/>
+                                <a14:useLocalDpi xmlns:a14="http://schemas.microsoft.com/office/drawing/2010/main" xmlns:wps="http://schemas.microsoft.com/office/word/2010/wordprocessingShape" xmlns:wpi="http://schemas.microsoft.com/office/word/2010/wordprocessingInk" xmlns:wpg="http://schemas.microsoft.com/office/word/2010/wordprocessingGroup" xmlns:w14="http://schemas.microsoft.com/office/word/2010/wordml" xmlns:w="http://schemas.openxmlformats.org/wordprocessingml/2006/main" xmlns:w10="urn:schemas-microsoft-com:office:word" xmlns:wp14="http://schemas.microsoft.com/office/word/2010/wordprocessingDrawing" xmlns:v="urn:schemas-microsoft-com:vml" xmlns:o="urn:schemas-microsoft-com:office:office" xmlns:mc="http://schemas.openxmlformats.org/markup-compatibility/2006" xmlns:wpc="http://schemas.microsoft.com/office/word/2010/wordprocessingCanvas" xmlns="" val="0"/>
                               </a:ext>
                             </a:extLst>
                           </a:blip>
@@ -4041,7 +4011,7 @@
                 <w:lang w:eastAsia="es-ES"/>
               </w:rPr>
               <w:drawing>
-                <wp:inline distT="0" distB="0" distL="0" distR="0" wp14:anchorId="44DDE6E7" wp14:editId="0FF0065C">
+                <wp:inline distT="0" distB="0" distL="0" distR="0">
                   <wp:extent cx="1638300" cy="571500"/>
                   <wp:effectExtent l="0" t="0" r="0" b="0"/>
                   <wp:docPr id="6" name="Imagen 6" descr="Get it on Google Play (large)"/>
@@ -4058,10 +4028,10 @@
                           </pic:cNvPicPr>
                         </pic:nvPicPr>
                         <pic:blipFill>
-                          <a:blip r:embed="rId14">
+                          <a:blip r:embed="rId13">
                             <a:extLst>
                               <a:ext uri="{28A0092B-C50C-407E-A947-70E740481C1C}">
-                                <a14:useLocalDpi xmlns:a14="http://schemas.microsoft.com/office/drawing/2010/main" val="0"/>
+                                <a14:useLocalDpi xmlns:a14="http://schemas.microsoft.com/office/drawing/2010/main" xmlns:wps="http://schemas.microsoft.com/office/word/2010/wordprocessingShape" xmlns:wpi="http://schemas.microsoft.com/office/word/2010/wordprocessingInk" xmlns:wpg="http://schemas.microsoft.com/office/word/2010/wordprocessingGroup" xmlns:w14="http://schemas.microsoft.com/office/word/2010/wordml" xmlns:w="http://schemas.openxmlformats.org/wordprocessingml/2006/main" xmlns:w10="urn:schemas-microsoft-com:office:word" xmlns:wp14="http://schemas.microsoft.com/office/word/2010/wordprocessingDrawing" xmlns:v="urn:schemas-microsoft-com:vml" xmlns:o="urn:schemas-microsoft-com:office:office" xmlns:mc="http://schemas.openxmlformats.org/markup-compatibility/2006" xmlns:wpc="http://schemas.microsoft.com/office/word/2010/wordprocessingCanvas" xmlns="" val="0"/>
                               </a:ext>
                             </a:extLst>
                           </a:blip>
@@ -4225,7 +4195,6 @@
       <w:bookmarkEnd w:id="31"/>
       <w:bookmarkEnd w:id="32"/>
     </w:p>
-    <w:p/>
     <w:tbl>
       <w:tblPr>
         <w:tblStyle w:val="Tablaconcuadrcula"/>
@@ -4242,7 +4211,7 @@
           <w:top w:w="142" w:type="dxa"/>
           <w:bottom w:w="142" w:type="dxa"/>
         </w:tblCellMar>
-        <w:tblLook w:val="04A0" w:firstRow="1" w:lastRow="0" w:firstColumn="1" w:lastColumn="0" w:noHBand="0" w:noVBand="1"/>
+        <w:tblLook w:val="04A0"/>
       </w:tblPr>
       <w:tblGrid>
         <w:gridCol w:w="9175"/>
@@ -4282,10 +4251,10 @@
                           </pic:cNvPicPr>
                         </pic:nvPicPr>
                         <pic:blipFill>
-                          <a:blip r:embed="rId15">
+                          <a:blip r:embed="rId14">
                             <a:extLst>
                               <a:ext uri="{28A0092B-C50C-407E-A947-70E740481C1C}">
-                                <a14:useLocalDpi xmlns:a14="http://schemas.microsoft.com/office/drawing/2010/main" val="0"/>
+                                <a14:useLocalDpi xmlns:a14="http://schemas.microsoft.com/office/drawing/2010/main" xmlns:wps="http://schemas.microsoft.com/office/word/2010/wordprocessingShape" xmlns:wpi="http://schemas.microsoft.com/office/word/2010/wordprocessingInk" xmlns:wpg="http://schemas.microsoft.com/office/word/2010/wordprocessingGroup" xmlns:w14="http://schemas.microsoft.com/office/word/2010/wordml" xmlns:w="http://schemas.openxmlformats.org/wordprocessingml/2006/main" xmlns:w10="urn:schemas-microsoft-com:office:word" xmlns:wp14="http://schemas.microsoft.com/office/word/2010/wordprocessingDrawing" xmlns:v="urn:schemas-microsoft-com:vml" xmlns:o="urn:schemas-microsoft-com:office:office" xmlns:mc="http://schemas.openxmlformats.org/markup-compatibility/2006" xmlns:wpc="http://schemas.microsoft.com/office/word/2010/wordprocessingCanvas" xmlns="" val="0"/>
                               </a:ext>
                             </a:extLst>
                           </a:blip>
@@ -4419,10 +4388,10 @@
                           </pic:cNvPicPr>
                         </pic:nvPicPr>
                         <pic:blipFill>
-                          <a:blip r:embed="rId16">
+                          <a:blip r:embed="rId15">
                             <a:extLst>
                               <a:ext uri="{28A0092B-C50C-407E-A947-70E740481C1C}">
-                                <a14:useLocalDpi xmlns:a14="http://schemas.microsoft.com/office/drawing/2010/main" val="0"/>
+                                <a14:useLocalDpi xmlns:a14="http://schemas.microsoft.com/office/drawing/2010/main" xmlns:wps="http://schemas.microsoft.com/office/word/2010/wordprocessingShape" xmlns:wpi="http://schemas.microsoft.com/office/word/2010/wordprocessingInk" xmlns:wpg="http://schemas.microsoft.com/office/word/2010/wordprocessingGroup" xmlns:w14="http://schemas.microsoft.com/office/word/2010/wordml" xmlns:w="http://schemas.openxmlformats.org/wordprocessingml/2006/main" xmlns:w10="urn:schemas-microsoft-com:office:word" xmlns:wp14="http://schemas.microsoft.com/office/word/2010/wordprocessingDrawing" xmlns:v="urn:schemas-microsoft-com:vml" xmlns:o="urn:schemas-microsoft-com:office:office" xmlns:mc="http://schemas.openxmlformats.org/markup-compatibility/2006" xmlns:wpc="http://schemas.microsoft.com/office/word/2010/wordprocessingCanvas" xmlns="" val="0"/>
                               </a:ext>
                             </a:extLst>
                           </a:blip>
@@ -4478,16 +4447,7 @@
                 <w:sz w:val="20"/>
                 <w:lang w:val="en-US"/>
               </w:rPr>
-              <w:t>&lt;a href="https://itunes.apple.com/es/app/cliente-firma-movil/id627410001?mt=8&amp;uo=4" target="itunes_store"style="display:inline-block;overflow:hidden;background:url(https://linkmaker.itunes.apple.com/htmlResources/assets/es_es//images/web/linkmaker/badge_appstore-lrg.png) no-repeat;width:135px;height:40px;@media only screen{background-image:url(https://linkmaker.itunes.apple.com/htmlResources/assets/es_es//i</w:t>
-            </w:r>
-            <w:r>
-              <w:rPr>
-                <w:rFonts w:ascii="Courier New" w:hAnsi="Courier New" w:cs="Courier New"/>
-                <w:sz w:val="20"/>
-                <w:lang w:val="en-US"/>
-              </w:rPr>
-              <w:lastRenderedPageBreak/>
-              <w:t>mages/web/linkmaker/badge_appstore-lrg.svg);}"&gt;&lt;/a&gt;</w:t>
+              <w:t>&lt;a href="https://itunes.apple.com/es/app/cliente-firma-movil/id627410001?mt=8&amp;uo=4" target="itunes_store"style="display:inline-block;overflow:hidden;background:url(https://linkmaker.itunes.apple.com/htmlResources/assets/es_es//images/web/linkmaker/badge_appstore-lrg.png) no-repeat;width:135px;height:40px;@media only screen{background-image:url(https://linkmaker.itunes.apple.com/htmlResources/assets/es_es//images/web/linkmaker/badge_appstore-lrg.svg);}"&gt;&lt;/a&gt;</w:t>
             </w:r>
           </w:p>
         </w:tc>
@@ -4524,7 +4484,7 @@
             </w:tcBorders>
           </w:tcPr>
           <w:p>
-            <w:hyperlink r:id="rId17" w:tgtFrame="itunes_store" w:history="1">
+            <w:hyperlink r:id="rId16" w:tgtFrame="itunes_store" w:history="1">
               <w:r>
                 <w:rPr>
                   <w:rStyle w:val="Hipervnculo"/>
@@ -4646,7 +4606,7 @@
       </w:r>
     </w:p>
     <w:p>
-      <w:hyperlink r:id="rId18" w:history="1">
+      <w:hyperlink r:id="rId17" w:history="1">
         <w:r>
           <w:rPr>
             <w:rStyle w:val="Hipervnculo"/>
@@ -4756,7 +4716,13 @@
         <w:jc w:val="both"/>
       </w:pPr>
       <w:r>
-        <w:t>En el caso de Linux y OS X, la instalación se realiza con el usuario administrador y log se guarda en el directorio temporal del sistema o</w:t>
+        <w:t xml:space="preserve">En el caso de Linux y OS X, la instalación se realiza con el usuario administrador y </w:t>
+      </w:r>
+      <w:r>
+        <w:t xml:space="preserve">el </w:t>
+      </w:r>
+      <w:r>
+        <w:t>log se guarda en el directorio temporal del sistema o</w:t>
       </w:r>
       <w:r>
         <w:t>, si no se puede ahí,</w:t>
@@ -4806,6 +4772,11 @@
       <w:r>
         <w:t xml:space="preserve"> facilitar su acceso. </w:t>
       </w:r>
+    </w:p>
+    <w:p>
+      <w:pPr>
+        <w:jc w:val="both"/>
+      </w:pPr>
     </w:p>
     <w:p>
       <w:pPr>
@@ -4815,108 +4786,108 @@
       </w:pPr>
       <w:bookmarkStart w:id="36" w:name="_Toc451933127"/>
       <w:r>
+        <w:t>Microsoft Windows</w:t>
+      </w:r>
+      <w:bookmarkEnd w:id="36"/>
+    </w:p>
+    <w:p>
+      <w:pPr>
+        <w:jc w:val="both"/>
+      </w:pPr>
+      <w:r>
+        <w:t xml:space="preserve">La instalación de </w:t>
+      </w:r>
+      <w:proofErr w:type="spellStart"/>
+      <w:r>
+        <w:t>AutoFirma</w:t>
+      </w:r>
+      <w:proofErr w:type="spellEnd"/>
+      <w:r>
+        <w:t xml:space="preserve"> en Windows requiere </w:t>
+      </w:r>
+      <w:r>
+        <w:t xml:space="preserve">que un </w:t>
+      </w:r>
+      <w:r>
+        <w:t xml:space="preserve">usuario </w:t>
+      </w:r>
+      <w:r>
+        <w:t xml:space="preserve">con permisos de administrador </w:t>
+      </w:r>
+      <w:r>
+        <w:t xml:space="preserve">ejecute la aplicación de instalación. Esta aplicación de instalación </w:t>
+      </w:r>
+      <w:r>
+        <w:t xml:space="preserve">se distribuye con el nombre </w:t>
+      </w:r>
+      <w:r>
         <w:lastRenderedPageBreak/>
-        <w:t>Microsoft Windows</w:t>
-      </w:r>
-      <w:bookmarkEnd w:id="36"/>
-    </w:p>
-    <w:p>
-      <w:pPr>
-        <w:jc w:val="both"/>
-      </w:pPr>
-      <w:r>
-        <w:t xml:space="preserve">La instalación de </w:t>
+        <w:t>“</w:t>
+      </w:r>
+      <w:r>
+        <w:t>AutoFirma</w:t>
+      </w:r>
+      <w:r>
+        <w:t>_</w:t>
+      </w:r>
+      <w:r>
+        <w:t>X</w:t>
+      </w:r>
+      <w:r>
+        <w:t>.</w:t>
+      </w:r>
+      <w:r>
+        <w:t>Y</w:t>
+      </w:r>
+      <w:r>
+        <w:t>.</w:t>
+      </w:r>
+      <w:r>
+        <w:t>Z</w:t>
+      </w:r>
+      <w:r>
+        <w:t>_W</w:t>
+      </w:r>
+      <w:r>
+        <w:t>.exe</w:t>
+      </w:r>
+      <w:r>
+        <w:t xml:space="preserve">”, donde X, Y </w:t>
       </w:r>
       <w:proofErr w:type="spellStart"/>
       <w:r>
+        <w:t>y</w:t>
+      </w:r>
+      <w:proofErr w:type="spellEnd"/>
+      <w:r>
+        <w:t xml:space="preserve"> Z son los números de versión </w:t>
+      </w:r>
+      <w:r>
+        <w:t>y W, la arquitectura de sistema para la que está preparada. P</w:t>
+      </w:r>
+      <w:r>
+        <w:t>or ejemplo</w:t>
+      </w:r>
+      <w:r>
+        <w:t>,</w:t>
+      </w:r>
+      <w:r>
+        <w:t xml:space="preserve"> “</w:t>
+      </w:r>
+      <w:r>
         <w:t>AutoFirma</w:t>
       </w:r>
-      <w:proofErr w:type="spellEnd"/>
-      <w:r>
-        <w:t xml:space="preserve"> en Windows requiere </w:t>
-      </w:r>
-      <w:r>
-        <w:t xml:space="preserve">que un </w:t>
-      </w:r>
-      <w:r>
-        <w:t xml:space="preserve">usuario </w:t>
-      </w:r>
-      <w:r>
-        <w:t xml:space="preserve">con permisos de administrador </w:t>
-      </w:r>
-      <w:r>
-        <w:t xml:space="preserve">ejecute la aplicación de instalación. Esta aplicación de instalación </w:t>
-      </w:r>
-      <w:r>
-        <w:t>se distribuye con el nombre “</w:t>
-      </w:r>
-      <w:r>
-        <w:t>AutoFirma</w:t>
-      </w:r>
       <w:r>
         <w:t>_</w:t>
       </w:r>
       <w:r>
-        <w:t>X</w:t>
-      </w:r>
-      <w:r>
-        <w:t>.</w:t>
-      </w:r>
-      <w:r>
-        <w:t>Y</w:t>
-      </w:r>
-      <w:r>
-        <w:t>.</w:t>
-      </w:r>
-      <w:r>
-        <w:t>Z</w:t>
-      </w:r>
-      <w:r>
-        <w:t>_W_installer</w:t>
-      </w:r>
-      <w:r>
-        <w:t>.exe</w:t>
-      </w:r>
-      <w:r>
-        <w:t xml:space="preserve">”, donde X, Y </w:t>
-      </w:r>
-      <w:proofErr w:type="spellStart"/>
-      <w:r>
-        <w:t>y</w:t>
-      </w:r>
-      <w:proofErr w:type="spellEnd"/>
-      <w:r>
-        <w:t xml:space="preserve"> Z son los números de versión </w:t>
-      </w:r>
-      <w:r>
-        <w:t>y W, la arquitectura de sistema para la que está preparada. P</w:t>
-      </w:r>
-      <w:r>
-        <w:t>or ejemplo</w:t>
-      </w:r>
-      <w:r>
-        <w:t>,</w:t>
-      </w:r>
-      <w:r>
-        <w:t xml:space="preserve"> “</w:t>
-      </w:r>
-      <w:r>
-        <w:t>AutoFirma</w:t>
-      </w:r>
-      <w:r>
-        <w:t>_</w:t>
-      </w:r>
-      <w:r>
         <w:t>1.</w:t>
       </w:r>
       <w:r>
         <w:t>5.0_</w:t>
       </w:r>
       <w:r>
-        <w:t>32_</w:t>
-      </w:r>
-      <w:r>
-        <w:t>installer</w:t>
+        <w:t>32</w:t>
       </w:r>
       <w:r>
         <w:t>.exe</w:t>
@@ -5095,6 +5066,53 @@
             <wp:extent cx="4791075" cy="3676650"/>
             <wp:effectExtent l="0" t="0" r="9525" b="0"/>
             <wp:docPr id="10" name="Picture 10"/>
+            <wp:cNvGraphicFramePr>
+              <a:graphicFrameLocks xmlns:a="http://schemas.openxmlformats.org/drawingml/2006/main" noChangeAspect="1"/>
+            </wp:cNvGraphicFramePr>
+            <a:graphic xmlns:a="http://schemas.openxmlformats.org/drawingml/2006/main">
+              <a:graphicData uri="http://schemas.openxmlformats.org/drawingml/2006/picture">
+                <pic:pic xmlns:pic="http://schemas.openxmlformats.org/drawingml/2006/picture">
+                  <pic:nvPicPr>
+                    <pic:cNvPr id="0" name=""/>
+                    <pic:cNvPicPr/>
+                  </pic:nvPicPr>
+                  <pic:blipFill>
+                    <a:blip r:embed="rId18"/>
+                    <a:stretch>
+                      <a:fillRect/>
+                    </a:stretch>
+                  </pic:blipFill>
+                  <pic:spPr>
+                    <a:xfrm>
+                      <a:off x="0" y="0"/>
+                      <a:ext cx="4791075" cy="3676650"/>
+                    </a:xfrm>
+                    <a:prstGeom prst="rect">
+                      <a:avLst/>
+                    </a:prstGeom>
+                  </pic:spPr>
+                </pic:pic>
+              </a:graphicData>
+            </a:graphic>
+          </wp:inline>
+        </w:drawing>
+      </w:r>
+    </w:p>
+    <w:p>
+      <w:pPr>
+        <w:jc w:val="both"/>
+      </w:pPr>
+      <w:r>
+        <w:rPr>
+          <w:noProof/>
+          <w:lang w:eastAsia="es-ES"/>
+        </w:rPr>
+        <w:lastRenderedPageBreak/>
+        <w:drawing>
+          <wp:inline distT="0" distB="0" distL="0" distR="0">
+            <wp:extent cx="4791075" cy="3676650"/>
+            <wp:effectExtent l="0" t="0" r="9525" b="0"/>
+            <wp:docPr id="13" name="Picture 13"/>
             <wp:cNvGraphicFramePr>
               <a:graphicFrameLocks xmlns:a="http://schemas.openxmlformats.org/drawingml/2006/main" noChangeAspect="1"/>
             </wp:cNvGraphicFramePr>
@@ -5132,16 +5150,23 @@
         <w:jc w:val="both"/>
       </w:pPr>
       <w:r>
+        <w:t>En este punto el usuario debe aceptar el acuerdo de licencia de la aplicación.</w:t>
+      </w:r>
+    </w:p>
+    <w:p>
+      <w:pPr>
+        <w:jc w:val="both"/>
+      </w:pPr>
+      <w:r>
         <w:rPr>
           <w:noProof/>
           <w:lang w:eastAsia="es-ES"/>
         </w:rPr>
-        <w:lastRenderedPageBreak/>
         <w:drawing>
           <wp:inline distT="0" distB="0" distL="0" distR="0">
             <wp:extent cx="4791075" cy="3676650"/>
             <wp:effectExtent l="0" t="0" r="9525" b="0"/>
-            <wp:docPr id="13" name="Picture 13"/>
+            <wp:docPr id="15" name="Picture 15"/>
             <wp:cNvGraphicFramePr>
               <a:graphicFrameLocks xmlns:a="http://schemas.openxmlformats.org/drawingml/2006/main" noChangeAspect="1"/>
             </wp:cNvGraphicFramePr>
@@ -5179,7 +5204,8 @@
         <w:jc w:val="both"/>
       </w:pPr>
       <w:r>
-        <w:t>En este punto el usuario debe aceptar el acuerdo de licencia de la aplicación.</w:t>
+        <w:lastRenderedPageBreak/>
+        <w:t>El usuario puede en este paso cambiar el directorio de instalación por defecto.</w:t>
       </w:r>
     </w:p>
     <w:p>
@@ -5195,7 +5221,7 @@
           <wp:inline distT="0" distB="0" distL="0" distR="0">
             <wp:extent cx="4791075" cy="3676650"/>
             <wp:effectExtent l="0" t="0" r="9525" b="0"/>
-            <wp:docPr id="15" name="Picture 15"/>
+            <wp:docPr id="19" name="Picture 19"/>
             <wp:cNvGraphicFramePr>
               <a:graphicFrameLocks xmlns:a="http://schemas.openxmlformats.org/drawingml/2006/main" noChangeAspect="1"/>
             </wp:cNvGraphicFramePr>
@@ -5233,8 +5259,7 @@
         <w:jc w:val="both"/>
       </w:pPr>
       <w:r>
-        <w:lastRenderedPageBreak/>
-        <w:t>El usuario puede en este paso cambiar el directorio de instalación por defecto.</w:t>
+        <w:t>El proceso de instalación extrae y copia los ficheros necesarios.</w:t>
       </w:r>
     </w:p>
     <w:p>
@@ -5248,9 +5273,9 @@
         </w:rPr>
         <w:drawing>
           <wp:inline distT="0" distB="0" distL="0" distR="0">
-            <wp:extent cx="4791075" cy="3676650"/>
+            <wp:extent cx="3933825" cy="3429000"/>
             <wp:effectExtent l="0" t="0" r="9525" b="0"/>
-            <wp:docPr id="19" name="Picture 19"/>
+            <wp:docPr id="21" name="Picture 21"/>
             <wp:cNvGraphicFramePr>
               <a:graphicFrameLocks xmlns:a="http://schemas.openxmlformats.org/drawingml/2006/main" noChangeAspect="1"/>
             </wp:cNvGraphicFramePr>
@@ -5270,7 +5295,7 @@
                   <pic:spPr>
                     <a:xfrm>
                       <a:off x="0" y="0"/>
-                      <a:ext cx="4791075" cy="3676650"/>
+                      <a:ext cx="3933825" cy="3429000"/>
                     </a:xfrm>
                     <a:prstGeom prst="rect">
                       <a:avLst/>
@@ -5288,7 +5313,20 @@
         <w:jc w:val="both"/>
       </w:pPr>
       <w:r>
-        <w:t>El proceso de instalación extrae y copia los ficheros necesarios.</w:t>
+        <w:lastRenderedPageBreak/>
+        <w:t xml:space="preserve">Tras la instalación, el programa necesita instalar un certificado SSL </w:t>
+      </w:r>
+      <w:r>
+        <w:t xml:space="preserve">como de confianza para la aplicación local (IP 127.0.0.1), para lo que se le pide permiso. </w:t>
+      </w:r>
+      <w:r>
+        <w:rPr>
+          <w:b/>
+        </w:rPr>
+        <w:t>Es obligatorio que el usuario conceda este permiso</w:t>
+      </w:r>
+      <w:r>
+        <w:t>.</w:t>
       </w:r>
     </w:p>
     <w:p>
@@ -5302,9 +5340,9 @@
         </w:rPr>
         <w:drawing>
           <wp:inline distT="0" distB="0" distL="0" distR="0">
-            <wp:extent cx="3933825" cy="3429000"/>
-            <wp:effectExtent l="0" t="0" r="9525" b="0"/>
-            <wp:docPr id="21" name="Picture 21"/>
+            <wp:extent cx="4605866" cy="3534522"/>
+            <wp:effectExtent l="19050" t="0" r="4234" b="0"/>
+            <wp:docPr id="22" name="Picture 22"/>
             <wp:cNvGraphicFramePr>
               <a:graphicFrameLocks xmlns:a="http://schemas.openxmlformats.org/drawingml/2006/main" noChangeAspect="1"/>
             </wp:cNvGraphicFramePr>
@@ -5324,7 +5362,7 @@
                   <pic:spPr>
                     <a:xfrm>
                       <a:off x="0" y="0"/>
-                      <a:ext cx="3933825" cy="3429000"/>
+                      <a:ext cx="4608520" cy="3536558"/>
                     </a:xfrm>
                     <a:prstGeom prst="rect">
                       <a:avLst/>
@@ -5342,36 +5380,15 @@
         <w:jc w:val="both"/>
       </w:pPr>
       <w:r>
-        <w:lastRenderedPageBreak/>
-        <w:t xml:space="preserve">Tras la instalación, el programa necesita instalar un certificado SSL </w:t>
-      </w:r>
-      <w:r>
-        <w:t xml:space="preserve">como de confianza para la aplicación local (IP 127.0.0.1), para lo que se le pide permiso. </w:t>
-      </w:r>
-      <w:r>
-        <w:rPr>
-          <w:b/>
-        </w:rPr>
-        <w:t>Es obligatorio que el usuario conceda este permiso</w:t>
-      </w:r>
-      <w:r>
-        <w:t>.</w:t>
-      </w:r>
-    </w:p>
-    <w:p>
-      <w:pPr>
-        <w:jc w:val="both"/>
-      </w:pPr>
-      <w:r>
         <w:rPr>
           <w:noProof/>
           <w:lang w:eastAsia="es-ES"/>
         </w:rPr>
         <w:drawing>
           <wp:inline distT="0" distB="0" distL="0" distR="0">
-            <wp:extent cx="4791075" cy="3676650"/>
-            <wp:effectExtent l="0" t="0" r="9525" b="0"/>
-            <wp:docPr id="22" name="Picture 22"/>
+            <wp:extent cx="4611786" cy="3539066"/>
+            <wp:effectExtent l="19050" t="0" r="0" b="0"/>
+            <wp:docPr id="23" name="Picture 23"/>
             <wp:cNvGraphicFramePr>
               <a:graphicFrameLocks xmlns:a="http://schemas.openxmlformats.org/drawingml/2006/main" noChangeAspect="1"/>
             </wp:cNvGraphicFramePr>
@@ -5391,7 +5408,7 @@
                   <pic:spPr>
                     <a:xfrm>
                       <a:off x="0" y="0"/>
-                      <a:ext cx="4791075" cy="3676650"/>
+                      <a:ext cx="4621819" cy="3546765"/>
                     </a:xfrm>
                     <a:prstGeom prst="rect">
                       <a:avLst/>
@@ -5409,102 +5426,55 @@
         <w:jc w:val="both"/>
       </w:pPr>
       <w:r>
+        <w:lastRenderedPageBreak/>
+        <w:t xml:space="preserve">Cuando el asistente termina, la instalación ha finalizado, y las aplicaciones Web configuradas para el MiniApplet Cliente @firma podrán funcionar también con </w:t>
+      </w:r>
+      <w:proofErr w:type="spellStart"/>
+      <w:r>
+        <w:t>AutoFirma</w:t>
+      </w:r>
+      <w:proofErr w:type="spellEnd"/>
+      <w:r>
+        <w:t xml:space="preserve"> en ausencia de un entorno de ejecución de Java en el navegador.</w:t>
+      </w:r>
+    </w:p>
+    <w:p>
+      <w:pPr>
+        <w:pStyle w:val="Ttulo3"/>
+      </w:pPr>
+      <w:bookmarkStart w:id="37" w:name="_Toc451933128"/>
+      <w:r>
+        <w:t>Desinstalación</w:t>
+      </w:r>
+      <w:bookmarkEnd w:id="37"/>
+    </w:p>
+    <w:p>
+      <w:pPr>
+        <w:jc w:val="both"/>
+      </w:pPr>
+      <w:r>
+        <w:t xml:space="preserve">La desinstalación del programa puede hacerse, como es habitual en Windows, desde el apartado “Programas y características” del “Panel de control” del sistema operativo (siempre por parte de un usuario con permisos de </w:t>
+      </w:r>
+      <w:r>
+        <w:t>administrador</w:t>
+      </w:r>
+      <w:r>
+        <w:t>):</w:t>
+      </w:r>
+    </w:p>
+    <w:p>
+      <w:pPr>
+        <w:jc w:val="both"/>
+      </w:pPr>
+      <w:r>
         <w:rPr>
           <w:noProof/>
           <w:lang w:eastAsia="es-ES"/>
         </w:rPr>
-        <w:lastRenderedPageBreak/>
         <w:drawing>
           <wp:inline distT="0" distB="0" distL="0" distR="0">
-            <wp:extent cx="4791075" cy="3676650"/>
-            <wp:effectExtent l="0" t="0" r="9525" b="0"/>
-            <wp:docPr id="23" name="Picture 23"/>
-            <wp:cNvGraphicFramePr>
-              <a:graphicFrameLocks xmlns:a="http://schemas.openxmlformats.org/drawingml/2006/main" noChangeAspect="1"/>
-            </wp:cNvGraphicFramePr>
-            <a:graphic xmlns:a="http://schemas.openxmlformats.org/drawingml/2006/main">
-              <a:graphicData uri="http://schemas.openxmlformats.org/drawingml/2006/picture">
-                <pic:pic xmlns:pic="http://schemas.openxmlformats.org/drawingml/2006/picture">
-                  <pic:nvPicPr>
-                    <pic:cNvPr id="0" name=""/>
-                    <pic:cNvPicPr/>
-                  </pic:nvPicPr>
-                  <pic:blipFill>
-                    <a:blip r:embed="rId25"/>
-                    <a:stretch>
-                      <a:fillRect/>
-                    </a:stretch>
-                  </pic:blipFill>
-                  <pic:spPr>
-                    <a:xfrm>
-                      <a:off x="0" y="0"/>
-                      <a:ext cx="4791075" cy="3676650"/>
-                    </a:xfrm>
-                    <a:prstGeom prst="rect">
-                      <a:avLst/>
-                    </a:prstGeom>
-                  </pic:spPr>
-                </pic:pic>
-              </a:graphicData>
-            </a:graphic>
-          </wp:inline>
-        </w:drawing>
-      </w:r>
-    </w:p>
-    <w:p>
-      <w:pPr>
-        <w:jc w:val="both"/>
-      </w:pPr>
-      <w:r>
-        <w:t xml:space="preserve">Cuando el asistente termina, la instalación ha finalizado, y las aplicaciones Web configuradas para el MiniApplet Cliente @firma podrán funcionar también con </w:t>
-      </w:r>
-      <w:proofErr w:type="spellStart"/>
-      <w:r>
-        <w:t>AutoFirma</w:t>
-      </w:r>
-      <w:proofErr w:type="spellEnd"/>
-      <w:r>
-        <w:t xml:space="preserve"> en ausencia de un entorno de ejecución de Java en el navegador.</w:t>
-      </w:r>
-    </w:p>
-    <w:p>
-      <w:pPr>
-        <w:pStyle w:val="Ttulo3"/>
-      </w:pPr>
-      <w:bookmarkStart w:id="37" w:name="_Toc451933128"/>
-      <w:r>
-        <w:t>Desinstalación</w:t>
-      </w:r>
-      <w:bookmarkEnd w:id="37"/>
-    </w:p>
-    <w:p>
-      <w:pPr>
-        <w:jc w:val="both"/>
-      </w:pPr>
-      <w:r>
-        <w:t xml:space="preserve">La desinstalación del programa puede hacerse, como es habitual en Windows, desde el apartado “Programas y características” del “Panel de control” del sistema operativo (siempre por parte de un usuario con permisos de </w:t>
-      </w:r>
-      <w:r>
-        <w:t>administrador</w:t>
-      </w:r>
-      <w:r>
-        <w:t>):</w:t>
-      </w:r>
-    </w:p>
-    <w:p>
-      <w:pPr>
-        <w:jc w:val="both"/>
-      </w:pPr>
-      <w:r>
-        <w:rPr>
-          <w:noProof/>
-          <w:lang w:eastAsia="es-ES"/>
-        </w:rPr>
-        <w:lastRenderedPageBreak/>
-        <w:drawing>
-          <wp:inline distT="0" distB="0" distL="0" distR="0">
-            <wp:extent cx="5373108" cy="3124863"/>
-            <wp:effectExtent l="0" t="0" r="0" b="0"/>
+            <wp:extent cx="4917016" cy="2859611"/>
+            <wp:effectExtent l="19050" t="0" r="0" b="0"/>
             <wp:docPr id="24" name="Picture 24"/>
             <wp:cNvGraphicFramePr>
               <a:graphicFrameLocks xmlns:a="http://schemas.openxmlformats.org/drawingml/2006/main" noChangeAspect="1"/>
@@ -5519,10 +5489,10 @@
                     </pic:cNvPicPr>
                   </pic:nvPicPr>
                   <pic:blipFill>
-                    <a:blip r:embed="rId26">
+                    <a:blip r:embed="rId25">
                       <a:extLst>
                         <a:ext uri="{28A0092B-C50C-407E-A947-70E740481C1C}">
-                          <a14:useLocalDpi xmlns:a14="http://schemas.microsoft.com/office/drawing/2010/main" val="0"/>
+                          <a14:useLocalDpi xmlns:a14="http://schemas.microsoft.com/office/drawing/2010/main" xmlns:wps="http://schemas.microsoft.com/office/word/2010/wordprocessingShape" xmlns:wpi="http://schemas.microsoft.com/office/word/2010/wordprocessingInk" xmlns:wpg="http://schemas.microsoft.com/office/word/2010/wordprocessingGroup" xmlns:w14="http://schemas.microsoft.com/office/word/2010/wordml" xmlns:w="http://schemas.openxmlformats.org/wordprocessingml/2006/main" xmlns:w10="urn:schemas-microsoft-com:office:word" xmlns:wp14="http://schemas.microsoft.com/office/word/2010/wordprocessingDrawing" xmlns:v="urn:schemas-microsoft-com:vml" xmlns:o="urn:schemas-microsoft-com:office:office" xmlns:mc="http://schemas.openxmlformats.org/markup-compatibility/2006" xmlns:wpc="http://schemas.microsoft.com/office/word/2010/wordprocessingCanvas" xmlns="" val="0"/>
                         </a:ext>
                       </a:extLst>
                     </a:blip>
@@ -5534,7 +5504,7 @@
                   <pic:spPr bwMode="auto">
                     <a:xfrm>
                       <a:off x="0" y="0"/>
-                      <a:ext cx="5377823" cy="3127605"/>
+                      <a:ext cx="4926174" cy="2864937"/>
                     </a:xfrm>
                     <a:prstGeom prst="rect">
                       <a:avLst/>
@@ -5575,9 +5545,56 @@
         </w:rPr>
         <w:drawing>
           <wp:inline distT="0" distB="0" distL="0" distR="0">
+            <wp:extent cx="3894646" cy="2988733"/>
+            <wp:effectExtent l="19050" t="0" r="0" b="0"/>
+            <wp:docPr id="25" name="Picture 25"/>
+            <wp:cNvGraphicFramePr>
+              <a:graphicFrameLocks xmlns:a="http://schemas.openxmlformats.org/drawingml/2006/main" noChangeAspect="1"/>
+            </wp:cNvGraphicFramePr>
+            <a:graphic xmlns:a="http://schemas.openxmlformats.org/drawingml/2006/main">
+              <a:graphicData uri="http://schemas.openxmlformats.org/drawingml/2006/picture">
+                <pic:pic xmlns:pic="http://schemas.openxmlformats.org/drawingml/2006/picture">
+                  <pic:nvPicPr>
+                    <pic:cNvPr id="0" name=""/>
+                    <pic:cNvPicPr/>
+                  </pic:nvPicPr>
+                  <pic:blipFill>
+                    <a:blip r:embed="rId26"/>
+                    <a:stretch>
+                      <a:fillRect/>
+                    </a:stretch>
+                  </pic:blipFill>
+                  <pic:spPr>
+                    <a:xfrm>
+                      <a:off x="0" y="0"/>
+                      <a:ext cx="3896549" cy="2990193"/>
+                    </a:xfrm>
+                    <a:prstGeom prst="rect">
+                      <a:avLst/>
+                    </a:prstGeom>
+                  </pic:spPr>
+                </pic:pic>
+              </a:graphicData>
+            </a:graphic>
+          </wp:inline>
+        </w:drawing>
+      </w:r>
+    </w:p>
+    <w:p>
+      <w:pPr>
+        <w:jc w:val="both"/>
+      </w:pPr>
+      <w:r>
+        <w:rPr>
+          <w:noProof/>
+          <w:lang w:eastAsia="es-ES"/>
+        </w:rPr>
+        <w:lastRenderedPageBreak/>
+        <w:drawing>
+          <wp:inline distT="0" distB="0" distL="0" distR="0">
             <wp:extent cx="4791075" cy="3676650"/>
             <wp:effectExtent l="0" t="0" r="9525" b="0"/>
-            <wp:docPr id="25" name="Picture 25"/>
+            <wp:docPr id="27" name="Picture 27"/>
             <wp:cNvGraphicFramePr>
               <a:graphicFrameLocks xmlns:a="http://schemas.openxmlformats.org/drawingml/2006/main" noChangeAspect="1"/>
             </wp:cNvGraphicFramePr>
@@ -5619,12 +5636,11 @@
           <w:noProof/>
           <w:lang w:eastAsia="es-ES"/>
         </w:rPr>
-        <w:lastRenderedPageBreak/>
         <w:drawing>
           <wp:inline distT="0" distB="0" distL="0" distR="0">
             <wp:extent cx="4791075" cy="3676650"/>
             <wp:effectExtent l="0" t="0" r="9525" b="0"/>
-            <wp:docPr id="27" name="Picture 27"/>
+            <wp:docPr id="29" name="Picture 29"/>
             <wp:cNvGraphicFramePr>
               <a:graphicFrameLocks xmlns:a="http://schemas.openxmlformats.org/drawingml/2006/main" noChangeAspect="1"/>
             </wp:cNvGraphicFramePr>
@@ -5662,15 +5678,32 @@
         <w:jc w:val="both"/>
       </w:pPr>
       <w:r>
+        <w:t xml:space="preserve">El </w:t>
+      </w:r>
+      <w:proofErr w:type="spellStart"/>
+      <w:r>
+        <w:t>desinstalador</w:t>
+      </w:r>
+      <w:proofErr w:type="spellEnd"/>
+      <w:r>
+        <w:t xml:space="preserve"> muestra el proceso de desinstalación de la aplicación.</w:t>
+      </w:r>
+    </w:p>
+    <w:p>
+      <w:pPr>
+        <w:jc w:val="both"/>
+      </w:pPr>
+      <w:r>
         <w:rPr>
           <w:noProof/>
           <w:lang w:eastAsia="es-ES"/>
         </w:rPr>
+        <w:lastRenderedPageBreak/>
         <w:drawing>
           <wp:inline distT="0" distB="0" distL="0" distR="0">
-            <wp:extent cx="4791075" cy="3676650"/>
+            <wp:extent cx="3914775" cy="2438400"/>
             <wp:effectExtent l="0" t="0" r="9525" b="0"/>
-            <wp:docPr id="29" name="Picture 29"/>
+            <wp:docPr id="30" name="Picture 30"/>
             <wp:cNvGraphicFramePr>
               <a:graphicFrameLocks xmlns:a="http://schemas.openxmlformats.org/drawingml/2006/main" noChangeAspect="1"/>
             </wp:cNvGraphicFramePr>
@@ -5690,7 +5723,7 @@
                   <pic:spPr>
                     <a:xfrm>
                       <a:off x="0" y="0"/>
-                      <a:ext cx="4791075" cy="3676650"/>
+                      <a:ext cx="3914775" cy="2438400"/>
                     </a:xfrm>
                     <a:prstGeom prst="rect">
                       <a:avLst/>
@@ -5708,15 +5741,7 @@
         <w:jc w:val="both"/>
       </w:pPr>
       <w:r>
-        <w:t xml:space="preserve">El </w:t>
-      </w:r>
-      <w:proofErr w:type="spellStart"/>
-      <w:r>
-        <w:t>desinstalador</w:t>
-      </w:r>
-      <w:proofErr w:type="spellEnd"/>
-      <w:r>
-        <w:t xml:space="preserve"> muestra el proceso de desinstalación de la aplicación.</w:t>
+        <w:t>Al finalizar el proceso, se pide permiso al usuario para eliminar el certificado que se añadió durante la instalación.</w:t>
       </w:r>
     </w:p>
     <w:p>
@@ -5728,12 +5753,11 @@
           <w:noProof/>
           <w:lang w:eastAsia="es-ES"/>
         </w:rPr>
-        <w:lastRenderedPageBreak/>
         <w:drawing>
           <wp:inline distT="0" distB="0" distL="0" distR="0">
-            <wp:extent cx="3914775" cy="2438400"/>
+            <wp:extent cx="4791075" cy="3676650"/>
             <wp:effectExtent l="0" t="0" r="9525" b="0"/>
-            <wp:docPr id="30" name="Picture 30"/>
+            <wp:docPr id="31" name="Picture 31"/>
             <wp:cNvGraphicFramePr>
               <a:graphicFrameLocks xmlns:a="http://schemas.openxmlformats.org/drawingml/2006/main" noChangeAspect="1"/>
             </wp:cNvGraphicFramePr>
@@ -5753,60 +5777,6 @@
                   <pic:spPr>
                     <a:xfrm>
                       <a:off x="0" y="0"/>
-                      <a:ext cx="3914775" cy="2438400"/>
-                    </a:xfrm>
-                    <a:prstGeom prst="rect">
-                      <a:avLst/>
-                    </a:prstGeom>
-                  </pic:spPr>
-                </pic:pic>
-              </a:graphicData>
-            </a:graphic>
-          </wp:inline>
-        </w:drawing>
-      </w:r>
-    </w:p>
-    <w:p>
-      <w:pPr>
-        <w:jc w:val="both"/>
-      </w:pPr>
-      <w:r>
-        <w:t>Al finalizar el proceso, se pide permiso al usuario para eliminar el certificado que se añadió durante la instalación.</w:t>
-      </w:r>
-    </w:p>
-    <w:p>
-      <w:pPr>
-        <w:jc w:val="both"/>
-      </w:pPr>
-      <w:r>
-        <w:rPr>
-          <w:noProof/>
-          <w:lang w:eastAsia="es-ES"/>
-        </w:rPr>
-        <w:drawing>
-          <wp:inline distT="0" distB="0" distL="0" distR="0">
-            <wp:extent cx="4791075" cy="3676650"/>
-            <wp:effectExtent l="0" t="0" r="9525" b="0"/>
-            <wp:docPr id="31" name="Picture 31"/>
-            <wp:cNvGraphicFramePr>
-              <a:graphicFrameLocks xmlns:a="http://schemas.openxmlformats.org/drawingml/2006/main" noChangeAspect="1"/>
-            </wp:cNvGraphicFramePr>
-            <a:graphic xmlns:a="http://schemas.openxmlformats.org/drawingml/2006/main">
-              <a:graphicData uri="http://schemas.openxmlformats.org/drawingml/2006/picture">
-                <pic:pic xmlns:pic="http://schemas.openxmlformats.org/drawingml/2006/picture">
-                  <pic:nvPicPr>
-                    <pic:cNvPr id="0" name=""/>
-                    <pic:cNvPicPr/>
-                  </pic:nvPicPr>
-                  <pic:blipFill>
-                    <a:blip r:embed="rId31"/>
-                    <a:stretch>
-                      <a:fillRect/>
-                    </a:stretch>
-                  </pic:blipFill>
-                  <pic:spPr>
-                    <a:xfrm>
-                      <a:off x="0" y="0"/>
                       <a:ext cx="4791075" cy="3676650"/>
                     </a:xfrm>
                     <a:prstGeom prst="rect">
@@ -5835,17 +5805,13 @@
     </w:p>
     <w:p>
       <w:pPr>
-        <w:jc w:val="both"/>
-      </w:pPr>
-    </w:p>
-    <w:p>
-      <w:pPr>
         <w:pStyle w:val="Ttulo2"/>
         <w:spacing w:after="240"/>
         <w:ind w:left="578" w:hanging="578"/>
       </w:pPr>
       <w:bookmarkStart w:id="38" w:name="_Toc451933129"/>
       <w:r>
+        <w:lastRenderedPageBreak/>
         <w:t>Linux</w:t>
       </w:r>
       <w:bookmarkEnd w:id="38"/>
@@ -5900,7 +5866,7 @@
         <w:t>AutoFirma</w:t>
       </w:r>
       <w:r>
-        <w:t>_X.Y.Z_installer</w:t>
+        <w:t>_X.Y.Z</w:t>
       </w:r>
       <w:r>
         <w:t>.</w:t>
@@ -5946,9 +5912,6 @@
       </w:r>
       <w:r>
         <w:t>4.2</w:t>
-      </w:r>
-      <w:r>
-        <w:t>_installer</w:t>
       </w:r>
       <w:r>
         <w:t>.</w:t>
@@ -6659,10 +6622,10 @@
                     </pic:cNvPicPr>
                   </pic:nvPicPr>
                   <pic:blipFill>
-                    <a:blip r:embed="rId32">
+                    <a:blip r:embed="rId31">
                       <a:extLst>
                         <a:ext uri="{28A0092B-C50C-407E-A947-70E740481C1C}">
-                          <a14:useLocalDpi xmlns:a14="http://schemas.microsoft.com/office/drawing/2010/main" val="0"/>
+                          <a14:useLocalDpi xmlns:a14="http://schemas.microsoft.com/office/drawing/2010/main" xmlns:wps="http://schemas.microsoft.com/office/word/2010/wordprocessingShape" xmlns:wpi="http://schemas.microsoft.com/office/word/2010/wordprocessingInk" xmlns:wpg="http://schemas.microsoft.com/office/word/2010/wordprocessingGroup" xmlns:w14="http://schemas.microsoft.com/office/word/2010/wordml" xmlns:w="http://schemas.openxmlformats.org/wordprocessingml/2006/main" xmlns:w10="urn:schemas-microsoft-com:office:word" xmlns:wp14="http://schemas.microsoft.com/office/word/2010/wordprocessingDrawing" xmlns:v="urn:schemas-microsoft-com:vml" xmlns:o="urn:schemas-microsoft-com:office:office" xmlns:mc="http://schemas.openxmlformats.org/markup-compatibility/2006" xmlns:wpc="http://schemas.microsoft.com/office/word/2010/wordprocessingCanvas" xmlns="" val="0"/>
                         </a:ext>
                       </a:extLst>
                     </a:blip>
@@ -6753,10 +6716,10 @@
                     </pic:cNvPicPr>
                   </pic:nvPicPr>
                   <pic:blipFill>
-                    <a:blip r:embed="rId33">
+                    <a:blip r:embed="rId32">
                       <a:extLst>
                         <a:ext uri="{28A0092B-C50C-407E-A947-70E740481C1C}">
-                          <a14:useLocalDpi xmlns:a14="http://schemas.microsoft.com/office/drawing/2010/main" val="0"/>
+                          <a14:useLocalDpi xmlns:a14="http://schemas.microsoft.com/office/drawing/2010/main" xmlns:wps="http://schemas.microsoft.com/office/word/2010/wordprocessingShape" xmlns:wpi="http://schemas.microsoft.com/office/word/2010/wordprocessingInk" xmlns:wpg="http://schemas.microsoft.com/office/word/2010/wordprocessingGroup" xmlns:w14="http://schemas.microsoft.com/office/word/2010/wordml" xmlns:w="http://schemas.openxmlformats.org/wordprocessingml/2006/main" xmlns:w10="urn:schemas-microsoft-com:office:word" xmlns:wp14="http://schemas.microsoft.com/office/word/2010/wordprocessingDrawing" xmlns:v="urn:schemas-microsoft-com:vml" xmlns:o="urn:schemas-microsoft-com:office:office" xmlns:mc="http://schemas.openxmlformats.org/markup-compatibility/2006" xmlns:wpc="http://schemas.microsoft.com/office/word/2010/wordprocessingCanvas" xmlns="" val="0"/>
                         </a:ext>
                       </a:extLst>
                     </a:blip>
@@ -6821,10 +6784,10 @@
                     </pic:cNvPicPr>
                   </pic:nvPicPr>
                   <pic:blipFill>
-                    <a:blip r:embed="rId34">
+                    <a:blip r:embed="rId33">
                       <a:extLst>
                         <a:ext uri="{28A0092B-C50C-407E-A947-70E740481C1C}">
-                          <a14:useLocalDpi xmlns:a14="http://schemas.microsoft.com/office/drawing/2010/main" val="0"/>
+                          <a14:useLocalDpi xmlns:a14="http://schemas.microsoft.com/office/drawing/2010/main" xmlns:wps="http://schemas.microsoft.com/office/word/2010/wordprocessingShape" xmlns:wpi="http://schemas.microsoft.com/office/word/2010/wordprocessingInk" xmlns:wpg="http://schemas.microsoft.com/office/word/2010/wordprocessingGroup" xmlns:w14="http://schemas.microsoft.com/office/word/2010/wordml" xmlns:w="http://schemas.openxmlformats.org/wordprocessingml/2006/main" xmlns:w10="urn:schemas-microsoft-com:office:word" xmlns:wp14="http://schemas.microsoft.com/office/word/2010/wordprocessingDrawing" xmlns:v="urn:schemas-microsoft-com:vml" xmlns:o="urn:schemas-microsoft-com:office:office" xmlns:mc="http://schemas.openxmlformats.org/markup-compatibility/2006" xmlns:wpc="http://schemas.microsoft.com/office/word/2010/wordprocessingCanvas" xmlns="" val="0"/>
                         </a:ext>
                       </a:extLst>
                     </a:blip>
@@ -6965,13 +6928,18 @@
     <w:p>
       <w:pPr>
         <w:jc w:val="both"/>
+      </w:pPr>
+      <w:r>
+        <w:t>Cuando el proceso termina, la aplicación ha sido correctamente desinstalada del sistema.</w:t>
+      </w:r>
+    </w:p>
+    <w:p>
+      <w:pPr>
+        <w:jc w:val="both"/>
         <w:rPr>
           <w:lang w:val="es-ES_tradnl"/>
         </w:rPr>
       </w:pPr>
-      <w:r>
-        <w:t>Cuando el proceso termina, la aplicación ha sido correctamente desinstalada del sistema.</w:t>
-      </w:r>
     </w:p>
     <w:p>
       <w:pPr>
@@ -7035,9 +7003,6 @@
         <w:t>Z</w:t>
       </w:r>
       <w:r>
-        <w:t>_installer</w:t>
-      </w:r>
-      <w:r>
         <w:t>.</w:t>
       </w:r>
       <w:r>
@@ -7090,9 +7055,6 @@
       </w:r>
       <w:r>
         <w:t>4.2</w:t>
-      </w:r>
-      <w:r>
-        <w:t>_installer</w:t>
       </w:r>
       <w:r>
         <w:t>.</w:t>
@@ -7317,12 +7279,12 @@
       <w:bookmarkStart w:id="47" w:name="_Toc424848952"/>
       <w:bookmarkStart w:id="48" w:name="_Toc425144473"/>
       <w:bookmarkStart w:id="49" w:name="_Toc433022415"/>
-      <w:bookmarkStart w:id="50" w:name="_Ref313876725"/>
-      <w:bookmarkStart w:id="51" w:name="_Toc451933137"/>
-      <w:bookmarkEnd w:id="22"/>
+      <w:bookmarkStart w:id="50" w:name="_Toc451933137"/>
+      <w:bookmarkStart w:id="51" w:name="_Ref313876725"/>
       <w:bookmarkEnd w:id="23"/>
       <w:bookmarkEnd w:id="24"/>
       <w:bookmarkEnd w:id="25"/>
+      <w:bookmarkEnd w:id="26"/>
       <w:r>
         <w:t xml:space="preserve">Compatibilidad del MiniApplet @firma con aplicaciones móviles y </w:t>
       </w:r>
@@ -7334,7 +7296,7 @@
       <w:bookmarkEnd w:id="47"/>
       <w:bookmarkEnd w:id="48"/>
       <w:bookmarkEnd w:id="49"/>
-      <w:bookmarkEnd w:id="51"/>
+      <w:bookmarkEnd w:id="50"/>
       <w:proofErr w:type="spellEnd"/>
     </w:p>
     <w:p/>
@@ -7409,7 +7371,21 @@
         <w:rPr>
           <w:lang w:val="fr-FR"/>
         </w:rPr>
-        <w:t xml:space="preserve"> Android v1.4</w:t>
+        <w:t xml:space="preserve"> </w:t>
+      </w:r>
+      <w:proofErr w:type="spellStart"/>
+      <w:r>
+        <w:rPr>
+          <w:lang w:val="fr-FR"/>
+        </w:rPr>
+        <w:t>Android</w:t>
+      </w:r>
+      <w:proofErr w:type="spellEnd"/>
+      <w:r>
+        <w:rPr>
+          <w:lang w:val="fr-FR"/>
+        </w:rPr>
+        <w:t xml:space="preserve"> v1.4</w:t>
       </w:r>
     </w:p>
     <w:p>
@@ -7557,7 +7533,7 @@
                     <pic:cNvPicPr/>
                   </pic:nvPicPr>
                   <pic:blipFill>
-                    <a:blip r:embed="rId35"/>
+                    <a:blip r:embed="rId34"/>
                     <a:stretch>
                       <a:fillRect/>
                     </a:stretch>
@@ -7741,7 +7717,7 @@
         <w:pStyle w:val="Ttulo2"/>
       </w:pPr>
       <w:bookmarkStart w:id="56" w:name="_Toc451933142"/>
-      <w:bookmarkEnd w:id="50"/>
+      <w:bookmarkEnd w:id="51"/>
       <w:proofErr w:type="spellStart"/>
       <w:r>
         <w:t>AutoFirma</w:t>
@@ -8046,7 +8022,7 @@
             <wp:extent cx="838200" cy="295275"/>
             <wp:effectExtent l="0" t="0" r="0" b="9525"/>
             <wp:docPr id="4" name="Imagen 4" descr="Creative Commons License">
-              <a:hlinkClick xmlns:a="http://schemas.openxmlformats.org/drawingml/2006/main" r:id="rId36"/>
+              <a:hlinkClick xmlns:a="http://schemas.openxmlformats.org/drawingml/2006/main" r:id="rId35"/>
             </wp:docPr>
             <wp:cNvGraphicFramePr>
               <a:graphicFrameLocks xmlns:a="http://schemas.openxmlformats.org/drawingml/2006/main" noChangeAspect="1"/>
@@ -8061,10 +8037,10 @@
                     </pic:cNvPicPr>
                   </pic:nvPicPr>
                   <pic:blipFill>
-                    <a:blip r:embed="rId37" r:link="rId38">
+                    <a:blip r:embed="rId36" r:link="rId37">
                       <a:extLst>
                         <a:ext uri="{28A0092B-C50C-407E-A947-70E740481C1C}">
-                          <a14:useLocalDpi xmlns:a14="http://schemas.microsoft.com/office/drawing/2010/main" val="0"/>
+                          <a14:useLocalDpi xmlns:a14="http://schemas.microsoft.com/office/drawing/2010/main" xmlns:wps="http://schemas.microsoft.com/office/word/2010/wordprocessingShape" xmlns:wpi="http://schemas.microsoft.com/office/word/2010/wordprocessingInk" xmlns:wpg="http://schemas.microsoft.com/office/word/2010/wordprocessingGroup" xmlns:w14="http://schemas.microsoft.com/office/word/2010/wordml" xmlns:w="http://schemas.openxmlformats.org/wordprocessingml/2006/main" xmlns:w10="urn:schemas-microsoft-com:office:word" xmlns:wp14="http://schemas.microsoft.com/office/word/2010/wordprocessingDrawing" xmlns:v="urn:schemas-microsoft-com:vml" xmlns:o="urn:schemas-microsoft-com:office:office" xmlns:mc="http://schemas.openxmlformats.org/markup-compatibility/2006" xmlns:wpc="http://schemas.microsoft.com/office/word/2010/wordprocessingCanvas" xmlns="" val="0"/>
                         </a:ext>
                       </a:extLst>
                     </a:blip>
@@ -8231,9 +8207,9 @@
       </w:pPr>
     </w:p>
     <w:sectPr>
-      <w:headerReference w:type="default" r:id="rId39"/>
-      <w:footerReference w:type="default" r:id="rId40"/>
-      <w:headerReference w:type="first" r:id="rId41"/>
+      <w:headerReference w:type="default" r:id="rId38"/>
+      <w:footerReference w:type="default" r:id="rId39"/>
+      <w:headerReference w:type="first" r:id="rId40"/>
       <w:pgSz w:w="11907" w:h="16839" w:code="9"/>
       <w:pgMar w:top="2892" w:right="1134" w:bottom="1418" w:left="1814" w:header="1531" w:footer="737" w:gutter="0"/>
       <w:cols w:space="708"/>
@@ -8245,7 +8221,7 @@
 </file>
 
 <file path=word/endnotes.xml><?xml version="1.0" encoding="utf-8"?>
-<w:endnotes xmlns:wpc="http://schemas.microsoft.com/office/word/2010/wordprocessingCanvas" xmlns:mc="http://schemas.openxmlformats.org/markup-compatibility/2006" xmlns:o="urn:schemas-microsoft-com:office:office" xmlns:r="http://schemas.openxmlformats.org/officeDocument/2006/relationships" xmlns:m="http://schemas.openxmlformats.org/officeDocument/2006/math" xmlns:v="urn:schemas-microsoft-com:vml" xmlns:wp14="http://schemas.microsoft.com/office/word/2010/wordprocessingDrawing" xmlns:wp="http://schemas.openxmlformats.org/drawingml/2006/wordprocessingDrawing" xmlns:w10="urn:schemas-microsoft-com:office:word" xmlns:w="http://schemas.openxmlformats.org/wordprocessingml/2006/main" xmlns:w14="http://schemas.microsoft.com/office/word/2010/wordml" xmlns:wpg="http://schemas.microsoft.com/office/word/2010/wordprocessingGroup" xmlns:wpi="http://schemas.microsoft.com/office/word/2010/wordprocessingInk" xmlns:wne="http://schemas.microsoft.com/office/word/2006/wordml" xmlns:wps="http://schemas.microsoft.com/office/word/2010/wordprocessingShape" mc:Ignorable="w14 wp14">
+<w:endnotes xmlns:ve="http://schemas.openxmlformats.org/markup-compatibility/2006" xmlns:o="urn:schemas-microsoft-com:office:office" xmlns:r="http://schemas.openxmlformats.org/officeDocument/2006/relationships" xmlns:m="http://schemas.openxmlformats.org/officeDocument/2006/math" xmlns:v="urn:schemas-microsoft-com:vml" xmlns:wp="http://schemas.openxmlformats.org/drawingml/2006/wordprocessingDrawing" xmlns:w10="urn:schemas-microsoft-com:office:word" xmlns:w="http://schemas.openxmlformats.org/wordprocessingml/2006/main" xmlns:wne="http://schemas.microsoft.com/office/word/2006/wordml">
   <w:endnote w:type="separator" w:id="-1">
     <w:p>
       <w:pPr>
@@ -8277,7 +8253,7 @@
 </file>
 
 <file path=word/footer1.xml><?xml version="1.0" encoding="utf-8"?>
-<w:ftr xmlns:wpc="http://schemas.microsoft.com/office/word/2010/wordprocessingCanvas" xmlns:mc="http://schemas.openxmlformats.org/markup-compatibility/2006" xmlns:o="urn:schemas-microsoft-com:office:office" xmlns:r="http://schemas.openxmlformats.org/officeDocument/2006/relationships" xmlns:m="http://schemas.openxmlformats.org/officeDocument/2006/math" xmlns:v="urn:schemas-microsoft-com:vml" xmlns:wp14="http://schemas.microsoft.com/office/word/2010/wordprocessingDrawing" xmlns:wp="http://schemas.openxmlformats.org/drawingml/2006/wordprocessingDrawing" xmlns:w10="urn:schemas-microsoft-com:office:word" xmlns:w="http://schemas.openxmlformats.org/wordprocessingml/2006/main" xmlns:w14="http://schemas.microsoft.com/office/word/2010/wordml" xmlns:wpg="http://schemas.microsoft.com/office/word/2010/wordprocessingGroup" xmlns:wpi="http://schemas.microsoft.com/office/word/2010/wordprocessingInk" xmlns:wne="http://schemas.microsoft.com/office/word/2006/wordml" xmlns:wps="http://schemas.microsoft.com/office/word/2010/wordprocessingShape" mc:Ignorable="w14 wp14">
+<w:ftr xmlns:ve="http://schemas.openxmlformats.org/markup-compatibility/2006" xmlns:o="urn:schemas-microsoft-com:office:office" xmlns:r="http://schemas.openxmlformats.org/officeDocument/2006/relationships" xmlns:m="http://schemas.openxmlformats.org/officeDocument/2006/math" xmlns:v="urn:schemas-microsoft-com:vml" xmlns:wp="http://schemas.openxmlformats.org/drawingml/2006/wordprocessingDrawing" xmlns:w10="urn:schemas-microsoft-com:office:word" xmlns:w="http://schemas.openxmlformats.org/wordprocessingml/2006/main" xmlns:wne="http://schemas.microsoft.com/office/word/2006/wordml">
   <w:p>
     <w:pPr>
       <w:pStyle w:val="Piedepgina"/>
@@ -8303,10 +8279,10 @@
           <v:path o:extrusionok="f" gradientshapeok="t" o:connecttype="rect"/>
           <o:lock v:ext="edit" aspectratio="t"/>
         </v:shapetype>
-        <v:shape id="_x0000_i1026" type="#_x0000_t75" style="width:41.25pt;height:19.5pt" o:ole="">
+        <v:shape id="_x0000_i1026" type="#_x0000_t75" style="width:41.15pt;height:19.3pt" o:ole="">
           <v:imagedata r:id="rId1" o:title=""/>
         </v:shape>
-        <o:OLEObject Type="Embed" ProgID="PBrush" ShapeID="_x0000_i1026" DrawAspect="Content" ObjectID="_1525674962" r:id="rId2"/>
+        <o:OLEObject Type="Embed" ProgID="PBrush" ShapeID="_x0000_i1026" DrawAspect="Content" ObjectID="_1525707265" r:id="rId2"/>
       </w:object>
     </w:r>
     <w:r>
@@ -8338,7 +8314,7 @@
 </file>
 
 <file path=word/footnotes.xml><?xml version="1.0" encoding="utf-8"?>
-<w:footnotes xmlns:wpc="http://schemas.microsoft.com/office/word/2010/wordprocessingCanvas" xmlns:mc="http://schemas.openxmlformats.org/markup-compatibility/2006" xmlns:o="urn:schemas-microsoft-com:office:office" xmlns:r="http://schemas.openxmlformats.org/officeDocument/2006/relationships" xmlns:m="http://schemas.openxmlformats.org/officeDocument/2006/math" xmlns:v="urn:schemas-microsoft-com:vml" xmlns:wp14="http://schemas.microsoft.com/office/word/2010/wordprocessingDrawing" xmlns:wp="http://schemas.openxmlformats.org/drawingml/2006/wordprocessingDrawing" xmlns:w10="urn:schemas-microsoft-com:office:word" xmlns:w="http://schemas.openxmlformats.org/wordprocessingml/2006/main" xmlns:w14="http://schemas.microsoft.com/office/word/2010/wordml" xmlns:wpg="http://schemas.microsoft.com/office/word/2010/wordprocessingGroup" xmlns:wpi="http://schemas.microsoft.com/office/word/2010/wordprocessingInk" xmlns:wne="http://schemas.microsoft.com/office/word/2006/wordml" xmlns:wps="http://schemas.microsoft.com/office/word/2010/wordprocessingShape" mc:Ignorable="w14 wp14">
+<w:footnotes xmlns:ve="http://schemas.openxmlformats.org/markup-compatibility/2006" xmlns:o="urn:schemas-microsoft-com:office:office" xmlns:r="http://schemas.openxmlformats.org/officeDocument/2006/relationships" xmlns:m="http://schemas.openxmlformats.org/officeDocument/2006/math" xmlns:v="urn:schemas-microsoft-com:vml" xmlns:wp="http://schemas.openxmlformats.org/drawingml/2006/wordprocessingDrawing" xmlns:w10="urn:schemas-microsoft-com:office:word" xmlns:w="http://schemas.openxmlformats.org/wordprocessingml/2006/main" xmlns:wne="http://schemas.microsoft.com/office/word/2006/wordml">
   <w:footnote w:type="separator" w:id="-1">
     <w:p>
       <w:pPr>
@@ -8370,7 +8346,7 @@
 </file>
 
 <file path=word/header1.xml><?xml version="1.0" encoding="utf-8"?>
-<w:hdr xmlns:wpc="http://schemas.microsoft.com/office/word/2010/wordprocessingCanvas" xmlns:mc="http://schemas.openxmlformats.org/markup-compatibility/2006" xmlns:o="urn:schemas-microsoft-com:office:office" xmlns:r="http://schemas.openxmlformats.org/officeDocument/2006/relationships" xmlns:m="http://schemas.openxmlformats.org/officeDocument/2006/math" xmlns:v="urn:schemas-microsoft-com:vml" xmlns:wp14="http://schemas.microsoft.com/office/word/2010/wordprocessingDrawing" xmlns:wp="http://schemas.openxmlformats.org/drawingml/2006/wordprocessingDrawing" xmlns:w10="urn:schemas-microsoft-com:office:word" xmlns:w="http://schemas.openxmlformats.org/wordprocessingml/2006/main" xmlns:w14="http://schemas.microsoft.com/office/word/2010/wordml" xmlns:wpg="http://schemas.microsoft.com/office/word/2010/wordprocessingGroup" xmlns:wpi="http://schemas.microsoft.com/office/word/2010/wordprocessingInk" xmlns:wne="http://schemas.microsoft.com/office/word/2006/wordml" xmlns:wps="http://schemas.microsoft.com/office/word/2010/wordprocessingShape" mc:Ignorable="w14 wp14">
+<w:hdr xmlns:ve="http://schemas.openxmlformats.org/markup-compatibility/2006" xmlns:o="urn:schemas-microsoft-com:office:office" xmlns:r="http://schemas.openxmlformats.org/officeDocument/2006/relationships" xmlns:m="http://schemas.openxmlformats.org/officeDocument/2006/math" xmlns:v="urn:schemas-microsoft-com:vml" xmlns:wp="http://schemas.openxmlformats.org/drawingml/2006/wordprocessingDrawing" xmlns:w10="urn:schemas-microsoft-com:office:word" xmlns:w="http://schemas.openxmlformats.org/wordprocessingml/2006/main" xmlns:wne="http://schemas.microsoft.com/office/word/2006/wordml">
   <w:tbl>
     <w:tblPr>
       <w:tblW w:w="0" w:type="auto"/>
@@ -8382,7 +8358,7 @@
         <w:left w:w="70" w:type="dxa"/>
         <w:right w:w="70" w:type="dxa"/>
       </w:tblCellMar>
-      <w:tblLook w:val="0000" w:firstRow="0" w:lastRow="0" w:firstColumn="0" w:lastColumn="0" w:noHBand="0" w:noVBand="0"/>
+      <w:tblLook w:val="0000"/>
     </w:tblPr>
     <w:tblGrid>
       <w:gridCol w:w="3119"/>
@@ -8442,7 +8418,7 @@
               <v:shape id="_x0000_i1025" type="#_x0000_t75" style="width:60pt;height:33pt" o:ole="">
                 <v:imagedata r:id="rId1" o:title=""/>
               </v:shape>
-              <o:OLEObject Type="Embed" ProgID="PBrush" ShapeID="_x0000_i1025" DrawAspect="Content" ObjectID="_1525674961" r:id="rId2"/>
+              <o:OLEObject Type="Embed" ProgID="PBrush" ShapeID="_x0000_i1025" DrawAspect="Content" ObjectID="_1525707264" r:id="rId2"/>
             </w:object>
           </w:r>
         </w:p>
@@ -8555,7 +8531,7 @@
 </file>
 
 <file path=word/header2.xml><?xml version="1.0" encoding="utf-8"?>
-<w:hdr xmlns:wpc="http://schemas.microsoft.com/office/word/2010/wordprocessingCanvas" xmlns:mc="http://schemas.openxmlformats.org/markup-compatibility/2006" xmlns:o="urn:schemas-microsoft-com:office:office" xmlns:r="http://schemas.openxmlformats.org/officeDocument/2006/relationships" xmlns:m="http://schemas.openxmlformats.org/officeDocument/2006/math" xmlns:v="urn:schemas-microsoft-com:vml" xmlns:wp14="http://schemas.microsoft.com/office/word/2010/wordprocessingDrawing" xmlns:wp="http://schemas.openxmlformats.org/drawingml/2006/wordprocessingDrawing" xmlns:w10="urn:schemas-microsoft-com:office:word" xmlns:w="http://schemas.openxmlformats.org/wordprocessingml/2006/main" xmlns:w14="http://schemas.microsoft.com/office/word/2010/wordml" xmlns:wpg="http://schemas.microsoft.com/office/word/2010/wordprocessingGroup" xmlns:wpi="http://schemas.microsoft.com/office/word/2010/wordprocessingInk" xmlns:wne="http://schemas.microsoft.com/office/word/2006/wordml" xmlns:wps="http://schemas.microsoft.com/office/word/2010/wordprocessingShape" mc:Ignorable="w14 wp14">
+<w:hdr xmlns:ve="http://schemas.openxmlformats.org/markup-compatibility/2006" xmlns:o="urn:schemas-microsoft-com:office:office" xmlns:r="http://schemas.openxmlformats.org/officeDocument/2006/relationships" xmlns:m="http://schemas.openxmlformats.org/officeDocument/2006/math" xmlns:v="urn:schemas-microsoft-com:vml" xmlns:wp="http://schemas.openxmlformats.org/drawingml/2006/wordprocessingDrawing" xmlns:w10="urn:schemas-microsoft-com:office:word" xmlns:w="http://schemas.openxmlformats.org/wordprocessingml/2006/main" xmlns:wne="http://schemas.microsoft.com/office/word/2006/wordml">
   <w:tbl>
     <w:tblPr>
       <w:tblW w:w="0" w:type="auto"/>
@@ -8567,7 +8543,7 @@
         <w:left w:w="70" w:type="dxa"/>
         <w:right w:w="70" w:type="dxa"/>
       </w:tblCellMar>
-      <w:tblLook w:val="0000" w:firstRow="0" w:lastRow="0" w:firstColumn="0" w:lastColumn="0" w:noHBand="0" w:noVBand="0"/>
+      <w:tblLook w:val="0000"/>
     </w:tblPr>
     <w:tblGrid>
       <w:gridCol w:w="4962"/>
@@ -8627,7 +8603,7 @@
               <v:shape id="_x0000_i1027" type="#_x0000_t75" style="width:102pt;height:57pt" o:ole="">
                 <v:imagedata r:id="rId1" o:title=""/>
               </v:shape>
-              <o:OLEObject Type="Embed" ProgID="PBrush" ShapeID="_x0000_i1027" DrawAspect="Content" ObjectID="_1525674963" r:id="rId2"/>
+              <o:OLEObject Type="Embed" ProgID="PBrush" ShapeID="_x0000_i1027" DrawAspect="Content" ObjectID="_1525707266" r:id="rId2"/>
             </w:object>
           </w:r>
         </w:p>
@@ -8738,7 +8714,7 @@
 </file>
 
 <file path=word/numbering.xml><?xml version="1.0" encoding="utf-8"?>
-<w:numbering xmlns:wpc="http://schemas.microsoft.com/office/word/2010/wordprocessingCanvas" xmlns:mc="http://schemas.openxmlformats.org/markup-compatibility/2006" xmlns:o="urn:schemas-microsoft-com:office:office" xmlns:r="http://schemas.openxmlformats.org/officeDocument/2006/relationships" xmlns:m="http://schemas.openxmlformats.org/officeDocument/2006/math" xmlns:v="urn:schemas-microsoft-com:vml" xmlns:wp14="http://schemas.microsoft.com/office/word/2010/wordprocessingDrawing" xmlns:wp="http://schemas.openxmlformats.org/drawingml/2006/wordprocessingDrawing" xmlns:w10="urn:schemas-microsoft-com:office:word" xmlns:w="http://schemas.openxmlformats.org/wordprocessingml/2006/main" xmlns:w14="http://schemas.microsoft.com/office/word/2010/wordml" xmlns:wpg="http://schemas.microsoft.com/office/word/2010/wordprocessingGroup" xmlns:wpi="http://schemas.microsoft.com/office/word/2010/wordprocessingInk" xmlns:wne="http://schemas.microsoft.com/office/word/2006/wordml" xmlns:wps="http://schemas.microsoft.com/office/word/2010/wordprocessingShape" mc:Ignorable="w14 wp14">
+<w:numbering xmlns:ve="http://schemas.openxmlformats.org/markup-compatibility/2006" xmlns:o="urn:schemas-microsoft-com:office:office" xmlns:r="http://schemas.openxmlformats.org/officeDocument/2006/relationships" xmlns:m="http://schemas.openxmlformats.org/officeDocument/2006/math" xmlns:v="urn:schemas-microsoft-com:vml" xmlns:wp="http://schemas.openxmlformats.org/drawingml/2006/wordprocessingDrawing" xmlns:w10="urn:schemas-microsoft-com:office:word" xmlns:w="http://schemas.openxmlformats.org/wordprocessingml/2006/main" xmlns:wne="http://schemas.microsoft.com/office/word/2006/wordml">
   <w:abstractNum w:abstractNumId="0">
     <w:nsid w:val="26C20D76"/>
     <w:multiLevelType w:val="hybridMultilevel"/>
@@ -9835,7 +9811,7 @@
 </file>
 
 <file path=word/styles.xml><?xml version="1.0" encoding="utf-8"?>
-<w:styles xmlns:mc="http://schemas.openxmlformats.org/markup-compatibility/2006" xmlns:r="http://schemas.openxmlformats.org/officeDocument/2006/relationships" xmlns:w="http://schemas.openxmlformats.org/wordprocessingml/2006/main" xmlns:w14="http://schemas.microsoft.com/office/word/2010/wordml" mc:Ignorable="w14">
+<w:styles xmlns:r="http://schemas.openxmlformats.org/officeDocument/2006/relationships" xmlns:w="http://schemas.openxmlformats.org/wordprocessingml/2006/main">
   <w:docDefaults>
     <w:rPrDefault>
       <w:rPr>
@@ -10248,6 +10224,7 @@
     <w:uiPriority w:val="99"/>
     <w:semiHidden/>
     <w:unhideWhenUsed/>
+    <w:qFormat/>
     <w:tblPr>
       <w:tblInd w:w="0" w:type="dxa"/>
       <w:tblCellMar>
@@ -10406,6 +10383,7 @@
       <w:spacing w:after="0" w:line="240" w:lineRule="auto"/>
     </w:pPr>
     <w:tblPr>
+      <w:tblInd w:w="0" w:type="dxa"/>
       <w:tblBorders>
         <w:top w:val="single" w:sz="4" w:space="0" w:color="auto"/>
         <w:left w:val="single" w:sz="4" w:space="0" w:color="auto"/>
@@ -10414,6 +10392,12 @@
         <w:insideH w:val="single" w:sz="4" w:space="0" w:color="auto"/>
         <w:insideV w:val="single" w:sz="4" w:space="0" w:color="auto"/>
       </w:tblBorders>
+      <w:tblCellMar>
+        <w:top w:w="0" w:type="dxa"/>
+        <w:left w:w="108" w:type="dxa"/>
+        <w:bottom w:w="0" w:type="dxa"/>
+        <w:right w:w="108" w:type="dxa"/>
+      </w:tblCellMar>
     </w:tblPr>
   </w:style>
   <w:style w:type="character" w:customStyle="1" w:styleId="Ttulo4Car">
@@ -12618,7 +12602,7 @@
 </file>
 
 <file path=customXml/itemProps1.xml><?xml version="1.0" encoding="utf-8"?>
-<ds:datastoreItem xmlns:ds="http://schemas.openxmlformats.org/officeDocument/2006/customXml" ds:itemID="{98081185-A3FD-4F44-9134-B4FCB6396368}">
+<ds:datastoreItem xmlns:ds="http://schemas.openxmlformats.org/officeDocument/2006/customXml" ds:itemID="{19FCD6A0-D2F7-49B5-A031-5ADF931310BF}">
   <ds:schemaRefs>
     <ds:schemaRef ds:uri="http://schemas.openxmlformats.org/officeDocument/2006/bibliography"/>
   </ds:schemaRefs>
@@ -12626,7 +12610,7 @@
 </file>
 
 <file path=customXml/itemProps2.xml><?xml version="1.0" encoding="utf-8"?>
-<ds:datastoreItem xmlns:ds="http://schemas.openxmlformats.org/officeDocument/2006/customXml" ds:itemID="{853E50B2-1405-40DF-B5D9-434626ADB65A}">
+<ds:datastoreItem xmlns:ds="http://schemas.openxmlformats.org/officeDocument/2006/customXml" ds:itemID="{DCBABF39-AA32-4E88-9704-0E6024E82D04}">
   <ds:schemaRefs>
     <ds:schemaRef ds:uri="http://schemas.openxmlformats.org/officeDocument/2006/bibliography"/>
   </ds:schemaRefs>

</xml_diff>

<commit_message>
Actualización de los manuales con los cambios necesarios de la versión 1.4.2 de autofirma y preparación para la 1.5.
</commit_message>
<xml_diff>
--- a/AF_manual_instalacion_y_gestion_ES.docx
+++ b/AF_manual_instalacion_y_gestion_ES.docx
@@ -1,6 +1,6 @@
 
 <file path=word/document.xml><?xml version="1.0" encoding="utf-8"?>
-<w:document xmlns:ve="http://schemas.openxmlformats.org/markup-compatibility/2006" xmlns:o="urn:schemas-microsoft-com:office:office" xmlns:r="http://schemas.openxmlformats.org/officeDocument/2006/relationships" xmlns:m="http://schemas.openxmlformats.org/officeDocument/2006/math" xmlns:v="urn:schemas-microsoft-com:vml" xmlns:wp="http://schemas.openxmlformats.org/drawingml/2006/wordprocessingDrawing" xmlns:w10="urn:schemas-microsoft-com:office:word" xmlns:w="http://schemas.openxmlformats.org/wordprocessingml/2006/main" xmlns:wne="http://schemas.microsoft.com/office/word/2006/wordml">
+<w:document xmlns:wpc="http://schemas.microsoft.com/office/word/2010/wordprocessingCanvas" xmlns:mc="http://schemas.openxmlformats.org/markup-compatibility/2006" xmlns:o="urn:schemas-microsoft-com:office:office" xmlns:r="http://schemas.openxmlformats.org/officeDocument/2006/relationships" xmlns:m="http://schemas.openxmlformats.org/officeDocument/2006/math" xmlns:v="urn:schemas-microsoft-com:vml" xmlns:wp14="http://schemas.microsoft.com/office/word/2010/wordprocessingDrawing" xmlns:wp="http://schemas.openxmlformats.org/drawingml/2006/wordprocessingDrawing" xmlns:w10="urn:schemas-microsoft-com:office:word" xmlns:w="http://schemas.openxmlformats.org/wordprocessingml/2006/main" xmlns:w14="http://schemas.microsoft.com/office/word/2010/wordml" xmlns:wpg="http://schemas.microsoft.com/office/word/2010/wordprocessingGroup" xmlns:wpi="http://schemas.microsoft.com/office/word/2010/wordprocessingInk" xmlns:wne="http://schemas.microsoft.com/office/word/2006/wordml" xmlns:wps="http://schemas.microsoft.com/office/word/2010/wordprocessingShape" mc:Ignorable="w14 wp14">
   <w:body>
     <w:p>
       <w:pPr>
@@ -74,8 +74,6 @@
         <w:pStyle w:val="TDC1"/>
       </w:pPr>
     </w:p>
-    <w:bookmarkStart w:id="0" w:name="_GoBack"/>
-    <w:bookmarkEnd w:id="0"/>
     <w:p>
       <w:pPr>
         <w:pStyle w:val="TDC1"/>
@@ -2313,20 +2311,20 @@
         <w:spacing w:after="240"/>
         <w:ind w:left="431" w:hanging="431"/>
       </w:pPr>
-      <w:bookmarkStart w:id="1" w:name="_Toc414390325"/>
-      <w:bookmarkStart w:id="2" w:name="_Toc424848867"/>
-      <w:bookmarkStart w:id="3" w:name="_Toc425144388"/>
-      <w:bookmarkStart w:id="4" w:name="_Toc429737795"/>
-      <w:bookmarkStart w:id="5" w:name="_Toc451933117"/>
+      <w:bookmarkStart w:id="0" w:name="_Toc414390325"/>
+      <w:bookmarkStart w:id="1" w:name="_Toc424848867"/>
+      <w:bookmarkStart w:id="2" w:name="_Toc425144388"/>
+      <w:bookmarkStart w:id="3" w:name="_Toc429737795"/>
+      <w:bookmarkStart w:id="4" w:name="_Toc451933117"/>
       <w:r>
         <w:lastRenderedPageBreak/>
         <w:t>Introducción</w:t>
       </w:r>
+      <w:bookmarkEnd w:id="0"/>
       <w:bookmarkEnd w:id="1"/>
       <w:bookmarkEnd w:id="2"/>
       <w:bookmarkEnd w:id="3"/>
       <w:bookmarkEnd w:id="4"/>
-      <w:bookmarkEnd w:id="5"/>
     </w:p>
     <w:p>
       <w:pPr>
@@ -2721,7 +2719,7 @@
       <w:pPr>
         <w:jc w:val="center"/>
       </w:pPr>
-      <w:hyperlink r:id="rId9" w:history="1">
+      <w:hyperlink r:id="rId10" w:history="1">
         <w:r>
           <w:rPr>
             <w:rStyle w:val="Hipervnculo"/>
@@ -2734,76 +2732,71 @@
       <w:pPr>
         <w:pStyle w:val="Ttulo1"/>
       </w:pPr>
-      <w:bookmarkStart w:id="6" w:name="_Toc414390327"/>
-      <w:bookmarkStart w:id="7" w:name="_Toc424848869"/>
-      <w:bookmarkStart w:id="8" w:name="_Toc425144390"/>
-      <w:bookmarkStart w:id="9" w:name="_Toc429737797"/>
-      <w:bookmarkStart w:id="10" w:name="_Toc451933118"/>
+      <w:bookmarkStart w:id="5" w:name="_Toc414390327"/>
+      <w:bookmarkStart w:id="6" w:name="_Toc424848869"/>
+      <w:bookmarkStart w:id="7" w:name="_Toc425144390"/>
+      <w:bookmarkStart w:id="8" w:name="_Toc429737797"/>
+      <w:bookmarkStart w:id="9" w:name="_Toc451933118"/>
       <w:r>
         <w:lastRenderedPageBreak/>
         <w:t>Requisitos mínimos</w:t>
       </w:r>
+      <w:bookmarkEnd w:id="5"/>
       <w:bookmarkEnd w:id="6"/>
       <w:bookmarkEnd w:id="7"/>
       <w:bookmarkEnd w:id="8"/>
       <w:bookmarkEnd w:id="9"/>
+    </w:p>
+    <w:p>
+      <w:pPr>
+        <w:pStyle w:val="Ttulo2"/>
+      </w:pPr>
+      <w:bookmarkStart w:id="10" w:name="_Ref313879106"/>
+      <w:bookmarkStart w:id="11" w:name="_Toc414390328"/>
+      <w:bookmarkStart w:id="12" w:name="_Toc424848870"/>
+      <w:bookmarkStart w:id="13" w:name="_Toc425144391"/>
+      <w:bookmarkStart w:id="14" w:name="_Toc429737798"/>
+      <w:bookmarkStart w:id="15" w:name="_Toc451933119"/>
+      <w:r>
+        <w:t>Entorno Cliente</w:t>
+      </w:r>
       <w:bookmarkEnd w:id="10"/>
-    </w:p>
-    <w:p>
-      <w:pPr>
-        <w:pStyle w:val="Ttulo2"/>
-      </w:pPr>
-      <w:bookmarkStart w:id="11" w:name="_Ref313879106"/>
-      <w:bookmarkStart w:id="12" w:name="_Toc414390328"/>
-      <w:bookmarkStart w:id="13" w:name="_Toc424848870"/>
-      <w:bookmarkStart w:id="14" w:name="_Toc425144391"/>
-      <w:bookmarkStart w:id="15" w:name="_Toc429737798"/>
-      <w:bookmarkStart w:id="16" w:name="_Toc451933119"/>
-      <w:r>
-        <w:t>Entorno Cliente</w:t>
-      </w:r>
       <w:bookmarkEnd w:id="11"/>
       <w:bookmarkEnd w:id="12"/>
       <w:bookmarkEnd w:id="13"/>
       <w:bookmarkEnd w:id="14"/>
       <w:bookmarkEnd w:id="15"/>
+    </w:p>
+    <w:p>
+      <w:pPr>
+        <w:pStyle w:val="Ttulo3"/>
+      </w:pPr>
+      <w:bookmarkStart w:id="16" w:name="_Toc451933120"/>
+      <w:bookmarkStart w:id="17" w:name="_Toc414390332"/>
+      <w:bookmarkStart w:id="18" w:name="_Toc424848874"/>
+      <w:bookmarkStart w:id="19" w:name="_Toc425144395"/>
+      <w:bookmarkStart w:id="20" w:name="_Toc429737802"/>
+      <w:proofErr w:type="spellStart"/>
+      <w:r>
+        <w:t>AutoFirma</w:t>
+      </w:r>
       <w:bookmarkEnd w:id="16"/>
-    </w:p>
-    <w:p>
-      <w:pPr>
-        <w:pStyle w:val="Ttulo3"/>
-      </w:pPr>
-      <w:bookmarkStart w:id="17" w:name="_Toc451933120"/>
-      <w:bookmarkStart w:id="18" w:name="_Toc414390332"/>
-      <w:bookmarkStart w:id="19" w:name="_Toc424848874"/>
-      <w:bookmarkStart w:id="20" w:name="_Toc425144395"/>
-      <w:bookmarkStart w:id="21" w:name="_Toc429737802"/>
+      <w:proofErr w:type="spellEnd"/>
+    </w:p>
+    <w:p>
+      <w:pPr>
+        <w:jc w:val="both"/>
+      </w:pPr>
+      <w:r>
+        <w:t xml:space="preserve">El uso de </w:t>
+      </w:r>
       <w:proofErr w:type="spellStart"/>
       <w:r>
         <w:t>AutoFirma</w:t>
       </w:r>
-      <w:bookmarkEnd w:id="17"/>
       <w:proofErr w:type="spellEnd"/>
-    </w:p>
-    <w:p>
-      <w:r>
-        <w:t xml:space="preserve">La integración con </w:t>
-      </w:r>
-      <w:proofErr w:type="spellStart"/>
-      <w:r>
-        <w:t>AutoFirma</w:t>
-      </w:r>
-      <w:proofErr w:type="spellEnd"/>
-      <w:r>
-        <w:t xml:space="preserve">, cuando no se dispone en el cliente de un entorno de ejecución de </w:t>
-      </w:r>
-      <w:proofErr w:type="spellStart"/>
-      <w:r>
-        <w:t>Applets</w:t>
-      </w:r>
-      <w:proofErr w:type="spellEnd"/>
-      <w:r>
-        <w:t xml:space="preserve"> de Java integrado en el navegador, tiene los siguientes requerimientos en cuanto a entorno operativo:</w:t>
+      <w:r>
+        <w:t xml:space="preserve"> como herramienta de firma integrada dentro del proceso de firma de trámites web tiene los siguientes requerimientos en cuanto a entorno operativo:</w:t>
       </w:r>
     </w:p>
     <w:p>
@@ -3126,8 +3119,11 @@
       </w:r>
     </w:p>
     <w:p>
-      <w:r>
-        <w:t xml:space="preserve">Es requisito previo la instalación de la última versión de </w:t>
+      <w:pPr>
+        <w:jc w:val="both"/>
+      </w:pPr>
+      <w:r>
+        <w:t xml:space="preserve">Es obligatorio que </w:t>
       </w:r>
       <w:proofErr w:type="spellStart"/>
       <w:r>
@@ -3135,13 +3131,13 @@
       </w:r>
       <w:proofErr w:type="spellEnd"/>
       <w:r>
-        <w:t xml:space="preserve"> (mediante su instalador integrado).</w:t>
-      </w:r>
-    </w:p>
+        <w:t xml:space="preserve"> sea instalado antes de iniciar el trámite web en el que se usará para ejecutar las operaciones de firma.</w:t>
+      </w:r>
+    </w:p>
+    <w:bookmarkEnd w:id="17"/>
     <w:bookmarkEnd w:id="18"/>
     <w:bookmarkEnd w:id="19"/>
     <w:bookmarkEnd w:id="20"/>
-    <w:bookmarkEnd w:id="21"/>
     <w:p>
       <w:pPr>
         <w:jc w:val="both"/>
@@ -3162,11 +3158,11 @@
       <w:pPr>
         <w:pStyle w:val="Ttulo1"/>
       </w:pPr>
-      <w:bookmarkStart w:id="22" w:name="_Toc451933121"/>
-      <w:bookmarkStart w:id="23" w:name="_Toc414390351"/>
-      <w:bookmarkStart w:id="24" w:name="_Toc424848897"/>
-      <w:bookmarkStart w:id="25" w:name="_Toc425144418"/>
-      <w:bookmarkStart w:id="26" w:name="_Toc429737825"/>
+      <w:bookmarkStart w:id="21" w:name="_Toc451933121"/>
+      <w:bookmarkStart w:id="22" w:name="_Toc414390351"/>
+      <w:bookmarkStart w:id="23" w:name="_Toc424848897"/>
+      <w:bookmarkStart w:id="24" w:name="_Toc425144418"/>
+      <w:bookmarkStart w:id="25" w:name="_Toc429737825"/>
       <w:r>
         <w:lastRenderedPageBreak/>
         <w:t>Funcionamiento de</w:t>
@@ -3178,7 +3174,7 @@
       <w:r>
         <w:t>AutoFirma</w:t>
       </w:r>
-      <w:bookmarkEnd w:id="22"/>
+      <w:bookmarkEnd w:id="21"/>
       <w:proofErr w:type="spellEnd"/>
     </w:p>
     <w:p>
@@ -3325,38 +3321,33 @@
       <w:pPr>
         <w:pStyle w:val="Ttulo1"/>
       </w:pPr>
-      <w:bookmarkStart w:id="27" w:name="_Toc434222911"/>
-      <w:bookmarkStart w:id="28" w:name="_Toc451933122"/>
+      <w:bookmarkStart w:id="26" w:name="_Toc434222911"/>
+      <w:bookmarkStart w:id="27" w:name="_Toc451933122"/>
       <w:r>
         <w:t>Enlaces de descarga</w:t>
       </w:r>
+      <w:bookmarkEnd w:id="26"/>
       <w:bookmarkEnd w:id="27"/>
+    </w:p>
+    <w:p>
+      <w:pPr>
+        <w:jc w:val="both"/>
+      </w:pPr>
+      <w:r>
+        <w:t>El usuario podrá encontrar estas aplicaciones en la tienda de aplicaciones correspondiente a cada sistema. Los enlaces disponibles son:</w:t>
+      </w:r>
+    </w:p>
+    <w:p>
+      <w:pPr>
+        <w:pStyle w:val="Ttulo2"/>
+      </w:pPr>
+      <w:bookmarkStart w:id="28" w:name="_Toc434222912"/>
+      <w:bookmarkStart w:id="29" w:name="_Toc451933123"/>
+      <w:r>
+        <w:t>Enlaces Android</w:t>
+      </w:r>
       <w:bookmarkEnd w:id="28"/>
-    </w:p>
-    <w:p>
-      <w:pPr>
-        <w:jc w:val="both"/>
-      </w:pPr>
-      <w:r>
-        <w:t>El usuario podrá encontrar estas aplicaciones en la tienda de aplicaciones correspondiente a cada sistema. Los enlaces disponibles son:</w:t>
-      </w:r>
-    </w:p>
-    <w:p>
-      <w:pPr>
-        <w:pStyle w:val="Ttulo2"/>
-      </w:pPr>
-      <w:bookmarkStart w:id="29" w:name="_Toc434222912"/>
-      <w:bookmarkStart w:id="30" w:name="_Toc451933123"/>
-      <w:r>
-        <w:t xml:space="preserve">Enlaces </w:t>
-      </w:r>
-      <w:proofErr w:type="spellStart"/>
-      <w:r>
-        <w:t>Android</w:t>
-      </w:r>
       <w:bookmarkEnd w:id="29"/>
-      <w:bookmarkEnd w:id="30"/>
-      <w:proofErr w:type="spellEnd"/>
     </w:p>
     <w:tbl>
       <w:tblPr>
@@ -3374,7 +3365,7 @@
           <w:top w:w="142" w:type="dxa"/>
           <w:bottom w:w="142" w:type="dxa"/>
         </w:tblCellMar>
-        <w:tblLook w:val="04A0"/>
+        <w:tblLook w:val="04A0" w:firstRow="1" w:lastRow="0" w:firstColumn="1" w:lastColumn="0" w:noHBand="0" w:noVBand="1"/>
       </w:tblPr>
       <w:tblGrid>
         <w:gridCol w:w="9322"/>
@@ -3414,10 +3405,10 @@
                           </pic:cNvPicPr>
                         </pic:nvPicPr>
                         <pic:blipFill>
-                          <a:blip r:embed="rId10">
+                          <a:blip r:embed="rId11">
                             <a:extLst>
                               <a:ext uri="{28A0092B-C50C-407E-A947-70E740481C1C}">
-                                <a14:useLocalDpi xmlns:a14="http://schemas.microsoft.com/office/drawing/2010/main" xmlns:wps="http://schemas.microsoft.com/office/word/2010/wordprocessingShape" xmlns:wpi="http://schemas.microsoft.com/office/word/2010/wordprocessingInk" xmlns:wpg="http://schemas.microsoft.com/office/word/2010/wordprocessingGroup" xmlns:w14="http://schemas.microsoft.com/office/word/2010/wordml" xmlns:w="http://schemas.openxmlformats.org/wordprocessingml/2006/main" xmlns:w10="urn:schemas-microsoft-com:office:word" xmlns:wp14="http://schemas.microsoft.com/office/word/2010/wordprocessingDrawing" xmlns:v="urn:schemas-microsoft-com:vml" xmlns:o="urn:schemas-microsoft-com:office:office" xmlns:mc="http://schemas.openxmlformats.org/markup-compatibility/2006" xmlns:wpc="http://schemas.microsoft.com/office/word/2010/wordprocessingCanvas" xmlns="" val="0"/>
+                                <a14:useLocalDpi xmlns:a14="http://schemas.microsoft.com/office/drawing/2010/main" val="0"/>
                               </a:ext>
                             </a:extLst>
                           </a:blip>
@@ -3618,10 +3609,10 @@
                           </pic:cNvPicPr>
                         </pic:nvPicPr>
                         <pic:blipFill>
-                          <a:blip r:embed="rId11">
+                          <a:blip r:embed="rId12">
                             <a:extLst>
                               <a:ext uri="{28A0092B-C50C-407E-A947-70E740481C1C}">
-                                <a14:useLocalDpi xmlns:a14="http://schemas.microsoft.com/office/drawing/2010/main" xmlns:wps="http://schemas.microsoft.com/office/word/2010/wordprocessingShape" xmlns:wpi="http://schemas.microsoft.com/office/word/2010/wordprocessingInk" xmlns:wpg="http://schemas.microsoft.com/office/word/2010/wordprocessingGroup" xmlns:w14="http://schemas.microsoft.com/office/word/2010/wordml" xmlns:w="http://schemas.openxmlformats.org/wordprocessingml/2006/main" xmlns:w10="urn:schemas-microsoft-com:office:word" xmlns:wp14="http://schemas.microsoft.com/office/word/2010/wordprocessingDrawing" xmlns:v="urn:schemas-microsoft-com:vml" xmlns:o="urn:schemas-microsoft-com:office:office" xmlns:mc="http://schemas.openxmlformats.org/markup-compatibility/2006" xmlns:wpc="http://schemas.microsoft.com/office/word/2010/wordprocessingCanvas" xmlns="" val="0"/>
+                                <a14:useLocalDpi xmlns:a14="http://schemas.microsoft.com/office/drawing/2010/main" val="0"/>
                               </a:ext>
                             </a:extLst>
                           </a:blip>
@@ -3824,10 +3815,10 @@
                           </pic:cNvPicPr>
                         </pic:nvPicPr>
                         <pic:blipFill>
-                          <a:blip r:embed="rId12">
+                          <a:blip r:embed="rId13">
                             <a:extLst>
                               <a:ext uri="{28A0092B-C50C-407E-A947-70E740481C1C}">
-                                <a14:useLocalDpi xmlns:a14="http://schemas.microsoft.com/office/drawing/2010/main" xmlns:wps="http://schemas.microsoft.com/office/word/2010/wordprocessingShape" xmlns:wpi="http://schemas.microsoft.com/office/word/2010/wordprocessingInk" xmlns:wpg="http://schemas.microsoft.com/office/word/2010/wordprocessingGroup" xmlns:w14="http://schemas.microsoft.com/office/word/2010/wordml" xmlns:w="http://schemas.openxmlformats.org/wordprocessingml/2006/main" xmlns:w10="urn:schemas-microsoft-com:office:word" xmlns:wp14="http://schemas.microsoft.com/office/word/2010/wordprocessingDrawing" xmlns:v="urn:schemas-microsoft-com:vml" xmlns:o="urn:schemas-microsoft-com:office:office" xmlns:mc="http://schemas.openxmlformats.org/markup-compatibility/2006" xmlns:wpc="http://schemas.microsoft.com/office/word/2010/wordprocessingCanvas" xmlns="" val="0"/>
+                                <a14:useLocalDpi xmlns:a14="http://schemas.microsoft.com/office/drawing/2010/main" val="0"/>
                               </a:ext>
                             </a:extLst>
                           </a:blip>
@@ -4028,10 +4019,10 @@
                           </pic:cNvPicPr>
                         </pic:nvPicPr>
                         <pic:blipFill>
-                          <a:blip r:embed="rId13">
+                          <a:blip r:embed="rId14">
                             <a:extLst>
                               <a:ext uri="{28A0092B-C50C-407E-A947-70E740481C1C}">
-                                <a14:useLocalDpi xmlns:a14="http://schemas.microsoft.com/office/drawing/2010/main" xmlns:wps="http://schemas.microsoft.com/office/word/2010/wordprocessingShape" xmlns:wpi="http://schemas.microsoft.com/office/word/2010/wordprocessingInk" xmlns:wpg="http://schemas.microsoft.com/office/word/2010/wordprocessingGroup" xmlns:w14="http://schemas.microsoft.com/office/word/2010/wordml" xmlns:w="http://schemas.openxmlformats.org/wordprocessingml/2006/main" xmlns:w10="urn:schemas-microsoft-com:office:word" xmlns:wp14="http://schemas.microsoft.com/office/word/2010/wordprocessingDrawing" xmlns:v="urn:schemas-microsoft-com:vml" xmlns:o="urn:schemas-microsoft-com:office:office" xmlns:mc="http://schemas.openxmlformats.org/markup-compatibility/2006" xmlns:wpc="http://schemas.microsoft.com/office/word/2010/wordprocessingCanvas" xmlns="" val="0"/>
+                                <a14:useLocalDpi xmlns:a14="http://schemas.microsoft.com/office/drawing/2010/main" val="0"/>
                               </a:ext>
                             </a:extLst>
                           </a:blip>
@@ -4187,13 +4178,13 @@
       <w:pPr>
         <w:pStyle w:val="Ttulo2"/>
       </w:pPr>
-      <w:bookmarkStart w:id="31" w:name="_Toc434222913"/>
-      <w:bookmarkStart w:id="32" w:name="_Toc451933124"/>
+      <w:bookmarkStart w:id="30" w:name="_Toc434222913"/>
+      <w:bookmarkStart w:id="31" w:name="_Toc451933124"/>
       <w:r>
         <w:t>Enlaces iOS</w:t>
       </w:r>
+      <w:bookmarkEnd w:id="30"/>
       <w:bookmarkEnd w:id="31"/>
-      <w:bookmarkEnd w:id="32"/>
     </w:p>
     <w:tbl>
       <w:tblPr>
@@ -4211,7 +4202,7 @@
           <w:top w:w="142" w:type="dxa"/>
           <w:bottom w:w="142" w:type="dxa"/>
         </w:tblCellMar>
-        <w:tblLook w:val="04A0"/>
+        <w:tblLook w:val="04A0" w:firstRow="1" w:lastRow="0" w:firstColumn="1" w:lastColumn="0" w:noHBand="0" w:noVBand="1"/>
       </w:tblPr>
       <w:tblGrid>
         <w:gridCol w:w="9175"/>
@@ -4251,10 +4242,10 @@
                           </pic:cNvPicPr>
                         </pic:nvPicPr>
                         <pic:blipFill>
-                          <a:blip r:embed="rId14">
+                          <a:blip r:embed="rId15">
                             <a:extLst>
                               <a:ext uri="{28A0092B-C50C-407E-A947-70E740481C1C}">
-                                <a14:useLocalDpi xmlns:a14="http://schemas.microsoft.com/office/drawing/2010/main" xmlns:wps="http://schemas.microsoft.com/office/word/2010/wordprocessingShape" xmlns:wpi="http://schemas.microsoft.com/office/word/2010/wordprocessingInk" xmlns:wpg="http://schemas.microsoft.com/office/word/2010/wordprocessingGroup" xmlns:w14="http://schemas.microsoft.com/office/word/2010/wordml" xmlns:w="http://schemas.openxmlformats.org/wordprocessingml/2006/main" xmlns:w10="urn:schemas-microsoft-com:office:word" xmlns:wp14="http://schemas.microsoft.com/office/word/2010/wordprocessingDrawing" xmlns:v="urn:schemas-microsoft-com:vml" xmlns:o="urn:schemas-microsoft-com:office:office" xmlns:mc="http://schemas.openxmlformats.org/markup-compatibility/2006" xmlns:wpc="http://schemas.microsoft.com/office/word/2010/wordprocessingCanvas" xmlns="" val="0"/>
+                                <a14:useLocalDpi xmlns:a14="http://schemas.microsoft.com/office/drawing/2010/main" val="0"/>
                               </a:ext>
                             </a:extLst>
                           </a:blip>
@@ -4388,10 +4379,10 @@
                           </pic:cNvPicPr>
                         </pic:nvPicPr>
                         <pic:blipFill>
-                          <a:blip r:embed="rId15">
+                          <a:blip r:embed="rId16">
                             <a:extLst>
                               <a:ext uri="{28A0092B-C50C-407E-A947-70E740481C1C}">
-                                <a14:useLocalDpi xmlns:a14="http://schemas.microsoft.com/office/drawing/2010/main" xmlns:wps="http://schemas.microsoft.com/office/word/2010/wordprocessingShape" xmlns:wpi="http://schemas.microsoft.com/office/word/2010/wordprocessingInk" xmlns:wpg="http://schemas.microsoft.com/office/word/2010/wordprocessingGroup" xmlns:w14="http://schemas.microsoft.com/office/word/2010/wordml" xmlns:w="http://schemas.openxmlformats.org/wordprocessingml/2006/main" xmlns:w10="urn:schemas-microsoft-com:office:word" xmlns:wp14="http://schemas.microsoft.com/office/word/2010/wordprocessingDrawing" xmlns:v="urn:schemas-microsoft-com:vml" xmlns:o="urn:schemas-microsoft-com:office:office" xmlns:mc="http://schemas.openxmlformats.org/markup-compatibility/2006" xmlns:wpc="http://schemas.microsoft.com/office/word/2010/wordprocessingCanvas" xmlns="" val="0"/>
+                                <a14:useLocalDpi xmlns:a14="http://schemas.microsoft.com/office/drawing/2010/main" val="0"/>
                               </a:ext>
                             </a:extLst>
                           </a:blip>
@@ -4484,7 +4475,7 @@
             </w:tcBorders>
           </w:tcPr>
           <w:p>
-            <w:hyperlink r:id="rId16" w:tgtFrame="itunes_store" w:history="1">
+            <w:hyperlink r:id="rId17" w:tgtFrame="itunes_store" w:history="1">
               <w:r>
                 <w:rPr>
                   <w:rStyle w:val="Hipervnculo"/>
@@ -4579,8 +4570,8 @@
       <w:pPr>
         <w:pStyle w:val="Ttulo2"/>
       </w:pPr>
-      <w:bookmarkStart w:id="33" w:name="_Toc434222914"/>
-      <w:bookmarkStart w:id="34" w:name="_Toc451933125"/>
+      <w:bookmarkStart w:id="32" w:name="_Toc434222914"/>
+      <w:bookmarkStart w:id="33" w:name="_Toc451933125"/>
       <w:r>
         <w:t xml:space="preserve">Enlaces </w:t>
       </w:r>
@@ -4588,42 +4579,42 @@
       <w:r>
         <w:t>AutoFirma</w:t>
       </w:r>
+      <w:bookmarkEnd w:id="32"/>
       <w:bookmarkEnd w:id="33"/>
+      <w:proofErr w:type="spellEnd"/>
+    </w:p>
+    <w:p>
+      <w:r>
+        <w:t xml:space="preserve">Para instar al usuario que se instale </w:t>
+      </w:r>
+      <w:proofErr w:type="spellStart"/>
+      <w:r>
+        <w:t>AutoFirma</w:t>
+      </w:r>
+      <w:proofErr w:type="spellEnd"/>
+      <w:r>
+        <w:t>, rediríjalo a la siguiente página web:</w:t>
+      </w:r>
+    </w:p>
+    <w:p>
+      <w:hyperlink r:id="rId18" w:history="1">
+        <w:r>
+          <w:rPr>
+            <w:rStyle w:val="Hipervnculo"/>
+          </w:rPr>
+          <w:t>http://firmaelectronica.gob.es/Home/Descargas.html</w:t>
+        </w:r>
+      </w:hyperlink>
+    </w:p>
+    <w:p>
+      <w:pPr>
+        <w:pStyle w:val="Ttulo1"/>
+      </w:pPr>
+      <w:bookmarkStart w:id="34" w:name="_Toc451933126"/>
+      <w:r>
+        <w:t>Instalación local</w:t>
+      </w:r>
       <w:bookmarkEnd w:id="34"/>
-      <w:proofErr w:type="spellEnd"/>
-    </w:p>
-    <w:p>
-      <w:r>
-        <w:t xml:space="preserve">Para instar al usuario que se instale </w:t>
-      </w:r>
-      <w:proofErr w:type="spellStart"/>
-      <w:r>
-        <w:t>AutoFirma</w:t>
-      </w:r>
-      <w:proofErr w:type="spellEnd"/>
-      <w:r>
-        <w:t>, rediríjalo a la siguiente página web:</w:t>
-      </w:r>
-    </w:p>
-    <w:p>
-      <w:hyperlink r:id="rId17" w:history="1">
-        <w:r>
-          <w:rPr>
-            <w:rStyle w:val="Hipervnculo"/>
-          </w:rPr>
-          <w:t>http://firmaelectronica.gob.es/Home/Descargas.html</w:t>
-        </w:r>
-      </w:hyperlink>
-    </w:p>
-    <w:p>
-      <w:pPr>
-        <w:pStyle w:val="Ttulo1"/>
-      </w:pPr>
-      <w:bookmarkStart w:id="35" w:name="_Toc451933126"/>
-      <w:r>
-        <w:t>Instalación local</w:t>
-      </w:r>
-      <w:bookmarkEnd w:id="35"/>
     </w:p>
     <w:p>
       <w:pPr>
@@ -4784,11 +4775,11 @@
         <w:spacing w:after="240"/>
         <w:ind w:left="578" w:hanging="578"/>
       </w:pPr>
-      <w:bookmarkStart w:id="36" w:name="_Toc451933127"/>
+      <w:bookmarkStart w:id="35" w:name="_Toc451933127"/>
       <w:r>
         <w:t>Microsoft Windows</w:t>
       </w:r>
-      <w:bookmarkEnd w:id="36"/>
+      <w:bookmarkEnd w:id="35"/>
     </w:p>
     <w:p>
       <w:pPr>
@@ -5066,53 +5057,6 @@
             <wp:extent cx="4791075" cy="3676650"/>
             <wp:effectExtent l="0" t="0" r="9525" b="0"/>
             <wp:docPr id="10" name="Picture 10"/>
-            <wp:cNvGraphicFramePr>
-              <a:graphicFrameLocks xmlns:a="http://schemas.openxmlformats.org/drawingml/2006/main" noChangeAspect="1"/>
-            </wp:cNvGraphicFramePr>
-            <a:graphic xmlns:a="http://schemas.openxmlformats.org/drawingml/2006/main">
-              <a:graphicData uri="http://schemas.openxmlformats.org/drawingml/2006/picture">
-                <pic:pic xmlns:pic="http://schemas.openxmlformats.org/drawingml/2006/picture">
-                  <pic:nvPicPr>
-                    <pic:cNvPr id="0" name=""/>
-                    <pic:cNvPicPr/>
-                  </pic:nvPicPr>
-                  <pic:blipFill>
-                    <a:blip r:embed="rId18"/>
-                    <a:stretch>
-                      <a:fillRect/>
-                    </a:stretch>
-                  </pic:blipFill>
-                  <pic:spPr>
-                    <a:xfrm>
-                      <a:off x="0" y="0"/>
-                      <a:ext cx="4791075" cy="3676650"/>
-                    </a:xfrm>
-                    <a:prstGeom prst="rect">
-                      <a:avLst/>
-                    </a:prstGeom>
-                  </pic:spPr>
-                </pic:pic>
-              </a:graphicData>
-            </a:graphic>
-          </wp:inline>
-        </w:drawing>
-      </w:r>
-    </w:p>
-    <w:p>
-      <w:pPr>
-        <w:jc w:val="both"/>
-      </w:pPr>
-      <w:r>
-        <w:rPr>
-          <w:noProof/>
-          <w:lang w:eastAsia="es-ES"/>
-        </w:rPr>
-        <w:lastRenderedPageBreak/>
-        <w:drawing>
-          <wp:inline distT="0" distB="0" distL="0" distR="0">
-            <wp:extent cx="4791075" cy="3676650"/>
-            <wp:effectExtent l="0" t="0" r="9525" b="0"/>
-            <wp:docPr id="13" name="Picture 13"/>
             <wp:cNvGraphicFramePr>
               <a:graphicFrameLocks xmlns:a="http://schemas.openxmlformats.org/drawingml/2006/main" noChangeAspect="1"/>
             </wp:cNvGraphicFramePr>
@@ -5150,23 +5094,16 @@
         <w:jc w:val="both"/>
       </w:pPr>
       <w:r>
-        <w:t>En este punto el usuario debe aceptar el acuerdo de licencia de la aplicación.</w:t>
-      </w:r>
-    </w:p>
-    <w:p>
-      <w:pPr>
-        <w:jc w:val="both"/>
-      </w:pPr>
-      <w:r>
         <w:rPr>
           <w:noProof/>
           <w:lang w:eastAsia="es-ES"/>
         </w:rPr>
+        <w:lastRenderedPageBreak/>
         <w:drawing>
           <wp:inline distT="0" distB="0" distL="0" distR="0">
             <wp:extent cx="4791075" cy="3676650"/>
             <wp:effectExtent l="0" t="0" r="9525" b="0"/>
-            <wp:docPr id="15" name="Picture 15"/>
+            <wp:docPr id="13" name="Picture 13"/>
             <wp:cNvGraphicFramePr>
               <a:graphicFrameLocks xmlns:a="http://schemas.openxmlformats.org/drawingml/2006/main" noChangeAspect="1"/>
             </wp:cNvGraphicFramePr>
@@ -5204,8 +5141,7 @@
         <w:jc w:val="both"/>
       </w:pPr>
       <w:r>
-        <w:lastRenderedPageBreak/>
-        <w:t>El usuario puede en este paso cambiar el directorio de instalación por defecto.</w:t>
+        <w:t>En este punto el usuario debe aceptar el acuerdo de licencia de la aplicación.</w:t>
       </w:r>
     </w:p>
     <w:p>
@@ -5221,7 +5157,7 @@
           <wp:inline distT="0" distB="0" distL="0" distR="0">
             <wp:extent cx="4791075" cy="3676650"/>
             <wp:effectExtent l="0" t="0" r="9525" b="0"/>
-            <wp:docPr id="19" name="Picture 19"/>
+            <wp:docPr id="15" name="Picture 15"/>
             <wp:cNvGraphicFramePr>
               <a:graphicFrameLocks xmlns:a="http://schemas.openxmlformats.org/drawingml/2006/main" noChangeAspect="1"/>
             </wp:cNvGraphicFramePr>
@@ -5259,7 +5195,8 @@
         <w:jc w:val="both"/>
       </w:pPr>
       <w:r>
-        <w:t>El proceso de instalación extrae y copia los ficheros necesarios.</w:t>
+        <w:lastRenderedPageBreak/>
+        <w:t>El usuario puede en este paso cambiar el directorio de instalación por defecto.</w:t>
       </w:r>
     </w:p>
     <w:p>
@@ -5273,9 +5210,9 @@
         </w:rPr>
         <w:drawing>
           <wp:inline distT="0" distB="0" distL="0" distR="0">
-            <wp:extent cx="3933825" cy="3429000"/>
+            <wp:extent cx="4791075" cy="3676650"/>
             <wp:effectExtent l="0" t="0" r="9525" b="0"/>
-            <wp:docPr id="21" name="Picture 21"/>
+            <wp:docPr id="19" name="Picture 19"/>
             <wp:cNvGraphicFramePr>
               <a:graphicFrameLocks xmlns:a="http://schemas.openxmlformats.org/drawingml/2006/main" noChangeAspect="1"/>
             </wp:cNvGraphicFramePr>
@@ -5295,7 +5232,7 @@
                   <pic:spPr>
                     <a:xfrm>
                       <a:off x="0" y="0"/>
-                      <a:ext cx="3933825" cy="3429000"/>
+                      <a:ext cx="4791075" cy="3676650"/>
                     </a:xfrm>
                     <a:prstGeom prst="rect">
                       <a:avLst/>
@@ -5313,20 +5250,7 @@
         <w:jc w:val="both"/>
       </w:pPr>
       <w:r>
-        <w:lastRenderedPageBreak/>
-        <w:t xml:space="preserve">Tras la instalación, el programa necesita instalar un certificado SSL </w:t>
-      </w:r>
-      <w:r>
-        <w:t xml:space="preserve">como de confianza para la aplicación local (IP 127.0.0.1), para lo que se le pide permiso. </w:t>
-      </w:r>
-      <w:r>
-        <w:rPr>
-          <w:b/>
-        </w:rPr>
-        <w:t>Es obligatorio que el usuario conceda este permiso</w:t>
-      </w:r>
-      <w:r>
-        <w:t>.</w:t>
+        <w:t>El proceso de instalación extrae y copia los ficheros necesarios.</w:t>
       </w:r>
     </w:p>
     <w:p>
@@ -5340,9 +5264,9 @@
         </w:rPr>
         <w:drawing>
           <wp:inline distT="0" distB="0" distL="0" distR="0">
-            <wp:extent cx="4605866" cy="3534522"/>
-            <wp:effectExtent l="19050" t="0" r="4234" b="0"/>
-            <wp:docPr id="22" name="Picture 22"/>
+            <wp:extent cx="3933825" cy="3429000"/>
+            <wp:effectExtent l="0" t="0" r="9525" b="0"/>
+            <wp:docPr id="21" name="Picture 21"/>
             <wp:cNvGraphicFramePr>
               <a:graphicFrameLocks xmlns:a="http://schemas.openxmlformats.org/drawingml/2006/main" noChangeAspect="1"/>
             </wp:cNvGraphicFramePr>
@@ -5362,7 +5286,7 @@
                   <pic:spPr>
                     <a:xfrm>
                       <a:off x="0" y="0"/>
-                      <a:ext cx="4608520" cy="3536558"/>
+                      <a:ext cx="3933825" cy="3429000"/>
                     </a:xfrm>
                     <a:prstGeom prst="rect">
                       <a:avLst/>
@@ -5380,15 +5304,36 @@
         <w:jc w:val="both"/>
       </w:pPr>
       <w:r>
+        <w:lastRenderedPageBreak/>
+        <w:t xml:space="preserve">Tras la instalación, el programa necesita instalar un certificado SSL </w:t>
+      </w:r>
+      <w:r>
+        <w:t xml:space="preserve">como de confianza para la aplicación local (IP 127.0.0.1), para lo que se le pide permiso. </w:t>
+      </w:r>
+      <w:r>
+        <w:rPr>
+          <w:b/>
+        </w:rPr>
+        <w:t>Es obligatorio que el usuario conceda este permiso</w:t>
+      </w:r>
+      <w:r>
+        <w:t>.</w:t>
+      </w:r>
+    </w:p>
+    <w:p>
+      <w:pPr>
+        <w:jc w:val="both"/>
+      </w:pPr>
+      <w:r>
         <w:rPr>
           <w:noProof/>
           <w:lang w:eastAsia="es-ES"/>
         </w:rPr>
         <w:drawing>
           <wp:inline distT="0" distB="0" distL="0" distR="0">
-            <wp:extent cx="4611786" cy="3539066"/>
-            <wp:effectExtent l="19050" t="0" r="0" b="0"/>
-            <wp:docPr id="23" name="Picture 23"/>
+            <wp:extent cx="4605866" cy="3534522"/>
+            <wp:effectExtent l="19050" t="0" r="4234" b="0"/>
+            <wp:docPr id="22" name="Picture 22"/>
             <wp:cNvGraphicFramePr>
               <a:graphicFrameLocks xmlns:a="http://schemas.openxmlformats.org/drawingml/2006/main" noChangeAspect="1"/>
             </wp:cNvGraphicFramePr>
@@ -5408,6 +5353,52 @@
                   <pic:spPr>
                     <a:xfrm>
                       <a:off x="0" y="0"/>
+                      <a:ext cx="4608520" cy="3536558"/>
+                    </a:xfrm>
+                    <a:prstGeom prst="rect">
+                      <a:avLst/>
+                    </a:prstGeom>
+                  </pic:spPr>
+                </pic:pic>
+              </a:graphicData>
+            </a:graphic>
+          </wp:inline>
+        </w:drawing>
+      </w:r>
+    </w:p>
+    <w:p>
+      <w:pPr>
+        <w:jc w:val="both"/>
+      </w:pPr>
+      <w:r>
+        <w:rPr>
+          <w:noProof/>
+          <w:lang w:eastAsia="es-ES"/>
+        </w:rPr>
+        <w:drawing>
+          <wp:inline distT="0" distB="0" distL="0" distR="0">
+            <wp:extent cx="4611786" cy="3539066"/>
+            <wp:effectExtent l="19050" t="0" r="0" b="0"/>
+            <wp:docPr id="23" name="Picture 23"/>
+            <wp:cNvGraphicFramePr>
+              <a:graphicFrameLocks xmlns:a="http://schemas.openxmlformats.org/drawingml/2006/main" noChangeAspect="1"/>
+            </wp:cNvGraphicFramePr>
+            <a:graphic xmlns:a="http://schemas.openxmlformats.org/drawingml/2006/main">
+              <a:graphicData uri="http://schemas.openxmlformats.org/drawingml/2006/picture">
+                <pic:pic xmlns:pic="http://schemas.openxmlformats.org/drawingml/2006/picture">
+                  <pic:nvPicPr>
+                    <pic:cNvPr id="0" name=""/>
+                    <pic:cNvPicPr/>
+                  </pic:nvPicPr>
+                  <pic:blipFill>
+                    <a:blip r:embed="rId25"/>
+                    <a:stretch>
+                      <a:fillRect/>
+                    </a:stretch>
+                  </pic:blipFill>
+                  <pic:spPr>
+                    <a:xfrm>
+                      <a:off x="0" y="0"/>
                       <a:ext cx="4621819" cy="3546765"/>
                     </a:xfrm>
                     <a:prstGeom prst="rect">
@@ -5442,11 +5433,11 @@
       <w:pPr>
         <w:pStyle w:val="Ttulo3"/>
       </w:pPr>
-      <w:bookmarkStart w:id="37" w:name="_Toc451933128"/>
+      <w:bookmarkStart w:id="36" w:name="_Toc451933128"/>
       <w:r>
         <w:t>Desinstalación</w:t>
       </w:r>
-      <w:bookmarkEnd w:id="37"/>
+      <w:bookmarkEnd w:id="36"/>
     </w:p>
     <w:p>
       <w:pPr>
@@ -5489,10 +5480,10 @@
                     </pic:cNvPicPr>
                   </pic:nvPicPr>
                   <pic:blipFill>
-                    <a:blip r:embed="rId25">
+                    <a:blip r:embed="rId26">
                       <a:extLst>
                         <a:ext uri="{28A0092B-C50C-407E-A947-70E740481C1C}">
-                          <a14:useLocalDpi xmlns:a14="http://schemas.microsoft.com/office/drawing/2010/main" xmlns:wps="http://schemas.microsoft.com/office/word/2010/wordprocessingShape" xmlns:wpi="http://schemas.microsoft.com/office/word/2010/wordprocessingInk" xmlns:wpg="http://schemas.microsoft.com/office/word/2010/wordprocessingGroup" xmlns:w14="http://schemas.microsoft.com/office/word/2010/wordml" xmlns:w="http://schemas.openxmlformats.org/wordprocessingml/2006/main" xmlns:w10="urn:schemas-microsoft-com:office:word" xmlns:wp14="http://schemas.microsoft.com/office/word/2010/wordprocessingDrawing" xmlns:v="urn:schemas-microsoft-com:vml" xmlns:o="urn:schemas-microsoft-com:office:office" xmlns:mc="http://schemas.openxmlformats.org/markup-compatibility/2006" xmlns:wpc="http://schemas.microsoft.com/office/word/2010/wordprocessingCanvas" xmlns="" val="0"/>
+                          <a14:useLocalDpi xmlns:a14="http://schemas.microsoft.com/office/drawing/2010/main" val="0"/>
                         </a:ext>
                       </a:extLst>
                     </a:blip>
@@ -5559,7 +5550,7 @@
                     <pic:cNvPicPr/>
                   </pic:nvPicPr>
                   <pic:blipFill>
-                    <a:blip r:embed="rId26"/>
+                    <a:blip r:embed="rId27"/>
                     <a:stretch>
                       <a:fillRect/>
                     </a:stretch>
@@ -5595,52 +5586,6 @@
             <wp:extent cx="4791075" cy="3676650"/>
             <wp:effectExtent l="0" t="0" r="9525" b="0"/>
             <wp:docPr id="27" name="Picture 27"/>
-            <wp:cNvGraphicFramePr>
-              <a:graphicFrameLocks xmlns:a="http://schemas.openxmlformats.org/drawingml/2006/main" noChangeAspect="1"/>
-            </wp:cNvGraphicFramePr>
-            <a:graphic xmlns:a="http://schemas.openxmlformats.org/drawingml/2006/main">
-              <a:graphicData uri="http://schemas.openxmlformats.org/drawingml/2006/picture">
-                <pic:pic xmlns:pic="http://schemas.openxmlformats.org/drawingml/2006/picture">
-                  <pic:nvPicPr>
-                    <pic:cNvPr id="0" name=""/>
-                    <pic:cNvPicPr/>
-                  </pic:nvPicPr>
-                  <pic:blipFill>
-                    <a:blip r:embed="rId27"/>
-                    <a:stretch>
-                      <a:fillRect/>
-                    </a:stretch>
-                  </pic:blipFill>
-                  <pic:spPr>
-                    <a:xfrm>
-                      <a:off x="0" y="0"/>
-                      <a:ext cx="4791075" cy="3676650"/>
-                    </a:xfrm>
-                    <a:prstGeom prst="rect">
-                      <a:avLst/>
-                    </a:prstGeom>
-                  </pic:spPr>
-                </pic:pic>
-              </a:graphicData>
-            </a:graphic>
-          </wp:inline>
-        </w:drawing>
-      </w:r>
-    </w:p>
-    <w:p>
-      <w:pPr>
-        <w:jc w:val="both"/>
-      </w:pPr>
-      <w:r>
-        <w:rPr>
-          <w:noProof/>
-          <w:lang w:eastAsia="es-ES"/>
-        </w:rPr>
-        <w:drawing>
-          <wp:inline distT="0" distB="0" distL="0" distR="0">
-            <wp:extent cx="4791075" cy="3676650"/>
-            <wp:effectExtent l="0" t="0" r="9525" b="0"/>
-            <wp:docPr id="29" name="Picture 29"/>
             <wp:cNvGraphicFramePr>
               <a:graphicFrameLocks xmlns:a="http://schemas.openxmlformats.org/drawingml/2006/main" noChangeAspect="1"/>
             </wp:cNvGraphicFramePr>
@@ -5678,32 +5623,15 @@
         <w:jc w:val="both"/>
       </w:pPr>
       <w:r>
-        <w:t xml:space="preserve">El </w:t>
-      </w:r>
-      <w:proofErr w:type="spellStart"/>
-      <w:r>
-        <w:t>desinstalador</w:t>
-      </w:r>
-      <w:proofErr w:type="spellEnd"/>
-      <w:r>
-        <w:t xml:space="preserve"> muestra el proceso de desinstalación de la aplicación.</w:t>
-      </w:r>
-    </w:p>
-    <w:p>
-      <w:pPr>
-        <w:jc w:val="both"/>
-      </w:pPr>
-      <w:r>
         <w:rPr>
           <w:noProof/>
           <w:lang w:eastAsia="es-ES"/>
         </w:rPr>
-        <w:lastRenderedPageBreak/>
         <w:drawing>
           <wp:inline distT="0" distB="0" distL="0" distR="0">
-            <wp:extent cx="3914775" cy="2438400"/>
+            <wp:extent cx="4791075" cy="3676650"/>
             <wp:effectExtent l="0" t="0" r="9525" b="0"/>
-            <wp:docPr id="30" name="Picture 30"/>
+            <wp:docPr id="29" name="Picture 29"/>
             <wp:cNvGraphicFramePr>
               <a:graphicFrameLocks xmlns:a="http://schemas.openxmlformats.org/drawingml/2006/main" noChangeAspect="1"/>
             </wp:cNvGraphicFramePr>
@@ -5723,7 +5651,7 @@
                   <pic:spPr>
                     <a:xfrm>
                       <a:off x="0" y="0"/>
-                      <a:ext cx="3914775" cy="2438400"/>
+                      <a:ext cx="4791075" cy="3676650"/>
                     </a:xfrm>
                     <a:prstGeom prst="rect">
                       <a:avLst/>
@@ -5741,7 +5669,15 @@
         <w:jc w:val="both"/>
       </w:pPr>
       <w:r>
-        <w:t>Al finalizar el proceso, se pide permiso al usuario para eliminar el certificado que se añadió durante la instalación.</w:t>
+        <w:t xml:space="preserve">El </w:t>
+      </w:r>
+      <w:proofErr w:type="spellStart"/>
+      <w:r>
+        <w:t>desinstalador</w:t>
+      </w:r>
+      <w:proofErr w:type="spellEnd"/>
+      <w:r>
+        <w:t xml:space="preserve"> muestra el proceso de desinstalación de la aplicación.</w:t>
       </w:r>
     </w:p>
     <w:p>
@@ -5753,11 +5689,12 @@
           <w:noProof/>
           <w:lang w:eastAsia="es-ES"/>
         </w:rPr>
+        <w:lastRenderedPageBreak/>
         <w:drawing>
           <wp:inline distT="0" distB="0" distL="0" distR="0">
-            <wp:extent cx="4791075" cy="3676650"/>
+            <wp:extent cx="3914775" cy="2438400"/>
             <wp:effectExtent l="0" t="0" r="9525" b="0"/>
-            <wp:docPr id="31" name="Picture 31"/>
+            <wp:docPr id="30" name="Picture 30"/>
             <wp:cNvGraphicFramePr>
               <a:graphicFrameLocks xmlns:a="http://schemas.openxmlformats.org/drawingml/2006/main" noChangeAspect="1"/>
             </wp:cNvGraphicFramePr>
@@ -5777,6 +5714,60 @@
                   <pic:spPr>
                     <a:xfrm>
                       <a:off x="0" y="0"/>
+                      <a:ext cx="3914775" cy="2438400"/>
+                    </a:xfrm>
+                    <a:prstGeom prst="rect">
+                      <a:avLst/>
+                    </a:prstGeom>
+                  </pic:spPr>
+                </pic:pic>
+              </a:graphicData>
+            </a:graphic>
+          </wp:inline>
+        </w:drawing>
+      </w:r>
+    </w:p>
+    <w:p>
+      <w:pPr>
+        <w:jc w:val="both"/>
+      </w:pPr>
+      <w:r>
+        <w:t>Al finalizar el proceso, se pide permiso al usuario para eliminar el certificado que se añadió durante la instalación.</w:t>
+      </w:r>
+    </w:p>
+    <w:p>
+      <w:pPr>
+        <w:jc w:val="both"/>
+      </w:pPr>
+      <w:r>
+        <w:rPr>
+          <w:noProof/>
+          <w:lang w:eastAsia="es-ES"/>
+        </w:rPr>
+        <w:drawing>
+          <wp:inline distT="0" distB="0" distL="0" distR="0">
+            <wp:extent cx="4791075" cy="3676650"/>
+            <wp:effectExtent l="0" t="0" r="9525" b="0"/>
+            <wp:docPr id="31" name="Picture 31"/>
+            <wp:cNvGraphicFramePr>
+              <a:graphicFrameLocks xmlns:a="http://schemas.openxmlformats.org/drawingml/2006/main" noChangeAspect="1"/>
+            </wp:cNvGraphicFramePr>
+            <a:graphic xmlns:a="http://schemas.openxmlformats.org/drawingml/2006/main">
+              <a:graphicData uri="http://schemas.openxmlformats.org/drawingml/2006/picture">
+                <pic:pic xmlns:pic="http://schemas.openxmlformats.org/drawingml/2006/picture">
+                  <pic:nvPicPr>
+                    <pic:cNvPr id="0" name=""/>
+                    <pic:cNvPicPr/>
+                  </pic:nvPicPr>
+                  <pic:blipFill>
+                    <a:blip r:embed="rId31"/>
+                    <a:stretch>
+                      <a:fillRect/>
+                    </a:stretch>
+                  </pic:blipFill>
+                  <pic:spPr>
+                    <a:xfrm>
+                      <a:off x="0" y="0"/>
                       <a:ext cx="4791075" cy="3676650"/>
                     </a:xfrm>
                     <a:prstGeom prst="rect">
@@ -5809,12 +5800,12 @@
         <w:spacing w:after="240"/>
         <w:ind w:left="578" w:hanging="578"/>
       </w:pPr>
-      <w:bookmarkStart w:id="38" w:name="_Toc451933129"/>
+      <w:bookmarkStart w:id="37" w:name="_Toc451933129"/>
       <w:r>
         <w:lastRenderedPageBreak/>
         <w:t>Linux</w:t>
       </w:r>
-      <w:bookmarkEnd w:id="38"/>
+      <w:bookmarkEnd w:id="37"/>
     </w:p>
     <w:p>
       <w:pPr>
@@ -6210,11 +6201,11 @@
         <w:pStyle w:val="Ttulo3"/>
         <w:spacing w:after="120"/>
       </w:pPr>
-      <w:bookmarkStart w:id="39" w:name="_Toc451933130"/>
+      <w:bookmarkStart w:id="38" w:name="_Toc451933130"/>
       <w:r>
         <w:t>Instalación por línea de comandos</w:t>
       </w:r>
-      <w:bookmarkEnd w:id="39"/>
+      <w:bookmarkEnd w:id="38"/>
     </w:p>
     <w:p>
       <w:r>
@@ -6558,7 +6549,7 @@
         <w:pStyle w:val="Ttulo3"/>
         <w:spacing w:after="120"/>
       </w:pPr>
-      <w:bookmarkStart w:id="40" w:name="_Toc451933131"/>
+      <w:bookmarkStart w:id="39" w:name="_Toc451933131"/>
       <w:r>
         <w:lastRenderedPageBreak/>
         <w:t>Instalación mediante el asistente de paquetes de Ubuntu/</w:t>
@@ -6567,7 +6558,7 @@
       <w:r>
         <w:t>Guadalinex</w:t>
       </w:r>
-      <w:bookmarkEnd w:id="40"/>
+      <w:bookmarkEnd w:id="39"/>
       <w:proofErr w:type="spellEnd"/>
     </w:p>
     <w:p>
@@ -6622,10 +6613,10 @@
                     </pic:cNvPicPr>
                   </pic:nvPicPr>
                   <pic:blipFill>
-                    <a:blip r:embed="rId31">
+                    <a:blip r:embed="rId32">
                       <a:extLst>
                         <a:ext uri="{28A0092B-C50C-407E-A947-70E740481C1C}">
-                          <a14:useLocalDpi xmlns:a14="http://schemas.microsoft.com/office/drawing/2010/main" xmlns:wps="http://schemas.microsoft.com/office/word/2010/wordprocessingShape" xmlns:wpi="http://schemas.microsoft.com/office/word/2010/wordprocessingInk" xmlns:wpg="http://schemas.microsoft.com/office/word/2010/wordprocessingGroup" xmlns:w14="http://schemas.microsoft.com/office/word/2010/wordml" xmlns:w="http://schemas.openxmlformats.org/wordprocessingml/2006/main" xmlns:w10="urn:schemas-microsoft-com:office:word" xmlns:wp14="http://schemas.microsoft.com/office/word/2010/wordprocessingDrawing" xmlns:v="urn:schemas-microsoft-com:vml" xmlns:o="urn:schemas-microsoft-com:office:office" xmlns:mc="http://schemas.openxmlformats.org/markup-compatibility/2006" xmlns:wpc="http://schemas.microsoft.com/office/word/2010/wordprocessingCanvas" xmlns="" val="0"/>
+                          <a14:useLocalDpi xmlns:a14="http://schemas.microsoft.com/office/drawing/2010/main" val="0"/>
                         </a:ext>
                       </a:extLst>
                     </a:blip>
@@ -6716,10 +6707,10 @@
                     </pic:cNvPicPr>
                   </pic:nvPicPr>
                   <pic:blipFill>
-                    <a:blip r:embed="rId32">
+                    <a:blip r:embed="rId33">
                       <a:extLst>
                         <a:ext uri="{28A0092B-C50C-407E-A947-70E740481C1C}">
-                          <a14:useLocalDpi xmlns:a14="http://schemas.microsoft.com/office/drawing/2010/main" xmlns:wps="http://schemas.microsoft.com/office/word/2010/wordprocessingShape" xmlns:wpi="http://schemas.microsoft.com/office/word/2010/wordprocessingInk" xmlns:wpg="http://schemas.microsoft.com/office/word/2010/wordprocessingGroup" xmlns:w14="http://schemas.microsoft.com/office/word/2010/wordml" xmlns:w="http://schemas.openxmlformats.org/wordprocessingml/2006/main" xmlns:w10="urn:schemas-microsoft-com:office:word" xmlns:wp14="http://schemas.microsoft.com/office/word/2010/wordprocessingDrawing" xmlns:v="urn:schemas-microsoft-com:vml" xmlns:o="urn:schemas-microsoft-com:office:office" xmlns:mc="http://schemas.openxmlformats.org/markup-compatibility/2006" xmlns:wpc="http://schemas.microsoft.com/office/word/2010/wordprocessingCanvas" xmlns="" val="0"/>
+                          <a14:useLocalDpi xmlns:a14="http://schemas.microsoft.com/office/drawing/2010/main" val="0"/>
                         </a:ext>
                       </a:extLst>
                     </a:blip>
@@ -6784,10 +6775,10 @@
                     </pic:cNvPicPr>
                   </pic:nvPicPr>
                   <pic:blipFill>
-                    <a:blip r:embed="rId33">
+                    <a:blip r:embed="rId34">
                       <a:extLst>
                         <a:ext uri="{28A0092B-C50C-407E-A947-70E740481C1C}">
-                          <a14:useLocalDpi xmlns:a14="http://schemas.microsoft.com/office/drawing/2010/main" xmlns:wps="http://schemas.microsoft.com/office/word/2010/wordprocessingShape" xmlns:wpi="http://schemas.microsoft.com/office/word/2010/wordprocessingInk" xmlns:wpg="http://schemas.microsoft.com/office/word/2010/wordprocessingGroup" xmlns:w14="http://schemas.microsoft.com/office/word/2010/wordml" xmlns:w="http://schemas.openxmlformats.org/wordprocessingml/2006/main" xmlns:w10="urn:schemas-microsoft-com:office:word" xmlns:wp14="http://schemas.microsoft.com/office/word/2010/wordprocessingDrawing" xmlns:v="urn:schemas-microsoft-com:vml" xmlns:o="urn:schemas-microsoft-com:office:office" xmlns:mc="http://schemas.openxmlformats.org/markup-compatibility/2006" xmlns:wpc="http://schemas.microsoft.com/office/word/2010/wordprocessingCanvas" xmlns="" val="0"/>
+                          <a14:useLocalDpi xmlns:a14="http://schemas.microsoft.com/office/drawing/2010/main" val="0"/>
                         </a:ext>
                       </a:extLst>
                     </a:blip>
@@ -6821,11 +6812,11 @@
       <w:pPr>
         <w:pStyle w:val="Ttulo3"/>
       </w:pPr>
-      <w:bookmarkStart w:id="41" w:name="_Toc451933132"/>
+      <w:bookmarkStart w:id="40" w:name="_Toc451933132"/>
       <w:r>
         <w:t>Desinstalación</w:t>
       </w:r>
-      <w:bookmarkEnd w:id="41"/>
+      <w:bookmarkEnd w:id="40"/>
     </w:p>
     <w:p>
       <w:r>
@@ -6947,250 +6938,252 @@
         <w:spacing w:after="240"/>
         <w:ind w:left="578" w:hanging="578"/>
       </w:pPr>
-      <w:bookmarkStart w:id="42" w:name="_Toc451933133"/>
+      <w:bookmarkStart w:id="41" w:name="_Toc451933133"/>
+      <w:bookmarkStart w:id="42" w:name="_GoBack"/>
       <w:r>
         <w:t>Apple OS X</w:t>
       </w:r>
+      <w:bookmarkEnd w:id="41"/>
+    </w:p>
+    <w:p>
+      <w:pPr>
+        <w:jc w:val="both"/>
+      </w:pPr>
+      <w:r>
+        <w:t xml:space="preserve">La instalación de </w:t>
+      </w:r>
+      <w:proofErr w:type="spellStart"/>
+      <w:r>
+        <w:t>AutoFirma</w:t>
+      </w:r>
+      <w:proofErr w:type="spellEnd"/>
+      <w:r>
+        <w:t xml:space="preserve"> en OS</w:t>
+      </w:r>
+      <w:r>
+        <w:t xml:space="preserve"> </w:t>
+      </w:r>
+      <w:r>
+        <w:t xml:space="preserve">X </w:t>
+      </w:r>
+      <w:r>
+        <w:t xml:space="preserve">debe realizarla un usuario con permisos de administrador. El archivo de instalación </w:t>
+      </w:r>
+      <w:r>
+        <w:t>se distribuye con el nombre “</w:t>
+      </w:r>
+      <w:proofErr w:type="spellStart"/>
+      <w:r>
+        <w:t>AutoFirma</w:t>
+      </w:r>
+      <w:r>
+        <w:t>_</w:t>
+      </w:r>
+      <w:r>
+        <w:t>X</w:t>
+      </w:r>
+      <w:r>
+        <w:t>.</w:t>
+      </w:r>
+      <w:r>
+        <w:t>Y</w:t>
+      </w:r>
+      <w:r>
+        <w:t>.</w:t>
+      </w:r>
+      <w:r>
+        <w:t>Z</w:t>
+      </w:r>
+      <w:r>
+        <w:t>.</w:t>
+      </w:r>
+      <w:r>
+        <w:t>pkg</w:t>
+      </w:r>
+      <w:proofErr w:type="spellEnd"/>
+      <w:r>
+        <w:t xml:space="preserve">”, donde X, Y </w:t>
+      </w:r>
+      <w:proofErr w:type="spellStart"/>
+      <w:r>
+        <w:t>y</w:t>
+      </w:r>
+      <w:proofErr w:type="spellEnd"/>
+      <w:r>
+        <w:t xml:space="preserve"> Z </w:t>
+      </w:r>
+      <w:r>
+        <w:t xml:space="preserve">(opcional) </w:t>
+      </w:r>
+      <w:r>
+        <w:t xml:space="preserve">son los números de </w:t>
+      </w:r>
+      <w:r>
+        <w:t xml:space="preserve">la </w:t>
+      </w:r>
+      <w:r>
+        <w:t>versión</w:t>
+      </w:r>
+      <w:r>
+        <w:t>. P</w:t>
+      </w:r>
+      <w:r>
+        <w:t>or ejemplo</w:t>
+      </w:r>
+      <w:r>
+        <w:t>,</w:t>
+      </w:r>
+      <w:r>
+        <w:t xml:space="preserve"> “</w:t>
+      </w:r>
+      <w:r>
+        <w:t>AutoFirma</w:t>
+      </w:r>
+      <w:r>
+        <w:t>_</w:t>
+      </w:r>
+      <w:r>
+        <w:t>1.</w:t>
+      </w:r>
+      <w:r>
+        <w:t>4.2</w:t>
+      </w:r>
+      <w:r>
+        <w:t>.</w:t>
+      </w:r>
+      <w:r>
+        <w:t xml:space="preserve">pkg” correspondería a </w:t>
+      </w:r>
+      <w:proofErr w:type="spellStart"/>
+      <w:r>
+        <w:t>AutoFirma</w:t>
+      </w:r>
+      <w:proofErr w:type="spellEnd"/>
+      <w:r>
+        <w:t xml:space="preserve"> versión 1.</w:t>
+      </w:r>
+      <w:r>
+        <w:t>4.2</w:t>
+      </w:r>
+      <w:r>
+        <w:t>.</w:t>
+      </w:r>
+    </w:p>
+    <w:p>
+      <w:pPr>
+        <w:jc w:val="both"/>
+      </w:pPr>
+      <w:proofErr w:type="spellStart"/>
+      <w:r>
+        <w:t>AutoFirma</w:t>
+      </w:r>
+      <w:proofErr w:type="spellEnd"/>
+      <w:r>
+        <w:t xml:space="preserve"> es compatible con </w:t>
+      </w:r>
+      <w:r>
+        <w:t xml:space="preserve">las versiones </w:t>
+      </w:r>
+      <w:r>
+        <w:t xml:space="preserve">de OS X </w:t>
+      </w:r>
+      <w:proofErr w:type="spellStart"/>
+      <w:r>
+        <w:t>Mavericks</w:t>
+      </w:r>
+      <w:proofErr w:type="spellEnd"/>
+      <w:r>
+        <w:t xml:space="preserve">, Yosemite y El Capitán. </w:t>
+      </w:r>
+      <w:r>
+        <w:t>Los</w:t>
+      </w:r>
+      <w:r>
+        <w:t xml:space="preserve"> navegador</w:t>
+      </w:r>
+      <w:r>
+        <w:t>es</w:t>
+      </w:r>
+      <w:r>
+        <w:t xml:space="preserve"> compatible</w:t>
+      </w:r>
+      <w:r>
+        <w:t>s</w:t>
+      </w:r>
+      <w:r>
+        <w:t xml:space="preserve"> </w:t>
+      </w:r>
+      <w:r>
+        <w:t>son</w:t>
+      </w:r>
+      <w:r>
+        <w:t xml:space="preserve"> </w:t>
+      </w:r>
+      <w:r>
+        <w:t>Apple Safari</w:t>
+      </w:r>
+      <w:r>
+        <w:t>,</w:t>
+      </w:r>
+      <w:r>
+        <w:t xml:space="preserve"> Google Chrome</w:t>
+      </w:r>
+      <w:r>
+        <w:t xml:space="preserve"> y Mozilla Firefox</w:t>
+      </w:r>
+      <w:r>
+        <w:t>.</w:t>
+      </w:r>
+    </w:p>
+    <w:p>
+      <w:r>
+        <w:t>Para la instalación de la aplicación, s</w:t>
+      </w:r>
+      <w:r>
+        <w:t xml:space="preserve">e debe hacer doble clic sobre el fichero. El sistema abrirá un </w:t>
+      </w:r>
+      <w:r>
+        <w:t xml:space="preserve">asistente </w:t>
+      </w:r>
+      <w:r>
+        <w:t xml:space="preserve">que se encargará de realizar </w:t>
+      </w:r>
+      <w:r>
+        <w:t xml:space="preserve">los </w:t>
+      </w:r>
+      <w:r>
+        <w:t>pasos a seguir para la correcta instalación de la aplicación.</w:t>
+      </w:r>
+    </w:p>
+    <w:p>
+      <w:pPr>
+        <w:pStyle w:val="Ttulo3"/>
+      </w:pPr>
+      <w:bookmarkStart w:id="43" w:name="_Toc451933134"/>
+      <w:r>
+        <w:t>Desinstalación</w:t>
+      </w:r>
+      <w:bookmarkEnd w:id="43"/>
+    </w:p>
+    <w:p>
+      <w:r>
+        <w:t>Para desinstalar la aplicación basta con eliminar la carpeta que se generó en el directorio /</w:t>
+      </w:r>
+      <w:proofErr w:type="spellStart"/>
+      <w:r>
+        <w:t>Applications</w:t>
+      </w:r>
+      <w:proofErr w:type="spellEnd"/>
+      <w:r>
+        <w:t>.</w:t>
+      </w:r>
+    </w:p>
+    <w:p>
+      <w:pPr>
+        <w:pStyle w:val="Ttulo1"/>
+      </w:pPr>
+      <w:bookmarkStart w:id="44" w:name="_Toc451933135"/>
       <w:bookmarkEnd w:id="42"/>
-    </w:p>
-    <w:p>
-      <w:pPr>
-        <w:jc w:val="both"/>
-      </w:pPr>
-      <w:r>
-        <w:t xml:space="preserve">La instalación de </w:t>
-      </w:r>
-      <w:proofErr w:type="spellStart"/>
-      <w:r>
-        <w:t>AutoFirma</w:t>
-      </w:r>
-      <w:proofErr w:type="spellEnd"/>
-      <w:r>
-        <w:t xml:space="preserve"> en OS</w:t>
-      </w:r>
-      <w:r>
-        <w:t xml:space="preserve"> </w:t>
-      </w:r>
-      <w:r>
-        <w:t xml:space="preserve">X </w:t>
-      </w:r>
-      <w:r>
-        <w:t xml:space="preserve">debe realizarla un usuario con permisos de administrador. El archivo de instalación </w:t>
-      </w:r>
-      <w:r>
-        <w:t>se distribuye con el nombre “</w:t>
-      </w:r>
-      <w:proofErr w:type="spellStart"/>
-      <w:r>
-        <w:t>AutoFirma</w:t>
-      </w:r>
-      <w:r>
-        <w:t>_</w:t>
-      </w:r>
-      <w:r>
-        <w:t>X</w:t>
-      </w:r>
-      <w:r>
-        <w:t>.</w:t>
-      </w:r>
-      <w:r>
-        <w:t>Y</w:t>
-      </w:r>
-      <w:r>
-        <w:t>.</w:t>
-      </w:r>
-      <w:r>
-        <w:t>Z</w:t>
-      </w:r>
-      <w:r>
-        <w:t>.</w:t>
-      </w:r>
-      <w:r>
-        <w:t>pkg</w:t>
-      </w:r>
-      <w:proofErr w:type="spellEnd"/>
-      <w:r>
-        <w:t xml:space="preserve">”, donde X, Y </w:t>
-      </w:r>
-      <w:proofErr w:type="spellStart"/>
-      <w:r>
-        <w:t>y</w:t>
-      </w:r>
-      <w:proofErr w:type="spellEnd"/>
-      <w:r>
-        <w:t xml:space="preserve"> Z </w:t>
-      </w:r>
-      <w:r>
-        <w:t xml:space="preserve">(opcional) </w:t>
-      </w:r>
-      <w:r>
-        <w:t xml:space="preserve">son los números de </w:t>
-      </w:r>
-      <w:r>
-        <w:t xml:space="preserve">la </w:t>
-      </w:r>
-      <w:r>
-        <w:t>versión</w:t>
-      </w:r>
-      <w:r>
-        <w:t>. P</w:t>
-      </w:r>
-      <w:r>
-        <w:t>or ejemplo</w:t>
-      </w:r>
-      <w:r>
-        <w:t>,</w:t>
-      </w:r>
-      <w:r>
-        <w:t xml:space="preserve"> “</w:t>
-      </w:r>
-      <w:r>
-        <w:t>AutoFirma</w:t>
-      </w:r>
-      <w:r>
-        <w:t>_</w:t>
-      </w:r>
-      <w:r>
-        <w:t>1.</w:t>
-      </w:r>
-      <w:r>
-        <w:t>4.2</w:t>
-      </w:r>
-      <w:r>
-        <w:t>.</w:t>
-      </w:r>
-      <w:r>
-        <w:t xml:space="preserve">pkg” correspondería a </w:t>
-      </w:r>
-      <w:proofErr w:type="spellStart"/>
-      <w:r>
-        <w:t>AutoFirma</w:t>
-      </w:r>
-      <w:proofErr w:type="spellEnd"/>
-      <w:r>
-        <w:t xml:space="preserve"> versión 1.</w:t>
-      </w:r>
-      <w:r>
-        <w:t>4.2</w:t>
-      </w:r>
-      <w:r>
-        <w:t>.</w:t>
-      </w:r>
-    </w:p>
-    <w:p>
-      <w:pPr>
-        <w:jc w:val="both"/>
-      </w:pPr>
-      <w:proofErr w:type="spellStart"/>
-      <w:r>
-        <w:t>AutoFirma</w:t>
-      </w:r>
-      <w:proofErr w:type="spellEnd"/>
-      <w:r>
-        <w:t xml:space="preserve"> es compatible con </w:t>
-      </w:r>
-      <w:r>
-        <w:t xml:space="preserve">las versiones </w:t>
-      </w:r>
-      <w:r>
-        <w:t xml:space="preserve">de OS X </w:t>
-      </w:r>
-      <w:proofErr w:type="spellStart"/>
-      <w:r>
-        <w:t>Mavericks</w:t>
-      </w:r>
-      <w:proofErr w:type="spellEnd"/>
-      <w:r>
-        <w:t xml:space="preserve">, Yosemite y El Capitán. </w:t>
-      </w:r>
-      <w:r>
-        <w:t>Los</w:t>
-      </w:r>
-      <w:r>
-        <w:t xml:space="preserve"> navegador</w:t>
-      </w:r>
-      <w:r>
-        <w:t>es</w:t>
-      </w:r>
-      <w:r>
-        <w:t xml:space="preserve"> compatible</w:t>
-      </w:r>
-      <w:r>
-        <w:t>s</w:t>
-      </w:r>
-      <w:r>
-        <w:t xml:space="preserve"> </w:t>
-      </w:r>
-      <w:r>
-        <w:t>son</w:t>
-      </w:r>
-      <w:r>
-        <w:t xml:space="preserve"> </w:t>
-      </w:r>
-      <w:r>
-        <w:t>Apple Safari</w:t>
-      </w:r>
-      <w:r>
-        <w:t>,</w:t>
-      </w:r>
-      <w:r>
-        <w:t xml:space="preserve"> Google Chrome</w:t>
-      </w:r>
-      <w:r>
-        <w:t xml:space="preserve"> y Mozilla Firefox</w:t>
-      </w:r>
-      <w:r>
-        <w:t>.</w:t>
-      </w:r>
-    </w:p>
-    <w:p>
-      <w:r>
-        <w:t>Para la instalación de la aplicación, s</w:t>
-      </w:r>
-      <w:r>
-        <w:t xml:space="preserve">e debe hacer doble clic sobre el fichero. El sistema abrirá un </w:t>
-      </w:r>
-      <w:r>
-        <w:t xml:space="preserve">asistente </w:t>
-      </w:r>
-      <w:r>
-        <w:t xml:space="preserve">que se encargará de realizar </w:t>
-      </w:r>
-      <w:r>
-        <w:t xml:space="preserve">los </w:t>
-      </w:r>
-      <w:r>
-        <w:t>pasos a seguir para la correcta instalación de la aplicación.</w:t>
-      </w:r>
-    </w:p>
-    <w:p>
-      <w:pPr>
-        <w:pStyle w:val="Ttulo3"/>
-      </w:pPr>
-      <w:bookmarkStart w:id="43" w:name="_Toc451933134"/>
-      <w:r>
-        <w:t>Desinstalación</w:t>
-      </w:r>
-      <w:bookmarkEnd w:id="43"/>
-    </w:p>
-    <w:p>
-      <w:r>
-        <w:t>Para desinstalar la aplicación basta con eliminar la carpeta que se generó en el directorio /</w:t>
-      </w:r>
-      <w:proofErr w:type="spellStart"/>
-      <w:r>
-        <w:t>Applications</w:t>
-      </w:r>
-      <w:proofErr w:type="spellEnd"/>
-      <w:r>
-        <w:t>.</w:t>
-      </w:r>
-    </w:p>
-    <w:p>
-      <w:pPr>
-        <w:pStyle w:val="Ttulo1"/>
-      </w:pPr>
-      <w:bookmarkStart w:id="44" w:name="_Toc451933135"/>
       <w:r>
         <w:lastRenderedPageBreak/>
         <w:t xml:space="preserve">Gestión de </w:t>
@@ -7281,10 +7274,10 @@
       <w:bookmarkStart w:id="49" w:name="_Toc433022415"/>
       <w:bookmarkStart w:id="50" w:name="_Toc451933137"/>
       <w:bookmarkStart w:id="51" w:name="_Ref313876725"/>
+      <w:bookmarkEnd w:id="22"/>
       <w:bookmarkEnd w:id="23"/>
       <w:bookmarkEnd w:id="24"/>
       <w:bookmarkEnd w:id="25"/>
-      <w:bookmarkEnd w:id="26"/>
       <w:r>
         <w:t xml:space="preserve">Compatibilidad del MiniApplet @firma con aplicaciones móviles y </w:t>
       </w:r>
@@ -7371,21 +7364,7 @@
         <w:rPr>
           <w:lang w:val="fr-FR"/>
         </w:rPr>
-        <w:t xml:space="preserve"> </w:t>
-      </w:r>
-      <w:proofErr w:type="spellStart"/>
-      <w:r>
-        <w:rPr>
-          <w:lang w:val="fr-FR"/>
-        </w:rPr>
-        <w:t>Android</w:t>
-      </w:r>
-      <w:proofErr w:type="spellEnd"/>
-      <w:r>
-        <w:rPr>
-          <w:lang w:val="fr-FR"/>
-        </w:rPr>
-        <w:t xml:space="preserve"> v1.4</w:t>
+        <w:t xml:space="preserve"> Android v1.4</w:t>
       </w:r>
     </w:p>
     <w:p>
@@ -7533,7 +7512,7 @@
                     <pic:cNvPicPr/>
                   </pic:nvPicPr>
                   <pic:blipFill>
-                    <a:blip r:embed="rId34"/>
+                    <a:blip r:embed="rId35"/>
                     <a:stretch>
                       <a:fillRect/>
                     </a:stretch>
@@ -8022,7 +8001,7 @@
             <wp:extent cx="838200" cy="295275"/>
             <wp:effectExtent l="0" t="0" r="0" b="9525"/>
             <wp:docPr id="4" name="Imagen 4" descr="Creative Commons License">
-              <a:hlinkClick xmlns:a="http://schemas.openxmlformats.org/drawingml/2006/main" r:id="rId35"/>
+              <a:hlinkClick xmlns:a="http://schemas.openxmlformats.org/drawingml/2006/main" r:id="rId36"/>
             </wp:docPr>
             <wp:cNvGraphicFramePr>
               <a:graphicFrameLocks xmlns:a="http://schemas.openxmlformats.org/drawingml/2006/main" noChangeAspect="1"/>
@@ -8037,10 +8016,10 @@
                     </pic:cNvPicPr>
                   </pic:nvPicPr>
                   <pic:blipFill>
-                    <a:blip r:embed="rId36" r:link="rId37">
+                    <a:blip r:embed="rId37" r:link="rId38">
                       <a:extLst>
                         <a:ext uri="{28A0092B-C50C-407E-A947-70E740481C1C}">
-                          <a14:useLocalDpi xmlns:a14="http://schemas.microsoft.com/office/drawing/2010/main" xmlns:wps="http://schemas.microsoft.com/office/word/2010/wordprocessingShape" xmlns:wpi="http://schemas.microsoft.com/office/word/2010/wordprocessingInk" xmlns:wpg="http://schemas.microsoft.com/office/word/2010/wordprocessingGroup" xmlns:w14="http://schemas.microsoft.com/office/word/2010/wordml" xmlns:w="http://schemas.openxmlformats.org/wordprocessingml/2006/main" xmlns:w10="urn:schemas-microsoft-com:office:word" xmlns:wp14="http://schemas.microsoft.com/office/word/2010/wordprocessingDrawing" xmlns:v="urn:schemas-microsoft-com:vml" xmlns:o="urn:schemas-microsoft-com:office:office" xmlns:mc="http://schemas.openxmlformats.org/markup-compatibility/2006" xmlns:wpc="http://schemas.microsoft.com/office/word/2010/wordprocessingCanvas" xmlns="" val="0"/>
+                          <a14:useLocalDpi xmlns:a14="http://schemas.microsoft.com/office/drawing/2010/main" val="0"/>
                         </a:ext>
                       </a:extLst>
                     </a:blip>
@@ -8207,9 +8186,9 @@
       </w:pPr>
     </w:p>
     <w:sectPr>
-      <w:headerReference w:type="default" r:id="rId38"/>
-      <w:footerReference w:type="default" r:id="rId39"/>
-      <w:headerReference w:type="first" r:id="rId40"/>
+      <w:headerReference w:type="default" r:id="rId39"/>
+      <w:footerReference w:type="default" r:id="rId40"/>
+      <w:headerReference w:type="first" r:id="rId41"/>
       <w:pgSz w:w="11907" w:h="16839" w:code="9"/>
       <w:pgMar w:top="2892" w:right="1134" w:bottom="1418" w:left="1814" w:header="1531" w:footer="737" w:gutter="0"/>
       <w:cols w:space="708"/>
@@ -8221,7 +8200,7 @@
 </file>
 
 <file path=word/endnotes.xml><?xml version="1.0" encoding="utf-8"?>
-<w:endnotes xmlns:ve="http://schemas.openxmlformats.org/markup-compatibility/2006" xmlns:o="urn:schemas-microsoft-com:office:office" xmlns:r="http://schemas.openxmlformats.org/officeDocument/2006/relationships" xmlns:m="http://schemas.openxmlformats.org/officeDocument/2006/math" xmlns:v="urn:schemas-microsoft-com:vml" xmlns:wp="http://schemas.openxmlformats.org/drawingml/2006/wordprocessingDrawing" xmlns:w10="urn:schemas-microsoft-com:office:word" xmlns:w="http://schemas.openxmlformats.org/wordprocessingml/2006/main" xmlns:wne="http://schemas.microsoft.com/office/word/2006/wordml">
+<w:endnotes xmlns:wpc="http://schemas.microsoft.com/office/word/2010/wordprocessingCanvas" xmlns:mc="http://schemas.openxmlformats.org/markup-compatibility/2006" xmlns:o="urn:schemas-microsoft-com:office:office" xmlns:r="http://schemas.openxmlformats.org/officeDocument/2006/relationships" xmlns:m="http://schemas.openxmlformats.org/officeDocument/2006/math" xmlns:v="urn:schemas-microsoft-com:vml" xmlns:wp14="http://schemas.microsoft.com/office/word/2010/wordprocessingDrawing" xmlns:wp="http://schemas.openxmlformats.org/drawingml/2006/wordprocessingDrawing" xmlns:w10="urn:schemas-microsoft-com:office:word" xmlns:w="http://schemas.openxmlformats.org/wordprocessingml/2006/main" xmlns:w14="http://schemas.microsoft.com/office/word/2010/wordml" xmlns:wpg="http://schemas.microsoft.com/office/word/2010/wordprocessingGroup" xmlns:wpi="http://schemas.microsoft.com/office/word/2010/wordprocessingInk" xmlns:wne="http://schemas.microsoft.com/office/word/2006/wordml" xmlns:wps="http://schemas.microsoft.com/office/word/2010/wordprocessingShape" mc:Ignorable="w14 wp14">
   <w:endnote w:type="separator" w:id="-1">
     <w:p>
       <w:pPr>
@@ -8253,7 +8232,7 @@
 </file>
 
 <file path=word/footer1.xml><?xml version="1.0" encoding="utf-8"?>
-<w:ftr xmlns:ve="http://schemas.openxmlformats.org/markup-compatibility/2006" xmlns:o="urn:schemas-microsoft-com:office:office" xmlns:r="http://schemas.openxmlformats.org/officeDocument/2006/relationships" xmlns:m="http://schemas.openxmlformats.org/officeDocument/2006/math" xmlns:v="urn:schemas-microsoft-com:vml" xmlns:wp="http://schemas.openxmlformats.org/drawingml/2006/wordprocessingDrawing" xmlns:w10="urn:schemas-microsoft-com:office:word" xmlns:w="http://schemas.openxmlformats.org/wordprocessingml/2006/main" xmlns:wne="http://schemas.microsoft.com/office/word/2006/wordml">
+<w:ftr xmlns:wpc="http://schemas.microsoft.com/office/word/2010/wordprocessingCanvas" xmlns:mc="http://schemas.openxmlformats.org/markup-compatibility/2006" xmlns:o="urn:schemas-microsoft-com:office:office" xmlns:r="http://schemas.openxmlformats.org/officeDocument/2006/relationships" xmlns:m="http://schemas.openxmlformats.org/officeDocument/2006/math" xmlns:v="urn:schemas-microsoft-com:vml" xmlns:wp14="http://schemas.microsoft.com/office/word/2010/wordprocessingDrawing" xmlns:wp="http://schemas.openxmlformats.org/drawingml/2006/wordprocessingDrawing" xmlns:w10="urn:schemas-microsoft-com:office:word" xmlns:w="http://schemas.openxmlformats.org/wordprocessingml/2006/main" xmlns:w14="http://schemas.microsoft.com/office/word/2010/wordml" xmlns:wpg="http://schemas.microsoft.com/office/word/2010/wordprocessingGroup" xmlns:wpi="http://schemas.microsoft.com/office/word/2010/wordprocessingInk" xmlns:wne="http://schemas.microsoft.com/office/word/2006/wordml" xmlns:wps="http://schemas.microsoft.com/office/word/2010/wordprocessingShape" mc:Ignorable="w14 wp14">
   <w:p>
     <w:pPr>
       <w:pStyle w:val="Piedepgina"/>
@@ -8279,10 +8258,10 @@
           <v:path o:extrusionok="f" gradientshapeok="t" o:connecttype="rect"/>
           <o:lock v:ext="edit" aspectratio="t"/>
         </v:shapetype>
-        <v:shape id="_x0000_i1026" type="#_x0000_t75" style="width:41.15pt;height:19.3pt" o:ole="">
+        <v:shape id="_x0000_i1026" type="#_x0000_t75" style="width:41.25pt;height:19.5pt" o:ole="">
           <v:imagedata r:id="rId1" o:title=""/>
         </v:shape>
-        <o:OLEObject Type="Embed" ProgID="PBrush" ShapeID="_x0000_i1026" DrawAspect="Content" ObjectID="_1525707265" r:id="rId2"/>
+        <o:OLEObject Type="Embed" ProgID="PBrush" ShapeID="_x0000_i1026" DrawAspect="Content" ObjectID="_1525865901" r:id="rId2"/>
       </w:object>
     </w:r>
     <w:r>
@@ -8304,7 +8283,7 @@
       <w:rPr>
         <w:noProof/>
       </w:rPr>
-      <w:t>2</w:t>
+      <w:t>18</w:t>
     </w:r>
     <w:r>
       <w:fldChar w:fldCharType="end"/>
@@ -8314,7 +8293,7 @@
 </file>
 
 <file path=word/footnotes.xml><?xml version="1.0" encoding="utf-8"?>
-<w:footnotes xmlns:ve="http://schemas.openxmlformats.org/markup-compatibility/2006" xmlns:o="urn:schemas-microsoft-com:office:office" xmlns:r="http://schemas.openxmlformats.org/officeDocument/2006/relationships" xmlns:m="http://schemas.openxmlformats.org/officeDocument/2006/math" xmlns:v="urn:schemas-microsoft-com:vml" xmlns:wp="http://schemas.openxmlformats.org/drawingml/2006/wordprocessingDrawing" xmlns:w10="urn:schemas-microsoft-com:office:word" xmlns:w="http://schemas.openxmlformats.org/wordprocessingml/2006/main" xmlns:wne="http://schemas.microsoft.com/office/word/2006/wordml">
+<w:footnotes xmlns:wpc="http://schemas.microsoft.com/office/word/2010/wordprocessingCanvas" xmlns:mc="http://schemas.openxmlformats.org/markup-compatibility/2006" xmlns:o="urn:schemas-microsoft-com:office:office" xmlns:r="http://schemas.openxmlformats.org/officeDocument/2006/relationships" xmlns:m="http://schemas.openxmlformats.org/officeDocument/2006/math" xmlns:v="urn:schemas-microsoft-com:vml" xmlns:wp14="http://schemas.microsoft.com/office/word/2010/wordprocessingDrawing" xmlns:wp="http://schemas.openxmlformats.org/drawingml/2006/wordprocessingDrawing" xmlns:w10="urn:schemas-microsoft-com:office:word" xmlns:w="http://schemas.openxmlformats.org/wordprocessingml/2006/main" xmlns:w14="http://schemas.microsoft.com/office/word/2010/wordml" xmlns:wpg="http://schemas.microsoft.com/office/word/2010/wordprocessingGroup" xmlns:wpi="http://schemas.microsoft.com/office/word/2010/wordprocessingInk" xmlns:wne="http://schemas.microsoft.com/office/word/2006/wordml" xmlns:wps="http://schemas.microsoft.com/office/word/2010/wordprocessingShape" mc:Ignorable="w14 wp14">
   <w:footnote w:type="separator" w:id="-1">
     <w:p>
       <w:pPr>
@@ -8346,7 +8325,7 @@
 </file>
 
 <file path=word/header1.xml><?xml version="1.0" encoding="utf-8"?>
-<w:hdr xmlns:ve="http://schemas.openxmlformats.org/markup-compatibility/2006" xmlns:o="urn:schemas-microsoft-com:office:office" xmlns:r="http://schemas.openxmlformats.org/officeDocument/2006/relationships" xmlns:m="http://schemas.openxmlformats.org/officeDocument/2006/math" xmlns:v="urn:schemas-microsoft-com:vml" xmlns:wp="http://schemas.openxmlformats.org/drawingml/2006/wordprocessingDrawing" xmlns:w10="urn:schemas-microsoft-com:office:word" xmlns:w="http://schemas.openxmlformats.org/wordprocessingml/2006/main" xmlns:wne="http://schemas.microsoft.com/office/word/2006/wordml">
+<w:hdr xmlns:wpc="http://schemas.microsoft.com/office/word/2010/wordprocessingCanvas" xmlns:mc="http://schemas.openxmlformats.org/markup-compatibility/2006" xmlns:o="urn:schemas-microsoft-com:office:office" xmlns:r="http://schemas.openxmlformats.org/officeDocument/2006/relationships" xmlns:m="http://schemas.openxmlformats.org/officeDocument/2006/math" xmlns:v="urn:schemas-microsoft-com:vml" xmlns:wp14="http://schemas.microsoft.com/office/word/2010/wordprocessingDrawing" xmlns:wp="http://schemas.openxmlformats.org/drawingml/2006/wordprocessingDrawing" xmlns:w10="urn:schemas-microsoft-com:office:word" xmlns:w="http://schemas.openxmlformats.org/wordprocessingml/2006/main" xmlns:w14="http://schemas.microsoft.com/office/word/2010/wordml" xmlns:wpg="http://schemas.microsoft.com/office/word/2010/wordprocessingGroup" xmlns:wpi="http://schemas.microsoft.com/office/word/2010/wordprocessingInk" xmlns:wne="http://schemas.microsoft.com/office/word/2006/wordml" xmlns:wps="http://schemas.microsoft.com/office/word/2010/wordprocessingShape" mc:Ignorable="w14 wp14">
   <w:tbl>
     <w:tblPr>
       <w:tblW w:w="0" w:type="auto"/>
@@ -8358,7 +8337,7 @@
         <w:left w:w="70" w:type="dxa"/>
         <w:right w:w="70" w:type="dxa"/>
       </w:tblCellMar>
-      <w:tblLook w:val="0000"/>
+      <w:tblLook w:val="0000" w:firstRow="0" w:lastRow="0" w:firstColumn="0" w:lastColumn="0" w:noHBand="0" w:noVBand="0"/>
     </w:tblPr>
     <w:tblGrid>
       <w:gridCol w:w="3119"/>
@@ -8418,7 +8397,7 @@
               <v:shape id="_x0000_i1025" type="#_x0000_t75" style="width:60pt;height:33pt" o:ole="">
                 <v:imagedata r:id="rId1" o:title=""/>
               </v:shape>
-              <o:OLEObject Type="Embed" ProgID="PBrush" ShapeID="_x0000_i1025" DrawAspect="Content" ObjectID="_1525707264" r:id="rId2"/>
+              <o:OLEObject Type="Embed" ProgID="PBrush" ShapeID="_x0000_i1025" DrawAspect="Content" ObjectID="_1525865900" r:id="rId2"/>
             </w:object>
           </w:r>
         </w:p>
@@ -8531,7 +8510,7 @@
 </file>
 
 <file path=word/header2.xml><?xml version="1.0" encoding="utf-8"?>
-<w:hdr xmlns:ve="http://schemas.openxmlformats.org/markup-compatibility/2006" xmlns:o="urn:schemas-microsoft-com:office:office" xmlns:r="http://schemas.openxmlformats.org/officeDocument/2006/relationships" xmlns:m="http://schemas.openxmlformats.org/officeDocument/2006/math" xmlns:v="urn:schemas-microsoft-com:vml" xmlns:wp="http://schemas.openxmlformats.org/drawingml/2006/wordprocessingDrawing" xmlns:w10="urn:schemas-microsoft-com:office:word" xmlns:w="http://schemas.openxmlformats.org/wordprocessingml/2006/main" xmlns:wne="http://schemas.microsoft.com/office/word/2006/wordml">
+<w:hdr xmlns:wpc="http://schemas.microsoft.com/office/word/2010/wordprocessingCanvas" xmlns:mc="http://schemas.openxmlformats.org/markup-compatibility/2006" xmlns:o="urn:schemas-microsoft-com:office:office" xmlns:r="http://schemas.openxmlformats.org/officeDocument/2006/relationships" xmlns:m="http://schemas.openxmlformats.org/officeDocument/2006/math" xmlns:v="urn:schemas-microsoft-com:vml" xmlns:wp14="http://schemas.microsoft.com/office/word/2010/wordprocessingDrawing" xmlns:wp="http://schemas.openxmlformats.org/drawingml/2006/wordprocessingDrawing" xmlns:w10="urn:schemas-microsoft-com:office:word" xmlns:w="http://schemas.openxmlformats.org/wordprocessingml/2006/main" xmlns:w14="http://schemas.microsoft.com/office/word/2010/wordml" xmlns:wpg="http://schemas.microsoft.com/office/word/2010/wordprocessingGroup" xmlns:wpi="http://schemas.microsoft.com/office/word/2010/wordprocessingInk" xmlns:wne="http://schemas.microsoft.com/office/word/2006/wordml" xmlns:wps="http://schemas.microsoft.com/office/word/2010/wordprocessingShape" mc:Ignorable="w14 wp14">
   <w:tbl>
     <w:tblPr>
       <w:tblW w:w="0" w:type="auto"/>
@@ -8543,7 +8522,7 @@
         <w:left w:w="70" w:type="dxa"/>
         <w:right w:w="70" w:type="dxa"/>
       </w:tblCellMar>
-      <w:tblLook w:val="0000"/>
+      <w:tblLook w:val="0000" w:firstRow="0" w:lastRow="0" w:firstColumn="0" w:lastColumn="0" w:noHBand="0" w:noVBand="0"/>
     </w:tblPr>
     <w:tblGrid>
       <w:gridCol w:w="4962"/>
@@ -8603,7 +8582,7 @@
               <v:shape id="_x0000_i1027" type="#_x0000_t75" style="width:102pt;height:57pt" o:ole="">
                 <v:imagedata r:id="rId1" o:title=""/>
               </v:shape>
-              <o:OLEObject Type="Embed" ProgID="PBrush" ShapeID="_x0000_i1027" DrawAspect="Content" ObjectID="_1525707266" r:id="rId2"/>
+              <o:OLEObject Type="Embed" ProgID="PBrush" ShapeID="_x0000_i1027" DrawAspect="Content" ObjectID="_1525865902" r:id="rId2"/>
             </w:object>
           </w:r>
         </w:p>
@@ -8714,7 +8693,7 @@
 </file>
 
 <file path=word/numbering.xml><?xml version="1.0" encoding="utf-8"?>
-<w:numbering xmlns:ve="http://schemas.openxmlformats.org/markup-compatibility/2006" xmlns:o="urn:schemas-microsoft-com:office:office" xmlns:r="http://schemas.openxmlformats.org/officeDocument/2006/relationships" xmlns:m="http://schemas.openxmlformats.org/officeDocument/2006/math" xmlns:v="urn:schemas-microsoft-com:vml" xmlns:wp="http://schemas.openxmlformats.org/drawingml/2006/wordprocessingDrawing" xmlns:w10="urn:schemas-microsoft-com:office:word" xmlns:w="http://schemas.openxmlformats.org/wordprocessingml/2006/main" xmlns:wne="http://schemas.microsoft.com/office/word/2006/wordml">
+<w:numbering xmlns:wpc="http://schemas.microsoft.com/office/word/2010/wordprocessingCanvas" xmlns:mc="http://schemas.openxmlformats.org/markup-compatibility/2006" xmlns:o="urn:schemas-microsoft-com:office:office" xmlns:r="http://schemas.openxmlformats.org/officeDocument/2006/relationships" xmlns:m="http://schemas.openxmlformats.org/officeDocument/2006/math" xmlns:v="urn:schemas-microsoft-com:vml" xmlns:wp14="http://schemas.microsoft.com/office/word/2010/wordprocessingDrawing" xmlns:wp="http://schemas.openxmlformats.org/drawingml/2006/wordprocessingDrawing" xmlns:w10="urn:schemas-microsoft-com:office:word" xmlns:w="http://schemas.openxmlformats.org/wordprocessingml/2006/main" xmlns:w14="http://schemas.microsoft.com/office/word/2010/wordml" xmlns:wpg="http://schemas.microsoft.com/office/word/2010/wordprocessingGroup" xmlns:wpi="http://schemas.microsoft.com/office/word/2010/wordprocessingInk" xmlns:wne="http://schemas.microsoft.com/office/word/2006/wordml" xmlns:wps="http://schemas.microsoft.com/office/word/2010/wordprocessingShape" mc:Ignorable="w14 wp14">
   <w:abstractNum w:abstractNumId="0">
     <w:nsid w:val="26C20D76"/>
     <w:multiLevelType w:val="hybridMultilevel"/>
@@ -9811,7 +9790,7 @@
 </file>
 
 <file path=word/styles.xml><?xml version="1.0" encoding="utf-8"?>
-<w:styles xmlns:r="http://schemas.openxmlformats.org/officeDocument/2006/relationships" xmlns:w="http://schemas.openxmlformats.org/wordprocessingml/2006/main">
+<w:styles xmlns:mc="http://schemas.openxmlformats.org/markup-compatibility/2006" xmlns:r="http://schemas.openxmlformats.org/officeDocument/2006/relationships" xmlns:w="http://schemas.openxmlformats.org/wordprocessingml/2006/main" xmlns:w14="http://schemas.microsoft.com/office/word/2010/wordml" mc:Ignorable="w14">
   <w:docDefaults>
     <w:rPrDefault>
       <w:rPr>
@@ -10224,7 +10203,6 @@
     <w:uiPriority w:val="99"/>
     <w:semiHidden/>
     <w:unhideWhenUsed/>
-    <w:qFormat/>
     <w:tblPr>
       <w:tblInd w:w="0" w:type="dxa"/>
       <w:tblCellMar>
@@ -10383,7 +10361,6 @@
       <w:spacing w:after="0" w:line="240" w:lineRule="auto"/>
     </w:pPr>
     <w:tblPr>
-      <w:tblInd w:w="0" w:type="dxa"/>
       <w:tblBorders>
         <w:top w:val="single" w:sz="4" w:space="0" w:color="auto"/>
         <w:left w:val="single" w:sz="4" w:space="0" w:color="auto"/>
@@ -10392,12 +10369,6 @@
         <w:insideH w:val="single" w:sz="4" w:space="0" w:color="auto"/>
         <w:insideV w:val="single" w:sz="4" w:space="0" w:color="auto"/>
       </w:tblBorders>
-      <w:tblCellMar>
-        <w:top w:w="0" w:type="dxa"/>
-        <w:left w:w="108" w:type="dxa"/>
-        <w:bottom w:w="0" w:type="dxa"/>
-        <w:right w:w="108" w:type="dxa"/>
-      </w:tblCellMar>
     </w:tblPr>
   </w:style>
   <w:style w:type="character" w:customStyle="1" w:styleId="Ttulo4Car">
@@ -12602,7 +12573,7 @@
 </file>
 
 <file path=customXml/itemProps1.xml><?xml version="1.0" encoding="utf-8"?>
-<ds:datastoreItem xmlns:ds="http://schemas.openxmlformats.org/officeDocument/2006/customXml" ds:itemID="{19FCD6A0-D2F7-49B5-A031-5ADF931310BF}">
+<ds:datastoreItem xmlns:ds="http://schemas.openxmlformats.org/officeDocument/2006/customXml" ds:itemID="{100E526F-4B22-4947-8252-78460A0A736A}">
   <ds:schemaRefs>
     <ds:schemaRef ds:uri="http://schemas.openxmlformats.org/officeDocument/2006/bibliography"/>
   </ds:schemaRefs>
@@ -12610,7 +12581,7 @@
 </file>
 
 <file path=customXml/itemProps2.xml><?xml version="1.0" encoding="utf-8"?>
-<ds:datastoreItem xmlns:ds="http://schemas.openxmlformats.org/officeDocument/2006/customXml" ds:itemID="{DCBABF39-AA32-4E88-9704-0E6024E82D04}">
+<ds:datastoreItem xmlns:ds="http://schemas.openxmlformats.org/officeDocument/2006/customXml" ds:itemID="{07C44CEB-300E-4092-BF2B-7CE5BB587D50}">
   <ds:schemaRefs>
     <ds:schemaRef ds:uri="http://schemas.openxmlformats.org/officeDocument/2006/bibliography"/>
   </ds:schemaRefs>

</xml_diff>

<commit_message>
Se amplia la sección de gestión del mecanismo de actualización.
</commit_message>
<xml_diff>
--- a/AF_manual_instalacion_y_gestion_ES.docx
+++ b/AF_manual_instalacion_y_gestion_ES.docx
@@ -1644,16 +1644,7 @@
             <w:rStyle w:val="Hipervnculo"/>
             <w:noProof/>
           </w:rPr>
-          <w:t xml:space="preserve">Configuración a través </w:t>
-        </w:r>
-        <w:bookmarkStart w:id="0" w:name="_GoBack"/>
-        <w:bookmarkEnd w:id="0"/>
-        <w:r>
-          <w:rPr>
-            <w:rStyle w:val="Hipervnculo"/>
-            <w:noProof/>
-          </w:rPr>
-          <w:t>de fichero</w:t>
+          <w:t>Configuración a través de fichero</w:t>
         </w:r>
         <w:r>
           <w:rPr>
@@ -2237,20 +2228,20 @@
         <w:spacing w:after="240"/>
         <w:ind w:left="431" w:hanging="431"/>
       </w:pPr>
-      <w:bookmarkStart w:id="1" w:name="_Toc414390325"/>
-      <w:bookmarkStart w:id="2" w:name="_Toc424848867"/>
-      <w:bookmarkStart w:id="3" w:name="_Toc425144388"/>
-      <w:bookmarkStart w:id="4" w:name="_Toc429737795"/>
-      <w:bookmarkStart w:id="5" w:name="_Toc455136002"/>
+      <w:bookmarkStart w:id="0" w:name="_Toc414390325"/>
+      <w:bookmarkStart w:id="1" w:name="_Toc424848867"/>
+      <w:bookmarkStart w:id="2" w:name="_Toc425144388"/>
+      <w:bookmarkStart w:id="3" w:name="_Toc429737795"/>
+      <w:bookmarkStart w:id="4" w:name="_Toc455136002"/>
       <w:r>
         <w:lastRenderedPageBreak/>
         <w:t>Introducción</w:t>
       </w:r>
+      <w:bookmarkEnd w:id="0"/>
       <w:bookmarkEnd w:id="1"/>
       <w:bookmarkEnd w:id="2"/>
       <w:bookmarkEnd w:id="3"/>
       <w:bookmarkEnd w:id="4"/>
-      <w:bookmarkEnd w:id="5"/>
     </w:p>
     <w:p>
       <w:pPr>
@@ -2658,55 +2649,55 @@
       <w:pPr>
         <w:pStyle w:val="Ttulo1"/>
       </w:pPr>
-      <w:bookmarkStart w:id="6" w:name="_Toc414390327"/>
-      <w:bookmarkStart w:id="7" w:name="_Toc424848869"/>
-      <w:bookmarkStart w:id="8" w:name="_Toc425144390"/>
-      <w:bookmarkStart w:id="9" w:name="_Toc429737797"/>
-      <w:bookmarkStart w:id="10" w:name="_Toc455136003"/>
+      <w:bookmarkStart w:id="5" w:name="_Toc414390327"/>
+      <w:bookmarkStart w:id="6" w:name="_Toc424848869"/>
+      <w:bookmarkStart w:id="7" w:name="_Toc425144390"/>
+      <w:bookmarkStart w:id="8" w:name="_Toc429737797"/>
+      <w:bookmarkStart w:id="9" w:name="_Toc455136003"/>
       <w:r>
         <w:lastRenderedPageBreak/>
         <w:t>Requisitos mínimos</w:t>
       </w:r>
+      <w:bookmarkEnd w:id="5"/>
       <w:bookmarkEnd w:id="6"/>
       <w:bookmarkEnd w:id="7"/>
       <w:bookmarkEnd w:id="8"/>
       <w:bookmarkEnd w:id="9"/>
+    </w:p>
+    <w:p>
+      <w:pPr>
+        <w:pStyle w:val="Ttulo2"/>
+      </w:pPr>
+      <w:bookmarkStart w:id="10" w:name="_Ref313879106"/>
+      <w:bookmarkStart w:id="11" w:name="_Toc414390328"/>
+      <w:bookmarkStart w:id="12" w:name="_Toc424848870"/>
+      <w:bookmarkStart w:id="13" w:name="_Toc425144391"/>
+      <w:bookmarkStart w:id="14" w:name="_Toc429737798"/>
+      <w:bookmarkStart w:id="15" w:name="_Toc455136004"/>
+      <w:r>
+        <w:t>Entorno Cliente</w:t>
+      </w:r>
       <w:bookmarkEnd w:id="10"/>
-    </w:p>
-    <w:p>
-      <w:pPr>
-        <w:pStyle w:val="Ttulo2"/>
-      </w:pPr>
-      <w:bookmarkStart w:id="11" w:name="_Ref313879106"/>
-      <w:bookmarkStart w:id="12" w:name="_Toc414390328"/>
-      <w:bookmarkStart w:id="13" w:name="_Toc424848870"/>
-      <w:bookmarkStart w:id="14" w:name="_Toc425144391"/>
-      <w:bookmarkStart w:id="15" w:name="_Toc429737798"/>
-      <w:bookmarkStart w:id="16" w:name="_Toc455136004"/>
-      <w:r>
-        <w:t>Entorno Cliente</w:t>
-      </w:r>
       <w:bookmarkEnd w:id="11"/>
       <w:bookmarkEnd w:id="12"/>
       <w:bookmarkEnd w:id="13"/>
       <w:bookmarkEnd w:id="14"/>
       <w:bookmarkEnd w:id="15"/>
-      <w:bookmarkEnd w:id="16"/>
     </w:p>
     <w:p>
       <w:pPr>
         <w:pStyle w:val="Ttulo3"/>
       </w:pPr>
+      <w:bookmarkStart w:id="16" w:name="_Toc455136005"/>
       <w:bookmarkStart w:id="17" w:name="_Toc414390332"/>
       <w:bookmarkStart w:id="18" w:name="_Toc424848874"/>
       <w:bookmarkStart w:id="19" w:name="_Toc425144395"/>
       <w:bookmarkStart w:id="20" w:name="_Toc429737802"/>
-      <w:bookmarkStart w:id="21" w:name="_Toc455136005"/>
       <w:proofErr w:type="spellStart"/>
       <w:r>
         <w:t>AutoFirma</w:t>
       </w:r>
-      <w:bookmarkEnd w:id="21"/>
+      <w:bookmarkEnd w:id="16"/>
       <w:proofErr w:type="spellEnd"/>
     </w:p>
     <w:p>
@@ -3096,11 +3087,11 @@
       <w:pPr>
         <w:pStyle w:val="Ttulo1"/>
       </w:pPr>
+      <w:bookmarkStart w:id="21" w:name="_Toc455136006"/>
       <w:bookmarkStart w:id="22" w:name="_Toc414390351"/>
       <w:bookmarkStart w:id="23" w:name="_Toc424848897"/>
       <w:bookmarkStart w:id="24" w:name="_Toc425144418"/>
       <w:bookmarkStart w:id="25" w:name="_Toc429737825"/>
-      <w:bookmarkStart w:id="26" w:name="_Toc455136006"/>
       <w:r>
         <w:lastRenderedPageBreak/>
         <w:t>Funcionamiento de</w:t>
@@ -3112,7 +3103,7 @@
       <w:r>
         <w:t>AutoFirma</w:t>
       </w:r>
-      <w:bookmarkEnd w:id="26"/>
+      <w:bookmarkEnd w:id="21"/>
       <w:proofErr w:type="spellEnd"/>
     </w:p>
     <w:p>
@@ -3259,46 +3250,46 @@
       <w:pPr>
         <w:pStyle w:val="Ttulo1"/>
       </w:pPr>
-      <w:bookmarkStart w:id="27" w:name="_Toc434222911"/>
-      <w:bookmarkStart w:id="28" w:name="_Toc455136007"/>
+      <w:bookmarkStart w:id="26" w:name="_Toc434222911"/>
+      <w:bookmarkStart w:id="27" w:name="_Toc455136007"/>
       <w:r>
         <w:t>Enlaces de descarga</w:t>
       </w:r>
+      <w:bookmarkEnd w:id="26"/>
       <w:bookmarkEnd w:id="27"/>
+    </w:p>
+    <w:p>
+      <w:r>
+        <w:t xml:space="preserve">Para instar al usuario que se instale </w:t>
+      </w:r>
+      <w:proofErr w:type="spellStart"/>
+      <w:r>
+        <w:t>AutoFirma</w:t>
+      </w:r>
+      <w:proofErr w:type="spellEnd"/>
+      <w:r>
+        <w:t>, rediríjalo a la siguiente página web:</w:t>
+      </w:r>
+    </w:p>
+    <w:p>
+      <w:hyperlink r:id="rId11" w:history="1">
+        <w:r>
+          <w:rPr>
+            <w:rStyle w:val="Hipervnculo"/>
+          </w:rPr>
+          <w:t>http://firmaelectronica.gob.es/Home/Descargas.html</w:t>
+        </w:r>
+      </w:hyperlink>
+    </w:p>
+    <w:p>
+      <w:pPr>
+        <w:pStyle w:val="Ttulo1"/>
+      </w:pPr>
+      <w:bookmarkStart w:id="28" w:name="_Toc455136008"/>
+      <w:r>
+        <w:t>Instalación</w:t>
+      </w:r>
       <w:bookmarkEnd w:id="28"/>
-    </w:p>
-    <w:p>
-      <w:r>
-        <w:t xml:space="preserve">Para instar al usuario que se instale </w:t>
-      </w:r>
-      <w:proofErr w:type="spellStart"/>
-      <w:r>
-        <w:t>AutoFirma</w:t>
-      </w:r>
-      <w:proofErr w:type="spellEnd"/>
-      <w:r>
-        <w:t>, rediríjalo a la siguiente página web:</w:t>
-      </w:r>
-    </w:p>
-    <w:p>
-      <w:hyperlink r:id="rId11" w:history="1">
-        <w:r>
-          <w:rPr>
-            <w:rStyle w:val="Hipervnculo"/>
-          </w:rPr>
-          <w:t>http://firmaelectronica.gob.es/Home/Descargas.html</w:t>
-        </w:r>
-      </w:hyperlink>
-    </w:p>
-    <w:p>
-      <w:pPr>
-        <w:pStyle w:val="Ttulo1"/>
-      </w:pPr>
-      <w:bookmarkStart w:id="29" w:name="_Toc455136008"/>
-      <w:r>
-        <w:t>Instalación</w:t>
-      </w:r>
-      <w:bookmarkEnd w:id="29"/>
     </w:p>
     <w:p>
       <w:pPr>
@@ -3469,11 +3460,11 @@
         <w:spacing w:after="240"/>
         <w:ind w:left="578" w:hanging="578"/>
       </w:pPr>
-      <w:bookmarkStart w:id="30" w:name="_Toc455136009"/>
+      <w:bookmarkStart w:id="29" w:name="_Toc455136009"/>
       <w:r>
         <w:t>Microsoft Windows</w:t>
       </w:r>
-      <w:bookmarkEnd w:id="30"/>
+      <w:bookmarkEnd w:id="29"/>
     </w:p>
     <w:p>
       <w:pPr>
@@ -3735,13 +3726,7 @@
       </w:r>
       <w:proofErr w:type="spellEnd"/>
       <w:r>
-        <w:t xml:space="preserve"> </w:t>
-      </w:r>
-      <w:r>
-        <w:t xml:space="preserve">se distribuye </w:t>
-      </w:r>
-      <w:r>
-        <w:t xml:space="preserve">en versiones de 32 y 64 bits para Windows. Esta diferenciación afecta únicamente a la cantidad de recursos del sistema que la aplicación es capaz de utilizar. Si se desea utilizar </w:t>
+        <w:t xml:space="preserve"> se distribuye en versiones de 32 y 64 bits para Windows. Esta diferenciación afecta únicamente a la cantidad de recursos del sistema que la aplicación es capaz de utilizar. Si se desea utilizar </w:t>
       </w:r>
       <w:proofErr w:type="spellStart"/>
       <w:r>
@@ -4098,11 +4083,11 @@
       <w:pPr>
         <w:pStyle w:val="Ttulo3"/>
       </w:pPr>
-      <w:bookmarkStart w:id="31" w:name="_Toc455136010"/>
+      <w:bookmarkStart w:id="30" w:name="_Toc455136010"/>
       <w:r>
         <w:t>Desinstalación</w:t>
       </w:r>
-      <w:bookmarkEnd w:id="31"/>
+      <w:bookmarkEnd w:id="30"/>
     </w:p>
     <w:p>
       <w:pPr>
@@ -4433,11 +4418,11 @@
       <w:pPr>
         <w:pStyle w:val="Ttulo3"/>
       </w:pPr>
-      <w:bookmarkStart w:id="32" w:name="_Toc455136011"/>
+      <w:bookmarkStart w:id="31" w:name="_Toc455136011"/>
       <w:r>
         <w:t>Despliegue masivo de la aplicación</w:t>
       </w:r>
-      <w:bookmarkEnd w:id="32"/>
+      <w:bookmarkEnd w:id="31"/>
     </w:p>
     <w:p>
       <w:pPr>
@@ -4529,12 +4514,12 @@
         <w:spacing w:after="240"/>
         <w:ind w:left="578" w:hanging="578"/>
       </w:pPr>
-      <w:bookmarkStart w:id="33" w:name="_Toc455136012"/>
+      <w:bookmarkStart w:id="32" w:name="_Toc455136012"/>
       <w:r>
         <w:lastRenderedPageBreak/>
         <w:t>Linux</w:t>
       </w:r>
-      <w:bookmarkEnd w:id="33"/>
+      <w:bookmarkEnd w:id="32"/>
     </w:p>
     <w:p>
       <w:pPr>
@@ -4930,11 +4915,11 @@
         <w:pStyle w:val="Ttulo3"/>
         <w:spacing w:after="120"/>
       </w:pPr>
-      <w:bookmarkStart w:id="34" w:name="_Toc455136013"/>
+      <w:bookmarkStart w:id="33" w:name="_Toc455136013"/>
       <w:r>
         <w:t>Instalación por línea de comandos</w:t>
       </w:r>
-      <w:bookmarkEnd w:id="34"/>
+      <w:bookmarkEnd w:id="33"/>
     </w:p>
     <w:p>
       <w:r>
@@ -5278,7 +5263,7 @@
         <w:pStyle w:val="Ttulo3"/>
         <w:spacing w:after="120"/>
       </w:pPr>
-      <w:bookmarkStart w:id="35" w:name="_Toc455136014"/>
+      <w:bookmarkStart w:id="34" w:name="_Toc455136014"/>
       <w:r>
         <w:lastRenderedPageBreak/>
         <w:t>Instalación mediante el asistente de paquetes de Ubuntu/</w:t>
@@ -5287,7 +5272,7 @@
       <w:r>
         <w:t>Guadalinex</w:t>
       </w:r>
-      <w:bookmarkEnd w:id="35"/>
+      <w:bookmarkEnd w:id="34"/>
       <w:proofErr w:type="spellEnd"/>
     </w:p>
     <w:p>
@@ -5541,11 +5526,11 @@
       <w:pPr>
         <w:pStyle w:val="Ttulo3"/>
       </w:pPr>
-      <w:bookmarkStart w:id="36" w:name="_Toc455136015"/>
+      <w:bookmarkStart w:id="35" w:name="_Toc455136015"/>
       <w:r>
         <w:t>Desinstalación</w:t>
       </w:r>
-      <w:bookmarkEnd w:id="36"/>
+      <w:bookmarkEnd w:id="35"/>
     </w:p>
     <w:p>
       <w:r>
@@ -5667,250 +5652,250 @@
         <w:spacing w:after="240"/>
         <w:ind w:left="578" w:hanging="578"/>
       </w:pPr>
-      <w:bookmarkStart w:id="37" w:name="_Toc455136016"/>
+      <w:bookmarkStart w:id="36" w:name="_Toc455136016"/>
       <w:r>
         <w:t>Apple OS X</w:t>
       </w:r>
+      <w:bookmarkEnd w:id="36"/>
+    </w:p>
+    <w:p>
+      <w:pPr>
+        <w:jc w:val="both"/>
+      </w:pPr>
+      <w:r>
+        <w:t xml:space="preserve">La instalación de </w:t>
+      </w:r>
+      <w:proofErr w:type="spellStart"/>
+      <w:r>
+        <w:t>AutoFirma</w:t>
+      </w:r>
+      <w:proofErr w:type="spellEnd"/>
+      <w:r>
+        <w:t xml:space="preserve"> en OS</w:t>
+      </w:r>
+      <w:r>
+        <w:t xml:space="preserve"> </w:t>
+      </w:r>
+      <w:r>
+        <w:t xml:space="preserve">X </w:t>
+      </w:r>
+      <w:r>
+        <w:t xml:space="preserve">debe realizarla un usuario con permisos de administrador. El archivo de instalación </w:t>
+      </w:r>
+      <w:r>
+        <w:t>se distribuye con el nombre “</w:t>
+      </w:r>
+      <w:proofErr w:type="spellStart"/>
+      <w:r>
+        <w:t>AutoFirma</w:t>
+      </w:r>
+      <w:r>
+        <w:t>_</w:t>
+      </w:r>
+      <w:r>
+        <w:t>X</w:t>
+      </w:r>
+      <w:r>
+        <w:t>.</w:t>
+      </w:r>
+      <w:r>
+        <w:t>Y</w:t>
+      </w:r>
+      <w:r>
+        <w:t>.</w:t>
+      </w:r>
+      <w:r>
+        <w:t>Z</w:t>
+      </w:r>
+      <w:r>
+        <w:t>.</w:t>
+      </w:r>
+      <w:r>
+        <w:t>pkg</w:t>
+      </w:r>
+      <w:proofErr w:type="spellEnd"/>
+      <w:r>
+        <w:t xml:space="preserve">”, donde X, Y </w:t>
+      </w:r>
+      <w:proofErr w:type="spellStart"/>
+      <w:r>
+        <w:t>y</w:t>
+      </w:r>
+      <w:proofErr w:type="spellEnd"/>
+      <w:r>
+        <w:t xml:space="preserve"> Z </w:t>
+      </w:r>
+      <w:r>
+        <w:t xml:space="preserve">(opcional) </w:t>
+      </w:r>
+      <w:r>
+        <w:t xml:space="preserve">son los números de </w:t>
+      </w:r>
+      <w:r>
+        <w:t xml:space="preserve">la </w:t>
+      </w:r>
+      <w:r>
+        <w:t>versión</w:t>
+      </w:r>
+      <w:r>
+        <w:t>. P</w:t>
+      </w:r>
+      <w:r>
+        <w:t>or ejemplo</w:t>
+      </w:r>
+      <w:r>
+        <w:t>,</w:t>
+      </w:r>
+      <w:r>
+        <w:t xml:space="preserve"> “</w:t>
+      </w:r>
+      <w:r>
+        <w:t>AutoFirma</w:t>
+      </w:r>
+      <w:r>
+        <w:t>_</w:t>
+      </w:r>
+      <w:r>
+        <w:t>1.</w:t>
+      </w:r>
+      <w:r>
+        <w:t>5</w:t>
+      </w:r>
+      <w:r>
+        <w:t>.</w:t>
+      </w:r>
+      <w:r>
+        <w:t xml:space="preserve">pkg” correspondería a </w:t>
+      </w:r>
+      <w:proofErr w:type="spellStart"/>
+      <w:r>
+        <w:t>AutoFirma</w:t>
+      </w:r>
+      <w:proofErr w:type="spellEnd"/>
+      <w:r>
+        <w:t xml:space="preserve"> versión 1.</w:t>
+      </w:r>
+      <w:r>
+        <w:t>5</w:t>
+      </w:r>
+      <w:r>
+        <w:t>.</w:t>
+      </w:r>
+    </w:p>
+    <w:p>
+      <w:pPr>
+        <w:jc w:val="both"/>
+      </w:pPr>
+      <w:proofErr w:type="spellStart"/>
+      <w:r>
+        <w:t>AutoFirma</w:t>
+      </w:r>
+      <w:proofErr w:type="spellEnd"/>
+      <w:r>
+        <w:t xml:space="preserve"> es compatible con </w:t>
+      </w:r>
+      <w:r>
+        <w:t xml:space="preserve">las versiones </w:t>
+      </w:r>
+      <w:r>
+        <w:t xml:space="preserve">de OS X </w:t>
+      </w:r>
+      <w:proofErr w:type="spellStart"/>
+      <w:r>
+        <w:t>Mavericks</w:t>
+      </w:r>
+      <w:proofErr w:type="spellEnd"/>
+      <w:r>
+        <w:t xml:space="preserve">, Yosemite y El Capitán. </w:t>
+      </w:r>
+      <w:r>
+        <w:t>Los</w:t>
+      </w:r>
+      <w:r>
+        <w:t xml:space="preserve"> navegador</w:t>
+      </w:r>
+      <w:r>
+        <w:t>es</w:t>
+      </w:r>
+      <w:r>
+        <w:t xml:space="preserve"> compatible</w:t>
+      </w:r>
+      <w:r>
+        <w:t>s</w:t>
+      </w:r>
+      <w:r>
+        <w:t xml:space="preserve"> </w:t>
+      </w:r>
+      <w:r>
+        <w:t>son</w:t>
+      </w:r>
+      <w:r>
+        <w:t xml:space="preserve"> </w:t>
+      </w:r>
+      <w:r>
+        <w:t>Apple Safari</w:t>
+      </w:r>
+      <w:r>
+        <w:t>,</w:t>
+      </w:r>
+      <w:r>
+        <w:t xml:space="preserve"> Google Chrome</w:t>
+      </w:r>
+      <w:r>
+        <w:t xml:space="preserve"> y Mozilla Firefox</w:t>
+      </w:r>
+      <w:r>
+        <w:t>.</w:t>
+      </w:r>
+    </w:p>
+    <w:p>
+      <w:r>
+        <w:t>Para la instalación de la aplicación, s</w:t>
+      </w:r>
+      <w:r>
+        <w:t xml:space="preserve">e debe hacer doble clic sobre el fichero. El sistema abrirá un </w:t>
+      </w:r>
+      <w:r>
+        <w:t xml:space="preserve">asistente </w:t>
+      </w:r>
+      <w:r>
+        <w:t xml:space="preserve">que se encargará de realizar </w:t>
+      </w:r>
+      <w:r>
+        <w:t xml:space="preserve">los </w:t>
+      </w:r>
+      <w:r>
+        <w:t>pasos a seguir para la correcta instalación de la aplicación.</w:t>
+      </w:r>
+    </w:p>
+    <w:p>
+      <w:pPr>
+        <w:pStyle w:val="Ttulo3"/>
+      </w:pPr>
+      <w:bookmarkStart w:id="37" w:name="_Toc455136017"/>
+      <w:r>
+        <w:t>Desinstalación</w:t>
+      </w:r>
       <w:bookmarkEnd w:id="37"/>
     </w:p>
     <w:p>
-      <w:pPr>
-        <w:jc w:val="both"/>
-      </w:pPr>
-      <w:r>
-        <w:t xml:space="preserve">La instalación de </w:t>
+      <w:r>
+        <w:t>Para desinstalar la aplicación basta con eliminar la carpeta que se generó en el directorio /</w:t>
       </w:r>
       <w:proofErr w:type="spellStart"/>
       <w:r>
-        <w:t>AutoFirma</w:t>
+        <w:t>Applications</w:t>
       </w:r>
       <w:proofErr w:type="spellEnd"/>
       <w:r>
-        <w:t xml:space="preserve"> en OS</w:t>
-      </w:r>
-      <w:r>
-        <w:t xml:space="preserve"> </w:t>
-      </w:r>
-      <w:r>
-        <w:t xml:space="preserve">X </w:t>
-      </w:r>
-      <w:r>
-        <w:t xml:space="preserve">debe realizarla un usuario con permisos de administrador. El archivo de instalación </w:t>
-      </w:r>
-      <w:r>
-        <w:t>se distribuye con el nombre “</w:t>
-      </w:r>
-      <w:proofErr w:type="spellStart"/>
-      <w:r>
-        <w:t>AutoFirma</w:t>
-      </w:r>
-      <w:r>
-        <w:t>_</w:t>
-      </w:r>
-      <w:r>
-        <w:t>X</w:t>
-      </w:r>
-      <w:r>
         <w:t>.</w:t>
       </w:r>
-      <w:r>
-        <w:t>Y</w:t>
-      </w:r>
-      <w:r>
-        <w:t>.</w:t>
-      </w:r>
-      <w:r>
-        <w:t>Z</w:t>
-      </w:r>
-      <w:r>
-        <w:t>.</w:t>
-      </w:r>
-      <w:r>
-        <w:t>pkg</w:t>
-      </w:r>
-      <w:proofErr w:type="spellEnd"/>
-      <w:r>
-        <w:t xml:space="preserve">”, donde X, Y </w:t>
-      </w:r>
-      <w:proofErr w:type="spellStart"/>
-      <w:r>
-        <w:t>y</w:t>
-      </w:r>
-      <w:proofErr w:type="spellEnd"/>
-      <w:r>
-        <w:t xml:space="preserve"> Z </w:t>
-      </w:r>
-      <w:r>
-        <w:t xml:space="preserve">(opcional) </w:t>
-      </w:r>
-      <w:r>
-        <w:t xml:space="preserve">son los números de </w:t>
-      </w:r>
-      <w:r>
-        <w:t xml:space="preserve">la </w:t>
-      </w:r>
-      <w:r>
-        <w:t>versión</w:t>
-      </w:r>
-      <w:r>
-        <w:t>. P</w:t>
-      </w:r>
-      <w:r>
-        <w:t>or ejemplo</w:t>
-      </w:r>
-      <w:r>
-        <w:t>,</w:t>
-      </w:r>
-      <w:r>
-        <w:t xml:space="preserve"> “</w:t>
-      </w:r>
-      <w:r>
-        <w:t>AutoFirma</w:t>
-      </w:r>
-      <w:r>
-        <w:t>_</w:t>
-      </w:r>
-      <w:r>
-        <w:t>1.</w:t>
-      </w:r>
-      <w:r>
-        <w:t>5</w:t>
-      </w:r>
-      <w:r>
-        <w:t>.</w:t>
-      </w:r>
-      <w:r>
-        <w:t xml:space="preserve">pkg” correspondería a </w:t>
-      </w:r>
-      <w:proofErr w:type="spellStart"/>
-      <w:r>
-        <w:t>AutoFirma</w:t>
-      </w:r>
-      <w:proofErr w:type="spellEnd"/>
-      <w:r>
-        <w:t xml:space="preserve"> versión 1.</w:t>
-      </w:r>
-      <w:r>
-        <w:t>5</w:t>
-      </w:r>
-      <w:r>
-        <w:t>.</w:t>
-      </w:r>
-    </w:p>
-    <w:p>
-      <w:pPr>
-        <w:jc w:val="both"/>
-      </w:pPr>
-      <w:proofErr w:type="spellStart"/>
-      <w:r>
-        <w:t>AutoFirma</w:t>
-      </w:r>
-      <w:proofErr w:type="spellEnd"/>
-      <w:r>
-        <w:t xml:space="preserve"> es compatible con </w:t>
-      </w:r>
-      <w:r>
-        <w:t xml:space="preserve">las versiones </w:t>
-      </w:r>
-      <w:r>
-        <w:t xml:space="preserve">de OS X </w:t>
-      </w:r>
-      <w:proofErr w:type="spellStart"/>
-      <w:r>
-        <w:t>Mavericks</w:t>
-      </w:r>
-      <w:proofErr w:type="spellEnd"/>
-      <w:r>
-        <w:t xml:space="preserve">, Yosemite y El Capitán. </w:t>
-      </w:r>
-      <w:r>
-        <w:t>Los</w:t>
-      </w:r>
-      <w:r>
-        <w:t xml:space="preserve"> navegador</w:t>
-      </w:r>
-      <w:r>
-        <w:t>es</w:t>
-      </w:r>
-      <w:r>
-        <w:t xml:space="preserve"> compatible</w:t>
-      </w:r>
-      <w:r>
-        <w:t>s</w:t>
-      </w:r>
-      <w:r>
-        <w:t xml:space="preserve"> </w:t>
-      </w:r>
-      <w:r>
-        <w:t>son</w:t>
-      </w:r>
-      <w:r>
-        <w:t xml:space="preserve"> </w:t>
-      </w:r>
-      <w:r>
-        <w:t>Apple Safari</w:t>
-      </w:r>
-      <w:r>
-        <w:t>,</w:t>
-      </w:r>
-      <w:r>
-        <w:t xml:space="preserve"> Google Chrome</w:t>
-      </w:r>
-      <w:r>
-        <w:t xml:space="preserve"> y Mozilla Firefox</w:t>
-      </w:r>
-      <w:r>
-        <w:t>.</w:t>
-      </w:r>
-    </w:p>
-    <w:p>
-      <w:r>
-        <w:t>Para la instalación de la aplicación, s</w:t>
-      </w:r>
-      <w:r>
-        <w:t xml:space="preserve">e debe hacer doble clic sobre el fichero. El sistema abrirá un </w:t>
-      </w:r>
-      <w:r>
-        <w:t xml:space="preserve">asistente </w:t>
-      </w:r>
-      <w:r>
-        <w:t xml:space="preserve">que se encargará de realizar </w:t>
-      </w:r>
-      <w:r>
-        <w:t xml:space="preserve">los </w:t>
-      </w:r>
-      <w:r>
-        <w:t>pasos a seguir para la correcta instalación de la aplicación.</w:t>
-      </w:r>
-    </w:p>
-    <w:p>
-      <w:pPr>
-        <w:pStyle w:val="Ttulo3"/>
-      </w:pPr>
-      <w:bookmarkStart w:id="38" w:name="_Toc455136017"/>
-      <w:r>
-        <w:t>Desinstalación</w:t>
-      </w:r>
-      <w:bookmarkEnd w:id="38"/>
-    </w:p>
-    <w:p>
-      <w:r>
-        <w:t>Para desinstalar la aplicación basta con eliminar la carpeta que se generó en el directorio /</w:t>
-      </w:r>
-      <w:proofErr w:type="spellStart"/>
-      <w:r>
-        <w:t>Applications</w:t>
-      </w:r>
-      <w:proofErr w:type="spellEnd"/>
-      <w:r>
-        <w:t>.</w:t>
-      </w:r>
     </w:p>
     <w:p>
       <w:pPr>
         <w:pStyle w:val="Ttulo1"/>
       </w:pPr>
-      <w:bookmarkStart w:id="39" w:name="_Toc455136018"/>
+      <w:bookmarkStart w:id="38" w:name="_Toc455136018"/>
       <w:r>
         <w:lastRenderedPageBreak/>
         <w:t xml:space="preserve">Gestión de </w:t>
@@ -5919,7 +5904,7 @@
       <w:r>
         <w:t>AutoFirma</w:t>
       </w:r>
-      <w:bookmarkEnd w:id="39"/>
+      <w:bookmarkEnd w:id="38"/>
       <w:proofErr w:type="spellEnd"/>
     </w:p>
     <w:p>
@@ -5927,11 +5912,11 @@
         <w:pStyle w:val="Ttulo3"/>
         <w:jc w:val="both"/>
       </w:pPr>
-      <w:bookmarkStart w:id="40" w:name="_Toc455136019"/>
+      <w:bookmarkStart w:id="39" w:name="_Toc455136019"/>
       <w:r>
         <w:t>Comprobaciones de nuevas versiones al inicio de la aplicación</w:t>
       </w:r>
-      <w:bookmarkEnd w:id="40"/>
+      <w:bookmarkEnd w:id="39"/>
     </w:p>
     <w:p>
       <w:pPr>
@@ -5947,14 +5932,6 @@
       <w:proofErr w:type="spellEnd"/>
       <w:r>
         <w:t xml:space="preserve"> comprueba siempre si hay una versión más actual disponible para descarga desde la página Web del proyecto, con el objeto de que no se realicen trámites de firma con una versión obsoleta o antigua que pudiese tener instalada el ciudadano.</w:t>
-      </w:r>
-    </w:p>
-    <w:p>
-      <w:pPr>
-        <w:jc w:val="both"/>
-      </w:pPr>
-      <w:r>
-        <w:t>Es posible deshabilitar esta comprobación estableciendo, a nivel de sistema operativo, la siguiente variable de entorno:</w:t>
       </w:r>
     </w:p>
     <w:p>
@@ -5968,13 +5945,34 @@
         </w:rPr>
       </w:pPr>
       <w:r>
+        <w:t>Es posible deshabilitar esta comprobación estableciendo, a nivel de sistema operativo, la siguiente variable de entorno</w:t>
+      </w:r>
+      <w:r>
+        <w:t xml:space="preserve"> </w:t>
+      </w:r>
+      <w:r>
         <w:rPr>
           <w:rFonts w:ascii="Courier New" w:hAnsi="Courier New" w:cs="Courier New"/>
           <w:color w:val="2A00FF"/>
           <w:sz w:val="20"/>
           <w:szCs w:val="20"/>
         </w:rPr>
-        <w:t>AUTOFIRMA_AVOID_UPDATE_CHECK=true</w:t>
+        <w:t>AUTOFIRMA_AVOID_UPDATE_CHECK</w:t>
+      </w:r>
+      <w:r>
+        <w:t xml:space="preserve"> con el valor </w:t>
+      </w:r>
+      <w:r>
+        <w:rPr>
+          <w:rFonts w:ascii="Courier New" w:hAnsi="Courier New" w:cs="Courier New"/>
+          <w:color w:val="2A00FF"/>
+          <w:sz w:val="20"/>
+          <w:szCs w:val="20"/>
+        </w:rPr>
+        <w:t>true</w:t>
+      </w:r>
+      <w:r>
+        <w:t>.</w:t>
       </w:r>
     </w:p>
     <w:p>
@@ -5983,6 +5981,111 @@
       </w:pPr>
       <w:r>
         <w:t>Esta inhabilitación de las comprobaciones de actualización debe hacerse únicamente en entornos controlados (corporativos, internos a una administración, etc.), ya que es siempre conveniente descargar e instalar las últimas versiones disponibles.</w:t>
+      </w:r>
+    </w:p>
+    <w:p>
+      <w:pPr>
+        <w:jc w:val="both"/>
+      </w:pPr>
+      <w:r>
+        <w:t>En el caso de Windows, por ejemplo, esto sería:</w:t>
+      </w:r>
+    </w:p>
+    <w:p>
+      <w:pPr>
+        <w:jc w:val="center"/>
+      </w:pPr>
+      <w:r>
+        <w:rPr>
+          <w:noProof/>
+          <w:lang w:eastAsia="es-ES"/>
+        </w:rPr>
+        <w:drawing>
+          <wp:inline distT="0" distB="0" distL="0" distR="0">
+            <wp:extent cx="3753374" cy="4153480"/>
+            <wp:effectExtent l="0" t="0" r="0" b="0"/>
+            <wp:docPr id="2" name="0 Imagen"/>
+            <wp:cNvGraphicFramePr>
+              <a:graphicFrameLocks xmlns:a="http://schemas.openxmlformats.org/drawingml/2006/main" noChangeAspect="1"/>
+            </wp:cNvGraphicFramePr>
+            <a:graphic xmlns:a="http://schemas.openxmlformats.org/drawingml/2006/main">
+              <a:graphicData uri="http://schemas.openxmlformats.org/drawingml/2006/picture">
+                <pic:pic xmlns:pic="http://schemas.openxmlformats.org/drawingml/2006/picture">
+                  <pic:nvPicPr>
+                    <pic:cNvPr id="0" name="Variable_entorno.png"/>
+                    <pic:cNvPicPr/>
+                  </pic:nvPicPr>
+                  <pic:blipFill>
+                    <a:blip r:embed="rId26">
+                      <a:extLst>
+                        <a:ext uri="{28A0092B-C50C-407E-A947-70E740481C1C}">
+                          <a14:useLocalDpi xmlns:a14="http://schemas.microsoft.com/office/drawing/2010/main" val="0"/>
+                        </a:ext>
+                      </a:extLst>
+                    </a:blip>
+                    <a:stretch>
+                      <a:fillRect/>
+                    </a:stretch>
+                  </pic:blipFill>
+                  <pic:spPr>
+                    <a:xfrm>
+                      <a:off x="0" y="0"/>
+                      <a:ext cx="3753374" cy="4153480"/>
+                    </a:xfrm>
+                    <a:prstGeom prst="rect">
+                      <a:avLst/>
+                    </a:prstGeom>
+                  </pic:spPr>
+                </pic:pic>
+              </a:graphicData>
+            </a:graphic>
+          </wp:inline>
+        </w:drawing>
+      </w:r>
+    </w:p>
+    <w:p>
+      <w:pPr>
+        <w:jc w:val="both"/>
+      </w:pPr>
+      <w:bookmarkStart w:id="40" w:name="_GoBack"/>
+      <w:bookmarkEnd w:id="40"/>
+      <w:r>
+        <w:t xml:space="preserve">La URL a la que se conecta </w:t>
+      </w:r>
+      <w:proofErr w:type="spellStart"/>
+      <w:r>
+        <w:t>AutoFirma</w:t>
+      </w:r>
+      <w:proofErr w:type="spellEnd"/>
+      <w:r>
+        <w:t xml:space="preserve"> para comprobar la existencia de actualizaciones es:</w:t>
+      </w:r>
+    </w:p>
+    <w:p>
+      <w:pPr>
+        <w:jc w:val="both"/>
+      </w:pPr>
+      <w:hyperlink r:id="rId27" w:history="1">
+        <w:r>
+          <w:rPr>
+            <w:rStyle w:val="Hipervnculo"/>
+          </w:rPr>
+          <w:t>http://estaticos.redsara.es/comunes/autofirma/autofirma.version</w:t>
+        </w:r>
+      </w:hyperlink>
+    </w:p>
+    <w:p>
+      <w:pPr>
+        <w:jc w:val="both"/>
+      </w:pPr>
+    </w:p>
+    <w:p>
+      <w:pPr>
+        <w:jc w:val="both"/>
+      </w:pPr>
+      <w:r>
+        <w:lastRenderedPageBreak/>
+        <w:t>El administrador de red debe asegurar que los equipos de los usuarios tienen acceso a esta URL si se desea que sean los propios usuarios los encargados de identificar las nuevas versiones e instalarlas en sus equipos.</w:t>
       </w:r>
     </w:p>
     <w:p>
@@ -6165,11 +6268,7 @@
         <w:t>.</w:t>
       </w:r>
       <w:r>
-        <w:t xml:space="preserve"> Si se delega en los usuarios la importación del fichero de configuración, puede pedir que comprueben el firmante del </w:t>
-      </w:r>
-      <w:r>
-        <w:lastRenderedPageBreak/>
-        <w:t xml:space="preserve">fichero con una herramienta externa como </w:t>
+        <w:t xml:space="preserve"> Si se delega en los usuarios la importación del fichero de configuración, puede pedir que comprueben el firmante del fichero con una herramienta externa como </w:t>
       </w:r>
       <w:proofErr w:type="spellStart"/>
       <w:r>
@@ -6243,6 +6342,7 @@
               <w:rPr>
                 <w:b/>
               </w:rPr>
+              <w:lastRenderedPageBreak/>
               <w:t>Clave</w:t>
             </w:r>
           </w:p>
@@ -6723,15 +6823,7 @@
                 <w:rFonts w:cs="Arial"/>
                 <w:color w:val="474747"/>
               </w:rPr>
-              <w:t xml:space="preserve"> hará que no se haga esta </w:t>
-            </w:r>
-            <w:r>
-              <w:rPr>
-                <w:rFonts w:cs="Arial"/>
-                <w:color w:val="474747"/>
-              </w:rPr>
-              <w:lastRenderedPageBreak/>
-              <w:t>comprobación.</w:t>
+              <w:t xml:space="preserve"> hará que no se haga esta comprobación.</w:t>
             </w:r>
           </w:p>
         </w:tc>
@@ -6763,7 +6855,6 @@
                 <w:szCs w:val="21"/>
                 <w:lang w:eastAsia="es-ES"/>
               </w:rPr>
-              <w:lastRenderedPageBreak/>
               <w:t>useAnalytics</w:t>
             </w:r>
             <w:proofErr w:type="spellEnd"/>
@@ -6933,6 +7024,7 @@
                 <w:szCs w:val="21"/>
                 <w:lang w:eastAsia="es-ES"/>
               </w:rPr>
+              <w:lastRenderedPageBreak/>
               <w:t>signatureAlgorithm</w:t>
             </w:r>
             <w:proofErr w:type="spellEnd"/>
@@ -7690,7 +7782,6 @@
                 <w:color w:val="474747"/>
                 <w:lang w:eastAsia="es-ES"/>
               </w:rPr>
-              <w:lastRenderedPageBreak/>
               <w:t>FacturaE</w:t>
             </w:r>
             <w:proofErr w:type="spellEnd"/>
@@ -7824,7 +7915,6 @@
                 <w:szCs w:val="21"/>
                 <w:lang w:eastAsia="es-ES"/>
               </w:rPr>
-              <w:lastRenderedPageBreak/>
               <w:t>defaultSignatureFormatXml</w:t>
             </w:r>
             <w:proofErr w:type="spellEnd"/>
@@ -7959,6 +8049,7 @@
                 <w:color w:val="474747"/>
                 <w:lang w:eastAsia="es-ES"/>
               </w:rPr>
+              <w:lastRenderedPageBreak/>
               <w:t>CAdES</w:t>
             </w:r>
             <w:proofErr w:type="spellEnd"/>
@@ -8000,6 +8091,7 @@
                 <w:szCs w:val="21"/>
                 <w:lang w:eastAsia="es-ES"/>
               </w:rPr>
+              <w:lastRenderedPageBreak/>
               <w:t>defaultSignatureFormatOdf</w:t>
             </w:r>
             <w:proofErr w:type="spellEnd"/>
@@ -8726,16 +8818,7 @@
                 <w:color w:val="474747"/>
                 <w:lang w:eastAsia="es-ES"/>
               </w:rPr>
-              <w:t xml:space="preserve">Huella digital, en Base64, del identificador de la política de firma </w:t>
-            </w:r>
-            <w:r>
-              <w:rPr>
-                <w:rFonts w:eastAsia="Times New Roman" w:cs="Arial"/>
-                <w:color w:val="474747"/>
-                <w:lang w:eastAsia="es-ES"/>
-              </w:rPr>
-              <w:lastRenderedPageBreak/>
-              <w:t xml:space="preserve">para </w:t>
+              <w:t xml:space="preserve">Huella digital, en Base64, del identificador de la política de firma para </w:t>
             </w:r>
             <w:proofErr w:type="spellStart"/>
             <w:r>
@@ -8785,7 +8868,6 @@
                 <w:szCs w:val="21"/>
                 <w:lang w:eastAsia="es-ES"/>
               </w:rPr>
-              <w:lastRenderedPageBreak/>
               <w:t>padesPolicyIdentifierHashAlgorithm</w:t>
             </w:r>
             <w:proofErr w:type="spellEnd"/>
@@ -8961,6 +9043,7 @@
                 <w:color w:val="474747"/>
                 <w:lang w:eastAsia="es-ES"/>
               </w:rPr>
+              <w:lastRenderedPageBreak/>
               <w:t>SHA-256</w:t>
             </w:r>
           </w:p>
@@ -8993,6 +9076,7 @@
                 <w:szCs w:val="21"/>
                 <w:lang w:eastAsia="es-ES"/>
               </w:rPr>
+              <w:lastRenderedPageBreak/>
               <w:t>padesPolicyQualifier</w:t>
             </w:r>
             <w:proofErr w:type="spellEnd"/>
@@ -10098,7 +10182,16 @@
                 <w:color w:val="474747"/>
                 <w:lang w:eastAsia="es-ES"/>
               </w:rPr>
-              <w:t xml:space="preserve">Huella digital, en Base64, del identificador de la política de firma para </w:t>
+              <w:t xml:space="preserve">Huella digital, en Base64, del </w:t>
+            </w:r>
+            <w:r>
+              <w:rPr>
+                <w:rFonts w:eastAsia="Times New Roman" w:cs="Arial"/>
+                <w:color w:val="474747"/>
+                <w:lang w:eastAsia="es-ES"/>
+              </w:rPr>
+              <w:lastRenderedPageBreak/>
+              <w:t xml:space="preserve">identificador de la política de firma para </w:t>
             </w:r>
             <w:proofErr w:type="spellStart"/>
             <w:r>
@@ -10156,6 +10249,7 @@
                 <w:szCs w:val="21"/>
                 <w:lang w:eastAsia="es-ES"/>
               </w:rPr>
+              <w:lastRenderedPageBreak/>
               <w:t>c</w:t>
             </w:r>
             <w:r>
@@ -11036,16 +11130,7 @@
                 <w:color w:val="474747"/>
                 <w:lang w:eastAsia="es-ES"/>
               </w:rPr>
-              <w:t xml:space="preserve">Huella digital, en Base64, del </w:t>
-            </w:r>
-            <w:r>
-              <w:rPr>
-                <w:rFonts w:eastAsia="Times New Roman" w:cs="Arial"/>
-                <w:color w:val="474747"/>
-                <w:lang w:eastAsia="es-ES"/>
-              </w:rPr>
-              <w:lastRenderedPageBreak/>
-              <w:t xml:space="preserve">identificador de la política de firma para </w:t>
+              <w:t xml:space="preserve">Huella digital, en Base64, del identificador de la política de firma para </w:t>
             </w:r>
             <w:proofErr w:type="spellStart"/>
             <w:r>
@@ -11103,7 +11188,6 @@
                 <w:szCs w:val="21"/>
                 <w:lang w:eastAsia="es-ES"/>
               </w:rPr>
-              <w:lastRenderedPageBreak/>
               <w:t>x</w:t>
             </w:r>
             <w:r>
@@ -11267,6 +11351,7 @@
                 <w:color w:val="474747"/>
                 <w:lang w:eastAsia="es-ES"/>
               </w:rPr>
+              <w:lastRenderedPageBreak/>
               <w:t xml:space="preserve">SHA-512 </w:t>
             </w:r>
           </w:p>
@@ -11343,6 +11428,7 @@
                 <w:szCs w:val="21"/>
                 <w:lang w:eastAsia="es-ES"/>
               </w:rPr>
+              <w:lastRenderedPageBreak/>
               <w:t>x</w:t>
             </w:r>
             <w:r>
@@ -12316,7 +12402,6 @@
         <w:pStyle w:val="Ttulo4"/>
       </w:pPr>
       <w:r>
-        <w:lastRenderedPageBreak/>
         <w:t>Firmas Factura Electrónica</w:t>
       </w:r>
     </w:p>
@@ -12692,6 +12777,7 @@
                 <w:szCs w:val="21"/>
                 <w:lang w:eastAsia="es-ES"/>
               </w:rPr>
+              <w:lastRenderedPageBreak/>
               <w:t>facturaeSignatureProductionPostalCode</w:t>
             </w:r>
             <w:proofErr w:type="spellEnd"/>
@@ -13348,16 +13434,7 @@
                 <w:color w:val="474747"/>
                 <w:lang w:eastAsia="es-ES"/>
               </w:rPr>
-              <w:t xml:space="preserve"> habilitará que cualquier opción de configuración pueda ser alterada por parte del usuario </w:t>
-            </w:r>
-            <w:r>
-              <w:rPr>
-                <w:rFonts w:eastAsia="Times New Roman" w:cs="Arial"/>
-                <w:color w:val="474747"/>
-                <w:lang w:eastAsia="es-ES"/>
-              </w:rPr>
-              <w:lastRenderedPageBreak/>
-              <w:t>mediante el interfaz gráfico.</w:t>
+              <w:t xml:space="preserve"> habilitará que cualquier opción de configuración pueda ser alterada por parte del usuario mediante el interfaz gráfico.</w:t>
             </w:r>
           </w:p>
         </w:tc>
@@ -13394,7 +13471,6 @@
                 <w:szCs w:val="21"/>
                 <w:lang w:eastAsia="es-ES"/>
               </w:rPr>
-              <w:lastRenderedPageBreak/>
               <w:t>createHashAsBase64</w:t>
             </w:r>
           </w:p>
@@ -13692,7 +13768,16 @@
                 <w:color w:val="474747"/>
                 <w:lang w:eastAsia="es-ES"/>
               </w:rPr>
-              <w:t xml:space="preserve">por defecto </w:t>
+              <w:t xml:space="preserve">por </w:t>
+            </w:r>
+            <w:r>
+              <w:rPr>
+                <w:rFonts w:eastAsia="Times New Roman" w:cs="Arial"/>
+                <w:color w:val="474747"/>
+                <w:lang w:eastAsia="es-ES"/>
+              </w:rPr>
+              <w:lastRenderedPageBreak/>
+              <w:t xml:space="preserve">defecto </w:t>
             </w:r>
             <w:r>
               <w:rPr>
@@ -13949,7 +14034,7 @@
                     </pic:cNvPicPr>
                   </pic:nvPicPr>
                   <pic:blipFill>
-                    <a:blip r:embed="rId26">
+                    <a:blip r:embed="rId28">
                       <a:extLst>
                         <a:ext uri="{28A0092B-C50C-407E-A947-70E740481C1C}">
                           <a14:useLocalDpi xmlns:a14="http://schemas.microsoft.com/office/drawing/2010/main" val="0"/>
@@ -14101,7 +14186,7 @@
                     </pic:cNvPicPr>
                   </pic:nvPicPr>
                   <pic:blipFill>
-                    <a:blip r:embed="rId27">
+                    <a:blip r:embed="rId29">
                       <a:extLst>
                         <a:ext uri="{28A0092B-C50C-407E-A947-70E740481C1C}">
                           <a14:useLocalDpi xmlns:a14="http://schemas.microsoft.com/office/drawing/2010/main" val="0"/>
@@ -14229,7 +14314,7 @@
                     </pic:cNvPicPr>
                   </pic:nvPicPr>
                   <pic:blipFill>
-                    <a:blip r:embed="rId28">
+                    <a:blip r:embed="rId30">
                       <a:extLst>
                         <a:ext uri="{28A0092B-C50C-407E-A947-70E740481C1C}">
                           <a14:useLocalDpi xmlns:a14="http://schemas.microsoft.com/office/drawing/2010/main" val="0"/>
@@ -14364,7 +14449,7 @@
                     </pic:cNvPicPr>
                   </pic:nvPicPr>
                   <pic:blipFill>
-                    <a:blip r:embed="rId29">
+                    <a:blip r:embed="rId31">
                       <a:extLst>
                         <a:ext uri="{28A0092B-C50C-407E-A947-70E740481C1C}">
                           <a14:useLocalDpi xmlns:a14="http://schemas.microsoft.com/office/drawing/2010/main" val="0"/>
@@ -15033,8 +15118,8 @@
       <w:bookmarkStart w:id="43" w:name="_Toc424848952"/>
       <w:bookmarkStart w:id="44" w:name="_Toc425144473"/>
       <w:bookmarkStart w:id="45" w:name="_Toc433022415"/>
-      <w:bookmarkStart w:id="46" w:name="_Ref313876725"/>
-      <w:bookmarkStart w:id="47" w:name="_Toc455136021"/>
+      <w:bookmarkStart w:id="46" w:name="_Toc455136021"/>
+      <w:bookmarkStart w:id="47" w:name="_Ref313876725"/>
       <w:bookmarkEnd w:id="22"/>
       <w:bookmarkEnd w:id="23"/>
       <w:bookmarkEnd w:id="24"/>
@@ -15050,7 +15135,7 @@
       <w:bookmarkEnd w:id="43"/>
       <w:bookmarkEnd w:id="44"/>
       <w:bookmarkEnd w:id="45"/>
-      <w:bookmarkEnd w:id="47"/>
+      <w:bookmarkEnd w:id="46"/>
       <w:proofErr w:type="spellEnd"/>
     </w:p>
     <w:p/>
@@ -15267,7 +15352,7 @@
                     <pic:cNvPicPr/>
                   </pic:nvPicPr>
                   <pic:blipFill>
-                    <a:blip r:embed="rId30"/>
+                    <a:blip r:embed="rId32"/>
                     <a:stretch>
                       <a:fillRect/>
                     </a:stretch>
@@ -15427,7 +15512,7 @@
         <w:pStyle w:val="Ttulo2"/>
       </w:pPr>
       <w:bookmarkStart w:id="52" w:name="_Toc455136026"/>
-      <w:bookmarkEnd w:id="46"/>
+      <w:bookmarkEnd w:id="47"/>
       <w:proofErr w:type="spellStart"/>
       <w:r>
         <w:t>AutoFirma</w:t>
@@ -15732,7 +15817,7 @@
             <wp:extent cx="838200" cy="295275"/>
             <wp:effectExtent l="0" t="0" r="0" b="9525"/>
             <wp:docPr id="4" name="Imagen 4" descr="Creative Commons License">
-              <a:hlinkClick xmlns:a="http://schemas.openxmlformats.org/drawingml/2006/main" r:id="rId31"/>
+              <a:hlinkClick xmlns:a="http://schemas.openxmlformats.org/drawingml/2006/main" r:id="rId33"/>
             </wp:docPr>
             <wp:cNvGraphicFramePr>
               <a:graphicFrameLocks xmlns:a="http://schemas.openxmlformats.org/drawingml/2006/main" noChangeAspect="1"/>
@@ -15747,7 +15832,7 @@
                     </pic:cNvPicPr>
                   </pic:nvPicPr>
                   <pic:blipFill>
-                    <a:blip r:embed="rId32" r:link="rId33">
+                    <a:blip r:embed="rId34" r:link="rId35">
                       <a:extLst>
                         <a:ext uri="{28A0092B-C50C-407E-A947-70E740481C1C}">
                           <a14:useLocalDpi xmlns:a14="http://schemas.microsoft.com/office/drawing/2010/main" val="0"/>
@@ -15917,9 +16002,9 @@
       </w:pPr>
     </w:p>
     <w:sectPr>
-      <w:headerReference w:type="default" r:id="rId34"/>
-      <w:footerReference w:type="default" r:id="rId35"/>
-      <w:headerReference w:type="first" r:id="rId36"/>
+      <w:headerReference w:type="default" r:id="rId36"/>
+      <w:footerReference w:type="default" r:id="rId37"/>
+      <w:headerReference w:type="first" r:id="rId38"/>
       <w:pgSz w:w="11907" w:h="16839" w:code="9"/>
       <w:pgMar w:top="2892" w:right="1134" w:bottom="1418" w:left="1814" w:header="1531" w:footer="737" w:gutter="0"/>
       <w:cols w:space="708"/>
@@ -15992,7 +16077,7 @@
         <v:shape id="_x0000_i1026" type="#_x0000_t75" style="width:41pt;height:19.25pt" o:ole="">
           <v:imagedata r:id="rId1" o:title=""/>
         </v:shape>
-        <o:OLEObject Type="Embed" ProgID="PBrush" ShapeID="_x0000_i1026" DrawAspect="Content" ObjectID="_1528877853" r:id="rId2"/>
+        <o:OLEObject Type="Embed" ProgID="PBrush" ShapeID="_x0000_i1026" DrawAspect="Content" ObjectID="_1529736550" r:id="rId2"/>
       </w:object>
     </w:r>
     <w:r>
@@ -16014,7 +16099,7 @@
       <w:rPr>
         <w:noProof/>
       </w:rPr>
-      <w:t>2</w:t>
+      <w:t>17</w:t>
     </w:r>
     <w:r>
       <w:fldChar w:fldCharType="end"/>
@@ -16128,7 +16213,7 @@
               <v:shape id="_x0000_i1025" type="#_x0000_t75" style="width:60.3pt;height:32.65pt" o:ole="">
                 <v:imagedata r:id="rId1" o:title=""/>
               </v:shape>
-              <o:OLEObject Type="Embed" ProgID="PBrush" ShapeID="_x0000_i1025" DrawAspect="Content" ObjectID="_1528877852" r:id="rId2"/>
+              <o:OLEObject Type="Embed" ProgID="PBrush" ShapeID="_x0000_i1025" DrawAspect="Content" ObjectID="_1529736549" r:id="rId2"/>
             </w:object>
           </w:r>
         </w:p>
@@ -16313,7 +16398,7 @@
               <v:shape id="_x0000_i1027" type="#_x0000_t75" style="width:102.15pt;height:56.95pt" o:ole="">
                 <v:imagedata r:id="rId1" o:title=""/>
               </v:shape>
-              <o:OLEObject Type="Embed" ProgID="PBrush" ShapeID="_x0000_i1027" DrawAspect="Content" ObjectID="_1528877854" r:id="rId2"/>
+              <o:OLEObject Type="Embed" ProgID="PBrush" ShapeID="_x0000_i1027" DrawAspect="Content" ObjectID="_1529736551" r:id="rId2"/>
             </w:object>
           </w:r>
         </w:p>
@@ -23665,7 +23750,7 @@
 </file>
 
 <file path=customXml/itemProps1.xml><?xml version="1.0" encoding="utf-8"?>
-<ds:datastoreItem xmlns:ds="http://schemas.openxmlformats.org/officeDocument/2006/customXml" ds:itemID="{2B68F74F-8500-4213-BA99-8FBB569B5E60}">
+<ds:datastoreItem xmlns:ds="http://schemas.openxmlformats.org/officeDocument/2006/customXml" ds:itemID="{7B599DEF-23EC-4D16-BC54-8FA5B6F3F7F4}">
   <ds:schemaRefs>
     <ds:schemaRef ds:uri="http://schemas.openxmlformats.org/officeDocument/2006/bibliography"/>
   </ds:schemaRefs>
@@ -23673,7 +23758,7 @@
 </file>
 
 <file path=customXml/itemProps2.xml><?xml version="1.0" encoding="utf-8"?>
-<ds:datastoreItem xmlns:ds="http://schemas.openxmlformats.org/officeDocument/2006/customXml" ds:itemID="{1693E60A-A3A4-4B11-93F8-3D236B807D07}">
+<ds:datastoreItem xmlns:ds="http://schemas.openxmlformats.org/officeDocument/2006/customXml" ds:itemID="{60FB93CC-262C-49B2-B1E6-7CDA4EBB8A67}">
   <ds:schemaRefs>
     <ds:schemaRef ds:uri="http://schemas.openxmlformats.org/officeDocument/2006/bibliography"/>
   </ds:schemaRefs>

</xml_diff>

<commit_message>
Se agrega a los problemas conocidos la particularidad de que para el DNIe AutoFirma pide el PIN antes de mostrar los certificados.
</commit_message>
<xml_diff>
--- a/AF_manual_instalacion_y_gestion_ES.docx
+++ b/AF_manual_instalacion_y_gestion_ES.docx
@@ -92,7 +92,7 @@
       <w:r>
         <w:fldChar w:fldCharType="separate"/>
       </w:r>
-      <w:hyperlink w:anchor="_Toc483312899" w:history="1">
+      <w:hyperlink w:anchor="_Toc487702572" w:history="1">
         <w:r>
           <w:rPr>
             <w:rStyle w:val="Hyperlink"/>
@@ -134,7 +134,7 @@
             <w:noProof/>
             <w:webHidden/>
           </w:rPr>
-          <w:instrText xml:space="preserve"> PAGEREF _Toc483312899 \h </w:instrText>
+          <w:instrText xml:space="preserve"> PAGEREF _Toc487702572 \h </w:instrText>
         </w:r>
         <w:r>
           <w:rPr>
@@ -174,7 +174,7 @@
           <w:lang w:eastAsia="es-ES"/>
         </w:rPr>
       </w:pPr>
-      <w:hyperlink w:anchor="_Toc483312900" w:history="1">
+      <w:hyperlink w:anchor="_Toc487702573" w:history="1">
         <w:r>
           <w:rPr>
             <w:rStyle w:val="Hyperlink"/>
@@ -216,7 +216,7 @@
             <w:noProof/>
             <w:webHidden/>
           </w:rPr>
-          <w:instrText xml:space="preserve"> PAGEREF _Toc483312900 \h </w:instrText>
+          <w:instrText xml:space="preserve"> PAGEREF _Toc487702573 \h </w:instrText>
         </w:r>
         <w:r>
           <w:rPr>
@@ -260,7 +260,7 @@
           <w:lang w:eastAsia="es-ES"/>
         </w:rPr>
       </w:pPr>
-      <w:hyperlink w:anchor="_Toc483312901" w:history="1">
+      <w:hyperlink w:anchor="_Toc487702574" w:history="1">
         <w:r>
           <w:rPr>
             <w:rStyle w:val="Hyperlink"/>
@@ -302,7 +302,7 @@
             <w:noProof/>
             <w:webHidden/>
           </w:rPr>
-          <w:instrText xml:space="preserve"> PAGEREF _Toc483312901 \h </w:instrText>
+          <w:instrText xml:space="preserve"> PAGEREF _Toc487702574 \h </w:instrText>
         </w:r>
         <w:r>
           <w:rPr>
@@ -346,7 +346,7 @@
           <w:lang w:eastAsia="es-ES"/>
         </w:rPr>
       </w:pPr>
-      <w:hyperlink w:anchor="_Toc483312902" w:history="1">
+      <w:hyperlink w:anchor="_Toc487702575" w:history="1">
         <w:r>
           <w:rPr>
             <w:rStyle w:val="Hyperlink"/>
@@ -388,7 +388,7 @@
             <w:noProof/>
             <w:webHidden/>
           </w:rPr>
-          <w:instrText xml:space="preserve"> PAGEREF _Toc483312902 \h </w:instrText>
+          <w:instrText xml:space="preserve"> PAGEREF _Toc487702575 \h </w:instrText>
         </w:r>
         <w:r>
           <w:rPr>
@@ -428,7 +428,7 @@
           <w:lang w:eastAsia="es-ES"/>
         </w:rPr>
       </w:pPr>
-      <w:hyperlink w:anchor="_Toc483312903" w:history="1">
+      <w:hyperlink w:anchor="_Toc487702576" w:history="1">
         <w:r>
           <w:rPr>
             <w:rStyle w:val="Hyperlink"/>
@@ -470,7 +470,7 @@
             <w:noProof/>
             <w:webHidden/>
           </w:rPr>
-          <w:instrText xml:space="preserve"> PAGEREF _Toc483312903 \h </w:instrText>
+          <w:instrText xml:space="preserve"> PAGEREF _Toc487702576 \h </w:instrText>
         </w:r>
         <w:r>
           <w:rPr>
@@ -510,7 +510,7 @@
           <w:lang w:eastAsia="es-ES"/>
         </w:rPr>
       </w:pPr>
-      <w:hyperlink w:anchor="_Toc483312904" w:history="1">
+      <w:hyperlink w:anchor="_Toc487702577" w:history="1">
         <w:r>
           <w:rPr>
             <w:rStyle w:val="Hyperlink"/>
@@ -552,7 +552,7 @@
             <w:noProof/>
             <w:webHidden/>
           </w:rPr>
-          <w:instrText xml:space="preserve"> PAGEREF _Toc483312904 \h </w:instrText>
+          <w:instrText xml:space="preserve"> PAGEREF _Toc487702577 \h </w:instrText>
         </w:r>
         <w:r>
           <w:rPr>
@@ -592,7 +592,7 @@
           <w:lang w:eastAsia="es-ES"/>
         </w:rPr>
       </w:pPr>
-      <w:hyperlink w:anchor="_Toc483312905" w:history="1">
+      <w:hyperlink w:anchor="_Toc487702578" w:history="1">
         <w:r>
           <w:rPr>
             <w:rStyle w:val="Hyperlink"/>
@@ -634,7 +634,7 @@
             <w:noProof/>
             <w:webHidden/>
           </w:rPr>
-          <w:instrText xml:space="preserve"> PAGEREF _Toc483312905 \h </w:instrText>
+          <w:instrText xml:space="preserve"> PAGEREF _Toc487702578 \h </w:instrText>
         </w:r>
         <w:r>
           <w:rPr>
@@ -678,7 +678,7 @@
           <w:lang w:eastAsia="es-ES"/>
         </w:rPr>
       </w:pPr>
-      <w:hyperlink w:anchor="_Toc483312906" w:history="1">
+      <w:hyperlink w:anchor="_Toc487702579" w:history="1">
         <w:r>
           <w:rPr>
             <w:rStyle w:val="Hyperlink"/>
@@ -720,7 +720,7 @@
             <w:noProof/>
             <w:webHidden/>
           </w:rPr>
-          <w:instrText xml:space="preserve"> PAGEREF _Toc483312906 \h </w:instrText>
+          <w:instrText xml:space="preserve"> PAGEREF _Toc487702579 \h </w:instrText>
         </w:r>
         <w:r>
           <w:rPr>
@@ -764,7 +764,7 @@
           <w:lang w:eastAsia="es-ES"/>
         </w:rPr>
       </w:pPr>
-      <w:hyperlink w:anchor="_Toc483312907" w:history="1">
+      <w:hyperlink w:anchor="_Toc487702580" w:history="1">
         <w:r>
           <w:rPr>
             <w:rStyle w:val="Hyperlink"/>
@@ -806,7 +806,7 @@
             <w:noProof/>
             <w:webHidden/>
           </w:rPr>
-          <w:instrText xml:space="preserve"> PAGEREF _Toc483312907 \h </w:instrText>
+          <w:instrText xml:space="preserve"> PAGEREF _Toc487702580 \h </w:instrText>
         </w:r>
         <w:r>
           <w:rPr>
@@ -850,7 +850,7 @@
           <w:lang w:eastAsia="es-ES"/>
         </w:rPr>
       </w:pPr>
-      <w:hyperlink w:anchor="_Toc483312908" w:history="1">
+      <w:hyperlink w:anchor="_Toc487702581" w:history="1">
         <w:r>
           <w:rPr>
             <w:rStyle w:val="Hyperlink"/>
@@ -892,7 +892,7 @@
             <w:noProof/>
             <w:webHidden/>
           </w:rPr>
-          <w:instrText xml:space="preserve"> PAGEREF _Toc483312908 \h </w:instrText>
+          <w:instrText xml:space="preserve"> PAGEREF _Toc487702581 \h </w:instrText>
         </w:r>
         <w:r>
           <w:rPr>
@@ -936,7 +936,7 @@
           <w:lang w:eastAsia="es-ES"/>
         </w:rPr>
       </w:pPr>
-      <w:hyperlink w:anchor="_Toc483312909" w:history="1">
+      <w:hyperlink w:anchor="_Toc487702582" w:history="1">
         <w:r>
           <w:rPr>
             <w:rStyle w:val="Hyperlink"/>
@@ -978,7 +978,7 @@
             <w:noProof/>
             <w:webHidden/>
           </w:rPr>
-          <w:instrText xml:space="preserve"> PAGEREF _Toc483312909 \h </w:instrText>
+          <w:instrText xml:space="preserve"> PAGEREF _Toc487702582 \h </w:instrText>
         </w:r>
         <w:r>
           <w:rPr>
@@ -1022,7 +1022,7 @@
           <w:lang w:eastAsia="es-ES"/>
         </w:rPr>
       </w:pPr>
-      <w:hyperlink w:anchor="_Toc483312910" w:history="1">
+      <w:hyperlink w:anchor="_Toc487702583" w:history="1">
         <w:r>
           <w:rPr>
             <w:rStyle w:val="Hyperlink"/>
@@ -1064,7 +1064,7 @@
             <w:noProof/>
             <w:webHidden/>
           </w:rPr>
-          <w:instrText xml:space="preserve"> PAGEREF _Toc483312910 \h </w:instrText>
+          <w:instrText xml:space="preserve"> PAGEREF _Toc487702583 \h </w:instrText>
         </w:r>
         <w:r>
           <w:rPr>
@@ -1108,7 +1108,7 @@
           <w:lang w:eastAsia="es-ES"/>
         </w:rPr>
       </w:pPr>
-      <w:hyperlink w:anchor="_Toc483312911" w:history="1">
+      <w:hyperlink w:anchor="_Toc487702584" w:history="1">
         <w:r>
           <w:rPr>
             <w:rStyle w:val="Hyperlink"/>
@@ -1150,7 +1150,7 @@
             <w:noProof/>
             <w:webHidden/>
           </w:rPr>
-          <w:instrText xml:space="preserve"> PAGEREF _Toc483312911 \h </w:instrText>
+          <w:instrText xml:space="preserve"> PAGEREF _Toc487702584 \h </w:instrText>
         </w:r>
         <w:r>
           <w:rPr>
@@ -1194,7 +1194,7 @@
           <w:lang w:eastAsia="es-ES"/>
         </w:rPr>
       </w:pPr>
-      <w:hyperlink w:anchor="_Toc483312912" w:history="1">
+      <w:hyperlink w:anchor="_Toc487702585" w:history="1">
         <w:r>
           <w:rPr>
             <w:rStyle w:val="Hyperlink"/>
@@ -1236,7 +1236,7 @@
             <w:noProof/>
             <w:webHidden/>
           </w:rPr>
-          <w:instrText xml:space="preserve"> PAGEREF _Toc483312912 \h </w:instrText>
+          <w:instrText xml:space="preserve"> PAGEREF _Toc487702585 \h </w:instrText>
         </w:r>
         <w:r>
           <w:rPr>
@@ -1280,7 +1280,7 @@
           <w:lang w:eastAsia="es-ES"/>
         </w:rPr>
       </w:pPr>
-      <w:hyperlink w:anchor="_Toc483312913" w:history="1">
+      <w:hyperlink w:anchor="_Toc487702586" w:history="1">
         <w:r>
           <w:rPr>
             <w:rStyle w:val="Hyperlink"/>
@@ -1322,7 +1322,7 @@
             <w:noProof/>
             <w:webHidden/>
           </w:rPr>
-          <w:instrText xml:space="preserve"> PAGEREF _Toc483312913 \h </w:instrText>
+          <w:instrText xml:space="preserve"> PAGEREF _Toc487702586 \h </w:instrText>
         </w:r>
         <w:r>
           <w:rPr>
@@ -1366,7 +1366,7 @@
           <w:lang w:eastAsia="es-ES"/>
         </w:rPr>
       </w:pPr>
-      <w:hyperlink w:anchor="_Toc483312914" w:history="1">
+      <w:hyperlink w:anchor="_Toc487702587" w:history="1">
         <w:r>
           <w:rPr>
             <w:rStyle w:val="Hyperlink"/>
@@ -1408,7 +1408,7 @@
             <w:noProof/>
             <w:webHidden/>
           </w:rPr>
-          <w:instrText xml:space="preserve"> PAGEREF _Toc483312914 \h </w:instrText>
+          <w:instrText xml:space="preserve"> PAGEREF _Toc487702587 \h </w:instrText>
         </w:r>
         <w:r>
           <w:rPr>
@@ -1452,7 +1452,7 @@
           <w:lang w:eastAsia="es-ES"/>
         </w:rPr>
       </w:pPr>
-      <w:hyperlink w:anchor="_Toc483312915" w:history="1">
+      <w:hyperlink w:anchor="_Toc487702588" w:history="1">
         <w:r>
           <w:rPr>
             <w:rStyle w:val="Hyperlink"/>
@@ -1494,7 +1494,7 @@
             <w:noProof/>
             <w:webHidden/>
           </w:rPr>
-          <w:instrText xml:space="preserve"> PAGEREF _Toc483312915 \h </w:instrText>
+          <w:instrText xml:space="preserve"> PAGEREF _Toc487702588 \h </w:instrText>
         </w:r>
         <w:r>
           <w:rPr>
@@ -1534,7 +1534,7 @@
           <w:lang w:eastAsia="es-ES"/>
         </w:rPr>
       </w:pPr>
-      <w:hyperlink w:anchor="_Toc483312916" w:history="1">
+      <w:hyperlink w:anchor="_Toc487702589" w:history="1">
         <w:r>
           <w:rPr>
             <w:rStyle w:val="Hyperlink"/>
@@ -1576,7 +1576,7 @@
             <w:noProof/>
             <w:webHidden/>
           </w:rPr>
-          <w:instrText xml:space="preserve"> PAGEREF _Toc483312916 \h </w:instrText>
+          <w:instrText xml:space="preserve"> PAGEREF _Toc487702589 \h </w:instrText>
         </w:r>
         <w:r>
           <w:rPr>
@@ -1620,7 +1620,7 @@
           <w:lang w:eastAsia="es-ES"/>
         </w:rPr>
       </w:pPr>
-      <w:hyperlink w:anchor="_Toc483312917" w:history="1">
+      <w:hyperlink w:anchor="_Toc487702590" w:history="1">
         <w:r>
           <w:rPr>
             <w:rStyle w:val="Hyperlink"/>
@@ -1662,7 +1662,7 @@
             <w:noProof/>
             <w:webHidden/>
           </w:rPr>
-          <w:instrText xml:space="preserve"> PAGEREF _Toc483312917 \h </w:instrText>
+          <w:instrText xml:space="preserve"> PAGEREF _Toc487702590 \h </w:instrText>
         </w:r>
         <w:r>
           <w:rPr>
@@ -1706,7 +1706,7 @@
           <w:lang w:eastAsia="es-ES"/>
         </w:rPr>
       </w:pPr>
-      <w:hyperlink w:anchor="_Toc483312918" w:history="1">
+      <w:hyperlink w:anchor="_Toc487702591" w:history="1">
         <w:r>
           <w:rPr>
             <w:rStyle w:val="Hyperlink"/>
@@ -1748,7 +1748,7 @@
             <w:noProof/>
             <w:webHidden/>
           </w:rPr>
-          <w:instrText xml:space="preserve"> PAGEREF _Toc483312918 \h </w:instrText>
+          <w:instrText xml:space="preserve"> PAGEREF _Toc487702591 \h </w:instrText>
         </w:r>
         <w:r>
           <w:rPr>
@@ -1792,7 +1792,7 @@
           <w:lang w:eastAsia="es-ES"/>
         </w:rPr>
       </w:pPr>
-      <w:hyperlink w:anchor="_Toc483312919" w:history="1">
+      <w:hyperlink w:anchor="_Toc487702592" w:history="1">
         <w:r>
           <w:rPr>
             <w:rStyle w:val="Hyperlink"/>
@@ -1834,7 +1834,7 @@
             <w:noProof/>
             <w:webHidden/>
           </w:rPr>
-          <w:instrText xml:space="preserve"> PAGEREF _Toc483312919 \h </w:instrText>
+          <w:instrText xml:space="preserve"> PAGEREF _Toc487702592 \h </w:instrText>
         </w:r>
         <w:r>
           <w:rPr>
@@ -1878,7 +1878,7 @@
           <w:lang w:eastAsia="es-ES"/>
         </w:rPr>
       </w:pPr>
-      <w:hyperlink w:anchor="_Toc483312920" w:history="1">
+      <w:hyperlink w:anchor="_Toc487702593" w:history="1">
         <w:r>
           <w:rPr>
             <w:rStyle w:val="Hyperlink"/>
@@ -1920,7 +1920,7 @@
             <w:noProof/>
             <w:webHidden/>
           </w:rPr>
-          <w:instrText xml:space="preserve"> PAGEREF _Toc483312920 \h </w:instrText>
+          <w:instrText xml:space="preserve"> PAGEREF _Toc487702593 \h </w:instrText>
         </w:r>
         <w:r>
           <w:rPr>
@@ -1964,7 +1964,7 @@
           <w:lang w:eastAsia="es-ES"/>
         </w:rPr>
       </w:pPr>
-      <w:hyperlink w:anchor="_Toc483312921" w:history="1">
+      <w:hyperlink w:anchor="_Toc487702594" w:history="1">
         <w:r>
           <w:rPr>
             <w:rStyle w:val="Hyperlink"/>
@@ -2006,7 +2006,7 @@
             <w:noProof/>
             <w:webHidden/>
           </w:rPr>
-          <w:instrText xml:space="preserve"> PAGEREF _Toc483312921 \h </w:instrText>
+          <w:instrText xml:space="preserve"> PAGEREF _Toc487702594 \h </w:instrText>
         </w:r>
         <w:r>
           <w:rPr>
@@ -2050,7 +2050,7 @@
           <w:lang w:eastAsia="es-ES"/>
         </w:rPr>
       </w:pPr>
-      <w:hyperlink w:anchor="_Toc483312922" w:history="1">
+      <w:hyperlink w:anchor="_Toc487702595" w:history="1">
         <w:r>
           <w:rPr>
             <w:rStyle w:val="Hyperlink"/>
@@ -2092,7 +2092,7 @@
             <w:noProof/>
             <w:webHidden/>
           </w:rPr>
-          <w:instrText xml:space="preserve"> PAGEREF _Toc483312922 \h </w:instrText>
+          <w:instrText xml:space="preserve"> PAGEREF _Toc487702595 \h </w:instrText>
         </w:r>
         <w:r>
           <w:rPr>
@@ -2136,7 +2136,7 @@
           <w:lang w:eastAsia="es-ES"/>
         </w:rPr>
       </w:pPr>
-      <w:hyperlink w:anchor="_Toc483312923" w:history="1">
+      <w:hyperlink w:anchor="_Toc487702596" w:history="1">
         <w:r>
           <w:rPr>
             <w:rStyle w:val="Hyperlink"/>
@@ -2178,7 +2178,7 @@
             <w:noProof/>
             <w:webHidden/>
           </w:rPr>
-          <w:instrText xml:space="preserve"> PAGEREF _Toc483312923 \h </w:instrText>
+          <w:instrText xml:space="preserve"> PAGEREF _Toc487702596 \h </w:instrText>
         </w:r>
         <w:r>
           <w:rPr>
@@ -2222,7 +2222,7 @@
           <w:lang w:eastAsia="es-ES"/>
         </w:rPr>
       </w:pPr>
-      <w:hyperlink w:anchor="_Toc483312924" w:history="1">
+      <w:hyperlink w:anchor="_Toc487702597" w:history="1">
         <w:r>
           <w:rPr>
             <w:rStyle w:val="Hyperlink"/>
@@ -2264,7 +2264,7 @@
             <w:noProof/>
             <w:webHidden/>
           </w:rPr>
-          <w:instrText xml:space="preserve"> PAGEREF _Toc483312924 \h </w:instrText>
+          <w:instrText xml:space="preserve"> PAGEREF _Toc487702597 \h </w:instrText>
         </w:r>
         <w:r>
           <w:rPr>
@@ -2304,7 +2304,7 @@
           <w:lang w:eastAsia="es-ES"/>
         </w:rPr>
       </w:pPr>
-      <w:hyperlink w:anchor="_Toc483312925" w:history="1">
+      <w:hyperlink w:anchor="_Toc487702598" w:history="1">
         <w:r>
           <w:rPr>
             <w:rStyle w:val="Hyperlink"/>
@@ -2346,7 +2346,7 @@
             <w:noProof/>
             <w:webHidden/>
           </w:rPr>
-          <w:instrText xml:space="preserve"> PAGEREF _Toc483312925 \h </w:instrText>
+          <w:instrText xml:space="preserve"> PAGEREF _Toc487702598 \h </w:instrText>
         </w:r>
         <w:r>
           <w:rPr>
@@ -2386,7 +2386,7 @@
           <w:lang w:eastAsia="es-ES"/>
         </w:rPr>
       </w:pPr>
-      <w:hyperlink w:anchor="_Toc483312926" w:history="1">
+      <w:hyperlink w:anchor="_Toc487702599" w:history="1">
         <w:r>
           <w:rPr>
             <w:rStyle w:val="Hyperlink"/>
@@ -2428,7 +2428,7 @@
             <w:noProof/>
             <w:webHidden/>
           </w:rPr>
-          <w:instrText xml:space="preserve"> PAGEREF _Toc483312926 \h </w:instrText>
+          <w:instrText xml:space="preserve"> PAGEREF _Toc487702599 \h </w:instrText>
         </w:r>
         <w:r>
           <w:rPr>
@@ -2472,7 +2472,7 @@
           <w:lang w:eastAsia="es-ES"/>
         </w:rPr>
       </w:pPr>
-      <w:hyperlink w:anchor="_Toc483312927" w:history="1">
+      <w:hyperlink w:anchor="_Toc487702600" w:history="1">
         <w:r>
           <w:rPr>
             <w:rStyle w:val="Hyperlink"/>
@@ -2514,7 +2514,7 @@
             <w:noProof/>
             <w:webHidden/>
           </w:rPr>
-          <w:instrText xml:space="preserve"> PAGEREF _Toc483312927 \h </w:instrText>
+          <w:instrText xml:space="preserve"> PAGEREF _Toc487702600 \h </w:instrText>
         </w:r>
         <w:r>
           <w:rPr>
@@ -2558,7 +2558,7 @@
           <w:lang w:eastAsia="es-ES"/>
         </w:rPr>
       </w:pPr>
-      <w:hyperlink w:anchor="_Toc483312928" w:history="1">
+      <w:hyperlink w:anchor="_Toc487702601" w:history="1">
         <w:r>
           <w:rPr>
             <w:rStyle w:val="Hyperlink"/>
@@ -2600,7 +2600,7 @@
             <w:noProof/>
             <w:webHidden/>
           </w:rPr>
-          <w:instrText xml:space="preserve"> PAGEREF _Toc483312928 \h </w:instrText>
+          <w:instrText xml:space="preserve"> PAGEREF _Toc487702601 \h </w:instrText>
         </w:r>
         <w:r>
           <w:rPr>
@@ -2644,7 +2644,7 @@
           <w:lang w:eastAsia="es-ES"/>
         </w:rPr>
       </w:pPr>
-      <w:hyperlink w:anchor="_Toc483312929" w:history="1">
+      <w:hyperlink w:anchor="_Toc487702602" w:history="1">
         <w:r>
           <w:rPr>
             <w:rStyle w:val="Hyperlink"/>
@@ -2686,7 +2686,7 @@
             <w:noProof/>
             <w:webHidden/>
           </w:rPr>
-          <w:instrText xml:space="preserve"> PAGEREF _Toc483312929 \h </w:instrText>
+          <w:instrText xml:space="preserve"> PAGEREF _Toc487702602 \h </w:instrText>
         </w:r>
         <w:r>
           <w:rPr>
@@ -2730,7 +2730,7 @@
           <w:lang w:eastAsia="es-ES"/>
         </w:rPr>
       </w:pPr>
-      <w:hyperlink w:anchor="_Toc483312930" w:history="1">
+      <w:hyperlink w:anchor="_Toc487702603" w:history="1">
         <w:r>
           <w:rPr>
             <w:rStyle w:val="Hyperlink"/>
@@ -2772,7 +2772,7 @@
             <w:noProof/>
             <w:webHidden/>
           </w:rPr>
-          <w:instrText xml:space="preserve"> PAGEREF _Toc483312930 \h </w:instrText>
+          <w:instrText xml:space="preserve"> PAGEREF _Toc487702603 \h </w:instrText>
         </w:r>
         <w:r>
           <w:rPr>
@@ -2816,7 +2816,7 @@
           <w:lang w:eastAsia="es-ES"/>
         </w:rPr>
       </w:pPr>
-      <w:hyperlink w:anchor="_Toc483312931" w:history="1">
+      <w:hyperlink w:anchor="_Toc487702604" w:history="1">
         <w:r>
           <w:rPr>
             <w:rStyle w:val="Hyperlink"/>
@@ -2858,7 +2858,7 @@
             <w:noProof/>
             <w:webHidden/>
           </w:rPr>
-          <w:instrText xml:space="preserve"> PAGEREF _Toc483312931 \h </w:instrText>
+          <w:instrText xml:space="preserve"> PAGEREF _Toc487702604 \h </w:instrText>
         </w:r>
         <w:r>
           <w:rPr>
@@ -2902,7 +2902,7 @@
           <w:lang w:eastAsia="es-ES"/>
         </w:rPr>
       </w:pPr>
-      <w:hyperlink w:anchor="_Toc483312932" w:history="1">
+      <w:hyperlink w:anchor="_Toc487702605" w:history="1">
         <w:r>
           <w:rPr>
             <w:rStyle w:val="Hyperlink"/>
@@ -2944,7 +2944,7 @@
             <w:noProof/>
             <w:webHidden/>
           </w:rPr>
-          <w:instrText xml:space="preserve"> PAGEREF _Toc483312932 \h </w:instrText>
+          <w:instrText xml:space="preserve"> PAGEREF _Toc487702605 \h </w:instrText>
         </w:r>
         <w:r>
           <w:rPr>
@@ -2988,7 +2988,7 @@
           <w:lang w:eastAsia="es-ES"/>
         </w:rPr>
       </w:pPr>
-      <w:hyperlink w:anchor="_Toc483312933" w:history="1">
+      <w:hyperlink w:anchor="_Toc487702606" w:history="1">
         <w:r>
           <w:rPr>
             <w:rStyle w:val="Hyperlink"/>
@@ -3030,7 +3030,93 @@
             <w:noProof/>
             <w:webHidden/>
           </w:rPr>
-          <w:instrText xml:space="preserve"> PAGEREF _Toc483312933 \h </w:instrText>
+          <w:instrText xml:space="preserve"> PAGEREF _Toc487702606 \h </w:instrText>
+        </w:r>
+        <w:r>
+          <w:rPr>
+            <w:noProof/>
+            <w:webHidden/>
+          </w:rPr>
+        </w:r>
+        <w:r>
+          <w:rPr>
+            <w:noProof/>
+            <w:webHidden/>
+          </w:rPr>
+          <w:fldChar w:fldCharType="separate"/>
+        </w:r>
+        <w:r>
+          <w:rPr>
+            <w:noProof/>
+            <w:webHidden/>
+          </w:rPr>
+          <w:t>43</w:t>
+        </w:r>
+        <w:r>
+          <w:rPr>
+            <w:noProof/>
+            <w:webHidden/>
+          </w:rPr>
+          <w:fldChar w:fldCharType="end"/>
+        </w:r>
+      </w:hyperlink>
+    </w:p>
+    <w:p>
+      <w:pPr>
+        <w:pStyle w:val="TOC2"/>
+        <w:tabs>
+          <w:tab w:val="left" w:pos="660"/>
+          <w:tab w:val="right" w:leader="dot" w:pos="8949"/>
+        </w:tabs>
+        <w:rPr>
+          <w:rFonts w:eastAsiaTheme="minorEastAsia"/>
+          <w:noProof/>
+          <w:lang w:eastAsia="es-ES"/>
+        </w:rPr>
+      </w:pPr>
+      <w:hyperlink w:anchor="_Toc487702607" w:history="1">
+        <w:r>
+          <w:rPr>
+            <w:rStyle w:val="Hyperlink"/>
+            <w:noProof/>
+          </w:rPr>
+          <w:t>8.8</w:t>
+        </w:r>
+        <w:r>
+          <w:rPr>
+            <w:rFonts w:eastAsiaTheme="minorEastAsia"/>
+            <w:noProof/>
+            <w:lang w:eastAsia="es-ES"/>
+          </w:rPr>
+          <w:tab/>
+        </w:r>
+        <w:r>
+          <w:rPr>
+            <w:rStyle w:val="Hyperlink"/>
+            <w:noProof/>
+          </w:rPr>
+          <w:t>Al utilizar el DNIe se pide el PIN de la tarjeta antes de mostrar los certificados de firma</w:t>
+        </w:r>
+        <w:r>
+          <w:rPr>
+            <w:noProof/>
+            <w:webHidden/>
+          </w:rPr>
+          <w:tab/>
+        </w:r>
+        <w:r>
+          <w:rPr>
+            <w:noProof/>
+            <w:webHidden/>
+          </w:rPr>
+          <w:fldChar w:fldCharType="begin"/>
+        </w:r>
+        <w:r>
+          <w:rPr>
+            <w:noProof/>
+            <w:webHidden/>
+          </w:rPr>
+          <w:instrText xml:space="preserve"> PAGEREF _Toc487702607 \h </w:instrText>
         </w:r>
         <w:r>
           <w:rPr>
@@ -3090,7 +3176,7 @@
       <w:bookmarkStart w:id="3" w:name="_Toc425144388"/>
       <w:bookmarkStart w:id="4" w:name="_Toc429737795"/>
       <w:bookmarkStart w:id="5" w:name="_Ref472673034"/>
-      <w:bookmarkStart w:id="6" w:name="_Toc483312899"/>
+      <w:bookmarkStart w:id="6" w:name="_Toc487702572"/>
       <w:r>
         <w:lastRenderedPageBreak/>
         <w:t>Introducción</w:t>
@@ -3453,7 +3539,7 @@
       <w:bookmarkStart w:id="8" w:name="_Toc424848869"/>
       <w:bookmarkStart w:id="9" w:name="_Toc425144390"/>
       <w:bookmarkStart w:id="10" w:name="_Toc429737797"/>
-      <w:bookmarkStart w:id="11" w:name="_Toc483312900"/>
+      <w:bookmarkStart w:id="11" w:name="_Toc487702573"/>
       <w:r>
         <w:lastRenderedPageBreak/>
         <w:t>Requisitos mínimos</w:t>
@@ -3473,7 +3559,7 @@
       <w:bookmarkStart w:id="14" w:name="_Toc424848870"/>
       <w:bookmarkStart w:id="15" w:name="_Toc425144391"/>
       <w:bookmarkStart w:id="16" w:name="_Toc429737798"/>
-      <w:bookmarkStart w:id="17" w:name="_Toc483312901"/>
+      <w:bookmarkStart w:id="17" w:name="_Toc487702574"/>
       <w:r>
         <w:t>Entorno Cliente</w:t>
       </w:r>
@@ -3492,7 +3578,7 @@
       <w:bookmarkStart w:id="19" w:name="_Toc424848874"/>
       <w:bookmarkStart w:id="20" w:name="_Toc425144395"/>
       <w:bookmarkStart w:id="21" w:name="_Toc429737802"/>
-      <w:bookmarkStart w:id="22" w:name="_Toc483312902"/>
+      <w:bookmarkStart w:id="22" w:name="_Toc487702575"/>
       <w:r>
         <w:t>AutoFirma</w:t>
       </w:r>
@@ -3900,7 +3986,7 @@
       <w:bookmarkStart w:id="24" w:name="_Toc424848897"/>
       <w:bookmarkStart w:id="25" w:name="_Toc425144418"/>
       <w:bookmarkStart w:id="26" w:name="_Toc429737825"/>
-      <w:bookmarkStart w:id="27" w:name="_Toc483312903"/>
+      <w:bookmarkStart w:id="27" w:name="_Toc487702576"/>
       <w:r>
         <w:lastRenderedPageBreak/>
         <w:t>Funcionamiento de</w:t>
@@ -4005,7 +4091,7 @@
         <w:pStyle w:val="Heading1"/>
       </w:pPr>
       <w:bookmarkStart w:id="28" w:name="_Toc434222911"/>
-      <w:bookmarkStart w:id="29" w:name="_Toc483312904"/>
+      <w:bookmarkStart w:id="29" w:name="_Toc487702577"/>
       <w:r>
         <w:t>Enlaces de descarga</w:t>
       </w:r>
@@ -4031,7 +4117,7 @@
       <w:pPr>
         <w:pStyle w:val="Heading1"/>
       </w:pPr>
-      <w:bookmarkStart w:id="30" w:name="_Toc483312905"/>
+      <w:bookmarkStart w:id="30" w:name="_Toc487702578"/>
       <w:r>
         <w:t>Instalación</w:t>
       </w:r>
@@ -4168,7 +4254,7 @@
         <w:spacing w:after="240"/>
         <w:ind w:left="578" w:hanging="578"/>
       </w:pPr>
-      <w:bookmarkStart w:id="31" w:name="_Toc483312906"/>
+      <w:bookmarkStart w:id="31" w:name="_Toc487702579"/>
       <w:r>
         <w:t>Microsoft Windows</w:t>
       </w:r>
@@ -4770,7 +4856,7 @@
       <w:pPr>
         <w:pStyle w:val="Heading3"/>
       </w:pPr>
-      <w:bookmarkStart w:id="32" w:name="_Toc483312907"/>
+      <w:bookmarkStart w:id="32" w:name="_Toc487702580"/>
       <w:r>
         <w:t>Desinstalación</w:t>
       </w:r>
@@ -5107,7 +5193,7 @@
       <w:pPr>
         <w:pStyle w:val="Heading3"/>
       </w:pPr>
-      <w:bookmarkStart w:id="33" w:name="_Toc483312908"/>
+      <w:bookmarkStart w:id="33" w:name="_Toc487702581"/>
       <w:r>
         <w:t>Despliegue masivo de la aplicación</w:t>
       </w:r>
@@ -5218,7 +5304,7 @@
       </w:pPr>
       <w:bookmarkStart w:id="34" w:name="_Ref468881116"/>
       <w:bookmarkStart w:id="35" w:name="_Toc468882431"/>
-      <w:bookmarkStart w:id="36" w:name="_Toc483312909"/>
+      <w:bookmarkStart w:id="36" w:name="_Toc487702582"/>
       <w:r>
         <w:t>Permisos adicionales</w:t>
       </w:r>
@@ -5248,7 +5334,7 @@
         <w:spacing w:after="240"/>
         <w:ind w:left="578" w:hanging="578"/>
       </w:pPr>
-      <w:bookmarkStart w:id="37" w:name="_Toc483312910"/>
+      <w:bookmarkStart w:id="37" w:name="_Toc487702583"/>
       <w:r>
         <w:t>Linux</w:t>
       </w:r>
@@ -5505,7 +5591,7 @@
         <w:pStyle w:val="Heading3"/>
         <w:spacing w:after="120"/>
       </w:pPr>
-      <w:bookmarkStart w:id="38" w:name="_Toc483312911"/>
+      <w:bookmarkStart w:id="38" w:name="_Toc487702584"/>
       <w:r>
         <w:t>Instalación por línea de comandos</w:t>
       </w:r>
@@ -5969,7 +6055,7 @@
         <w:pStyle w:val="Heading3"/>
         <w:spacing w:after="120"/>
       </w:pPr>
-      <w:bookmarkStart w:id="39" w:name="_Toc483312912"/>
+      <w:bookmarkStart w:id="39" w:name="_Toc487702585"/>
       <w:r>
         <w:lastRenderedPageBreak/>
         <w:t>Instalación mediante el asistente de paquetes de Ubuntu/Guadalinex</w:t>
@@ -6240,7 +6326,7 @@
       <w:pPr>
         <w:pStyle w:val="Heading3"/>
       </w:pPr>
-      <w:bookmarkStart w:id="40" w:name="_Toc483312913"/>
+      <w:bookmarkStart w:id="40" w:name="_Toc487702586"/>
       <w:r>
         <w:t>Desinstalación</w:t>
       </w:r>
@@ -6362,7 +6448,7 @@
         <w:spacing w:after="240"/>
         <w:ind w:left="578" w:hanging="578"/>
       </w:pPr>
-      <w:bookmarkStart w:id="41" w:name="_Toc483312914"/>
+      <w:bookmarkStart w:id="41" w:name="_Toc487702587"/>
       <w:r>
         <w:t>Apple OS X</w:t>
       </w:r>
@@ -6911,7 +6997,7 @@
       <w:pPr>
         <w:pStyle w:val="Heading3"/>
       </w:pPr>
-      <w:bookmarkStart w:id="42" w:name="_Toc483312915"/>
+      <w:bookmarkStart w:id="42" w:name="_Toc487702588"/>
       <w:r>
         <w:t>Desinstalación</w:t>
       </w:r>
@@ -6937,7 +7023,7 @@
       <w:pPr>
         <w:pStyle w:val="Heading1"/>
       </w:pPr>
-      <w:bookmarkStart w:id="43" w:name="_Toc483312916"/>
+      <w:bookmarkStart w:id="43" w:name="_Toc487702589"/>
       <w:r>
         <w:lastRenderedPageBreak/>
         <w:t>Gestión de AutoFirma</w:t>
@@ -6950,7 +7036,7 @@
       </w:pPr>
       <w:bookmarkStart w:id="44" w:name="_Ref466019866"/>
       <w:bookmarkStart w:id="45" w:name="_Ref466019875"/>
-      <w:bookmarkStart w:id="46" w:name="_Toc483312917"/>
+      <w:bookmarkStart w:id="46" w:name="_Toc487702590"/>
       <w:r>
         <w:t>Comprobaciones de nuevas versiones al inicio de la aplicación</w:t>
       </w:r>
@@ -7340,7 +7426,7 @@
       </w:pPr>
       <w:bookmarkStart w:id="47" w:name="_Ref466019059"/>
       <w:bookmarkStart w:id="48" w:name="_Ref466019757"/>
-      <w:bookmarkStart w:id="49" w:name="_Toc483312918"/>
+      <w:bookmarkStart w:id="49" w:name="_Toc487702591"/>
       <w:r>
         <w:t>Configuración a través de fichero</w:t>
       </w:r>
@@ -7497,7 +7583,7 @@
         <w:pStyle w:val="Heading3"/>
       </w:pPr>
       <w:bookmarkStart w:id="50" w:name="_Ref466020353"/>
-      <w:bookmarkStart w:id="51" w:name="_Toc483312919"/>
+      <w:bookmarkStart w:id="51" w:name="_Toc487702592"/>
       <w:r>
         <w:t>Opciones configurables</w:t>
       </w:r>
@@ -16217,7 +16303,7 @@
       <w:pPr>
         <w:pStyle w:val="Heading3"/>
       </w:pPr>
-      <w:bookmarkStart w:id="53" w:name="_Toc483312920"/>
+      <w:bookmarkStart w:id="53" w:name="_Toc487702593"/>
       <w:r>
         <w:lastRenderedPageBreak/>
         <w:t>Bloqueo de la configuración</w:t>
@@ -16897,7 +16983,7 @@
       <w:pPr>
         <w:pStyle w:val="Heading3"/>
       </w:pPr>
-      <w:bookmarkStart w:id="54" w:name="_Toc483312921"/>
+      <w:bookmarkStart w:id="54" w:name="_Toc487702594"/>
       <w:r>
         <w:t>Firma del fichero de configuración</w:t>
       </w:r>
@@ -16971,7 +17057,7 @@
       <w:pPr>
         <w:pStyle w:val="Heading3"/>
       </w:pPr>
-      <w:bookmarkStart w:id="55" w:name="_Toc483312922"/>
+      <w:bookmarkStart w:id="55" w:name="_Toc487702595"/>
       <w:r>
         <w:t>Ejemplo de fichero de configuraci</w:t>
       </w:r>
@@ -17433,7 +17519,7 @@
       <w:pPr>
         <w:pStyle w:val="Heading2"/>
       </w:pPr>
-      <w:bookmarkStart w:id="56" w:name="_Toc483312923"/>
+      <w:bookmarkStart w:id="56" w:name="_Toc487702596"/>
       <w:r>
         <w:t xml:space="preserve">Configuración a través del registro </w:t>
       </w:r>
@@ -17554,7 +17640,7 @@
       <w:pPr>
         <w:pStyle w:val="Heading2"/>
       </w:pPr>
-      <w:bookmarkStart w:id="57" w:name="_Toc483312924"/>
+      <w:bookmarkStart w:id="57" w:name="_Toc487702597"/>
       <w:r>
         <w:lastRenderedPageBreak/>
         <w:t>Obtención de estadísticas con Google Analytics</w:t>
@@ -17672,7 +17758,7 @@
       <w:bookmarkStart w:id="60" w:name="_Toc425144473"/>
       <w:bookmarkStart w:id="61" w:name="_Toc433022415"/>
       <w:bookmarkStart w:id="62" w:name="_Ref313876725"/>
-      <w:bookmarkStart w:id="63" w:name="_Toc483312925"/>
+      <w:bookmarkStart w:id="63" w:name="_Toc487702598"/>
       <w:bookmarkEnd w:id="23"/>
       <w:bookmarkEnd w:id="24"/>
       <w:bookmarkEnd w:id="25"/>
@@ -17779,7 +17865,7 @@
       <w:pPr>
         <w:pStyle w:val="Heading1"/>
       </w:pPr>
-      <w:bookmarkStart w:id="64" w:name="_Toc483312926"/>
+      <w:bookmarkStart w:id="64" w:name="_Toc487702599"/>
       <w:r>
         <w:lastRenderedPageBreak/>
         <w:t>Problemas conocidos</w:t>
@@ -17790,7 +17876,7 @@
       <w:pPr>
         <w:pStyle w:val="Heading2"/>
       </w:pPr>
-      <w:bookmarkStart w:id="65" w:name="_Toc483312927"/>
+      <w:bookmarkStart w:id="65" w:name="_Toc487702600"/>
       <w:r>
         <w:t>Al</w:t>
       </w:r>
@@ -17808,7 +17894,7 @@
       <w:pPr>
         <w:pStyle w:val="Heading2"/>
       </w:pPr>
-      <w:bookmarkStart w:id="66" w:name="_Toc483312928"/>
+      <w:bookmarkStart w:id="66" w:name="_Toc487702601"/>
       <w:r>
         <w:t xml:space="preserve">Al instalar AutoFirma </w:t>
       </w:r>
@@ -17907,7 +17993,7 @@
       <w:pPr>
         <w:pStyle w:val="Heading2"/>
       </w:pPr>
-      <w:bookmarkStart w:id="67" w:name="_Toc483312929"/>
+      <w:bookmarkStart w:id="67" w:name="_Toc487702602"/>
       <w:r>
         <w:t>Al abrir Google Chrome después del proceso de instalación de AutoFirma se muestra un mensaje notificando que la configuración de la aplicación está corrupta</w:t>
       </w:r>
@@ -18019,7 +18105,7 @@
       <w:pPr>
         <w:pStyle w:val="Heading2"/>
       </w:pPr>
-      <w:bookmarkStart w:id="68" w:name="_Toc483312930"/>
+      <w:bookmarkStart w:id="68" w:name="_Toc487702603"/>
       <w:bookmarkEnd w:id="62"/>
       <w:r>
         <w:t>AutoFirma en OS X no muestra el título de los diálogos de cargar y guardado de ficheros</w:t>
@@ -18047,7 +18133,7 @@
       <w:pPr>
         <w:pStyle w:val="Heading2"/>
       </w:pPr>
-      <w:bookmarkStart w:id="69" w:name="_Toc483312931"/>
+      <w:bookmarkStart w:id="69" w:name="_Toc487702604"/>
       <w:r>
         <w:t>Error al importar las opciones de configuración desde un fichero</w:t>
       </w:r>
@@ -18099,7 +18185,7 @@
         <w:pStyle w:val="Heading2"/>
       </w:pPr>
       <w:bookmarkStart w:id="70" w:name="_Toc473104048"/>
-      <w:bookmarkStart w:id="71" w:name="_Toc483312932"/>
+      <w:bookmarkStart w:id="71" w:name="_Toc487702605"/>
       <w:r>
         <w:t>AutoFirma indica que un documento PDF es demasiado grande cuando se intenta firmar con firma visible</w:t>
       </w:r>
@@ -18128,7 +18214,7 @@
         <w:pStyle w:val="Heading2"/>
       </w:pPr>
       <w:bookmarkStart w:id="72" w:name="_Toc483312716"/>
-      <w:bookmarkStart w:id="73" w:name="_Toc483312933"/>
+      <w:bookmarkStart w:id="73" w:name="_Toc487702606"/>
       <w:r>
         <w:t>No se detectan tarjetas inteligentes en Mac</w:t>
       </w:r>
@@ -18149,6 +18235,62 @@
       </w:pPr>
       <w:r>
         <w:t>Para utilizar tarjetas criptográficas en Mac, instale sus controladores PKCS#11 como dispositivos de seguridad en Mozilla Firefox y utilice AutoFirma a través de este navegador.</w:t>
+      </w:r>
+    </w:p>
+    <w:p>
+      <w:pPr>
+        <w:pStyle w:val="Heading2"/>
+      </w:pPr>
+      <w:bookmarkStart w:id="74" w:name="_Toc487702607"/>
+      <w:r>
+        <w:t xml:space="preserve">Al utilizar el DNIe se pide el PIN </w:t>
+      </w:r>
+      <w:r>
+        <w:t>de la tarjeta</w:t>
+      </w:r>
+      <w:r>
+        <w:t xml:space="preserve"> antes de mostrar los certificados de firma</w:t>
+      </w:r>
+      <w:bookmarkEnd w:id="74"/>
+    </w:p>
+    <w:p>
+      <w:pPr>
+        <w:jc w:val="both"/>
+      </w:pPr>
+      <w:r>
+        <w:t>El Cliente @firma utiliza la biblioteca JMulticard para permitir firmar con DNIe 2.0 y 3.0 sin necesidad de que los usuarios tengan instalados los controladores de la tarjeta. Esta biblioteca solicita el PIN de la tarjeta cuando se solicita listar los certificados del almacén, antes de que el usuario indique qué certificado desea utilizarla para firmar. Este comportamiento emula el de los controladores PKCS#11 de las tarjetas en donde el PIN es necesario para listar los certificados contenidos por la tarjeta.</w:t>
+      </w:r>
+    </w:p>
+    <w:p>
+      <w:pPr>
+        <w:jc w:val="both"/>
+      </w:pPr>
+      <w:r>
+        <w:t>JMulticard solicita el PIN previendo que el usuario que ha insertado el DNIe en el lector lo desea utilizar.  Cachea el PIN insertado y seguidamente lista los certificados. Cuando un usuario solicita la firma de datos con un certificado del DNIe, el controlador utiliza el PIN que se insertó previamente para validar la operación, lo elimina de memoria y realizar la firma.</w:t>
+      </w:r>
+    </w:p>
+    <w:p>
+      <w:pPr>
+        <w:jc w:val="both"/>
+      </w:pPr>
+      <w:r>
+        <w:t>Las operaciones de firma realizadas desde la misma instancia del Cliente @firma/JMulticard con el DNIe posteriores a la primera, solicitarán el PIN de la tarjeta sólo en el momento de realizar la firma. No cuando se listen los certificados.</w:t>
+      </w:r>
+    </w:p>
+    <w:p>
+      <w:pPr>
+        <w:jc w:val="both"/>
+      </w:pPr>
+      <w:r>
+        <w:t>Si se recargase el almacén por medio de la opción correspondiente del diálogo de selección del DNIe, el controlador se reiniciaría y volvería a pedir el PIN de la tarjeta para listar los certificados.</w:t>
+      </w:r>
+    </w:p>
+    <w:p>
+      <w:pPr>
+        <w:jc w:val="both"/>
+      </w:pPr>
+      <w:r>
+        <w:t>En el caso de Internet Explorer y Chrome en Windows, si se cancelase el diálogo de PIN del DNIe de JMulticard se cargará el almacén del sistema normalmente. Si se tiene el controlador oficial del DNIe instalado en el equipo esto puede implicar que los certificados del DNIe se listen igualmente en el diálogo de selección de certificados ya será el controlador oficial el que los cargue. En estos casos, la firma también se realizará con el controlador oficial del DNIe.</w:t>
       </w:r>
     </w:p>
     <w:p/>
@@ -18608,7 +18750,7 @@
         <v:shape id="_x0000_i1026" type="#_x0000_t75" style="width:41.25pt;height:19.5pt" o:ole="">
           <v:imagedata r:id="rId1" o:title=""/>
         </v:shape>
-        <o:OLEObject Type="Embed" ProgID="PBrush" ShapeID="_x0000_i1026" DrawAspect="Content" ObjectID="_1557054734" r:id="rId2"/>
+        <o:OLEObject Type="Embed" ProgID="PBrush" ShapeID="_x0000_i1026" DrawAspect="Content" ObjectID="_1561444406" r:id="rId2"/>
       </w:object>
     </w:r>
     <w:r>
@@ -18744,7 +18886,7 @@
               <v:shape id="_x0000_i1025" type="#_x0000_t75" style="width:60pt;height:33pt" o:ole="">
                 <v:imagedata r:id="rId1" o:title=""/>
               </v:shape>
-              <o:OLEObject Type="Embed" ProgID="PBrush" ShapeID="_x0000_i1025" DrawAspect="Content" ObjectID="_1557054733" r:id="rId2"/>
+              <o:OLEObject Type="Embed" ProgID="PBrush" ShapeID="_x0000_i1025" DrawAspect="Content" ObjectID="_1561444405" r:id="rId2"/>
             </w:object>
           </w:r>
         </w:p>
@@ -18927,7 +19069,7 @@
               <v:shape id="_x0000_i1027" type="#_x0000_t75" style="width:102pt;height:57pt" o:ole="">
                 <v:imagedata r:id="rId1" o:title=""/>
               </v:shape>
-              <o:OLEObject Type="Embed" ProgID="PBrush" ShapeID="_x0000_i1027" DrawAspect="Content" ObjectID="_1557054735" r:id="rId2"/>
+              <o:OLEObject Type="Embed" ProgID="PBrush" ShapeID="_x0000_i1027" DrawAspect="Content" ObjectID="_1561444407" r:id="rId2"/>
             </w:object>
           </w:r>
         </w:p>
@@ -19713,6 +19855,119 @@
     </w:lvl>
   </w:abstractNum>
   <w:abstractNum w:abstractNumId="6">
+    <w:nsid w:val="20B57D78"/>
+    <w:multiLevelType w:val="hybridMultilevel"/>
+    <w:tmpl w:val="927E60B4"/>
+    <w:lvl w:ilvl="0" w:tplc="0C0A0001">
+      <w:start w:val="1"/>
+      <w:numFmt w:val="bullet"/>
+      <w:lvlText w:val=""/>
+      <w:lvlJc w:val="left"/>
+      <w:pPr>
+        <w:ind w:left="720" w:hanging="360"/>
+      </w:pPr>
+      <w:rPr>
+        <w:rFonts w:ascii="Symbol" w:hAnsi="Symbol" w:hint="default"/>
+      </w:rPr>
+    </w:lvl>
+    <w:lvl w:ilvl="1" w:tplc="0C0A0003">
+      <w:start w:val="1"/>
+      <w:numFmt w:val="bullet"/>
+      <w:lvlText w:val="o"/>
+      <w:lvlJc w:val="left"/>
+      <w:pPr>
+        <w:ind w:left="1440" w:hanging="360"/>
+      </w:pPr>
+      <w:rPr>
+        <w:rFonts w:ascii="Courier New" w:hAnsi="Courier New" w:cs="Courier New" w:hint="default"/>
+      </w:rPr>
+    </w:lvl>
+    <w:lvl w:ilvl="2" w:tplc="0C0A0005">
+      <w:start w:val="1"/>
+      <w:numFmt w:val="bullet"/>
+      <w:lvlText w:val=""/>
+      <w:lvlJc w:val="left"/>
+      <w:pPr>
+        <w:ind w:left="2160" w:hanging="360"/>
+      </w:pPr>
+      <w:rPr>
+        <w:rFonts w:ascii="Wingdings" w:hAnsi="Wingdings" w:hint="default"/>
+      </w:rPr>
+    </w:lvl>
+    <w:lvl w:ilvl="3" w:tplc="0C0A0001" w:tentative="1">
+      <w:start w:val="1"/>
+      <w:numFmt w:val="bullet"/>
+      <w:lvlText w:val=""/>
+      <w:lvlJc w:val="left"/>
+      <w:pPr>
+        <w:ind w:left="2880" w:hanging="360"/>
+      </w:pPr>
+      <w:rPr>
+        <w:rFonts w:ascii="Symbol" w:hAnsi="Symbol" w:hint="default"/>
+      </w:rPr>
+    </w:lvl>
+    <w:lvl w:ilvl="4" w:tplc="0C0A0003" w:tentative="1">
+      <w:start w:val="1"/>
+      <w:numFmt w:val="bullet"/>
+      <w:lvlText w:val="o"/>
+      <w:lvlJc w:val="left"/>
+      <w:pPr>
+        <w:ind w:left="3600" w:hanging="360"/>
+      </w:pPr>
+      <w:rPr>
+        <w:rFonts w:ascii="Courier New" w:hAnsi="Courier New" w:cs="Courier New" w:hint="default"/>
+      </w:rPr>
+    </w:lvl>
+    <w:lvl w:ilvl="5" w:tplc="0C0A0005" w:tentative="1">
+      <w:start w:val="1"/>
+      <w:numFmt w:val="bullet"/>
+      <w:lvlText w:val=""/>
+      <w:lvlJc w:val="left"/>
+      <w:pPr>
+        <w:ind w:left="4320" w:hanging="360"/>
+      </w:pPr>
+      <w:rPr>
+        <w:rFonts w:ascii="Wingdings" w:hAnsi="Wingdings" w:hint="default"/>
+      </w:rPr>
+    </w:lvl>
+    <w:lvl w:ilvl="6" w:tplc="0C0A0001" w:tentative="1">
+      <w:start w:val="1"/>
+      <w:numFmt w:val="bullet"/>
+      <w:lvlText w:val=""/>
+      <w:lvlJc w:val="left"/>
+      <w:pPr>
+        <w:ind w:left="5040" w:hanging="360"/>
+      </w:pPr>
+      <w:rPr>
+        <w:rFonts w:ascii="Symbol" w:hAnsi="Symbol" w:hint="default"/>
+      </w:rPr>
+    </w:lvl>
+    <w:lvl w:ilvl="7" w:tplc="0C0A0003" w:tentative="1">
+      <w:start w:val="1"/>
+      <w:numFmt w:val="bullet"/>
+      <w:lvlText w:val="o"/>
+      <w:lvlJc w:val="left"/>
+      <w:pPr>
+        <w:ind w:left="5760" w:hanging="360"/>
+      </w:pPr>
+      <w:rPr>
+        <w:rFonts w:ascii="Courier New" w:hAnsi="Courier New" w:cs="Courier New" w:hint="default"/>
+      </w:rPr>
+    </w:lvl>
+    <w:lvl w:ilvl="8" w:tplc="0C0A0005" w:tentative="1">
+      <w:start w:val="1"/>
+      <w:numFmt w:val="bullet"/>
+      <w:lvlText w:val=""/>
+      <w:lvlJc w:val="left"/>
+      <w:pPr>
+        <w:ind w:left="6480" w:hanging="360"/>
+      </w:pPr>
+      <w:rPr>
+        <w:rFonts w:ascii="Wingdings" w:hAnsi="Wingdings" w:hint="default"/>
+      </w:rPr>
+    </w:lvl>
+  </w:abstractNum>
+  <w:abstractNum w:abstractNumId="7">
     <w:nsid w:val="2178209E"/>
     <w:multiLevelType w:val="hybridMultilevel"/>
     <w:tmpl w:val="E9B42314"/>
@@ -19825,7 +20080,7 @@
       </w:rPr>
     </w:lvl>
   </w:abstractNum>
-  <w:abstractNum w:abstractNumId="7">
+  <w:abstractNum w:abstractNumId="8">
     <w:nsid w:val="25946004"/>
     <w:multiLevelType w:val="hybridMultilevel"/>
     <w:tmpl w:val="A5BE0D58"/>
@@ -19937,7 +20192,7 @@
       </w:rPr>
     </w:lvl>
   </w:abstractNum>
-  <w:abstractNum w:abstractNumId="8">
+  <w:abstractNum w:abstractNumId="9">
     <w:nsid w:val="26C20D76"/>
     <w:multiLevelType w:val="hybridMultilevel"/>
     <w:tmpl w:val="3F82E2A6"/>
@@ -20050,7 +20305,7 @@
       </w:rPr>
     </w:lvl>
   </w:abstractNum>
-  <w:abstractNum w:abstractNumId="9">
+  <w:abstractNum w:abstractNumId="10">
     <w:nsid w:val="2B15108D"/>
     <w:multiLevelType w:val="hybridMultilevel"/>
     <w:tmpl w:val="30B886F0"/>
@@ -20163,7 +20418,7 @@
       </w:rPr>
     </w:lvl>
   </w:abstractNum>
-  <w:abstractNum w:abstractNumId="10">
+  <w:abstractNum w:abstractNumId="11">
     <w:nsid w:val="2F1E4340"/>
     <w:multiLevelType w:val="hybridMultilevel"/>
     <w:tmpl w:val="57E8B98E"/>
@@ -20276,7 +20531,7 @@
       </w:rPr>
     </w:lvl>
   </w:abstractNum>
-  <w:abstractNum w:abstractNumId="11">
+  <w:abstractNum w:abstractNumId="12">
     <w:nsid w:val="2F837A9C"/>
     <w:multiLevelType w:val="hybridMultilevel"/>
     <w:tmpl w:val="E90607CC"/>
@@ -20389,7 +20644,7 @@
       </w:rPr>
     </w:lvl>
   </w:abstractNum>
-  <w:abstractNum w:abstractNumId="12">
+  <w:abstractNum w:abstractNumId="13">
     <w:nsid w:val="30444CC5"/>
     <w:multiLevelType w:val="hybridMultilevel"/>
     <w:tmpl w:val="BAC48D2E"/>
@@ -20502,7 +20757,7 @@
       </w:rPr>
     </w:lvl>
   </w:abstractNum>
-  <w:abstractNum w:abstractNumId="13">
+  <w:abstractNum w:abstractNumId="14">
     <w:nsid w:val="34B53672"/>
     <w:multiLevelType w:val="hybridMultilevel"/>
     <w:tmpl w:val="F01CEFF4"/>
@@ -20615,7 +20870,7 @@
       </w:rPr>
     </w:lvl>
   </w:abstractNum>
-  <w:abstractNum w:abstractNumId="14">
+  <w:abstractNum w:abstractNumId="15">
     <w:nsid w:val="360F174B"/>
     <w:multiLevelType w:val="multilevel"/>
     <w:tmpl w:val="1996DC5C"/>
@@ -20761,7 +21016,7 @@
       </w:rPr>
     </w:lvl>
   </w:abstractNum>
-  <w:abstractNum w:abstractNumId="15">
+  <w:abstractNum w:abstractNumId="16">
     <w:nsid w:val="37782810"/>
     <w:multiLevelType w:val="hybridMultilevel"/>
     <w:tmpl w:val="2B48E646"/>
@@ -20874,7 +21129,7 @@
       </w:rPr>
     </w:lvl>
   </w:abstractNum>
-  <w:abstractNum w:abstractNumId="16">
+  <w:abstractNum w:abstractNumId="17">
     <w:nsid w:val="3AB906EB"/>
     <w:multiLevelType w:val="hybridMultilevel"/>
     <w:tmpl w:val="24240372"/>
@@ -20960,7 +21215,7 @@
       </w:pPr>
     </w:lvl>
   </w:abstractNum>
-  <w:abstractNum w:abstractNumId="17">
+  <w:abstractNum w:abstractNumId="18">
     <w:nsid w:val="3B556034"/>
     <w:multiLevelType w:val="hybridMultilevel"/>
     <w:tmpl w:val="CAF6F270"/>
@@ -21073,7 +21328,7 @@
       </w:rPr>
     </w:lvl>
   </w:abstractNum>
-  <w:abstractNum w:abstractNumId="18">
+  <w:abstractNum w:abstractNumId="19">
     <w:nsid w:val="3BDF1900"/>
     <w:multiLevelType w:val="hybridMultilevel"/>
     <w:tmpl w:val="818077A6"/>
@@ -21186,7 +21441,7 @@
       </w:rPr>
     </w:lvl>
   </w:abstractNum>
-  <w:abstractNum w:abstractNumId="19">
+  <w:abstractNum w:abstractNumId="20">
     <w:nsid w:val="3C037435"/>
     <w:multiLevelType w:val="hybridMultilevel"/>
     <w:tmpl w:val="DA601C0E"/>
@@ -21299,7 +21554,7 @@
       </w:rPr>
     </w:lvl>
   </w:abstractNum>
-  <w:abstractNum w:abstractNumId="20">
+  <w:abstractNum w:abstractNumId="21">
     <w:nsid w:val="3C65402C"/>
     <w:multiLevelType w:val="hybridMultilevel"/>
     <w:tmpl w:val="14ECF7AE"/>
@@ -21385,7 +21640,7 @@
       </w:pPr>
     </w:lvl>
   </w:abstractNum>
-  <w:abstractNum w:abstractNumId="21">
+  <w:abstractNum w:abstractNumId="22">
     <w:nsid w:val="3EDB0955"/>
     <w:multiLevelType w:val="hybridMultilevel"/>
     <w:tmpl w:val="41DCF69A"/>
@@ -21498,7 +21753,7 @@
       </w:rPr>
     </w:lvl>
   </w:abstractNum>
-  <w:abstractNum w:abstractNumId="22">
+  <w:abstractNum w:abstractNumId="23">
     <w:nsid w:val="42FF74D5"/>
     <w:multiLevelType w:val="multilevel"/>
     <w:tmpl w:val="98CC59FE"/>
@@ -21620,7 +21875,7 @@
       </w:rPr>
     </w:lvl>
   </w:abstractNum>
-  <w:abstractNum w:abstractNumId="23">
+  <w:abstractNum w:abstractNumId="24">
     <w:nsid w:val="44E535AE"/>
     <w:multiLevelType w:val="hybridMultilevel"/>
     <w:tmpl w:val="FFB43A60"/>
@@ -21732,7 +21987,7 @@
       </w:rPr>
     </w:lvl>
   </w:abstractNum>
-  <w:abstractNum w:abstractNumId="24">
+  <w:abstractNum w:abstractNumId="25">
     <w:nsid w:val="4622547D"/>
     <w:multiLevelType w:val="hybridMultilevel"/>
     <w:tmpl w:val="083E7F64"/>
@@ -21845,7 +22100,7 @@
       </w:rPr>
     </w:lvl>
   </w:abstractNum>
-  <w:abstractNum w:abstractNumId="25">
+  <w:abstractNum w:abstractNumId="26">
     <w:nsid w:val="48D600BE"/>
     <w:multiLevelType w:val="hybridMultilevel"/>
     <w:tmpl w:val="58065674"/>
@@ -21958,7 +22213,7 @@
       </w:rPr>
     </w:lvl>
   </w:abstractNum>
-  <w:abstractNum w:abstractNumId="26">
+  <w:abstractNum w:abstractNumId="27">
     <w:nsid w:val="4D0D2631"/>
     <w:multiLevelType w:val="hybridMultilevel"/>
     <w:tmpl w:val="CE4009CE"/>
@@ -22071,7 +22326,7 @@
       </w:rPr>
     </w:lvl>
   </w:abstractNum>
-  <w:abstractNum w:abstractNumId="27">
+  <w:abstractNum w:abstractNumId="28">
     <w:nsid w:val="4D143613"/>
     <w:multiLevelType w:val="hybridMultilevel"/>
     <w:tmpl w:val="461E46D6"/>
@@ -22184,7 +22439,7 @@
       </w:rPr>
     </w:lvl>
   </w:abstractNum>
-  <w:abstractNum w:abstractNumId="28">
+  <w:abstractNum w:abstractNumId="29">
     <w:nsid w:val="561F2865"/>
     <w:multiLevelType w:val="hybridMultilevel"/>
     <w:tmpl w:val="EB3CF4CC"/>
@@ -22297,7 +22552,7 @@
       </w:rPr>
     </w:lvl>
   </w:abstractNum>
-  <w:abstractNum w:abstractNumId="29">
+  <w:abstractNum w:abstractNumId="30">
     <w:nsid w:val="57982A04"/>
     <w:multiLevelType w:val="hybridMultilevel"/>
     <w:tmpl w:val="35043DF0"/>
@@ -22409,7 +22664,7 @@
       </w:rPr>
     </w:lvl>
   </w:abstractNum>
-  <w:abstractNum w:abstractNumId="30">
+  <w:abstractNum w:abstractNumId="31">
     <w:nsid w:val="5A466E2F"/>
     <w:multiLevelType w:val="hybridMultilevel"/>
     <w:tmpl w:val="8C9495AE"/>
@@ -22521,7 +22776,7 @@
       </w:rPr>
     </w:lvl>
   </w:abstractNum>
-  <w:abstractNum w:abstractNumId="31">
+  <w:abstractNum w:abstractNumId="32">
     <w:nsid w:val="5D0E31CA"/>
     <w:multiLevelType w:val="hybridMultilevel"/>
     <w:tmpl w:val="DA1E70E0"/>
@@ -22639,7 +22894,7 @@
       </w:pPr>
     </w:lvl>
   </w:abstractNum>
-  <w:abstractNum w:abstractNumId="32">
+  <w:abstractNum w:abstractNumId="33">
     <w:nsid w:val="5D8F036F"/>
     <w:multiLevelType w:val="hybridMultilevel"/>
     <w:tmpl w:val="CAC4741C"/>
@@ -22752,7 +23007,7 @@
       </w:rPr>
     </w:lvl>
   </w:abstractNum>
-  <w:abstractNum w:abstractNumId="33">
+  <w:abstractNum w:abstractNumId="34">
     <w:nsid w:val="603C2E64"/>
     <w:multiLevelType w:val="hybridMultilevel"/>
     <w:tmpl w:val="D55A8CC4"/>
@@ -22865,7 +23120,7 @@
       </w:rPr>
     </w:lvl>
   </w:abstractNum>
-  <w:abstractNum w:abstractNumId="34">
+  <w:abstractNum w:abstractNumId="35">
     <w:nsid w:val="62D665D0"/>
     <w:multiLevelType w:val="hybridMultilevel"/>
     <w:tmpl w:val="661807C8"/>
@@ -22978,7 +23233,7 @@
       </w:rPr>
     </w:lvl>
   </w:abstractNum>
-  <w:abstractNum w:abstractNumId="35">
+  <w:abstractNum w:abstractNumId="36">
     <w:nsid w:val="64DE6E22"/>
     <w:multiLevelType w:val="hybridMultilevel"/>
     <w:tmpl w:val="CA1C34EA"/>
@@ -23091,7 +23346,7 @@
       </w:rPr>
     </w:lvl>
   </w:abstractNum>
-  <w:abstractNum w:abstractNumId="36">
+  <w:abstractNum w:abstractNumId="37">
     <w:nsid w:val="67364F7A"/>
     <w:multiLevelType w:val="hybridMultilevel"/>
     <w:tmpl w:val="90B4DB62"/>
@@ -23204,7 +23459,7 @@
       </w:rPr>
     </w:lvl>
   </w:abstractNum>
-  <w:abstractNum w:abstractNumId="37">
+  <w:abstractNum w:abstractNumId="38">
     <w:nsid w:val="7155078B"/>
     <w:multiLevelType w:val="hybridMultilevel"/>
     <w:tmpl w:val="19228A6A"/>
@@ -23317,7 +23572,7 @@
       </w:rPr>
     </w:lvl>
   </w:abstractNum>
-  <w:abstractNum w:abstractNumId="38">
+  <w:abstractNum w:abstractNumId="39">
     <w:nsid w:val="71F87D45"/>
     <w:multiLevelType w:val="hybridMultilevel"/>
     <w:tmpl w:val="08609FCA"/>
@@ -23430,7 +23685,7 @@
       </w:rPr>
     </w:lvl>
   </w:abstractNum>
-  <w:abstractNum w:abstractNumId="39">
+  <w:abstractNum w:abstractNumId="40">
     <w:nsid w:val="72E166E2"/>
     <w:multiLevelType w:val="hybridMultilevel"/>
     <w:tmpl w:val="574A3644"/>
@@ -23543,7 +23798,7 @@
       </w:rPr>
     </w:lvl>
   </w:abstractNum>
-  <w:abstractNum w:abstractNumId="40">
+  <w:abstractNum w:abstractNumId="41">
     <w:nsid w:val="73C219F2"/>
     <w:multiLevelType w:val="hybridMultilevel"/>
     <w:tmpl w:val="0D7457C6"/>
@@ -23657,85 +23912,85 @@
     </w:lvl>
   </w:abstractNum>
   <w:num w:numId="1">
-    <w:abstractNumId w:val="14"/>
+    <w:abstractNumId w:val="15"/>
   </w:num>
   <w:num w:numId="2">
-    <w:abstractNumId w:val="22"/>
+    <w:abstractNumId w:val="23"/>
   </w:num>
   <w:num w:numId="3">
+    <w:abstractNumId w:val="27"/>
+  </w:num>
+  <w:num w:numId="4">
+    <w:abstractNumId w:val="32"/>
+  </w:num>
+  <w:num w:numId="5">
     <w:abstractNumId w:val="26"/>
   </w:num>
-  <w:num w:numId="4">
-    <w:abstractNumId w:val="31"/>
+  <w:num w:numId="6">
+    <w:abstractNumId w:val="40"/>
   </w:num>
-  <w:num w:numId="5">
-    <w:abstractNumId w:val="25"/>
+  <w:num w:numId="7">
+    <w:abstractNumId w:val="19"/>
   </w:num>
-  <w:num w:numId="6">
+  <w:num w:numId="8">
     <w:abstractNumId w:val="39"/>
   </w:num>
-  <w:num w:numId="7">
+  <w:num w:numId="9">
+    <w:abstractNumId w:val="9"/>
+  </w:num>
+  <w:num w:numId="10">
+    <w:abstractNumId w:val="23"/>
+  </w:num>
+  <w:num w:numId="11">
     <w:abstractNumId w:val="18"/>
   </w:num>
-  <w:num w:numId="8">
+  <w:num w:numId="12">
+    <w:abstractNumId w:val="20"/>
+  </w:num>
+  <w:num w:numId="13">
+    <w:abstractNumId w:val="16"/>
+  </w:num>
+  <w:num w:numId="14">
     <w:abstractNumId w:val="38"/>
   </w:num>
-  <w:num w:numId="9">
-    <w:abstractNumId w:val="8"/>
+  <w:num w:numId="15">
+    <w:abstractNumId w:val="10"/>
   </w:num>
-  <w:num w:numId="10">
-    <w:abstractNumId w:val="22"/>
+  <w:num w:numId="16">
+    <w:abstractNumId w:val="36"/>
   </w:num>
-  <w:num w:numId="11">
-    <w:abstractNumId w:val="17"/>
+  <w:num w:numId="17">
+    <w:abstractNumId w:val="35"/>
   </w:num>
-  <w:num w:numId="12">
-    <w:abstractNumId w:val="19"/>
+  <w:num w:numId="18">
+    <w:abstractNumId w:val="41"/>
   </w:num>
-  <w:num w:numId="13">
-    <w:abstractNumId w:val="15"/>
-  </w:num>
-  <w:num w:numId="14">
+  <w:num w:numId="19">
     <w:abstractNumId w:val="37"/>
   </w:num>
-  <w:num w:numId="15">
-    <w:abstractNumId w:val="9"/>
-  </w:num>
-  <w:num w:numId="16">
-    <w:abstractNumId w:val="35"/>
-  </w:num>
-  <w:num w:numId="17">
-    <w:abstractNumId w:val="34"/>
-  </w:num>
-  <w:num w:numId="18">
-    <w:abstractNumId w:val="40"/>
-  </w:num>
-  <w:num w:numId="19">
-    <w:abstractNumId w:val="36"/>
-  </w:num>
   <w:num w:numId="20">
-    <w:abstractNumId w:val="28"/>
+    <w:abstractNumId w:val="29"/>
   </w:num>
   <w:num w:numId="21">
     <w:abstractNumId w:val="3"/>
   </w:num>
   <w:num w:numId="22">
-    <w:abstractNumId w:val="11"/>
+    <w:abstractNumId w:val="12"/>
   </w:num>
   <w:num w:numId="23">
-    <w:abstractNumId w:val="13"/>
+    <w:abstractNumId w:val="14"/>
   </w:num>
   <w:num w:numId="24">
+    <w:abstractNumId w:val="34"/>
+  </w:num>
+  <w:num w:numId="25">
+    <w:abstractNumId w:val="25"/>
+  </w:num>
+  <w:num w:numId="26">
     <w:abstractNumId w:val="33"/>
   </w:num>
-  <w:num w:numId="25">
-    <w:abstractNumId w:val="24"/>
-  </w:num>
-  <w:num w:numId="26">
-    <w:abstractNumId w:val="32"/>
-  </w:num>
   <w:num w:numId="27">
-    <w:abstractNumId w:val="10"/>
+    <w:abstractNumId w:val="11"/>
   </w:num>
   <w:num w:numId="28">
     <w:abstractNumId w:val="0"/>
@@ -23744,7 +23999,7 @@
     <w:abstractNumId w:val="4"/>
   </w:num>
   <w:num w:numId="30">
-    <w:abstractNumId w:val="23"/>
+    <w:abstractNumId w:val="24"/>
   </w:num>
   <w:num w:numId="31">
     <w:abstractNumId w:val="5"/>
@@ -23753,40 +24008,40 @@
     <w:abstractNumId w:val="2"/>
   </w:num>
   <w:num w:numId="33">
-    <w:abstractNumId w:val="29"/>
+    <w:abstractNumId w:val="30"/>
   </w:num>
   <w:num w:numId="34">
-    <w:abstractNumId w:val="30"/>
+    <w:abstractNumId w:val="31"/>
   </w:num>
   <w:num w:numId="35">
-    <w:abstractNumId w:val="7"/>
+    <w:abstractNumId w:val="8"/>
   </w:num>
   <w:num w:numId="36">
+    <w:abstractNumId w:val="23"/>
+  </w:num>
+  <w:num w:numId="37">
+    <w:abstractNumId w:val="13"/>
+  </w:num>
+  <w:num w:numId="38">
     <w:abstractNumId w:val="22"/>
   </w:num>
-  <w:num w:numId="37">
-    <w:abstractNumId w:val="12"/>
-  </w:num>
-  <w:num w:numId="38">
-    <w:abstractNumId w:val="21"/>
-  </w:num>
   <w:num w:numId="39">
-    <w:abstractNumId w:val="27"/>
+    <w:abstractNumId w:val="28"/>
   </w:num>
   <w:num w:numId="40">
     <w:abstractNumId w:val="1"/>
   </w:num>
   <w:num w:numId="41">
-    <w:abstractNumId w:val="20"/>
+    <w:abstractNumId w:val="21"/>
   </w:num>
   <w:num w:numId="42">
-    <w:abstractNumId w:val="6"/>
+    <w:abstractNumId w:val="7"/>
   </w:num>
   <w:num w:numId="43">
-    <w:abstractNumId w:val="16"/>
+    <w:abstractNumId w:val="17"/>
   </w:num>
   <w:num w:numId="44">
-    <w:abstractNumId w:val="22"/>
+    <w:abstractNumId w:val="23"/>
     <w:lvlOverride w:ilvl="0">
       <w:startOverride w:val="1"/>
     </w:lvlOverride>
@@ -23814,6 +24069,9 @@
     <w:lvlOverride w:ilvl="8">
       <w:startOverride w:val="1"/>
     </w:lvlOverride>
+  </w:num>
+  <w:num w:numId="45">
+    <w:abstractNumId w:val="6"/>
   </w:num>
   <w:numIdMacAtCleanup w:val="8"/>
 </w:numbering>
@@ -25598,7 +25856,7 @@
 </file>
 
 <file path=customXml/itemProps1.xml><?xml version="1.0" encoding="utf-8"?>
-<ds:datastoreItem xmlns:ds="http://schemas.openxmlformats.org/officeDocument/2006/customXml" ds:itemID="{8A901161-ACC6-483A-875E-483DD882FF99}">
+<ds:datastoreItem xmlns:ds="http://schemas.openxmlformats.org/officeDocument/2006/customXml" ds:itemID="{B3BCE8D6-6A51-4433-A98C-9675426EBB01}">
   <ds:schemaRefs>
     <ds:schemaRef ds:uri="http://schemas.openxmlformats.org/officeDocument/2006/bibliography"/>
   </ds:schemaRefs>
@@ -25606,7 +25864,7 @@
 </file>
 
 <file path=customXml/itemProps2.xml><?xml version="1.0" encoding="utf-8"?>
-<ds:datastoreItem xmlns:ds="http://schemas.openxmlformats.org/officeDocument/2006/customXml" ds:itemID="{39F623C1-19B5-4B4F-B869-CF4B09A05CA7}">
+<ds:datastoreItem xmlns:ds="http://schemas.openxmlformats.org/officeDocument/2006/customXml" ds:itemID="{7DCC3E40-2CAF-40CA-9594-911419C14E03}">
   <ds:schemaRefs>
     <ds:schemaRef ds:uri="http://schemas.openxmlformats.org/officeDocument/2006/bibliography"/>
   </ds:schemaRefs>

</xml_diff>

<commit_message>
Compatibilidad con formatos Baseline
- Se documenta de la compatibilidad de las firmas generadas por el Cliente @firma con los formatos B-LEVEL.
- Se cambia de sitio y actualiza el apartado del comportamiento del Cliente cuando se utiliza DNIe.
</commit_message>
<xml_diff>
--- a/AF_manual_instalacion_y_gestion_ES.docx
+++ b/AF_manual_instalacion_y_gestion_ES.docx
@@ -72,8 +72,6 @@
         <w:pStyle w:val="TOC1"/>
       </w:pPr>
     </w:p>
-    <w:bookmarkStart w:id="0" w:name="_GoBack"/>
-    <w:bookmarkEnd w:id="0"/>
     <w:p>
       <w:pPr>
         <w:pStyle w:val="TOC1"/>
@@ -449,7 +447,21 @@
             <w:rStyle w:val="Hyperlink"/>
             <w:noProof/>
           </w:rPr>
-          <w:t>Funcionamiento de AutoFirma</w:t>
+          <w:t>Funcionamiento de A</w:t>
+        </w:r>
+        <w:r>
+          <w:rPr>
+            <w:rStyle w:val="Hyperlink"/>
+            <w:noProof/>
+          </w:rPr>
+          <w:t>u</w:t>
+        </w:r>
+        <w:r>
+          <w:rPr>
+            <w:rStyle w:val="Hyperlink"/>
+            <w:noProof/>
+          </w:rPr>
+          <w:t>toFirma</w:t>
         </w:r>
         <w:r>
           <w:rPr>
@@ -3171,22 +3183,22 @@
         <w:spacing w:after="240"/>
         <w:ind w:left="431" w:hanging="431"/>
       </w:pPr>
-      <w:bookmarkStart w:id="1" w:name="_Toc414390325"/>
-      <w:bookmarkStart w:id="2" w:name="_Toc424848867"/>
-      <w:bookmarkStart w:id="3" w:name="_Toc425144388"/>
-      <w:bookmarkStart w:id="4" w:name="_Toc429737795"/>
-      <w:bookmarkStart w:id="5" w:name="_Ref472673034"/>
-      <w:bookmarkStart w:id="6" w:name="_Toc487702572"/>
+      <w:bookmarkStart w:id="0" w:name="_Toc414390325"/>
+      <w:bookmarkStart w:id="1" w:name="_Toc424848867"/>
+      <w:bookmarkStart w:id="2" w:name="_Toc425144388"/>
+      <w:bookmarkStart w:id="3" w:name="_Toc429737795"/>
+      <w:bookmarkStart w:id="4" w:name="_Ref472673034"/>
+      <w:bookmarkStart w:id="5" w:name="_Toc487702572"/>
       <w:r>
         <w:lastRenderedPageBreak/>
         <w:t>Introducción</w:t>
       </w:r>
+      <w:bookmarkEnd w:id="0"/>
       <w:bookmarkEnd w:id="1"/>
       <w:bookmarkEnd w:id="2"/>
       <w:bookmarkEnd w:id="3"/>
       <w:bookmarkEnd w:id="4"/>
       <w:bookmarkEnd w:id="5"/>
-      <w:bookmarkEnd w:id="6"/>
     </w:p>
     <w:p>
       <w:pPr>
@@ -3535,54 +3547,54 @@
       <w:pPr>
         <w:pStyle w:val="Heading1"/>
       </w:pPr>
-      <w:bookmarkStart w:id="7" w:name="_Toc414390327"/>
-      <w:bookmarkStart w:id="8" w:name="_Toc424848869"/>
-      <w:bookmarkStart w:id="9" w:name="_Toc425144390"/>
-      <w:bookmarkStart w:id="10" w:name="_Toc429737797"/>
-      <w:bookmarkStart w:id="11" w:name="_Toc487702573"/>
+      <w:bookmarkStart w:id="6" w:name="_Toc414390327"/>
+      <w:bookmarkStart w:id="7" w:name="_Toc424848869"/>
+      <w:bookmarkStart w:id="8" w:name="_Toc425144390"/>
+      <w:bookmarkStart w:id="9" w:name="_Toc429737797"/>
+      <w:bookmarkStart w:id="10" w:name="_Toc487702573"/>
       <w:r>
         <w:lastRenderedPageBreak/>
         <w:t>Requisitos mínimos</w:t>
       </w:r>
+      <w:bookmarkEnd w:id="6"/>
       <w:bookmarkEnd w:id="7"/>
       <w:bookmarkEnd w:id="8"/>
       <w:bookmarkEnd w:id="9"/>
       <w:bookmarkEnd w:id="10"/>
+    </w:p>
+    <w:p>
+      <w:pPr>
+        <w:pStyle w:val="Heading2"/>
+      </w:pPr>
+      <w:bookmarkStart w:id="11" w:name="_Ref313879106"/>
+      <w:bookmarkStart w:id="12" w:name="_Toc414390328"/>
+      <w:bookmarkStart w:id="13" w:name="_Toc424848870"/>
+      <w:bookmarkStart w:id="14" w:name="_Toc425144391"/>
+      <w:bookmarkStart w:id="15" w:name="_Toc429737798"/>
+      <w:bookmarkStart w:id="16" w:name="_Toc487702574"/>
+      <w:r>
+        <w:t>Entorno Cliente</w:t>
+      </w:r>
       <w:bookmarkEnd w:id="11"/>
-    </w:p>
-    <w:p>
-      <w:pPr>
-        <w:pStyle w:val="Heading2"/>
-      </w:pPr>
-      <w:bookmarkStart w:id="12" w:name="_Ref313879106"/>
-      <w:bookmarkStart w:id="13" w:name="_Toc414390328"/>
-      <w:bookmarkStart w:id="14" w:name="_Toc424848870"/>
-      <w:bookmarkStart w:id="15" w:name="_Toc425144391"/>
-      <w:bookmarkStart w:id="16" w:name="_Toc429737798"/>
-      <w:bookmarkStart w:id="17" w:name="_Toc487702574"/>
-      <w:r>
-        <w:t>Entorno Cliente</w:t>
-      </w:r>
       <w:bookmarkEnd w:id="12"/>
       <w:bookmarkEnd w:id="13"/>
       <w:bookmarkEnd w:id="14"/>
       <w:bookmarkEnd w:id="15"/>
       <w:bookmarkEnd w:id="16"/>
-      <w:bookmarkEnd w:id="17"/>
     </w:p>
     <w:p>
       <w:pPr>
         <w:pStyle w:val="Heading3"/>
       </w:pPr>
+      <w:bookmarkStart w:id="17" w:name="_Toc487702575"/>
       <w:bookmarkStart w:id="18" w:name="_Toc414390332"/>
       <w:bookmarkStart w:id="19" w:name="_Toc424848874"/>
       <w:bookmarkStart w:id="20" w:name="_Toc425144395"/>
       <w:bookmarkStart w:id="21" w:name="_Toc429737802"/>
-      <w:bookmarkStart w:id="22" w:name="_Toc487702575"/>
       <w:r>
         <w:t>AutoFirma</w:t>
       </w:r>
-      <w:bookmarkEnd w:id="22"/>
+      <w:bookmarkEnd w:id="17"/>
     </w:p>
     <w:p>
       <w:pPr>
@@ -3982,11 +3994,11 @@
       <w:pPr>
         <w:pStyle w:val="Heading1"/>
       </w:pPr>
+      <w:bookmarkStart w:id="22" w:name="_Toc487702576"/>
       <w:bookmarkStart w:id="23" w:name="_Toc414390351"/>
       <w:bookmarkStart w:id="24" w:name="_Toc424848897"/>
       <w:bookmarkStart w:id="25" w:name="_Toc425144418"/>
       <w:bookmarkStart w:id="26" w:name="_Toc429737825"/>
-      <w:bookmarkStart w:id="27" w:name="_Toc487702576"/>
       <w:r>
         <w:lastRenderedPageBreak/>
         <w:t>Funcionamiento de</w:t>
@@ -3994,7 +4006,7 @@
       <w:r>
         <w:t xml:space="preserve"> AutoFirma</w:t>
       </w:r>
-      <w:bookmarkEnd w:id="27"/>
+      <w:bookmarkEnd w:id="22"/>
     </w:p>
     <w:p>
       <w:pPr>
@@ -4088,6 +4100,138 @@
     </w:p>
     <w:p>
       <w:pPr>
+        <w:pStyle w:val="Heading2"/>
+      </w:pPr>
+      <w:r>
+        <w:t>Uso</w:t>
+      </w:r>
+      <w:r>
+        <w:t xml:space="preserve"> </w:t>
+      </w:r>
+      <w:r>
+        <w:t>del</w:t>
+      </w:r>
+      <w:r>
+        <w:t xml:space="preserve"> DNIe</w:t>
+      </w:r>
+    </w:p>
+    <w:p>
+      <w:pPr>
+        <w:jc w:val="both"/>
+      </w:pPr>
+      <w:r>
+        <w:t>El Cliente @firma utiliza la biblioteca JMulticard para permitir firmar con DNIe 2.0 y 3.0 sin necesidad de que los usuarios tengan instalados los controladores de la tarjeta. Esta biblioteca se utilizará al seleccionar la opción “Continuar con DNIe” al abrir AutoFirma o al invocar a la aplicación desde una página web e insertar el PIN de la tarjeta.</w:t>
+      </w:r>
+    </w:p>
+    <w:p>
+      <w:pPr>
+        <w:jc w:val="both"/>
+      </w:pPr>
+      <w:r>
+        <w:t xml:space="preserve">AutoFirma </w:t>
+      </w:r>
+      <w:r>
+        <w:t xml:space="preserve">solicita el PIN de la tarjeta </w:t>
+      </w:r>
+      <w:r>
+        <w:t xml:space="preserve">antes de </w:t>
+      </w:r>
+      <w:r>
+        <w:t>listar los certificados del almacén</w:t>
+      </w:r>
+      <w:r>
+        <w:t xml:space="preserve"> y</w:t>
+      </w:r>
+      <w:r>
+        <w:t xml:space="preserve"> de que el usuario indique qué certificado desea utilizarla para firmar. Este comportamiento emula el de los controladores PKCS#11 de las tarjetas en donde el PIN es necesario para listar los certifi</w:t>
+      </w:r>
+      <w:r>
+        <w:t xml:space="preserve">cados contenidos por la tarjeta y sigue la lógica de que si un </w:t>
+      </w:r>
+      <w:r>
+        <w:t xml:space="preserve">usuario ha insertado el DNIe en el lector </w:t>
+      </w:r>
+      <w:r>
+        <w:t xml:space="preserve">es porque </w:t>
+      </w:r>
+      <w:r>
+        <w:t xml:space="preserve">lo desea utilizar.  </w:t>
+      </w:r>
+      <w:r>
+        <w:t>Cuando el usuario inserta el PIN, se listan sus certificados y se abre el canal seguro con la tarjeta</w:t>
+      </w:r>
+      <w:r>
+        <w:t xml:space="preserve"> y, en el momento de firmar, se utiliza este canal seguro para realizar la operación</w:t>
+      </w:r>
+      <w:r>
+        <w:t>.</w:t>
+      </w:r>
+      <w:r>
+        <w:t xml:space="preserve"> </w:t>
+      </w:r>
+      <w:r>
+        <w:t>A continuación</w:t>
+      </w:r>
+      <w:r>
+        <w:t>, se cierra el canal</w:t>
+      </w:r>
+      <w:r>
+        <w:t xml:space="preserve"> seguro</w:t>
+      </w:r>
+      <w:r>
+        <w:t>.</w:t>
+      </w:r>
+    </w:p>
+    <w:p>
+      <w:pPr>
+        <w:jc w:val="both"/>
+      </w:pPr>
+      <w:r>
+        <w:t>Las operaciones de firma realizadas posteriormente solicitarán el PIN de la tarjeta sólo en el momento de realizar la firma</w:t>
+      </w:r>
+      <w:r>
+        <w:t>, momento en el cual se volverá a abrir el canal seguro con la tarjeta</w:t>
+      </w:r>
+      <w:r>
+        <w:t xml:space="preserve">. </w:t>
+      </w:r>
+    </w:p>
+    <w:p>
+      <w:pPr>
+        <w:jc w:val="both"/>
+      </w:pPr>
+      <w:r>
+        <w:t>Si se recargase el almacén por medio de la opción correspondie</w:t>
+      </w:r>
+      <w:r>
+        <w:t>nte del diálogo de selección de certificados</w:t>
+      </w:r>
+      <w:bookmarkStart w:id="27" w:name="_GoBack"/>
+      <w:bookmarkEnd w:id="27"/>
+      <w:r>
+        <w:t>, el controlador se reiniciaría y volvería a pedir el PIN de la tarjeta para listar los certificados.</w:t>
+      </w:r>
+    </w:p>
+    <w:p>
+      <w:pPr>
+        <w:jc w:val="both"/>
+      </w:pPr>
+      <w:r>
+        <w:t xml:space="preserve">En el caso de ejecutar Autofirma como aplicación de escritorio en Windows y seleccionar “Usar cualquier certificado” o haberlo invocado del Internet Explorer o Chrome y cancelar el diálogo de PIN del DNIe de JMulticard, se cargará el almacén del sistema normalmente. Si se tiene instalado el </w:t>
+      </w:r>
+      <w:r>
+        <w:lastRenderedPageBreak/>
+        <w:t xml:space="preserve">controlador oficial del DNIe en el equipo esto puede implicar que los certificados del DNIe se listen </w:t>
+      </w:r>
+      <w:r>
+        <w:t>también</w:t>
+      </w:r>
+      <w:r>
+        <w:t xml:space="preserve"> en el diálogo de selección de certificados ya que será el controlador oficial el que los cargue. En estos casos, también se usará el controlador oficial para realizar la firma.</w:t>
+      </w:r>
+    </w:p>
+    <w:p>
+      <w:pPr>
         <w:pStyle w:val="Heading1"/>
       </w:pPr>
       <w:bookmarkStart w:id="28" w:name="_Toc434222911"/>
@@ -4186,11 +4330,7 @@
         <w:t>.afirma</w:t>
       </w:r>
       <w:r>
-        <w:t xml:space="preserve">” dentro del directorio de usuario del usuario que </w:t>
-      </w:r>
-      <w:r>
-        <w:lastRenderedPageBreak/>
-        <w:t>instaló la aplicación.</w:t>
+        <w:t>” dentro del directorio de usuario del usuario que instaló la aplicación.</w:t>
       </w:r>
       <w:r>
         <w:t xml:space="preserve"> El nombre del fichero de trazas es “</w:t>
@@ -4369,6 +4509,7 @@
         <w:jc w:val="both"/>
       </w:pPr>
       <w:r>
+        <w:lastRenderedPageBreak/>
         <w:t>AutoFirma es compatible con Windows 7 o superior en 32 y 64 bits (x86 o x64).</w:t>
       </w:r>
       <w:r>
@@ -17757,8 +17898,8 @@
       <w:bookmarkStart w:id="59" w:name="_Toc424848952"/>
       <w:bookmarkStart w:id="60" w:name="_Toc425144473"/>
       <w:bookmarkStart w:id="61" w:name="_Toc433022415"/>
-      <w:bookmarkStart w:id="62" w:name="_Ref313876725"/>
-      <w:bookmarkStart w:id="63" w:name="_Toc487702598"/>
+      <w:bookmarkStart w:id="62" w:name="_Toc487702598"/>
+      <w:bookmarkStart w:id="63" w:name="_Ref313876725"/>
       <w:bookmarkEnd w:id="23"/>
       <w:bookmarkEnd w:id="24"/>
       <w:bookmarkEnd w:id="25"/>
@@ -17770,7 +17911,7 @@
       <w:bookmarkEnd w:id="59"/>
       <w:bookmarkEnd w:id="60"/>
       <w:bookmarkEnd w:id="61"/>
-      <w:bookmarkEnd w:id="63"/>
+      <w:bookmarkEnd w:id="62"/>
     </w:p>
     <w:p/>
     <w:p>
@@ -18106,7 +18247,7 @@
         <w:pStyle w:val="Heading2"/>
       </w:pPr>
       <w:bookmarkStart w:id="68" w:name="_Toc487702603"/>
-      <w:bookmarkEnd w:id="62"/>
+      <w:bookmarkEnd w:id="63"/>
       <w:r>
         <w:t>AutoFirma en OS X no muestra el título de los diálogos de cargar y guardado de ficheros</w:t>
       </w:r>
@@ -18235,62 +18376,6 @@
       </w:pPr>
       <w:r>
         <w:t>Para utilizar tarjetas criptográficas en Mac, instale sus controladores PKCS#11 como dispositivos de seguridad en Mozilla Firefox y utilice AutoFirma a través de este navegador.</w:t>
-      </w:r>
-    </w:p>
-    <w:p>
-      <w:pPr>
-        <w:pStyle w:val="Heading2"/>
-      </w:pPr>
-      <w:bookmarkStart w:id="74" w:name="_Toc487702607"/>
-      <w:r>
-        <w:t xml:space="preserve">Al utilizar el DNIe se pide el PIN </w:t>
-      </w:r>
-      <w:r>
-        <w:t>de la tarjeta</w:t>
-      </w:r>
-      <w:r>
-        <w:t xml:space="preserve"> antes de mostrar los certificados de firma</w:t>
-      </w:r>
-      <w:bookmarkEnd w:id="74"/>
-    </w:p>
-    <w:p>
-      <w:pPr>
-        <w:jc w:val="both"/>
-      </w:pPr>
-      <w:r>
-        <w:t>El Cliente @firma utiliza la biblioteca JMulticard para permitir firmar con DNIe 2.0 y 3.0 sin necesidad de que los usuarios tengan instalados los controladores de la tarjeta. Esta biblioteca solicita el PIN de la tarjeta cuando se solicita listar los certificados del almacén, antes de que el usuario indique qué certificado desea utilizarla para firmar. Este comportamiento emula el de los controladores PKCS#11 de las tarjetas en donde el PIN es necesario para listar los certificados contenidos por la tarjeta.</w:t>
-      </w:r>
-    </w:p>
-    <w:p>
-      <w:pPr>
-        <w:jc w:val="both"/>
-      </w:pPr>
-      <w:r>
-        <w:t>JMulticard solicita el PIN previendo que el usuario que ha insertado el DNIe en el lector lo desea utilizar.  Cachea el PIN insertado y seguidamente lista los certificados. Cuando un usuario solicita la firma de datos con un certificado del DNIe, el controlador utiliza el PIN que se insertó previamente para validar la operación, lo elimina de memoria y realizar la firma.</w:t>
-      </w:r>
-    </w:p>
-    <w:p>
-      <w:pPr>
-        <w:jc w:val="both"/>
-      </w:pPr>
-      <w:r>
-        <w:t>Las operaciones de firma realizadas desde la misma instancia del Cliente @firma/JMulticard con el DNIe posteriores a la primera, solicitarán el PIN de la tarjeta sólo en el momento de realizar la firma. No cuando se listen los certificados.</w:t>
-      </w:r>
-    </w:p>
-    <w:p>
-      <w:pPr>
-        <w:jc w:val="both"/>
-      </w:pPr>
-      <w:r>
-        <w:t>Si se recargase el almacén por medio de la opción correspondiente del diálogo de selección del DNIe, el controlador se reiniciaría y volvería a pedir el PIN de la tarjeta para listar los certificados.</w:t>
-      </w:r>
-    </w:p>
-    <w:p>
-      <w:pPr>
-        <w:jc w:val="both"/>
-      </w:pPr>
-      <w:r>
-        <w:t>En el caso de Internet Explorer y Chrome en Windows, si se cancelase el diálogo de PIN del DNIe de JMulticard se cargará el almacén del sistema normalmente. Si se tiene el controlador oficial del DNIe instalado en el equipo esto puede implicar que los certificados del DNIe se listen igualmente en el diálogo de selección de certificados ya será el controlador oficial el que los cargue. En estos casos, la firma también se realizará con el controlador oficial del DNIe.</w:t>
       </w:r>
     </w:p>
     <w:p/>
@@ -18750,7 +18835,7 @@
         <v:shape id="_x0000_i1026" type="#_x0000_t75" style="width:41.25pt;height:19.5pt" o:ole="">
           <v:imagedata r:id="rId1" o:title=""/>
         </v:shape>
-        <o:OLEObject Type="Embed" ProgID="PBrush" ShapeID="_x0000_i1026" DrawAspect="Content" ObjectID="_1561444406" r:id="rId2"/>
+        <o:OLEObject Type="Embed" ProgID="PBrush" ShapeID="_x0000_i1026" DrawAspect="Content" ObjectID="_1565770931" r:id="rId2"/>
       </w:object>
     </w:r>
     <w:r>
@@ -18772,7 +18857,7 @@
       <w:rPr>
         <w:noProof/>
       </w:rPr>
-      <w:t>2</w:t>
+      <w:t>20</w:t>
     </w:r>
     <w:r>
       <w:fldChar w:fldCharType="end"/>
@@ -18886,7 +18971,7 @@
               <v:shape id="_x0000_i1025" type="#_x0000_t75" style="width:60pt;height:33pt" o:ole="">
                 <v:imagedata r:id="rId1" o:title=""/>
               </v:shape>
-              <o:OLEObject Type="Embed" ProgID="PBrush" ShapeID="_x0000_i1025" DrawAspect="Content" ObjectID="_1561444405" r:id="rId2"/>
+              <o:OLEObject Type="Embed" ProgID="PBrush" ShapeID="_x0000_i1025" DrawAspect="Content" ObjectID="_1565770930" r:id="rId2"/>
             </w:object>
           </w:r>
         </w:p>
@@ -19069,7 +19154,7 @@
               <v:shape id="_x0000_i1027" type="#_x0000_t75" style="width:102pt;height:57pt" o:ole="">
                 <v:imagedata r:id="rId1" o:title=""/>
               </v:shape>
-              <o:OLEObject Type="Embed" ProgID="PBrush" ShapeID="_x0000_i1027" DrawAspect="Content" ObjectID="_1561444407" r:id="rId2"/>
+              <o:OLEObject Type="Embed" ProgID="PBrush" ShapeID="_x0000_i1027" DrawAspect="Content" ObjectID="_1565770932" r:id="rId2"/>
             </w:object>
           </w:r>
         </w:p>
@@ -25856,7 +25941,7 @@
 </file>
 
 <file path=customXml/itemProps1.xml><?xml version="1.0" encoding="utf-8"?>
-<ds:datastoreItem xmlns:ds="http://schemas.openxmlformats.org/officeDocument/2006/customXml" ds:itemID="{B3BCE8D6-6A51-4433-A98C-9675426EBB01}">
+<ds:datastoreItem xmlns:ds="http://schemas.openxmlformats.org/officeDocument/2006/customXml" ds:itemID="{2FC9E507-1BCA-4888-9B4A-1AC82C0AB1F3}">
   <ds:schemaRefs>
     <ds:schemaRef ds:uri="http://schemas.openxmlformats.org/officeDocument/2006/bibliography"/>
   </ds:schemaRefs>
@@ -25864,7 +25949,7 @@
 </file>
 
 <file path=customXml/itemProps2.xml><?xml version="1.0" encoding="utf-8"?>
-<ds:datastoreItem xmlns:ds="http://schemas.openxmlformats.org/officeDocument/2006/customXml" ds:itemID="{7DCC3E40-2CAF-40CA-9594-911419C14E03}">
+<ds:datastoreItem xmlns:ds="http://schemas.openxmlformats.org/officeDocument/2006/customXml" ds:itemID="{5ED3F4DA-1B28-4DFD-802A-A6601AFD80D8}">
   <ds:schemaRefs>
     <ds:schemaRef ds:uri="http://schemas.openxmlformats.org/officeDocument/2006/bibliography"/>
   </ds:schemaRefs>

</xml_diff>

<commit_message>
Se amplia la información para el despliegue masivo de la aplicación.
</commit_message>
<xml_diff>
--- a/AF_manual_instalacion_y_gestion_ES.docx
+++ b/AF_manual_instalacion_y_gestion_ES.docx
@@ -958,16 +958,7 @@
             <w:rStyle w:val="Hyperlink"/>
             <w:noProof/>
           </w:rPr>
-          <w:t xml:space="preserve">Microsoft </w:t>
-        </w:r>
-        <w:bookmarkStart w:id="0" w:name="_GoBack"/>
-        <w:bookmarkEnd w:id="0"/>
-        <w:r>
-          <w:rPr>
-            <w:rStyle w:val="Hyperlink"/>
-            <w:noProof/>
-          </w:rPr>
-          <w:t>Windows</w:t>
+          <w:t>Microsoft Windows</w:t>
         </w:r>
         <w:r>
           <w:rPr>
@@ -4041,22 +4032,22 @@
         <w:spacing w:after="240"/>
         <w:ind w:left="431" w:hanging="431"/>
       </w:pPr>
-      <w:bookmarkStart w:id="1" w:name="_Toc414390325"/>
-      <w:bookmarkStart w:id="2" w:name="_Toc424848867"/>
-      <w:bookmarkStart w:id="3" w:name="_Toc425144388"/>
-      <w:bookmarkStart w:id="4" w:name="_Toc429737795"/>
-      <w:bookmarkStart w:id="5" w:name="_Ref472673034"/>
-      <w:bookmarkStart w:id="6" w:name="_Toc516677420"/>
+      <w:bookmarkStart w:id="0" w:name="_Toc414390325"/>
+      <w:bookmarkStart w:id="1" w:name="_Toc424848867"/>
+      <w:bookmarkStart w:id="2" w:name="_Toc425144388"/>
+      <w:bookmarkStart w:id="3" w:name="_Toc429737795"/>
+      <w:bookmarkStart w:id="4" w:name="_Ref472673034"/>
+      <w:bookmarkStart w:id="5" w:name="_Toc516677420"/>
       <w:r>
         <w:lastRenderedPageBreak/>
         <w:t>Introducción</w:t>
       </w:r>
+      <w:bookmarkEnd w:id="0"/>
       <w:bookmarkEnd w:id="1"/>
       <w:bookmarkEnd w:id="2"/>
       <w:bookmarkEnd w:id="3"/>
       <w:bookmarkEnd w:id="4"/>
       <w:bookmarkEnd w:id="5"/>
-      <w:bookmarkEnd w:id="6"/>
     </w:p>
     <w:p>
       <w:pPr>
@@ -4416,84 +4407,84 @@
       <w:pPr>
         <w:pStyle w:val="Heading2"/>
       </w:pPr>
-      <w:bookmarkStart w:id="7" w:name="_Toc516677421"/>
+      <w:bookmarkStart w:id="6" w:name="_Toc516677421"/>
       <w:r>
         <w:lastRenderedPageBreak/>
         <w:t>Adecuación al Esquema Nacional de Seguridad</w:t>
       </w:r>
+      <w:bookmarkEnd w:id="6"/>
+    </w:p>
+    <w:p>
+      <w:r>
+        <w:t>Los productos de la Suite de @firma pueden contener entre los algoritmos disponibles, algunos no recomendados por la Guía 807 del Esquema Nacional de Seguridad (ENS; editada por el Centro Criptológico Nacional, CCN) vigente en el momento de publicación de este documento. Por lo que queda bajo la responsabilidad de las aplicaciones que hacen uso de estos productos el configurar adecuadamente las llamadas a los mismos para generar el resultado esperado, válido y adecuado para ese momento y el nivel de seguridad deseado, utilizando para ello algoritmos de la familia SHA-2 tal y como especifica dicha norma para la generación de firmas electrónicas.</w:t>
+      </w:r>
+    </w:p>
+    <w:p>
+      <w:r>
+        <w:t>Puede consultar la norma vigente desde el siguiente enlace:</w:t>
+      </w:r>
+    </w:p>
+    <w:p>
+      <w:hyperlink r:id="rId10" w:history="1">
+        <w:r>
+          <w:rPr>
+            <w:rStyle w:val="Hyperlink"/>
+          </w:rPr>
+          <w:t>https://www.ccn-cert.cni.es/series-ccn-stic/800-guia-esquema-nacional-de-seguridad/513-ccn-stic-807-criptologia-de-empleo-en-el-ens/file.html</w:t>
+        </w:r>
+      </w:hyperlink>
+    </w:p>
+    <w:p>
+      <w:pPr>
+        <w:pStyle w:val="Heading1"/>
+      </w:pPr>
+      <w:bookmarkStart w:id="7" w:name="_Toc414390327"/>
+      <w:bookmarkStart w:id="8" w:name="_Toc424848869"/>
+      <w:bookmarkStart w:id="9" w:name="_Toc425144390"/>
+      <w:bookmarkStart w:id="10" w:name="_Toc429737797"/>
+      <w:bookmarkStart w:id="11" w:name="_Toc516677422"/>
+      <w:r>
+        <w:t>Requisitos mínimos</w:t>
+      </w:r>
       <w:bookmarkEnd w:id="7"/>
-    </w:p>
-    <w:p>
-      <w:r>
-        <w:t>Los productos de la Suite de @firma pueden contener entre los algoritmos disponibles, algunos no recomendados por la Guía 807 del Esquema Nacional de Seguridad (ENS; editada por el Centro Criptológico Nacional, CCN) vigente en el momento de publicación de este documento. Por lo que queda bajo la responsabilidad de las aplicaciones que hacen uso de estos productos el configurar adecuadamente las llamadas a los mismos para generar el resultado esperado, válido y adecuado para ese momento y el nivel de seguridad deseado, utilizando para ello algoritmos de la familia SHA-2 tal y como especifica dicha norma para la generación de firmas electrónicas.</w:t>
-      </w:r>
-    </w:p>
-    <w:p>
-      <w:r>
-        <w:t>Puede consultar la norma vigente desde el siguiente enlace:</w:t>
-      </w:r>
-    </w:p>
-    <w:p>
-      <w:hyperlink r:id="rId10" w:history="1">
-        <w:r>
-          <w:rPr>
-            <w:rStyle w:val="Hyperlink"/>
-          </w:rPr>
-          <w:t>https://www.ccn-cert.cni.es/series-ccn-stic/800-guia-esquema-nacional-de-seguridad/513-ccn-stic-807-criptologia-de-empleo-en-el-ens/file.html</w:t>
-        </w:r>
-      </w:hyperlink>
-    </w:p>
-    <w:p>
-      <w:pPr>
-        <w:pStyle w:val="Heading1"/>
-      </w:pPr>
-      <w:bookmarkStart w:id="8" w:name="_Toc414390327"/>
-      <w:bookmarkStart w:id="9" w:name="_Toc424848869"/>
-      <w:bookmarkStart w:id="10" w:name="_Toc425144390"/>
-      <w:bookmarkStart w:id="11" w:name="_Toc429737797"/>
-      <w:bookmarkStart w:id="12" w:name="_Toc516677422"/>
-      <w:r>
-        <w:t>Requisitos mínimos</w:t>
-      </w:r>
       <w:bookmarkEnd w:id="8"/>
       <w:bookmarkEnd w:id="9"/>
       <w:bookmarkEnd w:id="10"/>
       <w:bookmarkEnd w:id="11"/>
+    </w:p>
+    <w:p>
+      <w:pPr>
+        <w:pStyle w:val="Heading2"/>
+      </w:pPr>
+      <w:bookmarkStart w:id="12" w:name="_Ref313879106"/>
+      <w:bookmarkStart w:id="13" w:name="_Toc414390328"/>
+      <w:bookmarkStart w:id="14" w:name="_Toc424848870"/>
+      <w:bookmarkStart w:id="15" w:name="_Toc425144391"/>
+      <w:bookmarkStart w:id="16" w:name="_Toc429737798"/>
+      <w:bookmarkStart w:id="17" w:name="_Toc516677423"/>
+      <w:r>
+        <w:t>Entorno Cliente</w:t>
+      </w:r>
       <w:bookmarkEnd w:id="12"/>
-    </w:p>
-    <w:p>
-      <w:pPr>
-        <w:pStyle w:val="Heading2"/>
-      </w:pPr>
-      <w:bookmarkStart w:id="13" w:name="_Ref313879106"/>
-      <w:bookmarkStart w:id="14" w:name="_Toc414390328"/>
-      <w:bookmarkStart w:id="15" w:name="_Toc424848870"/>
-      <w:bookmarkStart w:id="16" w:name="_Toc425144391"/>
-      <w:bookmarkStart w:id="17" w:name="_Toc429737798"/>
-      <w:bookmarkStart w:id="18" w:name="_Toc516677423"/>
-      <w:r>
-        <w:t>Entorno Cliente</w:t>
-      </w:r>
       <w:bookmarkEnd w:id="13"/>
       <w:bookmarkEnd w:id="14"/>
       <w:bookmarkEnd w:id="15"/>
       <w:bookmarkEnd w:id="16"/>
       <w:bookmarkEnd w:id="17"/>
-      <w:bookmarkEnd w:id="18"/>
     </w:p>
     <w:p>
       <w:pPr>
         <w:pStyle w:val="Heading3"/>
       </w:pPr>
+      <w:bookmarkStart w:id="18" w:name="_Toc516677424"/>
       <w:bookmarkStart w:id="19" w:name="_Toc414390332"/>
       <w:bookmarkStart w:id="20" w:name="_Toc424848874"/>
       <w:bookmarkStart w:id="21" w:name="_Toc425144395"/>
       <w:bookmarkStart w:id="22" w:name="_Toc429737802"/>
-      <w:bookmarkStart w:id="23" w:name="_Toc516677424"/>
       <w:r>
         <w:t>AutoFirma</w:t>
       </w:r>
-      <w:bookmarkEnd w:id="23"/>
+      <w:bookmarkEnd w:id="18"/>
     </w:p>
     <w:p>
       <w:pPr>
@@ -4906,11 +4897,11 @@
       <w:pPr>
         <w:pStyle w:val="Heading1"/>
       </w:pPr>
+      <w:bookmarkStart w:id="23" w:name="_Toc516677425"/>
       <w:bookmarkStart w:id="24" w:name="_Toc414390351"/>
       <w:bookmarkStart w:id="25" w:name="_Toc424848897"/>
       <w:bookmarkStart w:id="26" w:name="_Toc425144418"/>
       <w:bookmarkStart w:id="27" w:name="_Toc429737825"/>
-      <w:bookmarkStart w:id="28" w:name="_Toc516677425"/>
       <w:r>
         <w:lastRenderedPageBreak/>
         <w:t>Funcionamiento de</w:t>
@@ -4918,131 +4909,131 @@
       <w:r>
         <w:t xml:space="preserve"> AutoFirma</w:t>
       </w:r>
+      <w:bookmarkEnd w:id="23"/>
+    </w:p>
+    <w:p>
+      <w:pPr>
+        <w:jc w:val="both"/>
+      </w:pPr>
+      <w:r>
+        <w:t xml:space="preserve">Cuando el entorno del ciudadano firmante no cuenta con un entorno de ejecución de Java instalado </w:t>
+      </w:r>
+      <w:r>
+        <w:t xml:space="preserve">y un </w:t>
+      </w:r>
+      <w:r>
+        <w:t xml:space="preserve">navegador Web </w:t>
+      </w:r>
+      <w:r>
+        <w:t xml:space="preserve">compatible con </w:t>
+      </w:r>
+      <w:r>
+        <w:t xml:space="preserve">la ejecución de Applets, el despliegue del MiniApplet deriva las tareas de firma a la aplicación AutoFirma, sin necesidad de que el integrador </w:t>
+      </w:r>
+      <w:r>
+        <w:t>deba gestionar por su parte est</w:t>
+      </w:r>
+      <w:r>
+        <w:t>a delegación de tareas</w:t>
+      </w:r>
+      <w:r>
+        <w:t>.</w:t>
+      </w:r>
+      <w:r>
+        <w:t xml:space="preserve"> </w:t>
+      </w:r>
+      <w:r>
+        <w:t xml:space="preserve">Para aquel integrador que desee conocer los detalles del uso de AutoFirma en trámites web, puede consultar el documento </w:t>
+      </w:r>
+      <w:r>
+        <w:t>“</w:t>
+      </w:r>
+      <w:r>
+        <w:rPr>
+          <w:i/>
+        </w:rPr>
+        <w:t>MCF_manual-integrador_ES</w:t>
+      </w:r>
+      <w:r>
+        <w:t>”</w:t>
+      </w:r>
+      <w:r>
+        <w:t>.</w:t>
+      </w:r>
+    </w:p>
+    <w:p>
+      <w:pPr>
+        <w:jc w:val="both"/>
+      </w:pPr>
+      <w:r>
+        <w:t>En cualquier caso, p</w:t>
+      </w:r>
+      <w:r>
+        <w:t>ara que AutoFirma pueda asumir cualquier operación de firma, es necesario que esté instalada en el equipo local antes de iniciar el trámite de firma</w:t>
+      </w:r>
+      <w:r>
+        <w:t>.</w:t>
+      </w:r>
+      <w:r>
+        <w:t xml:space="preserve"> Es responsabilidad del integrador alertar de este hecho cuando sea susceptible que los usuarios no tengan instalada la aplicación.</w:t>
+      </w:r>
+    </w:p>
+    <w:p>
+      <w:pPr>
+        <w:jc w:val="both"/>
+      </w:pPr>
+      <w:r>
+        <w:t>Ya se ejecute AutoFirma como aplicación de escritorio o sea lanzada por el navegador web, AutoFirma registra la operativa de su última ejecución en un fichero de trazas en el subdirectorio oculto “</w:t>
+      </w:r>
+      <w:r>
+        <w:rPr>
+          <w:i/>
+        </w:rPr>
+        <w:t>.afirma</w:t>
+      </w:r>
+      <w:r>
+        <w:t>” del directorio del usuario. Por ejemplo, “</w:t>
+      </w:r>
+      <w:r>
+        <w:rPr>
+          <w:i/>
+        </w:rPr>
+        <w:t>C:\Users\miusuario\.afirma</w:t>
+      </w:r>
+      <w:r>
+        <w:t>”. El fichero generado tiene el nombre “</w:t>
+      </w:r>
+      <w:r>
+        <w:rPr>
+          <w:i/>
+        </w:rPr>
+        <w:t>AUTOFIRMA.afirma.log.xml</w:t>
+      </w:r>
+      <w:r>
+        <w:t xml:space="preserve">”. Los ficheros de trazas del Cliente @firma en ningún caso almacenan información de carácter personal. </w:t>
+      </w:r>
+    </w:p>
+    <w:p>
+      <w:pPr>
+        <w:pStyle w:val="Heading2"/>
+      </w:pPr>
+      <w:bookmarkStart w:id="28" w:name="_Toc516677426"/>
+      <w:r>
+        <w:t>Uso</w:t>
+      </w:r>
+      <w:r>
+        <w:t xml:space="preserve"> </w:t>
+      </w:r>
+      <w:r>
+        <w:t>del</w:t>
+      </w:r>
+      <w:r>
+        <w:t xml:space="preserve"> DNIe</w:t>
+      </w:r>
+      <w:r>
+        <w:t xml:space="preserve"> y otras tarjetas inteligentes</w:t>
+      </w:r>
       <w:bookmarkEnd w:id="28"/>
-    </w:p>
-    <w:p>
-      <w:pPr>
-        <w:jc w:val="both"/>
-      </w:pPr>
-      <w:r>
-        <w:t xml:space="preserve">Cuando el entorno del ciudadano firmante no cuenta con un entorno de ejecución de Java instalado </w:t>
-      </w:r>
-      <w:r>
-        <w:t xml:space="preserve">y un </w:t>
-      </w:r>
-      <w:r>
-        <w:t xml:space="preserve">navegador Web </w:t>
-      </w:r>
-      <w:r>
-        <w:t xml:space="preserve">compatible con </w:t>
-      </w:r>
-      <w:r>
-        <w:t xml:space="preserve">la ejecución de Applets, el despliegue del MiniApplet deriva las tareas de firma a la aplicación AutoFirma, sin necesidad de que el integrador </w:t>
-      </w:r>
-      <w:r>
-        <w:t>deba gestionar por su parte est</w:t>
-      </w:r>
-      <w:r>
-        <w:t>a delegación de tareas</w:t>
-      </w:r>
-      <w:r>
-        <w:t>.</w:t>
-      </w:r>
-      <w:r>
-        <w:t xml:space="preserve"> </w:t>
-      </w:r>
-      <w:r>
-        <w:t xml:space="preserve">Para aquel integrador que desee conocer los detalles del uso de AutoFirma en trámites web, puede consultar el documento </w:t>
-      </w:r>
-      <w:r>
-        <w:t>“</w:t>
-      </w:r>
-      <w:r>
-        <w:rPr>
-          <w:i/>
-        </w:rPr>
-        <w:t>MCF_manual-integrador_ES</w:t>
-      </w:r>
-      <w:r>
-        <w:t>”</w:t>
-      </w:r>
-      <w:r>
-        <w:t>.</w:t>
-      </w:r>
-    </w:p>
-    <w:p>
-      <w:pPr>
-        <w:jc w:val="both"/>
-      </w:pPr>
-      <w:r>
-        <w:t>En cualquier caso, p</w:t>
-      </w:r>
-      <w:r>
-        <w:t>ara que AutoFirma pueda asumir cualquier operación de firma, es necesario que esté instalada en el equipo local antes de iniciar el trámite de firma</w:t>
-      </w:r>
-      <w:r>
-        <w:t>.</w:t>
-      </w:r>
-      <w:r>
-        <w:t xml:space="preserve"> Es responsabilidad del integrador alertar de este hecho cuando sea susceptible que los usuarios no tengan instalada la aplicación.</w:t>
-      </w:r>
-    </w:p>
-    <w:p>
-      <w:pPr>
-        <w:jc w:val="both"/>
-      </w:pPr>
-      <w:r>
-        <w:t>Ya se ejecute AutoFirma como aplicación de escritorio o sea lanzada por el navegador web, AutoFirma registra la operativa de su última ejecución en un fichero de trazas en el subdirectorio oculto “</w:t>
-      </w:r>
-      <w:r>
-        <w:rPr>
-          <w:i/>
-        </w:rPr>
-        <w:t>.afirma</w:t>
-      </w:r>
-      <w:r>
-        <w:t>” del directorio del usuario. Por ejemplo, “</w:t>
-      </w:r>
-      <w:r>
-        <w:rPr>
-          <w:i/>
-        </w:rPr>
-        <w:t>C:\Users\miusuario\.afirma</w:t>
-      </w:r>
-      <w:r>
-        <w:t>”. El fichero generado tiene el nombre “</w:t>
-      </w:r>
-      <w:r>
-        <w:rPr>
-          <w:i/>
-        </w:rPr>
-        <w:t>AUTOFIRMA.afirma.log.xml</w:t>
-      </w:r>
-      <w:r>
-        <w:t xml:space="preserve">”. Los ficheros de trazas del Cliente @firma en ningún caso almacenan información de carácter personal. </w:t>
-      </w:r>
-    </w:p>
-    <w:p>
-      <w:pPr>
-        <w:pStyle w:val="Heading2"/>
-      </w:pPr>
-      <w:bookmarkStart w:id="29" w:name="_Toc516677426"/>
-      <w:r>
-        <w:t>Uso</w:t>
-      </w:r>
-      <w:r>
-        <w:t xml:space="preserve"> </w:t>
-      </w:r>
-      <w:r>
-        <w:t>del</w:t>
-      </w:r>
-      <w:r>
-        <w:t xml:space="preserve"> DNIe</w:t>
-      </w:r>
-      <w:r>
-        <w:t xml:space="preserve"> y otras tarjetas inteligentes</w:t>
-      </w:r>
-      <w:bookmarkEnd w:id="29"/>
     </w:p>
     <w:p>
       <w:pPr>
@@ -5214,11 +5205,11 @@
       <w:pPr>
         <w:pStyle w:val="Heading2"/>
       </w:pPr>
-      <w:bookmarkStart w:id="30" w:name="_Toc516677427"/>
+      <w:bookmarkStart w:id="29" w:name="_Toc516677427"/>
       <w:r>
         <w:t>Comunicación con servicios externos</w:t>
       </w:r>
-      <w:bookmarkEnd w:id="30"/>
+      <w:bookmarkEnd w:id="29"/>
     </w:p>
     <w:p>
       <w:pPr>
@@ -5560,38 +5551,38 @@
       <w:pPr>
         <w:pStyle w:val="Heading1"/>
       </w:pPr>
-      <w:bookmarkStart w:id="31" w:name="_Toc434222911"/>
-      <w:bookmarkStart w:id="32" w:name="_Toc516677428"/>
+      <w:bookmarkStart w:id="30" w:name="_Toc434222911"/>
+      <w:bookmarkStart w:id="31" w:name="_Toc516677428"/>
       <w:r>
         <w:t>Enlaces de descarga</w:t>
       </w:r>
+      <w:bookmarkEnd w:id="30"/>
       <w:bookmarkEnd w:id="31"/>
+    </w:p>
+    <w:p>
+      <w:r>
+        <w:t>Para instar al usuario que se instale AutoFirma, rediríjalo a la siguiente página web:</w:t>
+      </w:r>
+    </w:p>
+    <w:p>
+      <w:hyperlink r:id="rId11" w:history="1">
+        <w:r>
+          <w:rPr>
+            <w:rStyle w:val="Hyperlink"/>
+          </w:rPr>
+          <w:t>http://firmaelectronica.gob.es/Home/Descargas.html</w:t>
+        </w:r>
+      </w:hyperlink>
+    </w:p>
+    <w:p>
+      <w:pPr>
+        <w:pStyle w:val="Heading1"/>
+      </w:pPr>
+      <w:bookmarkStart w:id="32" w:name="_Toc516677429"/>
+      <w:r>
+        <w:t>Instalación</w:t>
+      </w:r>
       <w:bookmarkEnd w:id="32"/>
-    </w:p>
-    <w:p>
-      <w:r>
-        <w:t>Para instar al usuario que se instale AutoFirma, rediríjalo a la siguiente página web:</w:t>
-      </w:r>
-    </w:p>
-    <w:p>
-      <w:hyperlink r:id="rId11" w:history="1">
-        <w:r>
-          <w:rPr>
-            <w:rStyle w:val="Hyperlink"/>
-          </w:rPr>
-          <w:t>http://firmaelectronica.gob.es/Home/Descargas.html</w:t>
-        </w:r>
-      </w:hyperlink>
-    </w:p>
-    <w:p>
-      <w:pPr>
-        <w:pStyle w:val="Heading1"/>
-      </w:pPr>
-      <w:bookmarkStart w:id="33" w:name="_Toc516677429"/>
-      <w:r>
-        <w:t>Instalación</w:t>
-      </w:r>
-      <w:bookmarkEnd w:id="33"/>
     </w:p>
     <w:p>
       <w:pPr>
@@ -5720,12 +5711,12 @@
         <w:spacing w:after="240"/>
         <w:ind w:left="578" w:hanging="578"/>
       </w:pPr>
-      <w:bookmarkStart w:id="34" w:name="_Toc516677430"/>
+      <w:bookmarkStart w:id="33" w:name="_Toc516677430"/>
       <w:r>
         <w:lastRenderedPageBreak/>
         <w:t>Microsoft Windows</w:t>
       </w:r>
-      <w:bookmarkEnd w:id="34"/>
+      <w:bookmarkEnd w:id="33"/>
     </w:p>
     <w:p>
       <w:pPr>
@@ -6329,11 +6320,11 @@
       <w:pPr>
         <w:pStyle w:val="Heading3"/>
       </w:pPr>
-      <w:bookmarkStart w:id="35" w:name="_Toc516677431"/>
+      <w:bookmarkStart w:id="34" w:name="_Toc516677431"/>
       <w:r>
         <w:t>Desinstalación</w:t>
       </w:r>
-      <w:bookmarkEnd w:id="35"/>
+      <w:bookmarkEnd w:id="34"/>
     </w:p>
     <w:p>
       <w:pPr>
@@ -6666,11 +6657,11 @@
       <w:pPr>
         <w:pStyle w:val="Heading3"/>
       </w:pPr>
-      <w:bookmarkStart w:id="36" w:name="_Toc516677432"/>
+      <w:bookmarkStart w:id="35" w:name="_Toc516677432"/>
       <w:r>
         <w:t>Despliegue masivo de la aplicación</w:t>
       </w:r>
-      <w:bookmarkEnd w:id="36"/>
+      <w:bookmarkEnd w:id="35"/>
     </w:p>
     <w:p>
       <w:pPr>
@@ -6766,10 +6757,168 @@
     <w:p>
       <w:pPr>
         <w:jc w:val="both"/>
-      </w:pPr>
-      <w:r>
-        <w:t>Consulte el manual de su software de instalación masiva de aplicaciones para saber cómo realizar el despliegue.</w:t>
-      </w:r>
+        <w:rPr>
+          <w:rFonts w:cs="Arial"/>
+          <w:szCs w:val="20"/>
+        </w:rPr>
+      </w:pPr>
+      <w:r>
+        <w:rPr>
+          <w:rFonts w:cs="Arial"/>
+          <w:szCs w:val="20"/>
+        </w:rPr>
+        <w:t xml:space="preserve">Para realizar la instalación silenciosa </w:t>
+      </w:r>
+      <w:r>
+        <w:rPr>
+          <w:rFonts w:cs="Arial"/>
+          <w:szCs w:val="20"/>
+        </w:rPr>
+        <w:t>mediante consola</w:t>
+      </w:r>
+      <w:r>
+        <w:rPr>
+          <w:rFonts w:cs="Arial"/>
+          <w:szCs w:val="20"/>
+        </w:rPr>
+        <w:t xml:space="preserve">, se puede emplear el </w:t>
+      </w:r>
+      <w:r>
+        <w:rPr>
+          <w:rFonts w:cs="Arial"/>
+          <w:szCs w:val="20"/>
+        </w:rPr>
+        <w:t>comando:</w:t>
+      </w:r>
+    </w:p>
+    <w:p>
+      <w:pPr>
+        <w:jc w:val="both"/>
+        <w:rPr>
+          <w:rFonts w:ascii="Courier New" w:hAnsi="Courier New" w:cs="Courier New"/>
+          <w:szCs w:val="20"/>
+        </w:rPr>
+      </w:pPr>
+      <w:r>
+        <w:rPr>
+          <w:rFonts w:ascii="Courier New" w:hAnsi="Courier New" w:cs="Courier New"/>
+          <w:szCs w:val="20"/>
+          <w:lang w:val="es-ES_tradnl"/>
+        </w:rPr>
+        <w:t>msiexec /i "_RUTA_\</w:t>
+      </w:r>
+      <w:r>
+        <w:rPr>
+          <w:rFonts w:ascii="Courier New" w:hAnsi="Courier New" w:cs="Courier New"/>
+          <w:szCs w:val="20"/>
+        </w:rPr>
+        <w:t>AutoFirma</w:t>
+      </w:r>
+      <w:r>
+        <w:rPr>
+          <w:rFonts w:ascii="Courier New" w:hAnsi="Courier New" w:cs="Courier New"/>
+          <w:szCs w:val="20"/>
+        </w:rPr>
+        <w:t>_</w:t>
+      </w:r>
+      <w:r>
+        <w:rPr>
+          <w:rFonts w:ascii="Courier New" w:hAnsi="Courier New" w:cs="Courier New"/>
+          <w:szCs w:val="20"/>
+        </w:rPr>
+        <w:t>installer</w:t>
+      </w:r>
+      <w:r>
+        <w:rPr>
+          <w:rFonts w:ascii="Courier New" w:hAnsi="Courier New" w:cs="Courier New"/>
+          <w:szCs w:val="20"/>
+        </w:rPr>
+        <w:t>.msi" /quiet</w:t>
+      </w:r>
+    </w:p>
+    <w:p>
+      <w:pPr>
+        <w:jc w:val="both"/>
+        <w:rPr>
+          <w:rFonts w:cs="Arial"/>
+          <w:szCs w:val="20"/>
+        </w:rPr>
+      </w:pPr>
+      <w:r>
+        <w:rPr>
+          <w:rFonts w:cs="Arial"/>
+          <w:szCs w:val="20"/>
+        </w:rPr>
+        <w:t>Para su desinstalación, se emplearía este otro</w:t>
+      </w:r>
+      <w:r>
+        <w:rPr>
+          <w:rFonts w:cs="Arial"/>
+          <w:szCs w:val="20"/>
+        </w:rPr>
+        <w:t>:</w:t>
+      </w:r>
+    </w:p>
+    <w:p>
+      <w:pPr>
+        <w:jc w:val="both"/>
+        <w:rPr>
+          <w:rFonts w:ascii="Courier New" w:hAnsi="Courier New" w:cs="Courier New"/>
+          <w:szCs w:val="20"/>
+        </w:rPr>
+      </w:pPr>
+      <w:r>
+        <w:rPr>
+          <w:rFonts w:ascii="Courier New" w:hAnsi="Courier New" w:cs="Courier New"/>
+          <w:szCs w:val="20"/>
+          <w:lang w:val="es-ES_tradnl"/>
+        </w:rPr>
+        <w:t>msiexec /x "_RUTA_\</w:t>
+      </w:r>
+      <w:r>
+        <w:rPr>
+          <w:rFonts w:ascii="Courier New" w:hAnsi="Courier New" w:cs="Courier New"/>
+          <w:szCs w:val="20"/>
+        </w:rPr>
+        <w:t>AutoFirma</w:t>
+      </w:r>
+      <w:r>
+        <w:rPr>
+          <w:rFonts w:ascii="Courier New" w:hAnsi="Courier New" w:cs="Courier New"/>
+          <w:szCs w:val="20"/>
+        </w:rPr>
+        <w:t>_</w:t>
+      </w:r>
+      <w:r>
+        <w:rPr>
+          <w:rFonts w:ascii="Courier New" w:hAnsi="Courier New" w:cs="Courier New"/>
+          <w:szCs w:val="20"/>
+        </w:rPr>
+        <w:t>installer</w:t>
+      </w:r>
+      <w:r>
+        <w:rPr>
+          <w:rFonts w:ascii="Courier New" w:hAnsi="Courier New" w:cs="Courier New"/>
+          <w:szCs w:val="20"/>
+        </w:rPr>
+        <w:t>.msi" /quiet</w:t>
+      </w:r>
+    </w:p>
+    <w:p>
+      <w:pPr>
+        <w:jc w:val="both"/>
+      </w:pPr>
+      <w:r>
+        <w:t>Consulte el manual de su software de instalación masiva de aplicaciones para saber cómo realizar el despliegue</w:t>
+      </w:r>
+      <w:r>
+        <w:t xml:space="preserve"> sobre múltiples máquinas</w:t>
+      </w:r>
+      <w:r>
+        <w:t>.</w:t>
+      </w:r>
+      <w:bookmarkStart w:id="36" w:name="_GoBack"/>
+      <w:bookmarkEnd w:id="36"/>
     </w:p>
     <w:p>
       <w:pPr>
@@ -6977,6 +7126,7 @@
         </w:rPr>
       </w:pPr>
       <w:r>
+        <w:lastRenderedPageBreak/>
         <w:t xml:space="preserve">AutoFirma es compatible </w:t>
       </w:r>
       <w:r>
@@ -7456,6 +7606,7 @@
           <w:szCs w:val="20"/>
           <w:lang w:val="en-GB"/>
         </w:rPr>
+        <w:lastRenderedPageBreak/>
         <w:t>JAVA_HOME="/usr/java/jre1.8.0_121"</w:t>
       </w:r>
     </w:p>
@@ -7530,7 +7681,6 @@
       </w:pPr>
       <w:bookmarkStart w:id="42" w:name="_Toc516677436"/>
       <w:r>
-        <w:lastRenderedPageBreak/>
         <w:t>Instalación mediante el asistente de paquetes de Ubuntu/Guadalinex</w:t>
       </w:r>
       <w:bookmarkEnd w:id="42"/>
@@ -7667,6 +7817,7 @@
           <w:noProof/>
           <w:lang w:eastAsia="es-ES"/>
         </w:rPr>
+        <w:lastRenderedPageBreak/>
         <w:drawing>
           <wp:inline distT="0" distB="0" distL="0" distR="0" wp14:anchorId="620D8540" wp14:editId="3BBDCB02">
             <wp:extent cx="5685155" cy="2886075"/>
@@ -7743,7 +7894,6 @@
           <w:noProof/>
           <w:lang w:eastAsia="es-ES"/>
         </w:rPr>
-        <w:lastRenderedPageBreak/>
         <w:drawing>
           <wp:inline distT="0" distB="0" distL="0" distR="0" wp14:anchorId="7B21CEA2" wp14:editId="5B0124EC">
             <wp:extent cx="5685155" cy="2910205"/>
@@ -8127,7 +8277,6 @@
           <w:noProof/>
           <w:lang w:eastAsia="es-ES"/>
         </w:rPr>
-        <w:lastRenderedPageBreak/>
         <w:drawing>
           <wp:inline distT="0" distB="0" distL="0" distR="0" wp14:anchorId="55F2462D" wp14:editId="4A7B2163">
             <wp:extent cx="4132800" cy="2930400"/>
@@ -8185,6 +8334,7 @@
           <w:noProof/>
           <w:lang w:eastAsia="es-ES"/>
         </w:rPr>
+        <w:lastRenderedPageBreak/>
         <w:drawing>
           <wp:inline distT="0" distB="0" distL="0" distR="0" wp14:anchorId="70BCA229" wp14:editId="0FA5FEE0">
             <wp:extent cx="4147200" cy="2934000"/>
@@ -8245,7 +8395,6 @@
           <w:noProof/>
           <w:lang w:eastAsia="es-ES"/>
         </w:rPr>
-        <w:lastRenderedPageBreak/>
         <w:drawing>
           <wp:inline distT="0" distB="0" distL="0" distR="0" wp14:anchorId="6E2F9424" wp14:editId="32530ED5">
             <wp:extent cx="4147200" cy="2934000"/>
@@ -8303,6 +8452,7 @@
           <w:noProof/>
           <w:lang w:eastAsia="es-ES"/>
         </w:rPr>
+        <w:lastRenderedPageBreak/>
         <w:drawing>
           <wp:inline distT="0" distB="0" distL="0" distR="0" wp14:anchorId="376CCEA1" wp14:editId="643FDABE">
             <wp:extent cx="4150800" cy="2930400"/>
@@ -8360,7 +8510,6 @@
           <w:noProof/>
           <w:lang w:eastAsia="es-ES"/>
         </w:rPr>
-        <w:lastRenderedPageBreak/>
         <w:drawing>
           <wp:inline distT="0" distB="0" distL="0" distR="0" wp14:anchorId="00B78637" wp14:editId="1BA4A1A2">
             <wp:extent cx="4238625" cy="2209800"/>
@@ -8423,6 +8572,7 @@
           <w:noProof/>
           <w:lang w:eastAsia="es-ES"/>
         </w:rPr>
+        <w:lastRenderedPageBreak/>
         <w:drawing>
           <wp:inline distT="0" distB="0" distL="0" distR="0" wp14:anchorId="15D9796E" wp14:editId="53142B11">
             <wp:extent cx="4147200" cy="2934000"/>
@@ -8498,7 +8648,6 @@
       </w:pPr>
       <w:bookmarkStart w:id="46" w:name="_Toc516677440"/>
       <w:r>
-        <w:lastRenderedPageBreak/>
         <w:t>Gestión de AutoFirma</w:t>
       </w:r>
       <w:bookmarkEnd w:id="46"/>
@@ -8675,6 +8824,7 @@
         <w:spacing w:line="240" w:lineRule="auto"/>
       </w:pPr>
       <w:r>
+        <w:lastRenderedPageBreak/>
         <w:t>En el caso de Windows, por ejemplo, esto sería:</w:t>
       </w:r>
     </w:p>
@@ -8748,111 +8898,114 @@
         <w:jc w:val="both"/>
       </w:pPr>
       <w:r>
+        <w:t>L</w:t>
+      </w:r>
+      <w:r>
+        <w:t xml:space="preserve">a inhabilitación de las comprobaciones de actualización </w:t>
+      </w:r>
+      <w:r>
+        <w:t xml:space="preserve">sólo sería recomendable </w:t>
+      </w:r>
+      <w:r>
+        <w:t>en entornos controlados (corporativos, internos a una administración, etc.)</w:t>
+      </w:r>
+      <w:r>
+        <w:t xml:space="preserve"> o cuando se sepa de problemas de incompatibilidad de las nuevas versiones con alguna aplicación. Por regla general, s</w:t>
+      </w:r>
+      <w:r>
+        <w:t xml:space="preserve">iempre </w:t>
+      </w:r>
+      <w:r>
+        <w:t xml:space="preserve">es </w:t>
+      </w:r>
+      <w:r>
+        <w:t>conveniente descargar e instalar las últimas versiones disponibles.</w:t>
+      </w:r>
+    </w:p>
+    <w:p>
+      <w:pPr>
+        <w:jc w:val="both"/>
+      </w:pPr>
+      <w:r>
+        <w:t xml:space="preserve">La URL a la que se conecta AutoFirma </w:t>
+      </w:r>
+      <w:r>
+        <w:t xml:space="preserve">por defecto </w:t>
+      </w:r>
+      <w:r>
+        <w:t>para comprobar la existencia de actualizaciones es:</w:t>
+      </w:r>
+    </w:p>
+    <w:p>
+      <w:pPr>
+        <w:jc w:val="both"/>
+      </w:pPr>
+      <w:hyperlink r:id="rId33" w:history="1">
+        <w:r>
+          <w:rPr>
+            <w:rStyle w:val="Hyperlink"/>
+          </w:rPr>
+          <w:t>http://estaticos.redsara.es/comunes/autofirma/autofirma.version</w:t>
+        </w:r>
+      </w:hyperlink>
+    </w:p>
+    <w:p>
+      <w:pPr>
+        <w:jc w:val="both"/>
+      </w:pPr>
+      <w:r>
+        <w:t>El código de versión</w:t>
+      </w:r>
+      <w:r>
+        <w:t xml:space="preserve"> de AutoFirma 1.6</w:t>
+      </w:r>
+      <w:r>
+        <w:t xml:space="preserve"> es:</w:t>
+      </w:r>
+      <w:r>
+        <w:t xml:space="preserve">  </w:t>
+      </w:r>
+      <w:r>
+        <w:t xml:space="preserve"> </w:t>
+      </w:r>
+      <w:r>
+        <w:rPr>
+          <w:b/>
+        </w:rPr>
+        <w:t>7</w:t>
+      </w:r>
+    </w:p>
+    <w:p>
+      <w:pPr>
+        <w:jc w:val="both"/>
+      </w:pPr>
+      <w:r>
+        <w:t>En caso de detectarse una nueva versión, AutoFirma permitirá al usuario abrir la página de descarga de la aplicación. La página que se abrirá por defecto es:</w:t>
+      </w:r>
+    </w:p>
+    <w:p>
+      <w:pPr>
+        <w:jc w:val="both"/>
+      </w:pPr>
+      <w:hyperlink r:id="rId34" w:history="1">
+        <w:r>
+          <w:rPr>
+            <w:rStyle w:val="Hyperlink"/>
+          </w:rPr>
+          <w:t>http://firmaelectronica.gob.es/Home/Descargas.html</w:t>
+        </w:r>
+      </w:hyperlink>
+    </w:p>
+    <w:p>
+      <w:pPr>
+        <w:jc w:val="both"/>
+      </w:pPr>
+      <w:r>
+        <w:t xml:space="preserve">Tanto la URL del código de la versión más reciente de AutoFirma como la URL de descarga se pueden configurar mediante el fichero de configuración. Esto es útil para evitar en entornos </w:t>
+      </w:r>
+      <w:r>
         <w:lastRenderedPageBreak/>
-        <w:t>L</w:t>
-      </w:r>
-      <w:r>
-        <w:t xml:space="preserve">a inhabilitación de las comprobaciones de actualización </w:t>
-      </w:r>
-      <w:r>
-        <w:t xml:space="preserve">sólo sería recomendable </w:t>
-      </w:r>
-      <w:r>
-        <w:t>en entornos controlados (corporativos, internos a una administración, etc.)</w:t>
-      </w:r>
-      <w:r>
-        <w:t xml:space="preserve"> o cuando se sepa de problemas de incompatibilidad de las nuevas versiones con alguna aplicación. Por regla general, s</w:t>
-      </w:r>
-      <w:r>
-        <w:t xml:space="preserve">iempre </w:t>
-      </w:r>
-      <w:r>
-        <w:t xml:space="preserve">es </w:t>
-      </w:r>
-      <w:r>
-        <w:t>conveniente descargar e instalar las últimas versiones disponibles.</w:t>
-      </w:r>
-    </w:p>
-    <w:p>
-      <w:pPr>
-        <w:jc w:val="both"/>
-      </w:pPr>
-      <w:r>
-        <w:t xml:space="preserve">La URL a la que se conecta AutoFirma </w:t>
-      </w:r>
-      <w:r>
-        <w:t xml:space="preserve">por defecto </w:t>
-      </w:r>
-      <w:r>
-        <w:t>para comprobar la existencia de actualizaciones es:</w:t>
-      </w:r>
-    </w:p>
-    <w:p>
-      <w:pPr>
-        <w:jc w:val="both"/>
-      </w:pPr>
-      <w:hyperlink r:id="rId33" w:history="1">
-        <w:r>
-          <w:rPr>
-            <w:rStyle w:val="Hyperlink"/>
-          </w:rPr>
-          <w:t>http://estaticos.redsara.es/comunes/autofirma/autofirma.version</w:t>
-        </w:r>
-      </w:hyperlink>
-    </w:p>
-    <w:p>
-      <w:pPr>
-        <w:jc w:val="both"/>
-      </w:pPr>
-      <w:r>
-        <w:t>El código de versión</w:t>
-      </w:r>
-      <w:r>
-        <w:t xml:space="preserve"> de AutoFirma 1.6</w:t>
-      </w:r>
-      <w:r>
-        <w:t xml:space="preserve"> es:</w:t>
-      </w:r>
-      <w:r>
-        <w:t xml:space="preserve">  </w:t>
-      </w:r>
-      <w:r>
-        <w:t xml:space="preserve"> </w:t>
-      </w:r>
-      <w:r>
-        <w:rPr>
-          <w:b/>
-        </w:rPr>
-        <w:t>7</w:t>
-      </w:r>
-    </w:p>
-    <w:p>
-      <w:pPr>
-        <w:jc w:val="both"/>
-      </w:pPr>
-      <w:r>
-        <w:t>En caso de detectarse una nueva versión, AutoFirma permitirá al usuario abrir la página de descarga de la aplicación. La página que se abrirá por defecto es:</w:t>
-      </w:r>
-    </w:p>
-    <w:p>
-      <w:pPr>
-        <w:jc w:val="both"/>
-      </w:pPr>
-      <w:hyperlink r:id="rId34" w:history="1">
-        <w:r>
-          <w:rPr>
-            <w:rStyle w:val="Hyperlink"/>
-          </w:rPr>
-          <w:t>http://firmaelectronica.gob.es/Home/Descargas.html</w:t>
-        </w:r>
-      </w:hyperlink>
-    </w:p>
-    <w:p>
-      <w:pPr>
-        <w:jc w:val="both"/>
-      </w:pPr>
-      <w:r>
-        <w:t xml:space="preserve">Tanto la URL del código de la versión más reciente de AutoFirma como la URL de descarga se pueden configurar mediante el fichero de configuración. Esto es útil para evitar en entornos controlados que AutoFirma informe a los usuarios de las actualizaciones oficiales de la aplicación y no sea hasta que los administradores comprueben su correcto funcionamiento cuando se les notifique y se les redirija a una web de descargas del propio organismo. Esto se realiza mediante las opciones </w:t>
+        <w:t xml:space="preserve">controlados que AutoFirma informe a los usuarios de las actualizaciones oficiales de la aplicación y no sea hasta que los administradores comprueben su correcto funcionamiento cuando se les notifique y se les redirija a una web de descargas del propio organismo. Esto se realiza mediante las opciones </w:t>
       </w:r>
       <w:r>
         <w:rPr>
@@ -8978,190 +9131,190 @@
         <w:jc w:val="both"/>
       </w:pPr>
       <w:r>
+        <w:t>Este</w:t>
+      </w:r>
+      <w:r>
+        <w:t xml:space="preserve"> fichero no tiene porqué contener todas las propiedades que admite la aplicación, puede contener sólo aquellas que deseamos configurar. Si se importa un fichero que no define el valor de alguna propiedad, esta propiedad tendrá asignada el valor por defecto de la aplicación o, si se modificó previamente, el valor que ya tuviese asignado.</w:t>
+      </w:r>
+    </w:p>
+    <w:p>
+      <w:pPr>
+        <w:jc w:val="both"/>
+      </w:pPr>
+      <w:r>
+        <w:t>Las opciones que se podrán configurar serán todas aquellas que pueden establecerse a través del panel de preferencias de la aplicación</w:t>
+      </w:r>
+      <w:r>
+        <w:t xml:space="preserve">, además de </w:t>
+      </w:r>
+      <w:r>
+        <w:t>alguna opción adicional.</w:t>
+      </w:r>
+    </w:p>
+    <w:p>
+      <w:pPr>
+        <w:jc w:val="both"/>
+      </w:pPr>
+      <w:r>
+        <w:t>El listado completo de opciones configurable</w:t>
+      </w:r>
+      <w:r>
+        <w:t>s</w:t>
+      </w:r>
+      <w:r>
+        <w:t xml:space="preserve"> aparece en el apartado “</w:t>
+      </w:r>
+      <w:r>
+        <w:rPr>
+          <w:u w:val="single"/>
+        </w:rPr>
+        <w:fldChar w:fldCharType="begin"/>
+      </w:r>
+      <w:r>
+        <w:rPr>
+          <w:u w:val="single"/>
+        </w:rPr>
+        <w:instrText xml:space="preserve"> REF _Ref466020353 \r \h </w:instrText>
+      </w:r>
+      <w:r>
+        <w:rPr>
+          <w:u w:val="single"/>
+        </w:rPr>
+        <w:instrText xml:space="preserve"> \* MERGEFORMAT </w:instrText>
+      </w:r>
+      <w:r>
+        <w:rPr>
+          <w:u w:val="single"/>
+        </w:rPr>
+      </w:r>
+      <w:r>
+        <w:rPr>
+          <w:u w:val="single"/>
+        </w:rPr>
+        <w:fldChar w:fldCharType="separate"/>
+      </w:r>
+      <w:r>
+        <w:rPr>
+          <w:u w:val="single"/>
+        </w:rPr>
+        <w:t>6.4</w:t>
+      </w:r>
+      <w:r>
+        <w:rPr>
+          <w:u w:val="single"/>
+        </w:rPr>
+        <w:fldChar w:fldCharType="end"/>
+      </w:r>
+      <w:r>
+        <w:rPr>
+          <w:u w:val="single"/>
+        </w:rPr>
+        <w:t xml:space="preserve"> </w:t>
+      </w:r>
+      <w:r>
+        <w:rPr>
+          <w:u w:val="single"/>
+        </w:rPr>
+        <w:fldChar w:fldCharType="begin"/>
+      </w:r>
+      <w:r>
+        <w:rPr>
+          <w:u w:val="single"/>
+        </w:rPr>
+        <w:instrText xml:space="preserve"> REF _Ref466020353 \h </w:instrText>
+      </w:r>
+      <w:r>
+        <w:rPr>
+          <w:u w:val="single"/>
+        </w:rPr>
+        <w:instrText xml:space="preserve"> \* MERGEFORMAT </w:instrText>
+      </w:r>
+      <w:r>
+        <w:rPr>
+          <w:u w:val="single"/>
+        </w:rPr>
+      </w:r>
+      <w:r>
+        <w:rPr>
+          <w:u w:val="single"/>
+        </w:rPr>
+        <w:fldChar w:fldCharType="separate"/>
+      </w:r>
+      <w:r>
+        <w:rPr>
+          <w:u w:val="single"/>
+        </w:rPr>
+        <w:t>Opciones configurables</w:t>
+      </w:r>
+      <w:r>
+        <w:rPr>
+          <w:u w:val="single"/>
+        </w:rPr>
+        <w:fldChar w:fldCharType="end"/>
+      </w:r>
+      <w:r>
+        <w:t>”.</w:t>
+      </w:r>
+    </w:p>
+    <w:p>
+      <w:pPr>
+        <w:jc w:val="both"/>
+      </w:pPr>
+      <w:r>
+        <w:t xml:space="preserve">El fichero de configuración en cuestión, será un fichero </w:t>
+      </w:r>
+      <w:r>
+        <w:t>PL</w:t>
+      </w:r>
+      <w:r>
+        <w:t>ist</w:t>
+      </w:r>
+      <w:r>
+        <w:t xml:space="preserve">, </w:t>
+      </w:r>
+      <w:r>
+        <w:t xml:space="preserve">compuesto por un diccionario con el listado de claves y valores de las propiedades. Las claves siempre se designarán mediante una cadena de texto </w:t>
+      </w:r>
+      <w:r>
+        <w:t xml:space="preserve">y el valor puede ser </w:t>
+      </w:r>
+      <w:r>
+        <w:t>una cadena (String) o un valor de tipo verdadero/falso (true/false)</w:t>
+      </w:r>
+      <w:r>
+        <w:t>.</w:t>
+      </w:r>
+    </w:p>
+    <w:p>
+      <w:pPr>
+        <w:jc w:val="both"/>
+      </w:pPr>
+      <w:r>
+        <w:t xml:space="preserve">Este fichero PList </w:t>
+      </w:r>
+      <w:r>
+        <w:t>puede</w:t>
+      </w:r>
+      <w:r>
+        <w:t xml:space="preserve"> </w:t>
+      </w:r>
+      <w:r>
+        <w:t>firmarse</w:t>
+      </w:r>
+      <w:r>
+        <w:t xml:space="preserve"> con una firma en formato XAdES Enveloped.</w:t>
+      </w:r>
+      <w:r>
+        <w:t xml:space="preserve"> Si se delega en los usuarios la importación del fichero de configuración, puede pedir que comprueben el firmante del fichero con una herramienta externa como VALIDe para que confirmen que se firmó con el certificado adecuado.</w:t>
+      </w:r>
+    </w:p>
+    <w:p>
+      <w:pPr>
+        <w:pStyle w:val="Heading3"/>
+      </w:pPr>
+      <w:bookmarkStart w:id="53" w:name="_Toc516677443"/>
+      <w:r>
         <w:lastRenderedPageBreak/>
-        <w:t>Este</w:t>
-      </w:r>
-      <w:r>
-        <w:t xml:space="preserve"> fichero no tiene porqué contener todas las propiedades que admite la aplicación, puede contener sólo aquellas que deseamos configurar. Si se importa un fichero que no define el valor de alguna propiedad, esta propiedad tendrá asignada el valor por defecto de la aplicación o, si se modificó previamente, el valor que ya tuviese asignado.</w:t>
-      </w:r>
-    </w:p>
-    <w:p>
-      <w:pPr>
-        <w:jc w:val="both"/>
-      </w:pPr>
-      <w:r>
-        <w:t>Las opciones que se podrán configurar serán todas aquellas que pueden establecerse a través del panel de preferencias de la aplicación</w:t>
-      </w:r>
-      <w:r>
-        <w:t xml:space="preserve">, además de </w:t>
-      </w:r>
-      <w:r>
-        <w:t>alguna opción adicional.</w:t>
-      </w:r>
-    </w:p>
-    <w:p>
-      <w:pPr>
-        <w:jc w:val="both"/>
-      </w:pPr>
-      <w:r>
-        <w:t>El listado completo de opciones configurable</w:t>
-      </w:r>
-      <w:r>
-        <w:t>s</w:t>
-      </w:r>
-      <w:r>
-        <w:t xml:space="preserve"> aparece en el apartado “</w:t>
-      </w:r>
-      <w:r>
-        <w:rPr>
-          <w:u w:val="single"/>
-        </w:rPr>
-        <w:fldChar w:fldCharType="begin"/>
-      </w:r>
-      <w:r>
-        <w:rPr>
-          <w:u w:val="single"/>
-        </w:rPr>
-        <w:instrText xml:space="preserve"> REF _Ref466020353 \r \h </w:instrText>
-      </w:r>
-      <w:r>
-        <w:rPr>
-          <w:u w:val="single"/>
-        </w:rPr>
-        <w:instrText xml:space="preserve"> \* MERGEFORMAT </w:instrText>
-      </w:r>
-      <w:r>
-        <w:rPr>
-          <w:u w:val="single"/>
-        </w:rPr>
-      </w:r>
-      <w:r>
-        <w:rPr>
-          <w:u w:val="single"/>
-        </w:rPr>
-        <w:fldChar w:fldCharType="separate"/>
-      </w:r>
-      <w:r>
-        <w:rPr>
-          <w:u w:val="single"/>
-        </w:rPr>
-        <w:t>6.4</w:t>
-      </w:r>
-      <w:r>
-        <w:rPr>
-          <w:u w:val="single"/>
-        </w:rPr>
-        <w:fldChar w:fldCharType="end"/>
-      </w:r>
-      <w:r>
-        <w:rPr>
-          <w:u w:val="single"/>
-        </w:rPr>
-        <w:t xml:space="preserve"> </w:t>
-      </w:r>
-      <w:r>
-        <w:rPr>
-          <w:u w:val="single"/>
-        </w:rPr>
-        <w:fldChar w:fldCharType="begin"/>
-      </w:r>
-      <w:r>
-        <w:rPr>
-          <w:u w:val="single"/>
-        </w:rPr>
-        <w:instrText xml:space="preserve"> REF _Ref466020353 \h </w:instrText>
-      </w:r>
-      <w:r>
-        <w:rPr>
-          <w:u w:val="single"/>
-        </w:rPr>
-        <w:instrText xml:space="preserve"> \* MERGEFORMAT </w:instrText>
-      </w:r>
-      <w:r>
-        <w:rPr>
-          <w:u w:val="single"/>
-        </w:rPr>
-      </w:r>
-      <w:r>
-        <w:rPr>
-          <w:u w:val="single"/>
-        </w:rPr>
-        <w:fldChar w:fldCharType="separate"/>
-      </w:r>
-      <w:r>
-        <w:rPr>
-          <w:u w:val="single"/>
-        </w:rPr>
-        <w:t>Opciones configurables</w:t>
-      </w:r>
-      <w:r>
-        <w:rPr>
-          <w:u w:val="single"/>
-        </w:rPr>
-        <w:fldChar w:fldCharType="end"/>
-      </w:r>
-      <w:r>
-        <w:t>”.</w:t>
-      </w:r>
-    </w:p>
-    <w:p>
-      <w:pPr>
-        <w:jc w:val="both"/>
-      </w:pPr>
-      <w:r>
-        <w:t xml:space="preserve">El fichero de configuración en cuestión, será un fichero </w:t>
-      </w:r>
-      <w:r>
-        <w:t>PL</w:t>
-      </w:r>
-      <w:r>
-        <w:t>ist</w:t>
-      </w:r>
-      <w:r>
-        <w:t xml:space="preserve">, </w:t>
-      </w:r>
-      <w:r>
-        <w:t xml:space="preserve">compuesto por un diccionario con el listado de claves y valores de las propiedades. Las claves siempre se designarán mediante una cadena de texto </w:t>
-      </w:r>
-      <w:r>
-        <w:t xml:space="preserve">y el valor puede ser </w:t>
-      </w:r>
-      <w:r>
-        <w:t>una cadena (String) o un valor de tipo verdadero/falso (true/false)</w:t>
-      </w:r>
-      <w:r>
-        <w:t>.</w:t>
-      </w:r>
-    </w:p>
-    <w:p>
-      <w:pPr>
-        <w:jc w:val="both"/>
-      </w:pPr>
-      <w:r>
-        <w:t xml:space="preserve">Este fichero PList </w:t>
-      </w:r>
-      <w:r>
-        <w:t>puede</w:t>
-      </w:r>
-      <w:r>
-        <w:t xml:space="preserve"> </w:t>
-      </w:r>
-      <w:r>
-        <w:t>firmarse</w:t>
-      </w:r>
-      <w:r>
-        <w:t xml:space="preserve"> con una firma en formato XAdES Enveloped.</w:t>
-      </w:r>
-      <w:r>
-        <w:t xml:space="preserve"> Si se delega en los usuarios la importación del fichero de configuración, puede pedir que comprueben el firmante del fichero con una herramienta externa como VALIDe para que confirmen que se firmó con el certificado adecuado.</w:t>
-      </w:r>
-    </w:p>
-    <w:p>
-      <w:pPr>
-        <w:pStyle w:val="Heading3"/>
-      </w:pPr>
-      <w:bookmarkStart w:id="53" w:name="_Toc516677443"/>
-      <w:r>
         <w:t>Bloqueo de la configuración</w:t>
       </w:r>
       <w:bookmarkEnd w:id="53"/>
@@ -20766,7 +20919,7 @@
         <v:shape id="_x0000_i1026" type="#_x0000_t75" style="width:40.5pt;height:19.5pt">
           <v:imagedata r:id="rId1" o:title=""/>
         </v:shape>
-        <o:OLEObject Type="Embed" ProgID="PBrush" ShapeID="_x0000_i1026" DrawAspect="Content" ObjectID="_1590419384" r:id="rId2"/>
+        <o:OLEObject Type="Embed" ProgID="PBrush" ShapeID="_x0000_i1026" DrawAspect="Content" ObjectID="_1591526198" r:id="rId2"/>
       </w:object>
     </w:r>
     <w:r>
@@ -20788,7 +20941,7 @@
       <w:rPr>
         <w:noProof/>
       </w:rPr>
-      <w:t>3</w:t>
+      <w:t>18</w:t>
     </w:r>
     <w:r>
       <w:fldChar w:fldCharType="end"/>
@@ -20902,7 +21055,7 @@
               <v:shape id="_x0000_i1025" type="#_x0000_t75" style="width:60pt;height:33pt">
                 <v:imagedata r:id="rId1" o:title=""/>
               </v:shape>
-              <o:OLEObject Type="Embed" ProgID="PBrush" ShapeID="_x0000_i1025" DrawAspect="Content" ObjectID="_1590419383" r:id="rId2"/>
+              <o:OLEObject Type="Embed" ProgID="PBrush" ShapeID="_x0000_i1025" DrawAspect="Content" ObjectID="_1591526197" r:id="rId2"/>
             </w:object>
           </w:r>
         </w:p>
@@ -21085,7 +21238,7 @@
               <v:shape id="_x0000_i1027" type="#_x0000_t75" style="width:102pt;height:57pt">
                 <v:imagedata r:id="rId1" o:title=""/>
               </v:shape>
-              <o:OLEObject Type="Embed" ProgID="PBrush" ShapeID="_x0000_i1027" DrawAspect="Content" ObjectID="_1590419385" r:id="rId2"/>
+              <o:OLEObject Type="Embed" ProgID="PBrush" ShapeID="_x0000_i1027" DrawAspect="Content" ObjectID="_1591526199" r:id="rId2"/>
             </w:object>
           </w:r>
         </w:p>
@@ -25254,7 +25407,7 @@
 </file>
 
 <file path=customXml/itemProps1.xml><?xml version="1.0" encoding="utf-8"?>
-<ds:datastoreItem xmlns:ds="http://schemas.openxmlformats.org/officeDocument/2006/customXml" ds:itemID="{70C08ACF-FE40-4FF2-B5F9-81ACFAA3D0DD}">
+<ds:datastoreItem xmlns:ds="http://schemas.openxmlformats.org/officeDocument/2006/customXml" ds:itemID="{408E1A82-3F15-481B-815A-92AD47FAB948}">
   <ds:schemaRefs>
     <ds:schemaRef ds:uri="http://schemas.openxmlformats.org/officeDocument/2006/bibliography"/>
   </ds:schemaRefs>
@@ -25262,7 +25415,7 @@
 </file>
 
 <file path=customXml/itemProps2.xml><?xml version="1.0" encoding="utf-8"?>
-<ds:datastoreItem xmlns:ds="http://schemas.openxmlformats.org/officeDocument/2006/customXml" ds:itemID="{179D1A8B-6A3B-415E-A360-88AE38A6AAD4}">
+<ds:datastoreItem xmlns:ds="http://schemas.openxmlformats.org/officeDocument/2006/customXml" ds:itemID="{7B20144E-D26A-43C9-846B-E646A58F7C91}">
   <ds:schemaRefs>
     <ds:schemaRef ds:uri="http://schemas.openxmlformats.org/officeDocument/2006/bibliography"/>
   </ds:schemaRefs>

</xml_diff>

<commit_message>
Instalación sin icono con MSI
- Se agrega al manual de instalación y gestión de AutoFirma el cómo instalar la aplicación con el MSI sin que cree un icono en el escritorio.
</commit_message>
<xml_diff>
--- a/AF_manual_instalacion_y_gestion_ES.docx
+++ b/AF_manual_instalacion_y_gestion_ES.docx
@@ -50,13 +50,7 @@
         <w:t xml:space="preserve"> 1.</w:t>
       </w:r>
       <w:r>
-        <w:t>6</w:t>
-      </w:r>
-      <w:r>
-        <w:t>.</w:t>
-      </w:r>
-      <w:r>
-        <w:t>5</w:t>
+        <w:t>7.0</w:t>
       </w:r>
     </w:p>
     <w:p>
@@ -98,7 +92,7 @@
       <w:r>
         <w:fldChar w:fldCharType="separate"/>
       </w:r>
-      <w:hyperlink w:anchor="_Toc14176113" w:history="1">
+      <w:hyperlink w:anchor="_Toc19544377" w:history="1">
         <w:r>
           <w:rPr>
             <w:rStyle w:val="Hyperlink"/>
@@ -140,7 +134,7 @@
             <w:noProof/>
             <w:webHidden/>
           </w:rPr>
-          <w:instrText xml:space="preserve"> PAGEREF _Toc14176113 \h </w:instrText>
+          <w:instrText xml:space="preserve"> PAGEREF _Toc19544377 \h </w:instrText>
         </w:r>
         <w:r>
           <w:rPr>
@@ -184,7 +178,7 @@
           <w:lang w:eastAsia="es-ES"/>
         </w:rPr>
       </w:pPr>
-      <w:hyperlink w:anchor="_Toc14176114" w:history="1">
+      <w:hyperlink w:anchor="_Toc19544378" w:history="1">
         <w:r>
           <w:rPr>
             <w:rStyle w:val="Hyperlink"/>
@@ -226,7 +220,7 @@
             <w:noProof/>
             <w:webHidden/>
           </w:rPr>
-          <w:instrText xml:space="preserve"> PAGEREF _Toc14176114 \h </w:instrText>
+          <w:instrText xml:space="preserve"> PAGEREF _Toc19544378 \h </w:instrText>
         </w:r>
         <w:r>
           <w:rPr>
@@ -266,7 +260,7 @@
           <w:lang w:eastAsia="es-ES"/>
         </w:rPr>
       </w:pPr>
-      <w:hyperlink w:anchor="_Toc14176115" w:history="1">
+      <w:hyperlink w:anchor="_Toc19544379" w:history="1">
         <w:r>
           <w:rPr>
             <w:rStyle w:val="Hyperlink"/>
@@ -308,7 +302,7 @@
             <w:noProof/>
             <w:webHidden/>
           </w:rPr>
-          <w:instrText xml:space="preserve"> PAGEREF _Toc14176115 \h </w:instrText>
+          <w:instrText xml:space="preserve"> PAGEREF _Toc19544379 \h </w:instrText>
         </w:r>
         <w:r>
           <w:rPr>
@@ -352,7 +346,7 @@
           <w:lang w:eastAsia="es-ES"/>
         </w:rPr>
       </w:pPr>
-      <w:hyperlink w:anchor="_Toc14176116" w:history="1">
+      <w:hyperlink w:anchor="_Toc19544380" w:history="1">
         <w:r>
           <w:rPr>
             <w:rStyle w:val="Hyperlink"/>
@@ -394,7 +388,7 @@
             <w:noProof/>
             <w:webHidden/>
           </w:rPr>
-          <w:instrText xml:space="preserve"> PAGEREF _Toc14176116 \h </w:instrText>
+          <w:instrText xml:space="preserve"> PAGEREF _Toc19544380 \h </w:instrText>
         </w:r>
         <w:r>
           <w:rPr>
@@ -438,7 +432,7 @@
           <w:lang w:eastAsia="es-ES"/>
         </w:rPr>
       </w:pPr>
-      <w:hyperlink w:anchor="_Toc14176117" w:history="1">
+      <w:hyperlink w:anchor="_Toc19544381" w:history="1">
         <w:r>
           <w:rPr>
             <w:rStyle w:val="Hyperlink"/>
@@ -480,7 +474,7 @@
             <w:noProof/>
             <w:webHidden/>
           </w:rPr>
-          <w:instrText xml:space="preserve"> PAGEREF _Toc14176117 \h </w:instrText>
+          <w:instrText xml:space="preserve"> PAGEREF _Toc19544381 \h </w:instrText>
         </w:r>
         <w:r>
           <w:rPr>
@@ -520,7 +514,7 @@
           <w:lang w:eastAsia="es-ES"/>
         </w:rPr>
       </w:pPr>
-      <w:hyperlink w:anchor="_Toc14176118" w:history="1">
+      <w:hyperlink w:anchor="_Toc19544382" w:history="1">
         <w:r>
           <w:rPr>
             <w:rStyle w:val="Hyperlink"/>
@@ -562,7 +556,7 @@
             <w:noProof/>
             <w:webHidden/>
           </w:rPr>
-          <w:instrText xml:space="preserve"> PAGEREF _Toc14176118 \h </w:instrText>
+          <w:instrText xml:space="preserve"> PAGEREF _Toc19544382 \h </w:instrText>
         </w:r>
         <w:r>
           <w:rPr>
@@ -606,7 +600,7 @@
           <w:lang w:eastAsia="es-ES"/>
         </w:rPr>
       </w:pPr>
-      <w:hyperlink w:anchor="_Toc14176119" w:history="1">
+      <w:hyperlink w:anchor="_Toc19544383" w:history="1">
         <w:r>
           <w:rPr>
             <w:rStyle w:val="Hyperlink"/>
@@ -648,7 +642,7 @@
             <w:noProof/>
             <w:webHidden/>
           </w:rPr>
-          <w:instrText xml:space="preserve"> PAGEREF _Toc14176119 \h </w:instrText>
+          <w:instrText xml:space="preserve"> PAGEREF _Toc19544383 \h </w:instrText>
         </w:r>
         <w:r>
           <w:rPr>
@@ -692,7 +686,7 @@
           <w:lang w:eastAsia="es-ES"/>
         </w:rPr>
       </w:pPr>
-      <w:hyperlink w:anchor="_Toc14176120" w:history="1">
+      <w:hyperlink w:anchor="_Toc19544384" w:history="1">
         <w:r>
           <w:rPr>
             <w:rStyle w:val="Hyperlink"/>
@@ -734,7 +728,7 @@
             <w:noProof/>
             <w:webHidden/>
           </w:rPr>
-          <w:instrText xml:space="preserve"> PAGEREF _Toc14176120 \h </w:instrText>
+          <w:instrText xml:space="preserve"> PAGEREF _Toc19544384 \h </w:instrText>
         </w:r>
         <w:r>
           <w:rPr>
@@ -774,7 +768,7 @@
           <w:lang w:eastAsia="es-ES"/>
         </w:rPr>
       </w:pPr>
-      <w:hyperlink w:anchor="_Toc14176121" w:history="1">
+      <w:hyperlink w:anchor="_Toc19544385" w:history="1">
         <w:r>
           <w:rPr>
             <w:rStyle w:val="Hyperlink"/>
@@ -816,7 +810,7 @@
             <w:noProof/>
             <w:webHidden/>
           </w:rPr>
-          <w:instrText xml:space="preserve"> PAGEREF _Toc14176121 \h </w:instrText>
+          <w:instrText xml:space="preserve"> PAGEREF _Toc19544385 \h </w:instrText>
         </w:r>
         <w:r>
           <w:rPr>
@@ -856,7 +850,7 @@
           <w:lang w:eastAsia="es-ES"/>
         </w:rPr>
       </w:pPr>
-      <w:hyperlink w:anchor="_Toc14176122" w:history="1">
+      <w:hyperlink w:anchor="_Toc19544386" w:history="1">
         <w:r>
           <w:rPr>
             <w:rStyle w:val="Hyperlink"/>
@@ -898,7 +892,7 @@
             <w:noProof/>
             <w:webHidden/>
           </w:rPr>
-          <w:instrText xml:space="preserve"> PAGEREF _Toc14176122 \h </w:instrText>
+          <w:instrText xml:space="preserve"> PAGEREF _Toc19544386 \h </w:instrText>
         </w:r>
         <w:r>
           <w:rPr>
@@ -942,7 +936,7 @@
           <w:lang w:eastAsia="es-ES"/>
         </w:rPr>
       </w:pPr>
-      <w:hyperlink w:anchor="_Toc14176123" w:history="1">
+      <w:hyperlink w:anchor="_Toc19544387" w:history="1">
         <w:r>
           <w:rPr>
             <w:rStyle w:val="Hyperlink"/>
@@ -984,7 +978,7 @@
             <w:noProof/>
             <w:webHidden/>
           </w:rPr>
-          <w:instrText xml:space="preserve"> PAGEREF _Toc14176123 \h </w:instrText>
+          <w:instrText xml:space="preserve"> PAGEREF _Toc19544387 \h </w:instrText>
         </w:r>
         <w:r>
           <w:rPr>
@@ -1028,7 +1022,7 @@
           <w:lang w:eastAsia="es-ES"/>
         </w:rPr>
       </w:pPr>
-      <w:hyperlink w:anchor="_Toc14176124" w:history="1">
+      <w:hyperlink w:anchor="_Toc19544388" w:history="1">
         <w:r>
           <w:rPr>
             <w:rStyle w:val="Hyperlink"/>
@@ -1070,7 +1064,7 @@
             <w:noProof/>
             <w:webHidden/>
           </w:rPr>
-          <w:instrText xml:space="preserve"> PAGEREF _Toc14176124 \h </w:instrText>
+          <w:instrText xml:space="preserve"> PAGEREF _Toc19544388 \h </w:instrText>
         </w:r>
         <w:r>
           <w:rPr>
@@ -1114,7 +1108,7 @@
           <w:lang w:eastAsia="es-ES"/>
         </w:rPr>
       </w:pPr>
-      <w:hyperlink w:anchor="_Toc14176125" w:history="1">
+      <w:hyperlink w:anchor="_Toc19544389" w:history="1">
         <w:r>
           <w:rPr>
             <w:rStyle w:val="Hyperlink"/>
@@ -1156,7 +1150,7 @@
             <w:noProof/>
             <w:webHidden/>
           </w:rPr>
-          <w:instrText xml:space="preserve"> PAGEREF _Toc14176125 \h </w:instrText>
+          <w:instrText xml:space="preserve"> PAGEREF _Toc19544389 \h </w:instrText>
         </w:r>
         <w:r>
           <w:rPr>
@@ -1200,7 +1194,7 @@
           <w:lang w:eastAsia="es-ES"/>
         </w:rPr>
       </w:pPr>
-      <w:hyperlink w:anchor="_Toc14176126" w:history="1">
+      <w:hyperlink w:anchor="_Toc19544390" w:history="1">
         <w:r>
           <w:rPr>
             <w:rStyle w:val="Hyperlink"/>
@@ -1242,7 +1236,7 @@
             <w:noProof/>
             <w:webHidden/>
           </w:rPr>
-          <w:instrText xml:space="preserve"> PAGEREF _Toc14176126 \h </w:instrText>
+          <w:instrText xml:space="preserve"> PAGEREF _Toc19544390 \h </w:instrText>
         </w:r>
         <w:r>
           <w:rPr>
@@ -1286,7 +1280,7 @@
           <w:lang w:eastAsia="es-ES"/>
         </w:rPr>
       </w:pPr>
-      <w:hyperlink w:anchor="_Toc14176127" w:history="1">
+      <w:hyperlink w:anchor="_Toc19544391" w:history="1">
         <w:r>
           <w:rPr>
             <w:rStyle w:val="Hyperlink"/>
@@ -1328,7 +1322,7 @@
             <w:noProof/>
             <w:webHidden/>
           </w:rPr>
-          <w:instrText xml:space="preserve"> PAGEREF _Toc14176127 \h </w:instrText>
+          <w:instrText xml:space="preserve"> PAGEREF _Toc19544391 \h </w:instrText>
         </w:r>
         <w:r>
           <w:rPr>
@@ -1348,7 +1342,7 @@
             <w:noProof/>
             <w:webHidden/>
           </w:rPr>
-          <w:t>18</w:t>
+          <w:t>19</w:t>
         </w:r>
         <w:r>
           <w:rPr>
@@ -1372,7 +1366,7 @@
           <w:lang w:eastAsia="es-ES"/>
         </w:rPr>
       </w:pPr>
-      <w:hyperlink w:anchor="_Toc14176128" w:history="1">
+      <w:hyperlink w:anchor="_Toc19544392" w:history="1">
         <w:r>
           <w:rPr>
             <w:rStyle w:val="Hyperlink"/>
@@ -1414,7 +1408,7 @@
             <w:noProof/>
             <w:webHidden/>
           </w:rPr>
-          <w:instrText xml:space="preserve"> PAGEREF _Toc14176128 \h </w:instrText>
+          <w:instrText xml:space="preserve"> PAGEREF _Toc19544392 \h </w:instrText>
         </w:r>
         <w:r>
           <w:rPr>
@@ -1458,7 +1452,7 @@
           <w:lang w:eastAsia="es-ES"/>
         </w:rPr>
       </w:pPr>
-      <w:hyperlink w:anchor="_Toc14176129" w:history="1">
+      <w:hyperlink w:anchor="_Toc19544393" w:history="1">
         <w:r>
           <w:rPr>
             <w:rStyle w:val="Hyperlink"/>
@@ -1500,7 +1494,7 @@
             <w:noProof/>
             <w:webHidden/>
           </w:rPr>
-          <w:instrText xml:space="preserve"> PAGEREF _Toc14176129 \h </w:instrText>
+          <w:instrText xml:space="preserve"> PAGEREF _Toc19544393 \h </w:instrText>
         </w:r>
         <w:r>
           <w:rPr>
@@ -1544,7 +1538,7 @@
           <w:lang w:eastAsia="es-ES"/>
         </w:rPr>
       </w:pPr>
-      <w:hyperlink w:anchor="_Toc14176130" w:history="1">
+      <w:hyperlink w:anchor="_Toc19544394" w:history="1">
         <w:r>
           <w:rPr>
             <w:rStyle w:val="Hyperlink"/>
@@ -1586,7 +1580,7 @@
             <w:noProof/>
             <w:webHidden/>
           </w:rPr>
-          <w:instrText xml:space="preserve"> PAGEREF _Toc14176130 \h </w:instrText>
+          <w:instrText xml:space="preserve"> PAGEREF _Toc19544394 \h </w:instrText>
         </w:r>
         <w:r>
           <w:rPr>
@@ -1606,7 +1600,7 @@
             <w:noProof/>
             <w:webHidden/>
           </w:rPr>
-          <w:t>20</w:t>
+          <w:t>21</w:t>
         </w:r>
         <w:r>
           <w:rPr>
@@ -1630,7 +1624,7 @@
           <w:lang w:eastAsia="es-ES"/>
         </w:rPr>
       </w:pPr>
-      <w:hyperlink w:anchor="_Toc14176131" w:history="1">
+      <w:hyperlink w:anchor="_Toc19544395" w:history="1">
         <w:r>
           <w:rPr>
             <w:rStyle w:val="Hyperlink"/>
@@ -1672,7 +1666,7 @@
             <w:noProof/>
             <w:webHidden/>
           </w:rPr>
-          <w:instrText xml:space="preserve"> PAGEREF _Toc14176131 \h </w:instrText>
+          <w:instrText xml:space="preserve"> PAGEREF _Toc19544395 \h </w:instrText>
         </w:r>
         <w:r>
           <w:rPr>
@@ -1716,7 +1710,7 @@
           <w:lang w:eastAsia="es-ES"/>
         </w:rPr>
       </w:pPr>
-      <w:hyperlink w:anchor="_Toc14176132" w:history="1">
+      <w:hyperlink w:anchor="_Toc19544396" w:history="1">
         <w:r>
           <w:rPr>
             <w:rStyle w:val="Hyperlink"/>
@@ -1758,7 +1752,7 @@
             <w:noProof/>
             <w:webHidden/>
           </w:rPr>
-          <w:instrText xml:space="preserve"> PAGEREF _Toc14176132 \h </w:instrText>
+          <w:instrText xml:space="preserve"> PAGEREF _Toc19544396 \h </w:instrText>
         </w:r>
         <w:r>
           <w:rPr>
@@ -1802,7 +1796,7 @@
           <w:lang w:eastAsia="es-ES"/>
         </w:rPr>
       </w:pPr>
-      <w:hyperlink w:anchor="_Toc14176133" w:history="1">
+      <w:hyperlink w:anchor="_Toc19544397" w:history="1">
         <w:r>
           <w:rPr>
             <w:rStyle w:val="Hyperlink"/>
@@ -1844,7 +1838,7 @@
             <w:noProof/>
             <w:webHidden/>
           </w:rPr>
-          <w:instrText xml:space="preserve"> PAGEREF _Toc14176133 \h </w:instrText>
+          <w:instrText xml:space="preserve"> PAGEREF _Toc19544397 \h </w:instrText>
         </w:r>
         <w:r>
           <w:rPr>
@@ -1888,7 +1882,7 @@
           <w:lang w:eastAsia="es-ES"/>
         </w:rPr>
       </w:pPr>
-      <w:hyperlink w:anchor="_Toc14176134" w:history="1">
+      <w:hyperlink w:anchor="_Toc19544398" w:history="1">
         <w:r>
           <w:rPr>
             <w:rStyle w:val="Hyperlink"/>
@@ -1930,7 +1924,7 @@
             <w:noProof/>
             <w:webHidden/>
           </w:rPr>
-          <w:instrText xml:space="preserve"> PAGEREF _Toc14176134 \h </w:instrText>
+          <w:instrText xml:space="preserve"> PAGEREF _Toc19544398 \h </w:instrText>
         </w:r>
         <w:r>
           <w:rPr>
@@ -1970,7 +1964,7 @@
           <w:lang w:eastAsia="es-ES"/>
         </w:rPr>
       </w:pPr>
-      <w:hyperlink w:anchor="_Toc14176135" w:history="1">
+      <w:hyperlink w:anchor="_Toc19544399" w:history="1">
         <w:r>
           <w:rPr>
             <w:rStyle w:val="Hyperlink"/>
@@ -2012,7 +2006,7 @@
             <w:noProof/>
             <w:webHidden/>
           </w:rPr>
-          <w:instrText xml:space="preserve"> PAGEREF _Toc14176135 \h </w:instrText>
+          <w:instrText xml:space="preserve"> PAGEREF _Toc19544399 \h </w:instrText>
         </w:r>
         <w:r>
           <w:rPr>
@@ -2056,7 +2050,7 @@
           <w:lang w:eastAsia="es-ES"/>
         </w:rPr>
       </w:pPr>
-      <w:hyperlink w:anchor="_Toc14176136" w:history="1">
+      <w:hyperlink w:anchor="_Toc19544400" w:history="1">
         <w:r>
           <w:rPr>
             <w:rStyle w:val="Hyperlink"/>
@@ -2098,7 +2092,7 @@
             <w:noProof/>
             <w:webHidden/>
           </w:rPr>
-          <w:instrText xml:space="preserve"> PAGEREF _Toc14176136 \h </w:instrText>
+          <w:instrText xml:space="preserve"> PAGEREF _Toc19544400 \h </w:instrText>
         </w:r>
         <w:r>
           <w:rPr>
@@ -2142,7 +2136,7 @@
           <w:lang w:eastAsia="es-ES"/>
         </w:rPr>
       </w:pPr>
-      <w:hyperlink w:anchor="_Toc14176137" w:history="1">
+      <w:hyperlink w:anchor="_Toc19544401" w:history="1">
         <w:r>
           <w:rPr>
             <w:rStyle w:val="Hyperlink"/>
@@ -2184,7 +2178,7 @@
             <w:noProof/>
             <w:webHidden/>
           </w:rPr>
-          <w:instrText xml:space="preserve"> PAGEREF _Toc14176137 \h </w:instrText>
+          <w:instrText xml:space="preserve"> PAGEREF _Toc19544401 \h </w:instrText>
         </w:r>
         <w:r>
           <w:rPr>
@@ -2228,7 +2222,7 @@
           <w:lang w:eastAsia="es-ES"/>
         </w:rPr>
       </w:pPr>
-      <w:hyperlink w:anchor="_Toc14176138" w:history="1">
+      <w:hyperlink w:anchor="_Toc19544402" w:history="1">
         <w:r>
           <w:rPr>
             <w:rStyle w:val="Hyperlink"/>
@@ -2270,7 +2264,7 @@
             <w:noProof/>
             <w:webHidden/>
           </w:rPr>
-          <w:instrText xml:space="preserve"> PAGEREF _Toc14176138 \h </w:instrText>
+          <w:instrText xml:space="preserve"> PAGEREF _Toc19544402 \h </w:instrText>
         </w:r>
         <w:r>
           <w:rPr>
@@ -2314,7 +2308,7 @@
           <w:lang w:eastAsia="es-ES"/>
         </w:rPr>
       </w:pPr>
-      <w:hyperlink w:anchor="_Toc14176139" w:history="1">
+      <w:hyperlink w:anchor="_Toc19544403" w:history="1">
         <w:r>
           <w:rPr>
             <w:rStyle w:val="Hyperlink"/>
@@ -2356,7 +2350,7 @@
             <w:noProof/>
             <w:webHidden/>
           </w:rPr>
-          <w:instrText xml:space="preserve"> PAGEREF _Toc14176139 \h </w:instrText>
+          <w:instrText xml:space="preserve"> PAGEREF _Toc19544403 \h </w:instrText>
         </w:r>
         <w:r>
           <w:rPr>
@@ -2400,7 +2394,7 @@
           <w:lang w:eastAsia="es-ES"/>
         </w:rPr>
       </w:pPr>
-      <w:hyperlink w:anchor="_Toc14176140" w:history="1">
+      <w:hyperlink w:anchor="_Toc19544404" w:history="1">
         <w:r>
           <w:rPr>
             <w:rStyle w:val="Hyperlink"/>
@@ -2442,7 +2436,7 @@
             <w:noProof/>
             <w:webHidden/>
           </w:rPr>
-          <w:instrText xml:space="preserve"> PAGEREF _Toc14176140 \h </w:instrText>
+          <w:instrText xml:space="preserve"> PAGEREF _Toc19544404 \h </w:instrText>
         </w:r>
         <w:r>
           <w:rPr>
@@ -2486,7 +2480,7 @@
           <w:lang w:eastAsia="es-ES"/>
         </w:rPr>
       </w:pPr>
-      <w:hyperlink w:anchor="_Toc14176141" w:history="1">
+      <w:hyperlink w:anchor="_Toc19544405" w:history="1">
         <w:r>
           <w:rPr>
             <w:rStyle w:val="Hyperlink"/>
@@ -2528,7 +2522,7 @@
             <w:noProof/>
             <w:webHidden/>
           </w:rPr>
-          <w:instrText xml:space="preserve"> PAGEREF _Toc14176141 \h </w:instrText>
+          <w:instrText xml:space="preserve"> PAGEREF _Toc19544405 \h </w:instrText>
         </w:r>
         <w:r>
           <w:rPr>
@@ -2572,7 +2566,7 @@
           <w:lang w:eastAsia="es-ES"/>
         </w:rPr>
       </w:pPr>
-      <w:hyperlink w:anchor="_Toc14176142" w:history="1">
+      <w:hyperlink w:anchor="_Toc19544406" w:history="1">
         <w:r>
           <w:rPr>
             <w:rStyle w:val="Hyperlink"/>
@@ -2614,7 +2608,7 @@
             <w:noProof/>
             <w:webHidden/>
           </w:rPr>
-          <w:instrText xml:space="preserve"> PAGEREF _Toc14176142 \h </w:instrText>
+          <w:instrText xml:space="preserve"> PAGEREF _Toc19544406 \h </w:instrText>
         </w:r>
         <w:r>
           <w:rPr>
@@ -2658,7 +2652,7 @@
           <w:lang w:eastAsia="es-ES"/>
         </w:rPr>
       </w:pPr>
-      <w:hyperlink w:anchor="_Toc14176143" w:history="1">
+      <w:hyperlink w:anchor="_Toc19544407" w:history="1">
         <w:r>
           <w:rPr>
             <w:rStyle w:val="Hyperlink"/>
@@ -2700,7 +2694,7 @@
             <w:noProof/>
             <w:webHidden/>
           </w:rPr>
-          <w:instrText xml:space="preserve"> PAGEREF _Toc14176143 \h </w:instrText>
+          <w:instrText xml:space="preserve"> PAGEREF _Toc19544407 \h </w:instrText>
         </w:r>
         <w:r>
           <w:rPr>
@@ -2744,7 +2738,7 @@
           <w:lang w:eastAsia="es-ES"/>
         </w:rPr>
       </w:pPr>
-      <w:hyperlink w:anchor="_Toc14176144" w:history="1">
+      <w:hyperlink w:anchor="_Toc19544408" w:history="1">
         <w:r>
           <w:rPr>
             <w:rStyle w:val="Hyperlink"/>
@@ -2786,7 +2780,7 @@
             <w:noProof/>
             <w:webHidden/>
           </w:rPr>
-          <w:instrText xml:space="preserve"> PAGEREF _Toc14176144 \h </w:instrText>
+          <w:instrText xml:space="preserve"> PAGEREF _Toc19544408 \h </w:instrText>
         </w:r>
         <w:r>
           <w:rPr>
@@ -2830,7 +2824,7 @@
           <w:lang w:eastAsia="es-ES"/>
         </w:rPr>
       </w:pPr>
-      <w:hyperlink w:anchor="_Toc14176145" w:history="1">
+      <w:hyperlink w:anchor="_Toc19544409" w:history="1">
         <w:r>
           <w:rPr>
             <w:rStyle w:val="Hyperlink"/>
@@ -2872,7 +2866,7 @@
             <w:noProof/>
             <w:webHidden/>
           </w:rPr>
-          <w:instrText xml:space="preserve"> PAGEREF _Toc14176145 \h </w:instrText>
+          <w:instrText xml:space="preserve"> PAGEREF _Toc19544409 \h </w:instrText>
         </w:r>
         <w:r>
           <w:rPr>
@@ -2916,7 +2910,7 @@
           <w:lang w:eastAsia="es-ES"/>
         </w:rPr>
       </w:pPr>
-      <w:hyperlink w:anchor="_Toc14176146" w:history="1">
+      <w:hyperlink w:anchor="_Toc19544410" w:history="1">
         <w:r>
           <w:rPr>
             <w:rStyle w:val="Hyperlink"/>
@@ -2958,7 +2952,7 @@
             <w:noProof/>
             <w:webHidden/>
           </w:rPr>
-          <w:instrText xml:space="preserve"> PAGEREF _Toc14176146 \h </w:instrText>
+          <w:instrText xml:space="preserve"> PAGEREF _Toc19544410 \h </w:instrText>
         </w:r>
         <w:r>
           <w:rPr>
@@ -3002,7 +2996,7 @@
           <w:lang w:eastAsia="es-ES"/>
         </w:rPr>
       </w:pPr>
-      <w:hyperlink w:anchor="_Toc14176147" w:history="1">
+      <w:hyperlink w:anchor="_Toc19544411" w:history="1">
         <w:r>
           <w:rPr>
             <w:rStyle w:val="Hyperlink"/>
@@ -3044,7 +3038,7 @@
             <w:noProof/>
             <w:webHidden/>
           </w:rPr>
-          <w:instrText xml:space="preserve"> PAGEREF _Toc14176147 \h </w:instrText>
+          <w:instrText xml:space="preserve"> PAGEREF _Toc19544411 \h </w:instrText>
         </w:r>
         <w:r>
           <w:rPr>
@@ -3088,7 +3082,7 @@
           <w:lang w:eastAsia="es-ES"/>
         </w:rPr>
       </w:pPr>
-      <w:hyperlink w:anchor="_Toc14176148" w:history="1">
+      <w:hyperlink w:anchor="_Toc19544412" w:history="1">
         <w:r>
           <w:rPr>
             <w:rStyle w:val="Hyperlink"/>
@@ -3130,7 +3124,7 @@
             <w:noProof/>
             <w:webHidden/>
           </w:rPr>
-          <w:instrText xml:space="preserve"> PAGEREF _Toc14176148 \h </w:instrText>
+          <w:instrText xml:space="preserve"> PAGEREF _Toc19544412 \h </w:instrText>
         </w:r>
         <w:r>
           <w:rPr>
@@ -3174,7 +3168,7 @@
           <w:lang w:eastAsia="es-ES"/>
         </w:rPr>
       </w:pPr>
-      <w:hyperlink w:anchor="_Toc14176149" w:history="1">
+      <w:hyperlink w:anchor="_Toc19544413" w:history="1">
         <w:r>
           <w:rPr>
             <w:rStyle w:val="Hyperlink"/>
@@ -3216,7 +3210,7 @@
             <w:noProof/>
             <w:webHidden/>
           </w:rPr>
-          <w:instrText xml:space="preserve"> PAGEREF _Toc14176149 \h </w:instrText>
+          <w:instrText xml:space="preserve"> PAGEREF _Toc19544413 \h </w:instrText>
         </w:r>
         <w:r>
           <w:rPr>
@@ -3256,7 +3250,7 @@
           <w:lang w:eastAsia="es-ES"/>
         </w:rPr>
       </w:pPr>
-      <w:hyperlink w:anchor="_Toc14176150" w:history="1">
+      <w:hyperlink w:anchor="_Toc19544414" w:history="1">
         <w:r>
           <w:rPr>
             <w:rStyle w:val="Hyperlink"/>
@@ -3298,7 +3292,7 @@
             <w:noProof/>
             <w:webHidden/>
           </w:rPr>
-          <w:instrText xml:space="preserve"> PAGEREF _Toc14176150 \h </w:instrText>
+          <w:instrText xml:space="preserve"> PAGEREF _Toc19544414 \h </w:instrText>
         </w:r>
         <w:r>
           <w:rPr>
@@ -3338,7 +3332,7 @@
           <w:lang w:eastAsia="es-ES"/>
         </w:rPr>
       </w:pPr>
-      <w:hyperlink w:anchor="_Toc14176151" w:history="1">
+      <w:hyperlink w:anchor="_Toc19544415" w:history="1">
         <w:r>
           <w:rPr>
             <w:rStyle w:val="Hyperlink"/>
@@ -3380,7 +3374,7 @@
             <w:noProof/>
             <w:webHidden/>
           </w:rPr>
-          <w:instrText xml:space="preserve"> PAGEREF _Toc14176151 \h </w:instrText>
+          <w:instrText xml:space="preserve"> PAGEREF _Toc19544415 \h </w:instrText>
         </w:r>
         <w:r>
           <w:rPr>
@@ -3424,7 +3418,7 @@
           <w:lang w:eastAsia="es-ES"/>
         </w:rPr>
       </w:pPr>
-      <w:hyperlink w:anchor="_Toc14176152" w:history="1">
+      <w:hyperlink w:anchor="_Toc19544416" w:history="1">
         <w:r>
           <w:rPr>
             <w:rStyle w:val="Hyperlink"/>
@@ -3466,7 +3460,7 @@
             <w:noProof/>
             <w:webHidden/>
           </w:rPr>
-          <w:instrText xml:space="preserve"> PAGEREF _Toc14176152 \h </w:instrText>
+          <w:instrText xml:space="preserve"> PAGEREF _Toc19544416 \h </w:instrText>
         </w:r>
         <w:r>
           <w:rPr>
@@ -3510,7 +3504,7 @@
           <w:lang w:eastAsia="es-ES"/>
         </w:rPr>
       </w:pPr>
-      <w:hyperlink w:anchor="_Toc14176153" w:history="1">
+      <w:hyperlink w:anchor="_Toc19544417" w:history="1">
         <w:r>
           <w:rPr>
             <w:rStyle w:val="Hyperlink"/>
@@ -3552,7 +3546,7 @@
             <w:noProof/>
             <w:webHidden/>
           </w:rPr>
-          <w:instrText xml:space="preserve"> PAGEREF _Toc14176153 \h </w:instrText>
+          <w:instrText xml:space="preserve"> PAGEREF _Toc19544417 \h </w:instrText>
         </w:r>
         <w:r>
           <w:rPr>
@@ -3596,7 +3590,7 @@
           <w:lang w:eastAsia="es-ES"/>
         </w:rPr>
       </w:pPr>
-      <w:hyperlink w:anchor="_Toc14176154" w:history="1">
+      <w:hyperlink w:anchor="_Toc19544418" w:history="1">
         <w:r>
           <w:rPr>
             <w:rStyle w:val="Hyperlink"/>
@@ -3638,7 +3632,7 @@
             <w:noProof/>
             <w:webHidden/>
           </w:rPr>
-          <w:instrText xml:space="preserve"> PAGEREF _Toc14176154 \h </w:instrText>
+          <w:instrText xml:space="preserve"> PAGEREF _Toc19544418 \h </w:instrText>
         </w:r>
         <w:r>
           <w:rPr>
@@ -3682,7 +3676,7 @@
           <w:lang w:eastAsia="es-ES"/>
         </w:rPr>
       </w:pPr>
-      <w:hyperlink w:anchor="_Toc14176155" w:history="1">
+      <w:hyperlink w:anchor="_Toc19544419" w:history="1">
         <w:r>
           <w:rPr>
             <w:rStyle w:val="Hyperlink"/>
@@ -3724,7 +3718,7 @@
             <w:noProof/>
             <w:webHidden/>
           </w:rPr>
-          <w:instrText xml:space="preserve"> PAGEREF _Toc14176155 \h </w:instrText>
+          <w:instrText xml:space="preserve"> PAGEREF _Toc19544419 \h </w:instrText>
         </w:r>
         <w:r>
           <w:rPr>
@@ -3768,7 +3762,7 @@
           <w:lang w:eastAsia="es-ES"/>
         </w:rPr>
       </w:pPr>
-      <w:hyperlink w:anchor="_Toc14176156" w:history="1">
+      <w:hyperlink w:anchor="_Toc19544420" w:history="1">
         <w:r>
           <w:rPr>
             <w:rStyle w:val="Hyperlink"/>
@@ -3810,7 +3804,7 @@
             <w:noProof/>
             <w:webHidden/>
           </w:rPr>
-          <w:instrText xml:space="preserve"> PAGEREF _Toc14176156 \h </w:instrText>
+          <w:instrText xml:space="preserve"> PAGEREF _Toc19544420 \h </w:instrText>
         </w:r>
         <w:r>
           <w:rPr>
@@ -3854,7 +3848,7 @@
           <w:lang w:eastAsia="es-ES"/>
         </w:rPr>
       </w:pPr>
-      <w:hyperlink w:anchor="_Toc14176157" w:history="1">
+      <w:hyperlink w:anchor="_Toc19544421" w:history="1">
         <w:r>
           <w:rPr>
             <w:rStyle w:val="Hyperlink"/>
@@ -3896,7 +3890,7 @@
             <w:noProof/>
             <w:webHidden/>
           </w:rPr>
-          <w:instrText xml:space="preserve"> PAGEREF _Toc14176157 \h </w:instrText>
+          <w:instrText xml:space="preserve"> PAGEREF _Toc19544421 \h </w:instrText>
         </w:r>
         <w:r>
           <w:rPr>
@@ -3940,7 +3934,7 @@
           <w:lang w:eastAsia="es-ES"/>
         </w:rPr>
       </w:pPr>
-      <w:hyperlink w:anchor="_Toc14176158" w:history="1">
+      <w:hyperlink w:anchor="_Toc19544422" w:history="1">
         <w:r>
           <w:rPr>
             <w:rStyle w:val="Hyperlink"/>
@@ -3982,7 +3976,7 @@
             <w:noProof/>
             <w:webHidden/>
           </w:rPr>
-          <w:instrText xml:space="preserve"> PAGEREF _Toc14176158 \h </w:instrText>
+          <w:instrText xml:space="preserve"> PAGEREF _Toc19544422 \h </w:instrText>
         </w:r>
         <w:r>
           <w:rPr>
@@ -4026,7 +4020,7 @@
           <w:lang w:eastAsia="es-ES"/>
         </w:rPr>
       </w:pPr>
-      <w:hyperlink w:anchor="_Toc14176159" w:history="1">
+      <w:hyperlink w:anchor="_Toc19544423" w:history="1">
         <w:r>
           <w:rPr>
             <w:rStyle w:val="Hyperlink"/>
@@ -4068,7 +4062,7 @@
             <w:noProof/>
             <w:webHidden/>
           </w:rPr>
-          <w:instrText xml:space="preserve"> PAGEREF _Toc14176159 \h </w:instrText>
+          <w:instrText xml:space="preserve"> PAGEREF _Toc19544423 \h </w:instrText>
         </w:r>
         <w:r>
           <w:rPr>
@@ -4112,7 +4106,7 @@
           <w:lang w:eastAsia="es-ES"/>
         </w:rPr>
       </w:pPr>
-      <w:hyperlink w:anchor="_Toc14176160" w:history="1">
+      <w:hyperlink w:anchor="_Toc19544424" w:history="1">
         <w:r>
           <w:rPr>
             <w:rStyle w:val="Hyperlink"/>
@@ -4154,7 +4148,7 @@
             <w:noProof/>
             <w:webHidden/>
           </w:rPr>
-          <w:instrText xml:space="preserve"> PAGEREF _Toc14176160 \h </w:instrText>
+          <w:instrText xml:space="preserve"> PAGEREF _Toc19544424 \h </w:instrText>
         </w:r>
         <w:r>
           <w:rPr>
@@ -4214,7 +4208,7 @@
       <w:bookmarkStart w:id="3" w:name="_Toc425144388"/>
       <w:bookmarkStart w:id="4" w:name="_Toc429737795"/>
       <w:bookmarkStart w:id="5" w:name="_Ref472673034"/>
-      <w:bookmarkStart w:id="6" w:name="_Toc14176113"/>
+      <w:bookmarkStart w:id="6" w:name="_Toc19544377"/>
       <w:r>
         <w:lastRenderedPageBreak/>
         <w:t>Introducción</w:t>
@@ -4584,7 +4578,7 @@
       <w:pPr>
         <w:pStyle w:val="Heading2"/>
       </w:pPr>
-      <w:bookmarkStart w:id="7" w:name="_Toc14176114"/>
+      <w:bookmarkStart w:id="7" w:name="_Toc19544378"/>
       <w:r>
         <w:lastRenderedPageBreak/>
         <w:t>Adecuación al Esquema Nacional de Seguridad</w:t>
@@ -4619,7 +4613,7 @@
       <w:bookmarkStart w:id="9" w:name="_Toc424848869"/>
       <w:bookmarkStart w:id="10" w:name="_Toc425144390"/>
       <w:bookmarkStart w:id="11" w:name="_Toc429737797"/>
-      <w:bookmarkStart w:id="12" w:name="_Toc14176115"/>
+      <w:bookmarkStart w:id="12" w:name="_Toc19544379"/>
       <w:r>
         <w:t>Requisitos mínimos</w:t>
       </w:r>
@@ -4638,7 +4632,7 @@
       <w:bookmarkStart w:id="15" w:name="_Toc424848870"/>
       <w:bookmarkStart w:id="16" w:name="_Toc425144391"/>
       <w:bookmarkStart w:id="17" w:name="_Toc429737798"/>
-      <w:bookmarkStart w:id="18" w:name="_Toc14176116"/>
+      <w:bookmarkStart w:id="18" w:name="_Toc19544380"/>
       <w:r>
         <w:t>Entorno Cliente</w:t>
       </w:r>
@@ -4657,7 +4651,7 @@
       <w:bookmarkStart w:id="20" w:name="_Toc424848874"/>
       <w:bookmarkStart w:id="21" w:name="_Toc425144395"/>
       <w:bookmarkStart w:id="22" w:name="_Toc429737802"/>
-      <w:bookmarkStart w:id="23" w:name="_Toc14176117"/>
+      <w:bookmarkStart w:id="23" w:name="_Toc19544381"/>
       <w:r>
         <w:t>AutoFirma</w:t>
       </w:r>
@@ -5078,7 +5072,7 @@
       <w:bookmarkStart w:id="25" w:name="_Toc424848897"/>
       <w:bookmarkStart w:id="26" w:name="_Toc425144418"/>
       <w:bookmarkStart w:id="27" w:name="_Toc429737825"/>
-      <w:bookmarkStart w:id="28" w:name="_Toc14176118"/>
+      <w:bookmarkStart w:id="28" w:name="_Toc19544382"/>
       <w:r>
         <w:lastRenderedPageBreak/>
         <w:t>Funcionamiento de</w:t>
@@ -5194,7 +5188,7 @@
       <w:pPr>
         <w:pStyle w:val="Heading2"/>
       </w:pPr>
-      <w:bookmarkStart w:id="29" w:name="_Toc14176119"/>
+      <w:bookmarkStart w:id="29" w:name="_Toc19544383"/>
       <w:r>
         <w:t>Uso</w:t>
       </w:r>
@@ -5382,7 +5376,7 @@
       <w:pPr>
         <w:pStyle w:val="Heading2"/>
       </w:pPr>
-      <w:bookmarkStart w:id="30" w:name="_Toc14176120"/>
+      <w:bookmarkStart w:id="30" w:name="_Toc19544384"/>
       <w:r>
         <w:t>Comunicación con servicios externos</w:t>
       </w:r>
@@ -5729,7 +5723,7 @@
         <w:pStyle w:val="Heading1"/>
       </w:pPr>
       <w:bookmarkStart w:id="31" w:name="_Toc434222911"/>
-      <w:bookmarkStart w:id="32" w:name="_Toc14176121"/>
+      <w:bookmarkStart w:id="32" w:name="_Toc19544385"/>
       <w:r>
         <w:t>Enlaces de descarga</w:t>
       </w:r>
@@ -5755,7 +5749,7 @@
       <w:pPr>
         <w:pStyle w:val="Heading1"/>
       </w:pPr>
-      <w:bookmarkStart w:id="33" w:name="_Toc14176122"/>
+      <w:bookmarkStart w:id="33" w:name="_Toc19544386"/>
       <w:r>
         <w:t>Instalación</w:t>
       </w:r>
@@ -5888,7 +5882,7 @@
         <w:spacing w:after="240"/>
         <w:ind w:left="578" w:hanging="578"/>
       </w:pPr>
-      <w:bookmarkStart w:id="34" w:name="_Toc14176123"/>
+      <w:bookmarkStart w:id="34" w:name="_Toc19544387"/>
       <w:r>
         <w:lastRenderedPageBreak/>
         <w:t>Microsoft Windows</w:t>
@@ -6497,7 +6491,7 @@
       <w:pPr>
         <w:pStyle w:val="Heading3"/>
       </w:pPr>
-      <w:bookmarkStart w:id="35" w:name="_Toc14176124"/>
+      <w:bookmarkStart w:id="35" w:name="_Toc19544388"/>
       <w:r>
         <w:t>Desinstalación</w:t>
       </w:r>
@@ -6834,7 +6828,7 @@
       <w:pPr>
         <w:pStyle w:val="Heading3"/>
       </w:pPr>
-      <w:bookmarkStart w:id="36" w:name="_Toc14176125"/>
+      <w:bookmarkStart w:id="36" w:name="_Toc19544389"/>
       <w:r>
         <w:t>Despliegue masivo de la aplicación</w:t>
       </w:r>
@@ -6966,412 +6960,6 @@
           <w:szCs w:val="20"/>
         </w:rPr>
         <w:t>comando:</w:t>
-      </w:r>
-    </w:p>
-    <w:p>
-      <w:pPr>
-        <w:jc w:val="both"/>
-        <w:rPr>
-          <w:rFonts w:ascii="Courier New" w:hAnsi="Courier New" w:cs="Courier New"/>
-          <w:szCs w:val="20"/>
-        </w:rPr>
-      </w:pPr>
-      <w:r>
-        <w:rPr>
-          <w:rFonts w:ascii="Courier New" w:hAnsi="Courier New" w:cs="Courier New"/>
-          <w:szCs w:val="20"/>
-          <w:lang w:val="es-ES_tradnl"/>
-        </w:rPr>
-        <w:t>msiexec /i "_RUTA_\</w:t>
-      </w:r>
-      <w:r>
-        <w:rPr>
-          <w:rFonts w:ascii="Courier New" w:hAnsi="Courier New" w:cs="Courier New"/>
-          <w:szCs w:val="20"/>
-        </w:rPr>
-        <w:t>AutoFirma</w:t>
-      </w:r>
-      <w:r>
-        <w:rPr>
-          <w:rFonts w:ascii="Courier New" w:hAnsi="Courier New" w:cs="Courier New"/>
-          <w:szCs w:val="20"/>
-        </w:rPr>
-        <w:t>_</w:t>
-      </w:r>
-      <w:r>
-        <w:rPr>
-          <w:rFonts w:ascii="Courier New" w:hAnsi="Courier New" w:cs="Courier New"/>
-          <w:szCs w:val="20"/>
-        </w:rPr>
-        <w:t>installer</w:t>
-      </w:r>
-      <w:r>
-        <w:rPr>
-          <w:rFonts w:ascii="Courier New" w:hAnsi="Courier New" w:cs="Courier New"/>
-          <w:szCs w:val="20"/>
-        </w:rPr>
-        <w:t>.msi" /quiet</w:t>
-      </w:r>
-    </w:p>
-    <w:p>
-      <w:pPr>
-        <w:jc w:val="both"/>
-        <w:rPr>
-          <w:rFonts w:cs="Arial"/>
-          <w:szCs w:val="20"/>
-        </w:rPr>
-      </w:pPr>
-      <w:r>
-        <w:rPr>
-          <w:rFonts w:cs="Arial"/>
-          <w:szCs w:val="20"/>
-        </w:rPr>
-        <w:t>Para su desinstalación, se emplearía este otro</w:t>
-      </w:r>
-      <w:r>
-        <w:rPr>
-          <w:rFonts w:cs="Arial"/>
-          <w:szCs w:val="20"/>
-        </w:rPr>
-        <w:t>:</w:t>
-      </w:r>
-    </w:p>
-    <w:p>
-      <w:pPr>
-        <w:jc w:val="both"/>
-        <w:rPr>
-          <w:rFonts w:ascii="Courier New" w:hAnsi="Courier New" w:cs="Courier New"/>
-          <w:szCs w:val="20"/>
-        </w:rPr>
-      </w:pPr>
-      <w:r>
-        <w:rPr>
-          <w:rFonts w:ascii="Courier New" w:hAnsi="Courier New" w:cs="Courier New"/>
-          <w:szCs w:val="20"/>
-          <w:lang w:val="es-ES_tradnl"/>
-        </w:rPr>
-        <w:t>msiexec /x "_RUTA_\</w:t>
-      </w:r>
-      <w:r>
-        <w:rPr>
-          <w:rFonts w:ascii="Courier New" w:hAnsi="Courier New" w:cs="Courier New"/>
-          <w:szCs w:val="20"/>
-        </w:rPr>
-        <w:t>AutoFirma</w:t>
-      </w:r>
-      <w:r>
-        <w:rPr>
-          <w:rFonts w:ascii="Courier New" w:hAnsi="Courier New" w:cs="Courier New"/>
-          <w:szCs w:val="20"/>
-        </w:rPr>
-        <w:t>_</w:t>
-      </w:r>
-      <w:r>
-        <w:rPr>
-          <w:rFonts w:ascii="Courier New" w:hAnsi="Courier New" w:cs="Courier New"/>
-          <w:szCs w:val="20"/>
-        </w:rPr>
-        <w:t>installer</w:t>
-      </w:r>
-      <w:r>
-        <w:rPr>
-          <w:rFonts w:ascii="Courier New" w:hAnsi="Courier New" w:cs="Courier New"/>
-          <w:szCs w:val="20"/>
-        </w:rPr>
-        <w:t>.msi" /quiet</w:t>
-      </w:r>
-    </w:p>
-    <w:p>
-      <w:pPr>
-        <w:jc w:val="both"/>
-      </w:pPr>
-      <w:r>
-        <w:t>Consulte el manual de su software de instalación masiva de aplicaciones para saber cómo realizar el despliegue</w:t>
-      </w:r>
-      <w:r>
-        <w:t xml:space="preserve"> sobre múltiples máquinas</w:t>
-      </w:r>
-      <w:r>
-        <w:t>.</w:t>
-      </w:r>
-    </w:p>
-    <w:p>
-      <w:pPr>
-        <w:pStyle w:val="Heading3"/>
-      </w:pPr>
-      <w:bookmarkStart w:id="37" w:name="_Ref468881116"/>
-      <w:bookmarkStart w:id="38" w:name="_Toc468882431"/>
-      <w:bookmarkStart w:id="39" w:name="_Toc14176126"/>
-      <w:r>
-        <w:t>Permisos adicionales</w:t>
-      </w:r>
-      <w:bookmarkEnd w:id="37"/>
-      <w:bookmarkEnd w:id="38"/>
-      <w:bookmarkEnd w:id="39"/>
-    </w:p>
-    <w:p>
-      <w:pPr>
-        <w:jc w:val="both"/>
-      </w:pPr>
-      <w:r>
-        <w:t>Es probable que después de la instalación de AutoFirma, al ejecutarlo como aplicación de escritorio o como parte de un proceso de firma Web, la máquina virtual de Java instalada junto con AutoFirma solicite permisos para el acceso a Internet pasando por el Firewall de Windows. Este permiso es necesario para que AutoFirma pueda realizar la búsqueda de actualizaciones y completar la comunicación con el navegador web en los procesos de firma web en los que sustituye al MiniApplet.</w:t>
-      </w:r>
-    </w:p>
-    <w:p>
-      <w:pPr>
-        <w:jc w:val="both"/>
-      </w:pPr>
-      <w:r>
-        <w:t>En el caso de un despliegue masivo de AutoFirma, sería necesario que el administrador del sistema concediese estos permisos para el ejecutable “javaw.exe” del JRE residente en el directorio de instalación de AutoFirma.</w:t>
-      </w:r>
-    </w:p>
-    <w:p>
-      <w:pPr>
-        <w:pStyle w:val="Heading2"/>
-        <w:spacing w:after="240"/>
-        <w:ind w:left="578" w:hanging="578"/>
-      </w:pPr>
-      <w:bookmarkStart w:id="40" w:name="_Toc14176127"/>
-      <w:r>
-        <w:t>Linux</w:t>
-      </w:r>
-      <w:bookmarkEnd w:id="40"/>
-    </w:p>
-    <w:p>
-      <w:pPr>
-        <w:jc w:val="both"/>
-      </w:pPr>
-      <w:r>
-        <w:t>La instalación de AutoFirma en Linux debe ser realizada por un usuario con permisos de administrador. Se distribuyen varias versiones del instalador de AutoFirma para Linux:</w:t>
-      </w:r>
-    </w:p>
-    <w:p>
-      <w:pPr>
-        <w:pStyle w:val="ListParagraph"/>
-        <w:numPr>
-          <w:ilvl w:val="0"/>
-          <w:numId w:val="22"/>
-        </w:numPr>
-        <w:jc w:val="both"/>
-      </w:pPr>
-      <w:r>
-        <w:rPr>
-          <w:b/>
-        </w:rPr>
-        <w:t>AutoFirma_X.Y.Z.deb</w:t>
-      </w:r>
-      <w:r>
-        <w:t xml:space="preserve">: Instalador DEB para distribuciones derivadas de Debian/Ubuntu. </w:t>
-      </w:r>
-    </w:p>
-    <w:p>
-      <w:pPr>
-        <w:pStyle w:val="ListParagraph"/>
-        <w:numPr>
-          <w:ilvl w:val="0"/>
-          <w:numId w:val="22"/>
-        </w:numPr>
-        <w:jc w:val="both"/>
-      </w:pPr>
-      <w:r>
-        <w:rPr>
-          <w:b/>
-        </w:rPr>
-        <w:t>autofirma-X.Y.Z-1.noarch.rpm</w:t>
-      </w:r>
-      <w:r>
-        <w:t>: Instalador RPM para distribuciones derivadas de RedHat/Fedora.</w:t>
-      </w:r>
-    </w:p>
-    <w:p>
-      <w:pPr>
-        <w:pStyle w:val="ListParagraph"/>
-        <w:numPr>
-          <w:ilvl w:val="0"/>
-          <w:numId w:val="22"/>
-        </w:numPr>
-        <w:jc w:val="both"/>
-      </w:pPr>
-      <w:r>
-        <w:rPr>
-          <w:b/>
-        </w:rPr>
-        <w:t>autofirma-X.Y.Z-1.noarch_SUSE.rpm</w:t>
-      </w:r>
-      <w:r>
-        <w:t>: Instalador RPM para distribuciones derivadas de SUSE.</w:t>
-      </w:r>
-    </w:p>
-    <w:p>
-      <w:pPr>
-        <w:pStyle w:val="ListParagraph"/>
-        <w:numPr>
-          <w:ilvl w:val="1"/>
-          <w:numId w:val="22"/>
-        </w:numPr>
-        <w:jc w:val="both"/>
-      </w:pPr>
-      <w:r>
-        <w:rPr>
-          <w:b/>
-        </w:rPr>
-        <w:t>NOTA:</w:t>
-      </w:r>
-      <w:r>
-        <w:t xml:space="preserve"> Se han encontrado problemas de compatibilidad con el Firefox por defecto instalado con el sistema operativo con el entorno KDE. En este caso, Firefox no </w:t>
-      </w:r>
-      <w:r>
-        <w:lastRenderedPageBreak/>
-        <w:t>atiende las llamadas realizadas por la página para que abra la aplicación. Se recomienda la instalación del Firefox oficial de la web de Mozilla.</w:t>
-      </w:r>
-    </w:p>
-    <w:p>
-      <w:pPr>
-        <w:jc w:val="both"/>
-      </w:pPr>
-      <w:r>
-        <w:t>En los nombres anteriores, las letras X, Y y Z (opcional) son los números de versión. Por ejemplo “AutoFirma_1.6.deb” correspondería a AutoFirma versión 1.6 para distribuciones Ubuntu/Debian.</w:t>
-      </w:r>
-    </w:p>
-    <w:p>
-      <w:pPr>
-        <w:jc w:val="both"/>
-      </w:pPr>
-      <w:r>
-        <w:t>Todos los instaladores incluyen la misma versión de AutoFirma, pero cada uno de ellos está preparado para la instalación en un conjunto distinto de distribuciones de Linux. La diferencia entre los dos instaladores RPM son las dependencias declaradas, dado que las NSS Tools se encuentran con distinto nombre en los repositorios por defecto de algunas distribuciones.</w:t>
-      </w:r>
-    </w:p>
-    <w:p>
-      <w:pPr>
-        <w:jc w:val="both"/>
-      </w:pPr>
-      <w:r>
-        <w:t>Para poder ejecutar AutoFirma son necesarias las siguientes dependencias, así que e</w:t>
-      </w:r>
-      <w:r>
-        <w:t>stas</w:t>
-      </w:r>
-      <w:r>
-        <w:t xml:space="preserve"> se comprueban durante el proceso de instalación:</w:t>
-      </w:r>
-    </w:p>
-    <w:p>
-      <w:pPr>
-        <w:pStyle w:val="ListParagraph"/>
-        <w:numPr>
-          <w:ilvl w:val="0"/>
-          <w:numId w:val="8"/>
-        </w:numPr>
-        <w:jc w:val="both"/>
-        <w:rPr>
-          <w:lang w:val="fr-FR"/>
-        </w:rPr>
-      </w:pPr>
-      <w:r>
-        <w:rPr>
-          <w:lang w:val="fr-FR"/>
-        </w:rPr>
-        <w:t>JRE (Java Runtine Environment) de Oracle u OpenJDK (versión 8 o superior).</w:t>
-      </w:r>
-    </w:p>
-    <w:p>
-      <w:pPr>
-        <w:pStyle w:val="ListParagraph"/>
-        <w:numPr>
-          <w:ilvl w:val="0"/>
-          <w:numId w:val="8"/>
-        </w:numPr>
-        <w:jc w:val="both"/>
-        <w:rPr>
-          <w:lang w:val="en-GB"/>
-        </w:rPr>
-      </w:pPr>
-      <w:r>
-        <w:rPr>
-          <w:lang w:val="en-GB"/>
-        </w:rPr>
-        <w:t>Biblioteca NSS Tools.</w:t>
-      </w:r>
-    </w:p>
-    <w:p>
-      <w:pPr>
-        <w:jc w:val="both"/>
-        <w:rPr>
-          <w:lang w:val="es-ES_tradnl"/>
-        </w:rPr>
-      </w:pPr>
-      <w:r>
-        <w:t xml:space="preserve">El funcionamiento de AutoFirma esta verificado en distribuciones Ubuntu, Fedora y OpenSuse. Una vez instalada, puede usarse como aplicación de escritorio e invocarse desde los navegadores web </w:t>
-      </w:r>
-      <w:r>
-        <w:rPr>
-          <w:lang w:val="es-ES_tradnl"/>
-        </w:rPr>
-        <w:t>Mozilla Firefox y Google Chrome.</w:t>
-      </w:r>
-    </w:p>
-    <w:p>
-      <w:pPr>
-        <w:jc w:val="both"/>
-      </w:pPr>
-      <w:r>
-        <w:t>Hay dos opciones de instalación: por línea de comandos y desde la interfaz de escritorio.</w:t>
-      </w:r>
-    </w:p>
-    <w:p>
-      <w:r>
-        <w:t>La instalación por ambos medios dejará la aplicación instalada por defecto en el directorio:</w:t>
-      </w:r>
-    </w:p>
-    <w:p>
-      <w:pPr>
-        <w:pStyle w:val="Default"/>
-        <w:ind w:firstLine="708"/>
-        <w:rPr>
-          <w:color w:val="auto"/>
-          <w:sz w:val="18"/>
-          <w:szCs w:val="18"/>
-        </w:rPr>
-      </w:pPr>
-      <w:r>
-        <w:rPr>
-          <w:color w:val="auto"/>
-          <w:sz w:val="18"/>
-          <w:szCs w:val="18"/>
-        </w:rPr>
-        <w:t>/usr/lib/AutoFirma</w:t>
-      </w:r>
-    </w:p>
-    <w:p>
-      <w:pPr>
-        <w:jc w:val="both"/>
-      </w:pPr>
-    </w:p>
-    <w:p>
-      <w:pPr>
-        <w:pStyle w:val="Heading3"/>
-        <w:numPr>
-          <w:ilvl w:val="2"/>
-          <w:numId w:val="21"/>
-        </w:numPr>
-        <w:spacing w:after="120"/>
-      </w:pPr>
-      <w:bookmarkStart w:id="41" w:name="_Toc451933130"/>
-      <w:bookmarkStart w:id="42" w:name="_Toc516677332"/>
-      <w:bookmarkStart w:id="43" w:name="_Toc14176128"/>
-      <w:r>
-        <w:t>Instalación por línea de comandos</w:t>
-      </w:r>
-      <w:bookmarkEnd w:id="41"/>
-      <w:bookmarkEnd w:id="42"/>
-      <w:r>
-        <w:t xml:space="preserve"> del instalador DEB</w:t>
-      </w:r>
-      <w:bookmarkEnd w:id="43"/>
-    </w:p>
-    <w:p>
-      <w:r>
-        <w:t>Para instalación por línea de comandos, en una consola ejecutaremos:</w:t>
       </w:r>
     </w:p>
     <w:p>
@@ -7405,9 +6993,8 @@
         <w:rPr>
           <w:rFonts w:ascii="Courier New" w:eastAsia="Times New Roman" w:hAnsi="Courier New" w:cs="Courier New"/>
           <w:color w:val="000000"/>
-          <w:sz w:val="21"/>
-          <w:szCs w:val="21"/>
-          <w:lang w:val="es-ES_tradnl"/>
+          <w:sz w:val="20"/>
+          <w:szCs w:val="20"/>
         </w:rPr>
       </w:pPr>
       <w:r>
@@ -7416,59 +7003,31 @@
           <w:color w:val="000000"/>
           <w:sz w:val="20"/>
           <w:szCs w:val="20"/>
-          <w:lang w:val="es-ES_tradnl"/>
-        </w:rPr>
-        <w:t xml:space="preserve">sudo dpkg –i </w:t>
-      </w:r>
-      <w:r>
-        <w:rPr>
-          <w:rFonts w:ascii="Courier New" w:eastAsia="Times New Roman" w:hAnsi="Courier New" w:cs="Courier New"/>
-          <w:color w:val="000000"/>
-          <w:sz w:val="20"/>
+        </w:rPr>
+        <w:t>msiexec /i "_RUTA_\AutoFirma_installer.msi" /quiet</w:t>
+      </w:r>
+    </w:p>
+    <w:p>
+      <w:pPr>
+        <w:jc w:val="both"/>
+        <w:rPr>
+          <w:rFonts w:cs="Arial"/>
           <w:szCs w:val="20"/>
-          <w:lang w:val="es-ES_tradnl"/>
-        </w:rPr>
-        <w:t>RUTA_INSTALABLE_AUTOFIRMA</w:t>
-      </w:r>
-    </w:p>
-    <w:p>
-      <w:pPr>
-        <w:jc w:val="both"/>
-      </w:pPr>
-      <w:r>
-        <w:rPr>
-          <w:rFonts w:cs="Lucida Sans Unicode"/>
-          <w:bCs/>
-          <w:spacing w:val="-3"/>
-        </w:rPr>
-        <w:t xml:space="preserve">Donde </w:t>
-      </w:r>
-      <w:r>
-        <w:rPr>
-          <w:rFonts w:ascii="Courier New" w:eastAsia="Times New Roman" w:hAnsi="Courier New" w:cs="Courier New"/>
-          <w:color w:val="000000"/>
-          <w:sz w:val="20"/>
+        </w:rPr>
+      </w:pPr>
+      <w:r>
+        <w:rPr>
+          <w:rFonts w:cs="Arial"/>
           <w:szCs w:val="20"/>
-          <w:lang w:val="es-ES_tradnl"/>
-        </w:rPr>
-        <w:t>RUTA_INSTALABLE_AUTOFIRMA</w:t>
-      </w:r>
-      <w:r>
-        <w:t xml:space="preserve"> es la ruta al </w:t>
-      </w:r>
-      <w:r>
-        <w:t>instalador</w:t>
-      </w:r>
-      <w:r>
-        <w:t xml:space="preserve"> en función de la distribución escogida.</w:t>
-      </w:r>
-    </w:p>
-    <w:p>
-      <w:pPr>
-        <w:jc w:val="both"/>
-      </w:pPr>
-      <w:r>
-        <w:t>Si no tenemos instaladas las dependencias anteriormente listadas, se nos mostrarán mensajes de advertencia al respecto. En caso de ser así, podremos instalar estas bibliotecas con el comando:</w:t>
+        </w:rPr>
+        <w:t>Para su desinstalación, se emplearía este otro</w:t>
+      </w:r>
+      <w:r>
+        <w:rPr>
+          <w:rFonts w:cs="Arial"/>
+          <w:szCs w:val="20"/>
+        </w:rPr>
+        <w:t>:</w:t>
       </w:r>
     </w:p>
     <w:p>
@@ -7502,8 +7061,8 @@
         <w:rPr>
           <w:rFonts w:ascii="Courier New" w:eastAsia="Times New Roman" w:hAnsi="Courier New" w:cs="Courier New"/>
           <w:color w:val="000000"/>
-          <w:sz w:val="21"/>
-          <w:szCs w:val="21"/>
+          <w:sz w:val="20"/>
+          <w:szCs w:val="20"/>
         </w:rPr>
       </w:pPr>
       <w:r>
@@ -7513,7 +7072,7 @@
           <w:sz w:val="20"/>
           <w:szCs w:val="20"/>
         </w:rPr>
-        <w:t>sudo apt-get –f install</w:t>
+        <w:t>msiexec /x "_RUTA_\AutoFirma_installer.msi" /quiet</w:t>
       </w:r>
     </w:p>
     <w:p>
@@ -7521,16 +7080,97 @@
         <w:jc w:val="both"/>
       </w:pPr>
       <w:r>
-        <w:t xml:space="preserve">Después de esto, </w:t>
-      </w:r>
-      <w:r>
-        <w:t xml:space="preserve">se debe volver a ejecutar el comando de </w:t>
-      </w:r>
-      <w:r>
-        <w:t>instalaci</w:t>
-      </w:r>
-      <w:r>
-        <w:t>ón de AutoFirma para asegurar su correcta instalación:</w:t>
+        <w:t>Consulte el manual de su software de instalación masiva de aplicaciones para saber cómo realizar el despliegue</w:t>
+      </w:r>
+      <w:r>
+        <w:t xml:space="preserve"> sobre múltiples máquinas</w:t>
+      </w:r>
+      <w:r>
+        <w:t>.</w:t>
+      </w:r>
+    </w:p>
+    <w:p>
+      <w:pPr>
+        <w:pStyle w:val="Heading4"/>
+      </w:pPr>
+      <w:r>
+        <w:t>Parámetro de configuración</w:t>
+      </w:r>
+    </w:p>
+    <w:p>
+      <w:pPr>
+        <w:jc w:val="both"/>
+      </w:pPr>
+      <w:r>
+        <w:t>El instalador MSI de AutoFirma soporta los siguientes parámetros para adecuar la instalación a los requisitos del organismo:</w:t>
+      </w:r>
+    </w:p>
+    <w:p>
+      <w:pPr>
+        <w:pStyle w:val="ListParagraph"/>
+        <w:numPr>
+          <w:ilvl w:val="0"/>
+          <w:numId w:val="23"/>
+        </w:numPr>
+        <w:jc w:val="both"/>
+        <w:rPr>
+          <w:rFonts w:ascii="Courier New" w:hAnsi="Courier New" w:cs="Courier New"/>
+        </w:rPr>
+      </w:pPr>
+      <w:r>
+        <w:rPr>
+          <w:rFonts w:ascii="Courier New" w:hAnsi="Courier New" w:cs="Courier New"/>
+        </w:rPr>
+        <w:t>CREATE_ICON</w:t>
+      </w:r>
+    </w:p>
+    <w:p>
+      <w:pPr>
+        <w:pStyle w:val="ListParagraph"/>
+        <w:numPr>
+          <w:ilvl w:val="1"/>
+          <w:numId w:val="23"/>
+        </w:numPr>
+        <w:jc w:val="both"/>
+      </w:pPr>
+      <w:r>
+        <w:t>Permite indicar si se desea que se cree el icono de AutoFirma en el escritorio del usuario. Si se indica el valor “</w:t>
+      </w:r>
+      <w:r>
+        <w:rPr>
+          <w:rFonts w:ascii="Courier New" w:hAnsi="Courier New" w:cs="Courier New"/>
+          <w:sz w:val="20"/>
+        </w:rPr>
+        <w:t>false</w:t>
+      </w:r>
+      <w:r>
+        <w:t>” el icono no se creará. En cualquier otro caso, sí se creará.</w:t>
+      </w:r>
+    </w:p>
+    <w:p>
+      <w:pPr>
+        <w:pStyle w:val="ListParagraph"/>
+        <w:numPr>
+          <w:ilvl w:val="1"/>
+          <w:numId w:val="23"/>
+        </w:numPr>
+        <w:jc w:val="both"/>
+      </w:pPr>
+      <w:r>
+        <w:t>Ejemplo:</w:t>
+      </w:r>
+    </w:p>
+    <w:p>
+      <w:pPr>
+        <w:pStyle w:val="ListParagraph"/>
+        <w:numPr>
+          <w:ilvl w:val="2"/>
+          <w:numId w:val="23"/>
+        </w:numPr>
+        <w:jc w:val="both"/>
+      </w:pPr>
+      <w:r>
+        <w:t>Para una que no se cree el icono en el escritorio de los usuarios:</w:t>
       </w:r>
     </w:p>
     <w:p>
@@ -7564,9 +7204,8 @@
         <w:rPr>
           <w:rFonts w:ascii="Courier New" w:eastAsia="Times New Roman" w:hAnsi="Courier New" w:cs="Courier New"/>
           <w:color w:val="000000"/>
-          <w:sz w:val="21"/>
-          <w:szCs w:val="21"/>
-          <w:lang w:val="es-ES_tradnl"/>
+          <w:sz w:val="20"/>
+          <w:szCs w:val="20"/>
         </w:rPr>
       </w:pPr>
       <w:r>
@@ -7575,38 +7214,113 @@
           <w:color w:val="000000"/>
           <w:sz w:val="20"/>
           <w:szCs w:val="20"/>
-          <w:lang w:val="es-ES_tradnl"/>
-        </w:rPr>
-        <w:t>sudo dpkg –i RUTA_INSTALABLE_AUTOFIRMA</w:t>
-      </w:r>
-    </w:p>
-    <w:p>
-      <w:pPr>
-        <w:pStyle w:val="Heading4"/>
-        <w:rPr>
-          <w:lang w:val="es-ES_tradnl"/>
-        </w:rPr>
-      </w:pPr>
-      <w:r>
-        <w:rPr>
-          <w:lang w:val="es-ES_tradnl"/>
-        </w:rPr>
+        </w:rPr>
+        <w:t xml:space="preserve">msiexec /i </w:t>
+      </w:r>
+      <w:r>
+        <w:rPr>
+          <w:rFonts w:ascii="Courier New" w:eastAsia="Times New Roman" w:hAnsi="Courier New" w:cs="Courier New"/>
+          <w:color w:val="000000"/>
+          <w:sz w:val="20"/>
+          <w:szCs w:val="20"/>
+        </w:rPr>
+        <w:t>AutoFirma_installer.msi /q</w:t>
+      </w:r>
+      <w:r>
+        <w:rPr>
+          <w:rFonts w:ascii="Courier New" w:eastAsia="Times New Roman" w:hAnsi="Courier New" w:cs="Courier New"/>
+          <w:color w:val="000000"/>
+          <w:sz w:val="20"/>
+          <w:szCs w:val="20"/>
+        </w:rPr>
+        <w:t>uiet</w:t>
+      </w:r>
+      <w:r>
+        <w:rPr>
+          <w:rFonts w:ascii="Courier New" w:eastAsia="Times New Roman" w:hAnsi="Courier New" w:cs="Courier New"/>
+          <w:color w:val="000000"/>
+          <w:sz w:val="20"/>
+          <w:szCs w:val="20"/>
+        </w:rPr>
+        <w:t xml:space="preserve"> CREATE_ICON=</w:t>
+      </w:r>
+      <w:r>
+        <w:rPr>
+          <w:rFonts w:ascii="Courier New" w:eastAsia="Times New Roman" w:hAnsi="Courier New" w:cs="Courier New"/>
+          <w:color w:val="000000"/>
+          <w:sz w:val="20"/>
+          <w:szCs w:val="20"/>
+        </w:rPr>
+        <w:t>"</w:t>
+      </w:r>
+      <w:r>
+        <w:rPr>
+          <w:rFonts w:ascii="Courier New" w:eastAsia="Times New Roman" w:hAnsi="Courier New" w:cs="Courier New"/>
+          <w:color w:val="000000"/>
+          <w:sz w:val="20"/>
+          <w:szCs w:val="20"/>
+        </w:rPr>
+        <w:t>false</w:t>
+      </w:r>
+      <w:r>
+        <w:rPr>
+          <w:rFonts w:ascii="Courier New" w:eastAsia="Times New Roman" w:hAnsi="Courier New" w:cs="Courier New"/>
+          <w:color w:val="000000"/>
+          <w:sz w:val="20"/>
+          <w:szCs w:val="20"/>
+        </w:rPr>
+        <w:t>"</w:t>
+      </w:r>
+    </w:p>
+    <w:p>
+      <w:pPr>
+        <w:pStyle w:val="Heading3"/>
+      </w:pPr>
+      <w:bookmarkStart w:id="37" w:name="_Ref468881116"/>
+      <w:bookmarkStart w:id="38" w:name="_Toc468882431"/>
+      <w:bookmarkStart w:id="39" w:name="_Toc19544390"/>
+      <w:r>
+        <w:t>Permisos adicionales</w:t>
+      </w:r>
+      <w:bookmarkEnd w:id="37"/>
+      <w:bookmarkEnd w:id="38"/>
+      <w:bookmarkEnd w:id="39"/>
+    </w:p>
+    <w:p>
+      <w:pPr>
+        <w:jc w:val="both"/>
+      </w:pPr>
+      <w:r>
+        <w:t>Es probable que después de la instalación de AutoFirma, al ejecutarlo como aplicación de escritorio o como parte de un proceso de firma Web, la máquina virtual de Java instalada junto con AutoFirma solicite permisos para el acceso a Internet pasando por el Firewall de Windows. Este permiso es necesario para que AutoFirma pueda realizar la búsqueda de actualizaciones y completar la comunicación con el navegador web en los procesos de firma web en los que sustituye al MiniApplet.</w:t>
+      </w:r>
+    </w:p>
+    <w:p>
+      <w:pPr>
+        <w:jc w:val="both"/>
+      </w:pPr>
+      <w:r>
+        <w:t>En el caso de un despliegue masivo de AutoFirma, sería necesario que el administrador del sistema concediese estos permisos para el ejecutable “javaw.exe” del JRE residente en el directorio de instalación de AutoFirma.</w:t>
+      </w:r>
+    </w:p>
+    <w:p>
+      <w:pPr>
+        <w:pStyle w:val="Heading2"/>
+        <w:spacing w:after="240"/>
+        <w:ind w:left="578" w:hanging="578"/>
+      </w:pPr>
+      <w:bookmarkStart w:id="40" w:name="_Toc19544391"/>
+      <w:r>
         <w:lastRenderedPageBreak/>
-        <w:t>Instalación de Oracle Java con el fichero tar.gz de Oracle</w:t>
-      </w:r>
+        <w:t>Linux</w:t>
+      </w:r>
+      <w:bookmarkEnd w:id="40"/>
     </w:p>
     <w:p>
       <w:pPr>
         <w:jc w:val="both"/>
-        <w:rPr>
-          <w:lang w:val="es-ES_tradnl"/>
-        </w:rPr>
-      </w:pPr>
-      <w:r>
-        <w:rPr>
-          <w:lang w:val="es-ES_tradnl"/>
-        </w:rPr>
-        <w:t>Si se tuviese Oracle Java instalado en el sistema mediante el fichero tar.gz de la web de Oracle, la JRE no habrá quedado registrada en el gestor de paquetes. En ese caso, cuando se intente instalar AutoFirma, el gestor de paquetes considerará que no se cumplen los requisitos necesarios y se negará a instalarlo. Para forzar al uso de la JRE de Oracle se debe:</w:t>
+      </w:pPr>
+      <w:r>
+        <w:t>La instalación de AutoFirma en Linux debe ser realizada por un usuario con permisos de administrador. Se distribuyen varias versiones del instalador de AutoFirma para Linux:</w:t>
       </w:r>
     </w:p>
     <w:p>
@@ -7614,21 +7328,224 @@
         <w:pStyle w:val="ListParagraph"/>
         <w:numPr>
           <w:ilvl w:val="0"/>
-          <w:numId w:val="18"/>
+          <w:numId w:val="22"/>
         </w:numPr>
         <w:jc w:val="both"/>
+      </w:pPr>
+      <w:r>
+        <w:rPr>
+          <w:b/>
+        </w:rPr>
+        <w:t>AutoFirma_X.Y.Z.deb</w:t>
+      </w:r>
+      <w:r>
+        <w:t xml:space="preserve">: Instalador DEB para distribuciones derivadas de Debian/Ubuntu. </w:t>
+      </w:r>
+    </w:p>
+    <w:p>
+      <w:pPr>
+        <w:pStyle w:val="ListParagraph"/>
+        <w:numPr>
+          <w:ilvl w:val="0"/>
+          <w:numId w:val="22"/>
+        </w:numPr>
+        <w:jc w:val="both"/>
+      </w:pPr>
+      <w:r>
+        <w:rPr>
+          <w:b/>
+        </w:rPr>
+        <w:t>autofirma-X.Y.Z-1.noarch.rpm</w:t>
+      </w:r>
+      <w:r>
+        <w:t>: Instalador RPM para distribuciones derivadas de RedHat/Fedora.</w:t>
+      </w:r>
+    </w:p>
+    <w:p>
+      <w:pPr>
+        <w:pStyle w:val="ListParagraph"/>
+        <w:numPr>
+          <w:ilvl w:val="0"/>
+          <w:numId w:val="22"/>
+        </w:numPr>
+        <w:jc w:val="both"/>
+      </w:pPr>
+      <w:r>
+        <w:rPr>
+          <w:b/>
+        </w:rPr>
+        <w:t>autofirma-X.Y.Z-1.noarch_SUSE.rpm</w:t>
+      </w:r>
+      <w:r>
+        <w:t>: Instalador RPM para distribuciones derivadas de SUSE.</w:t>
+      </w:r>
+    </w:p>
+    <w:p>
+      <w:pPr>
+        <w:pStyle w:val="ListParagraph"/>
+        <w:numPr>
+          <w:ilvl w:val="1"/>
+          <w:numId w:val="22"/>
+        </w:numPr>
+        <w:jc w:val="both"/>
+      </w:pPr>
+      <w:r>
+        <w:rPr>
+          <w:b/>
+        </w:rPr>
+        <w:t>NOTA:</w:t>
+      </w:r>
+      <w:r>
+        <w:t xml:space="preserve"> Se han encontrado problemas de compatibilidad con el Firefox por defecto instalado con el sistema operativo con el entorno KDE. En este caso, Firefox no atiende las llamadas realizadas por la página para que abra la aplicación. Se recomienda la instalación del Firefox oficial de la web de Mozilla.</w:t>
+      </w:r>
+    </w:p>
+    <w:p>
+      <w:pPr>
+        <w:jc w:val="both"/>
+      </w:pPr>
+      <w:r>
+        <w:t>En los nombres anteriores, las letras X, Y y Z (opcional) son los números de versión. Por ejemplo “AutoFirma_1.6.deb” correspondería a AutoFirma versión 1.6 para distribuciones Ubuntu/Debian.</w:t>
+      </w:r>
+    </w:p>
+    <w:p>
+      <w:pPr>
+        <w:jc w:val="both"/>
+      </w:pPr>
+      <w:r>
+        <w:t>Todos los instaladores incluyen la misma versión de AutoFirma, pero cada uno de ellos está preparado para la instalación en un conjunto distinto de distribuciones de Linux. La diferencia entre los dos instaladores RPM son las dependencias declaradas, dado que las NSS Tools se encuentran con distinto nombre en los repositorios por defecto de algunas distribuciones.</w:t>
+      </w:r>
+    </w:p>
+    <w:p>
+      <w:pPr>
+        <w:jc w:val="both"/>
+      </w:pPr>
+      <w:r>
+        <w:t>Para poder ejecutar AutoFirma son necesarias las siguientes dependencias, así que e</w:t>
+      </w:r>
+      <w:r>
+        <w:t>stas</w:t>
+      </w:r>
+      <w:r>
+        <w:t xml:space="preserve"> se comprueban durante el proceso de instalación:</w:t>
+      </w:r>
+    </w:p>
+    <w:p>
+      <w:pPr>
+        <w:pStyle w:val="ListParagraph"/>
+        <w:numPr>
+          <w:ilvl w:val="0"/>
+          <w:numId w:val="8"/>
+        </w:numPr>
+        <w:jc w:val="both"/>
+        <w:rPr>
+          <w:lang w:val="fr-FR"/>
+        </w:rPr>
+      </w:pPr>
+      <w:r>
+        <w:rPr>
+          <w:lang w:val="fr-FR"/>
+        </w:rPr>
+        <w:t>JRE (Java Runtine Environment) de Oracle u OpenJDK (versión 8 o superior).</w:t>
+      </w:r>
+    </w:p>
+    <w:p>
+      <w:pPr>
+        <w:pStyle w:val="ListParagraph"/>
+        <w:numPr>
+          <w:ilvl w:val="0"/>
+          <w:numId w:val="8"/>
+        </w:numPr>
+        <w:jc w:val="both"/>
+        <w:rPr>
+          <w:lang w:val="en-GB"/>
+        </w:rPr>
+      </w:pPr>
+      <w:r>
+        <w:rPr>
+          <w:lang w:val="en-GB"/>
+        </w:rPr>
+        <w:t>Biblioteca NSS Tools.</w:t>
+      </w:r>
+    </w:p>
+    <w:p>
+      <w:pPr>
+        <w:jc w:val="both"/>
         <w:rPr>
           <w:lang w:val="es-ES_tradnl"/>
         </w:rPr>
       </w:pPr>
       <w:r>
+        <w:t xml:space="preserve">El funcionamiento de AutoFirma esta verificado en distribuciones Ubuntu, Fedora y OpenSuse. Una vez instalada, puede usarse como aplicación de escritorio e invocarse desde los navegadores web </w:t>
+      </w:r>
+      <w:r>
         <w:rPr>
           <w:lang w:val="es-ES_tradnl"/>
         </w:rPr>
-        <w:t xml:space="preserve">Instalar la biblioteca </w:t>
-      </w:r>
-      <w:r>
-        <w:t>“libnss3-tools”. Esta biblioteca es requisito indispensable de la aplicación:</w:t>
+        <w:t>Mozilla Firefox y Google Chrome.</w:t>
+      </w:r>
+    </w:p>
+    <w:p>
+      <w:pPr>
+        <w:jc w:val="both"/>
+      </w:pPr>
+      <w:r>
+        <w:t>Hay dos opciones de instalación: por línea de comandos y desde la interfaz de escritorio.</w:t>
+      </w:r>
+    </w:p>
+    <w:p>
+      <w:r>
+        <w:t>La instalación por ambos medios dejará la aplicación instalada por defecto en el directorio:</w:t>
+      </w:r>
+    </w:p>
+    <w:p>
+      <w:pPr>
+        <w:pStyle w:val="Default"/>
+        <w:ind w:firstLine="708"/>
+        <w:rPr>
+          <w:color w:val="auto"/>
+          <w:sz w:val="18"/>
+          <w:szCs w:val="18"/>
+        </w:rPr>
+      </w:pPr>
+      <w:r>
+        <w:rPr>
+          <w:color w:val="auto"/>
+          <w:sz w:val="18"/>
+          <w:szCs w:val="18"/>
+        </w:rPr>
+        <w:t>/usr/lib/AutoFirma</w:t>
+      </w:r>
+    </w:p>
+    <w:p>
+      <w:pPr>
+        <w:jc w:val="both"/>
+      </w:pPr>
+    </w:p>
+    <w:p>
+      <w:pPr>
+        <w:pStyle w:val="Heading3"/>
+        <w:numPr>
+          <w:ilvl w:val="2"/>
+          <w:numId w:val="21"/>
+        </w:numPr>
+        <w:spacing w:after="120"/>
+      </w:pPr>
+      <w:bookmarkStart w:id="41" w:name="_Toc451933130"/>
+      <w:bookmarkStart w:id="42" w:name="_Toc516677332"/>
+      <w:bookmarkStart w:id="43" w:name="_Toc19544392"/>
+      <w:r>
+        <w:t>Instalación por línea de comandos</w:t>
+      </w:r>
+      <w:bookmarkEnd w:id="41"/>
+      <w:bookmarkEnd w:id="42"/>
+      <w:r>
+        <w:t xml:space="preserve"> del instalador DEB</w:t>
+      </w:r>
+      <w:bookmarkEnd w:id="43"/>
+    </w:p>
+    <w:p>
+      <w:r>
+        <w:t>Para instalación por línea de comandos, en una consola ejecutaremos:</w:t>
       </w:r>
     </w:p>
     <w:p>
@@ -7662,6 +7579,263 @@
         <w:rPr>
           <w:rFonts w:ascii="Courier New" w:eastAsia="Times New Roman" w:hAnsi="Courier New" w:cs="Courier New"/>
           <w:color w:val="000000"/>
+          <w:sz w:val="21"/>
+          <w:szCs w:val="21"/>
+          <w:lang w:val="es-ES_tradnl"/>
+        </w:rPr>
+      </w:pPr>
+      <w:r>
+        <w:rPr>
+          <w:rFonts w:ascii="Courier New" w:eastAsia="Times New Roman" w:hAnsi="Courier New" w:cs="Courier New"/>
+          <w:color w:val="000000"/>
+          <w:sz w:val="20"/>
+          <w:szCs w:val="20"/>
+          <w:lang w:val="es-ES_tradnl"/>
+        </w:rPr>
+        <w:t xml:space="preserve">sudo dpkg –i </w:t>
+      </w:r>
+      <w:r>
+        <w:rPr>
+          <w:rFonts w:ascii="Courier New" w:eastAsia="Times New Roman" w:hAnsi="Courier New" w:cs="Courier New"/>
+          <w:color w:val="000000"/>
+          <w:sz w:val="20"/>
+          <w:szCs w:val="20"/>
+          <w:lang w:val="es-ES_tradnl"/>
+        </w:rPr>
+        <w:t>RUTA_INSTALABLE_AUTOFIRMA</w:t>
+      </w:r>
+    </w:p>
+    <w:p>
+      <w:pPr>
+        <w:jc w:val="both"/>
+      </w:pPr>
+      <w:r>
+        <w:rPr>
+          <w:rFonts w:cs="Lucida Sans Unicode"/>
+          <w:bCs/>
+          <w:spacing w:val="-3"/>
+        </w:rPr>
+        <w:lastRenderedPageBreak/>
+        <w:t xml:space="preserve">Donde </w:t>
+      </w:r>
+      <w:r>
+        <w:rPr>
+          <w:rFonts w:ascii="Courier New" w:eastAsia="Times New Roman" w:hAnsi="Courier New" w:cs="Courier New"/>
+          <w:color w:val="000000"/>
+          <w:sz w:val="20"/>
+          <w:szCs w:val="20"/>
+          <w:lang w:val="es-ES_tradnl"/>
+        </w:rPr>
+        <w:t>RUTA_INSTALABLE_AUTOFIRMA</w:t>
+      </w:r>
+      <w:r>
+        <w:t xml:space="preserve"> es la ruta al </w:t>
+      </w:r>
+      <w:r>
+        <w:t>instalador</w:t>
+      </w:r>
+      <w:r>
+        <w:t xml:space="preserve"> en función de la distribución escogida.</w:t>
+      </w:r>
+    </w:p>
+    <w:p>
+      <w:pPr>
+        <w:jc w:val="both"/>
+      </w:pPr>
+      <w:r>
+        <w:t>Si no tenemos instaladas las dependencias anteriormente listadas, se nos mostrarán mensajes de advertencia al respecto. En caso de ser así, podremos instalar estas bibliotecas con el comando:</w:t>
+      </w:r>
+    </w:p>
+    <w:p>
+      <w:pPr>
+        <w:pBdr>
+          <w:top w:val="single" w:sz="6" w:space="3" w:color="999999"/>
+          <w:left w:val="single" w:sz="6" w:space="3" w:color="999999"/>
+          <w:bottom w:val="single" w:sz="6" w:space="3" w:color="999999"/>
+          <w:right w:val="single" w:sz="6" w:space="3" w:color="999999"/>
+        </w:pBdr>
+        <w:shd w:val="clear" w:color="auto" w:fill="EFF8FF"/>
+        <w:tabs>
+          <w:tab w:val="left" w:pos="916"/>
+          <w:tab w:val="left" w:pos="1832"/>
+          <w:tab w:val="left" w:pos="2748"/>
+          <w:tab w:val="left" w:pos="3664"/>
+          <w:tab w:val="left" w:pos="4580"/>
+          <w:tab w:val="left" w:pos="5496"/>
+          <w:tab w:val="left" w:pos="6412"/>
+          <w:tab w:val="left" w:pos="7328"/>
+          <w:tab w:val="left" w:pos="8244"/>
+          <w:tab w:val="left" w:pos="9160"/>
+          <w:tab w:val="left" w:pos="10076"/>
+          <w:tab w:val="left" w:pos="10992"/>
+          <w:tab w:val="left" w:pos="11908"/>
+          <w:tab w:val="left" w:pos="12824"/>
+          <w:tab w:val="left" w:pos="13740"/>
+          <w:tab w:val="left" w:pos="14656"/>
+        </w:tabs>
+        <w:spacing w:after="120" w:line="240" w:lineRule="auto"/>
+        <w:rPr>
+          <w:rFonts w:ascii="Courier New" w:eastAsia="Times New Roman" w:hAnsi="Courier New" w:cs="Courier New"/>
+          <w:color w:val="000000"/>
+          <w:sz w:val="21"/>
+          <w:szCs w:val="21"/>
+        </w:rPr>
+      </w:pPr>
+      <w:r>
+        <w:rPr>
+          <w:rFonts w:ascii="Courier New" w:eastAsia="Times New Roman" w:hAnsi="Courier New" w:cs="Courier New"/>
+          <w:color w:val="000000"/>
+          <w:sz w:val="20"/>
+          <w:szCs w:val="20"/>
+        </w:rPr>
+        <w:t>sudo apt-get –f install</w:t>
+      </w:r>
+    </w:p>
+    <w:p>
+      <w:pPr>
+        <w:jc w:val="both"/>
+      </w:pPr>
+      <w:r>
+        <w:t xml:space="preserve">Después de esto, </w:t>
+      </w:r>
+      <w:r>
+        <w:t xml:space="preserve">se debe volver a ejecutar el comando de </w:t>
+      </w:r>
+      <w:r>
+        <w:t>instalaci</w:t>
+      </w:r>
+      <w:r>
+        <w:t>ón de AutoFirma para asegurar su correcta instalación:</w:t>
+      </w:r>
+    </w:p>
+    <w:p>
+      <w:pPr>
+        <w:pBdr>
+          <w:top w:val="single" w:sz="6" w:space="3" w:color="999999"/>
+          <w:left w:val="single" w:sz="6" w:space="3" w:color="999999"/>
+          <w:bottom w:val="single" w:sz="6" w:space="3" w:color="999999"/>
+          <w:right w:val="single" w:sz="6" w:space="3" w:color="999999"/>
+        </w:pBdr>
+        <w:shd w:val="clear" w:color="auto" w:fill="EFF8FF"/>
+        <w:tabs>
+          <w:tab w:val="left" w:pos="916"/>
+          <w:tab w:val="left" w:pos="1832"/>
+          <w:tab w:val="left" w:pos="2748"/>
+          <w:tab w:val="left" w:pos="3664"/>
+          <w:tab w:val="left" w:pos="4580"/>
+          <w:tab w:val="left" w:pos="5496"/>
+          <w:tab w:val="left" w:pos="6412"/>
+          <w:tab w:val="left" w:pos="7328"/>
+          <w:tab w:val="left" w:pos="8244"/>
+          <w:tab w:val="left" w:pos="9160"/>
+          <w:tab w:val="left" w:pos="10076"/>
+          <w:tab w:val="left" w:pos="10992"/>
+          <w:tab w:val="left" w:pos="11908"/>
+          <w:tab w:val="left" w:pos="12824"/>
+          <w:tab w:val="left" w:pos="13740"/>
+          <w:tab w:val="left" w:pos="14656"/>
+        </w:tabs>
+        <w:spacing w:after="120" w:line="240" w:lineRule="auto"/>
+        <w:rPr>
+          <w:rFonts w:ascii="Courier New" w:eastAsia="Times New Roman" w:hAnsi="Courier New" w:cs="Courier New"/>
+          <w:color w:val="000000"/>
+          <w:sz w:val="21"/>
+          <w:szCs w:val="21"/>
+          <w:lang w:val="es-ES_tradnl"/>
+        </w:rPr>
+      </w:pPr>
+      <w:r>
+        <w:rPr>
+          <w:rFonts w:ascii="Courier New" w:eastAsia="Times New Roman" w:hAnsi="Courier New" w:cs="Courier New"/>
+          <w:color w:val="000000"/>
+          <w:sz w:val="20"/>
+          <w:szCs w:val="20"/>
+          <w:lang w:val="es-ES_tradnl"/>
+        </w:rPr>
+        <w:t>sudo dpkg –i RUTA_INSTALABLE_AUTOFIRMA</w:t>
+      </w:r>
+    </w:p>
+    <w:p>
+      <w:pPr>
+        <w:pStyle w:val="Heading4"/>
+        <w:rPr>
+          <w:lang w:val="es-ES_tradnl"/>
+        </w:rPr>
+      </w:pPr>
+      <w:r>
+        <w:rPr>
+          <w:lang w:val="es-ES_tradnl"/>
+        </w:rPr>
+        <w:t>Instalación de Oracle Java con el fichero tar.gz de Oracle</w:t>
+      </w:r>
+    </w:p>
+    <w:p>
+      <w:pPr>
+        <w:jc w:val="both"/>
+        <w:rPr>
+          <w:lang w:val="es-ES_tradnl"/>
+        </w:rPr>
+      </w:pPr>
+      <w:r>
+        <w:rPr>
+          <w:lang w:val="es-ES_tradnl"/>
+        </w:rPr>
+        <w:t>Si se tuviese Oracle Java instalado en el sistema mediante el fichero tar.gz de la web de Oracle, la JRE no habrá quedado registrada en el gestor de paquetes. En ese caso, cuando se intente instalar AutoFirma, el gestor de paquetes considerará que no se cumplen los requisitos necesarios y se negará a instalarlo. Para forzar al uso de la JRE de Oracle se debe:</w:t>
+      </w:r>
+    </w:p>
+    <w:p>
+      <w:pPr>
+        <w:pStyle w:val="ListParagraph"/>
+        <w:numPr>
+          <w:ilvl w:val="0"/>
+          <w:numId w:val="18"/>
+        </w:numPr>
+        <w:jc w:val="both"/>
+        <w:rPr>
+          <w:lang w:val="es-ES_tradnl"/>
+        </w:rPr>
+      </w:pPr>
+      <w:r>
+        <w:rPr>
+          <w:lang w:val="es-ES_tradnl"/>
+        </w:rPr>
+        <w:t xml:space="preserve">Instalar la biblioteca </w:t>
+      </w:r>
+      <w:r>
+        <w:t>“libnss3-tools”. Esta biblioteca es requisito indispensable de la aplicación:</w:t>
+      </w:r>
+    </w:p>
+    <w:p>
+      <w:pPr>
+        <w:pBdr>
+          <w:top w:val="single" w:sz="6" w:space="3" w:color="999999"/>
+          <w:left w:val="single" w:sz="6" w:space="3" w:color="999999"/>
+          <w:bottom w:val="single" w:sz="6" w:space="3" w:color="999999"/>
+          <w:right w:val="single" w:sz="6" w:space="3" w:color="999999"/>
+        </w:pBdr>
+        <w:shd w:val="clear" w:color="auto" w:fill="EFF8FF"/>
+        <w:tabs>
+          <w:tab w:val="left" w:pos="916"/>
+          <w:tab w:val="left" w:pos="1832"/>
+          <w:tab w:val="left" w:pos="2748"/>
+          <w:tab w:val="left" w:pos="3664"/>
+          <w:tab w:val="left" w:pos="4580"/>
+          <w:tab w:val="left" w:pos="5496"/>
+          <w:tab w:val="left" w:pos="6412"/>
+          <w:tab w:val="left" w:pos="7328"/>
+          <w:tab w:val="left" w:pos="8244"/>
+          <w:tab w:val="left" w:pos="9160"/>
+          <w:tab w:val="left" w:pos="10076"/>
+          <w:tab w:val="left" w:pos="10992"/>
+          <w:tab w:val="left" w:pos="11908"/>
+          <w:tab w:val="left" w:pos="12824"/>
+          <w:tab w:val="left" w:pos="13740"/>
+          <w:tab w:val="left" w:pos="14656"/>
+        </w:tabs>
+        <w:spacing w:after="120" w:line="240" w:lineRule="auto"/>
+        <w:rPr>
+          <w:rFonts w:ascii="Courier New" w:eastAsia="Times New Roman" w:hAnsi="Courier New" w:cs="Courier New"/>
+          <w:color w:val="000000"/>
           <w:sz w:val="20"/>
           <w:szCs w:val="20"/>
           <w:lang w:val="en-GB"/>
@@ -7825,7 +7999,7 @@
         </w:numPr>
         <w:spacing w:after="120"/>
       </w:pPr>
-      <w:bookmarkStart w:id="44" w:name="_Toc14176129"/>
+      <w:bookmarkStart w:id="44" w:name="_Toc19544393"/>
       <w:r>
         <w:t>Instalación por línea de comandos del instalador RPM</w:t>
       </w:r>
@@ -7895,8 +8069,9 @@
         </w:numPr>
         <w:spacing w:after="120"/>
       </w:pPr>
-      <w:bookmarkStart w:id="46" w:name="_Toc14176130"/>
-      <w:r>
+      <w:bookmarkStart w:id="46" w:name="_Toc19544394"/>
+      <w:r>
+        <w:lastRenderedPageBreak/>
         <w:t>Instalación de muestra mediante el asistente de paquetes de Ubuntu/Guadalinex</w:t>
       </w:r>
       <w:bookmarkEnd w:id="45"/>
@@ -7928,7 +8103,6 @@
           <w:noProof/>
           <w:lang w:eastAsia="es-ES"/>
         </w:rPr>
-        <w:lastRenderedPageBreak/>
         <w:drawing>
           <wp:inline distT="0" distB="0" distL="0" distR="0" wp14:anchorId="40334DED" wp14:editId="0B414555">
             <wp:extent cx="5677535" cy="2886075"/>
@@ -8173,7 +8347,7 @@
       </w:pPr>
       <w:bookmarkStart w:id="47" w:name="_Toc451933132"/>
       <w:bookmarkStart w:id="48" w:name="_Toc516677334"/>
-      <w:bookmarkStart w:id="49" w:name="_Toc14176131"/>
+      <w:bookmarkStart w:id="49" w:name="_Toc19544395"/>
       <w:r>
         <w:t>Desinstalación</w:t>
       </w:r>
@@ -8262,7 +8436,7 @@
           <w:numId w:val="21"/>
         </w:numPr>
       </w:pPr>
-      <w:bookmarkStart w:id="50" w:name="_Toc14176132"/>
+      <w:bookmarkStart w:id="50" w:name="_Toc19544396"/>
       <w:r>
         <w:t>Desinstalación del paquete RPM</w:t>
       </w:r>
@@ -8346,7 +8520,7 @@
         <w:spacing w:after="240"/>
         <w:ind w:left="578" w:hanging="578"/>
       </w:pPr>
-      <w:bookmarkStart w:id="51" w:name="_Toc14176133"/>
+      <w:bookmarkStart w:id="51" w:name="_Toc19544397"/>
       <w:r>
         <w:t>Apple OS X</w:t>
       </w:r>
@@ -8895,7 +9069,7 @@
       <w:pPr>
         <w:pStyle w:val="Heading3"/>
       </w:pPr>
-      <w:bookmarkStart w:id="52" w:name="_Toc14176134"/>
+      <w:bookmarkStart w:id="52" w:name="_Toc19544398"/>
       <w:r>
         <w:t>Desinstalación</w:t>
       </w:r>
@@ -8921,7 +9095,7 @@
       <w:pPr>
         <w:pStyle w:val="Heading1"/>
       </w:pPr>
-      <w:bookmarkStart w:id="53" w:name="_Toc14176135"/>
+      <w:bookmarkStart w:id="53" w:name="_Toc19544399"/>
       <w:r>
         <w:lastRenderedPageBreak/>
         <w:t>Gestión de AutoFirma</w:t>
@@ -8934,7 +9108,7 @@
       </w:pPr>
       <w:bookmarkStart w:id="54" w:name="_Ref466019866"/>
       <w:bookmarkStart w:id="55" w:name="_Ref466019875"/>
-      <w:bookmarkStart w:id="56" w:name="_Toc14176136"/>
+      <w:bookmarkStart w:id="56" w:name="_Toc19544400"/>
       <w:r>
         <w:t>Comprobaciones de nuevas versiones al inicio de la aplicación</w:t>
       </w:r>
@@ -9330,7 +9504,7 @@
       </w:pPr>
       <w:bookmarkStart w:id="57" w:name="_Ref466019059"/>
       <w:bookmarkStart w:id="58" w:name="_Ref466019757"/>
-      <w:bookmarkStart w:id="59" w:name="_Toc14176137"/>
+      <w:bookmarkStart w:id="59" w:name="_Toc19544401"/>
       <w:r>
         <w:t>Configuración a través de fichero</w:t>
       </w:r>
@@ -9585,7 +9759,7 @@
       <w:pPr>
         <w:pStyle w:val="Heading3"/>
       </w:pPr>
-      <w:bookmarkStart w:id="60" w:name="_Toc14176138"/>
+      <w:bookmarkStart w:id="60" w:name="_Toc19544402"/>
       <w:r>
         <w:t>Bloqueo de la configuración</w:t>
       </w:r>
@@ -10210,7 +10384,7 @@
       <w:pPr>
         <w:pStyle w:val="Heading3"/>
       </w:pPr>
-      <w:bookmarkStart w:id="61" w:name="_Toc14176139"/>
+      <w:bookmarkStart w:id="61" w:name="_Toc19544403"/>
       <w:r>
         <w:t>Firma del fichero de configuración</w:t>
       </w:r>
@@ -10290,7 +10464,7 @@
       <w:pPr>
         <w:pStyle w:val="Heading3"/>
       </w:pPr>
-      <w:bookmarkStart w:id="62" w:name="_Toc14176140"/>
+      <w:bookmarkStart w:id="62" w:name="_Toc19544404"/>
       <w:r>
         <w:t>Ejemplo de fichero de configuraci</w:t>
       </w:r>
@@ -10752,7 +10926,7 @@
       <w:pPr>
         <w:pStyle w:val="Heading2"/>
       </w:pPr>
-      <w:bookmarkStart w:id="63" w:name="_Toc14176141"/>
+      <w:bookmarkStart w:id="63" w:name="_Toc19544405"/>
       <w:r>
         <w:t xml:space="preserve">Configuración a través del registro </w:t>
       </w:r>
@@ -10920,7 +11094,7 @@
         <w:pStyle w:val="Heading2"/>
       </w:pPr>
       <w:bookmarkStart w:id="64" w:name="_Ref466020353"/>
-      <w:bookmarkStart w:id="65" w:name="_Toc14176142"/>
+      <w:bookmarkStart w:id="65" w:name="_Toc19544406"/>
       <w:r>
         <w:lastRenderedPageBreak/>
         <w:t>Opciones configurables</w:t>
@@ -10943,7 +11117,7 @@
       </w:pPr>
       <w:bookmarkStart w:id="66" w:name="_Ref495667891"/>
       <w:bookmarkStart w:id="67" w:name="_Ref495667894"/>
-      <w:bookmarkStart w:id="68" w:name="_Toc14176143"/>
+      <w:bookmarkStart w:id="68" w:name="_Toc19544407"/>
       <w:r>
         <w:t>Opciones Generales</w:t>
       </w:r>
@@ -13699,7 +13873,7 @@
       <w:pPr>
         <w:pStyle w:val="Heading3"/>
       </w:pPr>
-      <w:bookmarkStart w:id="69" w:name="_Toc14176144"/>
+      <w:bookmarkStart w:id="69" w:name="_Toc19544408"/>
       <w:r>
         <w:t>Firmas PAdES (PDF)</w:t>
       </w:r>
@@ -14846,7 +15020,7 @@
       <w:pPr>
         <w:pStyle w:val="Heading3"/>
       </w:pPr>
-      <w:bookmarkStart w:id="70" w:name="_Toc14176145"/>
+      <w:bookmarkStart w:id="70" w:name="_Toc19544409"/>
       <w:r>
         <w:t>Firmas CAdES</w:t>
       </w:r>
@@ -15701,7 +15875,7 @@
       <w:pPr>
         <w:pStyle w:val="Heading3"/>
       </w:pPr>
-      <w:bookmarkStart w:id="71" w:name="_Toc14176146"/>
+      <w:bookmarkStart w:id="71" w:name="_Toc19544410"/>
       <w:r>
         <w:t>Firmas XAdES</w:t>
       </w:r>
@@ -17145,7 +17319,7 @@
       <w:pPr>
         <w:pStyle w:val="Heading3"/>
       </w:pPr>
-      <w:bookmarkStart w:id="72" w:name="_Toc14176147"/>
+      <w:bookmarkStart w:id="72" w:name="_Toc19544411"/>
       <w:r>
         <w:t>Firmas Factura Electrónica</w:t>
       </w:r>
@@ -18817,7 +18991,7 @@
         <w:pStyle w:val="Heading3"/>
       </w:pPr>
       <w:bookmarkStart w:id="73" w:name="_Ref462849253"/>
-      <w:bookmarkStart w:id="74" w:name="_Toc14176148"/>
+      <w:bookmarkStart w:id="74" w:name="_Toc19544412"/>
       <w:r>
         <w:t>Opciones no configurables desde la ventana de preferencias</w:t>
       </w:r>
@@ -19843,7 +20017,7 @@
       <w:pPr>
         <w:pStyle w:val="Heading2"/>
       </w:pPr>
-      <w:bookmarkStart w:id="75" w:name="_Toc14176149"/>
+      <w:bookmarkStart w:id="75" w:name="_Toc19544413"/>
       <w:r>
         <w:lastRenderedPageBreak/>
         <w:t>Obtención de estadísticas con Google Analytics</w:t>
@@ -19994,7 +20168,7 @@
       <w:pPr>
         <w:pStyle w:val="Heading1"/>
       </w:pPr>
-      <w:bookmarkStart w:id="81" w:name="_Toc14176150"/>
+      <w:bookmarkStart w:id="81" w:name="_Toc19544414"/>
       <w:r>
         <w:lastRenderedPageBreak/>
         <w:t>Compatibilidad del MiniApplet @firma con aplicaciones móviles y AutoFirma</w:t>
@@ -20125,7 +20299,7 @@
       <w:pPr>
         <w:pStyle w:val="Heading1"/>
       </w:pPr>
-      <w:bookmarkStart w:id="82" w:name="_Toc14176151"/>
+      <w:bookmarkStart w:id="82" w:name="_Toc19544415"/>
       <w:r>
         <w:lastRenderedPageBreak/>
         <w:t>Problemas conocidos</w:t>
@@ -20136,7 +20310,7 @@
       <w:pPr>
         <w:pStyle w:val="Heading2"/>
       </w:pPr>
-      <w:bookmarkStart w:id="83" w:name="_Toc14176152"/>
+      <w:bookmarkStart w:id="83" w:name="_Toc19544416"/>
       <w:r>
         <w:t>Al</w:t>
       </w:r>
@@ -20154,7 +20328,7 @@
       <w:pPr>
         <w:pStyle w:val="Heading2"/>
       </w:pPr>
-      <w:bookmarkStart w:id="84" w:name="_Toc14176153"/>
+      <w:bookmarkStart w:id="84" w:name="_Toc19544417"/>
       <w:r>
         <w:t xml:space="preserve">Al instalar AutoFirma </w:t>
       </w:r>
@@ -20253,7 +20427,7 @@
       <w:pPr>
         <w:pStyle w:val="Heading2"/>
       </w:pPr>
-      <w:bookmarkStart w:id="85" w:name="_Toc14176154"/>
+      <w:bookmarkStart w:id="85" w:name="_Toc19544418"/>
       <w:r>
         <w:t>Al abrir Google Chrome después del proceso de instalación de AutoFirma se muestra un mensaje notificando que la configuración de la aplicación está corrupta</w:t>
       </w:r>
@@ -20365,7 +20539,7 @@
       <w:pPr>
         <w:pStyle w:val="Heading2"/>
       </w:pPr>
-      <w:bookmarkStart w:id="86" w:name="_Toc14176155"/>
+      <w:bookmarkStart w:id="86" w:name="_Toc19544419"/>
       <w:bookmarkEnd w:id="80"/>
       <w:r>
         <w:t>AutoFirma en OS X no muestra el título de los diálogos de cargar y guardado de ficheros</w:t>
@@ -20393,7 +20567,7 @@
       <w:pPr>
         <w:pStyle w:val="Heading2"/>
       </w:pPr>
-      <w:bookmarkStart w:id="87" w:name="_Toc14176156"/>
+      <w:bookmarkStart w:id="87" w:name="_Toc19544420"/>
       <w:r>
         <w:t>Error al importar las opciones de configuración desde un fichero</w:t>
       </w:r>
@@ -20445,7 +20619,7 @@
         <w:pStyle w:val="Heading2"/>
       </w:pPr>
       <w:bookmarkStart w:id="88" w:name="_Toc473104048"/>
-      <w:bookmarkStart w:id="89" w:name="_Toc14176157"/>
+      <w:bookmarkStart w:id="89" w:name="_Toc19544421"/>
       <w:r>
         <w:t>AutoFirma indica que un documento PDF es demasiado grande cuando se intenta firmar con firma visible</w:t>
       </w:r>
@@ -20473,7 +20647,7 @@
       <w:pPr>
         <w:pStyle w:val="Heading2"/>
       </w:pPr>
-      <w:bookmarkStart w:id="90" w:name="_Toc14176158"/>
+      <w:bookmarkStart w:id="90" w:name="_Toc19544422"/>
       <w:r>
         <w:t>AutoFirma se cierra inmediatamente tras ser invocado desde el navegador web</w:t>
       </w:r>
@@ -20514,7 +20688,7 @@
         <w:pStyle w:val="Heading2"/>
       </w:pPr>
       <w:bookmarkStart w:id="91" w:name="_Toc483312716"/>
-      <w:bookmarkStart w:id="92" w:name="_Toc14176159"/>
+      <w:bookmarkStart w:id="92" w:name="_Toc19544423"/>
       <w:r>
         <w:t xml:space="preserve">No se detectan tarjetas inteligentes en </w:t>
       </w:r>
@@ -20556,7 +20730,7 @@
       <w:pPr>
         <w:pStyle w:val="Heading2"/>
       </w:pPr>
-      <w:bookmarkStart w:id="93" w:name="_Toc14176160"/>
+      <w:bookmarkStart w:id="93" w:name="_Toc19544424"/>
       <w:r>
         <w:t>AutoFirma no puede comunicarse con el navegador en macOS</w:t>
       </w:r>
@@ -21191,7 +21365,7 @@
         <v:shape id="_x0000_i1026" type="#_x0000_t75" style="width:40.2pt;height:19.2pt">
           <v:imagedata r:id="rId1" o:title=""/>
         </v:shape>
-        <o:OLEObject Type="Embed" ProgID="PBrush" ShapeID="_x0000_i1026" DrawAspect="Content" ObjectID="_1624788878" r:id="rId2"/>
+        <o:OLEObject Type="Embed" ProgID="PBrush" ShapeID="_x0000_i1026" DrawAspect="Content" ObjectID="_1630157123" r:id="rId2"/>
       </w:object>
     </w:r>
     <w:r>
@@ -21213,7 +21387,7 @@
       <w:rPr>
         <w:noProof/>
       </w:rPr>
-      <w:t>3</w:t>
+      <w:t>2</w:t>
     </w:r>
     <w:r>
       <w:fldChar w:fldCharType="end"/>
@@ -21327,7 +21501,7 @@
               <v:shape id="_x0000_i1025" type="#_x0000_t75" style="width:60pt;height:33pt">
                 <v:imagedata r:id="rId1" o:title=""/>
               </v:shape>
-              <o:OLEObject Type="Embed" ProgID="PBrush" ShapeID="_x0000_i1025" DrawAspect="Content" ObjectID="_1624788877" r:id="rId2"/>
+              <o:OLEObject Type="Embed" ProgID="PBrush" ShapeID="_x0000_i1025" DrawAspect="Content" ObjectID="_1630157122" r:id="rId2"/>
             </w:object>
           </w:r>
         </w:p>
@@ -21510,7 +21684,7 @@
               <v:shape id="_x0000_i1027" type="#_x0000_t75" style="width:102pt;height:57pt">
                 <v:imagedata r:id="rId1" o:title=""/>
               </v:shape>
-              <o:OLEObject Type="Embed" ProgID="PBrush" ShapeID="_x0000_i1027" DrawAspect="Content" ObjectID="_1624788879" r:id="rId2"/>
+              <o:OLEObject Type="Embed" ProgID="PBrush" ShapeID="_x0000_i1027" DrawAspect="Content" ObjectID="_1630157124" r:id="rId2"/>
             </w:object>
           </w:r>
         </w:p>
@@ -21847,6 +22021,119 @@
     </w:lvl>
   </w:abstractNum>
   <w:abstractNum w:abstractNumId="2" w15:restartNumberingAfterBreak="0">
+    <w:nsid w:val="09B1083D"/>
+    <w:multiLevelType w:val="hybridMultilevel"/>
+    <w:tmpl w:val="6FC8A66C"/>
+    <w:lvl w:ilvl="0" w:tplc="0C0A0001">
+      <w:start w:val="1"/>
+      <w:numFmt w:val="bullet"/>
+      <w:lvlText w:val=""/>
+      <w:lvlJc w:val="left"/>
+      <w:pPr>
+        <w:ind w:left="720" w:hanging="360"/>
+      </w:pPr>
+      <w:rPr>
+        <w:rFonts w:ascii="Symbol" w:hAnsi="Symbol" w:hint="default"/>
+      </w:rPr>
+    </w:lvl>
+    <w:lvl w:ilvl="1" w:tplc="0C0A0003">
+      <w:start w:val="1"/>
+      <w:numFmt w:val="bullet"/>
+      <w:lvlText w:val="o"/>
+      <w:lvlJc w:val="left"/>
+      <w:pPr>
+        <w:ind w:left="1440" w:hanging="360"/>
+      </w:pPr>
+      <w:rPr>
+        <w:rFonts w:ascii="Courier New" w:hAnsi="Courier New" w:cs="Courier New" w:hint="default"/>
+      </w:rPr>
+    </w:lvl>
+    <w:lvl w:ilvl="2" w:tplc="0C0A0005">
+      <w:start w:val="1"/>
+      <w:numFmt w:val="bullet"/>
+      <w:lvlText w:val=""/>
+      <w:lvlJc w:val="left"/>
+      <w:pPr>
+        <w:ind w:left="2160" w:hanging="360"/>
+      </w:pPr>
+      <w:rPr>
+        <w:rFonts w:ascii="Wingdings" w:hAnsi="Wingdings" w:hint="default"/>
+      </w:rPr>
+    </w:lvl>
+    <w:lvl w:ilvl="3" w:tplc="0C0A0001" w:tentative="1">
+      <w:start w:val="1"/>
+      <w:numFmt w:val="bullet"/>
+      <w:lvlText w:val=""/>
+      <w:lvlJc w:val="left"/>
+      <w:pPr>
+        <w:ind w:left="2880" w:hanging="360"/>
+      </w:pPr>
+      <w:rPr>
+        <w:rFonts w:ascii="Symbol" w:hAnsi="Symbol" w:hint="default"/>
+      </w:rPr>
+    </w:lvl>
+    <w:lvl w:ilvl="4" w:tplc="0C0A0003" w:tentative="1">
+      <w:start w:val="1"/>
+      <w:numFmt w:val="bullet"/>
+      <w:lvlText w:val="o"/>
+      <w:lvlJc w:val="left"/>
+      <w:pPr>
+        <w:ind w:left="3600" w:hanging="360"/>
+      </w:pPr>
+      <w:rPr>
+        <w:rFonts w:ascii="Courier New" w:hAnsi="Courier New" w:cs="Courier New" w:hint="default"/>
+      </w:rPr>
+    </w:lvl>
+    <w:lvl w:ilvl="5" w:tplc="0C0A0005" w:tentative="1">
+      <w:start w:val="1"/>
+      <w:numFmt w:val="bullet"/>
+      <w:lvlText w:val=""/>
+      <w:lvlJc w:val="left"/>
+      <w:pPr>
+        <w:ind w:left="4320" w:hanging="360"/>
+      </w:pPr>
+      <w:rPr>
+        <w:rFonts w:ascii="Wingdings" w:hAnsi="Wingdings" w:hint="default"/>
+      </w:rPr>
+    </w:lvl>
+    <w:lvl w:ilvl="6" w:tplc="0C0A0001" w:tentative="1">
+      <w:start w:val="1"/>
+      <w:numFmt w:val="bullet"/>
+      <w:lvlText w:val=""/>
+      <w:lvlJc w:val="left"/>
+      <w:pPr>
+        <w:ind w:left="5040" w:hanging="360"/>
+      </w:pPr>
+      <w:rPr>
+        <w:rFonts w:ascii="Symbol" w:hAnsi="Symbol" w:hint="default"/>
+      </w:rPr>
+    </w:lvl>
+    <w:lvl w:ilvl="7" w:tplc="0C0A0003" w:tentative="1">
+      <w:start w:val="1"/>
+      <w:numFmt w:val="bullet"/>
+      <w:lvlText w:val="o"/>
+      <w:lvlJc w:val="left"/>
+      <w:pPr>
+        <w:ind w:left="5760" w:hanging="360"/>
+      </w:pPr>
+      <w:rPr>
+        <w:rFonts w:ascii="Courier New" w:hAnsi="Courier New" w:cs="Courier New" w:hint="default"/>
+      </w:rPr>
+    </w:lvl>
+    <w:lvl w:ilvl="8" w:tplc="0C0A0005" w:tentative="1">
+      <w:start w:val="1"/>
+      <w:numFmt w:val="bullet"/>
+      <w:lvlText w:val=""/>
+      <w:lvlJc w:val="left"/>
+      <w:pPr>
+        <w:ind w:left="6480" w:hanging="360"/>
+      </w:pPr>
+      <w:rPr>
+        <w:rFonts w:ascii="Wingdings" w:hAnsi="Wingdings" w:hint="default"/>
+      </w:rPr>
+    </w:lvl>
+  </w:abstractNum>
+  <w:abstractNum w:abstractNumId="3" w15:restartNumberingAfterBreak="0">
     <w:nsid w:val="11D55164"/>
     <w:multiLevelType w:val="hybridMultilevel"/>
     <w:tmpl w:val="56D0D71C"/>
@@ -21958,7 +22245,7 @@
       </w:rPr>
     </w:lvl>
   </w:abstractNum>
-  <w:abstractNum w:abstractNumId="3" w15:restartNumberingAfterBreak="0">
+  <w:abstractNum w:abstractNumId="4" w15:restartNumberingAfterBreak="0">
     <w:nsid w:val="129A52C9"/>
     <w:multiLevelType w:val="hybridMultilevel"/>
     <w:tmpl w:val="62AA7476"/>
@@ -22070,7 +22357,7 @@
       </w:rPr>
     </w:lvl>
   </w:abstractNum>
-  <w:abstractNum w:abstractNumId="4" w15:restartNumberingAfterBreak="0">
+  <w:abstractNum w:abstractNumId="5" w15:restartNumberingAfterBreak="0">
     <w:nsid w:val="1D0754F5"/>
     <w:multiLevelType w:val="hybridMultilevel"/>
     <w:tmpl w:val="17A6C04A"/>
@@ -22183,7 +22470,7 @@
       </w:rPr>
     </w:lvl>
   </w:abstractNum>
-  <w:abstractNum w:abstractNumId="5" w15:restartNumberingAfterBreak="0">
+  <w:abstractNum w:abstractNumId="6" w15:restartNumberingAfterBreak="0">
     <w:nsid w:val="26C20D76"/>
     <w:multiLevelType w:val="hybridMultilevel"/>
     <w:tmpl w:val="3F82E2A6"/>
@@ -22296,7 +22583,7 @@
       </w:rPr>
     </w:lvl>
   </w:abstractNum>
-  <w:abstractNum w:abstractNumId="6" w15:restartNumberingAfterBreak="0">
+  <w:abstractNum w:abstractNumId="7" w15:restartNumberingAfterBreak="0">
     <w:nsid w:val="30444CC5"/>
     <w:multiLevelType w:val="hybridMultilevel"/>
     <w:tmpl w:val="BAC48D2E"/>
@@ -22409,7 +22696,7 @@
       </w:rPr>
     </w:lvl>
   </w:abstractNum>
-  <w:abstractNum w:abstractNumId="7" w15:restartNumberingAfterBreak="0">
+  <w:abstractNum w:abstractNumId="8" w15:restartNumberingAfterBreak="0">
     <w:nsid w:val="360F174B"/>
     <w:multiLevelType w:val="multilevel"/>
     <w:tmpl w:val="1996DC5C"/>
@@ -22555,7 +22842,7 @@
       </w:rPr>
     </w:lvl>
   </w:abstractNum>
-  <w:abstractNum w:abstractNumId="8" w15:restartNumberingAfterBreak="0">
+  <w:abstractNum w:abstractNumId="9" w15:restartNumberingAfterBreak="0">
     <w:nsid w:val="3AB906EB"/>
     <w:multiLevelType w:val="hybridMultilevel"/>
     <w:tmpl w:val="24240372"/>
@@ -22641,7 +22928,7 @@
       </w:pPr>
     </w:lvl>
   </w:abstractNum>
-  <w:abstractNum w:abstractNumId="9" w15:restartNumberingAfterBreak="0">
+  <w:abstractNum w:abstractNumId="10" w15:restartNumberingAfterBreak="0">
     <w:nsid w:val="3C65402C"/>
     <w:multiLevelType w:val="hybridMultilevel"/>
     <w:tmpl w:val="14ECF7AE"/>
@@ -22727,7 +23014,7 @@
       </w:pPr>
     </w:lvl>
   </w:abstractNum>
-  <w:abstractNum w:abstractNumId="10" w15:restartNumberingAfterBreak="0">
+  <w:abstractNum w:abstractNumId="11" w15:restartNumberingAfterBreak="0">
     <w:nsid w:val="3EDB0955"/>
     <w:multiLevelType w:val="hybridMultilevel"/>
     <w:tmpl w:val="41DCF69A"/>
@@ -22840,7 +23127,7 @@
       </w:rPr>
     </w:lvl>
   </w:abstractNum>
-  <w:abstractNum w:abstractNumId="11" w15:restartNumberingAfterBreak="0">
+  <w:abstractNum w:abstractNumId="12" w15:restartNumberingAfterBreak="0">
     <w:nsid w:val="42FF74D5"/>
     <w:multiLevelType w:val="multilevel"/>
     <w:tmpl w:val="98CC59FE"/>
@@ -22962,7 +23249,7 @@
       </w:rPr>
     </w:lvl>
   </w:abstractNum>
-  <w:abstractNum w:abstractNumId="12" w15:restartNumberingAfterBreak="0">
+  <w:abstractNum w:abstractNumId="13" w15:restartNumberingAfterBreak="0">
     <w:nsid w:val="48D600BE"/>
     <w:multiLevelType w:val="hybridMultilevel"/>
     <w:tmpl w:val="58065674"/>
@@ -23075,7 +23362,7 @@
       </w:rPr>
     </w:lvl>
   </w:abstractNum>
-  <w:abstractNum w:abstractNumId="13" w15:restartNumberingAfterBreak="0">
+  <w:abstractNum w:abstractNumId="14" w15:restartNumberingAfterBreak="0">
     <w:nsid w:val="48DF6294"/>
     <w:multiLevelType w:val="hybridMultilevel"/>
     <w:tmpl w:val="164E28DE"/>
@@ -23161,7 +23448,7 @@
       </w:pPr>
     </w:lvl>
   </w:abstractNum>
-  <w:abstractNum w:abstractNumId="14" w15:restartNumberingAfterBreak="0">
+  <w:abstractNum w:abstractNumId="15" w15:restartNumberingAfterBreak="0">
     <w:nsid w:val="4D0D2631"/>
     <w:multiLevelType w:val="hybridMultilevel"/>
     <w:tmpl w:val="CE4009CE"/>
@@ -23274,7 +23561,7 @@
       </w:rPr>
     </w:lvl>
   </w:abstractNum>
-  <w:abstractNum w:abstractNumId="15" w15:restartNumberingAfterBreak="0">
+  <w:abstractNum w:abstractNumId="16" w15:restartNumberingAfterBreak="0">
     <w:nsid w:val="4D143613"/>
     <w:multiLevelType w:val="hybridMultilevel"/>
     <w:tmpl w:val="461E46D6"/>
@@ -23387,7 +23674,7 @@
       </w:rPr>
     </w:lvl>
   </w:abstractNum>
-  <w:abstractNum w:abstractNumId="16" w15:restartNumberingAfterBreak="0">
+  <w:abstractNum w:abstractNumId="17" w15:restartNumberingAfterBreak="0">
     <w:nsid w:val="5A466E2F"/>
     <w:multiLevelType w:val="hybridMultilevel"/>
     <w:tmpl w:val="8C9495AE"/>
@@ -23499,7 +23786,7 @@
       </w:rPr>
     </w:lvl>
   </w:abstractNum>
-  <w:abstractNum w:abstractNumId="17" w15:restartNumberingAfterBreak="0">
+  <w:abstractNum w:abstractNumId="18" w15:restartNumberingAfterBreak="0">
     <w:nsid w:val="5D0E31CA"/>
     <w:multiLevelType w:val="hybridMultilevel"/>
     <w:tmpl w:val="DA1E70E0"/>
@@ -23617,7 +23904,7 @@
       </w:pPr>
     </w:lvl>
   </w:abstractNum>
-  <w:abstractNum w:abstractNumId="18" w15:restartNumberingAfterBreak="0">
+  <w:abstractNum w:abstractNumId="19" w15:restartNumberingAfterBreak="0">
     <w:nsid w:val="71F87D45"/>
     <w:multiLevelType w:val="hybridMultilevel"/>
     <w:tmpl w:val="08609FCA"/>
@@ -23730,7 +24017,7 @@
       </w:rPr>
     </w:lvl>
   </w:abstractNum>
-  <w:abstractNum w:abstractNumId="19" w15:restartNumberingAfterBreak="0">
+  <w:abstractNum w:abstractNumId="20" w15:restartNumberingAfterBreak="0">
     <w:nsid w:val="72E166E2"/>
     <w:multiLevelType w:val="hybridMultilevel"/>
     <w:tmpl w:val="574A3644"/>
@@ -23843,7 +24130,7 @@
       </w:rPr>
     </w:lvl>
   </w:abstractNum>
-  <w:abstractNum w:abstractNumId="20" w15:restartNumberingAfterBreak="0">
+  <w:abstractNum w:abstractNumId="21" w15:restartNumberingAfterBreak="0">
     <w:nsid w:val="7ABC441A"/>
     <w:multiLevelType w:val="hybridMultilevel"/>
     <w:tmpl w:val="CFA2F5D0"/>
@@ -23957,67 +24244,67 @@
     </w:lvl>
   </w:abstractNum>
   <w:num w:numId="1">
-    <w:abstractNumId w:val="7"/>
+    <w:abstractNumId w:val="8"/>
   </w:num>
   <w:num w:numId="2">
-    <w:abstractNumId w:val="11"/>
+    <w:abstractNumId w:val="12"/>
   </w:num>
   <w:num w:numId="3">
-    <w:abstractNumId w:val="14"/>
+    <w:abstractNumId w:val="15"/>
   </w:num>
   <w:num w:numId="4">
-    <w:abstractNumId w:val="17"/>
+    <w:abstractNumId w:val="18"/>
   </w:num>
   <w:num w:numId="5">
-    <w:abstractNumId w:val="12"/>
+    <w:abstractNumId w:val="13"/>
   </w:num>
   <w:num w:numId="6">
+    <w:abstractNumId w:val="20"/>
+  </w:num>
+  <w:num w:numId="7">
     <w:abstractNumId w:val="19"/>
   </w:num>
-  <w:num w:numId="7">
-    <w:abstractNumId w:val="18"/>
-  </w:num>
   <w:num w:numId="8">
-    <w:abstractNumId w:val="5"/>
+    <w:abstractNumId w:val="6"/>
   </w:num>
   <w:num w:numId="9">
     <w:abstractNumId w:val="0"/>
   </w:num>
   <w:num w:numId="10">
-    <w:abstractNumId w:val="2"/>
+    <w:abstractNumId w:val="3"/>
   </w:num>
   <w:num w:numId="11">
-    <w:abstractNumId w:val="3"/>
+    <w:abstractNumId w:val="4"/>
   </w:num>
   <w:num w:numId="12">
     <w:abstractNumId w:val="1"/>
   </w:num>
   <w:num w:numId="13">
+    <w:abstractNumId w:val="17"/>
+  </w:num>
+  <w:num w:numId="14">
+    <w:abstractNumId w:val="7"/>
+  </w:num>
+  <w:num w:numId="15">
+    <w:abstractNumId w:val="11"/>
+  </w:num>
+  <w:num w:numId="16">
     <w:abstractNumId w:val="16"/>
   </w:num>
-  <w:num w:numId="14">
-    <w:abstractNumId w:val="6"/>
-  </w:num>
-  <w:num w:numId="15">
+  <w:num w:numId="17">
     <w:abstractNumId w:val="10"/>
   </w:num>
-  <w:num w:numId="16">
-    <w:abstractNumId w:val="15"/>
-  </w:num>
-  <w:num w:numId="17">
+  <w:num w:numId="18">
     <w:abstractNumId w:val="9"/>
   </w:num>
-  <w:num w:numId="18">
-    <w:abstractNumId w:val="8"/>
-  </w:num>
   <w:num w:numId="19">
-    <w:abstractNumId w:val="13"/>
+    <w:abstractNumId w:val="14"/>
   </w:num>
   <w:num w:numId="20">
-    <w:abstractNumId w:val="20"/>
+    <w:abstractNumId w:val="21"/>
   </w:num>
   <w:num w:numId="21">
-    <w:abstractNumId w:val="11"/>
+    <w:abstractNumId w:val="12"/>
     <w:lvlOverride w:ilvl="0">
       <w:startOverride w:val="1"/>
     </w:lvlOverride>
@@ -24047,7 +24334,10 @@
     </w:lvlOverride>
   </w:num>
   <w:num w:numId="22">
-    <w:abstractNumId w:val="4"/>
+    <w:abstractNumId w:val="5"/>
+  </w:num>
+  <w:num w:numId="23">
+    <w:abstractNumId w:val="2"/>
   </w:num>
   <w:numIdMacAtCleanup w:val="20"/>
 </w:numbering>
@@ -25825,7 +26115,7 @@
 </file>
 
 <file path=customXml/itemProps1.xml><?xml version="1.0" encoding="utf-8"?>
-<ds:datastoreItem xmlns:ds="http://schemas.openxmlformats.org/officeDocument/2006/customXml" ds:itemID="{DF6CBE4A-4A3E-4081-B164-4A0F97C8E8D2}">
+<ds:datastoreItem xmlns:ds="http://schemas.openxmlformats.org/officeDocument/2006/customXml" ds:itemID="{5E5432B3-4B5D-41EB-BD4E-DC59782D2BF0}">
   <ds:schemaRefs>
     <ds:schemaRef ds:uri="http://schemas.openxmlformats.org/officeDocument/2006/bibliography"/>
   </ds:schemaRefs>
@@ -25833,7 +26123,7 @@
 </file>
 
 <file path=customXml/itemProps2.xml><?xml version="1.0" encoding="utf-8"?>
-<ds:datastoreItem xmlns:ds="http://schemas.openxmlformats.org/officeDocument/2006/customXml" ds:itemID="{7C1D74B3-3D16-4382-9AE3-47E0B633B5B5}">
+<ds:datastoreItem xmlns:ds="http://schemas.openxmlformats.org/officeDocument/2006/customXml" ds:itemID="{EF35A079-0AEB-4AD1-B8FB-47AFAA88CDC8}">
   <ds:schemaRefs>
     <ds:schemaRef ds:uri="http://schemas.openxmlformats.org/officeDocument/2006/bibliography"/>
   </ds:schemaRefs>

</xml_diff>

<commit_message>
Actualización del documento 'AF_manual_instalacion_y_gestion_ES.docx' sobre las mejoras para instaladores MSI
- Se añaden al documento el funcionamiento de los nuevos parámetros 'CERTIFICATE_PATH' y 'KEYSTORE_PATH'
</commit_message>
<xml_diff>
--- a/AF_manual_instalacion_y_gestion_ES.docx
+++ b/AF_manual_instalacion_y_gestion_ES.docx
@@ -1,14 +1,12 @@
 
 <file path=word/document.xml><?xml version="1.0" encoding="utf-8"?>
-<w:document xmlns:wpc="http://schemas.microsoft.com/office/word/2010/wordprocessingCanvas" xmlns:cx="http://schemas.microsoft.com/office/drawing/2014/chartex" xmlns:cx1="http://schemas.microsoft.com/office/drawing/2015/9/8/chartex" xmlns:mc="http://schemas.openxmlformats.org/markup-compatibility/2006" xmlns:o="urn:schemas-microsoft-com:office:office" xmlns:r="http://schemas.openxmlformats.org/officeDocument/2006/relationships" xmlns:m="http://schemas.openxmlformats.org/officeDocument/2006/math" xmlns:v="urn:schemas-microsoft-com:vml" xmlns:wp14="http://schemas.microsoft.com/office/word/2010/wordprocessingDrawing" xmlns:wp="http://schemas.openxmlformats.org/drawingml/2006/wordprocessingDrawing" xmlns:w10="urn:schemas-microsoft-com:office:word" xmlns:w="http://schemas.openxmlformats.org/wordprocessingml/2006/main" xmlns:w14="http://schemas.microsoft.com/office/word/2010/wordml" xmlns:w15="http://schemas.microsoft.com/office/word/2012/wordml" xmlns:w16se="http://schemas.microsoft.com/office/word/2015/wordml/symex" xmlns:wpg="http://schemas.microsoft.com/office/word/2010/wordprocessingGroup" xmlns:wpi="http://schemas.microsoft.com/office/word/2010/wordprocessingInk" xmlns:wne="http://schemas.microsoft.com/office/word/2006/wordml" xmlns:wps="http://schemas.microsoft.com/office/word/2010/wordprocessingShape" mc:Ignorable="w14 w15 w16se wp14">
+<w:document xmlns:wpc="http://schemas.microsoft.com/office/word/2010/wordprocessingCanvas" xmlns:cx="http://schemas.microsoft.com/office/drawing/2014/chartex" xmlns:cx1="http://schemas.microsoft.com/office/drawing/2015/9/8/chartex" xmlns:cx2="http://schemas.microsoft.com/office/drawing/2015/10/21/chartex" xmlns:cx3="http://schemas.microsoft.com/office/drawing/2016/5/9/chartex" xmlns:cx4="http://schemas.microsoft.com/office/drawing/2016/5/10/chartex" xmlns:cx5="http://schemas.microsoft.com/office/drawing/2016/5/11/chartex" xmlns:cx6="http://schemas.microsoft.com/office/drawing/2016/5/12/chartex" xmlns:cx7="http://schemas.microsoft.com/office/drawing/2016/5/13/chartex" xmlns:cx8="http://schemas.microsoft.com/office/drawing/2016/5/14/chartex" xmlns:mc="http://schemas.openxmlformats.org/markup-compatibility/2006" xmlns:aink="http://schemas.microsoft.com/office/drawing/2016/ink" xmlns:am3d="http://schemas.microsoft.com/office/drawing/2017/model3d" xmlns:o="urn:schemas-microsoft-com:office:office" xmlns:r="http://schemas.openxmlformats.org/officeDocument/2006/relationships" xmlns:m="http://schemas.openxmlformats.org/officeDocument/2006/math" xmlns:v="urn:schemas-microsoft-com:vml" xmlns:wp14="http://schemas.microsoft.com/office/word/2010/wordprocessingDrawing" xmlns:wp="http://schemas.openxmlformats.org/drawingml/2006/wordprocessingDrawing" xmlns:w10="urn:schemas-microsoft-com:office:word" xmlns:w="http://schemas.openxmlformats.org/wordprocessingml/2006/main" xmlns:w14="http://schemas.microsoft.com/office/word/2010/wordml" xmlns:w15="http://schemas.microsoft.com/office/word/2012/wordml" xmlns:w16cex="http://schemas.microsoft.com/office/word/2018/wordml/cex" xmlns:w16cid="http://schemas.microsoft.com/office/word/2016/wordml/cid" xmlns:w16="http://schemas.microsoft.com/office/word/2018/wordml" xmlns:w16se="http://schemas.microsoft.com/office/word/2015/wordml/symex" xmlns:wpg="http://schemas.microsoft.com/office/word/2010/wordprocessingGroup" xmlns:wpi="http://schemas.microsoft.com/office/word/2010/wordprocessingInk" xmlns:wne="http://schemas.microsoft.com/office/word/2006/wordml" xmlns:wps="http://schemas.microsoft.com/office/word/2010/wordprocessingShape" mc:Ignorable="w14 w15 w16se w16cid w16 w16cex wp14">
   <w:body>
     <w:p>
       <w:pPr>
         <w:pStyle w:val="Title"/>
         <w:ind w:right="879"/>
       </w:pPr>
-      <w:bookmarkStart w:id="0" w:name="_GoBack"/>
-      <w:bookmarkEnd w:id="0"/>
     </w:p>
     <w:p>
       <w:pPr>
@@ -4203,179 +4201,179 @@
         <w:spacing w:after="240"/>
         <w:ind w:left="431" w:hanging="431"/>
       </w:pPr>
-      <w:bookmarkStart w:id="1" w:name="_Toc414390325"/>
-      <w:bookmarkStart w:id="2" w:name="_Toc424848867"/>
-      <w:bookmarkStart w:id="3" w:name="_Toc425144388"/>
-      <w:bookmarkStart w:id="4" w:name="_Toc429737795"/>
-      <w:bookmarkStart w:id="5" w:name="_Ref472673034"/>
-      <w:bookmarkStart w:id="6" w:name="_Toc50972342"/>
+      <w:bookmarkStart w:id="0" w:name="_Toc414390325"/>
+      <w:bookmarkStart w:id="1" w:name="_Toc424848867"/>
+      <w:bookmarkStart w:id="2" w:name="_Toc425144388"/>
+      <w:bookmarkStart w:id="3" w:name="_Toc429737795"/>
+      <w:bookmarkStart w:id="4" w:name="_Ref472673034"/>
+      <w:bookmarkStart w:id="5" w:name="_Toc50972342"/>
       <w:r>
         <w:lastRenderedPageBreak/>
         <w:t>Introducción</w:t>
       </w:r>
+      <w:bookmarkEnd w:id="0"/>
       <w:bookmarkEnd w:id="1"/>
       <w:bookmarkEnd w:id="2"/>
       <w:bookmarkEnd w:id="3"/>
       <w:bookmarkEnd w:id="4"/>
       <w:bookmarkEnd w:id="5"/>
+    </w:p>
+    <w:p>
+      <w:pPr>
+        <w:jc w:val="both"/>
+      </w:pPr>
+      <w:r>
+        <w:t>AutoFirma es una herramienta de escritorio con interfaz gráfica que permite la ejecución de operaciones de firma de ficheros locales en entornos de escritorio (Windows, Linux y macOS). También puede utilizarse a través de consola o ser invocada por otras aplicaciones mediante protocolo para la ejecución de operaciones de firma.</w:t>
+      </w:r>
+    </w:p>
+    <w:p>
+      <w:pPr>
+        <w:jc w:val="both"/>
+        <w:rPr>
+          <w:b/>
+        </w:rPr>
+      </w:pPr>
+      <w:r>
+        <w:rPr>
+          <w:b/>
+        </w:rPr>
+        <w:t xml:space="preserve">El presente documento </w:t>
+      </w:r>
+      <w:r>
+        <w:rPr>
+          <w:b/>
+        </w:rPr>
+        <w:t>guía al usuario final de AutoFirma a través del proceso de instalación, presenta las posibilidades de uso de AutoFirma a través de consola, el uso de tarjetas inteligentes y lista diversos problemas que pueden surgir en la instalación y ejecución de la aplicación.</w:t>
+      </w:r>
+    </w:p>
+    <w:p>
+      <w:pPr>
+        <w:jc w:val="both"/>
+      </w:pPr>
+      <w:r>
+        <w:t>AutoFirma hace uso de los certificados digitales X.509v3 y de las claves privadas asociadas a estos que estén instalados en el almacén de claves (</w:t>
+      </w:r>
+      <w:r>
+        <w:rPr>
+          <w:i/>
+        </w:rPr>
+        <w:t>KeyStore</w:t>
+      </w:r>
+      <w:r>
+        <w:t>) del sistema operativo o del navegador Web (Internet Explorer, Mozilla Firefox, etc.) en caso de realizarse la operación desde un trámite web. También permite el uso de dispositivos externos (tarjetas inteligentes, dispositivos USB) configurados en estos almacenes de claves (como, por ejemplo, el DNI Electrónico o DNIe).</w:t>
+      </w:r>
+    </w:p>
+    <w:p>
+      <w:pPr>
+        <w:jc w:val="both"/>
+      </w:pPr>
+      <w:r>
+        <w:t xml:space="preserve">AutoFirma hace uso de las claves privadas asociadas a los certificados del usuario y no </w:t>
+      </w:r>
+      <w:r>
+        <w:t xml:space="preserve">permite que </w:t>
+      </w:r>
+      <w:r>
+        <w:t>e</w:t>
+      </w:r>
+      <w:r>
+        <w:t xml:space="preserve">stos salgan en ningún momento del almacén (tarjeta, dispositivo USB o </w:t>
+      </w:r>
+      <w:r>
+        <w:t>repositorio local</w:t>
+      </w:r>
+      <w:r>
+        <w:t>)</w:t>
+      </w:r>
+      <w:r>
+        <w:t xml:space="preserve"> ubicado en su PC.</w:t>
+      </w:r>
+    </w:p>
+    <w:p>
+      <w:pPr>
+        <w:jc w:val="both"/>
+      </w:pPr>
+      <w:r>
+        <w:t>AutoFirma</w:t>
+      </w:r>
+      <w:r>
+        <w:t xml:space="preserve"> no almacena ningún tipo de información personal del</w:t>
+      </w:r>
+      <w:r>
+        <w:t xml:space="preserve"> usuario</w:t>
+      </w:r>
+      <w:r>
+        <w:t xml:space="preserve">, ni hace uso de cookies ni ningún otro mecanismo para la gestión de </w:t>
+      </w:r>
+      <w:r>
+        <w:t>datos de sesión</w:t>
+      </w:r>
+      <w:r>
+        <w:t>.</w:t>
+      </w:r>
+      <w:r>
+        <w:t xml:space="preserve"> AutoFirma sí almacena trazas de su última ejecución a efectos de ofrecer soporte al usuario si se encontrase algún error. Estas trazas de ejecución no contienen ningún tipo de información personal y la aplicación no facilita de ninguna forma el acceso a estos datos almacenados. </w:t>
+      </w:r>
+    </w:p>
+    <w:p>
+      <w:pPr>
+        <w:jc w:val="both"/>
+      </w:pPr>
+      <w:r>
+        <w:t xml:space="preserve">AutoFirma es una aplicación de Software Libre publicado que se puede usar, a su elección, bajo licencia </w:t>
+      </w:r>
+      <w:r>
+        <w:rPr>
+          <w:i/>
+        </w:rPr>
+        <w:t>GNU General Public License</w:t>
+      </w:r>
+      <w:r>
+        <w:t xml:space="preserve"> versión 2 (GPLv2) o superior o bajo licencia </w:t>
+      </w:r>
+      <w:r>
+        <w:rPr>
+          <w:i/>
+        </w:rPr>
+        <w:t>European Software License</w:t>
+      </w:r>
+      <w:r>
+        <w:t xml:space="preserve"> 1.1</w:t>
+      </w:r>
+      <w:r>
+        <w:t xml:space="preserve"> (EUPL 1.1) o superior.</w:t>
+      </w:r>
+    </w:p>
+    <w:p>
+      <w:pPr>
+        <w:jc w:val="both"/>
+      </w:pPr>
+      <w:r>
+        <w:t>Puede consultar la información relativa al proyecto Cliente @firma, dentro del cual se encuentra AutoFirma, y descargar el código fuente y los binarios de la aplicación en la siguiente dirección Web:</w:t>
+      </w:r>
+    </w:p>
+    <w:p>
+      <w:pPr>
+        <w:jc w:val="center"/>
+      </w:pPr>
+      <w:hyperlink r:id="rId9" w:anchor=".X1o8YcH7RPY" w:history="1">
+        <w:r>
+          <w:rPr>
+            <w:rStyle w:val="Hyperlink"/>
+          </w:rPr>
+          <w:t>https://administracionelectronica.gob.es/ctt/clienteafirma#.X1o8YcH7RPY</w:t>
+        </w:r>
+      </w:hyperlink>
+    </w:p>
+    <w:p>
+      <w:pPr>
+        <w:pStyle w:val="Heading2"/>
+      </w:pPr>
+      <w:bookmarkStart w:id="6" w:name="_Toc50972343"/>
+      <w:r>
+        <w:t>Adecuación al Esquema Nacional de Seguridad</w:t>
+      </w:r>
       <w:bookmarkEnd w:id="6"/>
-    </w:p>
-    <w:p>
-      <w:pPr>
-        <w:jc w:val="both"/>
-      </w:pPr>
-      <w:r>
-        <w:t>AutoFirma es una herramienta de escritorio con interfaz gráfica que permite la ejecución de operaciones de firma de ficheros locales en entornos de escritorio (Windows, Linux y macOS). También puede utilizarse a través de consola o ser invocada por otras aplicaciones mediante protocolo para la ejecución de operaciones de firma.</w:t>
-      </w:r>
-    </w:p>
-    <w:p>
-      <w:pPr>
-        <w:jc w:val="both"/>
-        <w:rPr>
-          <w:b/>
-        </w:rPr>
-      </w:pPr>
-      <w:r>
-        <w:rPr>
-          <w:b/>
-        </w:rPr>
-        <w:t xml:space="preserve">El presente documento </w:t>
-      </w:r>
-      <w:r>
-        <w:rPr>
-          <w:b/>
-        </w:rPr>
-        <w:t>guía al usuario final de AutoFirma a través del proceso de instalación, presenta las posibilidades de uso de AutoFirma a través de consola, el uso de tarjetas inteligentes y lista diversos problemas que pueden surgir en la instalación y ejecución de la aplicación.</w:t>
-      </w:r>
-    </w:p>
-    <w:p>
-      <w:pPr>
-        <w:jc w:val="both"/>
-      </w:pPr>
-      <w:r>
-        <w:t>AutoFirma hace uso de los certificados digitales X.509v3 y de las claves privadas asociadas a estos que estén instalados en el almacén de claves (</w:t>
-      </w:r>
-      <w:r>
-        <w:rPr>
-          <w:i/>
-        </w:rPr>
-        <w:t>KeyStore</w:t>
-      </w:r>
-      <w:r>
-        <w:t>) del sistema operativo o del navegador Web (Internet Explorer, Mozilla Firefox, etc.) en caso de realizarse la operación desde un trámite web. También permite el uso de dispositivos externos (tarjetas inteligentes, dispositivos USB) configurados en estos almacenes de claves (como, por ejemplo, el DNI Electrónico o DNIe).</w:t>
-      </w:r>
-    </w:p>
-    <w:p>
-      <w:pPr>
-        <w:jc w:val="both"/>
-      </w:pPr>
-      <w:r>
-        <w:t xml:space="preserve">AutoFirma hace uso de las claves privadas asociadas a los certificados del usuario y no </w:t>
-      </w:r>
-      <w:r>
-        <w:t xml:space="preserve">permite que </w:t>
-      </w:r>
-      <w:r>
-        <w:t>e</w:t>
-      </w:r>
-      <w:r>
-        <w:t xml:space="preserve">stos salgan en ningún momento del almacén (tarjeta, dispositivo USB o </w:t>
-      </w:r>
-      <w:r>
-        <w:t>repositorio local</w:t>
-      </w:r>
-      <w:r>
-        <w:t>)</w:t>
-      </w:r>
-      <w:r>
-        <w:t xml:space="preserve"> ubicado en su PC.</w:t>
-      </w:r>
-    </w:p>
-    <w:p>
-      <w:pPr>
-        <w:jc w:val="both"/>
-      </w:pPr>
-      <w:r>
-        <w:t>AutoFirma</w:t>
-      </w:r>
-      <w:r>
-        <w:t xml:space="preserve"> no almacena ningún tipo de información personal del</w:t>
-      </w:r>
-      <w:r>
-        <w:t xml:space="preserve"> usuario</w:t>
-      </w:r>
-      <w:r>
-        <w:t xml:space="preserve">, ni hace uso de cookies ni ningún otro mecanismo para la gestión de </w:t>
-      </w:r>
-      <w:r>
-        <w:t>datos de sesión</w:t>
-      </w:r>
-      <w:r>
-        <w:t>.</w:t>
-      </w:r>
-      <w:r>
-        <w:t xml:space="preserve"> AutoFirma sí almacena trazas de su última ejecución a efectos de ofrecer soporte al usuario si se encontrase algún error. Estas trazas de ejecución no contienen ningún tipo de información personal y la aplicación no facilita de ninguna forma el acceso a estos datos almacenados. </w:t>
-      </w:r>
-    </w:p>
-    <w:p>
-      <w:pPr>
-        <w:jc w:val="both"/>
-      </w:pPr>
-      <w:r>
-        <w:t xml:space="preserve">AutoFirma es una aplicación de Software Libre publicado que se puede usar, a su elección, bajo licencia </w:t>
-      </w:r>
-      <w:r>
-        <w:rPr>
-          <w:i/>
-        </w:rPr>
-        <w:t>GNU General Public License</w:t>
-      </w:r>
-      <w:r>
-        <w:t xml:space="preserve"> versión 2 (GPLv2) o superior o bajo licencia </w:t>
-      </w:r>
-      <w:r>
-        <w:rPr>
-          <w:i/>
-        </w:rPr>
-        <w:t>European Software License</w:t>
-      </w:r>
-      <w:r>
-        <w:t xml:space="preserve"> 1.1</w:t>
-      </w:r>
-      <w:r>
-        <w:t xml:space="preserve"> (EUPL 1.1) o superior.</w:t>
-      </w:r>
-    </w:p>
-    <w:p>
-      <w:pPr>
-        <w:jc w:val="both"/>
-      </w:pPr>
-      <w:r>
-        <w:t>Puede consultar la información relativa al proyecto Cliente @firma, dentro del cual se encuentra AutoFirma, y descargar el código fuente y los binarios de la aplicación en la siguiente dirección Web:</w:t>
-      </w:r>
-    </w:p>
-    <w:p>
-      <w:pPr>
-        <w:jc w:val="center"/>
-      </w:pPr>
-      <w:hyperlink r:id="rId9" w:anchor=".X1o8YcH7RPY" w:history="1">
-        <w:r>
-          <w:rPr>
-            <w:rStyle w:val="Hyperlink"/>
-          </w:rPr>
-          <w:t>https://administracionelectronica.gob.es/ctt/clienteafirma#.X1o8YcH7RPY</w:t>
-        </w:r>
-      </w:hyperlink>
-    </w:p>
-    <w:p>
-      <w:pPr>
-        <w:pStyle w:val="Heading2"/>
-      </w:pPr>
-      <w:bookmarkStart w:id="7" w:name="_Toc50972343"/>
-      <w:r>
-        <w:t>Adecuación al Esquema Nacional de Seguridad</w:t>
-      </w:r>
-      <w:bookmarkEnd w:id="7"/>
     </w:p>
     <w:p>
       <w:r>
@@ -4405,19 +4403,19 @@
       <w:pPr>
         <w:pStyle w:val="Heading1"/>
       </w:pPr>
-      <w:bookmarkStart w:id="8" w:name="_Toc414390327"/>
-      <w:bookmarkStart w:id="9" w:name="_Toc424848869"/>
-      <w:bookmarkStart w:id="10" w:name="_Toc425144390"/>
-      <w:bookmarkStart w:id="11" w:name="_Toc429737797"/>
-      <w:bookmarkStart w:id="12" w:name="_Toc50972344"/>
+      <w:bookmarkStart w:id="7" w:name="_Toc414390327"/>
+      <w:bookmarkStart w:id="8" w:name="_Toc424848869"/>
+      <w:bookmarkStart w:id="9" w:name="_Toc425144390"/>
+      <w:bookmarkStart w:id="10" w:name="_Toc429737797"/>
+      <w:bookmarkStart w:id="11" w:name="_Toc50972344"/>
       <w:r>
         <w:t>Requisitos mínimos</w:t>
       </w:r>
+      <w:bookmarkEnd w:id="7"/>
       <w:bookmarkEnd w:id="8"/>
       <w:bookmarkEnd w:id="9"/>
       <w:bookmarkEnd w:id="10"/>
       <w:bookmarkEnd w:id="11"/>
-      <w:bookmarkEnd w:id="12"/>
     </w:p>
     <w:p>
       <w:pPr>
@@ -4723,47 +4721,47 @@
       <w:pPr>
         <w:pStyle w:val="Heading1"/>
       </w:pPr>
-      <w:bookmarkStart w:id="13" w:name="_Toc434222911"/>
-      <w:bookmarkStart w:id="14" w:name="_Toc50972345"/>
+      <w:bookmarkStart w:id="12" w:name="_Toc434222911"/>
+      <w:bookmarkStart w:id="13" w:name="_Toc50972345"/>
       <w:r>
         <w:t>Enlaces de descarga</w:t>
       </w:r>
+      <w:bookmarkEnd w:id="12"/>
       <w:bookmarkEnd w:id="13"/>
+    </w:p>
+    <w:p>
+      <w:r>
+        <w:t>Para instar al usuario que se instale AutoFirma, rediríjalo a la siguiente página web:</w:t>
+      </w:r>
+    </w:p>
+    <w:p>
+      <w:hyperlink r:id="rId11" w:history="1">
+        <w:r>
+          <w:rPr>
+            <w:rStyle w:val="Hyperlink"/>
+          </w:rPr>
+          <w:t>http://firmaelectronica.gob.es/Home/Descargas.html</w:t>
+        </w:r>
+      </w:hyperlink>
+    </w:p>
+    <w:p>
+      <w:pPr>
+        <w:pStyle w:val="Heading1"/>
+      </w:pPr>
+      <w:bookmarkStart w:id="14" w:name="_Toc50972346"/>
+      <w:bookmarkStart w:id="15" w:name="_Toc414390351"/>
+      <w:bookmarkStart w:id="16" w:name="_Toc424848897"/>
+      <w:bookmarkStart w:id="17" w:name="_Toc425144418"/>
+      <w:bookmarkStart w:id="18" w:name="_Toc429737825"/>
+      <w:r>
+        <w:t>Funcionamiento de</w:t>
+      </w:r>
+      <w:r>
+        <w:t xml:space="preserve"> AutoFirma</w:t>
+      </w:r>
       <w:bookmarkEnd w:id="14"/>
     </w:p>
     <w:p>
-      <w:r>
-        <w:t>Para instar al usuario que se instale AutoFirma, rediríjalo a la siguiente página web:</w:t>
-      </w:r>
-    </w:p>
-    <w:p>
-      <w:hyperlink r:id="rId11" w:history="1">
-        <w:r>
-          <w:rPr>
-            <w:rStyle w:val="Hyperlink"/>
-          </w:rPr>
-          <w:t>http://firmaelectronica.gob.es/Home/Descargas.html</w:t>
-        </w:r>
-      </w:hyperlink>
-    </w:p>
-    <w:p>
-      <w:pPr>
-        <w:pStyle w:val="Heading1"/>
-      </w:pPr>
-      <w:bookmarkStart w:id="15" w:name="_Toc50972346"/>
-      <w:bookmarkStart w:id="16" w:name="_Toc414390351"/>
-      <w:bookmarkStart w:id="17" w:name="_Toc424848897"/>
-      <w:bookmarkStart w:id="18" w:name="_Toc425144418"/>
-      <w:bookmarkStart w:id="19" w:name="_Toc429737825"/>
-      <w:r>
-        <w:t>Funcionamiento de</w:t>
-      </w:r>
-      <w:r>
-        <w:t xml:space="preserve"> AutoFirma</w:t>
-      </w:r>
-      <w:bookmarkEnd w:id="15"/>
-    </w:p>
-    <w:p>
       <w:pPr>
         <w:jc w:val="both"/>
       </w:pPr>
@@ -4845,7 +4843,7 @@
       <w:pPr>
         <w:pStyle w:val="Heading2"/>
       </w:pPr>
-      <w:bookmarkStart w:id="20" w:name="_Toc50972347"/>
+      <w:bookmarkStart w:id="19" w:name="_Toc50972347"/>
       <w:r>
         <w:t>Uso</w:t>
       </w:r>
@@ -4864,7 +4862,7 @@
       <w:r>
         <w:t xml:space="preserve"> de la FNMT</w:t>
       </w:r>
-      <w:bookmarkEnd w:id="20"/>
+      <w:bookmarkEnd w:id="19"/>
     </w:p>
     <w:p>
       <w:pPr>
@@ -4969,7 +4967,7 @@
           <w:lang w:eastAsia="es-ES"/>
         </w:rPr>
         <w:drawing>
-          <wp:inline distT="0" distB="0" distL="0" distR="0" wp14:anchorId="0EAE06F1" wp14:editId="454D0A57">
+          <wp:inline distT="0" distB="0" distL="0" distR="0" wp14:anchorId="656220A8" wp14:editId="008BB75C">
             <wp:extent cx="4446000" cy="1951200"/>
             <wp:effectExtent l="0" t="0" r="0" b="0"/>
             <wp:docPr id="8" name="Picture 8"/>
@@ -5030,11 +5028,11 @@
       <w:pPr>
         <w:pStyle w:val="Heading2"/>
       </w:pPr>
-      <w:bookmarkStart w:id="21" w:name="_Toc50972348"/>
+      <w:bookmarkStart w:id="20" w:name="_Toc50972348"/>
       <w:r>
         <w:t>Comunicación con servicios externos</w:t>
       </w:r>
-      <w:bookmarkEnd w:id="21"/>
+      <w:bookmarkEnd w:id="20"/>
     </w:p>
     <w:p>
       <w:pPr>
@@ -5292,7 +5290,7 @@
           <w:lang w:eastAsia="es-ES"/>
         </w:rPr>
         <w:drawing>
-          <wp:inline distT="0" distB="0" distL="0" distR="0">
+          <wp:inline distT="0" distB="0" distL="0" distR="0" wp14:anchorId="0B05EE3C" wp14:editId="7D9134E8">
             <wp:extent cx="3794400" cy="4352400"/>
             <wp:effectExtent l="0" t="0" r="0" b="0"/>
             <wp:docPr id="22" name="Picture 22"/>
@@ -5474,11 +5472,11 @@
       <w:pPr>
         <w:pStyle w:val="Heading1"/>
       </w:pPr>
-      <w:bookmarkStart w:id="22" w:name="_Toc50972349"/>
+      <w:bookmarkStart w:id="21" w:name="_Toc50972349"/>
       <w:r>
         <w:t>Instalación</w:t>
       </w:r>
-      <w:bookmarkEnd w:id="22"/>
+      <w:bookmarkEnd w:id="21"/>
     </w:p>
     <w:p>
       <w:pPr>
@@ -5564,23 +5562,23 @@
         <w:spacing w:after="240"/>
         <w:ind w:left="578" w:hanging="578"/>
       </w:pPr>
-      <w:bookmarkStart w:id="23" w:name="_Toc50972350"/>
+      <w:bookmarkStart w:id="22" w:name="_Toc50972350"/>
       <w:r>
         <w:t>Microsoft Windows</w:t>
       </w:r>
+      <w:bookmarkEnd w:id="22"/>
+    </w:p>
+    <w:p>
+      <w:pPr>
+        <w:pStyle w:val="Heading3"/>
+      </w:pPr>
+      <w:bookmarkStart w:id="23" w:name="_Toc50712364"/>
+      <w:bookmarkStart w:id="24" w:name="_Toc50972351"/>
+      <w:r>
+        <w:t>Instalador EXE</w:t>
+      </w:r>
       <w:bookmarkEnd w:id="23"/>
-    </w:p>
-    <w:p>
-      <w:pPr>
-        <w:pStyle w:val="Heading3"/>
-      </w:pPr>
-      <w:bookmarkStart w:id="24" w:name="_Toc50712364"/>
-      <w:bookmarkStart w:id="25" w:name="_Toc50972351"/>
-      <w:r>
-        <w:t>Instalador EXE</w:t>
-      </w:r>
       <w:bookmarkEnd w:id="24"/>
-      <w:bookmarkEnd w:id="25"/>
     </w:p>
     <w:p>
       <w:pPr>
@@ -5798,7 +5796,7 @@
         </w:rPr>
         <w:lastRenderedPageBreak/>
         <w:drawing>
-          <wp:inline distT="0" distB="0" distL="0" distR="0" wp14:anchorId="5C687FAE" wp14:editId="2FF70CC1">
+          <wp:inline distT="0" distB="0" distL="0" distR="0" wp14:anchorId="46A7AE11" wp14:editId="29CD9520">
             <wp:extent cx="3913200" cy="3045600"/>
             <wp:effectExtent l="0" t="0" r="0" b="2540"/>
             <wp:docPr id="31" name="Picture 31"/>
@@ -5852,7 +5850,7 @@
           <w:lang w:eastAsia="es-ES"/>
         </w:rPr>
         <w:drawing>
-          <wp:inline distT="0" distB="0" distL="0" distR="0" wp14:anchorId="33B11A16" wp14:editId="2C428CE5">
+          <wp:inline distT="0" distB="0" distL="0" distR="0" wp14:anchorId="4EDEA306" wp14:editId="4E20F213">
             <wp:extent cx="3913200" cy="3045600"/>
             <wp:effectExtent l="0" t="0" r="0" b="2540"/>
             <wp:docPr id="32" name="Picture 32"/>
@@ -5907,7 +5905,7 @@
         </w:rPr>
         <w:lastRenderedPageBreak/>
         <w:drawing>
-          <wp:inline distT="0" distB="0" distL="0" distR="0" wp14:anchorId="1023EAF0" wp14:editId="4CF8A013">
+          <wp:inline distT="0" distB="0" distL="0" distR="0" wp14:anchorId="60F39506" wp14:editId="7BA8E403">
             <wp:extent cx="3913200" cy="3045600"/>
             <wp:effectExtent l="0" t="0" r="0" b="2540"/>
             <wp:docPr id="33" name="Picture 33"/>
@@ -5969,7 +5967,7 @@
           <w:lang w:eastAsia="es-ES"/>
         </w:rPr>
         <w:drawing>
-          <wp:inline distT="0" distB="0" distL="0" distR="0" wp14:anchorId="7921DD27" wp14:editId="232E22B9">
+          <wp:inline distT="0" distB="0" distL="0" distR="0" wp14:anchorId="19404951" wp14:editId="52497693">
             <wp:extent cx="3913200" cy="3045600"/>
             <wp:effectExtent l="0" t="0" r="0" b="2540"/>
             <wp:docPr id="24" name="Picture 24"/>
@@ -6068,7 +6066,7 @@
           <w:lang w:eastAsia="es-ES"/>
         </w:rPr>
         <w:drawing>
-          <wp:inline distT="0" distB="0" distL="0" distR="0" wp14:anchorId="3BF6C8EE" wp14:editId="0587355F">
+          <wp:inline distT="0" distB="0" distL="0" distR="0" wp14:anchorId="6756D08C" wp14:editId="088B8153">
             <wp:extent cx="3913200" cy="3045600"/>
             <wp:effectExtent l="0" t="0" r="0" b="2540"/>
             <wp:docPr id="25" name="Picture 25"/>
@@ -6165,7 +6163,7 @@
           <w:lang w:eastAsia="es-ES"/>
         </w:rPr>
         <w:drawing>
-          <wp:inline distT="0" distB="0" distL="0" distR="0">
+          <wp:inline distT="0" distB="0" distL="0" distR="0" wp14:anchorId="6AED074B" wp14:editId="223DC6A7">
             <wp:extent cx="4747671" cy="3696020"/>
             <wp:effectExtent l="0" t="0" r="0" b="0"/>
             <wp:docPr id="35" name="Picture 35"/>
@@ -6226,7 +6224,7 @@
         </w:rPr>
         <w:lastRenderedPageBreak/>
         <w:drawing>
-          <wp:inline distT="0" distB="0" distL="0" distR="0">
+          <wp:inline distT="0" distB="0" distL="0" distR="0" wp14:anchorId="36FAB8A1" wp14:editId="4B89C8A9">
             <wp:extent cx="4747671" cy="3696020"/>
             <wp:effectExtent l="0" t="0" r="0" b="0"/>
             <wp:docPr id="28" name="Picture 28"/>
@@ -6388,11 +6386,11 @@
       <w:pPr>
         <w:pStyle w:val="Heading3"/>
       </w:pPr>
-      <w:bookmarkStart w:id="26" w:name="_Toc50972352"/>
+      <w:bookmarkStart w:id="25" w:name="_Toc50972352"/>
       <w:r>
         <w:t>Desinstalación</w:t>
       </w:r>
-      <w:bookmarkEnd w:id="26"/>
+      <w:bookmarkEnd w:id="25"/>
     </w:p>
     <w:p>
       <w:pPr>
@@ -6413,7 +6411,7 @@
         </w:rPr>
         <w:lastRenderedPageBreak/>
         <w:drawing>
-          <wp:inline distT="0" distB="0" distL="0" distR="0" wp14:anchorId="1FF52A37" wp14:editId="1B613721">
+          <wp:inline distT="0" distB="0" distL="0" distR="0" wp14:anchorId="7FE3E2DE" wp14:editId="648358EE">
             <wp:extent cx="5688965" cy="3016250"/>
             <wp:effectExtent l="0" t="0" r="6985" b="0"/>
             <wp:docPr id="23" name="Picture 23"/>
@@ -6467,7 +6465,7 @@
           <w:lang w:eastAsia="es-ES"/>
         </w:rPr>
         <w:drawing>
-          <wp:inline distT="0" distB="0" distL="0" distR="0" wp14:anchorId="7B8CBAD6" wp14:editId="60E89961">
+          <wp:inline distT="0" distB="0" distL="0" distR="0" wp14:anchorId="1DF78D16" wp14:editId="3CEC4AAD">
             <wp:extent cx="3906217" cy="3040380"/>
             <wp:effectExtent l="0" t="0" r="0" b="7620"/>
             <wp:docPr id="27" name="Picture 27"/>
@@ -6528,7 +6526,7 @@
         </w:rPr>
         <w:lastRenderedPageBreak/>
         <w:drawing>
-          <wp:inline distT="0" distB="0" distL="0" distR="0" wp14:anchorId="5650FEF8" wp14:editId="7C525D09">
+          <wp:inline distT="0" distB="0" distL="0" distR="0" wp14:anchorId="4FF9A5D7" wp14:editId="375BFE86">
             <wp:extent cx="3913200" cy="3045600"/>
             <wp:effectExtent l="0" t="0" r="0" b="2540"/>
             <wp:docPr id="37" name="Picture 37"/>
@@ -6582,7 +6580,7 @@
           <w:lang w:eastAsia="es-ES"/>
         </w:rPr>
         <w:drawing>
-          <wp:inline distT="0" distB="0" distL="0" distR="0" wp14:anchorId="7EC82684" wp14:editId="5F7A86B8">
+          <wp:inline distT="0" distB="0" distL="0" distR="0" wp14:anchorId="5F403737" wp14:editId="3D931F55">
             <wp:extent cx="3913200" cy="3045600"/>
             <wp:effectExtent l="0" t="0" r="0" b="2540"/>
             <wp:docPr id="29" name="Picture 29"/>
@@ -6683,7 +6681,7 @@
           <w:lang w:eastAsia="es-ES"/>
         </w:rPr>
         <w:drawing>
-          <wp:inline distT="0" distB="0" distL="0" distR="0" wp14:anchorId="7A8F28EA" wp14:editId="6121A4AC">
+          <wp:inline distT="0" distB="0" distL="0" distR="0" wp14:anchorId="5025DE5D" wp14:editId="57D0717F">
             <wp:extent cx="3913200" cy="3045600"/>
             <wp:effectExtent l="0" t="0" r="0" b="2540"/>
             <wp:docPr id="38" name="Picture 38"/>
@@ -6723,14 +6721,14 @@
       <w:pPr>
         <w:pStyle w:val="Heading3"/>
       </w:pPr>
-      <w:bookmarkStart w:id="27" w:name="_Toc50972353"/>
+      <w:bookmarkStart w:id="26" w:name="_Toc50972353"/>
       <w:r>
         <w:t>Despliegue masivo de la aplicación</w:t>
       </w:r>
       <w:r>
         <w:t xml:space="preserve"> (Instalador MSI)</w:t>
       </w:r>
-      <w:bookmarkEnd w:id="27"/>
+      <w:bookmarkEnd w:id="26"/>
     </w:p>
     <w:p>
       <w:pPr>
@@ -7149,8 +7147,8 @@
           <w:rFonts w:ascii="Courier New" w:hAnsi="Courier New" w:cs="Courier New"/>
         </w:rPr>
       </w:pPr>
-      <w:bookmarkStart w:id="28" w:name="_Ref468881116"/>
-      <w:bookmarkStart w:id="29" w:name="_Toc468882431"/>
+      <w:bookmarkStart w:id="27" w:name="_Ref468881116"/>
+      <w:bookmarkStart w:id="28" w:name="_Toc468882431"/>
       <w:r>
         <w:rPr>
           <w:rFonts w:ascii="Courier New" w:hAnsi="Courier New" w:cs="Courier New"/>
@@ -7311,124 +7309,24 @@
     </w:p>
     <w:p>
       <w:pPr>
-        <w:pStyle w:val="Heading3"/>
-      </w:pPr>
-      <w:bookmarkStart w:id="30" w:name="_Ref50964727"/>
-      <w:bookmarkStart w:id="31" w:name="_Ref50964728"/>
-      <w:bookmarkStart w:id="32" w:name="_Toc50972354"/>
-      <w:r>
-        <w:t>Permisos adicionales</w:t>
-      </w:r>
-      <w:bookmarkEnd w:id="28"/>
-      <w:bookmarkEnd w:id="29"/>
-      <w:bookmarkEnd w:id="30"/>
-      <w:bookmarkEnd w:id="31"/>
-      <w:bookmarkEnd w:id="32"/>
-    </w:p>
-    <w:p>
-      <w:pPr>
-        <w:jc w:val="both"/>
-      </w:pPr>
-      <w:r>
-        <w:t>Es probable que después de la instalación de AutoFirma, al ejecutarlo como aplicación de escritorio o como parte de un proceso de firma Web, la máquina virtual de Java instalada junto con AutoFirma solicite permisos para el acceso a Internet pasando por el Firewall de Windows. Es necesario conceder estos permisos para que AutoFirma pueda ejecutar tareas propias de su funcionamiento habitual, como son la búsqueda de actualizaciones o la comunicación con el navegador Web en los procesos de firma web.</w:t>
-      </w:r>
-    </w:p>
-    <w:p>
-      <w:pPr>
-        <w:jc w:val="both"/>
-      </w:pPr>
-      <w:r>
-        <w:lastRenderedPageBreak/>
-        <w:t>En el caso de un despliegue masivo de AutoFirma, sería necesario que el administrador del sistema concediese estos permisos para el ejecutable “javaw.exe” del JRE residente en el directorio de instalación de AutoFirma.</w:t>
-      </w:r>
-    </w:p>
-    <w:p>
-      <w:pPr>
-        <w:pStyle w:val="Heading2"/>
-        <w:spacing w:after="240"/>
-        <w:ind w:left="578" w:hanging="578"/>
-      </w:pPr>
-      <w:bookmarkStart w:id="33" w:name="_Toc50972355"/>
-      <w:r>
-        <w:t>Linux</w:t>
-      </w:r>
-      <w:bookmarkEnd w:id="33"/>
-    </w:p>
-    <w:p>
-      <w:pPr>
-        <w:jc w:val="both"/>
-      </w:pPr>
-      <w:r>
-        <w:t>La instalación de AutoFirma en Linux debe ser realizada por un usuario con permisos de administrador. Se distribuyen varias versiones del instalador de AutoFirma para Linux:</w:t>
-      </w:r>
-    </w:p>
-    <w:p>
-      <w:pPr>
         <w:pStyle w:val="ListParagraph"/>
         <w:numPr>
           <w:ilvl w:val="0"/>
-          <w:numId w:val="22"/>
+          <w:numId w:val="23"/>
         </w:numPr>
         <w:jc w:val="both"/>
-      </w:pPr>
-      <w:r>
-        <w:rPr>
-          <w:b/>
-        </w:rPr>
-        <w:t>AutoFirma_X.Y.Z.deb</w:t>
-      </w:r>
-      <w:r>
-        <w:t xml:space="preserve">: Instalador DEB para distribuciones derivadas de Debian/Ubuntu. </w:t>
-      </w:r>
-    </w:p>
-    <w:p>
-      <w:pPr>
-        <w:pStyle w:val="ListParagraph"/>
-        <w:numPr>
-          <w:ilvl w:val="0"/>
-          <w:numId w:val="22"/>
-        </w:numPr>
-        <w:jc w:val="both"/>
-      </w:pPr>
-      <w:r>
-        <w:rPr>
-          <w:b/>
-        </w:rPr>
-        <w:t>autofirma-X.Y.Z-1.noarch</w:t>
-      </w:r>
-      <w:r>
-        <w:rPr>
-          <w:b/>
-        </w:rPr>
-        <w:t>_FEDORA</w:t>
-      </w:r>
-      <w:r>
-        <w:rPr>
-          <w:b/>
-        </w:rPr>
-        <w:t>.rpm</w:t>
-      </w:r>
-      <w:r>
-        <w:t>: Instalador RPM para distribuciones derivadas de RedHat/Fedora.</w:t>
-      </w:r>
-    </w:p>
-    <w:p>
-      <w:pPr>
-        <w:pStyle w:val="ListParagraph"/>
-        <w:numPr>
-          <w:ilvl w:val="0"/>
-          <w:numId w:val="22"/>
-        </w:numPr>
-        <w:jc w:val="both"/>
-      </w:pPr>
-      <w:r>
-        <w:rPr>
-          <w:b/>
-        </w:rPr>
-        <w:t>autofirma-X.Y.Z-1.noarch_SUSE.rpm</w:t>
-      </w:r>
-      <w:r>
-        <w:t>: Instalador RPM para distribuciones derivadas de SUSE.</w:t>
+        <w:rPr>
+          <w:rFonts w:ascii="Courier New" w:hAnsi="Courier New" w:cs="Courier New"/>
+        </w:rPr>
+      </w:pPr>
+      <w:bookmarkStart w:id="29" w:name="_Ref50964727"/>
+      <w:bookmarkStart w:id="30" w:name="_Ref50964728"/>
+      <w:bookmarkStart w:id="31" w:name="_Toc50972354"/>
+      <w:r>
+        <w:rPr>
+          <w:rFonts w:ascii="Courier New" w:hAnsi="Courier New" w:cs="Courier New"/>
+        </w:rPr>
+        <w:t>KEYSTORE_PATH</w:t>
       </w:r>
     </w:p>
     <w:p>
@@ -7436,207 +7334,102 @@
         <w:pStyle w:val="ListParagraph"/>
         <w:numPr>
           <w:ilvl w:val="1"/>
-          <w:numId w:val="22"/>
+          <w:numId w:val="23"/>
         </w:numPr>
         <w:jc w:val="both"/>
       </w:pPr>
       <w:r>
-        <w:rPr>
-          <w:b/>
-        </w:rPr>
-        <w:t>NOTA:</w:t>
-      </w:r>
-      <w:r>
-        <w:t xml:space="preserve"> Se han encontrado problemas de compatibilidad con el Firefox por defecto instalado con el sistema operativo con el entorno KDE. En este caso, Firefox no atiende las llamadas realizadas por la página para que abra la aplicación. Se recomienda la instalación del Firefox oficial de la web de Mozilla.</w:t>
-      </w:r>
-    </w:p>
-    <w:p>
-      <w:pPr>
+        <w:t xml:space="preserve">Permite indicar si se desea </w:t>
+      </w:r>
+      <w:r>
+        <w:t xml:space="preserve">proporcionar un almacén de confianza distinto </w:t>
+      </w:r>
+      <w:r>
+        <w:t>al generado en una instalación normal</w:t>
+      </w:r>
+      <w:r>
+        <w:t>.</w:t>
+      </w:r>
+      <w:r>
+        <w:t xml:space="preserve"> La contraseña para este almacén debe ser obligatoriamente “654321” para </w:t>
+      </w:r>
+      <w:r>
+        <w:t>su correcto funcionamiento</w:t>
+      </w:r>
+      <w:r>
+        <w:t xml:space="preserve">. En el valor debe indicarse la ruta absoluta del almacén que se quiere proporcionar. El archivo debe de existir en la ruta que se proporciona, en caso contrario, la instalación no se realizará. </w:t>
+      </w:r>
+    </w:p>
+    <w:p>
+      <w:pPr>
+        <w:pStyle w:val="ListParagraph"/>
+        <w:ind w:left="1440"/>
         <w:jc w:val="both"/>
       </w:pPr>
       <w:r>
-        <w:t>En los nombres anteriores, las letras X, Y y Z (opcional) son los números de versión. Por ejemplo “AutoFirma_1.</w:t>
-      </w:r>
-      <w:r>
-        <w:t>7</w:t>
-      </w:r>
-      <w:r>
-        <w:t>.deb” correspondería a AutoFirma versión 1.</w:t>
-      </w:r>
-      <w:r>
-        <w:t>7</w:t>
-      </w:r>
-      <w:r>
-        <w:t xml:space="preserve"> para distribuciones Ubuntu/Debian.</w:t>
-      </w:r>
-    </w:p>
-    <w:p>
-      <w:pPr>
+        <w:t xml:space="preserve">Este parámetro debe de usarse junto con el parámetro CERTIFICATE_PATH, donde se indicará el certificado a instalar. En caso de que no se usen conjuntamente, </w:t>
+      </w:r>
+      <w:r>
+        <w:t>no</w:t>
+      </w:r>
+      <w:r>
+        <w:t xml:space="preserve"> se realizará la instalación.</w:t>
+      </w:r>
+    </w:p>
+    <w:p>
+      <w:pPr>
+        <w:pStyle w:val="ListParagraph"/>
+        <w:ind w:left="1440"/>
         <w:jc w:val="both"/>
       </w:pPr>
       <w:r>
-        <w:t>Todos los instaladores incluyen la misma versión de AutoFirma, pero cada uno de ellos está preparado para la instalación en un conjunto distinto de distribuciones de Linux. La diferencia entre los dos instaladores RPM son las dependencias declaradas, dado que las NSS Tools se encuentran con distinto nombre en los repositorios por defecto de algunas distribuciones.</w:t>
-      </w:r>
-    </w:p>
-    <w:p>
-      <w:pPr>
+        <w:lastRenderedPageBreak/>
+        <w:t>Las rutas absolutas que se indiquen en ambos parámetros deben indicarse con barra invertida (‘\’).</w:t>
+      </w:r>
+    </w:p>
+    <w:p>
+      <w:pPr>
+        <w:pStyle w:val="ListParagraph"/>
+        <w:ind w:left="1440"/>
         <w:jc w:val="both"/>
       </w:pPr>
       <w:r>
-        <w:t>Para poder ejecutar AutoFirma son necesarias las siguientes dependencias, así que e</w:t>
-      </w:r>
-      <w:r>
-        <w:t>stas</w:t>
-      </w:r>
-      <w:r>
-        <w:t xml:space="preserve"> se comprueban durante el proceso de instalación:</w:t>
+        <w:t>El administrador también podría instalar AutoFirma normalmente en un equipo y utilizar el almacén y certificado generados para utilizarlos en otras instalaciones.</w:t>
       </w:r>
     </w:p>
     <w:p>
       <w:pPr>
         <w:pStyle w:val="ListParagraph"/>
         <w:numPr>
-          <w:ilvl w:val="0"/>
-          <w:numId w:val="8"/>
+          <w:ilvl w:val="1"/>
+          <w:numId w:val="23"/>
         </w:numPr>
         <w:jc w:val="both"/>
-        <w:rPr>
-          <w:lang w:val="fr-FR"/>
-        </w:rPr>
-      </w:pPr>
-      <w:r>
-        <w:rPr>
-          <w:lang w:val="fr-FR"/>
-        </w:rPr>
-        <w:t xml:space="preserve">JRE (Java Runtine Environment) de Oracle u OpenJDK (versión </w:t>
-      </w:r>
-      <w:r>
-        <w:rPr>
-          <w:lang w:val="fr-FR"/>
-        </w:rPr>
-        <w:t>11</w:t>
-      </w:r>
-      <w:r>
-        <w:rPr>
-          <w:lang w:val="fr-FR"/>
-        </w:rPr>
-        <w:t xml:space="preserve"> o superior).</w:t>
+      </w:pPr>
+      <w:r>
+        <w:t>Ejemplo:</w:t>
       </w:r>
     </w:p>
     <w:p>
       <w:pPr>
         <w:pStyle w:val="ListParagraph"/>
         <w:numPr>
-          <w:ilvl w:val="0"/>
-          <w:numId w:val="8"/>
+          <w:ilvl w:val="2"/>
+          <w:numId w:val="23"/>
         </w:numPr>
         <w:jc w:val="both"/>
-        <w:rPr>
-          <w:lang w:val="en-GB"/>
-        </w:rPr>
-      </w:pPr>
-      <w:r>
-        <w:rPr>
-          <w:lang w:val="en-GB"/>
-        </w:rPr>
-        <w:t>Biblioteca NSS Tools.</w:t>
-      </w:r>
-    </w:p>
-    <w:p>
-      <w:pPr>
-        <w:jc w:val="both"/>
-        <w:rPr>
-          <w:lang w:val="es-ES_tradnl"/>
-        </w:rPr>
-      </w:pPr>
-      <w:r>
-        <w:t xml:space="preserve">El funcionamiento de AutoFirma esta verificado en distribuciones Ubuntu, Fedora y OpenSuse. Una vez instalada, puede usarse como aplicación de escritorio e invocarse desde los navegadores web </w:t>
-      </w:r>
-      <w:r>
-        <w:rPr>
-          <w:lang w:val="es-ES_tradnl"/>
-        </w:rPr>
-        <w:t>Mozilla Firefox y Google Chrome.</w:t>
-      </w:r>
-    </w:p>
-    <w:p>
-      <w:pPr>
-        <w:jc w:val="both"/>
-      </w:pPr>
-      <w:r>
-        <w:t>Hay dos opciones de instalación: por línea de comandos y desde la interfaz de escritorio.</w:t>
-      </w:r>
-    </w:p>
-    <w:p>
-      <w:r>
-        <w:t>La instalación por ambos medios dejará la aplicación instalada por defecto en el directorio:</w:t>
-      </w:r>
-    </w:p>
-    <w:p>
-      <w:pPr>
-        <w:pStyle w:val="Default"/>
-        <w:ind w:firstLine="708"/>
-        <w:rPr>
-          <w:color w:val="auto"/>
-          <w:sz w:val="18"/>
-          <w:szCs w:val="18"/>
-        </w:rPr>
-      </w:pPr>
-      <w:r>
-        <w:rPr>
-          <w:color w:val="auto"/>
-          <w:sz w:val="18"/>
-          <w:szCs w:val="18"/>
-        </w:rPr>
-        <w:t>/usr/lib/AutoFirma</w:t>
-      </w:r>
-    </w:p>
-    <w:p>
-      <w:pPr>
-        <w:jc w:val="both"/>
-      </w:pPr>
-    </w:p>
-    <w:p>
-      <w:pPr>
-        <w:pStyle w:val="Heading3"/>
-        <w:numPr>
-          <w:ilvl w:val="2"/>
-          <w:numId w:val="21"/>
-        </w:numPr>
-        <w:spacing w:after="120"/>
-      </w:pPr>
-      <w:bookmarkStart w:id="34" w:name="_Toc50712368"/>
-      <w:bookmarkStart w:id="35" w:name="_Toc50972356"/>
-      <w:bookmarkStart w:id="36" w:name="_Toc451933130"/>
-      <w:bookmarkStart w:id="37" w:name="_Toc516677332"/>
-      <w:r>
-        <w:lastRenderedPageBreak/>
-        <w:t>Instalador DEB</w:t>
-      </w:r>
-      <w:bookmarkEnd w:id="34"/>
-      <w:bookmarkEnd w:id="35"/>
-    </w:p>
-    <w:p>
-      <w:pPr>
-        <w:pStyle w:val="Heading4"/>
-        <w:numPr>
-          <w:ilvl w:val="3"/>
-          <w:numId w:val="21"/>
-        </w:numPr>
-        <w:spacing w:after="120"/>
-      </w:pPr>
-      <w:r>
-        <w:t>Instalación por línea de comandos</w:t>
-      </w:r>
-      <w:bookmarkEnd w:id="36"/>
-      <w:bookmarkEnd w:id="37"/>
-      <w:r>
-        <w:t xml:space="preserve"> del instalador DEB</w:t>
-      </w:r>
-    </w:p>
-    <w:p>
-      <w:r>
-        <w:t>Para instalación por línea de comandos, en una consola ejecutaremos:</w:t>
+      </w:pPr>
+      <w:r>
+        <w:t xml:space="preserve">Instalación con almacén y certificados </w:t>
+      </w:r>
+      <w:r>
+        <w:t xml:space="preserve">proporcionados </w:t>
+      </w:r>
+      <w:r>
+        <w:t>por el administrador</w:t>
+      </w:r>
+      <w:r>
+        <w:t>:</w:t>
       </w:r>
     </w:p>
     <w:p>
@@ -7670,9 +7463,8 @@
         <w:rPr>
           <w:rFonts w:ascii="Courier New" w:eastAsia="Times New Roman" w:hAnsi="Courier New" w:cs="Courier New"/>
           <w:color w:val="000000"/>
-          <w:sz w:val="21"/>
-          <w:szCs w:val="21"/>
-          <w:lang w:val="es-ES_tradnl"/>
+          <w:sz w:val="20"/>
+          <w:szCs w:val="20"/>
         </w:rPr>
       </w:pPr>
       <w:r>
@@ -7681,9 +7473,14 @@
           <w:color w:val="000000"/>
           <w:sz w:val="20"/>
           <w:szCs w:val="20"/>
-          <w:lang w:val="es-ES_tradnl"/>
-        </w:rPr>
-        <w:t xml:space="preserve">sudo dpkg –i </w:t>
+        </w:rPr>
+        <w:t xml:space="preserve">msiexec /i AutoFirma_installer.msi /quiet </w:t>
+      </w:r>
+      <w:r>
+        <w:rPr>
+          <w:rFonts w:ascii="Courier New" w:hAnsi="Courier New" w:cs="Courier New"/>
+        </w:rPr>
+        <w:t>KEYSTORE_PATH</w:t>
       </w:r>
       <w:r>
         <w:rPr>
@@ -7691,35 +7488,186 @@
           <w:color w:val="000000"/>
           <w:sz w:val="20"/>
           <w:szCs w:val="20"/>
-          <w:lang w:val="es-ES_tradnl"/>
-        </w:rPr>
-        <w:t>RUTA_INSTALABLE_AUTOFIRMA</w:t>
-      </w:r>
-    </w:p>
-    <w:p>
-      <w:pPr>
+        </w:rPr>
+        <w:t>="</w:t>
+      </w:r>
+      <w:r>
+        <w:rPr>
+          <w:rFonts w:ascii="Courier New" w:eastAsia="Times New Roman" w:hAnsi="Courier New" w:cs="Courier New"/>
+          <w:color w:val="000000"/>
+          <w:sz w:val="20"/>
+          <w:szCs w:val="20"/>
+        </w:rPr>
+        <w:t>C:\pruebas\almacen_prueba.</w:t>
+      </w:r>
+      <w:r>
+        <w:rPr>
+          <w:rFonts w:ascii="Courier New" w:eastAsia="Times New Roman" w:hAnsi="Courier New" w:cs="Courier New"/>
+          <w:color w:val="000000"/>
+          <w:sz w:val="20"/>
+          <w:szCs w:val="20"/>
+        </w:rPr>
+        <w:t>pfx</w:t>
+      </w:r>
+      <w:r>
+        <w:rPr>
+          <w:rFonts w:ascii="Courier New" w:eastAsia="Times New Roman" w:hAnsi="Courier New" w:cs="Courier New"/>
+          <w:color w:val="000000"/>
+          <w:sz w:val="20"/>
+          <w:szCs w:val="20"/>
+        </w:rPr>
+        <w:t>"</w:t>
+      </w:r>
+      <w:r>
+        <w:rPr>
+          <w:rFonts w:ascii="Courier New" w:eastAsia="Times New Roman" w:hAnsi="Courier New" w:cs="Courier New"/>
+          <w:color w:val="000000"/>
+          <w:sz w:val="20"/>
+          <w:szCs w:val="20"/>
+        </w:rPr>
+        <w:t xml:space="preserve"> CERTIFICATE_PATH="C:\pruebas</w:t>
+      </w:r>
+      <w:r>
+        <w:rPr>
+          <w:rFonts w:ascii="Courier New" w:eastAsia="Times New Roman" w:hAnsi="Courier New" w:cs="Courier New"/>
+          <w:color w:val="000000"/>
+          <w:sz w:val="20"/>
+          <w:szCs w:val="20"/>
+        </w:rPr>
+        <w:t>\cer</w:t>
+      </w:r>
+      <w:r>
+        <w:rPr>
+          <w:rFonts w:ascii="Courier New" w:eastAsia="Times New Roman" w:hAnsi="Courier New" w:cs="Courier New"/>
+          <w:color w:val="000000"/>
+          <w:sz w:val="20"/>
+          <w:szCs w:val="20"/>
+        </w:rPr>
+        <w:t>t</w:t>
+      </w:r>
+      <w:r>
+        <w:rPr>
+          <w:rFonts w:ascii="Courier New" w:eastAsia="Times New Roman" w:hAnsi="Courier New" w:cs="Courier New"/>
+          <w:color w:val="000000"/>
+          <w:sz w:val="20"/>
+          <w:szCs w:val="20"/>
+        </w:rPr>
+        <w:t>ificado_prueba.cer</w:t>
+      </w:r>
+      <w:r>
+        <w:rPr>
+          <w:rFonts w:ascii="Courier New" w:eastAsia="Times New Roman" w:hAnsi="Courier New" w:cs="Courier New"/>
+          <w:color w:val="000000"/>
+          <w:sz w:val="20"/>
+          <w:szCs w:val="20"/>
+        </w:rPr>
+        <w:t>"</w:t>
+      </w:r>
+    </w:p>
+    <w:p>
+      <w:pPr>
+        <w:pStyle w:val="ListParagraph"/>
+        <w:numPr>
+          <w:ilvl w:val="0"/>
+          <w:numId w:val="23"/>
+        </w:numPr>
         <w:jc w:val="both"/>
         <w:rPr>
-          <w:rFonts w:cs="Lucida Sans Unicode"/>
-          <w:bCs/>
-          <w:spacing w:val="-3"/>
-        </w:rPr>
-      </w:pPr>
-      <w:r>
-        <w:rPr>
-          <w:rFonts w:cs="Lucida Sans Unicode"/>
-          <w:bCs/>
-          <w:spacing w:val="-3"/>
-        </w:rPr>
-        <w:t>Donde RUTA_INSTALABLE_AUTOFIRMA es la ruta al instalador correspondiente a la distribución escogida.</w:t>
-      </w:r>
-    </w:p>
-    <w:p>
-      <w:pPr>
+          <w:rFonts w:ascii="Courier New" w:hAnsi="Courier New" w:cs="Courier New"/>
+        </w:rPr>
+      </w:pPr>
+      <w:r>
+        <w:rPr>
+          <w:rFonts w:ascii="Courier New" w:hAnsi="Courier New" w:cs="Courier New"/>
+        </w:rPr>
+        <w:t>CERTIFICATE_PATH</w:t>
+      </w:r>
+    </w:p>
+    <w:p>
+      <w:pPr>
+        <w:pStyle w:val="ListParagraph"/>
+        <w:numPr>
+          <w:ilvl w:val="1"/>
+          <w:numId w:val="23"/>
+        </w:numPr>
         <w:jc w:val="both"/>
       </w:pPr>
       <w:r>
-        <w:t>Si no tenemos instaladas las dependencias anteriormente listadas, se nos mostrarán mensajes de advertencia al respecto. En caso de ser así, podremos instalar estas bibliotecas con el comando:</w:t>
+        <w:t xml:space="preserve">Permite indicar si se desea proporcionar un certificado distinto </w:t>
+      </w:r>
+      <w:r>
+        <w:t>generado en una instalación normal</w:t>
+      </w:r>
+      <w:r>
+        <w:t xml:space="preserve">. En el valor debe indicarse la ruta absoluta del certificado que se quiere proporcionar. El archivo debe de existir en la ruta que se proporciona, en caso contrario, la instalación no se realizará. </w:t>
+      </w:r>
+    </w:p>
+    <w:p>
+      <w:pPr>
+        <w:pStyle w:val="ListParagraph"/>
+        <w:ind w:left="1440"/>
+        <w:jc w:val="both"/>
+      </w:pPr>
+      <w:r>
+        <w:t xml:space="preserve">Este parámetro debe de usarse junto con el parámetro KEYSTORE_PATH, donde se indicará el almacén de confianza a instalar. En caso de que no se usen conjuntamente, </w:t>
+      </w:r>
+      <w:r>
+        <w:t>no</w:t>
+      </w:r>
+      <w:r>
+        <w:t xml:space="preserve"> se realizará la instalación.</w:t>
+      </w:r>
+    </w:p>
+    <w:p>
+      <w:pPr>
+        <w:pStyle w:val="ListParagraph"/>
+        <w:ind w:left="1440"/>
+        <w:jc w:val="both"/>
+      </w:pPr>
+      <w:r>
+        <w:t>Las rutas absolutas que se indiquen en ambos parámetros deben indicarse con barra invertida (‘\’).</w:t>
+      </w:r>
+    </w:p>
+    <w:p>
+      <w:pPr>
+        <w:pStyle w:val="ListParagraph"/>
+        <w:ind w:left="1440"/>
+        <w:jc w:val="both"/>
+      </w:pPr>
+      <w:r>
+        <w:t>El administrador también podría instalar AutoFirma normalmente en un equipo y utilizar el almacén y certificado generados para utilizarlos en otras instalaciones.</w:t>
+      </w:r>
+    </w:p>
+    <w:p>
+      <w:pPr>
+        <w:pStyle w:val="ListParagraph"/>
+        <w:numPr>
+          <w:ilvl w:val="1"/>
+          <w:numId w:val="23"/>
+        </w:numPr>
+        <w:jc w:val="both"/>
+      </w:pPr>
+      <w:r>
+        <w:t>Ejemplo:</w:t>
+      </w:r>
+    </w:p>
+    <w:p>
+      <w:pPr>
+        <w:pStyle w:val="ListParagraph"/>
+        <w:numPr>
+          <w:ilvl w:val="2"/>
+          <w:numId w:val="23"/>
+        </w:numPr>
+        <w:jc w:val="both"/>
+      </w:pPr>
+      <w:r>
+        <w:t xml:space="preserve">Instalación con almacén y certificados </w:t>
+      </w:r>
+      <w:r>
+        <w:t>proporcionados</w:t>
+      </w:r>
+      <w:r>
+        <w:t xml:space="preserve"> por el administrador:</w:t>
       </w:r>
     </w:p>
     <w:p>
@@ -7753,8 +7701,8 @@
         <w:rPr>
           <w:rFonts w:ascii="Courier New" w:eastAsia="Times New Roman" w:hAnsi="Courier New" w:cs="Courier New"/>
           <w:color w:val="000000"/>
-          <w:sz w:val="21"/>
-          <w:szCs w:val="21"/>
+          <w:sz w:val="20"/>
+          <w:szCs w:val="20"/>
         </w:rPr>
       </w:pPr>
       <w:r>
@@ -7764,24 +7712,402 @@
           <w:sz w:val="20"/>
           <w:szCs w:val="20"/>
         </w:rPr>
-        <w:t>sudo apt-get –f install</w:t>
-      </w:r>
+        <w:t xml:space="preserve">msiexec /i AutoFirma_installer.msi /quiet </w:t>
+      </w:r>
+      <w:r>
+        <w:rPr>
+          <w:rFonts w:ascii="Courier New" w:hAnsi="Courier New" w:cs="Courier New"/>
+        </w:rPr>
+        <w:t>KEYSTORE_PATH</w:t>
+      </w:r>
+      <w:r>
+        <w:rPr>
+          <w:rFonts w:ascii="Courier New" w:eastAsia="Times New Roman" w:hAnsi="Courier New" w:cs="Courier New"/>
+          <w:color w:val="000000"/>
+          <w:sz w:val="20"/>
+          <w:szCs w:val="20"/>
+        </w:rPr>
+        <w:t>="C:\pruebas\almacen_prueba.</w:t>
+      </w:r>
+      <w:r>
+        <w:rPr>
+          <w:rFonts w:ascii="Courier New" w:eastAsia="Times New Roman" w:hAnsi="Courier New" w:cs="Courier New"/>
+          <w:color w:val="000000"/>
+          <w:sz w:val="20"/>
+          <w:szCs w:val="20"/>
+        </w:rPr>
+        <w:t>pfx</w:t>
+      </w:r>
+      <w:r>
+        <w:rPr>
+          <w:rFonts w:ascii="Courier New" w:eastAsia="Times New Roman" w:hAnsi="Courier New" w:cs="Courier New"/>
+          <w:color w:val="000000"/>
+          <w:sz w:val="20"/>
+          <w:szCs w:val="20"/>
+        </w:rPr>
+        <w:t>" CERTIFICATE_PATH="C:\pruebas</w:t>
+      </w:r>
+      <w:r>
+        <w:rPr>
+          <w:rFonts w:ascii="Courier New" w:eastAsia="Times New Roman" w:hAnsi="Courier New" w:cs="Courier New"/>
+          <w:color w:val="000000"/>
+          <w:sz w:val="20"/>
+          <w:szCs w:val="20"/>
+        </w:rPr>
+        <w:t>\cer</w:t>
+      </w:r>
+      <w:r>
+        <w:rPr>
+          <w:rFonts w:ascii="Courier New" w:eastAsia="Times New Roman" w:hAnsi="Courier New" w:cs="Courier New"/>
+          <w:color w:val="000000"/>
+          <w:sz w:val="20"/>
+          <w:szCs w:val="20"/>
+        </w:rPr>
+        <w:t>t</w:t>
+      </w:r>
+      <w:r>
+        <w:rPr>
+          <w:rFonts w:ascii="Courier New" w:eastAsia="Times New Roman" w:hAnsi="Courier New" w:cs="Courier New"/>
+          <w:color w:val="000000"/>
+          <w:sz w:val="20"/>
+          <w:szCs w:val="20"/>
+        </w:rPr>
+        <w:t>ificado_prueba.cer</w:t>
+      </w:r>
+      <w:r>
+        <w:rPr>
+          <w:rFonts w:ascii="Courier New" w:eastAsia="Times New Roman" w:hAnsi="Courier New" w:cs="Courier New"/>
+          <w:color w:val="000000"/>
+          <w:sz w:val="20"/>
+          <w:szCs w:val="20"/>
+        </w:rPr>
+        <w:t>"</w:t>
+      </w:r>
+    </w:p>
+    <w:p>
+      <w:pPr>
+        <w:pStyle w:val="Heading3"/>
+      </w:pPr>
+      <w:r>
+        <w:t>Permisos adicionales</w:t>
+      </w:r>
+      <w:bookmarkEnd w:id="27"/>
+      <w:bookmarkEnd w:id="28"/>
+      <w:bookmarkEnd w:id="29"/>
+      <w:bookmarkEnd w:id="30"/>
+      <w:bookmarkEnd w:id="31"/>
     </w:p>
     <w:p>
       <w:pPr>
         <w:jc w:val="both"/>
       </w:pPr>
       <w:r>
-        <w:t xml:space="preserve">Después de esto, </w:t>
-      </w:r>
-      <w:r>
-        <w:t xml:space="preserve">se debe volver a ejecutar el comando de </w:t>
-      </w:r>
-      <w:r>
-        <w:t>instalaci</w:t>
-      </w:r>
-      <w:r>
-        <w:t>ón de AutoFirma para asegurar su correcta instalación:</w:t>
+        <w:t>Es probable que después de la instalación de AutoFirma, al ejecutarlo como aplicación de escritorio o como parte de un proceso de firma Web, la máquina virtual de Java instalada junto con AutoFirma solicite permisos para el acceso a Internet pasando por el Firewall de Windows. Es necesario conceder estos permisos para que AutoFirma pueda ejecutar tareas propias de su funcionamiento habitual, como son la búsqueda de actualizaciones o la comunicación con el navegador Web en los procesos de firma web.</w:t>
+      </w:r>
+    </w:p>
+    <w:p>
+      <w:pPr>
+        <w:jc w:val="both"/>
+      </w:pPr>
+      <w:r>
+        <w:t>En el caso de un despliegue masivo de AutoFirma, sería necesario que el administrador del sistema concediese estos permisos para el ejecutable “javaw.exe” del JRE residente en el directorio de instalación de AutoFirma.</w:t>
+      </w:r>
+    </w:p>
+    <w:p>
+      <w:pPr>
+        <w:pStyle w:val="Heading2"/>
+        <w:spacing w:after="240"/>
+        <w:ind w:left="578" w:hanging="578"/>
+      </w:pPr>
+      <w:bookmarkStart w:id="32" w:name="_Toc50972355"/>
+      <w:r>
+        <w:lastRenderedPageBreak/>
+        <w:t>Linux</w:t>
+      </w:r>
+      <w:bookmarkEnd w:id="32"/>
+    </w:p>
+    <w:p>
+      <w:pPr>
+        <w:jc w:val="both"/>
+      </w:pPr>
+      <w:r>
+        <w:t>La instalación de AutoFirma en Linux debe ser realizada por un usuario con permisos de administrador. Se distribuyen varias versiones del instalador de AutoFirma para Linux:</w:t>
+      </w:r>
+    </w:p>
+    <w:p>
+      <w:pPr>
+        <w:pStyle w:val="ListParagraph"/>
+        <w:numPr>
+          <w:ilvl w:val="0"/>
+          <w:numId w:val="22"/>
+        </w:numPr>
+        <w:jc w:val="both"/>
+      </w:pPr>
+      <w:r>
+        <w:rPr>
+          <w:b/>
+        </w:rPr>
+        <w:t>AutoFirma_X.Y.Z.deb</w:t>
+      </w:r>
+      <w:r>
+        <w:t xml:space="preserve">: Instalador DEB para distribuciones derivadas de Debian/Ubuntu. </w:t>
+      </w:r>
+    </w:p>
+    <w:p>
+      <w:pPr>
+        <w:pStyle w:val="ListParagraph"/>
+        <w:numPr>
+          <w:ilvl w:val="0"/>
+          <w:numId w:val="22"/>
+        </w:numPr>
+        <w:jc w:val="both"/>
+      </w:pPr>
+      <w:r>
+        <w:rPr>
+          <w:b/>
+        </w:rPr>
+        <w:t>autofirma-X.Y.Z-1.noarch</w:t>
+      </w:r>
+      <w:r>
+        <w:rPr>
+          <w:b/>
+        </w:rPr>
+        <w:t>_FEDORA</w:t>
+      </w:r>
+      <w:r>
+        <w:rPr>
+          <w:b/>
+        </w:rPr>
+        <w:t>.rpm</w:t>
+      </w:r>
+      <w:r>
+        <w:t>: Instalador RPM para distribuciones derivadas de RedHat/Fedora.</w:t>
+      </w:r>
+    </w:p>
+    <w:p>
+      <w:pPr>
+        <w:pStyle w:val="ListParagraph"/>
+        <w:numPr>
+          <w:ilvl w:val="0"/>
+          <w:numId w:val="22"/>
+        </w:numPr>
+        <w:jc w:val="both"/>
+      </w:pPr>
+      <w:r>
+        <w:rPr>
+          <w:b/>
+        </w:rPr>
+        <w:t>autofirma-X.Y.Z-1.noarch_SUSE.rpm</w:t>
+      </w:r>
+      <w:r>
+        <w:t>: Instalador RPM para distribuciones derivadas de SUSE.</w:t>
+      </w:r>
+    </w:p>
+    <w:p>
+      <w:pPr>
+        <w:pStyle w:val="ListParagraph"/>
+        <w:numPr>
+          <w:ilvl w:val="1"/>
+          <w:numId w:val="22"/>
+        </w:numPr>
+        <w:jc w:val="both"/>
+      </w:pPr>
+      <w:r>
+        <w:rPr>
+          <w:b/>
+        </w:rPr>
+        <w:t>NOTA:</w:t>
+      </w:r>
+      <w:r>
+        <w:t xml:space="preserve"> Se han encontrado problemas de compatibilidad con el Firefox por defecto instalado con el sistema operativo con el entorno KDE. En este caso, Firefox no atiende las llamadas realizadas por la página para que abra la aplicación. Se recomienda la instalación del Firefox oficial de la web de Mozilla.</w:t>
+      </w:r>
+    </w:p>
+    <w:p>
+      <w:pPr>
+        <w:jc w:val="both"/>
+      </w:pPr>
+      <w:r>
+        <w:t>En los nombres anteriores, las letras X, Y y Z (opcional) son los números de versión. Por ejemplo “AutoFirma_1.</w:t>
+      </w:r>
+      <w:r>
+        <w:t>7</w:t>
+      </w:r>
+      <w:r>
+        <w:t>.deb” correspondería a AutoFirma versión 1.</w:t>
+      </w:r>
+      <w:r>
+        <w:t>7</w:t>
+      </w:r>
+      <w:r>
+        <w:t xml:space="preserve"> para distribuciones Ubuntu/Debian.</w:t>
+      </w:r>
+    </w:p>
+    <w:p>
+      <w:pPr>
+        <w:jc w:val="both"/>
+      </w:pPr>
+      <w:r>
+        <w:t>Todos los instaladores incluyen la misma versión de AutoFirma, pero cada uno de ellos está preparado para la instalación en un conjunto distinto de distribuciones de Linux. La diferencia entre los dos instaladores RPM son las dependencias declaradas, dado que las NSS Tools se encuentran con distinto nombre en los repositorios por defecto de algunas distribuciones.</w:t>
+      </w:r>
+    </w:p>
+    <w:p>
+      <w:pPr>
+        <w:jc w:val="both"/>
+      </w:pPr>
+      <w:r>
+        <w:t>Para poder ejecutar AutoFirma son necesarias las siguientes dependencias, así que e</w:t>
+      </w:r>
+      <w:r>
+        <w:t>stas</w:t>
+      </w:r>
+      <w:r>
+        <w:t xml:space="preserve"> se comprueban durante el proceso de instalación:</w:t>
+      </w:r>
+    </w:p>
+    <w:p>
+      <w:pPr>
+        <w:pStyle w:val="ListParagraph"/>
+        <w:numPr>
+          <w:ilvl w:val="0"/>
+          <w:numId w:val="8"/>
+        </w:numPr>
+        <w:jc w:val="both"/>
+        <w:rPr>
+          <w:lang w:val="fr-FR"/>
+        </w:rPr>
+      </w:pPr>
+      <w:r>
+        <w:rPr>
+          <w:lang w:val="fr-FR"/>
+        </w:rPr>
+        <w:t xml:space="preserve">JRE (Java Runtine Environment) de Oracle u OpenJDK (versión </w:t>
+      </w:r>
+      <w:r>
+        <w:rPr>
+          <w:lang w:val="fr-FR"/>
+        </w:rPr>
+        <w:t>11</w:t>
+      </w:r>
+      <w:r>
+        <w:rPr>
+          <w:lang w:val="fr-FR"/>
+        </w:rPr>
+        <w:t xml:space="preserve"> o superior).</w:t>
+      </w:r>
+    </w:p>
+    <w:p>
+      <w:pPr>
+        <w:pStyle w:val="ListParagraph"/>
+        <w:numPr>
+          <w:ilvl w:val="0"/>
+          <w:numId w:val="8"/>
+        </w:numPr>
+        <w:jc w:val="both"/>
+        <w:rPr>
+          <w:lang w:val="en-GB"/>
+        </w:rPr>
+      </w:pPr>
+      <w:r>
+        <w:rPr>
+          <w:lang w:val="en-GB"/>
+        </w:rPr>
+        <w:t>Biblioteca NSS Tools.</w:t>
+      </w:r>
+    </w:p>
+    <w:p>
+      <w:pPr>
+        <w:jc w:val="both"/>
+        <w:rPr>
+          <w:lang w:val="es-ES_tradnl"/>
+        </w:rPr>
+      </w:pPr>
+      <w:r>
+        <w:t xml:space="preserve">El funcionamiento de AutoFirma esta verificado en distribuciones Ubuntu, Fedora y OpenSuse. Una vez instalada, puede usarse como aplicación de escritorio e invocarse desde los navegadores web </w:t>
+      </w:r>
+      <w:r>
+        <w:rPr>
+          <w:lang w:val="es-ES_tradnl"/>
+        </w:rPr>
+        <w:t>Mozilla Firefox y Google Chrome.</w:t>
+      </w:r>
+    </w:p>
+    <w:p>
+      <w:pPr>
+        <w:jc w:val="both"/>
+      </w:pPr>
+      <w:r>
+        <w:t>Hay dos opciones de instalación: por línea de comandos y desde la interfaz de escritorio.</w:t>
+      </w:r>
+    </w:p>
+    <w:p>
+      <w:r>
+        <w:t>La instalación por ambos medios dejará la aplicación instalada por defecto en el directorio:</w:t>
+      </w:r>
+    </w:p>
+    <w:p>
+      <w:pPr>
+        <w:pStyle w:val="Default"/>
+        <w:ind w:firstLine="708"/>
+        <w:rPr>
+          <w:color w:val="auto"/>
+          <w:sz w:val="18"/>
+          <w:szCs w:val="18"/>
+        </w:rPr>
+      </w:pPr>
+      <w:r>
+        <w:rPr>
+          <w:color w:val="auto"/>
+          <w:sz w:val="18"/>
+          <w:szCs w:val="18"/>
+        </w:rPr>
+        <w:t>/usr/lib/AutoFirma</w:t>
+      </w:r>
+    </w:p>
+    <w:p>
+      <w:pPr>
+        <w:jc w:val="both"/>
+      </w:pPr>
+    </w:p>
+    <w:p>
+      <w:pPr>
+        <w:pStyle w:val="Heading3"/>
+        <w:numPr>
+          <w:ilvl w:val="2"/>
+          <w:numId w:val="21"/>
+        </w:numPr>
+        <w:spacing w:after="120"/>
+      </w:pPr>
+      <w:bookmarkStart w:id="33" w:name="_Toc50712368"/>
+      <w:bookmarkStart w:id="34" w:name="_Toc50972356"/>
+      <w:bookmarkStart w:id="35" w:name="_Toc451933130"/>
+      <w:bookmarkStart w:id="36" w:name="_Toc516677332"/>
+      <w:r>
+        <w:t>Instalador DEB</w:t>
+      </w:r>
+      <w:bookmarkEnd w:id="33"/>
+      <w:bookmarkEnd w:id="34"/>
+    </w:p>
+    <w:p>
+      <w:pPr>
+        <w:pStyle w:val="Heading4"/>
+        <w:numPr>
+          <w:ilvl w:val="3"/>
+          <w:numId w:val="21"/>
+        </w:numPr>
+        <w:spacing w:after="120"/>
+      </w:pPr>
+      <w:r>
+        <w:t>Instalación por línea de comandos</w:t>
+      </w:r>
+      <w:bookmarkEnd w:id="35"/>
+      <w:bookmarkEnd w:id="36"/>
+      <w:r>
+        <w:t xml:space="preserve"> del instalador DEB</w:t>
+      </w:r>
+    </w:p>
+    <w:p>
+      <w:r>
+        <w:t>Para instalación por línea de comandos, en una consola ejecutaremos:</w:t>
       </w:r>
     </w:p>
     <w:p>
@@ -7828,57 +8154,44 @@
           <w:szCs w:val="20"/>
           <w:lang w:val="es-ES_tradnl"/>
         </w:rPr>
-        <w:t>sudo dpkg –i RUTA_INSTALABLE_AUTOFIRMA</w:t>
-      </w:r>
-    </w:p>
-    <w:p>
-      <w:pPr>
-        <w:pStyle w:val="Heading5"/>
-        <w:rPr>
+        <w:lastRenderedPageBreak/>
+        <w:t xml:space="preserve">sudo dpkg –i </w:t>
+      </w:r>
+      <w:r>
+        <w:rPr>
+          <w:rFonts w:ascii="Courier New" w:eastAsia="Times New Roman" w:hAnsi="Courier New" w:cs="Courier New"/>
+          <w:color w:val="000000"/>
+          <w:sz w:val="20"/>
+          <w:szCs w:val="20"/>
           <w:lang w:val="es-ES_tradnl"/>
         </w:rPr>
-      </w:pPr>
-      <w:r>
-        <w:rPr>
-          <w:lang w:val="es-ES_tradnl"/>
-        </w:rPr>
-        <w:t>Instalación de Oracle Java con el fichero tar.gz de Oracle</w:t>
+        <w:t>RUTA_INSTALABLE_AUTOFIRMA</w:t>
       </w:r>
     </w:p>
     <w:p>
       <w:pPr>
         <w:jc w:val="both"/>
         <w:rPr>
-          <w:lang w:val="es-ES_tradnl"/>
-        </w:rPr>
-      </w:pPr>
-      <w:r>
-        <w:rPr>
-          <w:lang w:val="es-ES_tradnl"/>
-        </w:rPr>
-        <w:t>Si se tuviese Oracle Java instalado en el sistema mediante el fichero tar.gz de la web de Oracle, la JRE no habrá quedado registrada en el gestor de paquetes. En ese caso, cuando se intente instalar AutoFirma, el gestor de paquetes considerará que no se cumplen los requisitos necesarios y se negará a instalarlo. Para forzar al uso de la JRE de Oracle se debe:</w:t>
-      </w:r>
-    </w:p>
-    <w:p>
-      <w:pPr>
-        <w:pStyle w:val="ListParagraph"/>
-        <w:numPr>
-          <w:ilvl w:val="0"/>
-          <w:numId w:val="18"/>
-        </w:numPr>
+          <w:rFonts w:cs="Lucida Sans Unicode"/>
+          <w:bCs/>
+          <w:spacing w:val="-3"/>
+        </w:rPr>
+      </w:pPr>
+      <w:r>
+        <w:rPr>
+          <w:rFonts w:cs="Lucida Sans Unicode"/>
+          <w:bCs/>
+          <w:spacing w:val="-3"/>
+        </w:rPr>
+        <w:t>Donde RUTA_INSTALABLE_AUTOFIRMA es la ruta al instalador correspondiente a la distribución escogida.</w:t>
+      </w:r>
+    </w:p>
+    <w:p>
+      <w:pPr>
         <w:jc w:val="both"/>
-        <w:rPr>
-          <w:lang w:val="es-ES_tradnl"/>
-        </w:rPr>
-      </w:pPr>
-      <w:r>
-        <w:rPr>
-          <w:lang w:val="es-ES_tradnl"/>
-        </w:rPr>
-        <w:t xml:space="preserve">Instalar la biblioteca </w:t>
-      </w:r>
-      <w:r>
-        <w:t>“libnss3-tools”. Esta biblioteca es requisito indispensable de la aplicación:</w:t>
+      </w:pPr>
+      <w:r>
+        <w:t>Si no tenemos instaladas las dependencias anteriormente listadas, se nos mostrarán mensajes de advertencia al respecto. En caso de ser así, podremos instalar estas bibliotecas con el comando:</w:t>
       </w:r>
     </w:p>
     <w:p>
@@ -7912,6 +8225,165 @@
         <w:rPr>
           <w:rFonts w:ascii="Courier New" w:eastAsia="Times New Roman" w:hAnsi="Courier New" w:cs="Courier New"/>
           <w:color w:val="000000"/>
+          <w:sz w:val="21"/>
+          <w:szCs w:val="21"/>
+        </w:rPr>
+      </w:pPr>
+      <w:r>
+        <w:rPr>
+          <w:rFonts w:ascii="Courier New" w:eastAsia="Times New Roman" w:hAnsi="Courier New" w:cs="Courier New"/>
+          <w:color w:val="000000"/>
+          <w:sz w:val="20"/>
+          <w:szCs w:val="20"/>
+        </w:rPr>
+        <w:t>sudo apt-get –f install</w:t>
+      </w:r>
+    </w:p>
+    <w:p>
+      <w:pPr>
+        <w:jc w:val="both"/>
+      </w:pPr>
+      <w:r>
+        <w:t xml:space="preserve">Después de esto, </w:t>
+      </w:r>
+      <w:r>
+        <w:t xml:space="preserve">se debe volver a ejecutar el comando de </w:t>
+      </w:r>
+      <w:r>
+        <w:t>instalaci</w:t>
+      </w:r>
+      <w:r>
+        <w:t>ón de AutoFirma para asegurar su correcta instalación:</w:t>
+      </w:r>
+    </w:p>
+    <w:p>
+      <w:pPr>
+        <w:pBdr>
+          <w:top w:val="single" w:sz="6" w:space="3" w:color="999999"/>
+          <w:left w:val="single" w:sz="6" w:space="3" w:color="999999"/>
+          <w:bottom w:val="single" w:sz="6" w:space="3" w:color="999999"/>
+          <w:right w:val="single" w:sz="6" w:space="3" w:color="999999"/>
+        </w:pBdr>
+        <w:shd w:val="clear" w:color="auto" w:fill="EFF8FF"/>
+        <w:tabs>
+          <w:tab w:val="left" w:pos="916"/>
+          <w:tab w:val="left" w:pos="1832"/>
+          <w:tab w:val="left" w:pos="2748"/>
+          <w:tab w:val="left" w:pos="3664"/>
+          <w:tab w:val="left" w:pos="4580"/>
+          <w:tab w:val="left" w:pos="5496"/>
+          <w:tab w:val="left" w:pos="6412"/>
+          <w:tab w:val="left" w:pos="7328"/>
+          <w:tab w:val="left" w:pos="8244"/>
+          <w:tab w:val="left" w:pos="9160"/>
+          <w:tab w:val="left" w:pos="10076"/>
+          <w:tab w:val="left" w:pos="10992"/>
+          <w:tab w:val="left" w:pos="11908"/>
+          <w:tab w:val="left" w:pos="12824"/>
+          <w:tab w:val="left" w:pos="13740"/>
+          <w:tab w:val="left" w:pos="14656"/>
+        </w:tabs>
+        <w:spacing w:after="120" w:line="240" w:lineRule="auto"/>
+        <w:rPr>
+          <w:rFonts w:ascii="Courier New" w:eastAsia="Times New Roman" w:hAnsi="Courier New" w:cs="Courier New"/>
+          <w:color w:val="000000"/>
+          <w:sz w:val="21"/>
+          <w:szCs w:val="21"/>
+          <w:lang w:val="es-ES_tradnl"/>
+        </w:rPr>
+      </w:pPr>
+      <w:r>
+        <w:rPr>
+          <w:rFonts w:ascii="Courier New" w:eastAsia="Times New Roman" w:hAnsi="Courier New" w:cs="Courier New"/>
+          <w:color w:val="000000"/>
+          <w:sz w:val="20"/>
+          <w:szCs w:val="20"/>
+          <w:lang w:val="es-ES_tradnl"/>
+        </w:rPr>
+        <w:t>sudo dpkg –i RUTA_INSTALABLE_AUTOFIRMA</w:t>
+      </w:r>
+    </w:p>
+    <w:p>
+      <w:pPr>
+        <w:pStyle w:val="Heading5"/>
+        <w:rPr>
+          <w:lang w:val="es-ES_tradnl"/>
+        </w:rPr>
+      </w:pPr>
+      <w:r>
+        <w:rPr>
+          <w:lang w:val="es-ES_tradnl"/>
+        </w:rPr>
+        <w:t>Instalación de Oracle Java con el fichero tar.gz de Oracle</w:t>
+      </w:r>
+    </w:p>
+    <w:p>
+      <w:pPr>
+        <w:jc w:val="both"/>
+        <w:rPr>
+          <w:lang w:val="es-ES_tradnl"/>
+        </w:rPr>
+      </w:pPr>
+      <w:r>
+        <w:rPr>
+          <w:lang w:val="es-ES_tradnl"/>
+        </w:rPr>
+        <w:t>Si se tuviese Oracle Java instalado en el sistema mediante el fichero tar.gz de la web de Oracle, la JRE no habrá quedado registrada en el gestor de paquetes. En ese caso, cuando se intente instalar AutoFirma, el gestor de paquetes considerará que no se cumplen los requisitos necesarios y se negará a instalarlo. Para forzar al uso de la JRE de Oracle se debe:</w:t>
+      </w:r>
+    </w:p>
+    <w:p>
+      <w:pPr>
+        <w:pStyle w:val="ListParagraph"/>
+        <w:numPr>
+          <w:ilvl w:val="0"/>
+          <w:numId w:val="18"/>
+        </w:numPr>
+        <w:jc w:val="both"/>
+        <w:rPr>
+          <w:lang w:val="es-ES_tradnl"/>
+        </w:rPr>
+      </w:pPr>
+      <w:r>
+        <w:rPr>
+          <w:lang w:val="es-ES_tradnl"/>
+        </w:rPr>
+        <w:t xml:space="preserve">Instalar la biblioteca </w:t>
+      </w:r>
+      <w:r>
+        <w:t>“libnss3-tools”. Esta biblioteca es requisito indispensable de la aplicación:</w:t>
+      </w:r>
+    </w:p>
+    <w:p>
+      <w:pPr>
+        <w:pBdr>
+          <w:top w:val="single" w:sz="6" w:space="3" w:color="999999"/>
+          <w:left w:val="single" w:sz="6" w:space="3" w:color="999999"/>
+          <w:bottom w:val="single" w:sz="6" w:space="3" w:color="999999"/>
+          <w:right w:val="single" w:sz="6" w:space="3" w:color="999999"/>
+        </w:pBdr>
+        <w:shd w:val="clear" w:color="auto" w:fill="EFF8FF"/>
+        <w:tabs>
+          <w:tab w:val="left" w:pos="916"/>
+          <w:tab w:val="left" w:pos="1832"/>
+          <w:tab w:val="left" w:pos="2748"/>
+          <w:tab w:val="left" w:pos="3664"/>
+          <w:tab w:val="left" w:pos="4580"/>
+          <w:tab w:val="left" w:pos="5496"/>
+          <w:tab w:val="left" w:pos="6412"/>
+          <w:tab w:val="left" w:pos="7328"/>
+          <w:tab w:val="left" w:pos="8244"/>
+          <w:tab w:val="left" w:pos="9160"/>
+          <w:tab w:val="left" w:pos="10076"/>
+          <w:tab w:val="left" w:pos="10992"/>
+          <w:tab w:val="left" w:pos="11908"/>
+          <w:tab w:val="left" w:pos="12824"/>
+          <w:tab w:val="left" w:pos="13740"/>
+          <w:tab w:val="left" w:pos="14656"/>
+        </w:tabs>
+        <w:spacing w:after="120" w:line="240" w:lineRule="auto"/>
+        <w:rPr>
+          <w:rFonts w:ascii="Courier New" w:eastAsia="Times New Roman" w:hAnsi="Courier New" w:cs="Courier New"/>
+          <w:color w:val="000000"/>
           <w:sz w:val="20"/>
           <w:szCs w:val="20"/>
           <w:lang w:val="en-GB"/>
@@ -8116,7 +8588,6 @@
         <w:spacing w:after="120"/>
       </w:pPr>
       <w:r>
-        <w:lastRenderedPageBreak/>
         <w:t>Instalación de muestra mediante el asistente de paquetes de Ubuntu/Guadalinex</w:t>
       </w:r>
     </w:p>
@@ -8137,8 +8608,9 @@
           <w:noProof/>
           <w:lang w:eastAsia="es-ES"/>
         </w:rPr>
+        <w:lastRenderedPageBreak/>
         <w:drawing>
-          <wp:inline distT="0" distB="0" distL="0" distR="0" wp14:anchorId="688D4C4F" wp14:editId="0FB571B5">
+          <wp:inline distT="0" distB="0" distL="0" distR="0" wp14:anchorId="729EFB90" wp14:editId="5825A8C4">
             <wp:extent cx="5677535" cy="2886075"/>
             <wp:effectExtent l="0" t="0" r="0" b="9525"/>
             <wp:docPr id="12" name="Imagen 12"/>
@@ -8211,7 +8683,7 @@
           <w:lang w:eastAsia="es-ES"/>
         </w:rPr>
         <w:drawing>
-          <wp:inline distT="0" distB="0" distL="0" distR="0" wp14:anchorId="3ED7DBA9" wp14:editId="7A12B0FE">
+          <wp:inline distT="0" distB="0" distL="0" distR="0" wp14:anchorId="37C83EF2" wp14:editId="1823984B">
             <wp:extent cx="5685155" cy="2886075"/>
             <wp:effectExtent l="0" t="0" r="0" b="9525"/>
             <wp:docPr id="14" name="Imagen 14"/>
@@ -8288,7 +8760,7 @@
         </w:rPr>
         <w:lastRenderedPageBreak/>
         <w:drawing>
-          <wp:inline distT="0" distB="0" distL="0" distR="0" wp14:anchorId="3A1CEEDE" wp14:editId="03049863">
+          <wp:inline distT="0" distB="0" distL="0" distR="0" wp14:anchorId="28962893" wp14:editId="239F5324">
             <wp:extent cx="5685155" cy="2910205"/>
             <wp:effectExtent l="0" t="0" r="0" b="4445"/>
             <wp:docPr id="16" name="Imagen 16"/>
@@ -8346,13 +8818,13 @@
           <w:numId w:val="21"/>
         </w:numPr>
       </w:pPr>
-      <w:bookmarkStart w:id="38" w:name="_Toc451933132"/>
-      <w:bookmarkStart w:id="39" w:name="_Toc516677334"/>
+      <w:bookmarkStart w:id="37" w:name="_Toc451933132"/>
+      <w:bookmarkStart w:id="38" w:name="_Toc516677334"/>
       <w:r>
         <w:t>Desinstalación</w:t>
       </w:r>
+      <w:bookmarkEnd w:id="37"/>
       <w:bookmarkEnd w:id="38"/>
-      <w:bookmarkEnd w:id="39"/>
       <w:r>
         <w:t xml:space="preserve"> del paquete DEB</w:t>
       </w:r>
@@ -8435,11 +8907,11 @@
         </w:numPr>
         <w:spacing w:after="120"/>
       </w:pPr>
-      <w:bookmarkStart w:id="40" w:name="_Toc50972357"/>
+      <w:bookmarkStart w:id="39" w:name="_Toc50972357"/>
       <w:r>
         <w:t>Instalador RPM</w:t>
       </w:r>
-      <w:bookmarkEnd w:id="40"/>
+      <w:bookmarkEnd w:id="39"/>
     </w:p>
     <w:p>
       <w:pPr>
@@ -8450,11 +8922,11 @@
         </w:numPr>
         <w:spacing w:after="120"/>
       </w:pPr>
-      <w:bookmarkStart w:id="41" w:name="_Ref46821333"/>
+      <w:bookmarkStart w:id="40" w:name="_Ref46821333"/>
       <w:r>
         <w:t>Importación de la clave pública PGP del instalador</w:t>
       </w:r>
-      <w:bookmarkEnd w:id="41"/>
+      <w:bookmarkEnd w:id="40"/>
     </w:p>
     <w:p>
       <w:pPr>
@@ -8681,7 +9153,7 @@
           <w:lang w:eastAsia="es-ES"/>
         </w:rPr>
         <w:drawing>
-          <wp:inline distT="0" distB="0" distL="0" distR="0" wp14:anchorId="1021BE82" wp14:editId="79964389">
+          <wp:inline distT="0" distB="0" distL="0" distR="0" wp14:anchorId="32454759" wp14:editId="26CEEECF">
             <wp:extent cx="4896000" cy="3517200"/>
             <wp:effectExtent l="0" t="0" r="0" b="7620"/>
             <wp:docPr id="19" name="Picture 19"/>
@@ -8739,7 +9211,7 @@
         </w:rPr>
         <w:lastRenderedPageBreak/>
         <w:drawing>
-          <wp:inline distT="0" distB="0" distL="0" distR="0" wp14:anchorId="14A9D575" wp14:editId="526EB88D">
+          <wp:inline distT="0" distB="0" distL="0" distR="0" wp14:anchorId="6BAC4DFE" wp14:editId="4C38FE76">
             <wp:extent cx="4896000" cy="3668400"/>
             <wp:effectExtent l="0" t="0" r="0" b="8255"/>
             <wp:docPr id="3" name="Picture 3"/>
@@ -8797,7 +9269,7 @@
         </w:rPr>
         <w:lastRenderedPageBreak/>
         <w:drawing>
-          <wp:inline distT="0" distB="0" distL="0" distR="0" wp14:anchorId="7CAAEB43" wp14:editId="441054B6">
+          <wp:inline distT="0" distB="0" distL="0" distR="0" wp14:anchorId="4186D201" wp14:editId="6C3341BC">
             <wp:extent cx="4896000" cy="4168800"/>
             <wp:effectExtent l="0" t="0" r="0" b="3175"/>
             <wp:docPr id="26" name="Picture 26"/>
@@ -8925,7 +9397,7 @@
         <w:spacing w:after="240"/>
         <w:ind w:left="578" w:hanging="578"/>
       </w:pPr>
-      <w:bookmarkStart w:id="42" w:name="_Toc50972358"/>
+      <w:bookmarkStart w:id="41" w:name="_Toc50972358"/>
       <w:r>
         <w:t xml:space="preserve">Apple </w:t>
       </w:r>
@@ -8935,19 +9407,19 @@
       <w:r>
         <w:t>OS</w:t>
       </w:r>
+      <w:bookmarkEnd w:id="41"/>
+    </w:p>
+    <w:p>
+      <w:pPr>
+        <w:pStyle w:val="Heading3"/>
+      </w:pPr>
+      <w:bookmarkStart w:id="42" w:name="_Toc50712371"/>
+      <w:bookmarkStart w:id="43" w:name="_Toc50972359"/>
+      <w:r>
+        <w:t>Instalador PKG</w:t>
+      </w:r>
       <w:bookmarkEnd w:id="42"/>
-    </w:p>
-    <w:p>
-      <w:pPr>
-        <w:pStyle w:val="Heading3"/>
-      </w:pPr>
-      <w:bookmarkStart w:id="43" w:name="_Toc50712371"/>
-      <w:bookmarkStart w:id="44" w:name="_Toc50972359"/>
-      <w:r>
-        <w:t>Instalador PKG</w:t>
-      </w:r>
       <w:bookmarkEnd w:id="43"/>
-      <w:bookmarkEnd w:id="44"/>
     </w:p>
     <w:p>
       <w:pPr>
@@ -9032,7 +9504,7 @@
         </w:rPr>
         <w:lastRenderedPageBreak/>
         <w:drawing>
-          <wp:inline distT="0" distB="0" distL="0" distR="0" wp14:anchorId="05622E1D" wp14:editId="228FD51F">
+          <wp:inline distT="0" distB="0" distL="0" distR="0" wp14:anchorId="056DAD2E" wp14:editId="5B997621">
             <wp:extent cx="4132800" cy="2930400"/>
             <wp:effectExtent l="0" t="0" r="0" b="0"/>
             <wp:docPr id="6" name="Picture 6"/>
@@ -9092,7 +9564,7 @@
           <w:lang w:eastAsia="es-ES"/>
         </w:rPr>
         <w:drawing>
-          <wp:inline distT="0" distB="0" distL="0" distR="0" wp14:anchorId="02EFBDCA" wp14:editId="42509259">
+          <wp:inline distT="0" distB="0" distL="0" distR="0" wp14:anchorId="2955C793" wp14:editId="5AD62858">
             <wp:extent cx="4147200" cy="2934000"/>
             <wp:effectExtent l="0" t="0" r="0" b="0"/>
             <wp:docPr id="7" name="Picture 7"/>
@@ -9161,7 +9633,7 @@
         </w:rPr>
         <w:lastRenderedPageBreak/>
         <w:drawing>
-          <wp:inline distT="0" distB="0" distL="0" distR="0" wp14:anchorId="280B415E" wp14:editId="52D7863E">
+          <wp:inline distT="0" distB="0" distL="0" distR="0" wp14:anchorId="64D69EEB" wp14:editId="189B8D3E">
             <wp:extent cx="4147200" cy="2934000"/>
             <wp:effectExtent l="0" t="0" r="0" b="0"/>
             <wp:docPr id="39" name="Picture 39"/>
@@ -9242,7 +9714,7 @@
           <w:lang w:eastAsia="es-ES"/>
         </w:rPr>
         <w:drawing>
-          <wp:inline distT="0" distB="0" distL="0" distR="0" wp14:anchorId="3145E339" wp14:editId="612ACE5B">
+          <wp:inline distT="0" distB="0" distL="0" distR="0" wp14:anchorId="22863E45" wp14:editId="130FA021">
             <wp:extent cx="4150800" cy="2930400"/>
             <wp:effectExtent l="0" t="0" r="0" b="0"/>
             <wp:docPr id="10" name="Picture 10"/>
@@ -9335,7 +9807,7 @@
         </w:rPr>
         <w:lastRenderedPageBreak/>
         <w:drawing>
-          <wp:inline distT="0" distB="0" distL="0" distR="0" wp14:anchorId="423B724B" wp14:editId="7D9C7D09">
+          <wp:inline distT="0" distB="0" distL="0" distR="0" wp14:anchorId="597EDB44" wp14:editId="72AEB244">
             <wp:extent cx="4238625" cy="2209800"/>
             <wp:effectExtent l="0" t="0" r="0" b="0"/>
             <wp:docPr id="11" name="Picture 11"/>
@@ -9397,7 +9869,7 @@
           <w:lang w:eastAsia="es-ES"/>
         </w:rPr>
         <w:drawing>
-          <wp:inline distT="0" distB="0" distL="0" distR="0" wp14:anchorId="7775C1A5" wp14:editId="7B92CF0C">
+          <wp:inline distT="0" distB="0" distL="0" distR="0" wp14:anchorId="32F9D07E" wp14:editId="34C039EE">
             <wp:extent cx="4147200" cy="2934000"/>
             <wp:effectExtent l="0" t="0" r="0" b="0"/>
             <wp:docPr id="13" name="Picture 13"/>
@@ -9443,11 +9915,11 @@
       <w:pPr>
         <w:pStyle w:val="Heading3"/>
       </w:pPr>
-      <w:bookmarkStart w:id="45" w:name="_Toc50972360"/>
+      <w:bookmarkStart w:id="44" w:name="_Toc50972360"/>
       <w:r>
         <w:t>Desinstalación</w:t>
       </w:r>
-      <w:bookmarkEnd w:id="45"/>
+      <w:bookmarkEnd w:id="44"/>
     </w:p>
     <w:p>
       <w:pPr>
@@ -9475,26 +9947,26 @@
       <w:pPr>
         <w:pStyle w:val="Heading1"/>
       </w:pPr>
-      <w:bookmarkStart w:id="46" w:name="_Toc50972361"/>
+      <w:bookmarkStart w:id="45" w:name="_Toc50972361"/>
       <w:r>
         <w:lastRenderedPageBreak/>
         <w:t>Gestión de AutoFirma</w:t>
       </w:r>
+      <w:bookmarkEnd w:id="45"/>
+    </w:p>
+    <w:p>
+      <w:pPr>
+        <w:pStyle w:val="Heading2"/>
+      </w:pPr>
+      <w:bookmarkStart w:id="46" w:name="_Ref466019866"/>
+      <w:bookmarkStart w:id="47" w:name="_Ref466019875"/>
+      <w:bookmarkStart w:id="48" w:name="_Toc50972362"/>
+      <w:r>
+        <w:t>Comprobaciones de nuevas versiones al inicio de la aplicación</w:t>
+      </w:r>
       <w:bookmarkEnd w:id="46"/>
-    </w:p>
-    <w:p>
-      <w:pPr>
-        <w:pStyle w:val="Heading2"/>
-      </w:pPr>
-      <w:bookmarkStart w:id="47" w:name="_Ref466019866"/>
-      <w:bookmarkStart w:id="48" w:name="_Ref466019875"/>
-      <w:bookmarkStart w:id="49" w:name="_Toc50972362"/>
-      <w:r>
-        <w:t>Comprobaciones de nuevas versiones al inicio de la aplicación</w:t>
-      </w:r>
       <w:bookmarkEnd w:id="47"/>
       <w:bookmarkEnd w:id="48"/>
-      <w:bookmarkEnd w:id="49"/>
     </w:p>
     <w:p>
       <w:pPr>
@@ -9741,7 +10213,7 @@
           <w:lang w:eastAsia="es-ES"/>
         </w:rPr>
         <w:drawing>
-          <wp:inline distT="0" distB="0" distL="0" distR="0" wp14:anchorId="47C512EA" wp14:editId="6E73742C">
+          <wp:inline distT="0" distB="0" distL="0" distR="0" wp14:anchorId="4D7B363A" wp14:editId="0ADC35F3">
             <wp:extent cx="3753374" cy="4153480"/>
             <wp:effectExtent l="0" t="0" r="0" b="0"/>
             <wp:docPr id="2" name="0 Imagen"/>
@@ -10034,15 +10506,15 @@
       <w:pPr>
         <w:pStyle w:val="Heading2"/>
       </w:pPr>
-      <w:bookmarkStart w:id="50" w:name="_Ref466019059"/>
-      <w:bookmarkStart w:id="51" w:name="_Ref466019757"/>
-      <w:bookmarkStart w:id="52" w:name="_Toc50972363"/>
+      <w:bookmarkStart w:id="49" w:name="_Ref466019059"/>
+      <w:bookmarkStart w:id="50" w:name="_Ref466019757"/>
+      <w:bookmarkStart w:id="51" w:name="_Toc50972363"/>
       <w:r>
         <w:t>Configuración a través de fichero</w:t>
       </w:r>
+      <w:bookmarkEnd w:id="49"/>
       <w:bookmarkEnd w:id="50"/>
       <w:bookmarkEnd w:id="51"/>
-      <w:bookmarkEnd w:id="52"/>
     </w:p>
     <w:p>
       <w:pPr>
@@ -10321,11 +10793,11 @@
       <w:pPr>
         <w:pStyle w:val="Heading3"/>
       </w:pPr>
-      <w:bookmarkStart w:id="53" w:name="_Toc50972364"/>
+      <w:bookmarkStart w:id="52" w:name="_Toc50972364"/>
       <w:r>
         <w:t>Bloqueo de la configuración</w:t>
       </w:r>
-      <w:bookmarkEnd w:id="53"/>
+      <w:bookmarkEnd w:id="52"/>
     </w:p>
     <w:p>
       <w:pPr>
@@ -10583,7 +11055,7 @@
         </w:rPr>
         <w:lastRenderedPageBreak/>
         <w:drawing>
-          <wp:inline distT="0" distB="0" distL="0" distR="0">
+          <wp:inline distT="0" distB="0" distL="0" distR="0" wp14:anchorId="3D0E6DD0" wp14:editId="6D97A9CA">
             <wp:extent cx="3794400" cy="4352400"/>
             <wp:effectExtent l="0" t="0" r="0" b="0"/>
             <wp:docPr id="40" name="Picture 40"/>
@@ -10690,7 +11162,7 @@
           <w:lang w:eastAsia="es-ES"/>
         </w:rPr>
         <w:lastRenderedPageBreak/>
-        <w:pict>
+        <w:pict w14:anchorId="6E59936E">
           <v:roundrect id="_x0000_s1035" style="position:absolute;left:0;text-align:left;margin-left:194.45pt;margin-top:198.9pt;width:141.6pt;height:24pt;z-index:251669504;visibility:visible;mso-wrap-style:square;mso-wrap-distance-left:9pt;mso-wrap-distance-top:0;mso-wrap-distance-right:9pt;mso-wrap-distance-bottom:0;mso-position-horizontal-relative:text;mso-position-vertical-relative:text;mso-width-relative:margin;mso-height-relative:margin;v-text-anchor:middle" arcsize="10923f" o:gfxdata="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" filled="f" strokecolor="red" strokeweight="2pt"/>
         </w:pict>
       </w:r>
@@ -10699,7 +11171,7 @@
           <w:noProof/>
           <w:lang w:eastAsia="es-ES"/>
         </w:rPr>
-        <w:pict>
+        <w:pict w14:anchorId="7D79D646">
           <v:roundrect id="_x0000_s1033" style="position:absolute;left:0;text-align:left;margin-left:57.2pt;margin-top:91.65pt;width:332.1pt;height:83.25pt;z-index:251668480;visibility:visible;mso-wrap-style:square;mso-wrap-distance-left:9pt;mso-wrap-distance-top:0;mso-wrap-distance-right:9pt;mso-wrap-distance-bottom:0;mso-position-horizontal-relative:text;mso-position-vertical-relative:text;mso-width-relative:margin;mso-height-relative:margin;v-text-anchor:middle" arcsize="10923f" o:gfxdata="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" filled="f" strokecolor="red" strokeweight="2pt"/>
         </w:pict>
       </w:r>
@@ -10709,7 +11181,7 @@
           <w:lang w:eastAsia="es-ES"/>
         </w:rPr>
         <w:drawing>
-          <wp:inline distT="0" distB="0" distL="0" distR="0" wp14:anchorId="0EA50DE2" wp14:editId="7C6A3E2A">
+          <wp:inline distT="0" distB="0" distL="0" distR="0" wp14:anchorId="461E2A40" wp14:editId="0E47A59B">
             <wp:extent cx="4446000" cy="5212800"/>
             <wp:effectExtent l="0" t="0" r="0" b="0"/>
             <wp:docPr id="21" name="Picture 21"/>
@@ -10797,7 +11269,7 @@
           <w:lang w:eastAsia="es-ES"/>
         </w:rPr>
         <w:lastRenderedPageBreak/>
-        <w:pict>
+        <w:pict w14:anchorId="6DA8E24E">
           <v:roundrect id="_x0000_s1036" style="position:absolute;left:0;text-align:left;margin-left:53.45pt;margin-top:91.65pt;width:334.35pt;height:135.75pt;z-index:251670528;visibility:visible;mso-wrap-style:square;mso-wrap-distance-left:9pt;mso-wrap-distance-top:0;mso-wrap-distance-right:9pt;mso-wrap-distance-bottom:0;mso-position-horizontal-relative:text;mso-position-vertical-relative:text;mso-width-relative:margin;mso-height-relative:margin;v-text-anchor:middle" arcsize="10923f" o:gfxdata="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" filled="f" strokecolor="red" strokeweight="2pt"/>
         </w:pict>
       </w:r>
@@ -10807,7 +11279,7 @@
           <w:lang w:eastAsia="es-ES"/>
         </w:rPr>
         <w:drawing>
-          <wp:inline distT="0" distB="0" distL="0" distR="0" wp14:anchorId="360C406A" wp14:editId="73D46D48">
+          <wp:inline distT="0" distB="0" distL="0" distR="0" wp14:anchorId="02FEB09E" wp14:editId="7FCA4E9F">
             <wp:extent cx="4446000" cy="5212800"/>
             <wp:effectExtent l="0" t="0" r="0" b="0"/>
             <wp:docPr id="30" name="Picture 30"/>
@@ -10900,7 +11372,7 @@
           <w:lang w:eastAsia="es-ES"/>
         </w:rPr>
         <w:lastRenderedPageBreak/>
-        <w:pict>
+        <w:pict w14:anchorId="0F3736EF">
           <v:roundrect id="_x0000_s1037" style="position:absolute;left:0;text-align:left;margin-left:57.2pt;margin-top:92.4pt;width:334.35pt;height:108pt;z-index:251671552;visibility:visible;mso-wrap-style:square;mso-wrap-distance-left:9pt;mso-wrap-distance-top:0;mso-wrap-distance-right:9pt;mso-wrap-distance-bottom:0;mso-position-horizontal-relative:text;mso-position-vertical-relative:text;mso-width-relative:margin;mso-height-relative:margin;v-text-anchor:middle" arcsize="10923f" o:gfxdata="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" filled="f" strokecolor="red" strokeweight="2pt"/>
         </w:pict>
       </w:r>
@@ -10909,7 +11381,7 @@
           <w:noProof/>
           <w:lang w:eastAsia="es-ES"/>
         </w:rPr>
-        <w:pict>
+        <w:pict w14:anchorId="54431B1B">
           <v:roundrect id="_x0000_s1039" style="position:absolute;left:0;text-align:left;margin-left:60.2pt;margin-top:222.15pt;width:149.1pt;height:26.25pt;z-index:251672576;visibility:visible;mso-wrap-style:square;mso-wrap-distance-left:9pt;mso-wrap-distance-top:0;mso-wrap-distance-right:9pt;mso-wrap-distance-bottom:0;mso-position-horizontal-relative:text;mso-position-vertical-relative:text;mso-width-relative:margin;mso-height-relative:margin;v-text-anchor:middle" arcsize="10923f" o:gfxdata="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" filled="f" strokecolor="red" strokeweight="2pt"/>
         </w:pict>
       </w:r>
@@ -10919,7 +11391,7 @@
           <w:lang w:eastAsia="es-ES"/>
         </w:rPr>
         <w:drawing>
-          <wp:inline distT="0" distB="0" distL="0" distR="0" wp14:anchorId="185AE285" wp14:editId="25BCB1E2">
+          <wp:inline distT="0" distB="0" distL="0" distR="0" wp14:anchorId="2D73C210" wp14:editId="4CE89ED4">
             <wp:extent cx="4446000" cy="5212800"/>
             <wp:effectExtent l="0" t="0" r="0" b="0"/>
             <wp:docPr id="34" name="Picture 34"/>
@@ -10964,11 +11436,11 @@
       <w:pPr>
         <w:pStyle w:val="Heading3"/>
       </w:pPr>
-      <w:bookmarkStart w:id="54" w:name="_Toc50972365"/>
+      <w:bookmarkStart w:id="53" w:name="_Toc50972365"/>
       <w:r>
         <w:t>Firma del fichero de configuración</w:t>
       </w:r>
-      <w:bookmarkEnd w:id="54"/>
+      <w:bookmarkEnd w:id="53"/>
     </w:p>
     <w:p>
       <w:pPr>
@@ -11044,14 +11516,14 @@
       <w:pPr>
         <w:pStyle w:val="Heading3"/>
       </w:pPr>
-      <w:bookmarkStart w:id="55" w:name="_Toc50972366"/>
+      <w:bookmarkStart w:id="54" w:name="_Toc50972366"/>
       <w:r>
         <w:t>Ejemplo de fichero de configuraci</w:t>
       </w:r>
       <w:r>
         <w:t>ón</w:t>
       </w:r>
-      <w:bookmarkEnd w:id="55"/>
+      <w:bookmarkEnd w:id="54"/>
     </w:p>
     <w:p>
       <w:pPr>
@@ -11506,7 +11978,7 @@
       <w:pPr>
         <w:pStyle w:val="Heading2"/>
       </w:pPr>
-      <w:bookmarkStart w:id="56" w:name="_Toc50972367"/>
+      <w:bookmarkStart w:id="55" w:name="_Toc50972367"/>
       <w:r>
         <w:t xml:space="preserve">Configuración a través del registro </w:t>
       </w:r>
@@ -11516,7 +11988,7 @@
       <w:r>
         <w:t xml:space="preserve"> Windows</w:t>
       </w:r>
-      <w:bookmarkEnd w:id="56"/>
+      <w:bookmarkEnd w:id="55"/>
     </w:p>
     <w:p>
       <w:pPr>
@@ -11673,14 +12145,14 @@
       <w:pPr>
         <w:pStyle w:val="Heading2"/>
       </w:pPr>
-      <w:bookmarkStart w:id="57" w:name="_Ref466020353"/>
-      <w:bookmarkStart w:id="58" w:name="_Toc50972368"/>
+      <w:bookmarkStart w:id="56" w:name="_Ref466020353"/>
+      <w:bookmarkStart w:id="57" w:name="_Toc50972368"/>
       <w:r>
         <w:lastRenderedPageBreak/>
         <w:t>Opciones configurables</w:t>
       </w:r>
+      <w:bookmarkEnd w:id="56"/>
       <w:bookmarkEnd w:id="57"/>
-      <w:bookmarkEnd w:id="58"/>
     </w:p>
     <w:p>
       <w:pPr>
@@ -11695,15 +12167,15 @@
       <w:pPr>
         <w:pStyle w:val="Heading3"/>
       </w:pPr>
-      <w:bookmarkStart w:id="59" w:name="_Ref495667891"/>
-      <w:bookmarkStart w:id="60" w:name="_Ref495667894"/>
-      <w:bookmarkStart w:id="61" w:name="_Toc50972369"/>
+      <w:bookmarkStart w:id="58" w:name="_Ref495667891"/>
+      <w:bookmarkStart w:id="59" w:name="_Ref495667894"/>
+      <w:bookmarkStart w:id="60" w:name="_Toc50972369"/>
       <w:r>
         <w:t>Opciones Generales</w:t>
       </w:r>
+      <w:bookmarkEnd w:id="58"/>
       <w:bookmarkEnd w:id="59"/>
       <w:bookmarkEnd w:id="60"/>
-      <w:bookmarkEnd w:id="61"/>
     </w:p>
     <w:p/>
     <w:tbl>
@@ -15441,11 +15913,11 @@
       <w:pPr>
         <w:pStyle w:val="Heading3"/>
       </w:pPr>
-      <w:bookmarkStart w:id="62" w:name="_Toc50972370"/>
+      <w:bookmarkStart w:id="61" w:name="_Toc50972370"/>
       <w:r>
         <w:t>Firmas PAdES (PDF)</w:t>
       </w:r>
-      <w:bookmarkEnd w:id="62"/>
+      <w:bookmarkEnd w:id="61"/>
     </w:p>
     <w:tbl>
       <w:tblPr>
@@ -16982,11 +17454,11 @@
       <w:pPr>
         <w:pStyle w:val="Heading3"/>
       </w:pPr>
-      <w:bookmarkStart w:id="63" w:name="_Toc50972371"/>
+      <w:bookmarkStart w:id="62" w:name="_Toc50972371"/>
       <w:r>
         <w:t>Firmas CAdES</w:t>
       </w:r>
-      <w:bookmarkEnd w:id="63"/>
+      <w:bookmarkEnd w:id="62"/>
     </w:p>
     <w:tbl>
       <w:tblPr>
@@ -18218,11 +18690,11 @@
       <w:pPr>
         <w:pStyle w:val="Heading3"/>
       </w:pPr>
-      <w:bookmarkStart w:id="64" w:name="_Toc50972372"/>
+      <w:bookmarkStart w:id="63" w:name="_Toc50972372"/>
       <w:r>
         <w:t>Firmas XAdES</w:t>
       </w:r>
-      <w:bookmarkEnd w:id="64"/>
+      <w:bookmarkEnd w:id="63"/>
     </w:p>
     <w:tbl>
       <w:tblPr>
@@ -20089,11 +20561,11 @@
       <w:pPr>
         <w:pStyle w:val="Heading3"/>
       </w:pPr>
-      <w:bookmarkStart w:id="65" w:name="_Toc50972373"/>
+      <w:bookmarkStart w:id="64" w:name="_Toc50972373"/>
       <w:r>
         <w:t>Firmas Factura Electrónica</w:t>
       </w:r>
-      <w:bookmarkEnd w:id="65"/>
+      <w:bookmarkEnd w:id="64"/>
     </w:p>
     <w:tbl>
       <w:tblPr>
@@ -21750,14 +22222,14 @@
       <w:pPr>
         <w:pStyle w:val="Heading3"/>
       </w:pPr>
-      <w:bookmarkStart w:id="66" w:name="_Ref462849253"/>
-      <w:bookmarkStart w:id="67" w:name="_Toc50972374"/>
+      <w:bookmarkStart w:id="65" w:name="_Ref462849253"/>
+      <w:bookmarkStart w:id="66" w:name="_Toc50972374"/>
       <w:r>
         <w:lastRenderedPageBreak/>
         <w:t>Opciones no configurables desde la ventana de preferencias</w:t>
       </w:r>
+      <w:bookmarkEnd w:id="65"/>
       <w:bookmarkEnd w:id="66"/>
-      <w:bookmarkEnd w:id="67"/>
     </w:p>
     <w:tbl>
       <w:tblPr>
@@ -23591,11 +24063,11 @@
       <w:pPr>
         <w:pStyle w:val="Heading2"/>
       </w:pPr>
-      <w:bookmarkStart w:id="68" w:name="_Toc50972375"/>
+      <w:bookmarkStart w:id="67" w:name="_Toc50972375"/>
       <w:r>
         <w:t>Obtención de estadísticas con Google Analytics</w:t>
       </w:r>
-      <w:bookmarkEnd w:id="68"/>
+      <w:bookmarkEnd w:id="67"/>
     </w:p>
     <w:p>
       <w:pPr>
@@ -23724,24 +24196,24 @@
           <w:szCs w:val="28"/>
         </w:rPr>
       </w:pPr>
-      <w:bookmarkStart w:id="69" w:name="_Toc414390403"/>
-      <w:bookmarkStart w:id="70" w:name="_Toc424848952"/>
-      <w:bookmarkStart w:id="71" w:name="_Toc425144473"/>
-      <w:bookmarkStart w:id="72" w:name="_Toc433022415"/>
-      <w:bookmarkStart w:id="73" w:name="_Ref313876725"/>
+      <w:bookmarkStart w:id="68" w:name="_Toc414390403"/>
+      <w:bookmarkStart w:id="69" w:name="_Toc424848952"/>
+      <w:bookmarkStart w:id="70" w:name="_Toc425144473"/>
+      <w:bookmarkStart w:id="71" w:name="_Toc433022415"/>
+      <w:bookmarkStart w:id="72" w:name="_Ref313876725"/>
+      <w:bookmarkEnd w:id="15"/>
       <w:bookmarkEnd w:id="16"/>
       <w:bookmarkEnd w:id="17"/>
       <w:bookmarkEnd w:id="18"/>
-      <w:bookmarkEnd w:id="19"/>
       <w:r>
         <w:lastRenderedPageBreak/>
         <w:br w:type="page"/>
       </w:r>
     </w:p>
+    <w:bookmarkEnd w:id="68"/>
     <w:bookmarkEnd w:id="69"/>
     <w:bookmarkEnd w:id="70"/>
     <w:bookmarkEnd w:id="71"/>
-    <w:bookmarkEnd w:id="72"/>
     <w:p>
       <w:pPr>
         <w:rPr>
@@ -23762,16 +24234,16 @@
       <w:pPr>
         <w:pStyle w:val="Heading1"/>
       </w:pPr>
-      <w:bookmarkStart w:id="74" w:name="_Ref50706580"/>
-      <w:bookmarkStart w:id="75" w:name="_Toc50712375"/>
-      <w:bookmarkStart w:id="76" w:name="_Toc50972376"/>
+      <w:bookmarkStart w:id="73" w:name="_Ref50706580"/>
+      <w:bookmarkStart w:id="74" w:name="_Toc50712375"/>
+      <w:bookmarkStart w:id="75" w:name="_Toc50972376"/>
       <w:r>
         <w:lastRenderedPageBreak/>
         <w:t>Habilitar en Firefox la confianza en los certificados raíz del sistema</w:t>
       </w:r>
+      <w:bookmarkEnd w:id="73"/>
       <w:bookmarkEnd w:id="74"/>
       <w:bookmarkEnd w:id="75"/>
-      <w:bookmarkEnd w:id="76"/>
     </w:p>
     <w:p>
       <w:pPr>
@@ -23825,7 +24297,7 @@
           <w:lang w:eastAsia="es-ES"/>
         </w:rPr>
         <w:drawing>
-          <wp:inline distT="0" distB="0" distL="0" distR="0" wp14:anchorId="0069B258" wp14:editId="71EB8DF7">
+          <wp:inline distT="0" distB="0" distL="0" distR="0" wp14:anchorId="1321FBA4" wp14:editId="19BF8724">
             <wp:extent cx="3693600" cy="3416400"/>
             <wp:effectExtent l="0" t="0" r="2540" b="0"/>
             <wp:docPr id="5" name="Picture 5"/>
@@ -23878,83 +24350,83 @@
       <w:pPr>
         <w:pStyle w:val="Heading1"/>
       </w:pPr>
-      <w:bookmarkStart w:id="77" w:name="_Toc50972377"/>
+      <w:bookmarkStart w:id="76" w:name="_Toc50972377"/>
       <w:r>
         <w:lastRenderedPageBreak/>
         <w:t>Problemas conocidos</w:t>
       </w:r>
+      <w:bookmarkEnd w:id="76"/>
+    </w:p>
+    <w:p>
+      <w:pPr>
+        <w:pStyle w:val="Heading2"/>
+      </w:pPr>
+      <w:bookmarkStart w:id="77" w:name="_Toc50972378"/>
+      <w:r>
+        <w:t>Al</w:t>
+      </w:r>
+      <w:r>
+        <w:t xml:space="preserve"> instalar AutoFirma falla la instalación de los certificados de confianza SSL</w:t>
+      </w:r>
       <w:bookmarkEnd w:id="77"/>
     </w:p>
     <w:p>
       <w:pPr>
+        <w:jc w:val="both"/>
+      </w:pPr>
+      <w:r>
+        <w:t>AutoFirma requiere permisos de administrador para ser instalado y para insertar el certificado de confianza SSL para el funcionamiento de la firma en los trámites online.</w:t>
+      </w:r>
+      <w:r>
+        <w:t xml:space="preserve"> Si falla el proceso de instalación de los certificados, acceda al apartado de reparación de la instalación de AutoFirma (Menú “Herramientas” </w:t>
+      </w:r>
+      <w:r>
+        <w:sym w:font="Wingdings" w:char="F0E0"/>
+      </w:r>
+      <w:r>
+        <w:t xml:space="preserve"> “Restaurar la instalación”) y ejecute el proceso de reinstalación.</w:t>
+      </w:r>
+    </w:p>
+    <w:p>
+      <w:pPr>
+        <w:jc w:val="both"/>
+      </w:pPr>
+      <w:r>
+        <w:t>En el caso de que la instalación de los certificados falle únicamente en Firefox, valore la el activar la confianza de Firefox en el almacén del sistema (sólo para sistemas Windows y macOS).</w:t>
+      </w:r>
+    </w:p>
+    <w:p>
+      <w:pPr>
+        <w:jc w:val="both"/>
+      </w:pPr>
+      <w:r>
+        <w:t>Si no puede instalar AutoFirma o el certificado de confianza</w:t>
+      </w:r>
+      <w:r>
+        <w:t xml:space="preserve"> y no es usted el administrador del sistema</w:t>
+      </w:r>
+      <w:r>
+        <w:t>, solicite al administrador de su sistema que realice la instalación de la aplicación.</w:t>
+      </w:r>
+    </w:p>
+    <w:p>
+      <w:pPr>
         <w:pStyle w:val="Heading2"/>
       </w:pPr>
-      <w:bookmarkStart w:id="78" w:name="_Toc50972378"/>
-      <w:r>
-        <w:t>Al</w:t>
-      </w:r>
-      <w:r>
-        <w:t xml:space="preserve"> instalar AutoFirma falla la instalación de los certificados de confianza SSL</w:t>
+      <w:bookmarkStart w:id="78" w:name="_Toc50972379"/>
+      <w:r>
+        <w:t xml:space="preserve">Al instalar AutoFirma </w:t>
+      </w:r>
+      <w:r>
+        <w:t xml:space="preserve">en Windows </w:t>
+      </w:r>
+      <w:r>
+        <w:t>se muestra el error</w:t>
+      </w:r>
+      <w:r>
+        <w:t>: “Error abriendo archivo para escritura”</w:t>
       </w:r>
       <w:bookmarkEnd w:id="78"/>
-    </w:p>
-    <w:p>
-      <w:pPr>
-        <w:jc w:val="both"/>
-      </w:pPr>
-      <w:r>
-        <w:t>AutoFirma requiere permisos de administrador para ser instalado y para insertar el certificado de confianza SSL para el funcionamiento de la firma en los trámites online.</w:t>
-      </w:r>
-      <w:r>
-        <w:t xml:space="preserve"> Si falla el proceso de instalación de los certificados, acceda al apartado de reparación de la instalación de AutoFirma (Menú “Herramientas” </w:t>
-      </w:r>
-      <w:r>
-        <w:sym w:font="Wingdings" w:char="F0E0"/>
-      </w:r>
-      <w:r>
-        <w:t xml:space="preserve"> “Restaurar la instalación”) y ejecute el proceso de reinstalación.</w:t>
-      </w:r>
-    </w:p>
-    <w:p>
-      <w:pPr>
-        <w:jc w:val="both"/>
-      </w:pPr>
-      <w:r>
-        <w:t>En el caso de que la instalación de los certificados falle únicamente en Firefox, valore la el activar la confianza de Firefox en el almacén del sistema (sólo para sistemas Windows y macOS).</w:t>
-      </w:r>
-    </w:p>
-    <w:p>
-      <w:pPr>
-        <w:jc w:val="both"/>
-      </w:pPr>
-      <w:r>
-        <w:t>Si no puede instalar AutoFirma o el certificado de confianza</w:t>
-      </w:r>
-      <w:r>
-        <w:t xml:space="preserve"> y no es usted el administrador del sistema</w:t>
-      </w:r>
-      <w:r>
-        <w:t>, solicite al administrador de su sistema que realice la instalación de la aplicación.</w:t>
-      </w:r>
-    </w:p>
-    <w:p>
-      <w:pPr>
-        <w:pStyle w:val="Heading2"/>
-      </w:pPr>
-      <w:bookmarkStart w:id="79" w:name="_Toc50972379"/>
-      <w:r>
-        <w:t xml:space="preserve">Al instalar AutoFirma </w:t>
-      </w:r>
-      <w:r>
-        <w:t xml:space="preserve">en Windows </w:t>
-      </w:r>
-      <w:r>
-        <w:t>se muestra el error</w:t>
-      </w:r>
-      <w:r>
-        <w:t>: “Error abriendo archivo para escritura”</w:t>
-      </w:r>
-      <w:bookmarkEnd w:id="79"/>
     </w:p>
     <w:p>
       <w:pPr>
@@ -23980,7 +24452,7 @@
           <w:lang w:eastAsia="es-ES"/>
         </w:rPr>
         <w:drawing>
-          <wp:inline distT="0" distB="0" distL="0" distR="0" wp14:anchorId="5FE9B398" wp14:editId="239BAAAF">
+          <wp:inline distT="0" distB="0" distL="0" distR="0" wp14:anchorId="63B02B45" wp14:editId="7878E2EF">
             <wp:extent cx="2732400" cy="1566000"/>
             <wp:effectExtent l="0" t="0" r="0" b="0"/>
             <wp:docPr id="1" name="Imagen 1"/>
@@ -24048,8 +24520,8 @@
       <w:pPr>
         <w:pStyle w:val="Heading2"/>
       </w:pPr>
-      <w:bookmarkStart w:id="80" w:name="_Toc50712379"/>
-      <w:bookmarkStart w:id="81" w:name="_Toc50972380"/>
+      <w:bookmarkStart w:id="79" w:name="_Toc50712379"/>
+      <w:bookmarkStart w:id="80" w:name="_Toc50972380"/>
       <w:r>
         <w:lastRenderedPageBreak/>
         <w:t xml:space="preserve">Al instalar AutoFirma </w:t>
@@ -24057,15 +24529,131 @@
       <w:r>
         <w:t>en Linux a partir del paquete RPM con el gestor de paquetes del sistema se muestra el mensaje de error “Error interno”</w:t>
       </w:r>
+      <w:bookmarkEnd w:id="79"/>
       <w:bookmarkEnd w:id="80"/>
+    </w:p>
+    <w:p>
+      <w:pPr>
+        <w:jc w:val="both"/>
+      </w:pPr>
+      <w:r>
+        <w:t xml:space="preserve">Es posible que no se haya importado la clave PGP de firma en el almacén de confianza. Siga las instrucciones del apartado </w:t>
+      </w:r>
+      <w:r>
+        <w:rPr>
+          <w:u w:val="single"/>
+        </w:rPr>
+        <w:fldChar w:fldCharType="begin"/>
+      </w:r>
+      <w:r>
+        <w:rPr>
+          <w:u w:val="single"/>
+        </w:rPr>
+        <w:instrText xml:space="preserve"> REF _Ref46821333 \r \h </w:instrText>
+      </w:r>
+      <w:r>
+        <w:rPr>
+          <w:u w:val="single"/>
+        </w:rPr>
+        <w:instrText xml:space="preserve"> \* MERGEFORMAT </w:instrText>
+      </w:r>
+      <w:r>
+        <w:rPr>
+          <w:u w:val="single"/>
+        </w:rPr>
+      </w:r>
+      <w:r>
+        <w:rPr>
+          <w:u w:val="single"/>
+        </w:rPr>
+        <w:fldChar w:fldCharType="separate"/>
+      </w:r>
+      <w:r>
+        <w:rPr>
+          <w:u w:val="single"/>
+        </w:rPr>
+        <w:t>5.2.2.1</w:t>
+      </w:r>
+      <w:r>
+        <w:rPr>
+          <w:u w:val="single"/>
+        </w:rPr>
+        <w:fldChar w:fldCharType="end"/>
+      </w:r>
+      <w:r>
+        <w:rPr>
+          <w:u w:val="single"/>
+        </w:rPr>
+        <w:t xml:space="preserve"> </w:t>
+      </w:r>
+      <w:r>
+        <w:rPr>
+          <w:u w:val="single"/>
+        </w:rPr>
+        <w:fldChar w:fldCharType="begin"/>
+      </w:r>
+      <w:r>
+        <w:rPr>
+          <w:u w:val="single"/>
+        </w:rPr>
+        <w:instrText xml:space="preserve"> REF _Ref46821333 \h </w:instrText>
+      </w:r>
+      <w:r>
+        <w:rPr>
+          <w:u w:val="single"/>
+        </w:rPr>
+        <w:instrText xml:space="preserve"> \* MERGEFORMAT </w:instrText>
+      </w:r>
+      <w:r>
+        <w:rPr>
+          <w:u w:val="single"/>
+        </w:rPr>
+      </w:r>
+      <w:r>
+        <w:rPr>
+          <w:u w:val="single"/>
+        </w:rPr>
+        <w:fldChar w:fldCharType="separate"/>
+      </w:r>
+      <w:r>
+        <w:rPr>
+          <w:u w:val="single"/>
+        </w:rPr>
+        <w:t>Importación de la clave pública PGP del instalador</w:t>
+      </w:r>
+      <w:r>
+        <w:rPr>
+          <w:u w:val="single"/>
+        </w:rPr>
+        <w:fldChar w:fldCharType="end"/>
+      </w:r>
+      <w:r>
+        <w:t xml:space="preserve"> para la importación de la clave PGP.</w:t>
+      </w:r>
+    </w:p>
+    <w:p>
+      <w:pPr>
+        <w:pStyle w:val="Heading2"/>
+      </w:pPr>
+      <w:bookmarkStart w:id="81" w:name="_Toc50712380"/>
+      <w:bookmarkStart w:id="82" w:name="_Toc50972381"/>
+      <w:r>
+        <w:t xml:space="preserve">Al instalar AutoFirma </w:t>
+      </w:r>
+      <w:r>
+        <w:t>en Linux a partir del paquete RPM desde consola aparece el error “NOKEY”</w:t>
+      </w:r>
       <w:bookmarkEnd w:id="81"/>
-    </w:p>
-    <w:p>
-      <w:pPr>
-        <w:jc w:val="both"/>
-      </w:pPr>
-      <w:r>
-        <w:t xml:space="preserve">Es posible que no se haya importado la clave PGP de firma en el almacén de confianza. Siga las instrucciones del apartado </w:t>
+      <w:bookmarkEnd w:id="82"/>
+    </w:p>
+    <w:p>
+      <w:r>
+        <w:t>El mensaje “NOKEY” se muestra cuando se detecta que el instalador está firmado pero la clave no se ha importado en el sistema. Según el sistema, es posible que el instalador continúe con el proceso de instalación o no después de mostrar el mensaje.</w:t>
+      </w:r>
+    </w:p>
+    <w:p>
+      <w:r>
+        <w:t xml:space="preserve">Si el instalador no completa la instalación, prueba a importar la clave de firma en su sistema y repetir el proceso de instalación. Puede consultar como importar la clave PGP en el apartado </w:t>
       </w:r>
       <w:r>
         <w:rPr>
@@ -24156,134 +24744,18 @@
         <w:fldChar w:fldCharType="end"/>
       </w:r>
       <w:r>
-        <w:t xml:space="preserve"> para la importación de la clave PGP.</w:t>
+        <w:t>.</w:t>
       </w:r>
     </w:p>
     <w:p>
       <w:pPr>
         <w:pStyle w:val="Heading2"/>
       </w:pPr>
-      <w:bookmarkStart w:id="82" w:name="_Toc50712380"/>
-      <w:bookmarkStart w:id="83" w:name="_Toc50972381"/>
-      <w:r>
-        <w:t xml:space="preserve">Al instalar AutoFirma </w:t>
-      </w:r>
-      <w:r>
-        <w:t>en Linux a partir del paquete RPM desde consola aparece el error “NOKEY”</w:t>
-      </w:r>
-      <w:bookmarkEnd w:id="82"/>
+      <w:bookmarkStart w:id="83" w:name="_Toc50972382"/>
+      <w:r>
+        <w:t>Al abrir Google Chrome después del proceso de instalación de AutoFirma se muestra un mensaje notificando que la configuración de la aplicación está corrupta</w:t>
+      </w:r>
       <w:bookmarkEnd w:id="83"/>
-    </w:p>
-    <w:p>
-      <w:r>
-        <w:t>El mensaje “NOKEY” se muestra cuando se detecta que el instalador está firmado pero la clave no se ha importado en el sistema. Según el sistema, es posible que el instalador continúe con el proceso de instalación o no después de mostrar el mensaje.</w:t>
-      </w:r>
-    </w:p>
-    <w:p>
-      <w:r>
-        <w:t xml:space="preserve">Si el instalador no completa la instalación, prueba a importar la clave de firma en su sistema y repetir el proceso de instalación. Puede consultar como importar la clave PGP en el apartado </w:t>
-      </w:r>
-      <w:r>
-        <w:rPr>
-          <w:u w:val="single"/>
-        </w:rPr>
-        <w:fldChar w:fldCharType="begin"/>
-      </w:r>
-      <w:r>
-        <w:rPr>
-          <w:u w:val="single"/>
-        </w:rPr>
-        <w:instrText xml:space="preserve"> REF _Ref46821333 \r \h </w:instrText>
-      </w:r>
-      <w:r>
-        <w:rPr>
-          <w:u w:val="single"/>
-        </w:rPr>
-        <w:instrText xml:space="preserve"> \* MERGEFORMAT </w:instrText>
-      </w:r>
-      <w:r>
-        <w:rPr>
-          <w:u w:val="single"/>
-        </w:rPr>
-      </w:r>
-      <w:r>
-        <w:rPr>
-          <w:u w:val="single"/>
-        </w:rPr>
-        <w:fldChar w:fldCharType="separate"/>
-      </w:r>
-      <w:r>
-        <w:rPr>
-          <w:u w:val="single"/>
-        </w:rPr>
-        <w:t>5.2.2.1</w:t>
-      </w:r>
-      <w:r>
-        <w:rPr>
-          <w:u w:val="single"/>
-        </w:rPr>
-        <w:fldChar w:fldCharType="end"/>
-      </w:r>
-      <w:r>
-        <w:rPr>
-          <w:u w:val="single"/>
-        </w:rPr>
-        <w:t xml:space="preserve"> </w:t>
-      </w:r>
-      <w:r>
-        <w:rPr>
-          <w:u w:val="single"/>
-        </w:rPr>
-        <w:fldChar w:fldCharType="begin"/>
-      </w:r>
-      <w:r>
-        <w:rPr>
-          <w:u w:val="single"/>
-        </w:rPr>
-        <w:instrText xml:space="preserve"> REF _Ref46821333 \h </w:instrText>
-      </w:r>
-      <w:r>
-        <w:rPr>
-          <w:u w:val="single"/>
-        </w:rPr>
-        <w:instrText xml:space="preserve"> \* MERGEFORMAT </w:instrText>
-      </w:r>
-      <w:r>
-        <w:rPr>
-          <w:u w:val="single"/>
-        </w:rPr>
-      </w:r>
-      <w:r>
-        <w:rPr>
-          <w:u w:val="single"/>
-        </w:rPr>
-        <w:fldChar w:fldCharType="separate"/>
-      </w:r>
-      <w:r>
-        <w:rPr>
-          <w:u w:val="single"/>
-        </w:rPr>
-        <w:t>Importación de la clave pública PGP del instalador</w:t>
-      </w:r>
-      <w:r>
-        <w:rPr>
-          <w:u w:val="single"/>
-        </w:rPr>
-        <w:fldChar w:fldCharType="end"/>
-      </w:r>
-      <w:r>
-        <w:t>.</w:t>
-      </w:r>
-    </w:p>
-    <w:p>
-      <w:pPr>
-        <w:pStyle w:val="Heading2"/>
-      </w:pPr>
-      <w:bookmarkStart w:id="84" w:name="_Toc50972382"/>
-      <w:r>
-        <w:t>Al abrir Google Chrome después del proceso de instalación de AutoFirma se muestra un mensaje notificando que la configuración de la aplicación está corrupta</w:t>
-      </w:r>
-      <w:bookmarkEnd w:id="84"/>
     </w:p>
     <w:p>
       <w:pPr>
@@ -24391,9 +24863,9 @@
       <w:pPr>
         <w:pStyle w:val="Heading2"/>
       </w:pPr>
-      <w:bookmarkStart w:id="85" w:name="_Toc50712382"/>
-      <w:bookmarkStart w:id="86" w:name="_Toc50972383"/>
-      <w:bookmarkEnd w:id="73"/>
+      <w:bookmarkStart w:id="84" w:name="_Toc50712382"/>
+      <w:bookmarkStart w:id="85" w:name="_Toc50972383"/>
+      <w:bookmarkEnd w:id="72"/>
       <w:r>
         <w:t xml:space="preserve">Cuando se instala Mozilla Firefox o se crea un nuevo perfil de usuario después de la instalación de AutoFirma, </w:t>
       </w:r>
@@ -24403,7 +24875,63 @@
       <w:r>
         <w:t>ste no funciona en Firefox</w:t>
       </w:r>
+      <w:bookmarkEnd w:id="84"/>
       <w:bookmarkEnd w:id="85"/>
+    </w:p>
+    <w:p>
+      <w:pPr>
+        <w:jc w:val="both"/>
+      </w:pPr>
+      <w:r>
+        <w:t xml:space="preserve">Durante el </w:t>
+      </w:r>
+      <w:r>
+        <w:t>proceso</w:t>
+      </w:r>
+      <w:r>
+        <w:rPr>
+          <w:color w:val="FF0000"/>
+        </w:rPr>
+        <w:t xml:space="preserve"> </w:t>
+      </w:r>
+      <w:r>
+        <w:t>de instalación de AutoFirma</w:t>
+      </w:r>
+      <w:r>
+        <w:t xml:space="preserve"> se genera</w:t>
+      </w:r>
+      <w:r>
+        <w:t xml:space="preserve"> un certificado para la comunicación entre la página web y la aplicación</w:t>
+      </w:r>
+      <w:r>
+        <w:t>,</w:t>
+      </w:r>
+      <w:r>
+        <w:t xml:space="preserve"> y lo instala en los almacenes de confianza del sistema y de Firefox. Si se crea un perfil de usuario de Firefox o se instala el propio Firefox después de la instalación de AutoFirma, este no contará con el certificado entre los que considera de confianza.</w:t>
+      </w:r>
+    </w:p>
+    <w:p>
+      <w:pPr>
+        <w:jc w:val="both"/>
+      </w:pPr>
+      <w:r>
+        <w:t xml:space="preserve">Para resolver este problema utilice la función de restauración de la instalación de AutoFirma: Menú “Herramientas” </w:t>
+      </w:r>
+      <w:r>
+        <w:sym w:font="Wingdings" w:char="F0E0"/>
+      </w:r>
+      <w:r>
+        <w:t xml:space="preserve"> “Restaurar instalación”.</w:t>
+      </w:r>
+    </w:p>
+    <w:p>
+      <w:pPr>
+        <w:pStyle w:val="Heading2"/>
+      </w:pPr>
+      <w:bookmarkStart w:id="86" w:name="_Toc50972384"/>
+      <w:r>
+        <w:t>AutoFirma se cierra inmediatamente tras ser invocado desde el navegador web</w:t>
+      </w:r>
       <w:bookmarkEnd w:id="86"/>
     </w:p>
     <w:p>
@@ -24411,31 +24939,7 @@
         <w:jc w:val="both"/>
       </w:pPr>
       <w:r>
-        <w:t xml:space="preserve">Durante el </w:t>
-      </w:r>
-      <w:r>
-        <w:t>proceso</w:t>
-      </w:r>
-      <w:r>
-        <w:rPr>
-          <w:color w:val="FF0000"/>
-        </w:rPr>
-        <w:t xml:space="preserve"> </w:t>
-      </w:r>
-      <w:r>
-        <w:t>de instalación de AutoFirma</w:t>
-      </w:r>
-      <w:r>
-        <w:t xml:space="preserve"> se genera</w:t>
-      </w:r>
-      <w:r>
-        <w:t xml:space="preserve"> un certificado para la comunicación entre la página web y la aplicación</w:t>
-      </w:r>
-      <w:r>
-        <w:t>,</w:t>
-      </w:r>
-      <w:r>
-        <w:t xml:space="preserve"> y lo instala en los almacenes de confianza del sistema y de Firefox. Si se crea un perfil de usuario de Firefox o se instala el propio Firefox después de la instalación de AutoFirma, este no contará con el certificado entre los que considera de confianza.</w:t>
+        <w:t>Cuando se abre AutoFirma por petición de un navegador web inmediatamente se abre una conexión entre ambas aplicaciones. Si AutoFirma detecta cualquier problema que evita que se pueda establecer esa comunicación, se cierra. Esto dará lugar a que, pasado un tiempo, la página web que intentó realizar la operación de firma informe de que no se pudo conectar con AutoFirma.</w:t>
       </w:r>
     </w:p>
     <w:p>
@@ -24443,31 +24947,38 @@
         <w:jc w:val="both"/>
       </w:pPr>
       <w:r>
-        <w:t xml:space="preserve">Para resolver este problema utilice la función de restauración de la instalación de AutoFirma: Menú “Herramientas” </w:t>
-      </w:r>
-      <w:r>
-        <w:sym w:font="Wingdings" w:char="F0E0"/>
-      </w:r>
-      <w:r>
-        <w:t xml:space="preserve"> “Restaurar instalación”.</w:t>
+        <w:t>Si se encuentra en esta situación, utilice la función de “Restaurar instalación” de AutoFirma. Esta función permitirá reestablecer la configuración y los recursos necesarios para que se pueda establecer la comunicación entre el navegador y AutoFirma.</w:t>
+      </w:r>
+    </w:p>
+    <w:p>
+      <w:pPr>
+        <w:jc w:val="both"/>
+      </w:pPr>
+      <w:r>
+        <w:t>La función de “Restauración instalación” se encuentra disponible en el menú de herramientas de AutoFirma.</w:t>
       </w:r>
     </w:p>
     <w:p>
       <w:pPr>
         <w:pStyle w:val="Heading2"/>
       </w:pPr>
-      <w:bookmarkStart w:id="87" w:name="_Toc50972384"/>
-      <w:r>
-        <w:t>AutoFirma se cierra inmediatamente tras ser invocado desde el navegador web</w:t>
+      <w:bookmarkStart w:id="87" w:name="_Toc483312716"/>
+      <w:bookmarkStart w:id="88" w:name="_Toc50972385"/>
+      <w:r>
+        <w:t xml:space="preserve">No se detectan tarjetas inteligentes en </w:t>
       </w:r>
       <w:bookmarkEnd w:id="87"/>
+      <w:r>
+        <w:t>macOS</w:t>
+      </w:r>
+      <w:bookmarkEnd w:id="88"/>
     </w:p>
     <w:p>
       <w:pPr>
         <w:jc w:val="both"/>
       </w:pPr>
       <w:r>
-        <w:t>Cuando se abre AutoFirma por petición de un navegador web inmediatamente se abre una conexión entre ambas aplicaciones. Si AutoFirma detecta cualquier problema que evita que se pueda establecer esa comunicación, se cierra. Esto dará lugar a que, pasado un tiempo, la página web que intentó realizar la operación de firma informe de que no se pudo conectar con AutoFirma.</w:t>
+        <w:t>Muchas tarjetas inteligentes no disponen de los controladores necesarios para su uso a través del llavero de Apple (almacén utilizado por AutoFirma cuando se usa a través de Safari, Chrome o como aplicación de escritorio). En el caso concreto del DNIe, AutoFirma es capaz de utilizarlo por medio del controlador Java que incorpora, pero con el resto de tarjetas no es posible.</w:t>
       </w:r>
     </w:p>
     <w:p>
@@ -24475,57 +24986,18 @@
         <w:jc w:val="both"/>
       </w:pPr>
       <w:r>
-        <w:t>Si se encuentra en esta situación, utilice la función de “Restaurar instalación” de AutoFirma. Esta función permitirá reestablecer la configuración y los recursos necesarios para que se pueda establecer la comunicación entre el navegador y AutoFirma.</w:t>
-      </w:r>
-    </w:p>
-    <w:p>
-      <w:pPr>
-        <w:jc w:val="both"/>
-      </w:pPr>
-      <w:r>
-        <w:t>La función de “Restauración instalación” se encuentra disponible en el menú de herramientas de AutoFirma.</w:t>
+        <w:t>Para utilizar tarjetas criptográficas en macOS, instale sus controladores PKCS#11 como dispositivos de seguridad en Mozilla Firefox y utilice AutoFirma a través de este navegador.</w:t>
       </w:r>
     </w:p>
     <w:p>
       <w:pPr>
         <w:pStyle w:val="Heading2"/>
       </w:pPr>
-      <w:bookmarkStart w:id="88" w:name="_Toc483312716"/>
-      <w:bookmarkStart w:id="89" w:name="_Toc50972385"/>
-      <w:r>
-        <w:t xml:space="preserve">No se detectan tarjetas inteligentes en </w:t>
-      </w:r>
-      <w:bookmarkEnd w:id="88"/>
-      <w:r>
-        <w:t>macOS</w:t>
+      <w:bookmarkStart w:id="89" w:name="_Toc50972386"/>
+      <w:r>
+        <w:t>AutoFirma en OS X no muestra el título de los diálogos de cargar y guardado de ficheros</w:t>
       </w:r>
       <w:bookmarkEnd w:id="89"/>
-    </w:p>
-    <w:p>
-      <w:pPr>
-        <w:jc w:val="both"/>
-      </w:pPr>
-      <w:r>
-        <w:t>Muchas tarjetas inteligentes no disponen de los controladores necesarios para su uso a través del llavero de Apple (almacén utilizado por AutoFirma cuando se usa a través de Safari, Chrome o como aplicación de escritorio). En el caso concreto del DNIe, AutoFirma es capaz de utilizarlo por medio del controlador Java que incorpora, pero con el resto de tarjetas no es posible.</w:t>
-      </w:r>
-    </w:p>
-    <w:p>
-      <w:pPr>
-        <w:jc w:val="both"/>
-      </w:pPr>
-      <w:r>
-        <w:t>Para utilizar tarjetas criptográficas en macOS, instale sus controladores PKCS#11 como dispositivos de seguridad en Mozilla Firefox y utilice AutoFirma a través de este navegador.</w:t>
-      </w:r>
-    </w:p>
-    <w:p>
-      <w:pPr>
-        <w:pStyle w:val="Heading2"/>
-      </w:pPr>
-      <w:bookmarkStart w:id="90" w:name="_Toc50972386"/>
-      <w:r>
-        <w:t>AutoFirma en OS X no muestra el título de los diálogos de cargar y guardado de ficheros</w:t>
-      </w:r>
-      <w:bookmarkEnd w:id="90"/>
     </w:p>
     <w:p>
       <w:pPr>
@@ -24552,90 +25024,90 @@
       <w:pPr>
         <w:pStyle w:val="Heading2"/>
       </w:pPr>
-      <w:bookmarkStart w:id="91" w:name="_Toc50972387"/>
+      <w:bookmarkStart w:id="90" w:name="_Toc50972387"/>
       <w:r>
         <w:t>Error al importar las opciones de configuración desde un fichero</w:t>
       </w:r>
+      <w:bookmarkEnd w:id="90"/>
+    </w:p>
+    <w:p>
+      <w:pPr>
+        <w:jc w:val="both"/>
+      </w:pPr>
+      <w:r>
+        <w:t xml:space="preserve">Si generase un fichero de configuración para la importación de las opciones de configuración en </w:t>
+      </w:r>
+      <w:r>
+        <w:t xml:space="preserve">AutoFirma </w:t>
+      </w:r>
+      <w:r>
+        <w:t xml:space="preserve">y </w:t>
+      </w:r>
+      <w:r>
+        <w:t xml:space="preserve">al </w:t>
+      </w:r>
+      <w:r>
+        <w:t xml:space="preserve">importarlo </w:t>
+      </w:r>
+      <w:r>
+        <w:t xml:space="preserve">se mostrase el mensaje de </w:t>
+      </w:r>
+      <w:r>
+        <w:t xml:space="preserve">error </w:t>
+      </w:r>
+      <w:r>
+        <w:t>“El fichero de preferencias es</w:t>
+      </w:r>
+      <w:r>
+        <w:t xml:space="preserve"> inválido</w:t>
+      </w:r>
+      <w:r>
+        <w:t>, no se realizará ningún cambio en la configuración</w:t>
+      </w:r>
+      <w:r>
+        <w:t>”</w:t>
+      </w:r>
+      <w:r>
+        <w:t>, es probable que el fichero utilizado no sea un XML válido o que tenga algún problema de codificación. Verifique que su fichero de configuración está bien formado y que la codificación utilizada es correcta.</w:t>
+      </w:r>
+    </w:p>
+    <w:p>
+      <w:pPr>
+        <w:pStyle w:val="Heading2"/>
+      </w:pPr>
+      <w:bookmarkStart w:id="91" w:name="_Toc473104048"/>
+      <w:bookmarkStart w:id="92" w:name="_Toc50972388"/>
+      <w:r>
+        <w:t>AutoFirma indica que un documento PDF es demasiado grande cuando se intenta firmar con firma visible</w:t>
+      </w:r>
       <w:bookmarkEnd w:id="91"/>
+      <w:bookmarkEnd w:id="92"/>
+      <w:r>
+        <w:t xml:space="preserve"> </w:t>
+      </w:r>
     </w:p>
     <w:p>
       <w:pPr>
         <w:jc w:val="both"/>
       </w:pPr>
       <w:r>
-        <w:t xml:space="preserve">Si generase un fichero de configuración para la importación de las opciones de configuración en </w:t>
-      </w:r>
-      <w:r>
-        <w:t xml:space="preserve">AutoFirma </w:t>
-      </w:r>
-      <w:r>
-        <w:t xml:space="preserve">y </w:t>
-      </w:r>
-      <w:r>
-        <w:t xml:space="preserve">al </w:t>
-      </w:r>
-      <w:r>
-        <w:t xml:space="preserve">importarlo </w:t>
-      </w:r>
-      <w:r>
-        <w:t xml:space="preserve">se mostrase el mensaje de </w:t>
-      </w:r>
-      <w:r>
-        <w:t xml:space="preserve">error </w:t>
-      </w:r>
-      <w:r>
-        <w:t>“El fichero de preferencias es</w:t>
-      </w:r>
-      <w:r>
-        <w:t xml:space="preserve"> inválido</w:t>
-      </w:r>
-      <w:r>
-        <w:t>, no se realizará ningún cambio en la configuración</w:t>
-      </w:r>
-      <w:r>
-        <w:t>”</w:t>
-      </w:r>
-      <w:r>
-        <w:t>, es probable que el fichero utilizado no sea un XML válido o que tenga algún problema de codificación. Verifique que su fichero de configuración está bien formado y que la codificación utilizada es correcta.</w:t>
+        <w:t>Cuando AutoFirma crea la previsualización de un documento PDF, lo carga en memoria y crea miniaturas de cada una de sus páginas. Esta tarea requiere una gran cantidad de memoria y es posible que no pueda completarse porque la aplicación no pueda reservar suficiente. Este problema suele darse con documentos PDF de gran tamaño o con un gran número de páginas. La probabilidad aumenta considerablemente en equipos con instalaciones de 32bits de AutoFirma, ya que no permiten reservar toda la memoria necesaria. También puede ocurrir en equipos con 2Gb de memoria o menos.</w:t>
+      </w:r>
+    </w:p>
+    <w:p>
+      <w:r>
+        <w:t>Se recomienda que los usuarios de sistemas operativos de 64bits utilicen AutoFirma de 64bits para reducir la probabilidad de sufrir este error.</w:t>
       </w:r>
     </w:p>
     <w:p>
       <w:pPr>
         <w:pStyle w:val="Heading2"/>
       </w:pPr>
-      <w:bookmarkStart w:id="92" w:name="_Toc473104048"/>
-      <w:bookmarkStart w:id="93" w:name="_Toc50972388"/>
-      <w:r>
-        <w:t>AutoFirma indica que un documento PDF es demasiado grande cuando se intenta firmar con firma visible</w:t>
-      </w:r>
-      <w:bookmarkEnd w:id="92"/>
+      <w:bookmarkStart w:id="93" w:name="_Toc50972389"/>
+      <w:r>
+        <w:t>AutoFirma no puede comunicarse con el navegador en macOS</w:t>
+      </w:r>
       <w:bookmarkEnd w:id="93"/>
-      <w:r>
-        <w:t xml:space="preserve"> </w:t>
-      </w:r>
-    </w:p>
-    <w:p>
-      <w:pPr>
-        <w:jc w:val="both"/>
-      </w:pPr>
-      <w:r>
-        <w:t>Cuando AutoFirma crea la previsualización de un documento PDF, lo carga en memoria y crea miniaturas de cada una de sus páginas. Esta tarea requiere una gran cantidad de memoria y es posible que no pueda completarse porque la aplicación no pueda reservar suficiente. Este problema suele darse con documentos PDF de gran tamaño o con un gran número de páginas. La probabilidad aumenta considerablemente en equipos con instalaciones de 32bits de AutoFirma, ya que no permiten reservar toda la memoria necesaria. También puede ocurrir en equipos con 2Gb de memoria o menos.</w:t>
-      </w:r>
-    </w:p>
-    <w:p>
-      <w:r>
-        <w:t>Se recomienda que los usuarios de sistemas operativos de 64bits utilicen AutoFirma de 64bits para reducir la probabilidad de sufrir este error.</w:t>
-      </w:r>
-    </w:p>
-    <w:p>
-      <w:pPr>
-        <w:pStyle w:val="Heading2"/>
-      </w:pPr>
-      <w:bookmarkStart w:id="94" w:name="_Toc50972389"/>
-      <w:r>
-        <w:t>AutoFirma no puede comunicarse con el navegador en macOS</w:t>
-      </w:r>
-      <w:bookmarkEnd w:id="94"/>
     </w:p>
     <w:p>
       <w:pPr>
@@ -25093,7 +25565,7 @@
           <w:lang w:eastAsia="es-ES"/>
         </w:rPr>
         <w:drawing>
-          <wp:inline distT="0" distB="0" distL="0" distR="0">
+          <wp:inline distT="0" distB="0" distL="0" distR="0" wp14:anchorId="50A6E81B" wp14:editId="2E232243">
             <wp:extent cx="838200" cy="295275"/>
             <wp:effectExtent l="0" t="0" r="0" b="0"/>
             <wp:docPr id="4" name="Imagen 4" descr="Creative Commons License">
@@ -25214,7 +25686,7 @@
 </file>
 
 <file path=word/endnotes.xml><?xml version="1.0" encoding="utf-8"?>
-<w:endnotes xmlns:wpc="http://schemas.microsoft.com/office/word/2010/wordprocessingCanvas" xmlns:cx="http://schemas.microsoft.com/office/drawing/2014/chartex" xmlns:cx1="http://schemas.microsoft.com/office/drawing/2015/9/8/chartex" xmlns:mc="http://schemas.openxmlformats.org/markup-compatibility/2006" xmlns:o="urn:schemas-microsoft-com:office:office" xmlns:r="http://schemas.openxmlformats.org/officeDocument/2006/relationships" xmlns:m="http://schemas.openxmlformats.org/officeDocument/2006/math" xmlns:v="urn:schemas-microsoft-com:vml" xmlns:wp14="http://schemas.microsoft.com/office/word/2010/wordprocessingDrawing" xmlns:wp="http://schemas.openxmlformats.org/drawingml/2006/wordprocessingDrawing" xmlns:w10="urn:schemas-microsoft-com:office:word" xmlns:w="http://schemas.openxmlformats.org/wordprocessingml/2006/main" xmlns:w14="http://schemas.microsoft.com/office/word/2010/wordml" xmlns:w15="http://schemas.microsoft.com/office/word/2012/wordml" xmlns:w16se="http://schemas.microsoft.com/office/word/2015/wordml/symex" xmlns:wpg="http://schemas.microsoft.com/office/word/2010/wordprocessingGroup" xmlns:wpi="http://schemas.microsoft.com/office/word/2010/wordprocessingInk" xmlns:wne="http://schemas.microsoft.com/office/word/2006/wordml" xmlns:wps="http://schemas.microsoft.com/office/word/2010/wordprocessingShape" mc:Ignorable="w14 w15 w16se wp14">
+<w:endnotes xmlns:wpc="http://schemas.microsoft.com/office/word/2010/wordprocessingCanvas" xmlns:cx="http://schemas.microsoft.com/office/drawing/2014/chartex" xmlns:cx1="http://schemas.microsoft.com/office/drawing/2015/9/8/chartex" xmlns:cx2="http://schemas.microsoft.com/office/drawing/2015/10/21/chartex" xmlns:cx3="http://schemas.microsoft.com/office/drawing/2016/5/9/chartex" xmlns:cx4="http://schemas.microsoft.com/office/drawing/2016/5/10/chartex" xmlns:cx5="http://schemas.microsoft.com/office/drawing/2016/5/11/chartex" xmlns:cx6="http://schemas.microsoft.com/office/drawing/2016/5/12/chartex" xmlns:cx7="http://schemas.microsoft.com/office/drawing/2016/5/13/chartex" xmlns:cx8="http://schemas.microsoft.com/office/drawing/2016/5/14/chartex" xmlns:mc="http://schemas.openxmlformats.org/markup-compatibility/2006" xmlns:aink="http://schemas.microsoft.com/office/drawing/2016/ink" xmlns:am3d="http://schemas.microsoft.com/office/drawing/2017/model3d" xmlns:o="urn:schemas-microsoft-com:office:office" xmlns:r="http://schemas.openxmlformats.org/officeDocument/2006/relationships" xmlns:m="http://schemas.openxmlformats.org/officeDocument/2006/math" xmlns:v="urn:schemas-microsoft-com:vml" xmlns:wp14="http://schemas.microsoft.com/office/word/2010/wordprocessingDrawing" xmlns:wp="http://schemas.openxmlformats.org/drawingml/2006/wordprocessingDrawing" xmlns:w10="urn:schemas-microsoft-com:office:word" xmlns:w="http://schemas.openxmlformats.org/wordprocessingml/2006/main" xmlns:w14="http://schemas.microsoft.com/office/word/2010/wordml" xmlns:w15="http://schemas.microsoft.com/office/word/2012/wordml" xmlns:w16cex="http://schemas.microsoft.com/office/word/2018/wordml/cex" xmlns:w16cid="http://schemas.microsoft.com/office/word/2016/wordml/cid" xmlns:w16="http://schemas.microsoft.com/office/word/2018/wordml" xmlns:w16se="http://schemas.microsoft.com/office/word/2015/wordml/symex" xmlns:wpg="http://schemas.microsoft.com/office/word/2010/wordprocessingGroup" xmlns:wpi="http://schemas.microsoft.com/office/word/2010/wordprocessingInk" xmlns:wne="http://schemas.microsoft.com/office/word/2006/wordml" xmlns:wps="http://schemas.microsoft.com/office/word/2010/wordprocessingShape" mc:Ignorable="w14 w15 w16se w16cid w16 w16cex wp14">
   <w:endnote w:type="separator" w:id="-1">
     <w:p>
       <w:pPr>
@@ -25246,13 +25718,13 @@
 </file>
 
 <file path=word/footer1.xml><?xml version="1.0" encoding="utf-8"?>
-<w:ftr xmlns:wpc="http://schemas.microsoft.com/office/word/2010/wordprocessingCanvas" xmlns:cx="http://schemas.microsoft.com/office/drawing/2014/chartex" xmlns:cx1="http://schemas.microsoft.com/office/drawing/2015/9/8/chartex" xmlns:mc="http://schemas.openxmlformats.org/markup-compatibility/2006" xmlns:o="urn:schemas-microsoft-com:office:office" xmlns:r="http://schemas.openxmlformats.org/officeDocument/2006/relationships" xmlns:m="http://schemas.openxmlformats.org/officeDocument/2006/math" xmlns:v="urn:schemas-microsoft-com:vml" xmlns:wp14="http://schemas.microsoft.com/office/word/2010/wordprocessingDrawing" xmlns:wp="http://schemas.openxmlformats.org/drawingml/2006/wordprocessingDrawing" xmlns:w10="urn:schemas-microsoft-com:office:word" xmlns:w="http://schemas.openxmlformats.org/wordprocessingml/2006/main" xmlns:w14="http://schemas.microsoft.com/office/word/2010/wordml" xmlns:w15="http://schemas.microsoft.com/office/word/2012/wordml" xmlns:w16se="http://schemas.microsoft.com/office/word/2015/wordml/symex" xmlns:wpg="http://schemas.microsoft.com/office/word/2010/wordprocessingGroup" xmlns:wpi="http://schemas.microsoft.com/office/word/2010/wordprocessingInk" xmlns:wne="http://schemas.microsoft.com/office/word/2006/wordml" xmlns:wps="http://schemas.microsoft.com/office/word/2010/wordprocessingShape" mc:Ignorable="w14 w15 w16se wp14">
+<w:ftr xmlns:wpc="http://schemas.microsoft.com/office/word/2010/wordprocessingCanvas" xmlns:cx="http://schemas.microsoft.com/office/drawing/2014/chartex" xmlns:cx1="http://schemas.microsoft.com/office/drawing/2015/9/8/chartex" xmlns:cx2="http://schemas.microsoft.com/office/drawing/2015/10/21/chartex" xmlns:cx3="http://schemas.microsoft.com/office/drawing/2016/5/9/chartex" xmlns:cx4="http://schemas.microsoft.com/office/drawing/2016/5/10/chartex" xmlns:cx5="http://schemas.microsoft.com/office/drawing/2016/5/11/chartex" xmlns:cx6="http://schemas.microsoft.com/office/drawing/2016/5/12/chartex" xmlns:cx7="http://schemas.microsoft.com/office/drawing/2016/5/13/chartex" xmlns:cx8="http://schemas.microsoft.com/office/drawing/2016/5/14/chartex" xmlns:mc="http://schemas.openxmlformats.org/markup-compatibility/2006" xmlns:aink="http://schemas.microsoft.com/office/drawing/2016/ink" xmlns:am3d="http://schemas.microsoft.com/office/drawing/2017/model3d" xmlns:o="urn:schemas-microsoft-com:office:office" xmlns:r="http://schemas.openxmlformats.org/officeDocument/2006/relationships" xmlns:m="http://schemas.openxmlformats.org/officeDocument/2006/math" xmlns:v="urn:schemas-microsoft-com:vml" xmlns:wp14="http://schemas.microsoft.com/office/word/2010/wordprocessingDrawing" xmlns:wp="http://schemas.openxmlformats.org/drawingml/2006/wordprocessingDrawing" xmlns:w10="urn:schemas-microsoft-com:office:word" xmlns:w="http://schemas.openxmlformats.org/wordprocessingml/2006/main" xmlns:w14="http://schemas.microsoft.com/office/word/2010/wordml" xmlns:w15="http://schemas.microsoft.com/office/word/2012/wordml" xmlns:w16cex="http://schemas.microsoft.com/office/word/2018/wordml/cex" xmlns:w16cid="http://schemas.microsoft.com/office/word/2016/wordml/cid" xmlns:w16="http://schemas.microsoft.com/office/word/2018/wordml" xmlns:w16se="http://schemas.microsoft.com/office/word/2015/wordml/symex" xmlns:wpg="http://schemas.microsoft.com/office/word/2010/wordprocessingGroup" xmlns:wpi="http://schemas.microsoft.com/office/word/2010/wordprocessingInk" xmlns:wne="http://schemas.microsoft.com/office/word/2006/wordml" xmlns:wps="http://schemas.microsoft.com/office/word/2010/wordprocessingShape" mc:Ignorable="w14 w15 w16se w16cid w16 w16cex wp14">
   <w:p>
     <w:pPr>
       <w:pStyle w:val="Footer"/>
     </w:pPr>
     <w:r>
-      <w:object w:dxaOrig="2520" w:dyaOrig="1185">
+      <w:object w:dxaOrig="2520" w:dyaOrig="1185" w14:anchorId="68EFA24C">
         <v:shapetype id="_x0000_t75" coordsize="21600,21600" o:spt="75" o:preferrelative="t" path="m@4@5l@4@11@9@11@9@5xe" filled="f" stroked="f">
           <v:stroke joinstyle="miter"/>
           <v:formulas>
@@ -25275,7 +25747,7 @@
         <v:shape id="_x0000_i1026" type="#_x0000_t75" style="width:40.2pt;height:19.2pt">
           <v:imagedata r:id="rId1" o:title=""/>
         </v:shape>
-        <o:OLEObject Type="Embed" ProgID="PBrush" ShapeID="_x0000_i1026" DrawAspect="Content" ObjectID="_1661768417" r:id="rId2"/>
+        <o:OLEObject Type="Embed" ProgID="PBrush" ShapeID="_x0000_i1026" DrawAspect="Content" ObjectID="_1681018137" r:id="rId2"/>
       </w:object>
     </w:r>
     <w:r>
@@ -25307,7 +25779,7 @@
 </file>
 
 <file path=word/footnotes.xml><?xml version="1.0" encoding="utf-8"?>
-<w:footnotes xmlns:wpc="http://schemas.microsoft.com/office/word/2010/wordprocessingCanvas" xmlns:cx="http://schemas.microsoft.com/office/drawing/2014/chartex" xmlns:cx1="http://schemas.microsoft.com/office/drawing/2015/9/8/chartex" xmlns:mc="http://schemas.openxmlformats.org/markup-compatibility/2006" xmlns:o="urn:schemas-microsoft-com:office:office" xmlns:r="http://schemas.openxmlformats.org/officeDocument/2006/relationships" xmlns:m="http://schemas.openxmlformats.org/officeDocument/2006/math" xmlns:v="urn:schemas-microsoft-com:vml" xmlns:wp14="http://schemas.microsoft.com/office/word/2010/wordprocessingDrawing" xmlns:wp="http://schemas.openxmlformats.org/drawingml/2006/wordprocessingDrawing" xmlns:w10="urn:schemas-microsoft-com:office:word" xmlns:w="http://schemas.openxmlformats.org/wordprocessingml/2006/main" xmlns:w14="http://schemas.microsoft.com/office/word/2010/wordml" xmlns:w15="http://schemas.microsoft.com/office/word/2012/wordml" xmlns:w16se="http://schemas.microsoft.com/office/word/2015/wordml/symex" xmlns:wpg="http://schemas.microsoft.com/office/word/2010/wordprocessingGroup" xmlns:wpi="http://schemas.microsoft.com/office/word/2010/wordprocessingInk" xmlns:wne="http://schemas.microsoft.com/office/word/2006/wordml" xmlns:wps="http://schemas.microsoft.com/office/word/2010/wordprocessingShape" mc:Ignorable="w14 w15 w16se wp14">
+<w:footnotes xmlns:wpc="http://schemas.microsoft.com/office/word/2010/wordprocessingCanvas" xmlns:cx="http://schemas.microsoft.com/office/drawing/2014/chartex" xmlns:cx1="http://schemas.microsoft.com/office/drawing/2015/9/8/chartex" xmlns:cx2="http://schemas.microsoft.com/office/drawing/2015/10/21/chartex" xmlns:cx3="http://schemas.microsoft.com/office/drawing/2016/5/9/chartex" xmlns:cx4="http://schemas.microsoft.com/office/drawing/2016/5/10/chartex" xmlns:cx5="http://schemas.microsoft.com/office/drawing/2016/5/11/chartex" xmlns:cx6="http://schemas.microsoft.com/office/drawing/2016/5/12/chartex" xmlns:cx7="http://schemas.microsoft.com/office/drawing/2016/5/13/chartex" xmlns:cx8="http://schemas.microsoft.com/office/drawing/2016/5/14/chartex" xmlns:mc="http://schemas.openxmlformats.org/markup-compatibility/2006" xmlns:aink="http://schemas.microsoft.com/office/drawing/2016/ink" xmlns:am3d="http://schemas.microsoft.com/office/drawing/2017/model3d" xmlns:o="urn:schemas-microsoft-com:office:office" xmlns:r="http://schemas.openxmlformats.org/officeDocument/2006/relationships" xmlns:m="http://schemas.openxmlformats.org/officeDocument/2006/math" xmlns:v="urn:schemas-microsoft-com:vml" xmlns:wp14="http://schemas.microsoft.com/office/word/2010/wordprocessingDrawing" xmlns:wp="http://schemas.openxmlformats.org/drawingml/2006/wordprocessingDrawing" xmlns:w10="urn:schemas-microsoft-com:office:word" xmlns:w="http://schemas.openxmlformats.org/wordprocessingml/2006/main" xmlns:w14="http://schemas.microsoft.com/office/word/2010/wordml" xmlns:w15="http://schemas.microsoft.com/office/word/2012/wordml" xmlns:w16cex="http://schemas.microsoft.com/office/word/2018/wordml/cex" xmlns:w16cid="http://schemas.microsoft.com/office/word/2016/wordml/cid" xmlns:w16="http://schemas.microsoft.com/office/word/2018/wordml" xmlns:w16se="http://schemas.microsoft.com/office/word/2015/wordml/symex" xmlns:wpg="http://schemas.microsoft.com/office/word/2010/wordprocessingGroup" xmlns:wpi="http://schemas.microsoft.com/office/word/2010/wordprocessingInk" xmlns:wne="http://schemas.microsoft.com/office/word/2006/wordml" xmlns:wps="http://schemas.microsoft.com/office/word/2010/wordprocessingShape" mc:Ignorable="w14 w15 w16se w16cid w16 w16cex wp14">
   <w:footnote w:type="separator" w:id="-1">
     <w:p>
       <w:pPr>
@@ -25339,7 +25811,7 @@
 </file>
 
 <file path=word/header1.xml><?xml version="1.0" encoding="utf-8"?>
-<w:hdr xmlns:wpc="http://schemas.microsoft.com/office/word/2010/wordprocessingCanvas" xmlns:cx="http://schemas.microsoft.com/office/drawing/2014/chartex" xmlns:cx1="http://schemas.microsoft.com/office/drawing/2015/9/8/chartex" xmlns:mc="http://schemas.openxmlformats.org/markup-compatibility/2006" xmlns:o="urn:schemas-microsoft-com:office:office" xmlns:r="http://schemas.openxmlformats.org/officeDocument/2006/relationships" xmlns:m="http://schemas.openxmlformats.org/officeDocument/2006/math" xmlns:v="urn:schemas-microsoft-com:vml" xmlns:wp14="http://schemas.microsoft.com/office/word/2010/wordprocessingDrawing" xmlns:wp="http://schemas.openxmlformats.org/drawingml/2006/wordprocessingDrawing" xmlns:w10="urn:schemas-microsoft-com:office:word" xmlns:w="http://schemas.openxmlformats.org/wordprocessingml/2006/main" xmlns:w14="http://schemas.microsoft.com/office/word/2010/wordml" xmlns:w15="http://schemas.microsoft.com/office/word/2012/wordml" xmlns:w16se="http://schemas.microsoft.com/office/word/2015/wordml/symex" xmlns:wpg="http://schemas.microsoft.com/office/word/2010/wordprocessingGroup" xmlns:wpi="http://schemas.microsoft.com/office/word/2010/wordprocessingInk" xmlns:wne="http://schemas.microsoft.com/office/word/2006/wordml" xmlns:wps="http://schemas.microsoft.com/office/word/2010/wordprocessingShape" mc:Ignorable="w14 w15 w16se wp14">
+<w:hdr xmlns:wpc="http://schemas.microsoft.com/office/word/2010/wordprocessingCanvas" xmlns:cx="http://schemas.microsoft.com/office/drawing/2014/chartex" xmlns:cx1="http://schemas.microsoft.com/office/drawing/2015/9/8/chartex" xmlns:cx2="http://schemas.microsoft.com/office/drawing/2015/10/21/chartex" xmlns:cx3="http://schemas.microsoft.com/office/drawing/2016/5/9/chartex" xmlns:cx4="http://schemas.microsoft.com/office/drawing/2016/5/10/chartex" xmlns:cx5="http://schemas.microsoft.com/office/drawing/2016/5/11/chartex" xmlns:cx6="http://schemas.microsoft.com/office/drawing/2016/5/12/chartex" xmlns:cx7="http://schemas.microsoft.com/office/drawing/2016/5/13/chartex" xmlns:cx8="http://schemas.microsoft.com/office/drawing/2016/5/14/chartex" xmlns:mc="http://schemas.openxmlformats.org/markup-compatibility/2006" xmlns:aink="http://schemas.microsoft.com/office/drawing/2016/ink" xmlns:am3d="http://schemas.microsoft.com/office/drawing/2017/model3d" xmlns:o="urn:schemas-microsoft-com:office:office" xmlns:r="http://schemas.openxmlformats.org/officeDocument/2006/relationships" xmlns:m="http://schemas.openxmlformats.org/officeDocument/2006/math" xmlns:v="urn:schemas-microsoft-com:vml" xmlns:wp14="http://schemas.microsoft.com/office/word/2010/wordprocessingDrawing" xmlns:wp="http://schemas.openxmlformats.org/drawingml/2006/wordprocessingDrawing" xmlns:w10="urn:schemas-microsoft-com:office:word" xmlns:w="http://schemas.openxmlformats.org/wordprocessingml/2006/main" xmlns:w14="http://schemas.microsoft.com/office/word/2010/wordml" xmlns:w15="http://schemas.microsoft.com/office/word/2012/wordml" xmlns:w16cex="http://schemas.microsoft.com/office/word/2018/wordml/cex" xmlns:w16cid="http://schemas.microsoft.com/office/word/2016/wordml/cid" xmlns:w16="http://schemas.microsoft.com/office/word/2018/wordml" xmlns:w16se="http://schemas.microsoft.com/office/word/2015/wordml/symex" xmlns:wpg="http://schemas.microsoft.com/office/word/2010/wordprocessingGroup" xmlns:wpi="http://schemas.microsoft.com/office/word/2010/wordprocessingInk" xmlns:wne="http://schemas.microsoft.com/office/word/2006/wordml" xmlns:wps="http://schemas.microsoft.com/office/word/2010/wordprocessingShape" mc:Ignorable="w14 w15 w16se w16cid w16 w16cex wp14">
   <w:tbl>
     <w:tblPr>
       <w:tblW w:w="0" w:type="auto"/>
@@ -25388,7 +25860,7 @@
             </w:rPr>
           </w:pPr>
           <w:r>
-            <w:object w:dxaOrig="5804" w:dyaOrig="3255">
+            <w:object w:dxaOrig="5804" w:dyaOrig="3255" w14:anchorId="3214F45F">
               <v:shapetype id="_x0000_t75" coordsize="21600,21600" o:spt="75" o:preferrelative="t" path="m@4@5l@4@11@9@11@9@5xe" filled="f" stroked="f">
                 <v:stroke joinstyle="miter"/>
                 <v:formulas>
@@ -25411,7 +25883,7 @@
               <v:shape id="_x0000_i1025" type="#_x0000_t75" style="width:60pt;height:33pt">
                 <v:imagedata r:id="rId1" o:title=""/>
               </v:shape>
-              <o:OLEObject Type="Embed" ProgID="PBrush" ShapeID="_x0000_i1025" DrawAspect="Content" ObjectID="_1661768416" r:id="rId2"/>
+              <o:OLEObject Type="Embed" ProgID="PBrush" ShapeID="_x0000_i1025" DrawAspect="Content" ObjectID="_1681018136" r:id="rId2"/>
             </w:object>
           </w:r>
         </w:p>
@@ -25522,7 +25994,7 @@
 </file>
 
 <file path=word/header2.xml><?xml version="1.0" encoding="utf-8"?>
-<w:hdr xmlns:wpc="http://schemas.microsoft.com/office/word/2010/wordprocessingCanvas" xmlns:cx="http://schemas.microsoft.com/office/drawing/2014/chartex" xmlns:cx1="http://schemas.microsoft.com/office/drawing/2015/9/8/chartex" xmlns:mc="http://schemas.openxmlformats.org/markup-compatibility/2006" xmlns:o="urn:schemas-microsoft-com:office:office" xmlns:r="http://schemas.openxmlformats.org/officeDocument/2006/relationships" xmlns:m="http://schemas.openxmlformats.org/officeDocument/2006/math" xmlns:v="urn:schemas-microsoft-com:vml" xmlns:wp14="http://schemas.microsoft.com/office/word/2010/wordprocessingDrawing" xmlns:wp="http://schemas.openxmlformats.org/drawingml/2006/wordprocessingDrawing" xmlns:w10="urn:schemas-microsoft-com:office:word" xmlns:w="http://schemas.openxmlformats.org/wordprocessingml/2006/main" xmlns:w14="http://schemas.microsoft.com/office/word/2010/wordml" xmlns:w15="http://schemas.microsoft.com/office/word/2012/wordml" xmlns:w16se="http://schemas.microsoft.com/office/word/2015/wordml/symex" xmlns:wpg="http://schemas.microsoft.com/office/word/2010/wordprocessingGroup" xmlns:wpi="http://schemas.microsoft.com/office/word/2010/wordprocessingInk" xmlns:wne="http://schemas.microsoft.com/office/word/2006/wordml" xmlns:wps="http://schemas.microsoft.com/office/word/2010/wordprocessingShape" mc:Ignorable="w14 w15 w16se wp14">
+<w:hdr xmlns:wpc="http://schemas.microsoft.com/office/word/2010/wordprocessingCanvas" xmlns:cx="http://schemas.microsoft.com/office/drawing/2014/chartex" xmlns:cx1="http://schemas.microsoft.com/office/drawing/2015/9/8/chartex" xmlns:cx2="http://schemas.microsoft.com/office/drawing/2015/10/21/chartex" xmlns:cx3="http://schemas.microsoft.com/office/drawing/2016/5/9/chartex" xmlns:cx4="http://schemas.microsoft.com/office/drawing/2016/5/10/chartex" xmlns:cx5="http://schemas.microsoft.com/office/drawing/2016/5/11/chartex" xmlns:cx6="http://schemas.microsoft.com/office/drawing/2016/5/12/chartex" xmlns:cx7="http://schemas.microsoft.com/office/drawing/2016/5/13/chartex" xmlns:cx8="http://schemas.microsoft.com/office/drawing/2016/5/14/chartex" xmlns:mc="http://schemas.openxmlformats.org/markup-compatibility/2006" xmlns:aink="http://schemas.microsoft.com/office/drawing/2016/ink" xmlns:am3d="http://schemas.microsoft.com/office/drawing/2017/model3d" xmlns:o="urn:schemas-microsoft-com:office:office" xmlns:r="http://schemas.openxmlformats.org/officeDocument/2006/relationships" xmlns:m="http://schemas.openxmlformats.org/officeDocument/2006/math" xmlns:v="urn:schemas-microsoft-com:vml" xmlns:wp14="http://schemas.microsoft.com/office/word/2010/wordprocessingDrawing" xmlns:wp="http://schemas.openxmlformats.org/drawingml/2006/wordprocessingDrawing" xmlns:w10="urn:schemas-microsoft-com:office:word" xmlns:w="http://schemas.openxmlformats.org/wordprocessingml/2006/main" xmlns:w14="http://schemas.microsoft.com/office/word/2010/wordml" xmlns:w15="http://schemas.microsoft.com/office/word/2012/wordml" xmlns:w16cex="http://schemas.microsoft.com/office/word/2018/wordml/cex" xmlns:w16cid="http://schemas.microsoft.com/office/word/2016/wordml/cid" xmlns:w16="http://schemas.microsoft.com/office/word/2018/wordml" xmlns:w16se="http://schemas.microsoft.com/office/word/2015/wordml/symex" xmlns:wpg="http://schemas.microsoft.com/office/word/2010/wordprocessingGroup" xmlns:wpi="http://schemas.microsoft.com/office/word/2010/wordprocessingInk" xmlns:wne="http://schemas.microsoft.com/office/word/2006/wordml" xmlns:wps="http://schemas.microsoft.com/office/word/2010/wordprocessingShape" mc:Ignorable="w14 w15 w16se w16cid w16 w16cex wp14">
   <w:tbl>
     <w:tblPr>
       <w:tblW w:w="0" w:type="auto"/>
@@ -25571,7 +26043,7 @@
             </w:rPr>
           </w:pPr>
           <w:r>
-            <w:object w:dxaOrig="5804" w:dyaOrig="3255">
+            <w:object w:dxaOrig="5804" w:dyaOrig="3255" w14:anchorId="4C3229E1">
               <v:shapetype id="_x0000_t75" coordsize="21600,21600" o:spt="75" o:preferrelative="t" path="m@4@5l@4@11@9@11@9@5xe" filled="f" stroked="f">
                 <v:stroke joinstyle="miter"/>
                 <v:formulas>
@@ -25594,7 +26066,7 @@
               <v:shape id="_x0000_i1027" type="#_x0000_t75" style="width:102pt;height:57pt">
                 <v:imagedata r:id="rId1" o:title=""/>
               </v:shape>
-              <o:OLEObject Type="Embed" ProgID="PBrush" ShapeID="_x0000_i1027" DrawAspect="Content" ObjectID="_1661768418" r:id="rId2"/>
+              <o:OLEObject Type="Embed" ProgID="PBrush" ShapeID="_x0000_i1027" DrawAspect="Content" ObjectID="_1681018138" r:id="rId2"/>
             </w:object>
           </w:r>
         </w:p>
@@ -25705,7 +26177,7 @@
 </file>
 
 <file path=word/numbering.xml><?xml version="1.0" encoding="utf-8"?>
-<w:numbering xmlns:wpc="http://schemas.microsoft.com/office/word/2010/wordprocessingCanvas" xmlns:cx="http://schemas.microsoft.com/office/drawing/2014/chartex" xmlns:cx1="http://schemas.microsoft.com/office/drawing/2015/9/8/chartex" xmlns:mc="http://schemas.openxmlformats.org/markup-compatibility/2006" xmlns:o="urn:schemas-microsoft-com:office:office" xmlns:r="http://schemas.openxmlformats.org/officeDocument/2006/relationships" xmlns:m="http://schemas.openxmlformats.org/officeDocument/2006/math" xmlns:v="urn:schemas-microsoft-com:vml" xmlns:wp14="http://schemas.microsoft.com/office/word/2010/wordprocessingDrawing" xmlns:wp="http://schemas.openxmlformats.org/drawingml/2006/wordprocessingDrawing" xmlns:w10="urn:schemas-microsoft-com:office:word" xmlns:w="http://schemas.openxmlformats.org/wordprocessingml/2006/main" xmlns:w14="http://schemas.microsoft.com/office/word/2010/wordml" xmlns:w15="http://schemas.microsoft.com/office/word/2012/wordml" xmlns:w16se="http://schemas.microsoft.com/office/word/2015/wordml/symex" xmlns:wpg="http://schemas.microsoft.com/office/word/2010/wordprocessingGroup" xmlns:wpi="http://schemas.microsoft.com/office/word/2010/wordprocessingInk" xmlns:wne="http://schemas.microsoft.com/office/word/2006/wordml" xmlns:wps="http://schemas.microsoft.com/office/word/2010/wordprocessingShape" mc:Ignorable="w14 w15 w16se wp14">
+<w:numbering xmlns:wpc="http://schemas.microsoft.com/office/word/2010/wordprocessingCanvas" xmlns:cx="http://schemas.microsoft.com/office/drawing/2014/chartex" xmlns:cx1="http://schemas.microsoft.com/office/drawing/2015/9/8/chartex" xmlns:cx2="http://schemas.microsoft.com/office/drawing/2015/10/21/chartex" xmlns:cx3="http://schemas.microsoft.com/office/drawing/2016/5/9/chartex" xmlns:cx4="http://schemas.microsoft.com/office/drawing/2016/5/10/chartex" xmlns:cx5="http://schemas.microsoft.com/office/drawing/2016/5/11/chartex" xmlns:cx6="http://schemas.microsoft.com/office/drawing/2016/5/12/chartex" xmlns:cx7="http://schemas.microsoft.com/office/drawing/2016/5/13/chartex" xmlns:cx8="http://schemas.microsoft.com/office/drawing/2016/5/14/chartex" xmlns:mc="http://schemas.openxmlformats.org/markup-compatibility/2006" xmlns:aink="http://schemas.microsoft.com/office/drawing/2016/ink" xmlns:am3d="http://schemas.microsoft.com/office/drawing/2017/model3d" xmlns:o="urn:schemas-microsoft-com:office:office" xmlns:r="http://schemas.openxmlformats.org/officeDocument/2006/relationships" xmlns:m="http://schemas.openxmlformats.org/officeDocument/2006/math" xmlns:v="urn:schemas-microsoft-com:vml" xmlns:wp14="http://schemas.microsoft.com/office/word/2010/wordprocessingDrawing" xmlns:wp="http://schemas.openxmlformats.org/drawingml/2006/wordprocessingDrawing" xmlns:w10="urn:schemas-microsoft-com:office:word" xmlns:w="http://schemas.openxmlformats.org/wordprocessingml/2006/main" xmlns:w14="http://schemas.microsoft.com/office/word/2010/wordml" xmlns:w15="http://schemas.microsoft.com/office/word/2012/wordml" xmlns:w16cex="http://schemas.microsoft.com/office/word/2018/wordml/cex" xmlns:w16cid="http://schemas.microsoft.com/office/word/2016/wordml/cid" xmlns:w16="http://schemas.microsoft.com/office/word/2018/wordml" xmlns:w16se="http://schemas.microsoft.com/office/word/2015/wordml/symex" xmlns:wpg="http://schemas.microsoft.com/office/word/2010/wordprocessingGroup" xmlns:wpi="http://schemas.microsoft.com/office/word/2010/wordprocessingInk" xmlns:wne="http://schemas.microsoft.com/office/word/2006/wordml" xmlns:wps="http://schemas.microsoft.com/office/word/2010/wordprocessingShape" mc:Ignorable="w14 w15 w16se w16cid w16 w16cex wp14">
   <w:abstractNum w:abstractNumId="0" w15:restartNumberingAfterBreak="0">
     <w:nsid w:val="00B96E41"/>
     <w:multiLevelType w:val="hybridMultilevel"/>
@@ -28923,7 +29395,7 @@
 </file>
 
 <file path=word/styles.xml><?xml version="1.0" encoding="utf-8"?>
-<w:styles xmlns:mc="http://schemas.openxmlformats.org/markup-compatibility/2006" xmlns:r="http://schemas.openxmlformats.org/officeDocument/2006/relationships" xmlns:w="http://schemas.openxmlformats.org/wordprocessingml/2006/main" xmlns:w14="http://schemas.microsoft.com/office/word/2010/wordml" xmlns:w15="http://schemas.microsoft.com/office/word/2012/wordml" xmlns:w16se="http://schemas.microsoft.com/office/word/2015/wordml/symex" mc:Ignorable="w14 w15 w16se">
+<w:styles xmlns:mc="http://schemas.openxmlformats.org/markup-compatibility/2006" xmlns:r="http://schemas.openxmlformats.org/officeDocument/2006/relationships" xmlns:w="http://schemas.openxmlformats.org/wordprocessingml/2006/main" xmlns:w14="http://schemas.microsoft.com/office/word/2010/wordml" xmlns:w15="http://schemas.microsoft.com/office/word/2012/wordml" xmlns:w16cex="http://schemas.microsoft.com/office/word/2018/wordml/cex" xmlns:w16cid="http://schemas.microsoft.com/office/word/2016/wordml/cid" xmlns:w16="http://schemas.microsoft.com/office/word/2018/wordml" xmlns:w16se="http://schemas.microsoft.com/office/word/2015/wordml/symex" mc:Ignorable="w14 w15 w16se w16cid w16 w16cex">
   <w:docDefaults>
     <w:rPrDefault>
       <w:rPr>
@@ -28939,7 +29411,7 @@
       </w:pPr>
     </w:pPrDefault>
   </w:docDefaults>
-  <w:latentStyles w:defLockedState="0" w:defUIPriority="99" w:defSemiHidden="0" w:defUnhideWhenUsed="0" w:defQFormat="0" w:count="371">
+  <w:latentStyles w:defLockedState="0" w:defUIPriority="99" w:defSemiHidden="0" w:defUnhideWhenUsed="0" w:defQFormat="0" w:count="376">
     <w:lsdException w:name="Normal" w:uiPriority="0" w:qFormat="1"/>
     <w:lsdException w:name="heading 1" w:uiPriority="9" w:qFormat="1"/>
     <w:lsdException w:name="heading 2" w:semiHidden="1" w:uiPriority="9" w:unhideWhenUsed="1" w:qFormat="1"/>
@@ -29311,6 +29783,11 @@
     <w:lsdException w:name="List Table 5 Dark Accent 6" w:uiPriority="50"/>
     <w:lsdException w:name="List Table 6 Colorful Accent 6" w:uiPriority="51"/>
     <w:lsdException w:name="List Table 7 Colorful Accent 6" w:uiPriority="52"/>
+    <w:lsdException w:name="Mention" w:semiHidden="1" w:unhideWhenUsed="1"/>
+    <w:lsdException w:name="Smart Hyperlink" w:semiHidden="1" w:unhideWhenUsed="1"/>
+    <w:lsdException w:name="Hashtag" w:semiHidden="1" w:unhideWhenUsed="1"/>
+    <w:lsdException w:name="Unresolved Mention" w:semiHidden="1" w:unhideWhenUsed="1"/>
+    <w:lsdException w:name="Smart Link" w:semiHidden="1" w:unhideWhenUsed="1"/>
   </w:latentStyles>
   <w:style w:type="paragraph" w:default="1" w:styleId="Normal">
     <w:name w:val="Normal"/>

</xml_diff>